<commit_message>
update manuscript until results
</commit_message>
<xml_diff>
--- a/manuscript/Draft01.docx
+++ b/manuscript/Draft01.docx
@@ -267,17 +267,15 @@
         </w:rPr>
         <w:t>1</w:t>
       </w:r>
-      <w:ins w:id="0" w:author="Cascante Vega, Jaime E." w:date="2023-04-16T16:55:00Z">
-        <w:r>
-          <w:rPr>
-            <w:rFonts w:ascii="Arial" w:hAnsi="Arial" w:cs="Arial"/>
-            <w:sz w:val="20"/>
-            <w:szCs w:val="20"/>
-            <w:vertAlign w:val="superscript"/>
-          </w:rPr>
-          <w:t>,*</w:t>
-        </w:r>
-      </w:ins>
+      <w:r>
+        <w:rPr>
+          <w:rFonts w:ascii="Arial" w:hAnsi="Arial" w:cs="Arial"/>
+          <w:sz w:val="20"/>
+          <w:szCs w:val="20"/>
+          <w:vertAlign w:val="superscript"/>
+        </w:rPr>
+        <w:t>,*</w:t>
+      </w:r>
       <w:r>
         <w:rPr>
           <w:rFonts w:ascii="Arial" w:hAnsi="Arial" w:cs="Arial"/>
@@ -295,17 +293,15 @@
         </w:rPr>
         <w:t>1,3</w:t>
       </w:r>
-      <w:ins w:id="1" w:author="Cascante Vega, Jaime E." w:date="2023-04-16T16:55:00Z">
-        <w:r>
-          <w:rPr>
-            <w:rFonts w:ascii="Arial" w:hAnsi="Arial" w:cs="Arial"/>
-            <w:sz w:val="20"/>
-            <w:szCs w:val="20"/>
-            <w:vertAlign w:val="superscript"/>
-          </w:rPr>
-          <w:t>,*</w:t>
-        </w:r>
-      </w:ins>
+      <w:r>
+        <w:rPr>
+          <w:rFonts w:ascii="Arial" w:hAnsi="Arial" w:cs="Arial"/>
+          <w:sz w:val="20"/>
+          <w:szCs w:val="20"/>
+          <w:vertAlign w:val="superscript"/>
+        </w:rPr>
+        <w:t>,*</w:t>
+      </w:r>
     </w:p>
     <w:p>
       <w:pPr>
@@ -413,16 +409,14 @@
         </w:rPr>
         <w:t>*</w:t>
       </w:r>
-      <w:ins w:id="2" w:author="Cascante Vega, Jaime E." w:date="2023-04-16T16:54:00Z">
-        <w:r>
-          <w:rPr>
-            <w:rFonts w:ascii="Arial" w:hAnsi="Arial" w:cs="Arial"/>
-            <w:sz w:val="20"/>
-            <w:szCs w:val="20"/>
-          </w:rPr>
-          <w:t xml:space="preserve"> Corresponding authors: </w:t>
-        </w:r>
-      </w:ins>
+      <w:r>
+        <w:rPr>
+          <w:rFonts w:ascii="Arial" w:hAnsi="Arial" w:cs="Arial"/>
+          <w:sz w:val="20"/>
+          <w:szCs w:val="20"/>
+        </w:rPr>
+        <w:t xml:space="preserve"> Corresponding authors: </w:t>
+      </w:r>
       <w:r>
         <w:rPr>
           <w:rFonts w:ascii="Arial" w:hAnsi="Arial" w:cs="Arial"/>
@@ -830,10 +824,10 @@
           <w:szCs w:val="20"/>
         </w:rPr>
       </w:pPr>
-      <w:bookmarkStart w:id="3" w:name="30j0zll" w:colFirst="0" w:colLast="0"/>
-      <w:bookmarkStart w:id="4" w:name="1fob9te" w:colFirst="0" w:colLast="0"/>
-      <w:bookmarkEnd w:id="3"/>
-      <w:bookmarkEnd w:id="4"/>
+      <w:bookmarkStart w:id="0" w:name="30j0zll" w:colFirst="0" w:colLast="0"/>
+      <w:bookmarkStart w:id="1" w:name="1fob9te" w:colFirst="0" w:colLast="0"/>
+      <w:bookmarkEnd w:id="0"/>
+      <w:bookmarkEnd w:id="1"/>
       <w:r>
         <w:rPr>
           <w:rFonts w:ascii="Arial" w:hAnsi="Arial" w:cs="Arial"/>
@@ -1048,61 +1042,42 @@
         </w:rPr>
         <w:t xml:space="preserve"> and nosocomial transmission rates.  We evaluate parameter identifiability for this model-inference system </w:t>
       </w:r>
-      <w:ins w:id="5" w:author="Cascante Vega, Jaime E." w:date="2023-04-16T16:57:00Z">
-        <w:r>
-          <w:rPr>
-            <w:rFonts w:ascii="Arial" w:hAnsi="Arial" w:cs="Arial"/>
-            <w:color w:val="000000"/>
-            <w:sz w:val="20"/>
-            <w:szCs w:val="20"/>
-          </w:rPr>
-          <w:t>and investigate</w:t>
-        </w:r>
-      </w:ins>
-      <w:ins w:id="6" w:author="Cascante Vega, Jaime E." w:date="2023-04-16T16:58:00Z">
-        <w:r>
-          <w:rPr>
-            <w:rFonts w:ascii="Arial" w:hAnsi="Arial" w:cs="Arial"/>
-            <w:color w:val="000000"/>
-            <w:sz w:val="20"/>
-            <w:szCs w:val="20"/>
-          </w:rPr>
-          <w:t xml:space="preserve"> if</w:t>
-        </w:r>
-      </w:ins>
-      <w:ins w:id="7" w:author="Cascante Vega, Jaime E." w:date="2023-04-16T16:57:00Z">
-        <w:r>
-          <w:rPr>
-            <w:rFonts w:ascii="Arial" w:hAnsi="Arial" w:cs="Arial"/>
-            <w:color w:val="000000"/>
-            <w:sz w:val="20"/>
-            <w:szCs w:val="20"/>
-          </w:rPr>
-          <w:t xml:space="preserve"> </w:t>
-        </w:r>
-      </w:ins>
-      <w:ins w:id="8" w:author="Cascante Vega, Jaime E." w:date="2023-04-16T16:58:00Z">
-        <w:r>
-          <w:rPr>
-            <w:rFonts w:ascii="Arial" w:hAnsi="Arial" w:cs="Arial"/>
-            <w:color w:val="000000"/>
-            <w:sz w:val="20"/>
-            <w:szCs w:val="20"/>
-          </w:rPr>
-          <w:t xml:space="preserve">bias in the inference is caused by the structural identifiability of the system or by the inherent stochasticity of the model </w:t>
-        </w:r>
-      </w:ins>
-      <w:del w:id="9" w:author="Cascante Vega, Jaime E." w:date="2023-04-16T16:57:00Z">
-        <w:r>
-          <w:rPr>
-            <w:rFonts w:ascii="Arial" w:hAnsi="Arial" w:cs="Arial"/>
-            <w:color w:val="000000"/>
-            <w:sz w:val="20"/>
-            <w:szCs w:val="20"/>
-          </w:rPr>
-          <w:delText xml:space="preserve">and </w:delText>
-        </w:r>
-      </w:del>
+      <w:r>
+        <w:rPr>
+          <w:rFonts w:ascii="Arial" w:hAnsi="Arial" w:cs="Arial"/>
+          <w:color w:val="000000"/>
+          <w:sz w:val="20"/>
+          <w:szCs w:val="20"/>
+        </w:rPr>
+        <w:t>and investigate</w:t>
+      </w:r>
+      <w:r>
+        <w:rPr>
+          <w:rFonts w:ascii="Arial" w:hAnsi="Arial" w:cs="Arial"/>
+          <w:color w:val="000000"/>
+          <w:sz w:val="20"/>
+          <w:szCs w:val="20"/>
+        </w:rPr>
+        <w:t xml:space="preserve"> if</w:t>
+      </w:r>
+      <w:r>
+        <w:rPr>
+          <w:rFonts w:ascii="Arial" w:hAnsi="Arial" w:cs="Arial"/>
+          <w:color w:val="000000"/>
+          <w:sz w:val="20"/>
+          <w:szCs w:val="20"/>
+        </w:rPr>
+        <w:t xml:space="preserve"> </w:t>
+      </w:r>
+      <w:r>
+        <w:rPr>
+          <w:rFonts w:ascii="Arial" w:hAnsi="Arial" w:cs="Arial"/>
+          <w:color w:val="000000"/>
+          <w:sz w:val="20"/>
+          <w:szCs w:val="20"/>
+        </w:rPr>
+        <w:t xml:space="preserve">bias in the inference is caused by the structural identifiability of the system or by the inherent stochasticity of the model </w:t>
+      </w:r>
       <w:r>
         <w:rPr>
           <w:rFonts w:ascii="Arial" w:hAnsi="Arial" w:cs="Arial"/>
@@ -1208,27 +1183,7 @@
           <w:sz w:val="20"/>
           <w:szCs w:val="20"/>
         </w:rPr>
-        <w:t>We discern whether</w:t>
-      </w:r>
-      <w:del w:id="10" w:author="Cascante Vega, Jaime E." w:date="2023-04-16T16:58:00Z">
-        <w:r>
-          <w:rPr>
-            <w:rFonts w:ascii="Arial" w:hAnsi="Arial" w:cs="Arial"/>
-            <w:color w:val="000000"/>
-            <w:sz w:val="20"/>
-            <w:szCs w:val="20"/>
-          </w:rPr>
-          <w:delText xml:space="preserve"> bias in the inference is caused by the structural identifiability of the system or by the inherent stochasticity of the model</w:delText>
-        </w:r>
-      </w:del>
-      <w:r>
-        <w:rPr>
-          <w:rFonts w:ascii="Arial" w:hAnsi="Arial" w:cs="Arial"/>
-          <w:color w:val="000000"/>
-          <w:sz w:val="20"/>
-          <w:szCs w:val="20"/>
-        </w:rPr>
-        <w:t>.</w:t>
+        <w:t>We discern whether.</w:t>
       </w:r>
     </w:p>
     <w:p>
@@ -1807,7 +1762,15 @@
           <w:sz w:val="20"/>
           <w:szCs w:val="20"/>
         </w:rPr>
-        <w:t xml:space="preserve"> the burden </w:t>
+        <w:t xml:space="preserve"> the burden and spread of AMR</w:t>
+      </w:r>
+      <w:r>
+        <w:rPr>
+          <w:rFonts w:ascii="Arial" w:hAnsi="Arial" w:cs="Arial"/>
+          <w:sz w:val="20"/>
+          <w:szCs w:val="20"/>
+        </w:rPr>
+        <w:t xml:space="preserve">Os, and microorganisms in general, within hospital settings, as well as the </w:t>
       </w:r>
       <w:r>
         <w:rPr>
@@ -1816,15 +1779,7 @@
           <w:szCs w:val="20"/>
         </w:rPr>
         <w:lastRenderedPageBreak/>
-        <w:t>and spread of AMR</w:t>
-      </w:r>
-      <w:r>
-        <w:rPr>
-          <w:rFonts w:ascii="Arial" w:hAnsi="Arial" w:cs="Arial"/>
-          <w:sz w:val="20"/>
-          <w:szCs w:val="20"/>
-        </w:rPr>
-        <w:t>Os, and microorganisms in general, within hospital settings, as well as the effects of potential interventions,</w:t>
+        <w:t>effects of potential interventions,</w:t>
       </w:r>
       <w:r>
         <w:rPr>
@@ -1945,17 +1900,6 @@
         </w:rPr>
         <w:t xml:space="preserve"> sensitive microorganism in hospitals</w:t>
       </w:r>
-      <w:del w:id="11" w:author="Cascante Vega, Jaime E." w:date="2023-04-13T16:46:00Z">
-        <w:r>
-          <w:rPr>
-            <w:rFonts w:ascii="Arial" w:hAnsi="Arial" w:cs="Arial"/>
-            <w:color w:val="FF0000"/>
-            <w:sz w:val="20"/>
-            <w:szCs w:val="20"/>
-          </w:rPr>
-          <w:delText xml:space="preserve"> </w:delText>
-        </w:r>
-      </w:del>
       <w:r>
         <w:rPr>
           <w:rFonts w:ascii="Arial" w:hAnsi="Arial" w:cs="Arial"/>
@@ -2046,76 +1990,14 @@
         </w:rPr>
         <w:t>.</w:t>
       </w:r>
-      <w:ins w:id="12" w:author="Cascante Vega, Jaime E." w:date="2023-04-13T16:49:00Z">
-        <w:r>
-          <w:rPr>
-            <w:rFonts w:ascii="Arial" w:hAnsi="Arial" w:cs="Arial"/>
-            <w:sz w:val="20"/>
-            <w:szCs w:val="20"/>
-          </w:rPr>
-          <w:t xml:space="preserve"> </w:t>
-        </w:r>
-      </w:ins>
-      <w:ins w:id="13" w:author="Cascante Vega, Jaime E." w:date="2023-04-13T16:51:00Z">
-        <w:r>
-          <w:rPr>
-            <w:rFonts w:ascii="Arial" w:hAnsi="Arial" w:cs="Arial"/>
-            <w:sz w:val="20"/>
-            <w:szCs w:val="20"/>
-          </w:rPr>
-          <w:t>It is</w:t>
-        </w:r>
-      </w:ins>
-      <w:ins w:id="14" w:author="Cascante Vega, Jaime E." w:date="2023-04-13T16:50:00Z">
-        <w:r>
-          <w:rPr>
-            <w:rFonts w:ascii="Arial" w:hAnsi="Arial" w:cs="Arial"/>
-            <w:sz w:val="20"/>
-            <w:szCs w:val="20"/>
-          </w:rPr>
-          <w:t xml:space="preserve"> </w:t>
-        </w:r>
-      </w:ins>
-      <w:ins w:id="15" w:author="Cascante Vega, Jaime E." w:date="2023-04-13T16:51:00Z">
-        <w:r>
-          <w:rPr>
-            <w:rFonts w:ascii="Arial" w:hAnsi="Arial" w:cs="Arial"/>
-            <w:sz w:val="20"/>
-            <w:szCs w:val="20"/>
-          </w:rPr>
-          <w:t>well-recognized</w:t>
-        </w:r>
-      </w:ins>
-      <w:ins w:id="16" w:author="Cascante Vega, Jaime E." w:date="2023-04-13T16:50:00Z">
-        <w:r>
-          <w:rPr>
-            <w:rFonts w:ascii="Arial" w:hAnsi="Arial" w:cs="Arial"/>
-            <w:sz w:val="20"/>
-            <w:szCs w:val="20"/>
-          </w:rPr>
-          <w:t xml:space="preserve"> that between-host transmission is an important driver of the maintenance of resistance in</w:t>
-        </w:r>
-      </w:ins>
-      <w:ins w:id="17" w:author="Cascante Vega, Jaime E." w:date="2023-04-13T16:52:00Z">
-        <w:r>
-          <w:rPr>
-            <w:rFonts w:ascii="Arial" w:hAnsi="Arial" w:cs="Arial"/>
-            <w:sz w:val="20"/>
-            <w:szCs w:val="20"/>
-          </w:rPr>
-          <w:t xml:space="preserve"> hospitals</w:t>
-        </w:r>
-      </w:ins>
-      <w:ins w:id="18" w:author="Cascante Vega, Jaime E." w:date="2023-04-13T16:51:00Z">
-        <w:r>
-          <w:rPr>
-            <w:rFonts w:ascii="Arial" w:hAnsi="Arial" w:cs="Arial"/>
-            <w:sz w:val="20"/>
-            <w:szCs w:val="20"/>
-          </w:rPr>
-          <w:t xml:space="preserve"> </w:t>
-        </w:r>
-      </w:ins>
+      <w:r>
+        <w:rPr>
+          <w:rFonts w:ascii="Arial" w:hAnsi="Arial" w:cs="Arial"/>
+          <w:sz w:val="20"/>
+          <w:szCs w:val="20"/>
+        </w:rPr>
+        <w:t xml:space="preserve"> It is well-recognized that between-host transmission is an important driver of the maintenance of resistance in hospitals </w:t>
+      </w:r>
       <w:r>
         <w:rPr>
           <w:rFonts w:ascii="Arial" w:hAnsi="Arial" w:cs="Arial"/>
@@ -2158,99 +2040,68 @@
         </w:rPr>
         <w:fldChar w:fldCharType="end"/>
       </w:r>
-      <w:ins w:id="19" w:author="Cascante Vega, Jaime E." w:date="2023-04-13T16:52:00Z">
-        <w:r>
-          <w:rPr>
-            <w:rFonts w:ascii="Arial" w:hAnsi="Arial" w:cs="Arial"/>
-            <w:sz w:val="20"/>
-            <w:szCs w:val="20"/>
-          </w:rPr>
-          <w:t xml:space="preserve">, among other </w:t>
-        </w:r>
-        <w:r>
-          <w:rPr>
-            <w:rFonts w:ascii="Arial" w:hAnsi="Arial" w:cs="Arial"/>
-            <w:sz w:val="20"/>
-            <w:szCs w:val="20"/>
-          </w:rPr>
-          <w:t xml:space="preserve">routes of transmission, such as environmental transmission </w:t>
-        </w:r>
-      </w:ins>
-      <w:ins w:id="20" w:author="Cascante Vega, Jaime E." w:date="2023-04-13T16:53:00Z">
-        <w:r>
-          <w:rPr>
-            <w:rFonts w:ascii="Arial" w:hAnsi="Arial" w:cs="Arial"/>
-            <w:sz w:val="20"/>
-            <w:szCs w:val="20"/>
-          </w:rPr>
-          <w:t>(cite), or within the host processes</w:t>
-        </w:r>
-      </w:ins>
-      <w:ins w:id="21" w:author="Cascante Vega, Jaime E." w:date="2023-04-13T16:54:00Z">
-        <w:r>
-          <w:rPr>
-            <w:rFonts w:ascii="Arial" w:hAnsi="Arial" w:cs="Arial"/>
-            <w:sz w:val="20"/>
-            <w:szCs w:val="20"/>
-          </w:rPr>
-          <w:t xml:space="preserve">, such as horizontal gene transfer, </w:t>
-        </w:r>
-        <w:r>
-          <w:rPr>
-            <w:rFonts w:ascii="Arial" w:hAnsi="Arial" w:cs="Arial"/>
-            <w:sz w:val="20"/>
-            <w:szCs w:val="20"/>
-          </w:rPr>
-          <w:t xml:space="preserve">increasing the </w:t>
-        </w:r>
-      </w:ins>
-      <w:ins w:id="22" w:author="Cascante Vega, Jaime E." w:date="2023-04-13T17:04:00Z">
-        <w:r>
-          <w:rPr>
-            <w:rFonts w:ascii="Arial" w:hAnsi="Arial" w:cs="Arial"/>
-            <w:sz w:val="20"/>
-            <w:szCs w:val="20"/>
-          </w:rPr>
-          <w:t>resistance</w:t>
-        </w:r>
-      </w:ins>
-      <w:ins w:id="23" w:author="Cascante Vega, Jaime E." w:date="2023-04-13T16:54:00Z">
-        <w:r>
-          <w:rPr>
-            <w:rFonts w:ascii="Arial" w:hAnsi="Arial" w:cs="Arial"/>
-            <w:sz w:val="20"/>
-            <w:szCs w:val="20"/>
-          </w:rPr>
-          <w:t xml:space="preserve"> genotypes</w:t>
-        </w:r>
-      </w:ins>
-      <w:ins w:id="24" w:author="Cascante Vega, Jaime E." w:date="2023-04-13T16:55:00Z">
-        <w:r>
-          <w:rPr>
-            <w:rFonts w:ascii="Arial" w:hAnsi="Arial" w:cs="Arial"/>
-            <w:sz w:val="20"/>
-            <w:szCs w:val="20"/>
-          </w:rPr>
-          <w:t xml:space="preserve"> (cite)</w:t>
-        </w:r>
-      </w:ins>
-      <w:ins w:id="25" w:author="Cascante Vega, Jaime E." w:date="2023-04-13T16:51:00Z">
-        <w:r>
-          <w:rPr>
-            <w:rFonts w:ascii="Arial" w:hAnsi="Arial" w:cs="Arial"/>
-            <w:sz w:val="20"/>
-            <w:szCs w:val="20"/>
-          </w:rPr>
-          <w:t>.</w:t>
-        </w:r>
-      </w:ins>
+      <w:r>
+        <w:rPr>
+          <w:rFonts w:ascii="Arial" w:hAnsi="Arial" w:cs="Arial"/>
+          <w:sz w:val="20"/>
+          <w:szCs w:val="20"/>
+        </w:rPr>
+        <w:t xml:space="preserve">, among other </w:t>
+      </w:r>
+      <w:r>
+        <w:rPr>
+          <w:rFonts w:ascii="Arial" w:hAnsi="Arial" w:cs="Arial"/>
+          <w:sz w:val="20"/>
+          <w:szCs w:val="20"/>
+        </w:rPr>
+        <w:t xml:space="preserve">routes of transmission, such as environmental transmission (cite), or within the host processes, such as horizontal gene transfer, </w:t>
+      </w:r>
+      <w:r>
+        <w:rPr>
+          <w:rFonts w:ascii="Arial" w:hAnsi="Arial" w:cs="Arial"/>
+          <w:sz w:val="20"/>
+          <w:szCs w:val="20"/>
+        </w:rPr>
+        <w:t xml:space="preserve">increasing the </w:t>
+      </w:r>
+      <w:r>
+        <w:rPr>
+          <w:rFonts w:ascii="Arial" w:hAnsi="Arial" w:cs="Arial"/>
+          <w:sz w:val="20"/>
+          <w:szCs w:val="20"/>
+        </w:rPr>
+        <w:t>resistance</w:t>
+      </w:r>
+      <w:r>
+        <w:rPr>
+          <w:rFonts w:ascii="Arial" w:hAnsi="Arial" w:cs="Arial"/>
+          <w:sz w:val="20"/>
+          <w:szCs w:val="20"/>
+        </w:rPr>
+        <w:t xml:space="preserve"> genotypes</w:t>
+      </w:r>
+      <w:r>
+        <w:rPr>
+          <w:rFonts w:ascii="Arial" w:hAnsi="Arial" w:cs="Arial"/>
+          <w:sz w:val="20"/>
+          <w:szCs w:val="20"/>
+        </w:rPr>
+        <w:t xml:space="preserve"> (cite)</w:t>
+      </w:r>
+      <w:r>
+        <w:rPr>
+          <w:rFonts w:ascii="Arial" w:hAnsi="Arial" w:cs="Arial"/>
+          <w:sz w:val="20"/>
+          <w:szCs w:val="20"/>
+        </w:rPr>
+        <w:t>.</w:t>
+      </w:r>
     </w:p>
     <w:p>
       <w:pPr>
         <w:spacing w:line="360" w:lineRule="auto"/>
         <w:jc w:val="both"/>
         <w:rPr>
-          <w:ins w:id="26" w:author="Cascante Vega, Jaime E." w:date="2023-04-16T17:13:00Z"/>
           <w:rFonts w:ascii="Arial" w:hAnsi="Arial" w:cs="Arial"/>
           <w:sz w:val="20"/>
           <w:szCs w:val="20"/>
@@ -2296,66 +2147,22 @@
         </w:rPr>
         <w:t xml:space="preserve"> in hospital settings</w:t>
       </w:r>
-      <w:ins w:id="27" w:author="Cascante Vega, Jaime E." w:date="2023-04-13T16:55:00Z">
-        <w:r>
-          <w:rPr>
-            <w:rFonts w:ascii="Arial" w:hAnsi="Arial" w:cs="Arial"/>
-            <w:sz w:val="20"/>
-            <w:szCs w:val="20"/>
-          </w:rPr>
-          <w:t>, speciallty to quantify and understand the relative roles of different routes of transmission</w:t>
-        </w:r>
-      </w:ins>
-      <w:ins w:id="28" w:author="Cascante Vega, Jaime E." w:date="2023-04-13T16:56:00Z">
-        <w:r>
-          <w:rPr>
-            <w:rFonts w:ascii="Arial" w:hAnsi="Arial" w:cs="Arial"/>
-            <w:sz w:val="20"/>
-            <w:szCs w:val="20"/>
-          </w:rPr>
-          <w:t xml:space="preserve"> or to </w:t>
-        </w:r>
-      </w:ins>
-      <w:ins w:id="29" w:author="Cascante Vega, Jaime E." w:date="2023-04-13T16:58:00Z">
-        <w:r>
-          <w:rPr>
-            <w:rFonts w:ascii="Arial" w:hAnsi="Arial" w:cs="Arial"/>
-            <w:sz w:val="20"/>
-            <w:szCs w:val="20"/>
-          </w:rPr>
-          <w:t xml:space="preserve">characterize the condition of the hospital settings </w:t>
-        </w:r>
-      </w:ins>
-      <w:ins w:id="30" w:author="Cascante Vega, Jaime E." w:date="2023-04-13T16:59:00Z">
-        <w:r>
-          <w:rPr>
-            <w:rFonts w:ascii="Arial" w:hAnsi="Arial" w:cs="Arial"/>
-            <w:sz w:val="20"/>
-            <w:szCs w:val="20"/>
-          </w:rPr>
-          <w:t>to sustain transmission of both resistant and sensitive strains (cite)</w:t>
-        </w:r>
-      </w:ins>
-      <w:del w:id="31" w:author="Cascante Vega, Jaime E." w:date="2023-04-13T16:55:00Z">
-        <w:r>
-          <w:rPr>
-            <w:rFonts w:ascii="Arial" w:hAnsi="Arial" w:cs="Arial"/>
-            <w:sz w:val="20"/>
-            <w:szCs w:val="20"/>
-          </w:rPr>
-          <w:delText>.</w:delText>
-        </w:r>
-      </w:del>
-      <w:del w:id="32" w:author="Cascante Vega, Jaime E." w:date="2023-04-13T16:56:00Z">
-        <w:r>
-          <w:rPr>
-            <w:rFonts w:ascii="Arial" w:hAnsi="Arial" w:cs="Arial"/>
-            <w:sz w:val="20"/>
-            <w:szCs w:val="20"/>
-          </w:rPr>
-          <w:delText xml:space="preserve"> </w:delText>
-        </w:r>
-      </w:del>
+      <w:r>
+        <w:rPr>
+          <w:rFonts w:ascii="Arial" w:hAnsi="Arial" w:cs="Arial"/>
+          <w:sz w:val="20"/>
+          <w:szCs w:val="20"/>
+        </w:rPr>
+        <w:t>, speciallty to quantify and understand the relative roles of different routes of transmission or to characterize the condition of the hospital settings to sustain transmission of both resistant and sensitive strains (cite)</w:t>
+      </w:r>
+      <w:r>
+        <w:rPr>
+          <w:rFonts w:ascii="Arial" w:hAnsi="Arial" w:cs="Arial"/>
+          <w:sz w:val="20"/>
+          <w:szCs w:val="20"/>
+        </w:rPr>
+        <w:t xml:space="preserve">. </w:t>
+      </w:r>
       <w:r>
         <w:rPr>
           <w:rFonts w:ascii="Arial" w:hAnsi="Arial" w:cs="Arial"/>
@@ -2364,26 +2171,14 @@
         </w:rPr>
         <w:t xml:space="preserve">For instance, </w:t>
       </w:r>
-      <w:ins w:id="33" w:author="Cascante Vega, Jaime E." w:date="2023-04-13T16:59:00Z">
-        <w:r>
-          <w:rPr>
-            <w:rFonts w:ascii="Arial" w:hAnsi="Arial" w:cs="Arial"/>
-            <w:sz w:val="20"/>
-            <w:szCs w:val="20"/>
-          </w:rPr>
-          <w:t xml:space="preserve">theory </w:t>
-        </w:r>
-      </w:ins>
-      <w:del w:id="34" w:author="Cascante Vega, Jaime E." w:date="2023-04-13T16:59:00Z">
-        <w:r>
-          <w:rPr>
-            <w:rFonts w:ascii="Arial" w:hAnsi="Arial" w:cs="Arial"/>
-            <w:sz w:val="20"/>
-            <w:szCs w:val="20"/>
-          </w:rPr>
-          <w:delText xml:space="preserve">mathematical models </w:delText>
-        </w:r>
-      </w:del>
+      <w:r>
+        <w:rPr>
+          <w:rFonts w:ascii="Arial" w:hAnsi="Arial" w:cs="Arial"/>
+          <w:sz w:val="20"/>
+          <w:szCs w:val="20"/>
+        </w:rPr>
+        <w:t xml:space="preserve">theory </w:t>
+      </w:r>
       <w:r>
         <w:rPr>
           <w:rFonts w:ascii="Arial" w:hAnsi="Arial" w:cs="Arial"/>
@@ -2539,77 +2334,63 @@
         </w:rPr>
         <w:t>. However, most existing modeling studies focus</w:t>
       </w:r>
-      <w:ins w:id="35" w:author="Cascante Vega, Jaime E." w:date="2023-04-16T17:00:00Z">
-        <w:r>
-          <w:rPr>
-            <w:rFonts w:ascii="Arial" w:hAnsi="Arial" w:cs="Arial"/>
-            <w:sz w:val="20"/>
-            <w:szCs w:val="20"/>
-          </w:rPr>
-          <w:t xml:space="preserve"> on general theoretical framweorks of AMR</w:t>
-        </w:r>
-      </w:ins>
-      <w:ins w:id="36" w:author="Cascante Vega, Jaime E." w:date="2023-04-16T17:08:00Z">
-        <w:r>
-          <w:rPr>
-            <w:rFonts w:ascii="Arial" w:hAnsi="Arial" w:cs="Arial"/>
-            <w:sz w:val="20"/>
-            <w:szCs w:val="20"/>
-          </w:rPr>
-          <w:t xml:space="preserve"> </w:t>
-        </w:r>
-        <w:r>
-          <w:rPr>
-            <w:rFonts w:ascii="Arial" w:hAnsi="Arial" w:cs="Arial"/>
-            <w:sz w:val="20"/>
-            <w:szCs w:val="20"/>
-          </w:rPr>
-          <w:fldChar w:fldCharType="begin"/>
-        </w:r>
-        <w:r>
-          <w:rPr>
-            <w:rFonts w:ascii="Arial" w:hAnsi="Arial" w:cs="Arial"/>
-            <w:sz w:val="20"/>
-            <w:szCs w:val="20"/>
-          </w:rPr>
-          <w:instrText xml:space="preserve"> ADDIN ZOTERO_ITEM CSL_CITATION {"citationID":"NeOf40iI","properties":{"formattedCitation":"\\super 5\\uc0\\u8211{}7,12\\uc0\\u8211{}14\\nosupersub{}","plainCitation":"5–7,12–14","noteIndex":0},"citationItems":[{"id":130,"uris":["http://zotero.org/users/9551388/items/IUTFA7I6"],"itemData":{"id":130,"type":"article-journal","abstract":"Hospital-acquired infections caused by antibiotic-resistant bacteria pose a grave and growing threat to public health. Antimicrobial cycling, in which two or more antibiotic classes are alternated on a time scale of months to years, seems to be a leading candidate in the search for treatment strategies that can slow the evolution and spread of antibiotic resistance in hospitals. We develop a mathematical model of antimicrobial cycling in a hospital setting and use this model to explore the efficacy of cycling programs. We find that cycling is unlikely to reduce either the evolution or the spread of antibiotic resistance. Alternative drug-use strategies such as mixing, in which each treated patient receives one of several drug classes used simultaneously in the hospital, are predicted to be more effective. A simple ecological explanation underlies these results. Heterogeneous antibiotic use slows the spread of resistance. However, at the scale relevant to bacterial populations, mixing imposes greater heterogeneity than does cycling. As a consequence, cycling is unlikely to be effective and may even hinder resistance control. These results may explain the limited success reported thus far from clinical trials of antimicrobial cycling.","container-title":"Proceedings of the National Academy of Sciences of the United States of America","DOI":"10.1073/pnas.0402298101","issue":"36","journalAbbreviation":"Proc Natl Acad Sci U S A","page":"13285","title":"Ecological theory suggests that antimicrobial cycling will not reduce antimicrobial resistance in hospitals","volume":"101","author":[{"family":"Bergstrom","given":"Carl T."},{"family":"Lo","given":"Monique"},{"family":"Lipsitch","given":"Marc"}],"issued":{"date-parts":[["2004",9,7]]}}},{"id":131,"uris":["http://zotero.org/users/9551388/items/XRNEV696"],"itemData":{"id":131,"type":"article-journal","abstract":"The spread of bacteria resistant to antimicrobial agents calls for population-wide treatment strategies to delay or reverse the trend toward antibiotic resistance. Here we propose new criteria for the evaluation of the population-wide effects of treatment protocols for directly transmitted bacterial infections and discuss different usage patterns for single and multiple antibiotic therapy. A mathematical model suggests that the long-term benefit of single drug treatment from introduction of the antibiotic until a high frequency of resistance precludes its use is almost independent of the pattern of antibiotic use. When more than one antibiotic is employed, sequential use of different antibiotics in the population (“cycling”) is always inferior to treatment strategies where, at any given time, equal fractions of the population receive different antibiotics. However, treatment of all patients with a combination of antibiotics is in most cases the optimal treatment strategy.","container-title":"Proceedings of the National Academy of Sciences","DOI":"10.1073/pnas.94.22.12106","issue":"22","journalAbbreviation":"Proc Natl Acad Sci USA","page":"12106","title":"Evaluating treatment protocols to prevent antibiotic resistance","volume":"94","author":[{"family":"Bonhoeffer","given":"Sebastian"},{"family":"Lipsitch","given":"Marc"},{"family":"Levin","given":"Bruce R."}],"issued":{"date-parts":[["1997",10,28]]}}},{"id":132,"uris":["http://zotero.org/users/9551388/items/ZTS3IRMT"],"itemData":{"id":132,"type":"article-journal","abstract":"A simple mathematical model of bacterial transmission within a hospital was used to study the effects of measures to control nosocomial transmission of bacteria and reduce antimicrobial resistance in nosocomial pathogens. The model predicts that: (i) Use of an antibiotic for which resistance is not yet present in a hospital will be positively associated at the individual level (odds ratio) with carriage of bacteria resistant to other antibiotics, but negatively associated at the population level (prevalence). Thus inferences from individual risk factors can yield misleading conclusions about the effect of antibiotic use on resistance to another antibiotic. (ii) Nonspecific interventions that reduce transmission of all bacteria within a hospital will disproportionately reduce the prevalence of colonization with resistant bacteria. (iii) Changes in the prevalence of resistance after a successful intervention will occur on a time scale of weeks to months, considerably faster than in community-acquired infections. Moreover, resistance can decline rapidly in a hospital even if it does not carry a fitness cost. The predictions of the model are compared with those of other models and published data. The implications for resistance control and study design are discussed, along with the limitations and assumptions of the model. VRE,vancomycin-resistant enterococcus;HCW,healthcare worker","container-title":"Proceedings of the National Academy of Sciences","DOI":"10.1073/pnas.97.4.1938","issue":"4","journalAbbreviation":"Proc Natl Acad Sci USA","page":"1938","title":"The epidemiology of antibiotic resistance in hospitals: Paradoxes and prescriptions","volume":"97","author":[{"family":"Lipsitch","given":"Marc"},{"family":"Bergstrom","given":"Carl T."},{"family":"Levin","given":"Bruce R."}],"issued":{"date-parts":[["2000",2,15]]}}},{"id":181,"uris":["http://zotero.org/users/9551388/items/HFMXTG7L"],"itemData":{"id":181,"type":"article-journal","container-title":"Emerging Infectious Diseases","DOI":"10.3201/eid0804.010312","ISSN":"1080-6040, 1080-6059","issue":"4","journalAbbreviation":"Emerg. Infect. Dis.","language":"en","page":"347-354","source":"DOI.org (Crossref)","title":"Antimicrobial Use and Antimicrobial Resistance: A Population Perspective","title-short":"Antimicrobial Use and Antimicrobial Resistance","volume":"8","author":[{"family":"Lipsitch","given":"Marc"},{"family":"Samore","given":"Matthew H."}],"issued":{"date-parts":[["2002",4]]}}},{"id":176,"uris":["http://zotero.org/users/9551388/items/JJPA2CR9"],"itemData":{"id":176,"type":"article-journal","abstract":"The threat to human health posed by antibiotic resistance is of growing concern. Many commensal and pathogenic organisms have developed resistance to well established and newer antibiotics. The major selection pressure driving changes in the frequency of antibiotic resistance is the volume of drug use. However, establishing a quantitative relationship between the frequency of resistance and volume of drug use has proved difficult. Using population genetic methods and epidemiological observations, we report an analysis of the inf luence of the selective pressure imposed by the volume of drug use on temporal changes in resistance. Analytical expressions are derived to delineate key relationships between resistance and drug consumption. The analyses indicate that the time scale for emergence of resistance under a constant selective pressure is typically much shorter than the decay time after cessation or decline in the volume of drug use and that significant reductions in resistance require equally significant reductions in drug consumption. These results highlight the need for early intervention once resistance is detected.","container-title":"Proceedings of the National Academy of Sciences","DOI":"10.1073/pnas.96.3.1152","ISSN":"0027-8424, 1091-6490","issue":"3","journalAbbreviation":"Proceedings of the National Academy of Sciences","language":"en","page":"1152-1156","source":"DOI.org (Crossref)","title":"The relationship between the volume of antimicrobial consumption in human communities and the frequency of resistance","volume":"96","author":[{"family":"Austin","given":"D. J."},{"family":"Kristinsson","given":"K. G."},{"family":"Anderson","given":"R. M."}],"issued":{"date-parts":[["1999",2,2]]}}},{"id":177,"uris":["http://zotero.org/users/9551388/items/7IP9AEMT"],"itemData":{"id":177,"type":"article-journal","abstract":"Vancomycin-resistant enterococci (VRE) recently have emerged as a nosocomial pathogen especially in intensive-care units (ICUs) worldwide. Transmission via the hands of health-care workers is an important determinant of spread and persistence in a VRE-endemic ICU. We describe the transmission of nosocomial pathogens by using a microepidemiological framework based on the transmission dynamics of vector-borne diseases. By using the concept of a basic reproductive number, R0, defined as the average number of secondary cases generated by one primary case, we show quantitatively how infection control measures such as hand washing, cohorting, and antibiotic restriction affect nosocomial cross-transmission. By using detailed molecular epidemiological surveillance and compliance monitoring, we found that the estimated basic reproductive number for VRE during a study at the Cook County Hospital, Chicago, was approximately 3–4 without infection control and 0.7 when infection control measures were included. The impact of infection control was to reduce the prevalence from a predicted 79% to an observed 36%. Hand washing and staff cohorting are the most powerful control measures although their efficacy depends on the magnitude of R0. Under the circumstances tested, endemicity of VRE was stabilized despite infection control measures, by the constant introduction of colonized patients. Multiple stochastic simulations of the model revealed excellent agreement with observed pattern. In conjunction with detailed microbiological surveillance, a mathematical framework provides a precise template to describe the colonization dynamics of VRE in ICUs and impact of infection control measures. Our analyses suggest that compliance for hand washing significantly in excess of reported levels, or the cohorting of nursing staff, are needed to prevent nosocomial transmission of VRE in endemic settings.","container-title":"Proceedings of the National Academy of Sciences","DOI":"10.1073/pnas.96.12.6908","ISSN":"0027-8424, 1091-6490","issue":"12","journalAbbreviation":"Proceedings of the National Academy of Sciences","language":"en","page":"6908-6913","source":"DOI.org (Crossref)","title":"Vancomycin-resistant enterococci in intensive-care hospital settings: Transmission dynamics, persistence, and the impact of infection control programs","title-short":"Vancomycin-resistant enterococci in intensive-care hospital settings","volume":"96","author":[{"family":"Austin","given":"D. J."},{"family":"Bonten","given":"M. J. M."},{"family":"Weinstein","given":"R. A."},{"family":"Slaughter","given":"S."},{"family":"Anderson","given":"R. M."}],"issued":{"date-parts":[["1999",6,8]]}}}],"schema":"https://github.com/citation-style-language/schema/raw/master/csl-citation.json"} </w:instrText>
-        </w:r>
-        <w:r>
-          <w:rPr>
-            <w:rFonts w:ascii="Arial" w:hAnsi="Arial" w:cs="Arial"/>
-            <w:sz w:val="20"/>
-            <w:szCs w:val="20"/>
-          </w:rPr>
-          <w:fldChar w:fldCharType="separate"/>
-        </w:r>
-        <w:r>
-          <w:rPr>
-            <w:rFonts w:ascii="Arial" w:hAnsi="Arial" w:cs="Arial"/>
-            <w:sz w:val="20"/>
-            <w:vertAlign w:val="superscript"/>
-            <w:lang w:val="en-GB"/>
-          </w:rPr>
-          <w:t>5–7,12–14</w:t>
-        </w:r>
-        <w:r>
-          <w:rPr>
-            <w:rFonts w:ascii="Arial" w:hAnsi="Arial" w:cs="Arial"/>
-            <w:sz w:val="20"/>
-            <w:szCs w:val="20"/>
-          </w:rPr>
-          <w:fldChar w:fldCharType="end"/>
-        </w:r>
-      </w:ins>
-      <w:ins w:id="37" w:author="Cascante Vega, Jaime E." w:date="2023-04-16T17:00:00Z">
-        <w:r>
-          <w:rPr>
-            <w:rFonts w:ascii="Arial" w:hAnsi="Arial" w:cs="Arial"/>
-            <w:sz w:val="20"/>
-            <w:szCs w:val="20"/>
-          </w:rPr>
-          <w:t xml:space="preserve"> and</w:t>
-        </w:r>
-      </w:ins>
+      <w:r>
+        <w:rPr>
+          <w:rFonts w:ascii="Arial" w:hAnsi="Arial" w:cs="Arial"/>
+          <w:sz w:val="20"/>
+          <w:szCs w:val="20"/>
+        </w:rPr>
+        <w:t xml:space="preserve"> on general theoretical framweorks of AMR </w:t>
+      </w:r>
+      <w:r>
+        <w:rPr>
+          <w:rFonts w:ascii="Arial" w:hAnsi="Arial" w:cs="Arial"/>
+          <w:sz w:val="20"/>
+          <w:szCs w:val="20"/>
+        </w:rPr>
+        <w:fldChar w:fldCharType="begin"/>
+      </w:r>
+      <w:r>
+        <w:rPr>
+          <w:rFonts w:ascii="Arial" w:hAnsi="Arial" w:cs="Arial"/>
+          <w:sz w:val="20"/>
+          <w:szCs w:val="20"/>
+        </w:rPr>
+        <w:instrText xml:space="preserve"> ADDIN ZOTERO_ITEM CSL_CITATION {"citationID":"NeOf40iI","properties":{"formattedCitation":"\\super 5\\uc0\\u8211{}7,12\\uc0\\u8211{}14\\nosupersub{}","plainCitation":"5–7,12–14","noteIndex":0},"citationItems":[{"id":130,"uris":["http://zotero.org/users/9551388/items/IUTFA7I6"],"itemData":{"id":130,"type":"article-journal","abstract":"Hospital-acquired infections caused by antibiotic-resistant bacteria pose a grave and growing threat to public health. Antimicrobial cycling, in which two or more antibiotic classes are alternated on a time scale of months to years, seems to be a leading candidate in the search for treatment strategies that can slow the evolution and spread of antibiotic resistance in hospitals. We develop a mathematical model of antimicrobial cycling in a hospital setting and use this model to explore the efficacy of cycling programs. We find that cycling is unlikely to reduce either the evolution or the spread of antibiotic resistance. Alternative drug-use strategies such as mixing, in which each treated patient receives one of several drug classes used simultaneously in the hospital, are predicted to be more effective. A simple ecological explanation underlies these results. Heterogeneous antibiotic use slows the spread of resistance. However, at the scale relevant to bacterial populations, mixing imposes greater heterogeneity than does cycling. As a consequence, cycling is unlikely to be effective and may even hinder resistance control. These results may explain the limited success reported thus far from clinical trials of antimicrobial cycling.","container-title":"Proceedings of the National Academy of Sciences of the United States of America","DOI":"10.1073/pnas.0402298101","issue":"36","journalAbbreviation":"Proc Natl Acad Sci U S A","page":"13285","title":"Ecological theory suggests that antimicrobial cycling will not reduce antimicrobial resistance in hospitals","volume":"101","author":[{"family":"Bergstrom","given":"Carl T."},{"family":"Lo","given":"Monique"},{"family":"Lipsitch","given":"Marc"}],"issued":{"date-parts":[["2004",9,7]]}}},{"id":131,"uris":["http://zotero.org/users/9551388/items/XRNEV696"],"itemData":{"id":131,"type":"article-journal","abstract":"The spread of bacteria resistant to antimicrobial agents calls for population-wide treatment strategies to delay or reverse the trend toward antibiotic resistance. Here we propose new criteria for the evaluation of the population-wide effects of treatment protocols for directly transmitted bacterial infections and discuss different usage patterns for single and multiple antibiotic therapy. A mathematical model suggests that the long-term benefit of single drug treatment from introduction of the antibiotic until a high frequency of resistance precludes its use is almost independent of the pattern of antibiotic use. When more than one antibiotic is employed, sequential use of different antibiotics in the population (“cycling”) is always inferior to treatment strategies where, at any given time, equal fractions of the population receive different antibiotics. However, treatment of all patients with a combination of antibiotics is in most cases the optimal treatment strategy.","container-title":"Proceedings of the National Academy of Sciences","DOI":"10.1073/pnas.94.22.12106","issue":"22","journalAbbreviation":"Proc Natl Acad Sci USA","page":"12106","title":"Evaluating treatment protocols to prevent antibiotic resistance","volume":"94","author":[{"family":"Bonhoeffer","given":"Sebastian"},{"family":"Lipsitch","given":"Marc"},{"family":"Levin","given":"Bruce R."}],"issued":{"date-parts":[["1997",10,28]]}}},{"id":132,"uris":["http://zotero.org/users/9551388/items/ZTS3IRMT"],"itemData":{"id":132,"type":"article-journal","abstract":"A simple mathematical model of bacterial transmission within a hospital was used to study the effects of measures to control nosocomial transmission of bacteria and reduce antimicrobial resistance in nosocomial pathogens. The model predicts that: (i) Use of an antibiotic for which resistance is not yet present in a hospital will be positively associated at the individual level (odds ratio) with carriage of bacteria resistant to other antibiotics, but negatively associated at the population level (prevalence). Thus inferences from individual risk factors can yield misleading conclusions about the effect of antibiotic use on resistance to another antibiotic. (ii) Nonspecific interventions that reduce transmission of all bacteria within a hospital will disproportionately reduce the prevalence of colonization with resistant bacteria. (iii) Changes in the prevalence of resistance after a successful intervention will occur on a time scale of weeks to months, considerably faster than in community-acquired infections. Moreover, resistance can decline rapidly in a hospital even if it does not carry a fitness cost. The predictions of the model are compared with those of other models and published data. The implications for resistance control and study design are discussed, along with the limitations and assumptions of the model. VRE,vancomycin-resistant enterococcus;HCW,healthcare worker","container-title":"Proceedings of the National Academy of Sciences","DOI":"10.1073/pnas.97.4.1938","issue":"4","journalAbbreviation":"Proc Natl Acad Sci USA","page":"1938","title":"The epidemiology of antibiotic resistance in hospitals: Paradoxes and prescriptions","volume":"97","author":[{"family":"Lipsitch","given":"Marc"},{"family":"Bergstrom","given":"Carl T."},{"family":"Levin","given":"Bruce R."}],"issued":{"date-parts":[["2000",2,15]]}}},{"id":181,"uris":["http://zotero.org/users/9551388/items/HFMXTG7L"],"itemData":{"id":181,"type":"article-journal","container-title":"Emerging Infectious Diseases","DOI":"10.3201/eid0804.010312","ISSN":"1080-6040, 1080-6059","issue":"4","journalAbbreviation":"Emerg. Infect. Dis.","language":"en","page":"347-354","source":"DOI.org (Crossref)","title":"Antimicrobial Use and Antimicrobial Resistance: A Population Perspective","title-short":"Antimicrobial Use and Antimicrobial Resistance","volume":"8","author":[{"family":"Lipsitch","given":"Marc"},{"family":"Samore","given":"Matthew H."}],"issued":{"date-parts":[["2002",4]]}}},{"id":176,"uris":["http://zotero.org/users/9551388/items/JJPA2CR9"],"itemData":{"id":176,"type":"article-journal","abstract":"The threat to human health posed by antibiotic resistance is of growing concern. Many commensal and pathogenic organisms have developed resistance to well established and newer antibiotics. The major selection pressure driving changes in the frequency of antibiotic resistance is the volume of drug use. However, establishing a quantitative relationship between the frequency of resistance and volume of drug use has proved difficult. Using population genetic methods and epidemiological observations, we report an analysis of the inf luence of the selective pressure imposed by the volume of drug use on temporal changes in resistance. Analytical expressions are derived to delineate key relationships between resistance and drug consumption. The analyses indicate that the time scale for emergence of resistance under a constant selective pressure is typically much shorter than the decay time after cessation or decline in the volume of drug use and that significant reductions in resistance require equally significant reductions in drug consumption. These results highlight the need for early intervention once resistance is detected.","container-title":"Proceedings of the National Academy of Sciences","DOI":"10.1073/pnas.96.3.1152","ISSN":"0027-8424, 1091-6490","issue":"3","journalAbbreviation":"Proceedings of the National Academy of Sciences","language":"en","page":"1152-1156","source":"DOI.org (Crossref)","title":"The relationship between the volume of antimicrobial consumption in human communities and the frequency of resistance","volume":"96","author":[{"family":"Austin","given":"D. J."},{"family":"Kristinsson","given":"K. G."},{"family":"Anderson","given":"R. M."}],"issued":{"date-parts":[["1999",2,2]]}}},{"id":177,"uris":["http://zotero.org/users/9551388/items/7IP9AEMT"],"itemData":{"id":177,"type":"article-journal","abstract":"Vancomycin-resistant enterococci (VRE) recently have emerged as a nosocomial pathogen especially in intensive-care units (ICUs) worldwide. Transmission via the hands of health-care workers is an important determinant of spread and persistence in a VRE-endemic ICU. We describe the transmission of nosocomial pathogens by using a microepidemiological framework based on the transmission dynamics of vector-borne diseases. By using the concept of a basic reproductive number, R0, defined as the average number of secondary cases generated by one primary case, we show quantitatively how infection control measures such as hand washing, cohorting, and antibiotic restriction affect nosocomial cross-transmission. By using detailed molecular epidemiological surveillance and compliance monitoring, we found that the estimated basic reproductive number for VRE during a study at the Cook County Hospital, Chicago, was approximately 3–4 without infection control and 0.7 when infection control measures were included. The impact of infection control was to reduce the prevalence from a predicted 79% to an observed 36%. Hand washing and staff cohorting are the most powerful control measures although their efficacy depends on the magnitude of R0. Under the circumstances tested, endemicity of VRE was stabilized despite infection control measures, by the constant introduction of colonized patients. Multiple stochastic simulations of the model revealed excellent agreement with observed pattern. In conjunction with detailed microbiological surveillance, a mathematical framework provides a precise template to describe the colonization dynamics of VRE in ICUs and impact of infection control measures. Our analyses suggest that compliance for hand washing significantly in excess of reported levels, or the cohorting of nursing staff, are needed to prevent nosocomial transmission of VRE in endemic settings.","container-title":"Proceedings of the National Academy of Sciences","DOI":"10.1073/pnas.96.12.6908","ISSN":"0027-8424, 1091-6490","issue":"12","journalAbbreviation":"Proceedings of the National Academy of Sciences","language":"en","page":"6908-6913","source":"DOI.org (Crossref)","title":"Vancomycin-resistant enterococci in intensive-care hospital settings: Transmission dynamics, persistence, and the impact of infection control programs","title-short":"Vancomycin-resistant enterococci in intensive-care hospital settings","volume":"96","author":[{"family":"Austin","given":"D. J."},{"family":"Bonten","given":"M. J. M."},{"family":"Weinstein","given":"R. A."},{"family":"Slaughter","given":"S."},{"family":"Anderson","given":"R. M."}],"issued":{"date-parts":[["1999",6,8]]}}}],"schema":"https://github.com/citation-style-language/schema/raw/master/csl-citation.json"} </w:instrText>
+      </w:r>
+      <w:r>
+        <w:rPr>
+          <w:rFonts w:ascii="Arial" w:hAnsi="Arial" w:cs="Arial"/>
+          <w:sz w:val="20"/>
+          <w:szCs w:val="20"/>
+        </w:rPr>
+        <w:fldChar w:fldCharType="separate"/>
+      </w:r>
+      <w:r>
+        <w:rPr>
+          <w:rFonts w:ascii="Arial" w:hAnsi="Arial" w:cs="Arial"/>
+          <w:sz w:val="20"/>
+          <w:vertAlign w:val="superscript"/>
+          <w:lang w:val="en-GB"/>
+        </w:rPr>
+        <w:t>5–7,12–14</w:t>
+      </w:r>
+      <w:r>
+        <w:rPr>
+          <w:rFonts w:ascii="Arial" w:hAnsi="Arial" w:cs="Arial"/>
+          <w:sz w:val="20"/>
+          <w:szCs w:val="20"/>
+        </w:rPr>
+        <w:fldChar w:fldCharType="end"/>
+      </w:r>
+      <w:r>
+        <w:rPr>
+          <w:rFonts w:ascii="Arial" w:hAnsi="Arial" w:cs="Arial"/>
+          <w:sz w:val="20"/>
+          <w:szCs w:val="20"/>
+        </w:rPr>
+        <w:t xml:space="preserve"> and</w:t>
+      </w:r>
       <w:r>
         <w:rPr>
           <w:rFonts w:ascii="Arial" w:hAnsi="Arial" w:cs="Arial"/>
@@ -2618,62 +2399,54 @@
         </w:rPr>
         <w:t xml:space="preserve"> </w:t>
       </w:r>
-      <w:ins w:id="38" w:author="Cascante Vega, Jaime E." w:date="2023-04-13T17:00:00Z">
-        <w:r>
-          <w:rPr>
-            <w:rFonts w:ascii="Arial" w:hAnsi="Arial" w:cs="Arial"/>
-            <w:sz w:val="20"/>
-            <w:szCs w:val="20"/>
-          </w:rPr>
-          <w:t>lack</w:t>
-        </w:r>
-      </w:ins>
-      <w:ins w:id="39" w:author="Cascante Vega, Jaime E." w:date="2023-04-16T17:00:00Z">
-        <w:r>
-          <w:rPr>
-            <w:rFonts w:ascii="Arial" w:hAnsi="Arial" w:cs="Arial"/>
-            <w:sz w:val="20"/>
-            <w:szCs w:val="20"/>
-          </w:rPr>
-          <w:t xml:space="preserve"> of </w:t>
-        </w:r>
-      </w:ins>
-      <w:ins w:id="40" w:author="Cascante Vega, Jaime E." w:date="2023-04-13T17:00:00Z">
-        <w:r>
-          <w:rPr>
-            <w:rFonts w:ascii="Arial" w:hAnsi="Arial" w:cs="Arial"/>
-            <w:sz w:val="20"/>
-            <w:szCs w:val="20"/>
-          </w:rPr>
-          <w:t>interrogation with empirical data such as carriage detections, or rates of resistance</w:t>
-        </w:r>
-      </w:ins>
-      <w:ins w:id="41" w:author="Cascante Vega, Jaime E." w:date="2023-04-16T17:08:00Z">
-        <w:r>
-          <w:rPr>
-            <w:rFonts w:ascii="Arial" w:hAnsi="Arial" w:cs="Arial"/>
-            <w:sz w:val="20"/>
-            <w:szCs w:val="20"/>
-          </w:rPr>
-          <w:t xml:space="preserve"> d</w:t>
-        </w:r>
-        <w:r>
-          <w:rPr>
-            <w:rFonts w:ascii="Arial" w:hAnsi="Arial" w:cs="Arial"/>
-            <w:sz w:val="20"/>
-            <w:szCs w:val="20"/>
-          </w:rPr>
-          <w:t>espite the recognized fact that process-based models must be paired with empirical data before being used as reliable tools for public health</w:t>
-        </w:r>
-        <w:r>
-          <w:rPr>
-            <w:rFonts w:ascii="Arial" w:hAnsi="Arial" w:cs="Arial"/>
-            <w:sz w:val="20"/>
-            <w:szCs w:val="20"/>
-          </w:rPr>
-          <w:t xml:space="preserve"> </w:t>
-        </w:r>
-      </w:ins>
+      <w:r>
+        <w:rPr>
+          <w:rFonts w:ascii="Arial" w:hAnsi="Arial" w:cs="Arial"/>
+          <w:sz w:val="20"/>
+          <w:szCs w:val="20"/>
+        </w:rPr>
+        <w:t>lack</w:t>
+      </w:r>
+      <w:r>
+        <w:rPr>
+          <w:rFonts w:ascii="Arial" w:hAnsi="Arial" w:cs="Arial"/>
+          <w:sz w:val="20"/>
+          <w:szCs w:val="20"/>
+        </w:rPr>
+        <w:t xml:space="preserve"> of </w:t>
+      </w:r>
+      <w:r>
+        <w:rPr>
+          <w:rFonts w:ascii="Arial" w:hAnsi="Arial" w:cs="Arial"/>
+          <w:sz w:val="20"/>
+          <w:szCs w:val="20"/>
+        </w:rPr>
+        <w:t>interrogation with empirical data such as carriage detections, or rates of resistance</w:t>
+      </w:r>
+      <w:r>
+        <w:rPr>
+          <w:rFonts w:ascii="Arial" w:hAnsi="Arial" w:cs="Arial"/>
+          <w:sz w:val="20"/>
+          <w:szCs w:val="20"/>
+        </w:rPr>
+        <w:t xml:space="preserve"> d</w:t>
+      </w:r>
+      <w:r>
+        <w:rPr>
+          <w:rFonts w:ascii="Arial" w:hAnsi="Arial" w:cs="Arial"/>
+          <w:sz w:val="20"/>
+          <w:szCs w:val="20"/>
+        </w:rPr>
+        <w:t>espite the recognized fact that process-based models must be paired with empirical data before being used as reliable tools for public health</w:t>
+      </w:r>
+      <w:r>
+        <w:rPr>
+          <w:rFonts w:ascii="Arial" w:hAnsi="Arial" w:cs="Arial"/>
+          <w:sz w:val="20"/>
+          <w:szCs w:val="20"/>
+        </w:rPr>
+        <w:t xml:space="preserve"> </w:t>
+      </w:r>
       <w:r>
         <w:rPr>
           <w:rFonts w:ascii="Arial" w:hAnsi="Arial" w:cs="Arial"/>
@@ -2716,145 +2489,54 @@
         </w:rPr>
         <w:fldChar w:fldCharType="end"/>
       </w:r>
-      <w:ins w:id="42" w:author="Cascante Vega, Jaime E." w:date="2023-04-13T17:01:00Z">
-        <w:r>
-          <w:rPr>
-            <w:rFonts w:ascii="Arial" w:hAnsi="Arial" w:cs="Arial"/>
-            <w:sz w:val="20"/>
-            <w:szCs w:val="20"/>
-          </w:rPr>
-          <w:t xml:space="preserve"> </w:t>
-        </w:r>
-      </w:ins>
-      <w:del w:id="43" w:author="Cascante Vega, Jaime E." w:date="2023-04-13T17:00:00Z">
-        <w:r>
-          <w:rPr>
-            <w:rFonts w:ascii="Arial" w:hAnsi="Arial" w:cs="Arial"/>
-            <w:sz w:val="20"/>
-            <w:szCs w:val="20"/>
-          </w:rPr>
-          <w:delText>on either general theoretical frameworks of AMR</w:delText>
-        </w:r>
-      </w:del>
-      <w:r>
-        <w:rPr>
-          <w:rFonts w:ascii="Arial" w:hAnsi="Arial" w:cs="Arial"/>
-          <w:sz w:val="20"/>
-          <w:szCs w:val="20"/>
-        </w:rPr>
-        <w:t xml:space="preserve"> </w:t>
-      </w:r>
-      <w:del w:id="44" w:author="Cascante Vega, Jaime E." w:date="2023-04-16T17:08:00Z">
-        <w:r>
-          <w:rPr>
-            <w:rFonts w:ascii="Arial" w:hAnsi="Arial" w:cs="Arial"/>
-            <w:sz w:val="20"/>
-            <w:szCs w:val="20"/>
-          </w:rPr>
-          <w:fldChar w:fldCharType="begin"/>
-        </w:r>
-        <w:r>
-          <w:rPr>
-            <w:rFonts w:ascii="Arial" w:hAnsi="Arial" w:cs="Arial"/>
-            <w:sz w:val="20"/>
-            <w:szCs w:val="20"/>
-          </w:rPr>
-          <w:delInstrText xml:space="preserve"> ADDIN ZOTERO_ITEM CSL_CITATION {"citationID":"NeOf40iI","properties":{"formattedCitation":"\\super 5\\uc0\\u8211{}7,12\\uc0\\u8211{}14\\nosupersub{}","plainCitation":"5–7,12–14","noteIndex":0},"citationItems":[{"id":130,"uris":["http://zotero.org/users/9551388/items/IUTFA7I6"],"itemData":{"id":130,"type":"article-journal","abstract":"Hospital-acquired infections caused by antibiotic-resistant bacteria pose a grave and growing threat to public health. Antimicrobial cycling, in which two or more antibiotic classes are alternated on a time scale of months to years, seems to be a leading candidate in the search for treatment strategies that can slow the evolution and spread of antibiotic resistance in hospitals. We develop a mathematical model of antimicrobial cycling in a hospital setting and use this model to explore the efficacy of cycling programs. We find that cycling is unlikely to reduce either the evolution or the spread of antibiotic resistance. Alternative drug-use strategies such as mixing, in which each treated patient receives one of several drug classes used simultaneously in the hospital, are predicted to be more effective. A simple ecological explanation underlies these results. Heterogeneous antibiotic use slows the spread of resistance. However, at the scale relevant to bacterial populations, mixing imposes greater heterogeneity than does cycling. As a consequence, cycling is unlikely to be effective and may even hinder resistance control. These results may explain the limited success reported thus far from clinical trials of antimicrobial cycling.","container-title":"Proceedings of the National Academy of Sciences of the United States of America","DOI":"10.1073/pnas.0402298101","issue":"36","journalAbbreviation":"Proc Natl Acad Sci U S A","page":"13285","title":"Ecological theory suggests that antimicrobial cycling will not reduce antimicrobial resistance in hospitals","volume":"101","author":[{"family":"Bergstrom","given":"Carl T."},{"family":"Lo","given":"Monique"},{"family":"Lipsitch","given":"Marc"}],"issued":{"date-parts":[["2004",9,7]]}}},{"id":131,"uris":["http://zotero.org/users/9551388/items/XRNEV696"],"itemData":{"id":131,"type":"article-journal","abstract":"The spread of bacteria resistant to antimicrobial agents calls for population-wide treatment strategies to delay or reverse the trend toward antibiotic resistance. Here we propose new criteria for the evaluation of the population-wide effects of treatment protocols for directly transmitted bacterial infections and discuss different usage patterns for single and multiple antibiotic therapy. A mathematical model suggests that the long-term benefit of single drug treatment from introduction of the antibiotic until a high frequency of resistance precludes its use is almost independent of the pattern of antibiotic use. When more than one antibiotic is employed, sequential use of different antibiotics in the population (“cycling”) is always inferior to treatment strategies where, at any given time, equal fractions of the population receive different antibiotics. However, treatment of all patients with a combination of antibiotics is in most cases the optimal treatment strategy.","container-title":"Proceedings of the National Academy of Sciences","DOI":"10.1073/pnas.94.22.12106","issue":"22","journalAbbreviation":"Proc Natl Acad Sci USA","page":"12106","title":"Evaluating treatment protocols to prevent antibiotic resistance","volume":"94","author":[{"family":"Bonhoeffer","given":"Sebastian"},{"family":"Lipsitch","given":"Marc"},{"family":"Levin","given":"Bruce R."}],"issued":{"date-parts":[["1997",10,28]]}}},{"id":132,"uris":["http://zotero.org/users/9551388/items/ZTS3IRMT"],"itemData":{"id":132,"type":"article-journal","abstract":"A simple mathematical model of bacterial transmission within a hospital was used to study the effects of measures to control nosocomial transmission of bacteria and reduce antimicrobial resistance in nosocomial pathogens. The model predicts that: (i) Use of an antibiotic for which resistance is not yet present in a hospital will be positively associated at the individual level (odds ratio) with carriage of bacteria resistant to other antibiotics, but negatively associated at the population level (prevalence). Thus inferences from individual risk factors can yield misleading conclusions about the effect of antibiotic use on resistance to another antibiotic. (ii) Nonspecific interventions that reduce transmission of all bacteria within a hospital will disproportionately reduce the prevalence of colonization with resistant bacteria. (iii) Changes in the prevalence of resistance after a successful intervention will occur on a time scale of weeks to months, considerably faster than in community-acquired infections. Moreover, resistance can decline rapidly in a hospital even if it does not carry a fitness cost. The predictions of the model are compared with those of other models and published data. The implications for resistance control and study design are discussed, along with the limitations and assumptions of the model. VRE,vancomycin-resistant enterococcus;HCW,healthcare worker","container-title":"Proceedings of the National Academy of Sciences","DOI":"10.1073/pnas.97.4.1938","issue":"4","journalAbbreviation":"Proc Natl Acad Sci USA","page":"1938","title":"The epidemiology of antibiotic resistance in hospitals: Paradoxes and prescriptions","volume":"97","author":[{"family":"Lipsitch","given":"Marc"},{"family":"Bergstrom","given":"Carl T."},{"family":"Levin","given":"Bruce R."}],"issued":{"date-parts":[["2000",2,15]]}}},{"id":181,"uris":["http://zotero.org/users/9551388/items/HFMXTG7L"],"itemData":{"id":181,"type":"article-journal","container-title":"Emerging Infectious Diseases","DOI":"10.3201/eid0804.010312","ISSN":"1080-6040, 1080-6059","issue":"4","journalAbbreviation":"Emerg. Infect. Dis.","language":"en","page":"347-354","source":"DOI.org (Crossref)","title":"Antimicrobial Use and Antimicrobial Resistance: A Population Perspective","title-short":"Antimicrobial Use and Antimicrobial Resistance","volume":"8","author":[{"family":"Lipsitch","given":"Marc"},{"family":"Samore","given":"Matthew H."}],"issued":{"date-parts":[["2002",4]]}}},{"id":176,"uris":["http://zotero.org/users/9551388/items/JJPA2CR9"],"itemData":{"id":176,"type":"article-journal","abstract":"The threat to human health posed by antibiotic resistance is of growing concern. Many commensal and pathogenic organisms have developed resistance to well established and newer antibiotics. The major selection pressure driving changes in the frequency of antibiotic resistance is the volume of drug use. However, establishing a quantitative relationship between the frequency of resistance and volume of drug use has proved difficult. Using population genetic methods and epidemiological observations, we report an analysis of the inf luence of the selective pressure imposed by the volume of drug use on temporal changes in resistance. Analytical expressions are derived to delineate key relationships between resistance and drug consumption. The analyses indicate that the time scale for emergence of resistance under a constant selective pressure is typically much shorter than the decay time after cessation or decline in the volume of drug use and that significant reductions in resistance require equally significant reductions in drug consumption. These results highlight the need for early intervention once resistance is detected.","container-title":"Proceedings of the National Academy of Sciences","DOI":"10.1073/pnas.96.3.1152","ISSN":"0027-8424, 1091-6490","issue":"3","journalAbbreviation":"Proceedings of the National Academy of Sciences","language":"en","page":"1152-1156","source":"DOI.org (Crossref)","title":"The relationship between the volume of antimicrobial consumption in human communities and the frequency of resistance","volume":"96","author":[{"family":"Austin","given":"D. J."},{"family":"Kristinsson","given":"K. G."},{"family":"Anderson","given":"R. M."}],"issued":{"date-parts":[["1999",2,2]]}}},{"id":177,"uris":["http://zotero.org/users/9551388/items/7IP9AEMT"],"itemData":{"id":177,"type":"article-journal","abstract":"Vancomycin-resistant enterococci (VRE) recently have emerged as a nosocomial pathogen especially in intensive-care units (ICUs) worldwide. Transmission via the hands of health-care workers is an important determinant of spread and persistence in a VRE-endemic ICU. We describe the transmission of nosocomial pathogens by using a microepidemiological framework based on the transmission dynamics of vector-borne diseases. By using the concept of a basic reproductive number, R0, defined as the average number of secondary cases generated by one primary case, we show quantitatively how infection control measures such as hand washing, cohorting, and antibiotic restriction affect nosocomial cross-transmission. By using detailed molecular epidemiological surveillance and compliance monitoring, we found that the estimated basic reproductive number for VRE during a study at the Cook County Hospital, Chicago, was approximately 3–4 without infection control and 0.7 when infection control measures were included. The impact of infection control was to reduce the prevalence from a predicted 79% to an observed 36%. Hand washing and staff cohorting are the most powerful control measures although their efficacy depends on the magnitude of R0. Under the circumstances tested, endemicity of VRE was stabilized despite infection control measures, by the constant introduction of colonized patients. Multiple stochastic simulations of the model revealed excellent agreement with observed pattern. In conjunction with detailed microbiological surveillance, a mathematical framework provides a precise template to describe the colonization dynamics of VRE in ICUs and impact of infection control measures. Our analyses suggest that compliance for hand washing significantly in excess of reported levels, or the cohorting of nursing staff, are needed to prevent nosocomial transmission of VRE in endemic settings.","container-title":"Proceedings of the National Academy of Sciences","DOI":"10.1073/pnas.96.12.6908","ISSN":"0027-8424, 1091-6490","issue":"12","journalAbbreviation":"Proceedings of the National Academy of Sciences","language":"en","page":"6908-6913","source":"DOI.org (Crossref)","title":"Vancomycin-resistant enterococci in intensive-care hospital settings: Transmission dynamics, persistence, and the impact of infection control programs","title-short":"Vancomycin-resistant enterococci in intensive-care hospital settings","volume":"96","author":[{"family":"Austin","given":"D. J."},{"family":"Bonten","given":"M. J. M."},{"family":"Weinstein","given":"R. A."},{"family":"Slaughter","given":"S."},{"family":"Anderson","given":"R. M."}],"issued":{"date-parts":[["1999",6,8]]}}}],"schema":"https://github.com/citation-style-language/schema/raw/master/csl-citation.json"} </w:delInstrText>
-        </w:r>
-        <w:r>
-          <w:rPr>
-            <w:rFonts w:ascii="Arial" w:hAnsi="Arial" w:cs="Arial"/>
-            <w:sz w:val="20"/>
-            <w:szCs w:val="20"/>
-          </w:rPr>
-          <w:fldChar w:fldCharType="separate"/>
-        </w:r>
-        <w:r>
-          <w:rPr>
-            <w:rFonts w:ascii="Arial" w:hAnsi="Arial" w:cs="Arial"/>
-            <w:sz w:val="20"/>
-            <w:vertAlign w:val="superscript"/>
-            <w:lang w:val="en-GB"/>
-          </w:rPr>
-          <w:delText>5–7,12–14</w:delText>
-        </w:r>
-        <w:r>
-          <w:rPr>
-            <w:rFonts w:ascii="Arial" w:hAnsi="Arial" w:cs="Arial"/>
-            <w:sz w:val="20"/>
-            <w:szCs w:val="20"/>
-          </w:rPr>
-          <w:fldChar w:fldCharType="end"/>
-        </w:r>
-        <w:r>
-          <w:rPr>
-            <w:rFonts w:ascii="Arial" w:hAnsi="Arial" w:cs="Arial"/>
-            <w:sz w:val="20"/>
-            <w:szCs w:val="20"/>
-          </w:rPr>
-          <w:delText xml:space="preserve"> </w:delText>
-        </w:r>
-      </w:del>
-      <w:ins w:id="45" w:author="Cascante Vega, Jaime E." w:date="2023-04-13T17:01:00Z">
-        <w:r>
-          <w:rPr>
-            <w:rFonts w:ascii="Arial" w:hAnsi="Arial" w:cs="Arial"/>
-            <w:sz w:val="20"/>
-            <w:szCs w:val="20"/>
-          </w:rPr>
-          <w:t xml:space="preserve">Investigations pairing </w:t>
-        </w:r>
-      </w:ins>
-      <w:ins w:id="46" w:author="Cascante Vega, Jaime E." w:date="2023-04-16T17:00:00Z">
-        <w:r>
-          <w:rPr>
-            <w:rFonts w:ascii="Arial" w:hAnsi="Arial" w:cs="Arial"/>
-            <w:sz w:val="20"/>
-            <w:szCs w:val="20"/>
-          </w:rPr>
-          <w:t>simulation based inference tools</w:t>
-        </w:r>
-      </w:ins>
-      <w:ins w:id="47" w:author="Cascante Vega, Jaime E." w:date="2023-04-13T17:01:00Z">
-        <w:r>
-          <w:rPr>
-            <w:rFonts w:ascii="Arial" w:hAnsi="Arial" w:cs="Arial"/>
-            <w:sz w:val="20"/>
-            <w:szCs w:val="20"/>
-          </w:rPr>
-          <w:t xml:space="preserve"> with data </w:t>
-        </w:r>
-      </w:ins>
-      <w:ins w:id="48" w:author="Cascante Vega, Jaime E." w:date="2023-04-16T17:01:00Z">
-        <w:r>
-          <w:rPr>
-            <w:rFonts w:ascii="Arial" w:hAnsi="Arial" w:cs="Arial"/>
-            <w:sz w:val="20"/>
-            <w:szCs w:val="20"/>
-          </w:rPr>
-          <w:t>usually rely</w:t>
-        </w:r>
-      </w:ins>
-      <w:ins w:id="49" w:author="Cascante Vega, Jaime E." w:date="2023-04-13T17:02:00Z">
-        <w:r>
-          <w:rPr>
-            <w:rFonts w:ascii="Arial" w:hAnsi="Arial" w:cs="Arial"/>
-            <w:sz w:val="20"/>
-            <w:szCs w:val="20"/>
-          </w:rPr>
-          <w:t xml:space="preserve"> on a</w:t>
-        </w:r>
-      </w:ins>
-      <w:del w:id="50" w:author="Cascante Vega, Jaime E." w:date="2023-04-13T17:02:00Z">
-        <w:r>
-          <w:rPr>
-            <w:rFonts w:ascii="Arial" w:hAnsi="Arial" w:cs="Arial"/>
-            <w:sz w:val="20"/>
-            <w:szCs w:val="20"/>
-          </w:rPr>
-          <w:delText>or</w:delText>
-        </w:r>
-      </w:del>
+      <w:r>
+        <w:rPr>
+          <w:rFonts w:ascii="Arial" w:hAnsi="Arial" w:cs="Arial"/>
+          <w:sz w:val="20"/>
+          <w:szCs w:val="20"/>
+        </w:rPr>
+        <w:t xml:space="preserve">. </w:t>
+      </w:r>
+      <w:r>
+        <w:rPr>
+          <w:rFonts w:ascii="Arial" w:hAnsi="Arial" w:cs="Arial"/>
+          <w:sz w:val="20"/>
+          <w:szCs w:val="20"/>
+        </w:rPr>
+        <w:t xml:space="preserve">Investigations pairing </w:t>
+      </w:r>
+      <w:r>
+        <w:rPr>
+          <w:rFonts w:ascii="Arial" w:hAnsi="Arial" w:cs="Arial"/>
+          <w:sz w:val="20"/>
+          <w:szCs w:val="20"/>
+        </w:rPr>
+        <w:t>simulation based inference tools</w:t>
+      </w:r>
+      <w:r>
+        <w:rPr>
+          <w:rFonts w:ascii="Arial" w:hAnsi="Arial" w:cs="Arial"/>
+          <w:sz w:val="20"/>
+          <w:szCs w:val="20"/>
+        </w:rPr>
+        <w:t xml:space="preserve"> with data </w:t>
+      </w:r>
+      <w:r>
+        <w:rPr>
+          <w:rFonts w:ascii="Arial" w:hAnsi="Arial" w:cs="Arial"/>
+          <w:sz w:val="20"/>
+          <w:szCs w:val="20"/>
+        </w:rPr>
+        <w:t>usually rely</w:t>
+      </w:r>
+      <w:r>
+        <w:rPr>
+          <w:rFonts w:ascii="Arial" w:hAnsi="Arial" w:cs="Arial"/>
+          <w:sz w:val="20"/>
+          <w:szCs w:val="20"/>
+        </w:rPr>
+        <w:t xml:space="preserve"> on a</w:t>
+      </w:r>
       <w:r>
         <w:rPr>
           <w:rFonts w:ascii="Arial" w:hAnsi="Arial" w:cs="Arial"/>
@@ -2899,54 +2581,48 @@
         </w:rPr>
         <w:t>K. pneumoniae</w:t>
       </w:r>
-      <w:ins w:id="51" w:author="Cascante Vega, Jaime E." w:date="2023-04-13T17:02:00Z">
-        <w:r>
-          <w:rPr>
-            <w:rFonts w:ascii="Arial" w:hAnsi="Arial" w:cs="Arial"/>
-            <w:i/>
-            <w:iCs/>
-            <w:sz w:val="20"/>
-            <w:szCs w:val="20"/>
-          </w:rPr>
-          <w:t xml:space="preserve"> </w:t>
-        </w:r>
-        <w:r>
-          <w:rPr>
-            <w:rFonts w:ascii="Arial" w:hAnsi="Arial" w:cs="Arial"/>
-            <w:sz w:val="20"/>
-            <w:szCs w:val="20"/>
-          </w:rPr>
-          <w:t xml:space="preserve">and principally used ICU admissions </w:t>
-        </w:r>
-        <w:r>
-          <w:rPr>
-            <w:rFonts w:ascii="Arial" w:hAnsi="Arial" w:cs="Arial"/>
-            <w:sz w:val="20"/>
-            <w:szCs w:val="20"/>
-          </w:rPr>
-          <w:t xml:space="preserve">to constrain the model </w:t>
-        </w:r>
-      </w:ins>
-      <w:ins w:id="52" w:author="Cascante Vega, Jaime E." w:date="2023-04-16T16:39:00Z">
-        <w:r>
-          <w:rPr>
-            <w:rFonts w:ascii="Arial" w:hAnsi="Arial" w:cs="Arial"/>
-            <w:sz w:val="20"/>
-            <w:szCs w:val="20"/>
-          </w:rPr>
-          <w:t>exercises</w:t>
-        </w:r>
-      </w:ins>
-      <w:ins w:id="53" w:author="Cascante Vega, Jaime E." w:date="2023-04-13T17:02:00Z">
-        <w:r>
-          <w:rPr>
-            <w:rFonts w:ascii="Arial" w:hAnsi="Arial" w:cs="Arial"/>
-            <w:sz w:val="20"/>
-            <w:szCs w:val="20"/>
-          </w:rPr>
-          <w:t xml:space="preserve"> </w:t>
-        </w:r>
-      </w:ins>
+      <w:r>
+        <w:rPr>
+          <w:rFonts w:ascii="Arial" w:hAnsi="Arial" w:cs="Arial"/>
+          <w:i/>
+          <w:iCs/>
+          <w:sz w:val="20"/>
+          <w:szCs w:val="20"/>
+        </w:rPr>
+        <w:t xml:space="preserve"> </w:t>
+      </w:r>
+      <w:r>
+        <w:rPr>
+          <w:rFonts w:ascii="Arial" w:hAnsi="Arial" w:cs="Arial"/>
+          <w:sz w:val="20"/>
+          <w:szCs w:val="20"/>
+        </w:rPr>
+        <w:t xml:space="preserve">and principally used ICU admissions </w:t>
+      </w:r>
+      <w:r>
+        <w:rPr>
+          <w:rFonts w:ascii="Arial" w:hAnsi="Arial" w:cs="Arial"/>
+          <w:sz w:val="20"/>
+          <w:szCs w:val="20"/>
+        </w:rPr>
+        <w:t xml:space="preserve">to constrain the model </w:t>
+      </w:r>
+      <w:r>
+        <w:rPr>
+          <w:rFonts w:ascii="Arial" w:hAnsi="Arial" w:cs="Arial"/>
+          <w:sz w:val="20"/>
+          <w:szCs w:val="20"/>
+        </w:rPr>
+        <w:t>exercises</w:t>
+      </w:r>
+      <w:r>
+        <w:rPr>
+          <w:rFonts w:ascii="Arial" w:hAnsi="Arial" w:cs="Arial"/>
+          <w:sz w:val="20"/>
+          <w:szCs w:val="20"/>
+        </w:rPr>
+        <w:t xml:space="preserve"> </w:t>
+      </w:r>
       <w:r>
         <w:rPr>
           <w:rFonts w:ascii="Arial" w:hAnsi="Arial" w:cs="Arial"/>
@@ -2989,50 +2665,6 @@
         </w:rPr>
         <w:fldChar w:fldCharType="end"/>
       </w:r>
-      <w:del w:id="54" w:author="Cascante Vega, Jaime E." w:date="2023-04-13T17:03:00Z">
-        <w:r>
-          <w:rPr>
-            <w:rFonts w:ascii="Arial" w:hAnsi="Arial" w:cs="Arial"/>
-            <w:sz w:val="20"/>
-            <w:szCs w:val="20"/>
-          </w:rPr>
-          <w:fldChar w:fldCharType="begin"/>
-        </w:r>
-        <w:r>
-          <w:rPr>
-            <w:rFonts w:ascii="Arial" w:hAnsi="Arial" w:cs="Arial"/>
-            <w:sz w:val="20"/>
-            <w:szCs w:val="20"/>
-          </w:rPr>
-          <w:delInstrText xml:space="preserve"> ADDIN ZOTERO_ITEM CSL_CITATION {"citationID":"a29555vlico","properties":{"formattedCitation":"\\uldash{\\super 1\\nosupersub{}}","plainCitation":"1","noteIndex":0},"citationItems":[{"id":413,"uris":["http://zotero.org/users/9551388/items/X27EMPDM"],"itemData":{"id":413,"type":"article-journal","container-title":"PLOS Computational Biology","DOI":"10.1371/journal.pcbi.1006697","ISSN":"1553-7358","issue":"8","journalAbbreviation":"PLoS Comput Biol","language":"en","page":"e1006697","source":"DOI.org (Crossref)","title":"Tracking Pseudomonas aeruginosa transmissions due to environmental contamination after discharge in ICUs using mathematical models","volume":"15","author":[{"family":"Pham","given":"Thi Mui"},{"family":"Kretzschmar","given":"Mirjam"},{"family":"Bertrand","given":"Xavier"},{"family":"Bootsma","given":"Martin"},{"literal":"on behalf of COMBACTE-MAGNET Consortium"}],"editor":[{"family":"Kouyos","given":"Roger Dimitri"}],"issued":{"date-parts":[["2019",8,28]]}}}],"schema":"https://github.com/citation-style-language/schema/raw/master/csl-citation.json"} </w:delInstrText>
-        </w:r>
-        <w:r>
-          <w:rPr>
-            <w:rFonts w:ascii="Arial" w:hAnsi="Arial" w:cs="Arial"/>
-            <w:sz w:val="20"/>
-            <w:szCs w:val="20"/>
-          </w:rPr>
-          <w:fldChar w:fldCharType="separate"/>
-        </w:r>
-        <w:r>
-          <w:rPr>
-            <w:rFonts w:ascii="Arial" w:hAnsi="Arial" w:cs="Arial"/>
-            <w:sz w:val="20"/>
-            <w:u w:val="dash"/>
-            <w:vertAlign w:val="superscript"/>
-            <w:lang w:val="en-GB"/>
-          </w:rPr>
-          <w:delText>1</w:delText>
-        </w:r>
-        <w:r>
-          <w:rPr>
-            <w:rFonts w:ascii="Arial" w:hAnsi="Arial" w:cs="Arial"/>
-            <w:sz w:val="20"/>
-            <w:szCs w:val="20"/>
-          </w:rPr>
-          <w:fldChar w:fldCharType="end"/>
-        </w:r>
-      </w:del>
       <w:r>
         <w:rPr>
           <w:rFonts w:ascii="Arial" w:hAnsi="Arial" w:cs="Arial"/>
@@ -3041,276 +2673,194 @@
         </w:rPr>
         <w:t>.</w:t>
       </w:r>
-      <w:del w:id="55" w:author="Cascante Vega, Jaime E." w:date="2023-04-13T17:04:00Z">
-        <w:r>
-          <w:rPr>
-            <w:rFonts w:ascii="Arial" w:hAnsi="Arial" w:cs="Arial"/>
-            <w:sz w:val="20"/>
-            <w:szCs w:val="20"/>
-          </w:rPr>
-          <w:delText xml:space="preserve"> </w:delText>
-        </w:r>
-      </w:del>
-      <w:ins w:id="56" w:author="Cascante Vega, Jaime E." w:date="2023-04-16T17:13:00Z">
-        <w:r>
-          <w:rPr>
-            <w:rFonts w:ascii="Arial" w:hAnsi="Arial" w:cs="Arial"/>
-            <w:sz w:val="20"/>
-            <w:szCs w:val="20"/>
-          </w:rPr>
-          <w:t>Additionally</w:t>
-        </w:r>
-      </w:ins>
-      <w:ins w:id="57" w:author="Cascante Vega, Jaime E." w:date="2023-04-16T17:01:00Z">
-        <w:r>
-          <w:rPr>
-            <w:rFonts w:ascii="Arial" w:hAnsi="Arial" w:cs="Arial"/>
-            <w:sz w:val="20"/>
-            <w:szCs w:val="20"/>
-          </w:rPr>
-          <w:t xml:space="preserve"> most of the investigations constraining models with data lack of interrogation about the structural id</w:t>
-        </w:r>
-      </w:ins>
-      <w:ins w:id="58" w:author="Cascante Vega, Jaime E." w:date="2023-04-16T17:02:00Z">
-        <w:r>
-          <w:rPr>
-            <w:rFonts w:ascii="Arial" w:hAnsi="Arial" w:cs="Arial"/>
-            <w:sz w:val="20"/>
-            <w:szCs w:val="20"/>
-          </w:rPr>
-          <w:t xml:space="preserve">entifiability of the system, for example (cite) infer </w:t>
-        </w:r>
-      </w:ins>
-      <w:ins w:id="59" w:author="Cascante Vega, Jaime E." w:date="2023-04-16T17:03:00Z">
-        <w:r>
-          <w:rPr>
-            <w:rFonts w:ascii="Arial" w:hAnsi="Arial" w:cs="Arial"/>
-            <w:sz w:val="20"/>
-            <w:szCs w:val="20"/>
-          </w:rPr>
-          <w:t>whether</w:t>
-        </w:r>
-      </w:ins>
-      <w:ins w:id="60" w:author="Cascante Vega, Jaime E." w:date="2023-04-16T17:02:00Z">
-        <w:r>
-          <w:rPr>
-            <w:rFonts w:ascii="Arial" w:hAnsi="Arial" w:cs="Arial"/>
-            <w:sz w:val="20"/>
-            <w:szCs w:val="20"/>
-          </w:rPr>
-          <w:t xml:space="preserve"> nosocomial transmission</w:t>
-        </w:r>
-      </w:ins>
-      <w:ins w:id="61" w:author="Cascante Vega, Jaime E." w:date="2023-04-16T17:03:00Z">
-        <w:r>
-          <w:rPr>
-            <w:rFonts w:ascii="Arial" w:hAnsi="Arial" w:cs="Arial"/>
-            <w:sz w:val="20"/>
-            <w:szCs w:val="20"/>
-          </w:rPr>
-          <w:t>s</w:t>
-        </w:r>
-      </w:ins>
-      <w:ins w:id="62" w:author="Cascante Vega, Jaime E." w:date="2023-04-16T17:02:00Z">
-        <w:r>
-          <w:rPr>
-            <w:rFonts w:ascii="Arial" w:hAnsi="Arial" w:cs="Arial"/>
-            <w:sz w:val="20"/>
-            <w:szCs w:val="20"/>
-          </w:rPr>
-          <w:t xml:space="preserve"> was via host-to-host or an environmental </w:t>
-        </w:r>
-      </w:ins>
-      <w:ins w:id="63" w:author="Cascante Vega, Jaime E." w:date="2023-04-16T17:03:00Z">
-        <w:r>
-          <w:rPr>
-            <w:rFonts w:ascii="Arial" w:hAnsi="Arial" w:cs="Arial"/>
-            <w:sz w:val="20"/>
-            <w:szCs w:val="20"/>
-          </w:rPr>
-          <w:t>reservoir</w:t>
-        </w:r>
-      </w:ins>
-      <w:ins w:id="64" w:author="Cascante Vega, Jaime E." w:date="2023-04-16T17:02:00Z">
-        <w:r>
-          <w:rPr>
-            <w:rFonts w:ascii="Arial" w:hAnsi="Arial" w:cs="Arial"/>
-            <w:sz w:val="20"/>
-            <w:szCs w:val="20"/>
-          </w:rPr>
-          <w:t xml:space="preserve"> for </w:t>
-        </w:r>
-        <w:r>
-          <w:rPr>
-            <w:rFonts w:ascii="Arial" w:hAnsi="Arial" w:cs="Arial"/>
-            <w:i/>
-            <w:iCs/>
-            <w:sz w:val="20"/>
-            <w:szCs w:val="20"/>
-          </w:rPr>
-          <w:t>P. aeu</w:t>
-        </w:r>
-      </w:ins>
-      <w:ins w:id="65" w:author="Cascante Vega, Jaime E." w:date="2023-04-16T17:03:00Z">
-        <w:r>
-          <w:rPr>
-            <w:rFonts w:ascii="Arial" w:hAnsi="Arial" w:cs="Arial"/>
-            <w:i/>
-            <w:iCs/>
-            <w:sz w:val="20"/>
-            <w:szCs w:val="20"/>
-          </w:rPr>
-          <w:t>ruginosa</w:t>
-        </w:r>
-      </w:ins>
-      <w:ins w:id="66" w:author="Cascante Vega, Jaime E." w:date="2023-04-16T17:12:00Z">
-        <w:r>
-          <w:rPr>
-            <w:rFonts w:ascii="Arial" w:hAnsi="Arial" w:cs="Arial"/>
-            <w:i/>
-            <w:iCs/>
-            <w:sz w:val="20"/>
-            <w:szCs w:val="20"/>
-          </w:rPr>
-          <w:t xml:space="preserve">. </w:t>
-        </w:r>
-      </w:ins>
-      <w:ins w:id="67" w:author="Cascante Vega, Jaime E." w:date="2023-04-16T17:13:00Z">
-        <w:r>
-          <w:rPr>
-            <w:rFonts w:ascii="Arial" w:hAnsi="Arial" w:cs="Arial"/>
-            <w:sz w:val="20"/>
-            <w:szCs w:val="20"/>
-          </w:rPr>
-          <w:t xml:space="preserve">We hypothesized </w:t>
-        </w:r>
-      </w:ins>
-      <w:ins w:id="68" w:author="Cascante Vega, Jaime E." w:date="2023-04-16T17:17:00Z">
-        <w:r>
-          <w:rPr>
-            <w:rFonts w:ascii="Arial" w:hAnsi="Arial" w:cs="Arial"/>
-            <w:sz w:val="20"/>
-            <w:szCs w:val="20"/>
-          </w:rPr>
-          <w:t xml:space="preserve">that as </w:t>
-        </w:r>
-      </w:ins>
-      <w:ins w:id="69" w:author="Cascante Vega, Jaime E." w:date="2023-04-16T17:18:00Z">
-        <w:r>
-          <w:rPr>
-            <w:rFonts w:ascii="Arial" w:hAnsi="Arial" w:cs="Arial"/>
-            <w:sz w:val="20"/>
-            <w:szCs w:val="20"/>
-          </w:rPr>
-          <w:t>patient-to-patient and environmental transmission apport linearly to the force of infection there might be multiple solutions</w:t>
-        </w:r>
-      </w:ins>
-      <w:ins w:id="70" w:author="Cascante Vega, Jaime E." w:date="2023-04-16T17:23:00Z">
-        <w:r>
-          <w:rPr>
-            <w:rFonts w:ascii="Arial" w:hAnsi="Arial" w:cs="Arial"/>
-            <w:sz w:val="20"/>
-            <w:szCs w:val="20"/>
-          </w:rPr>
-          <w:t>,</w:t>
-        </w:r>
-      </w:ins>
-      <w:ins w:id="71" w:author="Cascante Vega, Jaime E." w:date="2023-04-16T17:18:00Z">
-        <w:r>
-          <w:rPr>
-            <w:rFonts w:ascii="Arial" w:hAnsi="Arial" w:cs="Arial"/>
-            <w:sz w:val="20"/>
-            <w:szCs w:val="20"/>
-          </w:rPr>
-          <w:t xml:space="preserve"> </w:t>
-        </w:r>
-      </w:ins>
-      <w:ins w:id="72" w:author="Cascante Vega, Jaime E." w:date="2023-04-16T17:19:00Z">
-        <w:r>
-          <w:rPr>
-            <w:rFonts w:ascii="Arial" w:hAnsi="Arial" w:cs="Arial"/>
-            <w:sz w:val="20"/>
-            <w:szCs w:val="20"/>
-          </w:rPr>
-          <w:t xml:space="preserve">specially for regions of the parameter space where both rates apport in similar quantities. </w:t>
-        </w:r>
-        <w:r>
-          <w:rPr>
-            <w:rFonts w:ascii="Arial" w:hAnsi="Arial" w:cs="Arial"/>
-            <w:sz w:val="20"/>
-            <w:szCs w:val="20"/>
-          </w:rPr>
-          <w:t>We also c</w:t>
-        </w:r>
-      </w:ins>
-      <w:ins w:id="73" w:author="Cascante Vega, Jaime E." w:date="2023-04-16T17:20:00Z">
-        <w:r>
-          <w:rPr>
-            <w:rFonts w:ascii="Arial" w:hAnsi="Arial" w:cs="Arial"/>
-            <w:sz w:val="20"/>
-            <w:szCs w:val="20"/>
-          </w:rPr>
-          <w:t xml:space="preserve">laim that </w:t>
-        </w:r>
-        <w:r>
-          <w:rPr>
-            <w:rFonts w:ascii="Arial" w:hAnsi="Arial" w:cs="Arial"/>
-            <w:sz w:val="20"/>
-            <w:szCs w:val="20"/>
-          </w:rPr>
-          <w:t>simulation-based inferences tools investigation</w:t>
-        </w:r>
-      </w:ins>
-      <w:ins w:id="74" w:author="Cascante Vega, Jaime E." w:date="2023-04-16T17:21:00Z">
-        <w:r>
-          <w:rPr>
-            <w:rFonts w:ascii="Arial" w:hAnsi="Arial" w:cs="Arial"/>
-            <w:sz w:val="20"/>
-            <w:szCs w:val="20"/>
-          </w:rPr>
-          <w:t>s</w:t>
-        </w:r>
-      </w:ins>
-      <w:ins w:id="75" w:author="Cascante Vega, Jaime E." w:date="2023-04-16T17:20:00Z">
-        <w:r>
-          <w:rPr>
-            <w:rFonts w:ascii="Arial" w:hAnsi="Arial" w:cs="Arial"/>
-            <w:sz w:val="20"/>
-            <w:szCs w:val="20"/>
-          </w:rPr>
-          <w:t xml:space="preserve"> need to </w:t>
-        </w:r>
-      </w:ins>
-      <w:ins w:id="76" w:author="Cascante Vega, Jaime E." w:date="2023-04-16T17:21:00Z">
-        <w:r>
-          <w:rPr>
-            <w:rFonts w:ascii="Arial" w:hAnsi="Arial" w:cs="Arial"/>
-            <w:sz w:val="20"/>
-            <w:szCs w:val="20"/>
-          </w:rPr>
-          <w:t xml:space="preserve">start including in their cookbook systematical investigations of the identifiability of the system. </w:t>
-        </w:r>
-      </w:ins>
-      <w:ins w:id="77" w:author="Cascante Vega, Jaime E." w:date="2023-04-16T17:22:00Z">
-        <w:r>
-          <w:rPr>
-            <w:rFonts w:ascii="Arial" w:hAnsi="Arial" w:cs="Arial"/>
-            <w:sz w:val="20"/>
-            <w:szCs w:val="20"/>
-          </w:rPr>
-          <w:t>We suggest there is a parallel between the usual tools for studying the stability of theoretical dynamical systems and t</w:t>
-        </w:r>
-      </w:ins>
-      <w:ins w:id="78" w:author="Cascante Vega, Jaime E." w:date="2023-04-16T17:23:00Z">
-        <w:r>
-          <w:rPr>
-            <w:rFonts w:ascii="Arial" w:hAnsi="Arial" w:cs="Arial"/>
-            <w:sz w:val="20"/>
-            <w:szCs w:val="20"/>
-          </w:rPr>
-          <w:t xml:space="preserve">he </w:t>
-        </w:r>
-      </w:ins>
+      <w:r>
+        <w:rPr>
+          <w:rFonts w:ascii="Arial" w:hAnsi="Arial" w:cs="Arial"/>
+          <w:sz w:val="20"/>
+          <w:szCs w:val="20"/>
+        </w:rPr>
+        <w:t xml:space="preserve"> </w:t>
+      </w:r>
+      <w:r>
+        <w:rPr>
+          <w:rFonts w:ascii="Arial" w:hAnsi="Arial" w:cs="Arial"/>
+          <w:sz w:val="20"/>
+          <w:szCs w:val="20"/>
+        </w:rPr>
+        <w:t>Additionally</w:t>
+      </w:r>
+      <w:r>
+        <w:rPr>
+          <w:rFonts w:ascii="Arial" w:hAnsi="Arial" w:cs="Arial"/>
+          <w:sz w:val="20"/>
+          <w:szCs w:val="20"/>
+        </w:rPr>
+        <w:t xml:space="preserve"> most of the investigations constraining models with data lack of interrogation</w:t>
+      </w:r>
+      <w:r>
+        <w:rPr>
+          <w:rFonts w:ascii="Arial" w:hAnsi="Arial" w:cs="Arial"/>
+          <w:sz w:val="20"/>
+          <w:szCs w:val="20"/>
+        </w:rPr>
+        <w:t xml:space="preserve"> to the system</w:t>
+      </w:r>
+      <w:r>
+        <w:rPr>
+          <w:rFonts w:ascii="Arial" w:hAnsi="Arial" w:cs="Arial"/>
+          <w:sz w:val="20"/>
+          <w:szCs w:val="20"/>
+        </w:rPr>
+        <w:t xml:space="preserve"> about the structural identifiability of the system, for example (cite) infer whether nosocomial transmissions </w:t>
+      </w:r>
+      <w:r>
+        <w:rPr>
+          <w:rFonts w:ascii="Arial" w:hAnsi="Arial" w:cs="Arial"/>
+          <w:sz w:val="20"/>
+          <w:szCs w:val="20"/>
+        </w:rPr>
+        <w:t>were</w:t>
+      </w:r>
+      <w:r>
+        <w:rPr>
+          <w:rFonts w:ascii="Arial" w:hAnsi="Arial" w:cs="Arial"/>
+          <w:sz w:val="20"/>
+          <w:szCs w:val="20"/>
+        </w:rPr>
+        <w:t xml:space="preserve"> via host-to-host or an environmental reservoir for </w:t>
+      </w:r>
+      <w:r>
+        <w:rPr>
+          <w:rFonts w:ascii="Arial" w:hAnsi="Arial" w:cs="Arial"/>
+          <w:i/>
+          <w:iCs/>
+          <w:sz w:val="20"/>
+          <w:szCs w:val="20"/>
+        </w:rPr>
+        <w:t>P. aeuruginosa</w:t>
+      </w:r>
+      <w:r>
+        <w:rPr>
+          <w:rFonts w:ascii="Arial" w:hAnsi="Arial" w:cs="Arial"/>
+          <w:i/>
+          <w:iCs/>
+          <w:sz w:val="20"/>
+          <w:szCs w:val="20"/>
+        </w:rPr>
+        <w:t xml:space="preserve">. </w:t>
+      </w:r>
+      <w:r>
+        <w:rPr>
+          <w:rFonts w:ascii="Arial" w:hAnsi="Arial" w:cs="Arial"/>
+          <w:sz w:val="20"/>
+          <w:szCs w:val="20"/>
+        </w:rPr>
+        <w:t>We hypothesized that as patient-to-patient and environmental transmission apport linearly to the force of infection there might be multiple solutions</w:t>
+      </w:r>
+      <w:r>
+        <w:rPr>
+          <w:rFonts w:ascii="Arial" w:hAnsi="Arial" w:cs="Arial"/>
+          <w:sz w:val="20"/>
+          <w:szCs w:val="20"/>
+        </w:rPr>
+        <w:t>,</w:t>
+      </w:r>
+      <w:r>
+        <w:rPr>
+          <w:rFonts w:ascii="Arial" w:hAnsi="Arial" w:cs="Arial"/>
+          <w:sz w:val="20"/>
+          <w:szCs w:val="20"/>
+        </w:rPr>
+        <w:t xml:space="preserve"> </w:t>
+      </w:r>
+      <w:r>
+        <w:rPr>
+          <w:rFonts w:ascii="Arial" w:hAnsi="Arial" w:cs="Arial"/>
+          <w:sz w:val="20"/>
+          <w:szCs w:val="20"/>
+        </w:rPr>
+        <w:t>especially</w:t>
+      </w:r>
+      <w:r>
+        <w:rPr>
+          <w:rFonts w:ascii="Arial" w:hAnsi="Arial" w:cs="Arial"/>
+          <w:sz w:val="20"/>
+          <w:szCs w:val="20"/>
+        </w:rPr>
+        <w:t xml:space="preserve"> for regions of the parameter space where both rates apport in similar quantities</w:t>
+      </w:r>
+      <w:r>
+        <w:rPr>
+          <w:rFonts w:ascii="Arial" w:hAnsi="Arial" w:cs="Arial"/>
+          <w:sz w:val="20"/>
+          <w:szCs w:val="20"/>
+        </w:rPr>
+        <w:t xml:space="preserve"> (See SI Figure)</w:t>
+      </w:r>
+      <w:r>
+        <w:rPr>
+          <w:rFonts w:ascii="Arial" w:hAnsi="Arial" w:cs="Arial"/>
+          <w:sz w:val="20"/>
+          <w:szCs w:val="20"/>
+        </w:rPr>
+        <w:t xml:space="preserve">. </w:t>
+      </w:r>
+      <w:r>
+        <w:rPr>
+          <w:rFonts w:ascii="Arial" w:hAnsi="Arial" w:cs="Arial"/>
+          <w:sz w:val="20"/>
+          <w:szCs w:val="20"/>
+        </w:rPr>
+        <w:t xml:space="preserve">We also claim that </w:t>
+      </w:r>
+      <w:r>
+        <w:rPr>
+          <w:rFonts w:ascii="Arial" w:hAnsi="Arial" w:cs="Arial"/>
+          <w:sz w:val="20"/>
+          <w:szCs w:val="20"/>
+        </w:rPr>
+        <w:t xml:space="preserve">simulation-based inferences tools investigations need to start including in their cookbook systematical investigations of the identifiability of the system. We </w:t>
+      </w:r>
+      <w:r>
+        <w:rPr>
+          <w:rFonts w:ascii="Arial" w:hAnsi="Arial" w:cs="Arial"/>
+          <w:sz w:val="20"/>
+          <w:szCs w:val="20"/>
+        </w:rPr>
+        <w:t>suggest</w:t>
+      </w:r>
+      <w:r>
+        <w:rPr>
+          <w:rFonts w:ascii="Arial" w:hAnsi="Arial" w:cs="Arial"/>
+          <w:sz w:val="20"/>
+          <w:szCs w:val="20"/>
+        </w:rPr>
+        <w:t xml:space="preserve"> there is</w:t>
+      </w:r>
+      <w:r>
+        <w:rPr>
+          <w:rFonts w:ascii="Arial" w:hAnsi="Arial" w:cs="Arial"/>
+          <w:sz w:val="20"/>
+          <w:szCs w:val="20"/>
+        </w:rPr>
+        <w:t xml:space="preserve"> a parallel between the usual tools for studying the stability of theoretical dynamical systems and </w:t>
+      </w:r>
+      <w:r>
+        <w:rPr>
+          <w:rFonts w:ascii="Arial" w:hAnsi="Arial" w:cs="Arial"/>
+          <w:sz w:val="20"/>
+          <w:szCs w:val="20"/>
+        </w:rPr>
+        <w:t>identifiability</w:t>
+      </w:r>
+      <w:r>
+        <w:rPr>
+          <w:rFonts w:ascii="Arial" w:hAnsi="Arial" w:cs="Arial"/>
+          <w:sz w:val="20"/>
+          <w:szCs w:val="20"/>
+        </w:rPr>
+        <w:t xml:space="preserve"> interrogations.</w:t>
+      </w:r>
     </w:p>
     <w:p>
       <w:pPr>
@@ -3346,44 +2896,150 @@
         </w:rPr>
         <w:t xml:space="preserve"> supported by real-world data are rare</w:t>
       </w:r>
-      <w:del w:id="79" w:author="Cascante Vega, Jaime E." w:date="2023-04-16T17:08:00Z">
-        <w:r>
-          <w:rPr>
-            <w:rFonts w:ascii="Arial" w:hAnsi="Arial" w:cs="Arial"/>
-            <w:sz w:val="20"/>
-            <w:szCs w:val="20"/>
-          </w:rPr>
-          <w:delText>.</w:delText>
-        </w:r>
-        <w:r>
-          <w:rPr>
-            <w:rFonts w:ascii="Arial" w:hAnsi="Arial" w:cs="Arial"/>
-            <w:sz w:val="20"/>
-            <w:szCs w:val="20"/>
-          </w:rPr>
-          <w:delText xml:space="preserve"> </w:delText>
-        </w:r>
-      </w:del>
-      <w:ins w:id="80" w:author="Cascante Vega, Jaime E." w:date="2023-04-13T16:29:00Z">
-        <w:r>
-          <w:rPr>
-            <w:rFonts w:ascii="Arial" w:hAnsi="Arial" w:cs="Arial"/>
-            <w:sz w:val="20"/>
-            <w:szCs w:val="20"/>
-          </w:rPr>
-          <w:t xml:space="preserve"> and decision making</w:t>
-        </w:r>
-      </w:ins>
-      <w:ins w:id="81" w:author="Cascante Vega, Jaime E." w:date="2023-04-13T16:42:00Z">
-        <w:r>
-          <w:rPr>
-            <w:rFonts w:ascii="Arial" w:hAnsi="Arial" w:cs="Arial"/>
-            <w:sz w:val="20"/>
-            <w:szCs w:val="20"/>
-          </w:rPr>
-          <w:t xml:space="preserve"> we only found </w:t>
-        </w:r>
-      </w:ins>
+      <w:r>
+        <w:rPr>
+          <w:rFonts w:ascii="Arial" w:hAnsi="Arial" w:cs="Arial"/>
+          <w:sz w:val="20"/>
+          <w:szCs w:val="20"/>
+        </w:rPr>
+        <w:t>.</w:t>
+      </w:r>
+      <w:r>
+        <w:rPr>
+          <w:rFonts w:ascii="Arial" w:hAnsi="Arial" w:cs="Arial"/>
+          <w:sz w:val="20"/>
+          <w:szCs w:val="20"/>
+        </w:rPr>
+        <w:t xml:space="preserve"> </w:t>
+      </w:r>
+      <w:r>
+        <w:rPr>
+          <w:rFonts w:ascii="Arial" w:hAnsi="Arial" w:cs="Arial"/>
+          <w:sz w:val="20"/>
+          <w:szCs w:val="20"/>
+        </w:rPr>
+        <w:t>The</w:t>
+      </w:r>
+      <w:r>
+        <w:rPr>
+          <w:rFonts w:ascii="Arial" w:hAnsi="Arial" w:cs="Arial"/>
+          <w:sz w:val="20"/>
+          <w:szCs w:val="20"/>
+        </w:rPr>
+        <w:t xml:space="preserve"> epidemiology </w:t>
+      </w:r>
+      <w:r>
+        <w:rPr>
+          <w:rFonts w:ascii="Arial" w:hAnsi="Arial" w:cs="Arial"/>
+          <w:sz w:val="20"/>
+          <w:szCs w:val="20"/>
+        </w:rPr>
+        <w:t xml:space="preserve">and transmission dynamics </w:t>
+      </w:r>
+      <w:r>
+        <w:rPr>
+          <w:rFonts w:ascii="Arial" w:hAnsi="Arial" w:cs="Arial"/>
+          <w:sz w:val="20"/>
+          <w:szCs w:val="20"/>
+        </w:rPr>
+        <w:t xml:space="preserve">of </w:t>
+      </w:r>
+      <w:r>
+        <w:rPr>
+          <w:rFonts w:ascii="Arial" w:hAnsi="Arial" w:cs="Arial"/>
+          <w:sz w:val="20"/>
+          <w:szCs w:val="20"/>
+        </w:rPr>
+        <w:t>healthcare-associated infections (</w:t>
+      </w:r>
+      <w:r>
+        <w:rPr>
+          <w:rFonts w:ascii="Arial" w:hAnsi="Arial" w:cs="Arial"/>
+          <w:sz w:val="20"/>
+          <w:szCs w:val="20"/>
+        </w:rPr>
+        <w:t>HAI</w:t>
+      </w:r>
+      <w:r>
+        <w:rPr>
+          <w:rFonts w:ascii="Arial" w:hAnsi="Arial" w:cs="Arial"/>
+          <w:sz w:val="20"/>
+          <w:szCs w:val="20"/>
+        </w:rPr>
+        <w:t>)</w:t>
+      </w:r>
+      <w:r>
+        <w:rPr>
+          <w:rFonts w:ascii="Arial" w:hAnsi="Arial" w:cs="Arial"/>
+          <w:sz w:val="20"/>
+          <w:szCs w:val="20"/>
+        </w:rPr>
+        <w:t xml:space="preserve"> </w:t>
+      </w:r>
+      <w:r>
+        <w:rPr>
+          <w:rFonts w:ascii="Arial" w:hAnsi="Arial" w:cs="Arial"/>
+          <w:sz w:val="20"/>
+          <w:szCs w:val="20"/>
+        </w:rPr>
+        <w:t>differ from</w:t>
+      </w:r>
+      <w:r>
+        <w:rPr>
+          <w:rFonts w:ascii="Arial" w:hAnsi="Arial" w:cs="Arial"/>
+          <w:sz w:val="20"/>
+          <w:szCs w:val="20"/>
+        </w:rPr>
+        <w:t xml:space="preserve"> community</w:t>
+      </w:r>
+      <w:r>
+        <w:rPr>
+          <w:rFonts w:ascii="Arial" w:hAnsi="Arial" w:cs="Arial"/>
+          <w:sz w:val="20"/>
+          <w:szCs w:val="20"/>
+        </w:rPr>
+        <w:t>-acquired</w:t>
+      </w:r>
+      <w:r>
+        <w:rPr>
+          <w:rFonts w:ascii="Arial" w:hAnsi="Arial" w:cs="Arial"/>
+          <w:sz w:val="20"/>
+          <w:szCs w:val="20"/>
+        </w:rPr>
+        <w:t xml:space="preserve"> infections</w:t>
+      </w:r>
+      <w:r>
+        <w:rPr>
+          <w:rFonts w:ascii="Arial" w:hAnsi="Arial" w:cs="Arial"/>
+          <w:sz w:val="20"/>
+          <w:szCs w:val="20"/>
+        </w:rPr>
+        <w:t xml:space="preserve"> </w:t>
+      </w:r>
+      <w:r>
+        <w:rPr>
+          <w:rFonts w:ascii="Arial" w:hAnsi="Arial" w:cs="Arial"/>
+          <w:sz w:val="20"/>
+          <w:szCs w:val="20"/>
+        </w:rPr>
+        <w:t xml:space="preserve">in </w:t>
+      </w:r>
+      <w:r>
+        <w:rPr>
+          <w:rFonts w:ascii="Arial" w:hAnsi="Arial" w:cs="Arial"/>
+          <w:sz w:val="20"/>
+          <w:szCs w:val="20"/>
+        </w:rPr>
+        <w:t>a number of important ways</w:t>
+      </w:r>
+      <w:r>
+        <w:rPr>
+          <w:rFonts w:ascii="Arial" w:hAnsi="Arial" w:cs="Arial"/>
+          <w:sz w:val="20"/>
+          <w:szCs w:val="20"/>
+        </w:rPr>
+        <w:t>.</w:t>
+      </w:r>
     </w:p>
     <w:p>
       <w:pPr>
@@ -3395,6 +3051,215 @@
           <w:szCs w:val="20"/>
         </w:rPr>
       </w:pPr>
+      <w:r>
+        <w:rPr>
+          <w:rFonts w:ascii="Arial" w:hAnsi="Arial" w:cs="Arial"/>
+          <w:sz w:val="20"/>
+          <w:szCs w:val="20"/>
+        </w:rPr>
+        <w:lastRenderedPageBreak/>
+        <w:t>First, hospital</w:t>
+      </w:r>
+      <w:r>
+        <w:rPr>
+          <w:rFonts w:ascii="Arial" w:hAnsi="Arial" w:cs="Arial"/>
+          <w:sz w:val="20"/>
+          <w:szCs w:val="20"/>
+        </w:rPr>
+        <w:t xml:space="preserve"> networks</w:t>
+      </w:r>
+      <w:r>
+        <w:rPr>
+          <w:rFonts w:ascii="Arial" w:hAnsi="Arial" w:cs="Arial"/>
+          <w:sz w:val="20"/>
+          <w:szCs w:val="20"/>
+        </w:rPr>
+        <w:t xml:space="preserve"> are</w:t>
+      </w:r>
+      <w:r>
+        <w:rPr>
+          <w:rFonts w:ascii="Arial" w:hAnsi="Arial" w:cs="Arial"/>
+          <w:sz w:val="20"/>
+          <w:szCs w:val="20"/>
+        </w:rPr>
+        <w:t xml:space="preserve"> open system</w:t>
+      </w:r>
+      <w:r>
+        <w:rPr>
+          <w:rFonts w:ascii="Arial" w:hAnsi="Arial" w:cs="Arial"/>
+          <w:sz w:val="20"/>
+          <w:szCs w:val="20"/>
+        </w:rPr>
+        <w:t>s</w:t>
+      </w:r>
+      <w:r>
+        <w:rPr>
+          <w:rFonts w:ascii="Arial" w:hAnsi="Arial" w:cs="Arial"/>
+          <w:sz w:val="20"/>
+          <w:szCs w:val="20"/>
+        </w:rPr>
+        <w:t xml:space="preserve"> with </w:t>
+      </w:r>
+      <w:r>
+        <w:rPr>
+          <w:rFonts w:ascii="Arial" w:hAnsi="Arial" w:cs="Arial"/>
+          <w:sz w:val="20"/>
+          <w:szCs w:val="20"/>
+        </w:rPr>
+        <w:t>significant</w:t>
+      </w:r>
+      <w:r>
+        <w:rPr>
+          <w:rFonts w:ascii="Arial" w:hAnsi="Arial" w:cs="Arial"/>
+          <w:sz w:val="20"/>
+          <w:szCs w:val="20"/>
+        </w:rPr>
+        <w:t xml:space="preserve"> variation</w:t>
+      </w:r>
+      <w:r>
+        <w:rPr>
+          <w:rFonts w:ascii="Arial" w:hAnsi="Arial" w:cs="Arial"/>
+          <w:sz w:val="20"/>
+          <w:szCs w:val="20"/>
+        </w:rPr>
+        <w:t>s</w:t>
+      </w:r>
+      <w:r>
+        <w:rPr>
+          <w:rFonts w:ascii="Arial" w:hAnsi="Arial" w:cs="Arial"/>
+          <w:sz w:val="20"/>
+          <w:szCs w:val="20"/>
+        </w:rPr>
+        <w:t xml:space="preserve"> in </w:t>
+      </w:r>
+      <w:r>
+        <w:rPr>
+          <w:rFonts w:ascii="Arial" w:hAnsi="Arial" w:cs="Arial"/>
+          <w:sz w:val="20"/>
+          <w:szCs w:val="20"/>
+        </w:rPr>
+        <w:t xml:space="preserve">the </w:t>
+      </w:r>
+      <w:r>
+        <w:rPr>
+          <w:rFonts w:ascii="Arial" w:hAnsi="Arial" w:cs="Arial"/>
+          <w:sz w:val="20"/>
+          <w:szCs w:val="20"/>
+        </w:rPr>
+        <w:t>weekly</w:t>
+      </w:r>
+      <w:r>
+        <w:rPr>
+          <w:rFonts w:ascii="Arial" w:hAnsi="Arial" w:cs="Arial"/>
+          <w:sz w:val="20"/>
+          <w:szCs w:val="20"/>
+        </w:rPr>
+        <w:t xml:space="preserve"> </w:t>
+      </w:r>
+      <w:r>
+        <w:rPr>
+          <w:rFonts w:ascii="Arial" w:hAnsi="Arial" w:cs="Arial"/>
+          <w:sz w:val="20"/>
+          <w:szCs w:val="20"/>
+        </w:rPr>
+        <w:t>admission</w:t>
+      </w:r>
+      <w:r>
+        <w:rPr>
+          <w:rFonts w:ascii="Arial" w:hAnsi="Arial" w:cs="Arial"/>
+          <w:sz w:val="20"/>
+          <w:szCs w:val="20"/>
+        </w:rPr>
+        <w:t xml:space="preserve"> rate</w:t>
+      </w:r>
+      <w:r>
+        <w:rPr>
+          <w:rFonts w:ascii="Arial" w:hAnsi="Arial" w:cs="Arial"/>
+          <w:sz w:val="20"/>
+          <w:szCs w:val="20"/>
+        </w:rPr>
+        <w:t xml:space="preserve"> </w:t>
+      </w:r>
+      <w:r>
+        <w:rPr>
+          <w:rFonts w:ascii="Arial" w:hAnsi="Arial" w:cs="Arial"/>
+          <w:sz w:val="20"/>
+          <w:szCs w:val="20"/>
+        </w:rPr>
+        <w:t xml:space="preserve">ranging from </w:t>
+      </w:r>
+      <w:r>
+        <w:rPr>
+          <w:rFonts w:ascii="Arial" w:hAnsi="Arial" w:cs="Arial"/>
+          <w:sz w:val="20"/>
+          <w:szCs w:val="20"/>
+        </w:rPr>
+        <w:t>23</w:t>
+      </w:r>
+      <w:r>
+        <w:rPr>
+          <w:rFonts w:ascii="Arial" w:hAnsi="Arial" w:cs="Arial"/>
+          <w:sz w:val="20"/>
+          <w:szCs w:val="20"/>
+        </w:rPr>
+        <w:t xml:space="preserve">% to </w:t>
+      </w:r>
+      <w:r>
+        <w:rPr>
+          <w:rFonts w:ascii="Arial" w:hAnsi="Arial" w:cs="Arial"/>
+          <w:sz w:val="20"/>
+          <w:szCs w:val="20"/>
+        </w:rPr>
+        <w:t>52</w:t>
+      </w:r>
+      <w:r>
+        <w:rPr>
+          <w:rFonts w:ascii="Arial" w:hAnsi="Arial" w:cs="Arial"/>
+          <w:sz w:val="20"/>
+          <w:szCs w:val="20"/>
+        </w:rPr>
+        <w:t>%</w:t>
+      </w:r>
+      <w:r>
+        <w:rPr>
+          <w:rFonts w:ascii="Arial" w:hAnsi="Arial" w:cs="Arial"/>
+          <w:sz w:val="20"/>
+          <w:szCs w:val="20"/>
+        </w:rPr>
+        <w:t xml:space="preserve"> (See Figure 1A), explained mostly by variations across the building</w:t>
+      </w:r>
+      <w:r>
+        <w:rPr>
+          <w:rFonts w:ascii="Arial" w:hAnsi="Arial" w:cs="Arial"/>
+          <w:sz w:val="20"/>
+          <w:szCs w:val="20"/>
+        </w:rPr>
+        <w:t>s in the hospital network</w:t>
+      </w:r>
+      <w:r>
+        <w:rPr>
+          <w:rFonts w:ascii="Arial" w:hAnsi="Arial" w:cs="Arial"/>
+          <w:sz w:val="20"/>
+          <w:szCs w:val="20"/>
+        </w:rPr>
+        <w:t xml:space="preserve"> with some ranging from 0-50% (high</w:t>
+      </w:r>
+      <w:r>
+        <w:rPr>
+          <w:rFonts w:ascii="Arial" w:hAnsi="Arial" w:cs="Arial"/>
+          <w:sz w:val="20"/>
+          <w:szCs w:val="20"/>
+        </w:rPr>
+        <w:t xml:space="preserve"> number of outpatients???)</w:t>
+      </w:r>
+      <w:r>
+        <w:rPr>
+          <w:rFonts w:ascii="Arial" w:hAnsi="Arial" w:cs="Arial"/>
+          <w:sz w:val="20"/>
+          <w:szCs w:val="20"/>
+        </w:rPr>
+        <w:t>. This heterogeneity at building scale is in turn explained by variation across the wards composing each building (See Figure SI Xxx)</w:t>
+      </w:r>
     </w:p>
     <w:p>
       <w:pPr>
@@ -3412,8 +3277,103 @@
           <w:sz w:val="20"/>
           <w:szCs w:val="20"/>
         </w:rPr>
-        <w:lastRenderedPageBreak/>
-        <w:t xml:space="preserve">In fact, modeling studies supported surveillance data such as carriage detection,  </w:t>
+        <w:t>and outflux of patients</w:t>
+      </w:r>
+      <w:r>
+        <w:rPr>
+          <w:rFonts w:ascii="Arial" w:hAnsi="Arial" w:cs="Arial"/>
+          <w:sz w:val="20"/>
+          <w:szCs w:val="20"/>
+        </w:rPr>
+        <w:t xml:space="preserve"> at finer spatial scales</w:t>
+      </w:r>
+      <w:r>
+        <w:rPr>
+          <w:rFonts w:ascii="Arial" w:hAnsi="Arial" w:cs="Arial"/>
+          <w:sz w:val="20"/>
+          <w:szCs w:val="20"/>
+        </w:rPr>
+        <w:t>,</w:t>
+      </w:r>
+      <w:r>
+        <w:rPr>
+          <w:rFonts w:ascii="Arial" w:hAnsi="Arial" w:cs="Arial"/>
+          <w:sz w:val="20"/>
+          <w:szCs w:val="20"/>
+        </w:rPr>
+        <w:t xml:space="preserve"> of </w:t>
+      </w:r>
+      <w:r>
+        <w:rPr>
+          <w:rFonts w:ascii="Arial" w:hAnsi="Arial" w:cs="Arial"/>
+          <w:sz w:val="20"/>
+          <w:szCs w:val="20"/>
+        </w:rPr>
+        <w:t xml:space="preserve">the </w:t>
+      </w:r>
+      <w:r>
+        <w:rPr>
+          <w:rFonts w:ascii="Arial" w:hAnsi="Arial" w:cs="Arial"/>
+          <w:sz w:val="20"/>
+          <w:szCs w:val="20"/>
+        </w:rPr>
+        <w:t xml:space="preserve">weekly </w:t>
+      </w:r>
+      <w:r>
+        <w:rPr>
+          <w:rFonts w:ascii="Arial" w:hAnsi="Arial" w:cs="Arial"/>
+          <w:sz w:val="20"/>
+          <w:szCs w:val="20"/>
+        </w:rPr>
+        <w:t>average number of hospitalized patients</w:t>
+      </w:r>
+      <w:r>
+        <w:rPr>
+          <w:rFonts w:ascii="Arial" w:hAnsi="Arial" w:cs="Arial"/>
+          <w:sz w:val="20"/>
+          <w:szCs w:val="20"/>
+        </w:rPr>
+        <w:t xml:space="preserve"> (See </w:t>
+      </w:r>
+      <w:r>
+        <w:rPr>
+          <w:rFonts w:ascii="Arial" w:hAnsi="Arial" w:cs="Arial"/>
+          <w:sz w:val="20"/>
+          <w:szCs w:val="20"/>
+        </w:rPr>
+        <w:t>Figure 1</w:t>
+      </w:r>
+      <w:r>
+        <w:rPr>
+          <w:rFonts w:ascii="Arial" w:hAnsi="Arial" w:cs="Arial"/>
+          <w:sz w:val="20"/>
+          <w:szCs w:val="20"/>
+        </w:rPr>
+        <w:t xml:space="preserve"> A</w:t>
+      </w:r>
+      <w:r>
+        <w:rPr>
+          <w:rFonts w:ascii="Arial" w:hAnsi="Arial" w:cs="Arial"/>
+          <w:sz w:val="20"/>
+          <w:szCs w:val="20"/>
+        </w:rPr>
+        <w:t xml:space="preserve"> and Supplementary Information Figure S1-S2</w:t>
+      </w:r>
+      <w:r>
+        <w:rPr>
+          <w:rFonts w:ascii="Arial" w:hAnsi="Arial" w:cs="Arial"/>
+          <w:sz w:val="20"/>
+          <w:szCs w:val="20"/>
+        </w:rPr>
+        <w:t>)</w:t>
+      </w:r>
+      <w:r>
+        <w:rPr>
+          <w:rFonts w:ascii="Arial" w:hAnsi="Arial" w:cs="Arial"/>
+          <w:sz w:val="20"/>
+          <w:szCs w:val="20"/>
+        </w:rPr>
+        <w:t>.</w:t>
       </w:r>
     </w:p>
     <w:p>
@@ -3426,6 +3386,312 @@
           <w:szCs w:val="20"/>
         </w:rPr>
       </w:pPr>
+      <w:r>
+        <w:rPr>
+          <w:rFonts w:ascii="Arial" w:hAnsi="Arial" w:cs="Arial"/>
+          <w:sz w:val="20"/>
+          <w:szCs w:val="20"/>
+        </w:rPr>
+        <w:t>In contrast, communities are more closed systems with</w:t>
+      </w:r>
+      <w:r>
+        <w:rPr>
+          <w:rFonts w:ascii="Arial" w:hAnsi="Arial" w:cs="Arial"/>
+          <w:sz w:val="20"/>
+          <w:szCs w:val="20"/>
+        </w:rPr>
+        <w:t xml:space="preserve"> individuals </w:t>
+      </w:r>
+      <w:r>
+        <w:rPr>
+          <w:rFonts w:ascii="Arial" w:hAnsi="Arial" w:cs="Arial"/>
+          <w:sz w:val="20"/>
+          <w:szCs w:val="20"/>
+        </w:rPr>
+        <w:t xml:space="preserve">moving in or out at much </w:t>
+      </w:r>
+      <w:r>
+        <w:rPr>
+          <w:rFonts w:ascii="Arial" w:hAnsi="Arial" w:cs="Arial"/>
+          <w:sz w:val="20"/>
+          <w:szCs w:val="20"/>
+        </w:rPr>
+        <w:t xml:space="preserve">lower rates. Second, the capacity of many bacterial species to </w:t>
+      </w:r>
+      <w:r>
+        <w:rPr>
+          <w:rFonts w:ascii="Arial" w:hAnsi="Arial" w:cs="Arial"/>
+          <w:sz w:val="20"/>
+          <w:szCs w:val="20"/>
+        </w:rPr>
+        <w:t>persist</w:t>
+      </w:r>
+      <w:r>
+        <w:rPr>
+          <w:rFonts w:ascii="Arial" w:hAnsi="Arial" w:cs="Arial"/>
+          <w:sz w:val="20"/>
+          <w:szCs w:val="20"/>
+        </w:rPr>
+        <w:t xml:space="preserve"> as commensals </w:t>
+      </w:r>
+      <w:r>
+        <w:rPr>
+          <w:rFonts w:ascii="Arial" w:hAnsi="Arial" w:cs="Arial"/>
+          <w:sz w:val="20"/>
+          <w:szCs w:val="20"/>
+        </w:rPr>
+        <w:t xml:space="preserve">on </w:t>
+      </w:r>
+      <w:r>
+        <w:rPr>
+          <w:rFonts w:ascii="Arial" w:hAnsi="Arial" w:cs="Arial"/>
+          <w:sz w:val="20"/>
+          <w:szCs w:val="20"/>
+        </w:rPr>
+        <w:t>human host</w:t>
+      </w:r>
+      <w:r>
+        <w:rPr>
+          <w:rFonts w:ascii="Arial" w:hAnsi="Arial" w:cs="Arial"/>
+          <w:sz w:val="20"/>
+          <w:szCs w:val="20"/>
+        </w:rPr>
+        <w:t>s</w:t>
+      </w:r>
+      <w:r>
+        <w:rPr>
+          <w:rFonts w:ascii="Arial" w:hAnsi="Arial" w:cs="Arial"/>
+          <w:sz w:val="20"/>
+          <w:szCs w:val="20"/>
+        </w:rPr>
+        <w:t xml:space="preserve"> makes the detection of colonization</w:t>
+      </w:r>
+      <w:r>
+        <w:rPr>
+          <w:rFonts w:ascii="Arial" w:hAnsi="Arial" w:cs="Arial"/>
+          <w:sz w:val="20"/>
+          <w:szCs w:val="20"/>
+        </w:rPr>
+        <w:t xml:space="preserve"> both difficult and differential by body site. Indeed, patients with infections of the bloodstream or lower respiratory tract are more likely to be detected </w:t>
+      </w:r>
+      <w:r>
+        <w:rPr>
+          <w:rFonts w:ascii="Arial" w:hAnsi="Arial" w:cs="Arial" w:hint="eastAsia"/>
+          <w:sz w:val="20"/>
+          <w:szCs w:val="20"/>
+        </w:rPr>
+        <w:t>in</w:t>
+      </w:r>
+      <w:r>
+        <w:rPr>
+          <w:rFonts w:ascii="Arial" w:hAnsi="Arial" w:cs="Arial"/>
+          <w:sz w:val="20"/>
+          <w:szCs w:val="20"/>
+        </w:rPr>
+        <w:t xml:space="preserve"> hospital than those colonized at </w:t>
+      </w:r>
+      <w:r>
+        <w:rPr>
+          <w:rFonts w:ascii="Arial" w:hAnsi="Arial" w:cs="Arial"/>
+          <w:sz w:val="20"/>
+          <w:szCs w:val="20"/>
+        </w:rPr>
+        <w:t>other</w:t>
+      </w:r>
+      <w:r>
+        <w:rPr>
+          <w:rFonts w:ascii="Arial" w:hAnsi="Arial" w:cs="Arial"/>
+          <w:sz w:val="20"/>
+          <w:szCs w:val="20"/>
+        </w:rPr>
+        <w:t xml:space="preserve"> sites </w:t>
+      </w:r>
+      <w:r>
+        <w:rPr>
+          <w:rFonts w:ascii="Arial" w:hAnsi="Arial" w:cs="Arial"/>
+          <w:sz w:val="20"/>
+          <w:szCs w:val="20"/>
+        </w:rPr>
+        <w:fldChar w:fldCharType="begin"/>
+      </w:r>
+      <w:r>
+        <w:rPr>
+          <w:rFonts w:ascii="Arial" w:hAnsi="Arial" w:cs="Arial"/>
+          <w:sz w:val="20"/>
+          <w:szCs w:val="20"/>
+        </w:rPr>
+        <w:instrText xml:space="preserve"> ADDIN ZOTERO_ITEM CSL_CITATION {"citationID":"aSlHK9vT","properties":{"formattedCitation":"\\super 5,15\\nosupersub{}","plainCitation":"5,15","noteIndex":0},"citationItems":[{"id":130,"uris":["http://zotero.org/users/9551388/items/IUTFA7I6"],"itemData":{"id":130,"type":"article-journal","abstract":"Hospital-acquired infections caused by antibiotic-resistant bacteria pose a grave and growing threat to public health. Antimicrobial cycling, in which two or more antibiotic classes are alternated on a time scale of months to years, seems to be a leading candidate in the search for treatment strategies that can slow the evolution and spread of antibiotic resistance in hospitals. We develop a mathematical model of antimicrobial cycling in a hospital setting and use this model to explore the efficacy of cycling programs. We find that cycling is unlikely to reduce either the evolution or the spread of antibiotic resistance. Alternative drug-use strategies such as mixing, in which each treated patient receives one of several drug classes used simultaneously in the hospital, are predicted to be more effective. A simple ecological explanation underlies these results. Heterogeneous antibiotic use slows the spread of resistance. However, at the scale relevant to bacterial populations, mixing imposes greater heterogeneity than does cycling. As a consequence, cycling is unlikely to be effective and may even hinder resistance control. These results may explain the limited success reported thus far from clinical trials of antimicrobial cycling.","container-title":"Proceedings of the National Academy of Sciences of the United States of America","DOI":"10.1073/pnas.0402298101","issue":"36","journalAbbreviation":"Proc Natl Acad Sci U S A","page":"13285","title":"Ecological theory suggests that antimicrobial cycling will not reduce antimicrobial resistance in hospitals","volume":"101","author":[{"family":"Bergstrom","given":"Carl T."},{"family":"Lo","given":"Monique"},{"family":"Lipsitch","given":"Marc"}],"issued":{"date-parts":[["2004",9,7]]}}},{"id":139,"uris":["http://zotero.org/users/9551388/items/8YH6PN76"],"itemData":{"id":139,"type":"article-journal","abstract":"Staphylococcus aureus is a prominent cause of human infections globally. The high prevalence of infections is compounded by antibiotic resistance—a signiﬁcant problem for treatment. Methicillin-resistant S. aureus (MRSA) is endemic in hospitals and healthcare facilities worldwide, and is an increasingly common cause of community-associated bacterial infections in industrialized countries. Although much focus is placed on the role of S. aureus as a human pathogen, it is in fact a human commensal organism that has had a relatively long coexistence with the human host. Many S. aureus infections can be explained by host susceptibility or other predisposing risk factors. On the other hand, the emergence/re-emergence of successful S. aureus clones (referred to as epidemic waves) suggests a rapid bacterial adaption and evolution, which includes the emergence of antibiotic resistance and increased virulence and/or transmissibility. It is within this context that we review our understanding of selected S. aureus epidemic waves, and highlight the use of genome sequencing as a means to better understand the evolution of each lineage.","container-title":"Infection, Genetics and Evolution","DOI":"10.1016/j.meegid.2013.04.030","ISSN":"15671348","journalAbbreviation":"Infection, Genetics and Evolution","language":"en","page":"563-574","source":"DOI.org (Crossref)","title":"Evolution of community- and healthcare-associated methicillin-resistant Staphylococcus aureus","volume":"21","author":[{"family":"Uhlemann","given":"Anne-Catrin"},{"family":"Otto","given":"Michael"},{"family":"Lowy","given":"Franklin D."},{"family":"DeLeo","given":"Frank R."}],"issued":{"date-parts":[["2014",1]]}}}],"schema":"https://github.com/citation-style-language/schema/raw/master/csl-citation.json"} </w:instrText>
+      </w:r>
+      <w:r>
+        <w:rPr>
+          <w:rFonts w:ascii="Arial" w:hAnsi="Arial" w:cs="Arial"/>
+          <w:sz w:val="20"/>
+          <w:szCs w:val="20"/>
+        </w:rPr>
+        <w:fldChar w:fldCharType="separate"/>
+      </w:r>
+      <w:r>
+        <w:rPr>
+          <w:rFonts w:ascii="Arial" w:hAnsi="Arial" w:cs="Arial"/>
+          <w:sz w:val="20"/>
+          <w:vertAlign w:val="superscript"/>
+          <w:lang w:val="en-GB"/>
+        </w:rPr>
+        <w:t>5,15</w:t>
+      </w:r>
+      <w:r>
+        <w:rPr>
+          <w:rFonts w:ascii="Arial" w:hAnsi="Arial" w:cs="Arial"/>
+          <w:sz w:val="20"/>
+          <w:szCs w:val="20"/>
+        </w:rPr>
+        <w:fldChar w:fldCharType="end"/>
+      </w:r>
+      <w:r>
+        <w:rPr>
+          <w:rFonts w:ascii="Arial" w:hAnsi="Arial" w:cs="Arial"/>
+          <w:sz w:val="20"/>
+          <w:szCs w:val="20"/>
+        </w:rPr>
+        <w:t xml:space="preserve">. Third, </w:t>
+      </w:r>
+      <w:r>
+        <w:rPr>
+          <w:rFonts w:ascii="Arial" w:hAnsi="Arial" w:cs="Arial"/>
+          <w:sz w:val="20"/>
+          <w:szCs w:val="20"/>
+        </w:rPr>
+        <w:t xml:space="preserve">facilities within a single hospital system </w:t>
+      </w:r>
+      <w:r>
+        <w:rPr>
+          <w:rFonts w:ascii="Arial" w:hAnsi="Arial" w:cs="Arial"/>
+          <w:sz w:val="20"/>
+          <w:szCs w:val="20"/>
+        </w:rPr>
+        <w:t xml:space="preserve">(e.g., infusion, pediatric, emergency wards, among others) </w:t>
+      </w:r>
+      <w:r>
+        <w:rPr>
+          <w:rFonts w:ascii="Arial" w:hAnsi="Arial" w:cs="Arial"/>
+          <w:sz w:val="20"/>
+          <w:szCs w:val="20"/>
+        </w:rPr>
+        <w:t xml:space="preserve">may differ substantially in their control and detection of AMROs, a complication compounded by transfers between wards and hospitals </w:t>
+      </w:r>
+      <w:r>
+        <w:rPr>
+          <w:rFonts w:ascii="Arial" w:hAnsi="Arial" w:cs="Arial"/>
+          <w:sz w:val="20"/>
+          <w:szCs w:val="20"/>
+        </w:rPr>
+        <w:fldChar w:fldCharType="begin"/>
+      </w:r>
+      <w:r>
+        <w:rPr>
+          <w:rFonts w:ascii="Arial" w:hAnsi="Arial" w:cs="Arial"/>
+          <w:sz w:val="20"/>
+          <w:szCs w:val="20"/>
+        </w:rPr>
+        <w:instrText xml:space="preserve"> ADDIN ZOTERO_ITEM CSL_CITATION {"citationID":"igZ21RXh","properties":{"formattedCitation":"\\super 16,17\\nosupersub{}","plainCitation":"16,17","noteIndex":0},"citationItems":[{"id":144,"uris":["http://zotero.org/users/9551388/items/4Z8P8X96"],"itemData":{"id":144,"type":"article-journal","abstract":"The increasing frequency of antibiotic resistance in hospital-acquired infections is a major public health concern that has both biological and economic causes. Here we develop conceptual mathematical models that couple the economic incentives and population biology of hospital infection control (HIC). We show that the optimal investment by a hospital for HIC changes with the proportion of patients already colonized with antibiotic-resistant bacteria (ARB) at the time of admission. As that proportion increases, the optimal behavior of a hospital is to increase spending to control ARB with low transmissibility and decrease spending on those with high transmissibility. In some cases, the global optimum investment in HIC can shift discontinuously from one that contains transmission to a do-nothing policy once the proportion already colonized at the time of admission becomes too great. We also show that investments in HIC are determined by a strategic game when several hospitals share patients. Hospitals acting selfishly and rationally will free-ride on the investments of other hospitals, and the level of free-riding should increase with the number of other hospitals in the area. Thus, in areas with many hospitals, the rational strategy for each hospital is to spend less than in areas with few hospitals. Thus, we predict that transmission rates and the prevalence of ARB should be higher in urban hospitals, for instance, compared with rural hospitals. We conclude that regional coordination and planning for HIC is an essential element of public health planning for hospital-acquired infections.","container-title":"Proceedings of the National Academy of Sciences of the United States of America","DOI":"10.1073/pnas.0409523102","issue":"8","journalAbbreviation":"Proc Natl Acad Sci U S A","page":"3153","title":"Strategic interactions in multi-institutional epidemics of antibiotic resistance","volume":"102","author":[{"family":"Smith","given":"David L."},{"family":"Levin","given":"Simon A."},{"family":"Laxminarayan","given":"Ramanan"}],"issued":{"date-parts":[["2005",2,22]]}}},{"id":153,"uris":["http://zotero.org/users/9551388/items/AITB46I6"],"itemData":{"id":153,"type":"article-journal","container-title":"Nature Microbiology","DOI":"10.1038/s41564-019-0492-8","ISSN":"2058-5276","issue":"11","journalAbbreviation":"Nat Microbiol","language":"en","page":"1919-1929","source":"DOI.org (Crossref)","title":"Epidemic of carbapenem-resistant Klebsiella pneumoniae in Europe is driven by nosocomial spread","volume":"4","author":[{"literal":"the EuSCAPE Working Group"},{"literal":"the ESGEM Study Group"},{"family":"David","given":"Sophia"},{"family":"Reuter","given":"Sandra"},{"family":"Harris","given":"Simon R."},{"family":"Glasner","given":"Corinna"},{"family":"Feltwell","given":"Theresa"},{"family":"Argimon","given":"Silvia"},{"family":"Abudahab","given":"Khalil"},{"family":"Goater","given":"Richard"},{"family":"Giani","given":"Tommaso"},{"family":"Errico","given":"Giulia"},{"family":"Aspbury","given":"Marianne"},{"family":"Sjunnebo","given":"Sara"},{"family":"Feil","given":"Edward J."},{"family":"Rossolini","given":"Gian Maria"},{"family":"Aanensen","given":"David M."},{"family":"Grundmann","given":"Hajo"}],"issued":{"date-parts":[["2019",11]]}}}],"schema":"https://github.com/citation-style-language/schema/raw/master/csl-citation.json"} </w:instrText>
+      </w:r>
+      <w:r>
+        <w:rPr>
+          <w:rFonts w:ascii="Arial" w:hAnsi="Arial" w:cs="Arial"/>
+          <w:sz w:val="20"/>
+          <w:szCs w:val="20"/>
+        </w:rPr>
+        <w:fldChar w:fldCharType="separate"/>
+      </w:r>
+      <w:r>
+        <w:rPr>
+          <w:rFonts w:ascii="Arial" w:hAnsi="Arial" w:cs="Arial"/>
+          <w:sz w:val="20"/>
+          <w:vertAlign w:val="superscript"/>
+          <w:lang w:val="en-GB"/>
+        </w:rPr>
+        <w:t>16,17</w:t>
+      </w:r>
+      <w:r>
+        <w:rPr>
+          <w:rFonts w:ascii="Arial" w:hAnsi="Arial" w:cs="Arial"/>
+          <w:sz w:val="20"/>
+          <w:szCs w:val="20"/>
+        </w:rPr>
+        <w:fldChar w:fldCharType="end"/>
+      </w:r>
+      <w:r>
+        <w:rPr>
+          <w:rFonts w:ascii="Arial" w:hAnsi="Arial" w:cs="Arial"/>
+          <w:sz w:val="20"/>
+          <w:szCs w:val="20"/>
+        </w:rPr>
+        <w:t>.</w:t>
+      </w:r>
+      <w:r>
+        <w:rPr>
+          <w:rFonts w:ascii="Arial" w:hAnsi="Arial" w:cs="Arial"/>
+          <w:sz w:val="20"/>
+          <w:szCs w:val="20"/>
+        </w:rPr>
+        <w:t xml:space="preserve"> Fourth, a lack of observational </w:t>
+      </w:r>
+      <w:r>
+        <w:rPr>
+          <w:rFonts w:ascii="Arial" w:hAnsi="Arial" w:cs="Arial"/>
+          <w:sz w:val="20"/>
+          <w:szCs w:val="20"/>
+        </w:rPr>
+        <w:t xml:space="preserve">data </w:t>
+      </w:r>
+      <w:r>
+        <w:rPr>
+          <w:rFonts w:ascii="Arial" w:hAnsi="Arial" w:cs="Arial"/>
+          <w:sz w:val="20"/>
+          <w:szCs w:val="20"/>
+        </w:rPr>
+        <w:t>for</w:t>
+      </w:r>
+      <w:r>
+        <w:rPr>
+          <w:rFonts w:ascii="Arial" w:hAnsi="Arial" w:cs="Arial"/>
+          <w:sz w:val="20"/>
+          <w:szCs w:val="20"/>
+        </w:rPr>
+        <w:t xml:space="preserve"> multiple </w:t>
+      </w:r>
+      <w:r>
+        <w:rPr>
+          <w:rFonts w:ascii="Arial" w:hAnsi="Arial" w:cs="Arial"/>
+          <w:sz w:val="20"/>
+          <w:szCs w:val="20"/>
+        </w:rPr>
+        <w:t xml:space="preserve">microorganisms </w:t>
+      </w:r>
+      <w:r>
+        <w:rPr>
+          <w:rFonts w:ascii="Arial" w:hAnsi="Arial" w:cs="Arial"/>
+          <w:sz w:val="20"/>
+          <w:szCs w:val="20"/>
+        </w:rPr>
+        <w:t>in the same hospital system</w:t>
+      </w:r>
+      <w:r>
+        <w:rPr>
+          <w:rFonts w:ascii="Arial" w:hAnsi="Arial" w:cs="Arial"/>
+          <w:sz w:val="20"/>
+          <w:szCs w:val="20"/>
+        </w:rPr>
+        <w:t xml:space="preserve"> often imposes further challenges in comparing the epidemiological features of co-circulating organisms</w:t>
+      </w:r>
+      <w:r>
+        <w:rPr>
+          <w:rFonts w:ascii="Arial" w:hAnsi="Arial" w:cs="Arial"/>
+          <w:sz w:val="20"/>
+          <w:szCs w:val="20"/>
+        </w:rPr>
+        <w:t>.</w:t>
+      </w:r>
     </w:p>
     <w:p>
       <w:pPr>
@@ -3433,6 +3699,7 @@
         <w:jc w:val="both"/>
         <w:rPr>
           <w:rFonts w:ascii="Arial" w:hAnsi="Arial" w:cs="Arial"/>
+          <w:color w:val="000000"/>
           <w:sz w:val="20"/>
           <w:szCs w:val="20"/>
         </w:rPr>
@@ -3443,62 +3710,9 @@
           <w:sz w:val="20"/>
           <w:szCs w:val="20"/>
         </w:rPr>
-        <w:t>The</w:t>
-      </w:r>
-      <w:r>
-        <w:rPr>
-          <w:rFonts w:ascii="Arial" w:hAnsi="Arial" w:cs="Arial"/>
-          <w:sz w:val="20"/>
-          <w:szCs w:val="20"/>
-        </w:rPr>
-        <w:t xml:space="preserve"> epidemiology </w:t>
-      </w:r>
-      <w:r>
-        <w:rPr>
-          <w:rFonts w:ascii="Arial" w:hAnsi="Arial" w:cs="Arial"/>
-          <w:sz w:val="20"/>
-          <w:szCs w:val="20"/>
-        </w:rPr>
-        <w:t xml:space="preserve">and transmission dynamics </w:t>
-      </w:r>
-      <w:r>
-        <w:rPr>
-          <w:rFonts w:ascii="Arial" w:hAnsi="Arial" w:cs="Arial"/>
-          <w:sz w:val="20"/>
-          <w:szCs w:val="20"/>
-        </w:rPr>
-        <w:t xml:space="preserve">of </w:t>
-      </w:r>
-      <w:r>
-        <w:rPr>
-          <w:rFonts w:ascii="Arial" w:hAnsi="Arial" w:cs="Arial"/>
-          <w:sz w:val="20"/>
-          <w:szCs w:val="20"/>
-        </w:rPr>
-        <w:t>healthcare-associated infections (</w:t>
-      </w:r>
-      <w:r>
-        <w:rPr>
-          <w:rFonts w:ascii="Arial" w:hAnsi="Arial" w:cs="Arial"/>
-          <w:sz w:val="20"/>
-          <w:szCs w:val="20"/>
-        </w:rPr>
-        <w:t>HAI</w:t>
-      </w:r>
-      <w:r>
-        <w:rPr>
-          <w:rFonts w:ascii="Arial" w:hAnsi="Arial" w:cs="Arial"/>
-          <w:sz w:val="20"/>
-          <w:szCs w:val="20"/>
-        </w:rPr>
-        <w:t>)</w:t>
-      </w:r>
-      <w:r>
-        <w:rPr>
-          <w:rFonts w:ascii="Arial" w:hAnsi="Arial" w:cs="Arial"/>
-          <w:sz w:val="20"/>
-          <w:szCs w:val="20"/>
-        </w:rPr>
+        <w:t>In this study, we use an agent-based model (ABM) and detailed observational data for eight prevalent organisms collected</w:t>
+      </w:r>
+      <w:r>
         <w:t xml:space="preserve"> </w:t>
       </w:r>
       <w:r>
@@ -3507,31 +3721,7 @@
           <w:sz w:val="20"/>
           <w:szCs w:val="20"/>
         </w:rPr>
-        <w:t>differ from</w:t>
-      </w:r>
-      <w:r>
-        <w:rPr>
-          <w:rFonts w:ascii="Arial" w:hAnsi="Arial" w:cs="Arial"/>
-          <w:sz w:val="20"/>
-          <w:szCs w:val="20"/>
-        </w:rPr>
-        <w:t xml:space="preserve"> community</w:t>
-      </w:r>
-      <w:r>
-        <w:rPr>
-          <w:rFonts w:ascii="Arial" w:hAnsi="Arial" w:cs="Arial"/>
-          <w:sz w:val="20"/>
-          <w:szCs w:val="20"/>
-        </w:rPr>
-        <w:t>-acquired</w:t>
-      </w:r>
-      <w:r>
-        <w:rPr>
-          <w:rFonts w:ascii="Arial" w:hAnsi="Arial" w:cs="Arial"/>
-          <w:sz w:val="20"/>
-          <w:szCs w:val="20"/>
-        </w:rPr>
-        <w:t xml:space="preserve"> infections</w:t>
+        <w:t>in</w:t>
       </w:r>
       <w:r>
         <w:rPr>
@@ -3547,521 +3737,95 @@
           <w:sz w:val="20"/>
           <w:szCs w:val="20"/>
         </w:rPr>
-        <w:t xml:space="preserve">in </w:t>
-      </w:r>
-      <w:r>
-        <w:rPr>
-          <w:rFonts w:ascii="Arial" w:hAnsi="Arial" w:cs="Arial"/>
-          <w:sz w:val="20"/>
-          <w:szCs w:val="20"/>
-        </w:rPr>
-        <w:t>a number of important ways</w:t>
-      </w:r>
-      <w:r>
-        <w:rPr>
-          <w:rFonts w:ascii="Arial" w:hAnsi="Arial" w:cs="Arial"/>
-          <w:sz w:val="20"/>
-          <w:szCs w:val="20"/>
-        </w:rPr>
-        <w:t>.</w:t>
-      </w:r>
-    </w:p>
-    <w:p>
-      <w:pPr>
-        <w:spacing w:line="360" w:lineRule="auto"/>
-        <w:jc w:val="both"/>
-        <w:rPr>
-          <w:rFonts w:ascii="Arial" w:hAnsi="Arial" w:cs="Arial"/>
-          <w:sz w:val="20"/>
-          <w:szCs w:val="20"/>
-        </w:rPr>
-      </w:pPr>
-      <w:r>
-        <w:rPr>
-          <w:rFonts w:ascii="Arial" w:hAnsi="Arial" w:cs="Arial"/>
-          <w:sz w:val="20"/>
-          <w:szCs w:val="20"/>
-        </w:rPr>
-        <w:t>First, hospital</w:t>
-      </w:r>
-      <w:r>
-        <w:rPr>
-          <w:rFonts w:ascii="Arial" w:hAnsi="Arial" w:cs="Arial"/>
-          <w:sz w:val="20"/>
-          <w:szCs w:val="20"/>
-        </w:rPr>
-        <w:t xml:space="preserve"> networks</w:t>
-      </w:r>
-      <w:r>
-        <w:rPr>
-          <w:rFonts w:ascii="Arial" w:hAnsi="Arial" w:cs="Arial"/>
-          <w:sz w:val="20"/>
-          <w:szCs w:val="20"/>
-        </w:rPr>
-        <w:t xml:space="preserve"> are</w:t>
-      </w:r>
-      <w:r>
-        <w:rPr>
-          <w:rFonts w:ascii="Arial" w:hAnsi="Arial" w:cs="Arial"/>
-          <w:sz w:val="20"/>
-          <w:szCs w:val="20"/>
-        </w:rPr>
-        <w:t xml:space="preserve"> open system</w:t>
-      </w:r>
-      <w:r>
-        <w:rPr>
-          <w:rFonts w:ascii="Arial" w:hAnsi="Arial" w:cs="Arial"/>
-          <w:sz w:val="20"/>
-          <w:szCs w:val="20"/>
-        </w:rPr>
-        <w:t>s</w:t>
-      </w:r>
-      <w:r>
-        <w:rPr>
-          <w:rFonts w:ascii="Arial" w:hAnsi="Arial" w:cs="Arial"/>
-          <w:sz w:val="20"/>
-          <w:szCs w:val="20"/>
-        </w:rPr>
-        <w:t xml:space="preserve"> with </w:t>
-      </w:r>
-      <w:r>
-        <w:rPr>
-          <w:rFonts w:ascii="Arial" w:hAnsi="Arial" w:cs="Arial"/>
-          <w:sz w:val="20"/>
-          <w:szCs w:val="20"/>
-        </w:rPr>
-        <w:t>significant</w:t>
-      </w:r>
-      <w:r>
-        <w:rPr>
-          <w:rFonts w:ascii="Arial" w:hAnsi="Arial" w:cs="Arial"/>
-          <w:sz w:val="20"/>
-          <w:szCs w:val="20"/>
-        </w:rPr>
-        <w:t xml:space="preserve"> variation</w:t>
-      </w:r>
-      <w:r>
-        <w:rPr>
-          <w:rFonts w:ascii="Arial" w:hAnsi="Arial" w:cs="Arial"/>
-          <w:sz w:val="20"/>
-          <w:szCs w:val="20"/>
-        </w:rPr>
-        <w:t>s</w:t>
-      </w:r>
-      <w:r>
-        <w:rPr>
-          <w:rFonts w:ascii="Arial" w:hAnsi="Arial" w:cs="Arial"/>
-          <w:sz w:val="20"/>
-          <w:szCs w:val="20"/>
-        </w:rPr>
-        <w:t xml:space="preserve"> in </w:t>
-      </w:r>
-      <w:r>
-        <w:rPr>
-          <w:rFonts w:ascii="Arial" w:hAnsi="Arial" w:cs="Arial"/>
-          <w:sz w:val="20"/>
-          <w:szCs w:val="20"/>
-        </w:rPr>
-        <w:t xml:space="preserve">the </w:t>
-      </w:r>
-      <w:r>
-        <w:rPr>
-          <w:rFonts w:ascii="Arial" w:hAnsi="Arial" w:cs="Arial"/>
-          <w:sz w:val="20"/>
-          <w:szCs w:val="20"/>
-        </w:rPr>
-        <w:t>weekly</w:t>
-      </w:r>
-      <w:r>
-        <w:rPr>
-          <w:rFonts w:ascii="Arial" w:hAnsi="Arial" w:cs="Arial"/>
-          <w:sz w:val="20"/>
-          <w:szCs w:val="20"/>
-        </w:rPr>
-        <w:t xml:space="preserve"> </w:t>
-      </w:r>
-      <w:r>
-        <w:rPr>
-          <w:rFonts w:ascii="Arial" w:hAnsi="Arial" w:cs="Arial"/>
-          <w:sz w:val="20"/>
-          <w:szCs w:val="20"/>
-        </w:rPr>
-        <w:t>admission</w:t>
-      </w:r>
-      <w:r>
-        <w:rPr>
-          <w:rFonts w:ascii="Arial" w:hAnsi="Arial" w:cs="Arial"/>
-          <w:sz w:val="20"/>
-          <w:szCs w:val="20"/>
-        </w:rPr>
-        <w:t xml:space="preserve"> rate</w:t>
-      </w:r>
-      <w:r>
-        <w:rPr>
-          <w:rFonts w:ascii="Arial" w:hAnsi="Arial" w:cs="Arial"/>
-          <w:sz w:val="20"/>
-          <w:szCs w:val="20"/>
-        </w:rPr>
-        <w:t xml:space="preserve"> </w:t>
-      </w:r>
-      <w:r>
-        <w:rPr>
-          <w:rFonts w:ascii="Arial" w:hAnsi="Arial" w:cs="Arial"/>
-          <w:sz w:val="20"/>
-          <w:szCs w:val="20"/>
-        </w:rPr>
-        <w:t xml:space="preserve">ranging from </w:t>
-      </w:r>
-      <w:r>
-        <w:rPr>
-          <w:rFonts w:ascii="Arial" w:hAnsi="Arial" w:cs="Arial"/>
-          <w:sz w:val="20"/>
-          <w:szCs w:val="20"/>
-        </w:rPr>
-        <w:t>23</w:t>
-      </w:r>
-      <w:r>
-        <w:rPr>
-          <w:rFonts w:ascii="Arial" w:hAnsi="Arial" w:cs="Arial"/>
-          <w:sz w:val="20"/>
-          <w:szCs w:val="20"/>
-        </w:rPr>
-        <w:t xml:space="preserve">% to </w:t>
-      </w:r>
-      <w:r>
-        <w:rPr>
-          <w:rFonts w:ascii="Arial" w:hAnsi="Arial" w:cs="Arial"/>
-          <w:sz w:val="20"/>
-          <w:szCs w:val="20"/>
-        </w:rPr>
-        <w:t>52</w:t>
-      </w:r>
-      <w:r>
-        <w:rPr>
-          <w:rFonts w:ascii="Arial" w:hAnsi="Arial" w:cs="Arial"/>
-          <w:sz w:val="20"/>
-          <w:szCs w:val="20"/>
-        </w:rPr>
-        <w:t>%</w:t>
-      </w:r>
-      <w:r>
-        <w:rPr>
-          <w:rFonts w:ascii="Arial" w:hAnsi="Arial" w:cs="Arial"/>
-          <w:sz w:val="20"/>
-          <w:szCs w:val="20"/>
-        </w:rPr>
-        <w:t xml:space="preserve"> (See Figure 1A), explained mostly by variations across the building</w:t>
-      </w:r>
-      <w:ins w:id="82" w:author="Cascante Vega, Jaime E." w:date="2023-04-16T16:40:00Z">
-        <w:r>
-          <w:rPr>
-            <w:rFonts w:ascii="Arial" w:hAnsi="Arial" w:cs="Arial"/>
-            <w:sz w:val="20"/>
-            <w:szCs w:val="20"/>
-          </w:rPr>
-          <w:t>s in the hospital network</w:t>
-        </w:r>
-      </w:ins>
-      <w:r>
-        <w:rPr>
-          <w:rFonts w:ascii="Arial" w:hAnsi="Arial" w:cs="Arial"/>
-          <w:sz w:val="20"/>
-          <w:szCs w:val="20"/>
-        </w:rPr>
-        <w:t xml:space="preserve"> with some ranging from 0-50% (high</w:t>
-      </w:r>
-      <w:ins w:id="83" w:author="Cascante Vega, Jaime E." w:date="2023-04-16T16:40:00Z">
-        <w:r>
-          <w:rPr>
-            <w:rFonts w:ascii="Arial" w:hAnsi="Arial" w:cs="Arial"/>
-            <w:sz w:val="20"/>
-            <w:szCs w:val="20"/>
-          </w:rPr>
-          <w:t xml:space="preserve"> number of outpatients??? ) </w:t>
-        </w:r>
-      </w:ins>
-      <w:del w:id="84" w:author="Cascante Vega, Jaime E." w:date="2023-04-16T16:40:00Z">
-        <w:r>
-          <w:rPr>
-            <w:rFonts w:ascii="Arial" w:hAnsi="Arial" w:cs="Arial"/>
-            <w:sz w:val="20"/>
-            <w:szCs w:val="20"/>
-          </w:rPr>
-          <w:delText xml:space="preserve"> </w:delText>
-        </w:r>
-      </w:del>
-    </w:p>
-    <w:p>
-      <w:pPr>
-        <w:spacing w:line="360" w:lineRule="auto"/>
-        <w:jc w:val="both"/>
-        <w:rPr>
-          <w:rFonts w:ascii="Arial" w:hAnsi="Arial" w:cs="Arial"/>
-          <w:sz w:val="20"/>
-          <w:szCs w:val="20"/>
-        </w:rPr>
-      </w:pPr>
-      <w:r>
-        <w:rPr>
-          <w:rFonts w:ascii="Arial" w:hAnsi="Arial" w:cs="Arial"/>
-          <w:sz w:val="20"/>
-          <w:szCs w:val="20"/>
-        </w:rPr>
-        <w:t>and outflux of patients</w:t>
-      </w:r>
-      <w:r>
-        <w:rPr>
-          <w:rFonts w:ascii="Arial" w:hAnsi="Arial" w:cs="Arial"/>
-          <w:sz w:val="20"/>
-          <w:szCs w:val="20"/>
-        </w:rPr>
-        <w:t xml:space="preserve"> at finer spatial scales</w:t>
-      </w:r>
-      <w:r>
-        <w:rPr>
-          <w:rFonts w:ascii="Arial" w:hAnsi="Arial" w:cs="Arial"/>
-          <w:sz w:val="20"/>
-          <w:szCs w:val="20"/>
-        </w:rPr>
-        <w:t>,</w:t>
-      </w:r>
-      <w:r>
-        <w:rPr>
-          <w:rFonts w:ascii="Arial" w:hAnsi="Arial" w:cs="Arial"/>
-          <w:sz w:val="20"/>
-          <w:szCs w:val="20"/>
-        </w:rPr>
-        <w:t xml:space="preserve"> of </w:t>
-      </w:r>
-      <w:r>
-        <w:rPr>
-          <w:rFonts w:ascii="Arial" w:hAnsi="Arial" w:cs="Arial"/>
-          <w:sz w:val="20"/>
-          <w:szCs w:val="20"/>
-        </w:rPr>
-        <w:t xml:space="preserve">the </w:t>
-      </w:r>
-      <w:r>
-        <w:rPr>
-          <w:rFonts w:ascii="Arial" w:hAnsi="Arial" w:cs="Arial"/>
-          <w:sz w:val="20"/>
-          <w:szCs w:val="20"/>
-        </w:rPr>
-        <w:t xml:space="preserve">weekly </w:t>
-      </w:r>
-      <w:r>
-        <w:rPr>
-          <w:rFonts w:ascii="Arial" w:hAnsi="Arial" w:cs="Arial"/>
-          <w:sz w:val="20"/>
-          <w:szCs w:val="20"/>
-        </w:rPr>
-        <w:t>average number of hospitalized patients</w:t>
-      </w:r>
-      <w:r>
-        <w:rPr>
-          <w:rFonts w:ascii="Arial" w:hAnsi="Arial" w:cs="Arial"/>
-          <w:sz w:val="20"/>
-          <w:szCs w:val="20"/>
-        </w:rPr>
-        <w:t xml:space="preserve"> (See </w:t>
-      </w:r>
-      <w:r>
-        <w:rPr>
-          <w:rFonts w:ascii="Arial" w:hAnsi="Arial" w:cs="Arial"/>
-          <w:sz w:val="20"/>
-          <w:szCs w:val="20"/>
-        </w:rPr>
-        <w:t>Figure 1</w:t>
-      </w:r>
-      <w:r>
-        <w:rPr>
-          <w:rFonts w:ascii="Arial" w:hAnsi="Arial" w:cs="Arial"/>
-          <w:sz w:val="20"/>
-          <w:szCs w:val="20"/>
-        </w:rPr>
-        <w:t xml:space="preserve"> A</w:t>
-      </w:r>
-      <w:r>
-        <w:rPr>
-          <w:rFonts w:ascii="Arial" w:hAnsi="Arial" w:cs="Arial"/>
-          <w:sz w:val="20"/>
-          <w:szCs w:val="20"/>
-        </w:rPr>
-        <w:t xml:space="preserve"> and Supplementary Information Figure S1-S2</w:t>
-      </w:r>
-      <w:r>
-        <w:rPr>
-          <w:rFonts w:ascii="Arial" w:hAnsi="Arial" w:cs="Arial"/>
-          <w:sz w:val="20"/>
-          <w:szCs w:val="20"/>
-        </w:rPr>
-        <w:t>)</w:t>
-      </w:r>
-      <w:r>
-        <w:rPr>
-          <w:rFonts w:ascii="Arial" w:hAnsi="Arial" w:cs="Arial"/>
-          <w:sz w:val="20"/>
-          <w:szCs w:val="20"/>
-        </w:rPr>
-        <w:t>.</w:t>
-      </w:r>
-    </w:p>
-    <w:p>
-      <w:pPr>
-        <w:spacing w:line="360" w:lineRule="auto"/>
-        <w:jc w:val="both"/>
-        <w:rPr>
-          <w:rFonts w:ascii="Arial" w:hAnsi="Arial" w:cs="Arial"/>
-          <w:sz w:val="20"/>
-          <w:szCs w:val="20"/>
-        </w:rPr>
-      </w:pPr>
-      <w:r>
-        <w:rPr>
-          <w:rFonts w:ascii="Arial" w:hAnsi="Arial" w:cs="Arial"/>
-          <w:sz w:val="20"/>
-          <w:szCs w:val="20"/>
-        </w:rPr>
-        <w:t xml:space="preserve"> </w:t>
-      </w:r>
-      <w:r>
-        <w:rPr>
-          <w:rFonts w:ascii="Arial" w:hAnsi="Arial" w:cs="Arial"/>
-          <w:sz w:val="20"/>
-          <w:szCs w:val="20"/>
-        </w:rPr>
-        <w:t xml:space="preserve"> </w:t>
-      </w:r>
-    </w:p>
-    <w:p>
-      <w:pPr>
-        <w:spacing w:line="360" w:lineRule="auto"/>
-        <w:jc w:val="both"/>
-        <w:rPr>
-          <w:rFonts w:ascii="Arial" w:hAnsi="Arial" w:cs="Arial"/>
-          <w:sz w:val="20"/>
-          <w:szCs w:val="20"/>
-        </w:rPr>
-      </w:pPr>
-      <w:r>
-        <w:rPr>
-          <w:rFonts w:ascii="Arial" w:hAnsi="Arial" w:cs="Arial"/>
-          <w:sz w:val="20"/>
-          <w:szCs w:val="20"/>
-        </w:rPr>
-        <w:t>In contrast, communities are more closed systems with</w:t>
-      </w:r>
-      <w:r>
-        <w:rPr>
-          <w:rFonts w:ascii="Arial" w:hAnsi="Arial" w:cs="Arial"/>
-          <w:sz w:val="20"/>
-          <w:szCs w:val="20"/>
-        </w:rPr>
-        <w:t xml:space="preserve"> individuals </w:t>
-      </w:r>
-      <w:r>
-        <w:rPr>
-          <w:rFonts w:ascii="Arial" w:hAnsi="Arial" w:cs="Arial"/>
-          <w:sz w:val="20"/>
-          <w:szCs w:val="20"/>
-        </w:rPr>
-        <w:t xml:space="preserve">moving in or out at much </w:t>
-      </w:r>
-      <w:r>
-        <w:rPr>
-          <w:rFonts w:ascii="Arial" w:hAnsi="Arial" w:cs="Arial"/>
-          <w:sz w:val="20"/>
-          <w:szCs w:val="20"/>
-        </w:rPr>
-        <w:t xml:space="preserve">lower rates. Second, the capacity of many bacterial species to </w:t>
-      </w:r>
-      <w:r>
-        <w:rPr>
-          <w:rFonts w:ascii="Arial" w:hAnsi="Arial" w:cs="Arial"/>
-          <w:sz w:val="20"/>
-          <w:szCs w:val="20"/>
-        </w:rPr>
-        <w:t>persist</w:t>
-      </w:r>
-      <w:r>
-        <w:rPr>
-          <w:rFonts w:ascii="Arial" w:hAnsi="Arial" w:cs="Arial"/>
-          <w:sz w:val="20"/>
-          <w:szCs w:val="20"/>
-        </w:rPr>
-        <w:t xml:space="preserve"> as commensals </w:t>
-      </w:r>
-      <w:r>
-        <w:rPr>
-          <w:rFonts w:ascii="Arial" w:hAnsi="Arial" w:cs="Arial"/>
-          <w:sz w:val="20"/>
-          <w:szCs w:val="20"/>
-        </w:rPr>
-        <w:t xml:space="preserve">on </w:t>
-      </w:r>
-      <w:r>
-        <w:rPr>
-          <w:rFonts w:ascii="Arial" w:hAnsi="Arial" w:cs="Arial"/>
-          <w:sz w:val="20"/>
-          <w:szCs w:val="20"/>
-        </w:rPr>
-        <w:t>human host</w:t>
-      </w:r>
-      <w:r>
-        <w:rPr>
-          <w:rFonts w:ascii="Arial" w:hAnsi="Arial" w:cs="Arial"/>
-          <w:sz w:val="20"/>
-          <w:szCs w:val="20"/>
-        </w:rPr>
-        <w:t>s</w:t>
-      </w:r>
-      <w:r>
-        <w:rPr>
-          <w:rFonts w:ascii="Arial" w:hAnsi="Arial" w:cs="Arial"/>
-          <w:sz w:val="20"/>
-          <w:szCs w:val="20"/>
-        </w:rPr>
-        <w:t xml:space="preserve"> makes the detection of colonization</w:t>
-      </w:r>
-      <w:r>
-        <w:rPr>
-          <w:rFonts w:ascii="Arial" w:hAnsi="Arial" w:cs="Arial"/>
-          <w:sz w:val="20"/>
-          <w:szCs w:val="20"/>
-        </w:rPr>
-        <w:t xml:space="preserve"> both difficult and differential by body site. Indeed, patients with infections of the bloodstream or lower respiratory tract are more likely to be detected </w:t>
-      </w:r>
-      <w:r>
-        <w:rPr>
-          <w:rFonts w:ascii="Arial" w:hAnsi="Arial" w:cs="Arial" w:hint="eastAsia"/>
-          <w:sz w:val="20"/>
-          <w:szCs w:val="20"/>
-        </w:rPr>
-        <w:t>in</w:t>
-      </w:r>
-      <w:r>
-        <w:rPr>
-          <w:rFonts w:ascii="Arial" w:hAnsi="Arial" w:cs="Arial"/>
-          <w:sz w:val="20"/>
-          <w:szCs w:val="20"/>
-        </w:rPr>
-        <w:t xml:space="preserve"> hospital than those colonized at </w:t>
-      </w:r>
-      <w:r>
-        <w:rPr>
-          <w:rFonts w:ascii="Arial" w:hAnsi="Arial" w:cs="Arial"/>
-          <w:sz w:val="20"/>
-          <w:szCs w:val="20"/>
-        </w:rPr>
-        <w:t>other</w:t>
-      </w:r>
-      <w:r>
-        <w:rPr>
-          <w:rFonts w:ascii="Arial" w:hAnsi="Arial" w:cs="Arial"/>
-          <w:sz w:val="20"/>
-          <w:szCs w:val="20"/>
-        </w:rPr>
-        <w:t xml:space="preserve"> sites </w:t>
+        <w:t xml:space="preserve">a </w:t>
+      </w:r>
+      <w:r>
+        <w:rPr>
+          <w:rFonts w:ascii="Arial" w:hAnsi="Arial" w:cs="Arial"/>
+          <w:sz w:val="20"/>
+          <w:szCs w:val="20"/>
+        </w:rPr>
+        <w:t>major</w:t>
+      </w:r>
+      <w:r>
+        <w:rPr>
+          <w:rFonts w:ascii="Arial" w:hAnsi="Arial" w:cs="Arial"/>
+          <w:sz w:val="20"/>
+          <w:szCs w:val="20"/>
+        </w:rPr>
+        <w:t xml:space="preserve"> New York City </w:t>
+      </w:r>
+      <w:r>
+        <w:rPr>
+          <w:rFonts w:ascii="Arial" w:hAnsi="Arial" w:cs="Arial"/>
+          <w:sz w:val="20"/>
+          <w:szCs w:val="20"/>
+        </w:rPr>
+        <w:t xml:space="preserve">(NYC) </w:t>
+      </w:r>
+      <w:r>
+        <w:rPr>
+          <w:rFonts w:ascii="Arial" w:hAnsi="Arial" w:cs="Arial"/>
+          <w:sz w:val="20"/>
+          <w:szCs w:val="20"/>
+        </w:rPr>
+        <w:t>hospital system</w:t>
+      </w:r>
+      <w:r>
+        <w:rPr>
+          <w:rFonts w:ascii="Arial" w:hAnsi="Arial" w:cs="Arial"/>
+          <w:sz w:val="20"/>
+          <w:szCs w:val="20"/>
+        </w:rPr>
+        <w:t xml:space="preserve"> to address these challenges. The agent-based model is informed by real-world patient movement in the hospital system and incorporates importation of </w:t>
+      </w:r>
+      <w:r>
+        <w:rPr>
+          <w:rFonts w:ascii="Arial" w:hAnsi="Arial" w:cs="Arial"/>
+          <w:sz w:val="20"/>
+          <w:szCs w:val="20"/>
+        </w:rPr>
+        <w:t xml:space="preserve">microorganisms </w:t>
+      </w:r>
+      <w:r>
+        <w:rPr>
+          <w:rFonts w:ascii="Arial" w:hAnsi="Arial" w:cs="Arial"/>
+          <w:sz w:val="20"/>
+          <w:szCs w:val="20"/>
+        </w:rPr>
+        <w:t xml:space="preserve">from the community, patient-to-patient transmission, and patient transfer across hospital wards. To account for the heterogeneity of testing frequency and </w:t>
+      </w:r>
+      <w:r>
+        <w:rPr>
+          <w:rFonts w:ascii="Arial" w:hAnsi="Arial" w:cs="Arial"/>
+          <w:sz w:val="20"/>
+          <w:szCs w:val="20"/>
+        </w:rPr>
+        <w:t xml:space="preserve">microorganism </w:t>
+      </w:r>
+      <w:r>
+        <w:rPr>
+          <w:rFonts w:ascii="Arial" w:hAnsi="Arial" w:cs="Arial"/>
+          <w:sz w:val="20"/>
+          <w:szCs w:val="20"/>
+        </w:rPr>
+        <w:t xml:space="preserve">prevalence among facilities, we use clinical testing records to design an observational model that mimics the detection of </w:t>
+      </w:r>
+      <w:r>
+        <w:rPr>
+          <w:rFonts w:ascii="Arial" w:hAnsi="Arial" w:cs="Arial"/>
+          <w:sz w:val="20"/>
+          <w:szCs w:val="20"/>
+        </w:rPr>
+        <w:t xml:space="preserve">microorganisms </w:t>
+      </w:r>
+      <w:r>
+        <w:rPr>
+          <w:rFonts w:ascii="Arial" w:hAnsi="Arial" w:cs="Arial"/>
+          <w:sz w:val="20"/>
+          <w:szCs w:val="20"/>
+        </w:rPr>
+        <w:t xml:space="preserve">in hospitals. We couple the ABM with a Bayesian inference algorithm, validate the system against simulated outbreaks and estimate importation rates and nosocomial transmission rates for the eight organisms, which cause substantial mortality associated with AMR worldwide </w:t>
       </w:r>
       <w:r>
         <w:rPr>
@@ -4077,7 +3841,7 @@
           <w:sz w:val="20"/>
           <w:szCs w:val="20"/>
         </w:rPr>
-        <w:instrText xml:space="preserve"> ADDIN ZOTERO_ITEM CSL_CITATION {"citationID":"aSlHK9vT","properties":{"formattedCitation":"\\super 5,15\\nosupersub{}","plainCitation":"5,15","noteIndex":0},"citationItems":[{"id":130,"uris":["http://zotero.org/users/9551388/items/IUTFA7I6"],"itemData":{"id":130,"type":"article-journal","abstract":"Hospital-acquired infections caused by antibiotic-resistant bacteria pose a grave and growing threat to public health. Antimicrobial cycling, in which two or more antibiotic classes are alternated on a time scale of months to years, seems to be a leading candidate in the search for treatment strategies that can slow the evolution and spread of antibiotic resistance in hospitals. We develop a mathematical model of antimicrobial cycling in a hospital setting and use this model to explore the efficacy of cycling programs. We find that cycling is unlikely to reduce either the evolution or the spread of antibiotic resistance. Alternative drug-use strategies such as mixing, in which each treated patient receives one of several drug classes used simultaneously in the hospital, are predicted to be more effective. A simple ecological explanation underlies these results. Heterogeneous antibiotic use slows the spread of resistance. However, at the scale relevant to bacterial populations, mixing imposes greater heterogeneity than does cycling. As a consequence, cycling is unlikely to be effective and may even hinder resistance control. These results may explain the limited success reported thus far from clinical trials of antimicrobial cycling.","container-title":"Proceedings of the National Academy of Sciences of the United States of America","DOI":"10.1073/pnas.0402298101","issue":"36","journalAbbreviation":"Proc Natl Acad Sci U S A","page":"13285","title":"Ecological theory suggests that antimicrobial cycling will not reduce antimicrobial resistance in hospitals","volume":"101","author":[{"family":"Bergstrom","given":"Carl T."},{"family":"Lo","given":"Monique"},{"family":"Lipsitch","given":"Marc"}],"issued":{"date-parts":[["2004",9,7]]}}},{"id":139,"uris":["http://zotero.org/users/9551388/items/8YH6PN76"],"itemData":{"id":139,"type":"article-journal","abstract":"Staphylococcus aureus is a prominent cause of human infections globally. The high prevalence of infections is compounded by antibiotic resistance—a signiﬁcant problem for treatment. Methicillin-resistant S. aureus (MRSA) is endemic in hospitals and healthcare facilities worldwide, and is an increasingly common cause of community-associated bacterial infections in industrialized countries. Although much focus is placed on the role of S. aureus as a human pathogen, it is in fact a human commensal organism that has had a relatively long coexistence with the human host. Many S. aureus infections can be explained by host susceptibility or other predisposing risk factors. On the other hand, the emergence/re-emergence of successful S. aureus clones (referred to as epidemic waves) suggests a rapid bacterial adaption and evolution, which includes the emergence of antibiotic resistance and increased virulence and/or transmissibility. It is within this context that we review our understanding of selected S. aureus epidemic waves, and highlight the use of genome sequencing as a means to better understand the evolution of each lineage.","container-title":"Infection, Genetics and Evolution","DOI":"10.1016/j.meegid.2013.04.030","ISSN":"15671348","journalAbbreviation":"Infection, Genetics and Evolution","language":"en","page":"563-574","source":"DOI.org (Crossref)","title":"Evolution of community- and healthcare-associated methicillin-resistant Staphylococcus aureus","volume":"21","author":[{"family":"Uhlemann","given":"Anne-Catrin"},{"family":"Otto","given":"Michael"},{"family":"Lowy","given":"Franklin D."},{"family":"DeLeo","given":"Frank R."}],"issued":{"date-parts":[["2014",1]]}}}],"schema":"https://github.com/citation-style-language/schema/raw/master/csl-citation.json"} </w:instrText>
+        <w:instrText xml:space="preserve"> ADDIN ZOTERO_ITEM CSL_CITATION {"citationID":"K7AJv6PU","properties":{"formattedCitation":"\\super 2\\nosupersub{}","plainCitation":"2","noteIndex":0},"citationItems":[{"id":151,"uris":["http://zotero.org/users/9551388/items/MRY9H4V7"],"itemData":{"id":151,"type":"article-journal","abstract":"Background Antimicrobial resistance (AMR) poses a major threat to human health around the world. Previous publications have estimated the effect of AMR on incidence, deaths, hospital length of stay, and health-care costs for specific pathogen–drug combinations in select locations. To our knowledge, this study presents the most comprehensive estimates of AMR burden to date.","container-title":"The Lancet","DOI":"10.1016/S0140-6736(21)02724-0","ISSN":"01406736","issue":"10325","journalAbbreviation":"The Lancet","language":"en","page":"629-655","source":"DOI.org (Crossref)","title":"Global burden of bacterial antimicrobial resistance in 2019: a systematic analysis","title-short":"Global burden of bacterial antimicrobial resistance in 2019","volume":"399","author":[{"family":"Murray","given":"Christopher JL"},{"family":"Ikuta","given":"Kevin Shunji"},{"family":"Sharara","given":"Fablina"},{"family":"Swetschinski","given":"Lucien"},{"family":"Robles Aguilar","given":"Gisela"},{"family":"Gray","given":"Authia"},{"family":"Han","given":"Chieh"},{"family":"Bisignano","given":"Catherine"},{"family":"Rao","given":"Puja"},{"family":"Wool","given":"Eve"},{"family":"Johnson","given":"Sarah C"},{"family":"Browne","given":"Annie J"},{"family":"Chipeta","given":"Michael Give"},{"family":"Fell","given":"Frederick"},{"family":"Hackett","given":"Sean"},{"family":"Haines-Woodhouse","given":"Georgina"},{"family":"Kashef Hamadani","given":"Bahar H"},{"family":"Kumaran","given":"Emmanuelle A P"},{"family":"McManigal","given":"Barney"},{"family":"Agarwal","given":"Ramesh"},{"family":"Akech","given":"Samuel"},{"family":"Albertson","given":"Samuel"},{"family":"Amuasi","given":"John"},{"family":"Andrews","given":"Jason"},{"family":"Aravkin","given":"Aleskandr"},{"family":"Ashley","given":"Elizabeth"},{"family":"Bailey","given":"Freddie"},{"family":"Baker","given":"Stephen"},{"family":"Basnyat","given":"Buddha"},{"family":"Bekker","given":"Adrie"},{"family":"Bender","given":"Rose"},{"family":"Bethou","given":"Adhisivam"},{"family":"Bielicki","given":"Julia"},{"family":"Boonkasidecha","given":"Suppawat"},{"family":"Bukosia","given":"James"},{"family":"Carvalheiro","given":"Cristina"},{"family":"Castañeda-Orjuela","given":"Carlos"},{"family":"Chansamouth","given":"Vilada"},{"family":"Chaurasia","given":"Suman"},{"family":"Chiurchiù","given":"Sara"},{"family":"Chowdhury","given":"Fazle"},{"family":"Cook","given":"Aislinn J"},{"family":"Cooper","given":"Ben"},{"family":"Cressey","given":"Tim R"},{"family":"Criollo-Mora","given":"Elia"},{"family":"Cunningham","given":"Matthew"},{"family":"Darboe","given":"Saffiatou"},{"family":"Day","given":"Nicholas P J"},{"family":"De Luca","given":"Maia"},{"family":"Dokova","given":"Klara"},{"family":"Dramowski","given":"Angela"},{"family":"Dunachie","given":"Susanna J"},{"family":"Eckmanns","given":"Tim"},{"family":"Eibach","given":"Daniel"},{"family":"Emami","given":"Amir"},{"family":"Feasey","given":"Nicholas"},{"family":"Fisher-Pearson","given":"Natasha"},{"family":"Forrest","given":"Karen"},{"family":"Garrett","given":"Denise"},{"family":"Gastmeier","given":"Petra"},{"family":"Giref","given":"Ababi Zergaw"},{"family":"Greer","given":"Rachel Claire"},{"family":"Gupta","given":"Vikas"},{"family":"Haller","given":"Sebastian"},{"family":"Haselbeck","given":"Andrea"},{"family":"Hay","given":"Simon I"},{"family":"Holm","given":"Marianne"},{"family":"Hopkins","given":"Susan"},{"family":"Iregbu","given":"Kenneth C"},{"family":"Jacobs","given":"Jan"},{"family":"Jarovsky","given":"Daniel"},{"family":"Javanmardi","given":"Fatemeh"},{"family":"Khorana","given":"Meera"},{"family":"Kissoon","given":"Niranjan"},{"family":"Kobeissi","given":"Elsa"},{"family":"Kostyanev","given":"Tomislav"},{"family":"Krapp","given":"Fiorella"},{"family":"Krumkamp","given":"Ralf"},{"family":"Kumar","given":"Ajay"},{"family":"Kyu","given":"Hmwe Hmwe"},{"family":"Lim","given":"Cherry"},{"family":"Limmathurotsakul","given":"Direk"},{"family":"Loftus","given":"Michael James"},{"family":"Lunn","given":"Miles"},{"family":"Ma","given":"Jianing"},{"family":"Mturi","given":"Neema"},{"family":"Munera-Huertas","given":"Tatiana"},{"family":"Musicha","given":"Patrick"},{"family":"Mussi-Pinhata","given":"Marisa Marcia"},{"family":"Nakamura","given":"Tomoka"},{"family":"Nanavati","given":"Ruchi"},{"family":"Nangia","given":"Sushma"},{"family":"Newton","given":"Paul"},{"family":"Ngoun","given":"Chanpheaktra"},{"family":"Novotney","given":"Amanda"},{"family":"Nwakanma","given":"Davis"},{"family":"Obiero","given":"Christina W"},{"family":"Olivas-Martinez","given":"Antonio"},{"family":"Olliaro","given":"Piero"},{"family":"Ooko","given":"Ednah"},{"family":"Ortiz-Brizuela","given":"Edgar"},{"family":"Peleg","given":"Anton Yariv"},{"family":"Perrone","given":"Carlo"},{"family":"Plakkal","given":"Nishad"},{"family":"Ponce-de-Leon","given":"Alfredo"},{"family":"Raad","given":"Mathieu"},{"family":"Ramdin","given":"Tanusha"},{"family":"Riddell","given":"Amy"},{"family":"Roberts","given":"Tamalee"},{"family":"Robotham","given":"Julie Victoria"},{"family":"Roca","given":"Anna"},{"family":"Rudd","given":"Kristina E"},{"family":"Russell","given":"Neal"},{"family":"Schnall","given":"Jesse"},{"family":"Scott","given":"John Anthony Gerard"},{"family":"Shivamallappa","given":"Madhusudhan"},{"family":"Sifuentes-Osornio","given":"Jose"},{"family":"Steenkeste","given":"Nicolas"},{"family":"Stewardson","given":"Andrew James"},{"family":"Stoeva","given":"Temenuga"},{"family":"Tasak","given":"Nidanuch"},{"family":"Thaiprakong","given":"Areerat"},{"family":"Thwaites","given":"Guy"},{"family":"Turner","given":"Claudia"},{"family":"Turner","given":"Paul"},{"family":"Doorn","given":"H Rogier","non-dropping-particle":"van"},{"family":"Velaphi","given":"Sithembiso"},{"family":"Vongpradith","given":"Avina"},{"family":"Vu","given":"Huong"},{"family":"Walsh","given":"Timothy"},{"family":"Waner","given":"Seymour"},{"family":"Wangrangsimakul","given":"Tri"},{"family":"Wozniak","given":"Teresa"},{"family":"Zheng","given":"Peng"},{"family":"Sartorius","given":"Benn"},{"family":"Lopez","given":"Alan D"},{"family":"Stergachis","given":"Andy"},{"family":"Moore","given":"Catrin"},{"family":"Dolecek","given":"Christiane"},{"family":"Naghavi","given":"Mohsen"}],"issued":{"date-parts":[["2022",2]]}}}],"schema":"https://github.com/citation-style-language/schema/raw/master/csl-citation.json"} </w:instrText>
       </w:r>
       <w:r>
         <w:rPr>
@@ -4094,7 +3858,7 @@
           <w:vertAlign w:val="superscript"/>
           <w:lang w:val="en-GB"/>
         </w:rPr>
-        <w:t>5,15</w:t>
+        <w:t>2</w:t>
       </w:r>
       <w:r>
         <w:rPr>
@@ -4110,339 +3874,8 @@
           <w:sz w:val="20"/>
           <w:szCs w:val="20"/>
         </w:rPr>
-        <w:t xml:space="preserve">. Third, </w:t>
-      </w:r>
-      <w:r>
-        <w:rPr>
-          <w:rFonts w:ascii="Arial" w:hAnsi="Arial" w:cs="Arial"/>
-          <w:sz w:val="20"/>
-          <w:szCs w:val="20"/>
-        </w:rPr>
-        <w:t xml:space="preserve">facilities within a single hospital system </w:t>
-      </w:r>
-      <w:r>
-        <w:rPr>
-          <w:rFonts w:ascii="Arial" w:hAnsi="Arial" w:cs="Arial"/>
-          <w:sz w:val="20"/>
-          <w:szCs w:val="20"/>
-        </w:rPr>
-        <w:t xml:space="preserve">(e.g., infusion, pediatric, emergency wards, among others) </w:t>
-      </w:r>
-      <w:r>
-        <w:rPr>
-          <w:rFonts w:ascii="Arial" w:hAnsi="Arial" w:cs="Arial"/>
-          <w:sz w:val="20"/>
-          <w:szCs w:val="20"/>
-        </w:rPr>
-        <w:t xml:space="preserve">may differ substantially in their control and detection of AMROs, a complication compounded by transfers between wards and hospitals </w:t>
-      </w:r>
-      <w:r>
-        <w:rPr>
-          <w:rFonts w:ascii="Arial" w:hAnsi="Arial" w:cs="Arial"/>
-          <w:sz w:val="20"/>
-          <w:szCs w:val="20"/>
-        </w:rPr>
-        <w:fldChar w:fldCharType="begin"/>
-      </w:r>
-      <w:r>
-        <w:rPr>
-          <w:rFonts w:ascii="Arial" w:hAnsi="Arial" w:cs="Arial"/>
-          <w:sz w:val="20"/>
-          <w:szCs w:val="20"/>
-        </w:rPr>
-        <w:instrText xml:space="preserve"> ADDIN ZOTERO_ITEM CSL_CITATION {"citationID":"igZ21RXh","properties":{"formattedCitation":"\\super 16,17\\nosupersub{}","plainCitation":"16,17","noteIndex":0},"citationItems":[{"id":144,"uris":["http://zotero.org/users/9551388/items/4Z8P8X96"],"itemData":{"id":144,"type":"article-journal","abstract":"The increasing frequency of antibiotic resistance in hospital-acquired infections is a major public health concern that has both biological and economic causes. Here we develop conceptual mathematical models that couple the economic incentives and population biology of hospital infection control (HIC). We show that the optimal investment by a hospital for HIC changes with the proportion of patients already colonized with antibiotic-resistant bacteria (ARB) at the time of admission. As that proportion increases, the optimal behavior of a hospital is to increase spending to control ARB with low transmissibility and decrease spending on those with high transmissibility. In some cases, the global optimum investment in HIC can shift discontinuously from one that contains transmission to a do-nothing policy once the proportion already colonized at the time of admission becomes too great. We also show that investments in HIC are determined by a strategic game when several hospitals share patients. Hospitals acting selfishly and rationally will free-ride on the investments of other hospitals, and the level of free-riding should increase with the number of other hospitals in the area. Thus, in areas with many hospitals, the rational strategy for each hospital is to spend less than in areas with few hospitals. Thus, we predict that transmission rates and the prevalence of ARB should be higher in urban hospitals, for instance, compared with rural hospitals. We conclude that regional coordination and planning for HIC is an essential element of public health planning for hospital-acquired infections.","container-title":"Proceedings of the National Academy of Sciences of the United States of America","DOI":"10.1073/pnas.0409523102","issue":"8","journalAbbreviation":"Proc Natl Acad Sci U S A","page":"3153","title":"Strategic interactions in multi-institutional epidemics of antibiotic resistance","volume":"102","author":[{"family":"Smith","given":"David L."},{"family":"Levin","given":"Simon A."},{"family":"Laxminarayan","given":"Ramanan"}],"issued":{"date-parts":[["2005",2,22]]}}},{"id":153,"uris":["http://zotero.org/users/9551388/items/AITB46I6"],"itemData":{"id":153,"type":"article-journal","container-title":"Nature Microbiology","DOI":"10.1038/s41564-019-0492-8","ISSN":"2058-5276","issue":"11","journalAbbreviation":"Nat Microbiol","language":"en","page":"1919-1929","source":"DOI.org (Crossref)","title":"Epidemic of carbapenem-resistant Klebsiella pneumoniae in Europe is driven by nosocomial spread","volume":"4","author":[{"literal":"the EuSCAPE Working Group"},{"literal":"the ESGEM Study Group"},{"family":"David","given":"Sophia"},{"family":"Reuter","given":"Sandra"},{"family":"Harris","given":"Simon R."},{"family":"Glasner","given":"Corinna"},{"family":"Feltwell","given":"Theresa"},{"family":"Argimon","given":"Silvia"},{"family":"Abudahab","given":"Khalil"},{"family":"Goater","given":"Richard"},{"family":"Giani","given":"Tommaso"},{"family":"Errico","given":"Giulia"},{"family":"Aspbury","given":"Marianne"},{"family":"Sjunnebo","given":"Sara"},{"family":"Feil","given":"Edward J."},{"family":"Rossolini","given":"Gian Maria"},{"family":"Aanensen","given":"David M."},{"family":"Grundmann","given":"Hajo"}],"issued":{"date-parts":[["2019",11]]}}}],"schema":"https://github.com/citation-style-language/schema/raw/master/csl-citation.json"} </w:instrText>
-      </w:r>
-      <w:r>
-        <w:rPr>
-          <w:rFonts w:ascii="Arial" w:hAnsi="Arial" w:cs="Arial"/>
-          <w:sz w:val="20"/>
-          <w:szCs w:val="20"/>
-        </w:rPr>
-        <w:fldChar w:fldCharType="separate"/>
-      </w:r>
-      <w:r>
-        <w:rPr>
-          <w:rFonts w:ascii="Arial" w:hAnsi="Arial" w:cs="Arial"/>
-          <w:sz w:val="20"/>
-          <w:vertAlign w:val="superscript"/>
-          <w:lang w:val="en-GB"/>
-        </w:rPr>
-        <w:t>16,17</w:t>
-      </w:r>
-      <w:r>
-        <w:rPr>
-          <w:rFonts w:ascii="Arial" w:hAnsi="Arial" w:cs="Arial"/>
-          <w:sz w:val="20"/>
-          <w:szCs w:val="20"/>
-        </w:rPr>
-        <w:fldChar w:fldCharType="end"/>
-      </w:r>
-      <w:r>
-        <w:rPr>
-          <w:rFonts w:ascii="Arial" w:hAnsi="Arial" w:cs="Arial"/>
-          <w:sz w:val="20"/>
-          <w:szCs w:val="20"/>
-        </w:rPr>
         <w:t>.</w:t>
       </w:r>
-      <w:r>
-        <w:rPr>
-          <w:rFonts w:ascii="Arial" w:hAnsi="Arial" w:cs="Arial"/>
-          <w:sz w:val="20"/>
-          <w:szCs w:val="20"/>
-        </w:rPr>
-        <w:t xml:space="preserve"> Fourth, a lack of observational </w:t>
-      </w:r>
-      <w:r>
-        <w:rPr>
-          <w:rFonts w:ascii="Arial" w:hAnsi="Arial" w:cs="Arial"/>
-          <w:sz w:val="20"/>
-          <w:szCs w:val="20"/>
-        </w:rPr>
-        <w:t xml:space="preserve">data </w:t>
-      </w:r>
-      <w:r>
-        <w:rPr>
-          <w:rFonts w:ascii="Arial" w:hAnsi="Arial" w:cs="Arial"/>
-          <w:sz w:val="20"/>
-          <w:szCs w:val="20"/>
-        </w:rPr>
-        <w:t>for</w:t>
-      </w:r>
-      <w:r>
-        <w:rPr>
-          <w:rFonts w:ascii="Arial" w:hAnsi="Arial" w:cs="Arial"/>
-          <w:sz w:val="20"/>
-          <w:szCs w:val="20"/>
-        </w:rPr>
-        <w:t xml:space="preserve"> multiple </w:t>
-      </w:r>
-      <w:r>
-        <w:rPr>
-          <w:rFonts w:ascii="Arial" w:hAnsi="Arial" w:cs="Arial"/>
-          <w:sz w:val="20"/>
-          <w:szCs w:val="20"/>
-        </w:rPr>
-        <w:t xml:space="preserve">microorganisms </w:t>
-      </w:r>
-      <w:r>
-        <w:rPr>
-          <w:rFonts w:ascii="Arial" w:hAnsi="Arial" w:cs="Arial"/>
-          <w:sz w:val="20"/>
-          <w:szCs w:val="20"/>
-        </w:rPr>
-        <w:t>in the same hospital system</w:t>
-      </w:r>
-      <w:r>
-        <w:rPr>
-          <w:rFonts w:ascii="Arial" w:hAnsi="Arial" w:cs="Arial"/>
-          <w:sz w:val="20"/>
-          <w:szCs w:val="20"/>
-        </w:rPr>
-        <w:t xml:space="preserve"> often imposes further challenges in comparing the epidemiological features of co-circulating organisms</w:t>
-      </w:r>
-      <w:r>
-        <w:rPr>
-          <w:rFonts w:ascii="Arial" w:hAnsi="Arial" w:cs="Arial"/>
-          <w:sz w:val="20"/>
-          <w:szCs w:val="20"/>
-        </w:rPr>
-        <w:t>.</w:t>
-      </w:r>
-    </w:p>
-    <w:p>
-      <w:pPr>
-        <w:spacing w:line="360" w:lineRule="auto"/>
-        <w:jc w:val="both"/>
-        <w:rPr>
-          <w:rFonts w:ascii="Arial" w:hAnsi="Arial" w:cs="Arial"/>
-          <w:color w:val="000000"/>
-          <w:sz w:val="20"/>
-          <w:szCs w:val="20"/>
-        </w:rPr>
-      </w:pPr>
-      <w:r>
-        <w:rPr>
-          <w:rFonts w:ascii="Arial" w:hAnsi="Arial" w:cs="Arial"/>
-          <w:sz w:val="20"/>
-          <w:szCs w:val="20"/>
-        </w:rPr>
-        <w:t>In this study, we use an agent-based model (ABM) and detailed observational data for eight prevalent organisms collected</w:t>
-      </w:r>
-      <w:r>
-        <w:t xml:space="preserve"> </w:t>
-      </w:r>
-      <w:r>
-        <w:rPr>
-          <w:rFonts w:ascii="Arial" w:hAnsi="Arial" w:cs="Arial"/>
-          <w:sz w:val="20"/>
-          <w:szCs w:val="20"/>
-        </w:rPr>
-        <w:t>in</w:t>
-      </w:r>
-      <w:r>
-        <w:rPr>
-          <w:rFonts w:ascii="Arial" w:hAnsi="Arial" w:cs="Arial"/>
-          <w:sz w:val="20"/>
-          <w:szCs w:val="20"/>
-        </w:rPr>
-        <w:t xml:space="preserve"> </w:t>
-      </w:r>
-      <w:r>
-        <w:rPr>
-          <w:rFonts w:ascii="Arial" w:hAnsi="Arial" w:cs="Arial"/>
-          <w:sz w:val="20"/>
-          <w:szCs w:val="20"/>
-        </w:rPr>
-        <w:t xml:space="preserve">a </w:t>
-      </w:r>
-      <w:r>
-        <w:rPr>
-          <w:rFonts w:ascii="Arial" w:hAnsi="Arial" w:cs="Arial"/>
-          <w:sz w:val="20"/>
-          <w:szCs w:val="20"/>
-        </w:rPr>
-        <w:t>major</w:t>
-      </w:r>
-      <w:r>
-        <w:rPr>
-          <w:rFonts w:ascii="Arial" w:hAnsi="Arial" w:cs="Arial"/>
-          <w:sz w:val="20"/>
-          <w:szCs w:val="20"/>
-        </w:rPr>
-        <w:t xml:space="preserve"> New York City </w:t>
-      </w:r>
-      <w:r>
-        <w:rPr>
-          <w:rFonts w:ascii="Arial" w:hAnsi="Arial" w:cs="Arial"/>
-          <w:sz w:val="20"/>
-          <w:szCs w:val="20"/>
-        </w:rPr>
-        <w:t xml:space="preserve">(NYC) </w:t>
-      </w:r>
-      <w:r>
-        <w:rPr>
-          <w:rFonts w:ascii="Arial" w:hAnsi="Arial" w:cs="Arial"/>
-          <w:sz w:val="20"/>
-          <w:szCs w:val="20"/>
-        </w:rPr>
-        <w:t>hospital system</w:t>
-      </w:r>
-      <w:r>
-        <w:rPr>
-          <w:rFonts w:ascii="Arial" w:hAnsi="Arial" w:cs="Arial"/>
-          <w:sz w:val="20"/>
-          <w:szCs w:val="20"/>
-        </w:rPr>
-        <w:t xml:space="preserve"> to address these challenges. The agent-based model is informed by real-world patient movement in the hospital system and incorporates importation of </w:t>
-      </w:r>
-      <w:r>
-        <w:rPr>
-          <w:rFonts w:ascii="Arial" w:hAnsi="Arial" w:cs="Arial"/>
-          <w:sz w:val="20"/>
-          <w:szCs w:val="20"/>
-        </w:rPr>
-        <w:t xml:space="preserve">microorganisms </w:t>
-      </w:r>
-      <w:r>
-        <w:rPr>
-          <w:rFonts w:ascii="Arial" w:hAnsi="Arial" w:cs="Arial"/>
-          <w:sz w:val="20"/>
-          <w:szCs w:val="20"/>
-        </w:rPr>
-        <w:t xml:space="preserve">from the community, patient-to-patient transmission, and patient transfer across hospital wards. To account for the heterogeneity of testing frequency and </w:t>
-      </w:r>
-      <w:r>
-        <w:rPr>
-          <w:rFonts w:ascii="Arial" w:hAnsi="Arial" w:cs="Arial"/>
-          <w:sz w:val="20"/>
-          <w:szCs w:val="20"/>
-        </w:rPr>
-        <w:t xml:space="preserve">microorganism </w:t>
-      </w:r>
-      <w:r>
-        <w:rPr>
-          <w:rFonts w:ascii="Arial" w:hAnsi="Arial" w:cs="Arial"/>
-          <w:sz w:val="20"/>
-          <w:szCs w:val="20"/>
-        </w:rPr>
-        <w:t xml:space="preserve">prevalence among facilities, we use clinical testing records to design an observational model that mimics the detection of </w:t>
-      </w:r>
-      <w:r>
-        <w:rPr>
-          <w:rFonts w:ascii="Arial" w:hAnsi="Arial" w:cs="Arial"/>
-          <w:sz w:val="20"/>
-          <w:szCs w:val="20"/>
-        </w:rPr>
-        <w:t xml:space="preserve">microorganisms </w:t>
-      </w:r>
-      <w:r>
-        <w:rPr>
-          <w:rFonts w:ascii="Arial" w:hAnsi="Arial" w:cs="Arial"/>
-          <w:sz w:val="20"/>
-          <w:szCs w:val="20"/>
-        </w:rPr>
-        <w:t xml:space="preserve">in hospitals. We couple the ABM with a Bayesian inference algorithm, validate the system against simulated outbreaks and estimate importation rates and nosocomial transmission rates for the eight organisms, which cause substantial mortality associated with AMR worldwide </w:t>
-      </w:r>
-      <w:r>
-        <w:rPr>
-          <w:rFonts w:ascii="Arial" w:hAnsi="Arial" w:cs="Arial"/>
-          <w:sz w:val="20"/>
-          <w:szCs w:val="20"/>
-        </w:rPr>
-        <w:fldChar w:fldCharType="begin"/>
-      </w:r>
-      <w:r>
-        <w:rPr>
-          <w:rFonts w:ascii="Arial" w:hAnsi="Arial" w:cs="Arial"/>
-          <w:sz w:val="20"/>
-          <w:szCs w:val="20"/>
-        </w:rPr>
-        <w:instrText xml:space="preserve"> ADDIN ZOTERO_ITEM CSL_CITATION {"citationID":"K7AJv6PU","properties":{"formattedCitation":"\\super 2\\nosupersub{}","plainCitation":"2","noteIndex":0},"citationItems":[{"id":151,"uris":["http://zotero.org/users/9551388/items/MRY9H4V7"],"itemData":{"id":151,"type":"article-journal","abstract":"Background Antimicrobial resistance (AMR) poses a major threat to human health around the world. Previous publications have estimated the effect of AMR on incidence, deaths, hospital length of stay, and health-care costs for specific pathogen–drug combinations in select locations. To our knowledge, this study presents the most comprehensive estimates of AMR burden to date.","container-title":"The Lancet","DOI":"10.1016/S0140-6736(21)02724-0","ISSN":"01406736","issue":"10325","journalAbbreviation":"The Lancet","language":"en","page":"629-655","source":"DOI.org (Crossref)","title":"Global burden of bacterial antimicrobial resistance in 2019: a systematic analysis","title-short":"Global burden of bacterial antimicrobial resistance in 2019","volume":"399","author":[{"family":"Murray","given":"Christopher JL"},{"family":"Ikuta","given":"Kevin Shunji"},{"family":"Sharara","given":"Fablina"},{"family":"Swetschinski","given":"Lucien"},{"family":"Robles Aguilar","given":"Gisela"},{"family":"Gray","given":"Authia"},{"family":"Han","given":"Chieh"},{"family":"Bisignano","given":"Catherine"},{"family":"Rao","given":"Puja"},{"family":"Wool","given":"Eve"},{"family":"Johnson","given":"Sarah C"},{"family":"Browne","given":"Annie J"},{"family":"Chipeta","given":"Michael Give"},{"family":"Fell","given":"Frederick"},{"family":"Hackett","given":"Sean"},{"family":"Haines-Woodhouse","given":"Georgina"},{"family":"Kashef Hamadani","given":"Bahar H"},{"family":"Kumaran","given":"Emmanuelle A P"},{"family":"McManigal","given":"Barney"},{"family":"Agarwal","given":"Ramesh"},{"family":"Akech","given":"Samuel"},{"family":"Albertson","given":"Samuel"},{"family":"Amuasi","given":"John"},{"family":"Andrews","given":"Jason"},{"family":"Aravkin","given":"Aleskandr"},{"family":"Ashley","given":"Elizabeth"},{"family":"Bailey","given":"Freddie"},{"family":"Baker","given":"Stephen"},{"family":"Basnyat","given":"Buddha"},{"family":"Bekker","given":"Adrie"},{"family":"Bender","given":"Rose"},{"family":"Bethou","given":"Adhisivam"},{"family":"Bielicki","given":"Julia"},{"family":"Boonkasidecha","given":"Suppawat"},{"family":"Bukosia","given":"James"},{"family":"Carvalheiro","given":"Cristina"},{"family":"Castañeda-Orjuela","given":"Carlos"},{"family":"Chansamouth","given":"Vilada"},{"family":"Chaurasia","given":"Suman"},{"family":"Chiurchiù","given":"Sara"},{"family":"Chowdhury","given":"Fazle"},{"family":"Cook","given":"Aislinn J"},{"family":"Cooper","given":"Ben"},{"family":"Cressey","given":"Tim R"},{"family":"Criollo-Mora","given":"Elia"},{"family":"Cunningham","given":"Matthew"},{"family":"Darboe","given":"Saffiatou"},{"family":"Day","given":"Nicholas P J"},{"family":"De Luca","given":"Maia"},{"family":"Dokova","given":"Klara"},{"family":"Dramowski","given":"Angela"},{"family":"Dunachie","given":"Susanna J"},{"family":"Eckmanns","given":"Tim"},{"family":"Eibach","given":"Daniel"},{"family":"Emami","given":"Amir"},{"family":"Feasey","given":"Nicholas"},{"family":"Fisher-Pearson","given":"Natasha"},{"family":"Forrest","given":"Karen"},{"family":"Garrett","given":"Denise"},{"family":"Gastmeier","given":"Petra"},{"family":"Giref","given":"Ababi Zergaw"},{"family":"Greer","given":"Rachel Claire"},{"family":"Gupta","given":"Vikas"},{"family":"Haller","given":"Sebastian"},{"family":"Haselbeck","given":"Andrea"},{"family":"Hay","given":"Simon I"},{"family":"Holm","given":"Marianne"},{"family":"Hopkins","given":"Susan"},{"family":"Iregbu","given":"Kenneth C"},{"family":"Jacobs","given":"Jan"},{"family":"Jarovsky","given":"Daniel"},{"family":"Javanmardi","given":"Fatemeh"},{"family":"Khorana","given":"Meera"},{"family":"Kissoon","given":"Niranjan"},{"family":"Kobeissi","given":"Elsa"},{"family":"Kostyanev","given":"Tomislav"},{"family":"Krapp","given":"Fiorella"},{"family":"Krumkamp","given":"Ralf"},{"family":"Kumar","given":"Ajay"},{"family":"Kyu","given":"Hmwe Hmwe"},{"family":"Lim","given":"Cherry"},{"family":"Limmathurotsakul","given":"Direk"},{"family":"Loftus","given":"Michael James"},{"family":"Lunn","given":"Miles"},{"family":"Ma","given":"Jianing"},{"family":"Mturi","given":"Neema"},{"family":"Munera-Huertas","given":"Tatiana"},{"family":"Musicha","given":"Patrick"},{"family":"Mussi-Pinhata","given":"Marisa Marcia"},{"family":"Nakamura","given":"Tomoka"},{"family":"Nanavati","given":"Ruchi"},{"family":"Nangia","given":"Sushma"},{"family":"Newton","given":"Paul"},{"family":"Ngoun","given":"Chanpheaktra"},{"family":"Novotney","given":"Amanda"},{"family":"Nwakanma","given":"Davis"},{"family":"Obiero","given":"Christina W"},{"family":"Olivas-Martinez","given":"Antonio"},{"family":"Olliaro","given":"Piero"},{"family":"Ooko","given":"Ednah"},{"family":"Ortiz-Brizuela","given":"Edgar"},{"family":"Peleg","given":"Anton Yariv"},{"family":"Perrone","given":"Carlo"},{"family":"Plakkal","given":"Nishad"},{"family":"Ponce-de-Leon","given":"Alfredo"},{"family":"Raad","given":"Mathieu"},{"family":"Ramdin","given":"Tanusha"},{"family":"Riddell","given":"Amy"},{"family":"Roberts","given":"Tamalee"},{"family":"Robotham","given":"Julie Victoria"},{"family":"Roca","given":"Anna"},{"family":"Rudd","given":"Kristina E"},{"family":"Russell","given":"Neal"},{"family":"Schnall","given":"Jesse"},{"family":"Scott","given":"John Anthony Gerard"},{"family":"Shivamallappa","given":"Madhusudhan"},{"family":"Sifuentes-Osornio","given":"Jose"},{"family":"Steenkeste","given":"Nicolas"},{"family":"Stewardson","given":"Andrew James"},{"family":"Stoeva","given":"Temenuga"},{"family":"Tasak","given":"Nidanuch"},{"family":"Thaiprakong","given":"Areerat"},{"family":"Thwaites","given":"Guy"},{"family":"Turner","given":"Claudia"},{"family":"Turner","given":"Paul"},{"family":"Doorn","given":"H Rogier","non-dropping-particle":"van"},{"family":"Velaphi","given":"Sithembiso"},{"family":"Vongpradith","given":"Avina"},{"family":"Vu","given":"Huong"},{"family":"Walsh","given":"Timothy"},{"family":"Waner","given":"Seymour"},{"family":"Wangrangsimakul","given":"Tri"},{"family":"Wozniak","given":"Teresa"},{"family":"Zheng","given":"Peng"},{"family":"Sartorius","given":"Benn"},{"family":"Lopez","given":"Alan D"},{"family":"Stergachis","given":"Andy"},{"family":"Moore","given":"Catrin"},{"family":"Dolecek","given":"Christiane"},{"family":"Naghavi","given":"Mohsen"}],"issued":{"date-parts":[["2022",2]]}}}],"schema":"https://github.com/citation-style-language/schema/raw/master/csl-citation.json"} </w:instrText>
-      </w:r>
-      <w:r>
-        <w:rPr>
-          <w:rFonts w:ascii="Arial" w:hAnsi="Arial" w:cs="Arial"/>
-          <w:sz w:val="20"/>
-          <w:szCs w:val="20"/>
-        </w:rPr>
-        <w:fldChar w:fldCharType="separate"/>
-      </w:r>
-      <w:r>
-        <w:rPr>
-          <w:rFonts w:ascii="Arial" w:hAnsi="Arial" w:cs="Arial"/>
-          <w:sz w:val="20"/>
-          <w:vertAlign w:val="superscript"/>
-          <w:lang w:val="en-GB"/>
-        </w:rPr>
-        <w:t>2</w:t>
-      </w:r>
-      <w:r>
-        <w:rPr>
-          <w:rFonts w:ascii="Arial" w:hAnsi="Arial" w:cs="Arial"/>
-          <w:sz w:val="20"/>
-          <w:szCs w:val="20"/>
-        </w:rPr>
-        <w:fldChar w:fldCharType="end"/>
-      </w:r>
-      <w:r>
-        <w:rPr>
-          <w:rFonts w:ascii="Arial" w:hAnsi="Arial" w:cs="Arial"/>
-          <w:sz w:val="20"/>
-          <w:szCs w:val="20"/>
-        </w:rPr>
-        <w:t>.</w:t>
-      </w:r>
-      <w:del w:id="85" w:author="Cascante Vega, Jaime E." w:date="2023-04-16T17:11:00Z">
-        <w:r>
-          <w:rPr>
-            <w:rFonts w:ascii="Arial" w:hAnsi="Arial" w:cs="Arial"/>
-            <w:sz w:val="20"/>
-            <w:szCs w:val="20"/>
-          </w:rPr>
-          <w:delText xml:space="preserve"> </w:delText>
-        </w:r>
-      </w:del>
     </w:p>
     <w:p>
       <w:pPr>
@@ -4472,10 +3905,9 @@
           <w:sz w:val="20"/>
           <w:szCs w:val="20"/>
         </w:rPr>
-        <w:lastRenderedPageBreak/>
         <w:t>Results</w:t>
       </w:r>
-      <w:bookmarkStart w:id="86" w:name="_Hlk120132095"/>
+      <w:bookmarkStart w:id="2" w:name="_Hlk120132095"/>
     </w:p>
     <w:p>
       <w:pPr>
@@ -4531,7 +3963,7 @@
         <w:t xml:space="preserve">burden  </w:t>
       </w:r>
     </w:p>
-    <w:bookmarkEnd w:id="86"/>
+    <w:bookmarkEnd w:id="2"/>
     <w:p>
       <w:pPr>
         <w:spacing w:line="360" w:lineRule="auto"/>
@@ -4752,7 +4184,16 @@
           <w:sz w:val="20"/>
           <w:szCs w:val="20"/>
         </w:rPr>
-        <w:t xml:space="preserve">. Both quantities exhibited a strong weekly oscillation (Fig. </w:t>
+        <w:t xml:space="preserve">. Both quantities exhibited a </w:t>
+      </w:r>
+      <w:r>
+        <w:rPr>
+          <w:rFonts w:ascii="Arial" w:hAnsi="Arial" w:cs="Arial"/>
+          <w:sz w:val="20"/>
+          <w:szCs w:val="20"/>
+        </w:rPr>
+        <w:lastRenderedPageBreak/>
+        <w:t xml:space="preserve">strong weekly oscillation (Fig. </w:t>
       </w:r>
       <w:r>
         <w:rPr>
@@ -4850,16 +4291,14 @@
         </w:rPr>
         <w:t>C shows the daily number of patients relative to average occupancy for each ward and highlights the 10 most and least populated wards</w:t>
       </w:r>
-      <w:ins w:id="87" w:author="Cascante Vega, Jaime E." w:date="2023-04-16T16:43:00Z">
-        <w:r>
-          <w:rPr>
-            <w:rFonts w:ascii="Arial" w:hAnsi="Arial" w:cs="Arial"/>
-            <w:sz w:val="20"/>
-            <w:szCs w:val="20"/>
-          </w:rPr>
-          <w:t>, we only included wards with sizes greater than one</w:t>
-        </w:r>
-      </w:ins>
+      <w:r>
+        <w:rPr>
+          <w:rFonts w:ascii="Arial" w:hAnsi="Arial" w:cs="Arial"/>
+          <w:sz w:val="20"/>
+          <w:szCs w:val="20"/>
+        </w:rPr>
+        <w:t>, we only included wards with sizes greater than one</w:t>
+      </w:r>
       <w:r>
         <w:rPr>
           <w:rFonts w:ascii="Arial" w:hAnsi="Arial" w:cs="Arial"/>
@@ -4868,16 +4307,14 @@
         </w:rPr>
         <w:t>. The least populated wards were empty most of the time</w:t>
       </w:r>
-      <w:ins w:id="88" w:author="Cascante Vega, Jaime E." w:date="2023-04-16T16:44:00Z">
-        <w:r>
-          <w:rPr>
-            <w:rFonts w:ascii="Arial" w:hAnsi="Arial" w:cs="Arial"/>
-            <w:sz w:val="20"/>
-            <w:szCs w:val="20"/>
-          </w:rPr>
-          <w:t xml:space="preserve"> with irrelugar occupancy during the study period</w:t>
-        </w:r>
-      </w:ins>
+      <w:r>
+        <w:rPr>
+          <w:rFonts w:ascii="Arial" w:hAnsi="Arial" w:cs="Arial"/>
+          <w:sz w:val="20"/>
+          <w:szCs w:val="20"/>
+        </w:rPr>
+        <w:t xml:space="preserve"> with irrelugar occupancy during the study period</w:t>
+      </w:r>
       <w:r>
         <w:rPr>
           <w:rFonts w:ascii="Arial" w:hAnsi="Arial" w:cs="Arial"/>
@@ -4900,25 +4337,7 @@
           <w:sz w:val="20"/>
           <w:szCs w:val="20"/>
         </w:rPr>
-        <w:t>patient numbers in the most populated wards were relatively stable</w:t>
-      </w:r>
-      <w:del w:id="89" w:author="Cascante Vega, Jaime E." w:date="2023-04-16T16:44:00Z">
-        <w:r>
-          <w:rPr>
-            <w:rFonts w:ascii="Arial" w:hAnsi="Arial" w:cs="Arial"/>
-            <w:sz w:val="20"/>
-            <w:szCs w:val="20"/>
-          </w:rPr>
-          <w:delText xml:space="preserve"> during the study period</w:delText>
-        </w:r>
-      </w:del>
-      <w:r>
-        <w:rPr>
-          <w:rFonts w:ascii="Arial" w:hAnsi="Arial" w:cs="Arial"/>
-          <w:sz w:val="20"/>
-          <w:szCs w:val="20"/>
-        </w:rPr>
-        <w:t xml:space="preserve">. The relationship between </w:t>
+        <w:t xml:space="preserve">patient numbers in the most populated wards were relatively stable. The relationship between </w:t>
       </w:r>
       <w:r>
         <w:rPr>
@@ -4968,16 +4387,14 @@
         </w:rPr>
         <w:t>E) was linear and depended on ward size (</w:t>
       </w:r>
-      <w:ins w:id="90" w:author="Cascante Vega, Jaime E." w:date="2023-04-16T16:45:00Z">
-        <w:r>
-          <w:rPr>
-            <w:rFonts w:ascii="Arial" w:hAnsi="Arial" w:cs="Arial"/>
-            <w:sz w:val="20"/>
-            <w:szCs w:val="20"/>
-          </w:rPr>
-          <w:t xml:space="preserve">see </w:t>
-        </w:r>
-      </w:ins>
+      <w:r>
+        <w:rPr>
+          <w:rFonts w:ascii="Arial" w:hAnsi="Arial" w:cs="Arial"/>
+          <w:sz w:val="20"/>
+          <w:szCs w:val="20"/>
+        </w:rPr>
+        <w:t xml:space="preserve">see </w:t>
+      </w:r>
       <w:r>
         <w:rPr>
           <w:rFonts w:ascii="Arial" w:hAnsi="Arial" w:cs="Arial"/>
@@ -5002,42 +4419,14 @@
         </w:rPr>
         <w:t>)</w:t>
       </w:r>
-      <w:ins w:id="91" w:author="Cascante Vega, Jaime E." w:date="2023-04-16T16:45:00Z">
-        <w:r>
-          <w:rPr>
-            <w:rFonts w:ascii="Arial" w:hAnsi="Arial" w:cs="Arial"/>
-            <w:sz w:val="20"/>
-            <w:szCs w:val="20"/>
-          </w:rPr>
-          <w:t>.</w:t>
-        </w:r>
-      </w:ins>
-      <w:del w:id="92" w:author="Cascante Vega, Jaime E." w:date="2023-04-16T16:45:00Z">
-        <w:r>
-          <w:rPr>
-            <w:rFonts w:ascii="Arial" w:hAnsi="Arial" w:cs="Arial"/>
-            <w:sz w:val="20"/>
-            <w:szCs w:val="20"/>
-          </w:rPr>
-          <w:delText xml:space="preserve"> and the category of the ward (Figure</w:delText>
-        </w:r>
-        <w:r>
-          <w:rPr>
-            <w:rFonts w:ascii="Arial" w:hAnsi="Arial" w:cs="Arial"/>
-            <w:sz w:val="20"/>
-            <w:szCs w:val="20"/>
-          </w:rPr>
-          <w:delText>s</w:delText>
-        </w:r>
-        <w:r>
-          <w:rPr>
-            <w:rFonts w:ascii="Arial" w:hAnsi="Arial" w:cs="Arial"/>
-            <w:sz w:val="20"/>
-            <w:szCs w:val="20"/>
-          </w:rPr>
-          <w:delText xml:space="preserve"> S2-3). </w:delText>
-        </w:r>
-      </w:del>
+      <w:r>
+        <w:rPr>
+          <w:rFonts w:ascii="Arial" w:hAnsi="Arial" w:cs="Arial"/>
+          <w:sz w:val="20"/>
+          <w:szCs w:val="20"/>
+        </w:rPr>
+        <w:t>.</w:t>
+      </w:r>
       <w:r>
         <w:rPr>
           <w:rFonts w:ascii="Arial" w:hAnsi="Arial" w:cs="Arial"/>
@@ -5684,16 +5073,7 @@
           <w:sz w:val="20"/>
           <w:szCs w:val="20"/>
         </w:rPr>
-        <w:t xml:space="preserve">se six ward cluster times </w:t>
-      </w:r>
-      <w:r>
-        <w:rPr>
-          <w:rFonts w:ascii="Arial" w:hAnsi="Arial" w:cs="Arial"/>
-          <w:sz w:val="20"/>
-          <w:szCs w:val="20"/>
-        </w:rPr>
-        <w:lastRenderedPageBreak/>
-        <w:t xml:space="preserve">series </w:t>
+        <w:t xml:space="preserve">se six ward cluster times series </w:t>
       </w:r>
       <w:r>
         <w:rPr>
@@ -5813,7 +5193,6 @@
         <w:spacing w:line="360" w:lineRule="auto"/>
         <w:jc w:val="both"/>
         <w:rPr>
-          <w:ins w:id="93" w:author="Cascante Vega, Jaime E." w:date="2023-04-16T16:47:00Z"/>
           <w:rFonts w:ascii="Arial" w:hAnsi="Arial" w:cs="Arial"/>
           <w:sz w:val="20"/>
           <w:szCs w:val="20"/>
@@ -5825,28 +5204,25 @@
           <w:sz w:val="20"/>
           <w:szCs w:val="20"/>
         </w:rPr>
-        <w:t>To investigate the identifiability of the model-inference system, we generated ten synthetic scenarios by running the model with assigned parameters and initial conditions in free simulation.  We then applied the full model-inference framework to the output of these stochastic simulations to determine if the system could reliably estimate the imposed parameters (See Methods section). The posterior parameter estimates of the inference</w:t>
-      </w:r>
-      <w:ins w:id="94" w:author="Cascante Vega, Jaime E." w:date="2023-04-16T16:46:00Z">
-        <w:r>
-          <w:rPr>
-            <w:rFonts w:ascii="Arial" w:hAnsi="Arial" w:cs="Arial"/>
-            <w:sz w:val="20"/>
-            <w:szCs w:val="20"/>
-          </w:rPr>
-          <w:t xml:space="preserve"> </w:t>
-        </w:r>
-      </w:ins>
-      <w:del w:id="95" w:author="Cascante Vega, Jaime E." w:date="2023-04-16T16:46:00Z">
-        <w:r>
-          <w:rPr>
-            <w:rFonts w:ascii="Arial" w:hAnsi="Arial" w:cs="Arial"/>
-            <w:sz w:val="20"/>
-            <w:szCs w:val="20"/>
-          </w:rPr>
-          <w:delText xml:space="preserve"> generally </w:delText>
-        </w:r>
-      </w:del>
+        <w:t xml:space="preserve">To investigate the identifiability of the model-inference system, we generated ten synthetic scenarios by running the model with assigned parameters and initial conditions in free simulation.  We then applied the full model-inference framework to the output of these stochastic simulations to determine if the system could reliably estimate the imposed parameters (See Methods section). </w:t>
+      </w:r>
+      <w:r>
+        <w:rPr>
+          <w:rFonts w:ascii="Arial" w:hAnsi="Arial" w:cs="Arial"/>
+          <w:sz w:val="20"/>
+          <w:szCs w:val="20"/>
+        </w:rPr>
+        <w:lastRenderedPageBreak/>
+        <w:t>The posterior parameter estimates of the inference</w:t>
+      </w:r>
+      <w:r>
+        <w:rPr>
+          <w:rFonts w:ascii="Arial" w:hAnsi="Arial" w:cs="Arial"/>
+          <w:sz w:val="20"/>
+          <w:szCs w:val="20"/>
+        </w:rPr>
+        <w:t xml:space="preserve"> </w:t>
+      </w:r>
       <w:r>
         <w:rPr>
           <w:rFonts w:ascii="Arial" w:hAnsi="Arial" w:cs="Arial"/>
@@ -5855,46 +5231,14 @@
         </w:rPr>
         <w:t xml:space="preserve">capture the true parameter values, </w:t>
       </w:r>
-      <w:ins w:id="96" w:author="Cascante Vega, Jaime E." w:date="2023-04-16T16:47:00Z">
-        <w:r>
-          <w:rPr>
-            <w:rFonts w:ascii="Arial" w:hAnsi="Arial" w:cs="Arial"/>
-            <w:sz w:val="20"/>
-            <w:szCs w:val="20"/>
-          </w:rPr>
-          <w:t xml:space="preserve">for both paremeters </w:t>
-        </w:r>
-      </w:ins>
-      <w:del w:id="97" w:author="Cascante Vega, Jaime E." w:date="2023-04-16T16:46:00Z">
-        <w:r>
-          <w:rPr>
-            <w:rFonts w:ascii="Arial" w:hAnsi="Arial" w:cs="Arial"/>
-            <w:sz w:val="20"/>
-            <w:szCs w:val="20"/>
-          </w:rPr>
-          <w:delText>particularly for the importation rate</w:delText>
-        </w:r>
-      </w:del>
-      <w:ins w:id="98" w:author="Cascante Vega, Jaime E." w:date="2023-04-16T16:47:00Z">
-        <w:r>
-          <w:rPr>
-            <w:rFonts w:ascii="Arial" w:hAnsi="Arial" w:cs="Arial"/>
-            <w:sz w:val="20"/>
-            <w:szCs w:val="20"/>
-          </w:rPr>
-          <w:t>detection</w:t>
-        </w:r>
-      </w:ins>
-      <w:ins w:id="99" w:author="Cascante Vega, Jaime E." w:date="2023-04-16T16:46:00Z">
-        <w:r>
-          <w:rPr>
-            <w:rFonts w:ascii="Arial" w:hAnsi="Arial" w:cs="Arial"/>
-            <w:sz w:val="20"/>
-            <w:szCs w:val="20"/>
-          </w:rPr>
-          <w:t xml:space="preserve"> rate</w:t>
-        </w:r>
-      </w:ins>
+      <w:r>
+        <w:rPr>
+          <w:rFonts w:ascii="Arial" w:hAnsi="Arial" w:cs="Arial"/>
+          <w:sz w:val="20"/>
+          <w:szCs w:val="20"/>
+        </w:rPr>
+        <w:t>for both paremeters detection rate</w:t>
+      </w:r>
       <w:r>
         <w:rPr>
           <w:rFonts w:ascii="Arial" w:hAnsi="Arial" w:cs="Arial"/>
@@ -5921,16 +5265,14 @@
         </w:rPr>
         <w:t xml:space="preserve"> </w:t>
       </w:r>
-      <w:ins w:id="100" w:author="Cascante Vega, Jaime E." w:date="2023-04-16T16:47:00Z">
-        <w:r>
-          <w:rPr>
-            <w:rFonts w:ascii="Arial" w:hAnsi="Arial" w:cs="Arial"/>
-            <w:sz w:val="20"/>
-            <w:szCs w:val="20"/>
-          </w:rPr>
-          <w:t xml:space="preserve">and nosocomial transmission rate </w:t>
-        </w:r>
-      </w:ins>
+      <w:r>
+        <w:rPr>
+          <w:rFonts w:ascii="Arial" w:hAnsi="Arial" w:cs="Arial"/>
+          <w:sz w:val="20"/>
+          <w:szCs w:val="20"/>
+        </w:rPr>
+        <w:t xml:space="preserve">and nosocomial transmission rate </w:t>
+      </w:r>
       <w:r>
         <w:rPr>
           <w:rFonts w:ascii="Arial" w:hAnsi="Arial" w:cs="Arial"/>
@@ -5955,260 +5297,25 @@
         </w:rPr>
         <w:t xml:space="preserve">A).  </w:t>
       </w:r>
-      <w:ins w:id="101" w:author="Cascante Vega, Jaime E." w:date="2023-04-16T16:47:00Z">
-        <w:r>
-          <w:rPr>
-            <w:rFonts w:ascii="Arial" w:hAnsi="Arial" w:cs="Arial"/>
-            <w:sz w:val="20"/>
-            <w:szCs w:val="20"/>
-          </w:rPr>
-          <w:t>However, the inferences are sometimes biases with a trade-off between both parameters</w:t>
-        </w:r>
-      </w:ins>
-      <w:ins w:id="102" w:author="Cascante Vega, Jaime E." w:date="2023-04-16T16:48:00Z">
-        <w:r>
-          <w:rPr>
-            <w:rFonts w:ascii="Arial" w:hAnsi="Arial" w:cs="Arial"/>
-            <w:sz w:val="20"/>
-            <w:szCs w:val="20"/>
-          </w:rPr>
-          <w:t>, especially in regions of the parameter space with low nosocomial transmission rate</w:t>
-        </w:r>
-      </w:ins>
-      <w:ins w:id="103" w:author="Cascante Vega, Jaime E." w:date="2023-04-16T16:47:00Z">
-        <w:r>
-          <w:rPr>
-            <w:rFonts w:ascii="Arial" w:hAnsi="Arial" w:cs="Arial"/>
-            <w:sz w:val="20"/>
-            <w:szCs w:val="20"/>
-          </w:rPr>
-          <w:t xml:space="preserve">. </w:t>
-        </w:r>
-      </w:ins>
-      <w:ins w:id="104" w:author="Cascante Vega, Jaime E." w:date="2023-04-16T16:48:00Z">
-        <w:r>
-          <w:rPr>
-            <w:rFonts w:ascii="Arial" w:hAnsi="Arial" w:cs="Arial"/>
-            <w:sz w:val="20"/>
-            <w:szCs w:val="20"/>
-          </w:rPr>
-          <w:t xml:space="preserve">An important question to investigate is </w:t>
-        </w:r>
-      </w:ins>
-      <w:ins w:id="105" w:author="Cascante Vega, Jaime E." w:date="2023-04-16T16:49:00Z">
-        <w:r>
-          <w:rPr>
-            <w:rFonts w:ascii="Arial" w:hAnsi="Arial" w:cs="Arial"/>
-            <w:sz w:val="20"/>
-            <w:szCs w:val="20"/>
-          </w:rPr>
-          <w:t>whether</w:t>
-        </w:r>
-      </w:ins>
-      <w:ins w:id="106" w:author="Cascante Vega, Jaime E." w:date="2023-04-16T16:48:00Z">
-        <w:r>
-          <w:rPr>
-            <w:rFonts w:ascii="Arial" w:hAnsi="Arial" w:cs="Arial"/>
-            <w:sz w:val="20"/>
-            <w:szCs w:val="20"/>
-          </w:rPr>
-          <w:t xml:space="preserve"> the inference problem is </w:t>
-        </w:r>
-      </w:ins>
-      <w:ins w:id="107" w:author="Cascante Vega, Jaime E." w:date="2023-04-16T16:49:00Z">
-        <w:r>
-          <w:rPr>
-            <w:rFonts w:ascii="Arial" w:hAnsi="Arial" w:cs="Arial"/>
-            <w:sz w:val="20"/>
-            <w:szCs w:val="20"/>
-          </w:rPr>
-          <w:t>well posed (cite Andrew Stuart); given that the inference is conducted on a single stochastic trajectory</w:t>
-        </w:r>
-      </w:ins>
-      <w:ins w:id="108" w:author="Cascante Vega, Jaime E." w:date="2023-04-16T16:50:00Z">
-        <w:r>
-          <w:rPr>
-            <w:rFonts w:ascii="Arial" w:hAnsi="Arial" w:cs="Arial"/>
-            <w:sz w:val="20"/>
-            <w:szCs w:val="20"/>
-          </w:rPr>
-          <w:t>,</w:t>
-        </w:r>
-      </w:ins>
-      <w:ins w:id="109" w:author="Cascante Vega, Jaime E." w:date="2023-04-16T16:49:00Z">
-        <w:r>
-          <w:rPr>
-            <w:rFonts w:ascii="Arial" w:hAnsi="Arial" w:cs="Arial"/>
-            <w:sz w:val="20"/>
-            <w:szCs w:val="20"/>
-          </w:rPr>
-          <w:t xml:space="preserve"> we investigated if the stochasticity (</w:t>
-        </w:r>
-      </w:ins>
-      <w:ins w:id="110" w:author="Cascante Vega, Jaime E." w:date="2023-04-16T16:51:00Z">
-        <w:r>
-          <w:rPr>
-            <w:rFonts w:ascii="Arial" w:hAnsi="Arial" w:cs="Arial"/>
-            <w:sz w:val="20"/>
-            <w:szCs w:val="20"/>
-          </w:rPr>
-          <w:t>also</w:t>
-        </w:r>
-      </w:ins>
-      <w:ins w:id="111" w:author="Cascante Vega, Jaime E." w:date="2023-04-16T16:49:00Z">
-        <w:r>
-          <w:rPr>
-            <w:rFonts w:ascii="Arial" w:hAnsi="Arial" w:cs="Arial"/>
-            <w:sz w:val="20"/>
-            <w:szCs w:val="20"/>
-          </w:rPr>
-          <w:t xml:space="preserve"> referred as Monte Carlo error) </w:t>
-        </w:r>
-      </w:ins>
-      <w:ins w:id="112" w:author="Cascante Vega, Jaime E." w:date="2023-04-16T16:50:00Z">
-        <w:r>
-          <w:rPr>
-            <w:rFonts w:ascii="Arial" w:hAnsi="Arial" w:cs="Arial"/>
-            <w:sz w:val="20"/>
-            <w:szCs w:val="20"/>
-          </w:rPr>
-          <w:t>has a substantial effect on the posterior inference</w:t>
-        </w:r>
-      </w:ins>
-      <w:ins w:id="113" w:author="Cascante Vega, Jaime E." w:date="2023-04-16T16:51:00Z">
-        <w:r>
-          <w:rPr>
-            <w:rFonts w:ascii="Arial" w:hAnsi="Arial" w:cs="Arial"/>
-            <w:sz w:val="20"/>
-            <w:szCs w:val="20"/>
-          </w:rPr>
-          <w:t>. This approach allows us also to understand it there may exist a structural identifiabiity limitation in the syste</w:t>
-        </w:r>
-      </w:ins>
-      <w:ins w:id="114" w:author="Cascante Vega, Jaime E." w:date="2023-04-16T16:52:00Z">
-        <w:r>
-          <w:rPr>
-            <w:rFonts w:ascii="Arial" w:hAnsi="Arial" w:cs="Arial"/>
-            <w:sz w:val="20"/>
-            <w:szCs w:val="20"/>
-          </w:rPr>
-          <w:t xml:space="preserve">m </w:t>
-        </w:r>
-      </w:ins>
+      <w:r>
+        <w:rPr>
+          <w:rFonts w:ascii="Arial" w:hAnsi="Arial" w:cs="Arial"/>
+          <w:sz w:val="20"/>
+          <w:szCs w:val="20"/>
+        </w:rPr>
+        <w:t xml:space="preserve">However, the inferences are sometimes biases with a trade-off between both parameters, especially in regions of the parameter space with low nosocomial transmission rate. An important question to investigate is whether the inference problem is well posed (cite Andrew Stuart); given that the inference is conducted on a single stochastic trajectory, we investigated if the stochasticity (also referred as Monte Carlo error) has a substantial effect on the posterior inference. This approach allows us also to understand it there may exist a structural identifiabiity limitation in the system </w:t>
+      </w:r>
     </w:p>
     <w:p>
       <w:pPr>
         <w:spacing w:line="360" w:lineRule="auto"/>
         <w:jc w:val="both"/>
         <w:rPr>
-          <w:ins w:id="115" w:author="Cascante Vega, Jaime E." w:date="2023-04-16T16:50:00Z"/>
           <w:rFonts w:ascii="Arial" w:hAnsi="Arial" w:cs="Arial"/>
           <w:sz w:val="20"/>
           <w:szCs w:val="20"/>
         </w:rPr>
       </w:pPr>
-      <w:del w:id="116" w:author="Cascante Vega, Jaime E." w:date="2023-04-16T16:50:00Z">
-        <w:r>
-          <w:rPr>
-            <w:rFonts w:ascii="Arial" w:hAnsi="Arial" w:cs="Arial"/>
-            <w:sz w:val="20"/>
-            <w:szCs w:val="20"/>
-          </w:rPr>
-          <w:delText xml:space="preserve">Posterior estimates for the nosocomial transmission rate, </w:delText>
-        </w:r>
-      </w:del>
-      <m:oMath>
-        <m:r>
-          <w:del w:id="117" w:author="Cascante Vega, Jaime E." w:date="2023-04-16T16:50:00Z">
-            <w:rPr>
-              <w:rFonts w:ascii="Cambria Math" w:hAnsi="Cambria Math" w:cs="Arial"/>
-              <w:sz w:val="20"/>
-              <w:szCs w:val="20"/>
-            </w:rPr>
-            <m:t>β</m:t>
-          </w:del>
-        </m:r>
-      </m:oMath>
-      <w:del w:id="118" w:author="Cascante Vega, Jaime E." w:date="2023-04-16T16:50:00Z">
-        <w:r>
-          <w:rPr>
-            <w:rFonts w:ascii="Arial" w:hAnsi="Arial" w:cs="Arial"/>
-            <w:sz w:val="20"/>
-            <w:szCs w:val="20"/>
-          </w:rPr>
-          <w:delText>, are not as consistently accurate and</w:delText>
-        </w:r>
-        <w:r>
-          <w:rPr>
-            <w:rFonts w:ascii="Arial" w:hAnsi="Arial" w:cs="Arial"/>
-            <w:sz w:val="20"/>
-            <w:szCs w:val="20"/>
-          </w:rPr>
-          <w:delText>,</w:delText>
-        </w:r>
-        <w:r>
-          <w:rPr>
-            <w:rFonts w:ascii="Arial" w:hAnsi="Arial" w:cs="Arial"/>
-            <w:sz w:val="20"/>
-            <w:szCs w:val="20"/>
-          </w:rPr>
-          <w:delText xml:space="preserve"> in particular</w:delText>
-        </w:r>
-        <w:r>
-          <w:rPr>
-            <w:rFonts w:ascii="Arial" w:hAnsi="Arial" w:cs="Arial"/>
-            <w:sz w:val="20"/>
-            <w:szCs w:val="20"/>
-          </w:rPr>
-          <w:delText>,</w:delText>
-        </w:r>
-        <w:r>
-          <w:rPr>
-            <w:rFonts w:ascii="Arial" w:hAnsi="Arial" w:cs="Arial"/>
-            <w:sz w:val="20"/>
-            <w:szCs w:val="20"/>
-          </w:rPr>
-          <w:delText xml:space="preserve"> are at times biased low (Figure </w:delText>
-        </w:r>
-        <w:r>
-          <w:rPr>
-            <w:rFonts w:ascii="Arial" w:hAnsi="Arial" w:cs="Arial"/>
-            <w:sz w:val="20"/>
-            <w:szCs w:val="20"/>
-          </w:rPr>
-          <w:delText>3</w:delText>
-        </w:r>
-        <w:r>
-          <w:rPr>
-            <w:rFonts w:ascii="Arial" w:hAnsi="Arial" w:cs="Arial"/>
-            <w:sz w:val="20"/>
-            <w:szCs w:val="20"/>
-          </w:rPr>
-          <w:delText xml:space="preserve">B); however, the mean posterior estimates of </w:delText>
-        </w:r>
-      </w:del>
-      <m:oMath>
-        <m:r>
-          <w:del w:id="119" w:author="Cascante Vega, Jaime E." w:date="2023-04-16T16:50:00Z">
-            <w:rPr>
-              <w:rFonts w:ascii="Cambria Math" w:hAnsi="Cambria Math" w:cs="Arial"/>
-              <w:sz w:val="20"/>
-              <w:szCs w:val="20"/>
-            </w:rPr>
-            <m:t>β</m:t>
-          </w:del>
-        </m:r>
-      </m:oMath>
-      <w:del w:id="120" w:author="Cascante Vega, Jaime E." w:date="2023-04-16T16:50:00Z">
-        <w:r>
-          <w:rPr>
-            <w:rFonts w:ascii="Arial" w:hAnsi="Arial" w:cs="Arial"/>
-            <w:sz w:val="20"/>
-            <w:szCs w:val="20"/>
-          </w:rPr>
-          <w:delText xml:space="preserve"> do find the true value within an error of ±0.01.  </w:delText>
-        </w:r>
-      </w:del>
     </w:p>
     <w:p>
       <w:pPr>
@@ -6512,16 +5619,7 @@
           <w:sz w:val="20"/>
           <w:szCs w:val="20"/>
         </w:rPr>
-        <w:t xml:space="preserve"> and nosocomial </w:t>
-      </w:r>
-      <w:r>
-        <w:rPr>
-          <w:rFonts w:ascii="Arial" w:hAnsi="Arial" w:cs="Arial"/>
-          <w:sz w:val="20"/>
-          <w:szCs w:val="20"/>
-        </w:rPr>
-        <w:lastRenderedPageBreak/>
-        <w:t xml:space="preserve">transmission rate </w:t>
+        <w:t xml:space="preserve"> and nosocomial transmission rate </w:t>
       </w:r>
       <m:oMath>
         <m:r>
@@ -7222,6 +6320,7 @@
           <w:sz w:val="20"/>
           <w:szCs w:val="20"/>
         </w:rPr>
+        <w:lastRenderedPageBreak/>
         <w:t xml:space="preserve">E. </w:t>
       </w:r>
       <w:r>
@@ -7872,7 +6971,17 @@
           <w:sz w:val="20"/>
           <w:szCs w:val="20"/>
         </w:rPr>
-        <w:t>The epidemiological properties of microorganisms present in hospitals are difficult to quantify. Estimating these epidemiological properties can distinguish the roles of different mechanisms of transmission, such as community importation and nosocomial transmission, and help support improved AMR control in healthcare systems. In this paper, we used an agent-based model informed by patient hospitalization records and culture testing results from a large hospital system in New York City to study eight co-circulating microbial species. We coupled this model with an inference algorithm to estimate importation and nosocomial transmission rates for these organisms and found substantial variation in community prevalence and within-hospital transmission.</w:t>
+        <w:t xml:space="preserve">The epidemiological properties of microorganisms present in hospitals are difficult to quantify. Estimating these epidemiological properties can distinguish the roles of different mechanisms of transmission, such as community importation and nosocomial transmission, and help support improved AMR control in healthcare systems. In this paper, we used an agent-based model informed by patient hospitalization records and culture testing results from a large hospital system in New York City to study eight co-circulating microbial species. We coupled this model with an </w:t>
+      </w:r>
+      <w:r>
+        <w:rPr>
+          <w:rFonts w:ascii="Arial" w:hAnsi="Arial" w:cs="Arial"/>
+          <w:iCs/>
+          <w:sz w:val="20"/>
+          <w:szCs w:val="20"/>
+        </w:rPr>
+        <w:lastRenderedPageBreak/>
+        <w:t>inference algorithm to estimate importation and nosocomial transmission rates for these organisms and found substantial variation in community prevalence and within-hospital transmission.</w:t>
       </w:r>
     </w:p>
     <w:p>
@@ -8909,7 +8018,6 @@
           <w:sz w:val="20"/>
           <w:szCs w:val="20"/>
         </w:rPr>
-        <w:lastRenderedPageBreak/>
         <w:t>vaccines</w:t>
       </w:r>
       <w:r>
@@ -9128,7 +8236,17 @@
           <w:sz w:val="20"/>
           <w:szCs w:val="20"/>
         </w:rPr>
-        <w:t>Mathematical models of infectious diseases are simplifications of real-world transmission dynamics. The ABM used here is not an exception. While the ABM captures multiple sources of heterogeneity (e.g., length of stay, contact patterns, observations, etc.) that otherwise cannot be represented by compartmental models, it has several limitations. First, we used an abstract nosocomial transmission rate to represent the collective effects of several processes that may contribute to the dissemination of microbial species, including direct patient-to-patient contact, healthcare worker-mediated contact, environment-mediated contact, etc. Other mechanisms potentially occurring within host (such as horizontal gene transfer) were also not represented in the current model form. The inferred transmission rate therefore cannot distinguish the relative contribution</w:t>
+        <w:t xml:space="preserve">Mathematical models of infectious diseases are simplifications of real-world transmission dynamics. The ABM used here is not an exception. While the ABM captures multiple sources of </w:t>
+      </w:r>
+      <w:r>
+        <w:rPr>
+          <w:rFonts w:ascii="Arial" w:hAnsi="Arial" w:cs="Arial"/>
+          <w:color w:val="000000"/>
+          <w:sz w:val="20"/>
+          <w:szCs w:val="20"/>
+        </w:rPr>
+        <w:lastRenderedPageBreak/>
+        <w:t>heterogeneity (e.g., length of stay, contact patterns, observations, etc.) that otherwise cannot be represented by compartmental models, it has several limitations. First, we used an abstract nosocomial transmission rate to represent the collective effects of several processes that may contribute to the dissemination of microbial species, including direct patient-to-patient contact, healthcare worker-mediated contact, environment-mediated contact, etc. Other mechanisms potentially occurring within host (such as horizontal gene transfer) were also not represented in the current model form. The inferred transmission rate therefore cannot distinguish the relative contribution</w:t>
       </w:r>
       <w:r>
         <w:rPr>
@@ -9314,17 +8432,7 @@
           <w:sz w:val="20"/>
           <w:szCs w:val="20"/>
         </w:rPr>
-        <w:t xml:space="preserve">The implications of these findings for disease control are linked to the spatial resolution of the analysis. Previous research has highlighted the important contribution of community prevalence to hospital prevalence, a direct effect of host population exchange between healthcare systems and </w:t>
-      </w:r>
-      <w:r>
-        <w:rPr>
-          <w:rFonts w:ascii="Arial" w:hAnsi="Arial" w:cs="Arial"/>
-          <w:color w:val="000000"/>
-          <w:sz w:val="20"/>
-          <w:szCs w:val="20"/>
-        </w:rPr>
-        <w:lastRenderedPageBreak/>
-        <w:t xml:space="preserve">the community at various rates </w:t>
+        <w:t xml:space="preserve">The implications of these findings for disease control are linked to the spatial resolution of the analysis. Previous research has highlighted the important contribution of community prevalence to hospital prevalence, a direct effect of host population exchange between healthcare systems and the community at various rates </w:t>
       </w:r>
       <w:r>
         <w:rPr>
@@ -9524,7 +8632,17 @@
           <w:sz w:val="20"/>
           <w:szCs w:val="20"/>
         </w:rPr>
-        <w:t xml:space="preserve"> study different antibiotic usage schema and the introduction of new antibiotics. These analyses might be performed at the ward level to study how different scenarios of interventions affect prevalence at </w:t>
+        <w:t xml:space="preserve"> study different antibiotic usage schema </w:t>
+      </w:r>
+      <w:r>
+        <w:rPr>
+          <w:rFonts w:ascii="Arial" w:hAnsi="Arial" w:cs="Arial"/>
+          <w:color w:val="000000"/>
+          <w:sz w:val="20"/>
+          <w:szCs w:val="20"/>
+        </w:rPr>
+        <w:lastRenderedPageBreak/>
+        <w:t xml:space="preserve">and the introduction of new antibiotics. These analyses might be performed at the ward level to study how different scenarios of interventions affect prevalence at </w:t>
       </w:r>
       <w:r>
         <w:rPr>
@@ -9804,16 +8922,7 @@
           <w:sz w:val="20"/>
           <w:szCs w:val="20"/>
         </w:rPr>
-        <w:t xml:space="preserve"> 224 </w:t>
-      </w:r>
-      <w:r>
-        <w:rPr>
-          <w:rFonts w:ascii="Arial" w:hAnsi="Arial" w:cs="Arial"/>
-          <w:sz w:val="20"/>
-          <w:szCs w:val="20"/>
-        </w:rPr>
-        <w:lastRenderedPageBreak/>
-        <w:t xml:space="preserve">wards of different types including emergency, infusion, cardiology, pediatrics, etc. Hospitalization and </w:t>
+        <w:t xml:space="preserve"> 224 wards of different types including emergency, infusion, cardiology, pediatrics, etc. Hospitalization and </w:t>
       </w:r>
       <w:r>
         <w:rPr>
@@ -10219,7 +9328,16 @@
           <w:sz w:val="20"/>
           <w:szCs w:val="20"/>
         </w:rPr>
-        <w:t xml:space="preserve"> (n=</w:t>
+        <w:t xml:space="preserve"> </w:t>
+      </w:r>
+      <w:r>
+        <w:rPr>
+          <w:rFonts w:ascii="Arial" w:hAnsi="Arial" w:cs="Arial"/>
+          <w:sz w:val="20"/>
+          <w:szCs w:val="20"/>
+        </w:rPr>
+        <w:lastRenderedPageBreak/>
+        <w:t>(n=</w:t>
       </w:r>
       <w:r>
         <w:rPr>
@@ -10498,16 +9616,14 @@
         </w:rPr>
         <w:t>We used an ABM to simulate transmission in the study hospital system</w:t>
       </w:r>
-      <w:ins w:id="121" w:author="Cascante Vega, Jaime E." w:date="2023-04-16T16:52:00Z">
-        <w:r>
-          <w:rPr>
-            <w:rFonts w:ascii="Arial" w:hAnsi="Arial" w:cs="Arial"/>
-            <w:sz w:val="20"/>
-            <w:szCs w:val="20"/>
-          </w:rPr>
-          <w:t xml:space="preserve"> </w:t>
-        </w:r>
-      </w:ins>
+      <w:r>
+        <w:rPr>
+          <w:rFonts w:ascii="Arial" w:hAnsi="Arial" w:cs="Arial"/>
+          <w:sz w:val="20"/>
+          <w:szCs w:val="20"/>
+        </w:rPr>
+        <w:t xml:space="preserve"> </w:t>
+      </w:r>
       <w:r>
         <w:rPr>
           <w:rFonts w:ascii="Arial" w:hAnsi="Arial" w:cs="Arial"/>
@@ -10557,16 +9673,14 @@
         </w:rPr>
         <w:t xml:space="preserve">. For the ABM, the patient-to-patient </w:t>
       </w:r>
-      <w:ins w:id="122" w:author="Cascante Vega, Jaime E." w:date="2023-04-16T16:52:00Z">
-        <w:r>
-          <w:rPr>
-            <w:rFonts w:ascii="Arial" w:hAnsi="Arial" w:cs="Arial"/>
-            <w:sz w:val="20"/>
-            <w:szCs w:val="20"/>
-          </w:rPr>
-          <w:t xml:space="preserve">daily </w:t>
-        </w:r>
-      </w:ins>
+      <w:r>
+        <w:rPr>
+          <w:rFonts w:ascii="Arial" w:hAnsi="Arial" w:cs="Arial"/>
+          <w:sz w:val="20"/>
+          <w:szCs w:val="20"/>
+        </w:rPr>
+        <w:t xml:space="preserve">daily </w:t>
+      </w:r>
       <w:r>
         <w:rPr>
           <w:rFonts w:ascii="Arial" w:hAnsi="Arial" w:cs="Arial"/>
@@ -10575,16 +9689,14 @@
         </w:rPr>
         <w:t>contact network</w:t>
       </w:r>
-      <w:ins w:id="123" w:author="Cascante Vega, Jaime E." w:date="2023-04-16T16:52:00Z">
-        <w:r>
-          <w:rPr>
-            <w:rFonts w:ascii="Arial" w:hAnsi="Arial" w:cs="Arial"/>
-            <w:sz w:val="20"/>
-            <w:szCs w:val="20"/>
-          </w:rPr>
-          <w:t>s</w:t>
-        </w:r>
-      </w:ins>
+      <w:r>
+        <w:rPr>
+          <w:rFonts w:ascii="Arial" w:hAnsi="Arial" w:cs="Arial"/>
+          <w:sz w:val="20"/>
+          <w:szCs w:val="20"/>
+        </w:rPr>
+        <w:t>s</w:t>
+      </w:r>
       <w:r>
         <w:rPr>
           <w:rFonts w:ascii="Arial" w:hAnsi="Arial" w:cs="Arial"/>
@@ -10593,26 +9705,14 @@
         </w:rPr>
         <w:t xml:space="preserve"> </w:t>
       </w:r>
-      <w:ins w:id="124" w:author="Cascante Vega, Jaime E." w:date="2023-04-16T16:52:00Z">
-        <w:r>
-          <w:rPr>
-            <w:rFonts w:ascii="Arial" w:hAnsi="Arial" w:cs="Arial"/>
-            <w:sz w:val="20"/>
-            <w:szCs w:val="20"/>
-          </w:rPr>
-          <w:t>were</w:t>
-        </w:r>
-      </w:ins>
-      <w:del w:id="125" w:author="Cascante Vega, Jaime E." w:date="2023-04-16T16:52:00Z">
-        <w:r>
-          <w:rPr>
-            <w:rFonts w:ascii="Arial" w:hAnsi="Arial" w:cs="Arial"/>
-            <w:sz w:val="20"/>
-            <w:szCs w:val="20"/>
-          </w:rPr>
-          <w:delText>was</w:delText>
-        </w:r>
-      </w:del>
+      <w:r>
+        <w:rPr>
+          <w:rFonts w:ascii="Arial" w:hAnsi="Arial" w:cs="Arial"/>
+          <w:sz w:val="20"/>
+          <w:szCs w:val="20"/>
+        </w:rPr>
+        <w:t>were</w:t>
+      </w:r>
       <w:r>
         <w:rPr>
           <w:rFonts w:ascii="Arial" w:hAnsi="Arial" w:cs="Arial"/>
@@ -10653,52 +9753,30 @@
         </w:rPr>
         <w:t xml:space="preserve"> each patient is either susceptible (S) or colonized (C). Patients in contact on a given day (those who shared the same ward) can be </w:t>
       </w:r>
-      <w:del w:id="126" w:author="Cascante Vega, Jaime E." w:date="2023-04-16T16:53:00Z">
-        <w:r>
-          <w:rPr>
-            <w:rFonts w:ascii="Arial" w:hAnsi="Arial" w:cs="Arial"/>
-            <w:sz w:val="20"/>
-            <w:szCs w:val="20"/>
-          </w:rPr>
-          <w:delText xml:space="preserve">infected </w:delText>
-        </w:r>
-      </w:del>
-      <w:ins w:id="127" w:author="Cascante Vega, Jaime E." w:date="2023-04-16T16:53:00Z">
-        <w:r>
-          <w:rPr>
-            <w:rFonts w:ascii="Arial" w:hAnsi="Arial" w:cs="Arial"/>
-            <w:sz w:val="20"/>
-            <w:szCs w:val="20"/>
-          </w:rPr>
-          <w:t xml:space="preserve">and </w:t>
-        </w:r>
-        <w:r>
-          <w:rPr>
-            <w:rFonts w:ascii="Arial" w:hAnsi="Arial" w:cs="Arial"/>
-            <w:sz w:val="20"/>
-            <w:szCs w:val="20"/>
-          </w:rPr>
-          <w:t>converted to carriers</w:t>
-        </w:r>
-        <w:r>
-          <w:rPr>
-            <w:rFonts w:ascii="Arial" w:hAnsi="Arial" w:cs="Arial"/>
-            <w:sz w:val="20"/>
-            <w:szCs w:val="20"/>
-          </w:rPr>
-          <w:t xml:space="preserve"> </w:t>
-        </w:r>
-      </w:ins>
-      <w:del w:id="128" w:author="Cascante Vega, Jaime E." w:date="2023-04-16T16:53:00Z">
-        <w:r>
-          <w:rPr>
-            <w:rFonts w:ascii="Arial" w:hAnsi="Arial" w:cs="Arial"/>
-            <w:sz w:val="20"/>
-            <w:szCs w:val="20"/>
-          </w:rPr>
-          <w:delText>in</w:delText>
-        </w:r>
-      </w:del>
+      <w:r>
+        <w:rPr>
+          <w:rFonts w:ascii="Arial" w:hAnsi="Arial" w:cs="Arial"/>
+          <w:sz w:val="20"/>
+          <w:szCs w:val="20"/>
+        </w:rPr>
+        <w:t xml:space="preserve">and </w:t>
+      </w:r>
+      <w:r>
+        <w:rPr>
+          <w:rFonts w:ascii="Arial" w:hAnsi="Arial" w:cs="Arial"/>
+          <w:sz w:val="20"/>
+          <w:szCs w:val="20"/>
+        </w:rPr>
+        <w:t>converted to carriers</w:t>
+      </w:r>
+      <w:r>
+        <w:rPr>
+          <w:rFonts w:ascii="Arial" w:hAnsi="Arial" w:cs="Arial"/>
+          <w:sz w:val="20"/>
+          <w:szCs w:val="20"/>
+        </w:rPr>
+        <w:t xml:space="preserve"> </w:t>
+      </w:r>
       <w:r>
         <w:rPr>
           <w:rFonts w:ascii="Arial" w:hAnsi="Arial" w:cs="Arial"/>
@@ -10707,16 +9785,14 @@
         </w:rPr>
         <w:t xml:space="preserve"> proportion</w:t>
       </w:r>
-      <w:ins w:id="129" w:author="Cascante Vega, Jaime E." w:date="2023-04-16T16:53:00Z">
-        <w:r>
-          <w:rPr>
-            <w:rFonts w:ascii="Arial" w:hAnsi="Arial" w:cs="Arial"/>
-            <w:sz w:val="20"/>
-            <w:szCs w:val="20"/>
-          </w:rPr>
-          <w:t>al</w:t>
-        </w:r>
-      </w:ins>
+      <w:r>
+        <w:rPr>
+          <w:rFonts w:ascii="Arial" w:hAnsi="Arial" w:cs="Arial"/>
+          <w:sz w:val="20"/>
+          <w:szCs w:val="20"/>
+        </w:rPr>
+        <w:t>al</w:t>
+      </w:r>
       <w:r>
         <w:rPr>
           <w:rFonts w:ascii="Arial" w:hAnsi="Arial" w:cs="Arial"/>
@@ -11125,16 +10201,7 @@
           <w:sz w:val="20"/>
           <w:szCs w:val="20"/>
         </w:rPr>
-        <w:t xml:space="preserve">not track changes in importation rates </w:t>
-      </w:r>
-      <w:r>
-        <w:rPr>
-          <w:rFonts w:ascii="Arial" w:hAnsi="Arial" w:cs="Arial"/>
-          <w:sz w:val="20"/>
-          <w:szCs w:val="20"/>
-        </w:rPr>
-        <w:lastRenderedPageBreak/>
-        <w:t xml:space="preserve">due to re-admission. As a consequence, the number of admitted, colonized patients on day </w:t>
+        <w:t xml:space="preserve">not track changes in importation rates due to re-admission. As a consequence, the number of admitted, colonized patients on day </w:t>
       </w:r>
       <m:oMath>
         <m:r>
@@ -11938,7 +11005,18 @@
           <w:sz w:val="20"/>
           <w:szCs w:val="20"/>
         </w:rPr>
-        <w:t xml:space="preserve"> is the average ward daily occupancy </w:t>
+        <w:t xml:space="preserve"> is the average ward daily </w:t>
+      </w:r>
+      <w:r>
+        <w:rPr>
+          <w:rFonts w:ascii="Arial" w:hAnsi="Arial" w:cs="Arial"/>
+          <w:bCs/>
+          <w:color w:val="000000"/>
+          <w:sz w:val="20"/>
+          <w:szCs w:val="20"/>
+        </w:rPr>
+        <w:lastRenderedPageBreak/>
+        <w:t xml:space="preserve">occupancy </w:t>
       </w:r>
       <w:r>
         <w:rPr>
@@ -13493,16 +12571,7 @@
           <w:sz w:val="20"/>
           <w:szCs w:val="20"/>
         </w:rPr>
-        <w:t xml:space="preserve">eekly number of cultures across hospital wards and weekly number of admitted patients have a strong </w:t>
-      </w:r>
-      <w:r>
-        <w:rPr>
-          <w:rFonts w:ascii="Arial" w:hAnsi="Arial" w:cs="Arial"/>
-          <w:sz w:val="20"/>
-          <w:szCs w:val="20"/>
-        </w:rPr>
-        <w:lastRenderedPageBreak/>
-        <w:t xml:space="preserve">positive correlation (cultures are proportional to admissions) (Figure </w:t>
+        <w:t xml:space="preserve">eekly number of cultures across hospital wards and weekly number of admitted patients have a strong positive correlation (cultures are proportional to admissions) (Figure </w:t>
       </w:r>
       <w:r>
         <w:rPr>
@@ -13734,7 +12803,18 @@
           <w:sz w:val="20"/>
           <w:szCs w:val="20"/>
         </w:rPr>
-        <w:t xml:space="preserve"> sensitivity’ of detecting colonization, i.e. the probability of identifying carriage given that the patient is carrying a particular microorganism. This effective sensitivity not only represents culture test sensitivity, in the strict sense, but also the likelihood a specimen will be taken from a colonized site (and capture bacteria) given colonization or infection exists anywhere on a patient.</w:t>
+        <w:t xml:space="preserve"> sensitivity’ of detecting colonization, i.e. the probability of identifying carriage given that the patient is carrying a particular </w:t>
+      </w:r>
+      <w:r>
+        <w:rPr>
+          <w:rFonts w:ascii="Arial" w:hAnsi="Arial" w:cs="Arial"/>
+          <w:bCs/>
+          <w:color w:val="000000"/>
+          <w:sz w:val="20"/>
+          <w:szCs w:val="20"/>
+        </w:rPr>
+        <w:lastRenderedPageBreak/>
+        <w:t>microorganism. This effective sensitivity not only represents culture test sensitivity, in the strict sense, but also the likelihood a specimen will be taken from a colonized site (and capture bacteria) given colonization or infection exists anywhere on a patient.</w:t>
       </w:r>
     </w:p>
     <w:p>
@@ -14439,7 +13519,6 @@
           <w:szCs w:val="20"/>
           <w:lang w:val="en-US"/>
         </w:rPr>
-        <w:lastRenderedPageBreak/>
         <w:t>Hospital-level Observational model</w:t>
       </w:r>
     </w:p>
@@ -14724,6 +13803,7 @@
           <w:szCs w:val="20"/>
           <w:lang w:val="en-US"/>
         </w:rPr>
+        <w:lastRenderedPageBreak/>
         <w:t>Inference</w:t>
       </w:r>
     </w:p>
@@ -15357,17 +14437,7 @@
           <w:sz w:val="20"/>
           <w:szCs w:val="20"/>
         </w:rPr>
-        <w:t xml:space="preserve"> using simulated outbreaks (i.e., the ability of the framework to infer the parameters when they are known). We generated synthetic observations of incident microorganism colonization using the ABM and assigned importation and nosocomial transmission rates. The synthetic observations were then assimilated into the full </w:t>
-      </w:r>
-      <w:r>
-        <w:rPr>
-          <w:rFonts w:ascii="Arial" w:hAnsi="Arial" w:cs="Arial"/>
-          <w:color w:val="000000"/>
-          <w:sz w:val="20"/>
-          <w:szCs w:val="20"/>
-        </w:rPr>
-        <w:lastRenderedPageBreak/>
-        <w:t>model-inference system to assess system ability to accurately estimate the parameters. In total, ten synthetic time series of observations were generated with parameters spanning a broad range</w:t>
+        <w:t xml:space="preserve"> using simulated outbreaks (i.e., the ability of the framework to infer the parameters when they are known). We generated synthetic observations of incident microorganism colonization using the ABM and assigned importation and nosocomial transmission rates. The synthetic observations were then assimilated into the full model-inference system to assess system ability to accurately estimate the parameters. In total, ten synthetic time series of observations were generated with parameters spanning a broad range</w:t>
       </w:r>
       <w:r>
         <w:rPr>
@@ -15623,7 +14693,16 @@
           <w:sz w:val="20"/>
           <w:szCs w:val="20"/>
         </w:rPr>
-        <w:t xml:space="preserve">owever, we also performed sensitivity analyses in which we restricted </w:t>
+        <w:t xml:space="preserve">owever, </w:t>
+      </w:r>
+      <w:r>
+        <w:rPr>
+          <w:rFonts w:ascii="Arial" w:hAnsi="Arial" w:cs="Arial"/>
+          <w:sz w:val="20"/>
+          <w:szCs w:val="20"/>
+        </w:rPr>
+        <w:lastRenderedPageBreak/>
+        <w:t xml:space="preserve">we also performed sensitivity analyses in which we restricted </w:t>
       </w:r>
       <w:r>
         <w:rPr>
@@ -16400,17 +15479,7 @@
           <w:sz w:val="20"/>
           <w:szCs w:val="20"/>
         </w:rPr>
-        <w:t xml:space="preserve">n-hospital patients (red) and admitted patients (blue) during the study period at daily </w:t>
-      </w:r>
-      <w:r>
-        <w:rPr>
-          <w:rFonts w:ascii="Arial" w:hAnsi="Arial" w:cs="Arial"/>
-          <w:color w:val="000000"/>
-          <w:sz w:val="20"/>
-          <w:szCs w:val="20"/>
-        </w:rPr>
-        <w:lastRenderedPageBreak/>
-        <w:t xml:space="preserve">resolution (weekly variability is evident). </w:t>
+        <w:t xml:space="preserve">n-hospital patients (red) and admitted patients (blue) during the study period at daily resolution (weekly variability is evident). </w:t>
       </w:r>
       <w:r>
         <w:rPr>
@@ -16486,6 +15555,7 @@
           <w:sz w:val="20"/>
           <w:szCs w:val="20"/>
         </w:rPr>
+        <w:lastRenderedPageBreak/>
         <w:t xml:space="preserve">period. </w:t>
       </w:r>
       <w:r>
@@ -17325,17 +16395,7 @@
           <w:sz w:val="20"/>
           <w:szCs w:val="20"/>
         </w:rPr>
-        <w:t xml:space="preserve"> Hospital level fit: Light and dark ribbons show the 95% and 50% quantiles, respectively, constructed from 300 simulations with the posterior estimates of parameters. Observed carriage is plotted with dots at weekly time scale. D) Calibration plot. </w:t>
-      </w:r>
-      <w:r>
-        <w:rPr>
-          <w:rFonts w:ascii="Arial" w:hAnsi="Arial" w:cs="Arial"/>
-          <w:color w:val="000000"/>
-          <w:sz w:val="20"/>
-          <w:szCs w:val="20"/>
-        </w:rPr>
-        <w:lastRenderedPageBreak/>
-        <w:t>Hospital</w:t>
+        <w:t xml:space="preserve"> Hospital level fit: Light and dark ribbons show the 95% and 50% quantiles, respectively, constructed from 300 simulations with the posterior estimates of parameters. Observed carriage is plotted with dots at weekly time scale. D) Calibration plot. Hospital</w:t>
       </w:r>
       <w:r>
         <w:rPr>
@@ -18393,6 +17453,7 @@
                 <w:sz w:val="20"/>
                 <w:szCs w:val="20"/>
               </w:rPr>
+              <w:lastRenderedPageBreak/>
               <w:t>Scenario 3</w:t>
             </w:r>
           </w:p>
@@ -19792,14 +18853,6 @@
     <w:abstractNumId w:val="0"/>
   </w:num>
 </w:numbering>
-</file>
-
-<file path=word/people.xml><?xml version="1.0" encoding="utf-8"?>
-<w15:people xmlns:wpc="http://schemas.microsoft.com/office/word/2010/wordprocessingCanvas" xmlns:cx="http://schemas.microsoft.com/office/drawing/2014/chartex" xmlns:cx1="http://schemas.microsoft.com/office/drawing/2015/9/8/chartex" xmlns:cx2="http://schemas.microsoft.com/office/drawing/2015/10/21/chartex" xmlns:cx3="http://schemas.microsoft.com/office/drawing/2016/5/9/chartex" xmlns:cx4="http://schemas.microsoft.com/office/drawing/2016/5/10/chartex" xmlns:cx5="http://schemas.microsoft.com/office/drawing/2016/5/11/chartex" xmlns:cx6="http://schemas.microsoft.com/office/drawing/2016/5/12/chartex" xmlns:cx7="http://schemas.microsoft.com/office/drawing/2016/5/13/chartex" xmlns:cx8="http://schemas.microsoft.com/office/drawing/2016/5/14/chartex" xmlns:mc="http://schemas.openxmlformats.org/markup-compatibility/2006" xmlns:aink="http://schemas.microsoft.com/office/drawing/2016/ink" xmlns:am3d="http://schemas.microsoft.com/office/drawing/2017/model3d" xmlns:o="urn:schemas-microsoft-com:office:office" xmlns:oel="http://schemas.microsoft.com/office/2019/extlst" xmlns:r="http://schemas.openxmlformats.org/officeDocument/2006/relationships" xmlns:m="http://schemas.openxmlformats.org/officeDocument/2006/math" xmlns:v="urn:schemas-microsoft-com:vml" xmlns:wp14="http://schemas.microsoft.com/office/word/2010/wordprocessingDrawing" xmlns:wp="http://schemas.openxmlformats.org/drawingml/2006/wordprocessingDrawing" xmlns:w10="urn:schemas-microsoft-com:office:word" xmlns:w="http://schemas.openxmlformats.org/wordprocessingml/2006/main" xmlns:w14="http://schemas.microsoft.com/office/word/2010/wordml" xmlns:w15="http://schemas.microsoft.com/office/word/2012/wordml" xmlns:w16cex="http://schemas.microsoft.com/office/word/2018/wordml/cex" xmlns:w16cid="http://schemas.microsoft.com/office/word/2016/wordml/cid" xmlns:w16="http://schemas.microsoft.com/office/word/2018/wordml" xmlns:w16du="http://schemas.microsoft.com/office/word/2023/wordml/word16du" xmlns:w16sdtdh="http://schemas.microsoft.com/office/word/2020/wordml/sdtdatahash" xmlns:w16se="http://schemas.microsoft.com/office/word/2015/wordml/symex" xmlns:wpg="http://schemas.microsoft.com/office/word/2010/wordprocessingGroup" xmlns:wpi="http://schemas.microsoft.com/office/word/2010/wordprocessingInk" xmlns:wne="http://schemas.microsoft.com/office/word/2006/wordml" xmlns:wps="http://schemas.microsoft.com/office/word/2010/wordprocessingShape" mc:Ignorable="w14 w15 w16se w16cid w16 w16cex w16sdtdh wp14">
-  <w15:person w15:author="Cascante Vega, Jaime E.">
-    <w15:presenceInfo w15:providerId="AD" w15:userId="S::jc5647@cumc.columbia.edu::3677c03d-1a31-4cc1-b5d3-d4cdd0e39dc4"/>
-  </w15:person>
-</w15:people>
 </file>
 
 <file path=word/styles.xml><?xml version="1.0" encoding="utf-8"?>

</xml_diff>

<commit_message>
update manuscript with more tweaks on the introduction
</commit_message>
<xml_diff>
--- a/manuscript/Draft01.docx
+++ b/manuscript/Draft01.docx
@@ -896,7 +896,25 @@
           <w:sz w:val="20"/>
           <w:szCs w:val="20"/>
         </w:rPr>
-        <w:t xml:space="preserve">Antimicrobial-resistant organisms (AMROs) are a major threat to public health. These organisms increase mortality, hospital length of stay, and </w:t>
+        <w:t>Antimicrobial-resistant organisms (AMROs) are a major threat to public health. These organisms increase mortality, hospital length of stay, and</w:t>
+      </w:r>
+      <w:r>
+        <w:rPr>
+          <w:rFonts w:ascii="Arial" w:hAnsi="Arial" w:cs="Arial"/>
+          <w:color w:val="000000"/>
+          <w:sz w:val="20"/>
+          <w:szCs w:val="20"/>
+        </w:rPr>
+        <w:t xml:space="preserve"> in consequence</w:t>
+      </w:r>
+      <w:r>
+        <w:rPr>
+          <w:rFonts w:ascii="Arial" w:hAnsi="Arial" w:cs="Arial"/>
+          <w:color w:val="000000"/>
+          <w:sz w:val="20"/>
+          <w:szCs w:val="20"/>
+        </w:rPr>
+        <w:t xml:space="preserve"> </w:t>
       </w:r>
       <w:r>
         <w:rPr>
@@ -914,7 +932,25 @@
           <w:sz w:val="20"/>
           <w:szCs w:val="20"/>
         </w:rPr>
-        <w:t xml:space="preserve"> costs. Many AMROs are present in both hospitals and the broader community; however, information on AMRO transmission in both settings is limited. In this work, we leverage electronic health records from a major New York City hospital system collected during 2020-2021 to support </w:t>
+        <w:t xml:space="preserve"> costs. AMROs are present in both hospitals and the broader community; however, information on AMRO</w:t>
+      </w:r>
+      <w:r>
+        <w:rPr>
+          <w:rFonts w:ascii="Arial" w:hAnsi="Arial" w:cs="Arial"/>
+          <w:color w:val="000000"/>
+          <w:sz w:val="20"/>
+          <w:szCs w:val="20"/>
+        </w:rPr>
+        <w:t xml:space="preserve"> carriage rates and</w:t>
+      </w:r>
+      <w:r>
+        <w:rPr>
+          <w:rFonts w:ascii="Arial" w:hAnsi="Arial" w:cs="Arial"/>
+          <w:color w:val="000000"/>
+          <w:sz w:val="20"/>
+          <w:szCs w:val="20"/>
+        </w:rPr>
+        <w:t xml:space="preserve"> transmission in both settings is limited. In this work, we leverage electronic health records from a major New York City hospital system collected during 2020-2021 to support </w:t>
       </w:r>
       <w:r>
         <w:rPr>
@@ -937,7 +973,7 @@
       <w:r>
         <w:rPr>
           <w:rFonts w:ascii="Arial" w:hAnsi="Arial" w:cs="Arial"/>
-          <w:color w:val="000000"/>
+          <w:color w:val="FF0000"/>
           <w:sz w:val="20"/>
           <w:szCs w:val="20"/>
         </w:rPr>
@@ -946,16 +982,7 @@
       <w:r>
         <w:rPr>
           <w:rFonts w:ascii="Arial" w:hAnsi="Arial" w:cs="Arial"/>
-          <w:color w:val="000000"/>
-          <w:sz w:val="20"/>
-          <w:szCs w:val="20"/>
-        </w:rPr>
-        <w:t xml:space="preserve"> and transmission</w:t>
-      </w:r>
-      <w:r>
-        <w:rPr>
-          <w:rFonts w:ascii="Arial" w:hAnsi="Arial" w:cs="Arial"/>
-          <w:color w:val="000000"/>
+          <w:color w:val="FF0000"/>
           <w:sz w:val="20"/>
           <w:szCs w:val="20"/>
         </w:rPr>
@@ -968,6 +995,24 @@
           <w:sz w:val="20"/>
           <w:szCs w:val="20"/>
         </w:rPr>
+        <w:t>and transmission</w:t>
+      </w:r>
+      <w:r>
+        <w:rPr>
+          <w:rFonts w:ascii="Arial" w:hAnsi="Arial" w:cs="Arial"/>
+          <w:color w:val="000000"/>
+          <w:sz w:val="20"/>
+          <w:szCs w:val="20"/>
+        </w:rPr>
+        <w:t xml:space="preserve"> </w:t>
+      </w:r>
+      <w:r>
+        <w:rPr>
+          <w:rFonts w:ascii="Arial" w:hAnsi="Arial" w:cs="Arial"/>
+          <w:color w:val="000000"/>
+          <w:sz w:val="20"/>
+          <w:szCs w:val="20"/>
+        </w:rPr>
         <w:t xml:space="preserve">quantities for eight pathogens. We develop an agent-based model to simulate </w:t>
       </w:r>
       <w:r>
@@ -1040,7 +1085,25 @@
           <w:sz w:val="20"/>
           <w:szCs w:val="20"/>
         </w:rPr>
-        <w:t xml:space="preserve"> and nosocomial transmission rates.  We evaluate parameter identifiability for this model-inference system </w:t>
+        <w:t xml:space="preserve"> and nosocomial transmission rates.</w:t>
+      </w:r>
+      <w:r>
+        <w:rPr>
+          <w:rFonts w:ascii="Arial" w:hAnsi="Arial" w:cs="Arial"/>
+          <w:color w:val="000000"/>
+          <w:sz w:val="20"/>
+          <w:szCs w:val="20"/>
+        </w:rPr>
+        <w:t xml:space="preserve"> </w:t>
+      </w:r>
+      <w:r>
+        <w:rPr>
+          <w:rFonts w:ascii="Arial" w:hAnsi="Arial" w:cs="Arial"/>
+          <w:color w:val="000000"/>
+          <w:sz w:val="20"/>
+          <w:szCs w:val="20"/>
+        </w:rPr>
+        <w:t xml:space="preserve">We evaluate parameter identifiability for this model-inference system </w:t>
       </w:r>
       <w:r>
         <w:rPr>
@@ -1076,16 +1139,43 @@
           <w:sz w:val="20"/>
           <w:szCs w:val="20"/>
         </w:rPr>
-        <w:t xml:space="preserve">bias in the inference is caused by the structural identifiability of the system or by the inherent stochasticity of the model </w:t>
-      </w:r>
-      <w:r>
-        <w:rPr>
-          <w:rFonts w:ascii="Arial" w:hAnsi="Arial" w:cs="Arial"/>
-          <w:color w:val="000000"/>
-          <w:sz w:val="20"/>
-          <w:szCs w:val="20"/>
-        </w:rPr>
-        <w:t xml:space="preserve">then apply the framework to estimate both quantities for seven prevalent organisms: </w:t>
+        <w:t>bias in the inference is caused by the structural identifiability or by the inherent stochasticity of the model</w:t>
+      </w:r>
+      <w:r>
+        <w:rPr>
+          <w:rFonts w:ascii="Arial" w:hAnsi="Arial" w:cs="Arial"/>
+          <w:color w:val="000000"/>
+          <w:sz w:val="20"/>
+          <w:szCs w:val="20"/>
+        </w:rPr>
+        <w:t>.</w:t>
+      </w:r>
+      <w:r>
+        <w:rPr>
+          <w:rFonts w:ascii="Arial" w:hAnsi="Arial" w:cs="Arial"/>
+          <w:color w:val="000000"/>
+          <w:sz w:val="20"/>
+          <w:szCs w:val="20"/>
+        </w:rPr>
+        <w:t xml:space="preserve"> </w:t>
+      </w:r>
+      <w:r>
+        <w:rPr>
+          <w:rFonts w:ascii="Arial" w:hAnsi="Arial" w:cs="Arial"/>
+          <w:color w:val="000000"/>
+          <w:sz w:val="20"/>
+          <w:szCs w:val="20"/>
+        </w:rPr>
+        <w:t>We applied</w:t>
+      </w:r>
+      <w:r>
+        <w:rPr>
+          <w:rFonts w:ascii="Arial" w:hAnsi="Arial" w:cs="Arial"/>
+          <w:color w:val="000000"/>
+          <w:sz w:val="20"/>
+          <w:szCs w:val="20"/>
+        </w:rPr>
+        <w:t xml:space="preserve"> the framework to estimate both quantities for seven prevalent organisms: </w:t>
       </w:r>
       <w:r>
         <w:rPr>
@@ -1175,15 +1265,6 @@
           <w:szCs w:val="20"/>
         </w:rPr>
         <w:t xml:space="preserve">. </w:t>
-      </w:r>
-      <w:r>
-        <w:rPr>
-          <w:rFonts w:ascii="Arial" w:hAnsi="Arial" w:cs="Arial"/>
-          <w:color w:val="000000"/>
-          <w:sz w:val="20"/>
-          <w:szCs w:val="20"/>
-        </w:rPr>
-        <w:t>We discern whether.</w:t>
       </w:r>
     </w:p>
     <w:p>
@@ -1617,6 +1698,30 @@
           <w:sz w:val="20"/>
           <w:szCs w:val="20"/>
         </w:rPr>
+        <w:t xml:space="preserve">, </w:t>
+      </w:r>
+      <w:r>
+        <w:rPr>
+          <w:rFonts w:ascii="Arial" w:hAnsi="Arial" w:cs="Arial"/>
+          <w:sz w:val="20"/>
+          <w:szCs w:val="20"/>
+        </w:rPr>
+        <w:t>although</w:t>
+      </w:r>
+      <w:r>
+        <w:rPr>
+          <w:rFonts w:ascii="Arial" w:hAnsi="Arial" w:cs="Arial"/>
+          <w:sz w:val="20"/>
+          <w:szCs w:val="20"/>
+        </w:rPr>
+        <w:t xml:space="preserve"> more rigorous projections XXX</w:t>
+      </w:r>
+      <w:r>
+        <w:rPr>
+          <w:rFonts w:ascii="Arial" w:hAnsi="Arial" w:cs="Arial"/>
+          <w:sz w:val="20"/>
+          <w:szCs w:val="20"/>
+        </w:rPr>
         <w:t>.</w:t>
       </w:r>
       <w:r>
@@ -1770,7 +1875,7 @@
           <w:sz w:val="20"/>
           <w:szCs w:val="20"/>
         </w:rPr>
-        <w:t xml:space="preserve">Os, and microorganisms in general, within hospital settings, as well as the </w:t>
+        <w:t xml:space="preserve">Os, and microorganisms in </w:t>
       </w:r>
       <w:r>
         <w:rPr>
@@ -1779,7 +1884,7 @@
           <w:szCs w:val="20"/>
         </w:rPr>
         <w:lastRenderedPageBreak/>
-        <w:t>effects of potential interventions,</w:t>
+        <w:t>general, within hospital settings, as well as the effects of potential interventions,</w:t>
       </w:r>
       <w:r>
         <w:rPr>
@@ -1840,7 +1945,7 @@
       <w:r>
         <w:rPr>
           <w:rFonts w:ascii="Arial" w:hAnsi="Arial" w:cs="Arial"/>
-          <w:color w:val="FF0000"/>
+          <w:color w:val="000000" w:themeColor="text1"/>
           <w:sz w:val="20"/>
           <w:szCs w:val="20"/>
         </w:rPr>
@@ -1849,7 +1954,7 @@
       <w:r>
         <w:rPr>
           <w:rFonts w:ascii="Arial" w:hAnsi="Arial" w:cs="Arial"/>
-          <w:color w:val="FF0000"/>
+          <w:color w:val="000000" w:themeColor="text1"/>
           <w:sz w:val="20"/>
           <w:szCs w:val="20"/>
         </w:rPr>
@@ -1858,16 +1963,34 @@
       <w:r>
         <w:rPr>
           <w:rFonts w:ascii="Arial" w:hAnsi="Arial" w:cs="Arial"/>
-          <w:color w:val="FF0000"/>
-          <w:sz w:val="20"/>
-          <w:szCs w:val="20"/>
-        </w:rPr>
-        <w:t xml:space="preserve"> shaping the coexistence of antibiotic-resistan</w:t>
-      </w:r>
-      <w:r>
-        <w:rPr>
-          <w:rFonts w:ascii="Arial" w:hAnsi="Arial" w:cs="Arial"/>
-          <w:color w:val="FF0000"/>
+          <w:color w:val="000000" w:themeColor="text1"/>
+          <w:sz w:val="20"/>
+          <w:szCs w:val="20"/>
+        </w:rPr>
+        <w:t xml:space="preserve"> shaping the coexistence of</w:t>
+      </w:r>
+      <w:r>
+        <w:rPr>
+          <w:rFonts w:ascii="Arial" w:hAnsi="Arial" w:cs="Arial"/>
+          <w:color w:val="000000" w:themeColor="text1"/>
+          <w:sz w:val="20"/>
+          <w:szCs w:val="20"/>
+        </w:rPr>
+        <w:t xml:space="preserve"> different microbial species as well as</w:t>
+      </w:r>
+      <w:r>
+        <w:rPr>
+          <w:rFonts w:ascii="Arial" w:hAnsi="Arial" w:cs="Arial"/>
+          <w:color w:val="000000" w:themeColor="text1"/>
+          <w:sz w:val="20"/>
+          <w:szCs w:val="20"/>
+        </w:rPr>
+        <w:t xml:space="preserve"> antibiotic-resistan</w:t>
+      </w:r>
+      <w:r>
+        <w:rPr>
+          <w:rFonts w:ascii="Arial" w:hAnsi="Arial" w:cs="Arial"/>
+          <w:color w:val="000000" w:themeColor="text1"/>
           <w:sz w:val="20"/>
           <w:szCs w:val="20"/>
         </w:rPr>
@@ -1876,7 +1999,7 @@
       <w:r>
         <w:rPr>
           <w:rFonts w:ascii="Arial" w:hAnsi="Arial" w:cs="Arial"/>
-          <w:color w:val="FF0000"/>
+          <w:color w:val="000000" w:themeColor="text1"/>
           <w:sz w:val="20"/>
           <w:szCs w:val="20"/>
         </w:rPr>
@@ -1885,7 +2008,7 @@
       <w:r>
         <w:rPr>
           <w:rFonts w:ascii="Arial" w:hAnsi="Arial" w:cs="Arial"/>
-          <w:color w:val="FF0000"/>
+          <w:color w:val="000000" w:themeColor="text1"/>
           <w:sz w:val="20"/>
           <w:szCs w:val="20"/>
         </w:rPr>
@@ -1894,7 +2017,7 @@
       <w:r>
         <w:rPr>
           <w:rFonts w:ascii="Arial" w:hAnsi="Arial" w:cs="Arial"/>
-          <w:color w:val="FF0000"/>
+          <w:color w:val="000000" w:themeColor="text1"/>
           <w:sz w:val="20"/>
           <w:szCs w:val="20"/>
         </w:rPr>
@@ -1903,6 +2026,15 @@
       <w:r>
         <w:rPr>
           <w:rFonts w:ascii="Arial" w:hAnsi="Arial" w:cs="Arial"/>
+          <w:color w:val="000000" w:themeColor="text1"/>
+          <w:sz w:val="20"/>
+          <w:szCs w:val="20"/>
+        </w:rPr>
+        <w:t xml:space="preserve"> </w:t>
+      </w:r>
+      <w:r>
+        <w:rPr>
+          <w:rFonts w:ascii="Arial" w:hAnsi="Arial" w:cs="Arial"/>
           <w:sz w:val="20"/>
           <w:szCs w:val="20"/>
         </w:rPr>
@@ -1914,7 +2046,7 @@
           <w:sz w:val="20"/>
           <w:szCs w:val="20"/>
         </w:rPr>
-        <w:instrText xml:space="preserve"> ADDIN ZOTERO_ITEM CSL_CITATION {"citationID":"a3oN9sWV","properties":{"formattedCitation":"\\super 3\\nosupersub{}","plainCitation":"3","noteIndex":0},"citationItems":[{"id":459,"uris":["http://zotero.org/users/9551388/items/AAMBXBLY"],"itemData":{"id":459,"type":"article-journal","container-title":"Nature Ecology &amp; Evolution","DOI":"10.1038/s41559-019-0801-x","ISSN":"2397-334X","issue":"3","journalAbbreviation":"Nat Ecol Evol","language":"en","page":"334-335","source":"DOI.org (Crossref)","title":"Co-colonisation and coexistence","volume":"3","author":[{"family":"Lehtinen","given":"Sonja"}],"issued":{"date-parts":[["2019",3]]}}}],"schema":"https://github.com/citation-style-language/schema/raw/master/csl-citation.json"} </w:instrText>
+        <w:instrText xml:space="preserve"> ADDIN ZOTERO_ITEM CSL_CITATION {"citationID":"2885Jpww","properties":{"formattedCitation":"\\super 3,4\\nosupersub{}","plainCitation":"3,4","noteIndex":0},"citationItems":[{"id":459,"uris":["http://zotero.org/users/9551388/items/AAMBXBLY"],"itemData":{"id":459,"type":"article-journal","container-title":"Nature Ecology &amp; Evolution","DOI":"10.1038/s41559-019-0801-x","ISSN":"2397-334X","issue":"3","journalAbbreviation":"Nat Ecol Evol","language":"en","page":"334-335","source":"DOI.org (Crossref)","title":"Co-colonisation and coexistence","volume":"3","author":[{"family":"Lehtinen","given":"Sonja"}],"issued":{"date-parts":[["2019",3]]}},"locator":"-"},{"id":413,"uris":["http://zotero.org/users/9551388/items/X27EMPDM"],"itemData":{"id":413,"type":"article-journal","container-title":"PLOS Computational Biology","DOI":"10.1371/journal.pcbi.1006697","ISSN":"1553-7358","issue":"8","journalAbbreviation":"PLoS Comput Biol","language":"en","page":"e1006697","source":"DOI.org (Crossref)","title":"Tracking Pseudomonas aeruginosa transmissions due to environmental contamination after discharge in ICUs using mathematical models","volume":"15","author":[{"family":"Pham","given":"Thi Mui"},{"family":"Kretzschmar","given":"Mirjam"},{"family":"Bertrand","given":"Xavier"},{"family":"Bootsma","given":"Martin"},{"literal":"on behalf of COMBACTE-MAGNET Consortium"}],"editor":[{"family":"Kouyos","given":"Roger Dimitri"}],"issued":{"date-parts":[["2019",8,28]]}}}],"schema":"https://github.com/citation-style-language/schema/raw/master/csl-citation.json"} </w:instrText>
       </w:r>
       <w:r>
         <w:rPr>
@@ -1931,7 +2063,7 @@
           <w:vertAlign w:val="superscript"/>
           <w:lang w:val="en-GB"/>
         </w:rPr>
-        <w:t>3</w:t>
+        <w:t>3,4</w:t>
       </w:r>
       <w:r>
         <w:rPr>
@@ -1947,6 +2079,54 @@
           <w:sz w:val="20"/>
           <w:szCs w:val="20"/>
         </w:rPr>
+        <w:t>.</w:t>
+      </w:r>
+      <w:r>
+        <w:rPr>
+          <w:rFonts w:ascii="Arial" w:hAnsi="Arial" w:cs="Arial"/>
+          <w:sz w:val="20"/>
+          <w:szCs w:val="20"/>
+        </w:rPr>
+        <w:t xml:space="preserve"> It is well-recognized</w:t>
+      </w:r>
+      <w:r>
+        <w:rPr>
+          <w:rFonts w:ascii="Arial" w:hAnsi="Arial" w:cs="Arial"/>
+          <w:sz w:val="20"/>
+          <w:szCs w:val="20"/>
+        </w:rPr>
+        <w:t xml:space="preserve"> and assumed in modeling studies</w:t>
+      </w:r>
+      <w:r>
+        <w:rPr>
+          <w:rFonts w:ascii="Arial" w:hAnsi="Arial" w:cs="Arial"/>
+          <w:sz w:val="20"/>
+          <w:szCs w:val="20"/>
+        </w:rPr>
+        <w:t xml:space="preserve"> that between-host transmission is an important driver of the maintenance of resistance in hospitals</w:t>
+      </w:r>
+      <w:r>
+        <w:rPr>
+          <w:rFonts w:ascii="Arial" w:hAnsi="Arial" w:cs="Arial"/>
+          <w:sz w:val="20"/>
+          <w:szCs w:val="20"/>
+        </w:rPr>
+        <w:t xml:space="preserve"> and of microorganism circulation</w:t>
+      </w:r>
+      <w:r>
+        <w:rPr>
+          <w:rFonts w:ascii="Arial" w:hAnsi="Arial" w:cs="Arial"/>
+          <w:sz w:val="20"/>
+          <w:szCs w:val="20"/>
+        </w:rPr>
+        <w:t xml:space="preserve"> </w:t>
+      </w:r>
+      <w:r>
+        <w:rPr>
+          <w:rFonts w:ascii="Arial" w:hAnsi="Arial" w:cs="Arial"/>
+          <w:sz w:val="20"/>
+          <w:szCs w:val="20"/>
+        </w:rPr>
         <w:fldChar w:fldCharType="begin"/>
       </w:r>
       <w:r>
@@ -1955,7 +2135,7 @@
           <w:sz w:val="20"/>
           <w:szCs w:val="20"/>
         </w:rPr>
-        <w:instrText xml:space="preserve"> ADDIN ZOTERO_ITEM CSL_CITATION {"citationID":"2885Jpww","properties":{"formattedCitation":"\\super 3,4\\nosupersub{}","plainCitation":"3,4","noteIndex":0},"citationItems":[{"id":459,"uris":["http://zotero.org/users/9551388/items/AAMBXBLY"],"itemData":{"id":459,"type":"article-journal","container-title":"Nature Ecology &amp; Evolution","DOI":"10.1038/s41559-019-0801-x","ISSN":"2397-334X","issue":"3","journalAbbreviation":"Nat Ecol Evol","language":"en","page":"334-335","source":"DOI.org (Crossref)","title":"Co-colonisation and coexistence","volume":"3","author":[{"family":"Lehtinen","given":"Sonja"}],"issued":{"date-parts":[["2019",3]]}},"locator":"-"},{"id":413,"uris":["http://zotero.org/users/9551388/items/X27EMPDM"],"itemData":{"id":413,"type":"article-journal","container-title":"PLOS Computational Biology","DOI":"10.1371/journal.pcbi.1006697","ISSN":"1553-7358","issue":"8","journalAbbreviation":"PLoS Comput Biol","language":"en","page":"e1006697","source":"DOI.org (Crossref)","title":"Tracking Pseudomonas aeruginosa transmissions due to environmental contamination after discharge in ICUs using mathematical models","volume":"15","author":[{"family":"Pham","given":"Thi Mui"},{"family":"Kretzschmar","given":"Mirjam"},{"family":"Bertrand","given":"Xavier"},{"family":"Bootsma","given":"Martin"},{"literal":"on behalf of COMBACTE-MAGNET Consortium"}],"editor":[{"family":"Kouyos","given":"Roger Dimitri"}],"issued":{"date-parts":[["2019",8,28]]}}}],"schema":"https://github.com/citation-style-language/schema/raw/master/csl-citation.json"} </w:instrText>
+        <w:instrText xml:space="preserve"> ADDIN ZOTERO_ITEM CSL_CITATION {"citationID":"a10h3r76afc","properties":{"formattedCitation":"\\super 5\\nosupersub{}","plainCitation":"5","noteIndex":0},"citationItems":[{"id":526,"uris":["http://zotero.org/users/9551388/items/LFT2UYMQ"],"itemData":{"id":526,"type":"article-journal","abstract":"Background: Antibiotics remain the cornerstone of modern medicine. Yet there exists an inherent dilemma in their use: we are able to prevent harm by administering antibiotic treatment as necessary to both humans and animals, but we must be mindful of limiting the spread of resistance and safeguarding the efficacy of antibiotics for current and future generations. Policies that strike the right balance must be informed by a transparent rationale that relies on a robust evidence base.","container-title":"BMC Infectious Diseases","DOI":"10.1186/s12879-019-4630-y","ISSN":"1471-2334","issue":"1","journalAbbreviation":"BMC Infect Dis","language":"en","page":"1011","source":"DOI.org (Crossref)","title":"Mathematical modelling for antibiotic resistance control policy: do we know enough?","title-short":"Mathematical modelling for antibiotic resistance control policy","volume":"19","author":[{"family":"Knight","given":"Gwenan M."},{"family":"Davies","given":"Nicholas G."},{"family":"Colijn","given":"Caroline"},{"family":"Coll","given":"Francesc"},{"family":"Donker","given":"Tjibbe"},{"family":"Gifford","given":"Danna R."},{"family":"Glover","given":"Rebecca E."},{"family":"Jit","given":"Mark"},{"family":"Klemm","given":"Elizabeth"},{"family":"Lehtinen","given":"Sonja"},{"family":"Lindsay","given":"Jodi A."},{"family":"Lipsitch","given":"Marc"},{"family":"Llewelyn","given":"Martin J."},{"family":"Mateus","given":"Ana L. P."},{"family":"Robotham","given":"Julie V."},{"family":"Sharland","given":"Mike"},{"family":"Stekel","given":"Dov"},{"family":"Yakob","given":"Laith"},{"family":"Atkins","given":"Katherine E."}],"issued":{"date-parts":[["2019",12]]}}}],"schema":"https://github.com/citation-style-language/schema/raw/master/csl-citation.json"} </w:instrText>
       </w:r>
       <w:r>
         <w:rPr>
@@ -1972,7 +2152,7 @@
           <w:vertAlign w:val="superscript"/>
           <w:lang w:val="en-GB"/>
         </w:rPr>
-        <w:t>3,4</w:t>
+        <w:t>5</w:t>
       </w:r>
       <w:r>
         <w:rPr>
@@ -1988,15 +2168,47 @@
           <w:sz w:val="20"/>
           <w:szCs w:val="20"/>
         </w:rPr>
-        <w:t>.</w:t>
-      </w:r>
-      <w:r>
-        <w:rPr>
-          <w:rFonts w:ascii="Arial" w:hAnsi="Arial" w:cs="Arial"/>
-          <w:sz w:val="20"/>
-          <w:szCs w:val="20"/>
-        </w:rPr>
-        <w:t xml:space="preserve"> It is well-recognized that between-host transmission is an important driver of the maintenance of resistance in hospitals </w:t>
+        <w:t xml:space="preserve">, among other </w:t>
+      </w:r>
+      <w:r>
+        <w:rPr>
+          <w:rFonts w:ascii="Arial" w:hAnsi="Arial" w:cs="Arial"/>
+          <w:sz w:val="20"/>
+          <w:szCs w:val="20"/>
+        </w:rPr>
+        <w:t>routes of transmission, such as environmental transmission</w:t>
+      </w:r>
+      <w:r>
+        <w:rPr>
+          <w:rFonts w:ascii="Arial" w:hAnsi="Arial" w:cs="Arial"/>
+          <w:sz w:val="20"/>
+          <w:szCs w:val="20"/>
+        </w:rPr>
+        <w:t xml:space="preserve"> </w:t>
+      </w:r>
+      <w:r>
+        <w:rPr>
+          <w:rFonts w:ascii="Arial" w:hAnsi="Arial" w:cs="Arial"/>
+          <w:sz w:val="20"/>
+          <w:szCs w:val="20"/>
+        </w:rPr>
+        <w:t xml:space="preserve"> (cite), or within the host processes, such as horizontal gene transfer</w:t>
+      </w:r>
+      <w:r>
+        <w:rPr>
+          <w:rFonts w:ascii="Arial" w:hAnsi="Arial" w:cs="Arial"/>
+          <w:sz w:val="20"/>
+          <w:szCs w:val="20"/>
+        </w:rPr>
+        <w:t xml:space="preserve"> (cite)</w:t>
+      </w:r>
+      <w:r>
+        <w:rPr>
+          <w:rFonts w:ascii="Arial" w:hAnsi="Arial" w:cs="Arial"/>
+          <w:sz w:val="20"/>
+          <w:szCs w:val="20"/>
+        </w:rPr>
+        <w:t xml:space="preserve"> </w:t>
       </w:r>
       <w:r>
         <w:rPr>
@@ -2012,7 +2224,7 @@
           <w:sz w:val="20"/>
           <w:szCs w:val="20"/>
         </w:rPr>
-        <w:instrText xml:space="preserve"> ADDIN ZOTERO_ITEM CSL_CITATION {"citationID":"a10h3r76afc","properties":{"formattedCitation":"\\uldash{\\super 1\\nosupersub{}}","plainCitation":"1","noteIndex":0},"citationItems":[{"id":526,"uris":["http://zotero.org/users/9551388/items/LFT2UYMQ"],"itemData":{"id":526,"type":"article-journal","abstract":"Background: Antibiotics remain the cornerstone of modern medicine. Yet there exists an inherent dilemma in their use: we are able to prevent harm by administering antibiotic treatment as necessary to both humans and animals, but we must be mindful of limiting the spread of resistance and safeguarding the efficacy of antibiotics for current and future generations. Policies that strike the right balance must be informed by a transparent rationale that relies on a robust evidence base.","container-title":"BMC Infectious Diseases","DOI":"10.1186/s12879-019-4630-y","ISSN":"1471-2334","issue":"1","journalAbbreviation":"BMC Infect Dis","language":"en","page":"1011","source":"DOI.org (Crossref)","title":"Mathematical modelling for antibiotic resistance control policy: do we know enough?","title-short":"Mathematical modelling for antibiotic resistance control policy","volume":"19","author":[{"family":"Knight","given":"Gwenan M."},{"family":"Davies","given":"Nicholas G."},{"family":"Colijn","given":"Caroline"},{"family":"Coll","given":"Francesc"},{"family":"Donker","given":"Tjibbe"},{"family":"Gifford","given":"Danna R."},{"family":"Glover","given":"Rebecca E."},{"family":"Jit","given":"Mark"},{"family":"Klemm","given":"Elizabeth"},{"family":"Lehtinen","given":"Sonja"},{"family":"Lindsay","given":"Jodi A."},{"family":"Lipsitch","given":"Marc"},{"family":"Llewelyn","given":"Martin J."},{"family":"Mateus","given":"Ana L. P."},{"family":"Robotham","given":"Julie V."},{"family":"Sharland","given":"Mike"},{"family":"Stekel","given":"Dov"},{"family":"Yakob","given":"Laith"},{"family":"Atkins","given":"Katherine E."}],"issued":{"date-parts":[["2019",12]]}}}],"schema":"https://github.com/citation-style-language/schema/raw/master/csl-citation.json"} </w:instrText>
+        <w:instrText xml:space="preserve"> ADDIN ZOTERO_ITEM CSL_CITATION {"citationID":"a1pdm3d6hue","properties":{"formattedCitation":"\\uldash{\\super 1\\nosupersub{}}","plainCitation":"1","noteIndex":0},"citationItems":[{"id":131,"uris":["http://zotero.org/users/9551388/items/XRNEV696"],"itemData":{"id":131,"type":"article-journal","abstract":"The spread of bacteria resistant to antimicrobial agents calls for population-wide treatment strategies to delay or reverse the trend toward antibiotic resistance. Here we propose new criteria for the evaluation of the population-wide effects of treatment protocols for directly transmitted bacterial infections and discuss different usage patterns for single and multiple antibiotic therapy. A mathematical model suggests that the long-term benefit of single drug treatment from introduction of the antibiotic until a high frequency of resistance precludes its use is almost independent of the pattern of antibiotic use. When more than one antibiotic is employed, sequential use of different antibiotics in the population (“cycling”) is always inferior to treatment strategies where, at any given time, equal fractions of the population receive different antibiotics. However, treatment of all patients with a combination of antibiotics is in most cases the optimal treatment strategy.","container-title":"Proceedings of the National Academy of Sciences","DOI":"10.1073/pnas.94.22.12106","issue":"22","journalAbbreviation":"Proc Natl Acad Sci USA","page":"12106","title":"Evaluating treatment protocols to prevent antibiotic resistance","volume":"94","author":[{"family":"Bonhoeffer","given":"Sebastian"},{"family":"Lipsitch","given":"Marc"},{"family":"Levin","given":"Bruce R."}],"issued":{"date-parts":[["1997",10,28]]}}}],"schema":"https://github.com/citation-style-language/schema/raw/master/csl-citation.json"} </w:instrText>
       </w:r>
       <w:r>
         <w:rPr>
@@ -2046,55 +2258,121 @@
           <w:sz w:val="20"/>
           <w:szCs w:val="20"/>
         </w:rPr>
-        <w:t xml:space="preserve">, among other </w:t>
-      </w:r>
-      <w:r>
-        <w:rPr>
-          <w:rFonts w:ascii="Arial" w:hAnsi="Arial" w:cs="Arial"/>
-          <w:sz w:val="20"/>
-          <w:szCs w:val="20"/>
-        </w:rPr>
-        <w:t xml:space="preserve">routes of transmission, such as environmental transmission (cite), or within the host processes, such as horizontal gene transfer, </w:t>
-      </w:r>
-      <w:r>
-        <w:rPr>
-          <w:rFonts w:ascii="Arial" w:hAnsi="Arial" w:cs="Arial"/>
-          <w:sz w:val="20"/>
-          <w:szCs w:val="20"/>
-        </w:rPr>
-        <w:t xml:space="preserve">increasing the </w:t>
-      </w:r>
-      <w:r>
-        <w:rPr>
-          <w:rFonts w:ascii="Arial" w:hAnsi="Arial" w:cs="Arial"/>
-          <w:sz w:val="20"/>
-          <w:szCs w:val="20"/>
-        </w:rPr>
-        <w:t>resistance</w:t>
-      </w:r>
-      <w:r>
-        <w:rPr>
-          <w:rFonts w:ascii="Arial" w:hAnsi="Arial" w:cs="Arial"/>
-          <w:sz w:val="20"/>
-          <w:szCs w:val="20"/>
-        </w:rPr>
-        <w:t xml:space="preserve"> genotypes</w:t>
-      </w:r>
-      <w:r>
-        <w:rPr>
-          <w:rFonts w:ascii="Arial" w:hAnsi="Arial" w:cs="Arial"/>
-          <w:sz w:val="20"/>
-          <w:szCs w:val="20"/>
-        </w:rPr>
-        <w:t xml:space="preserve"> (cite)</w:t>
-      </w:r>
-      <w:r>
-        <w:rPr>
-          <w:rFonts w:ascii="Arial" w:hAnsi="Arial" w:cs="Arial"/>
-          <w:sz w:val="20"/>
-          <w:szCs w:val="20"/>
-        </w:rPr>
         <w:t>.</w:t>
+      </w:r>
+      <w:r>
+        <w:rPr>
+          <w:rFonts w:ascii="Arial" w:hAnsi="Arial" w:cs="Arial"/>
+          <w:sz w:val="20"/>
+          <w:szCs w:val="20"/>
+        </w:rPr>
+        <w:t xml:space="preserve"> These </w:t>
+      </w:r>
+      <w:r>
+        <w:rPr>
+          <w:rFonts w:ascii="Arial" w:hAnsi="Arial" w:cs="Arial"/>
+          <w:sz w:val="20"/>
+          <w:szCs w:val="20"/>
+        </w:rPr>
+        <w:t>mechanisms</w:t>
+      </w:r>
+      <w:r>
+        <w:rPr>
+          <w:rFonts w:ascii="Arial" w:hAnsi="Arial" w:cs="Arial"/>
+          <w:sz w:val="20"/>
+          <w:szCs w:val="20"/>
+        </w:rPr>
+        <w:t xml:space="preserve"> are thought to be differential per microorganisms species and heterogeneous across geographical space</w:t>
+      </w:r>
+      <w:r>
+        <w:rPr>
+          <w:rFonts w:ascii="Arial" w:hAnsi="Arial" w:cs="Arial"/>
+          <w:sz w:val="20"/>
+          <w:szCs w:val="20"/>
+        </w:rPr>
+        <w:t>, for example MRSA is known to have a unique geographical distribution</w:t>
+      </w:r>
+      <w:r>
+        <w:rPr>
+          <w:rFonts w:ascii="Arial" w:hAnsi="Arial" w:cs="Arial"/>
+          <w:sz w:val="20"/>
+          <w:szCs w:val="20"/>
+        </w:rPr>
+        <w:t xml:space="preserve"> classified principally by the complex clone </w:t>
+      </w:r>
+      <w:r>
+        <w:rPr>
+          <w:rFonts w:ascii="Arial" w:hAnsi="Arial" w:cs="Arial"/>
+          <w:sz w:val="20"/>
+          <w:szCs w:val="20"/>
+        </w:rPr>
+        <w:t>circulating</w:t>
+      </w:r>
+      <w:r>
+        <w:rPr>
+          <w:rFonts w:ascii="Arial" w:hAnsi="Arial" w:cs="Arial"/>
+          <w:sz w:val="20"/>
+          <w:szCs w:val="20"/>
+        </w:rPr>
+        <w:t xml:space="preserve"> </w:t>
+      </w:r>
+      <w:r>
+        <w:rPr>
+          <w:rFonts w:ascii="Arial" w:hAnsi="Arial" w:cs="Arial"/>
+          <w:sz w:val="20"/>
+          <w:szCs w:val="20"/>
+        </w:rPr>
+        <w:fldChar w:fldCharType="begin"/>
+      </w:r>
+      <w:r>
+        <w:rPr>
+          <w:rFonts w:ascii="Arial" w:hAnsi="Arial" w:cs="Arial"/>
+          <w:sz w:val="20"/>
+          <w:szCs w:val="20"/>
+        </w:rPr>
+        <w:instrText xml:space="preserve"> ADDIN ZOTERO_ITEM CSL_CITATION {"citationID":"aojvh8hoe3","properties":{"formattedCitation":"\\uldash{\\super 1,2\\nosupersub{}}","plainCitation":"1,2","noteIndex":0},"citationItems":[{"id":534,"uris":["http://zotero.org/users/9551388/items/G4SIHVHU"],"itemData":{"id":534,"type":"article-journal","abstract":"Background: Methicillin resistant Staphylococcus aureus (MRSA) bacteria cause serious, often healthcareassociated infections and are frequently highly resistant to diverse antibiotics. Multiple MRSA clonal com­ plexes (CCs) have evolved independently and countries have different prevalent CCs. It is unclear when and why the dominant CC in a region may switch.\nMethods: We developed a mathematical deterministic model of MRSA CC competing for limited resource. The model distinguishes ‘standard MRSA’ and multidrug resistant sub-populations within each CC, allowing for resistance loss and transfer between same CC bacteria. We first analysed how dynamics of this system depend on growth-rate and resistance-potential differences between CCs, and on their resistance gene accumulation. We then fit the model to capture the longitudinal CC dynamics observed at a single UK hospital, which exemplified the UK-wide switch from mainly CC30 to mainly CC22.\nResults: We find that within a CC, gain and loss of resistance can allow for co-existence of sensitive and resistant sub-populations. Due to more efficient transfer of resistance at higher CC density, more drug resistance can accumulate in the population of a more prevalent CC. We show how this process of density dependent compe­ tition, together with prevalence disruption, could explain the relatively sudden switch from mainly CC30 to mainly CC22 in the UK hospital setting. Alternatively, the observed hospital dynamics could be reproduced by assuming that multidrug resistant CC22 evolved only around 2004.\nConclusions: We showed how higher prevalence may advantage a CC by allowing it to acquire antimicrobial resistances more easily. Due to this density dependence in competition, dominance in an area can depend on historic contingencies; the MRSA CC that happened to be first could stay dominant because of its high prevalence advantage. This then could help explain the stability, despite frequent stochastic introductions across borders, of geographic differences in MRSA CC.","container-title":"Epidemics","DOI":"10.1016/j.epidem.2021.100511","ISSN":"17554365","journalAbbreviation":"Epidemics","language":"en","page":"100511","source":"DOI.org (Crossref)","title":"Understanding MRSA clonal competition within a UK hospital; the possible importance of density dependence","volume":"37","author":[{"family":"Vos","given":"Anneke S.","non-dropping-particle":"de"},{"family":"Vlas","given":"Sake J.","non-dropping-particle":"de"},{"family":"Lindsay","given":"Jodi A."},{"family":"Kretzschmar","given":"Mirjam E.E."},{"family":"Knight","given":"Gwenan M."}],"issued":{"date-parts":[["2021",12]]}}},{"id":492,"uris":["http://zotero.org/users/9551388/items/8MW8IAJK"],"itemData":{"id":492,"type":"article-journal","abstract":"A broad variety of infections, ranging from minor infections of the skin to post-operative wound infections can be caused by Staphylococcus aureus. The adaptive power of S. aureus to antibiotics leaded, in the early 1960s, to the emergence of methicillin-resistant S. aureus (MRSA). The cause of resistance to methicillin and all other b-lactam antibiotics is the mecA gene, which is situated on a mobile genetic element, the staphylococcal cassette chromosome mec (SCCmec). Seven major variants of SCCmec, type I to VII, are distinguished. The most important techniques used to investigate the molecular epidemiology of S. aureus are pulsed-ﬁeld gel electrophoresis (PFGE), multilocus sequence typing (MLST), S. aureus protein A (spa) typing and SCCmec typing (only for MRSA). These techniques have been used to study the evolution of the MRSA clones that have emerged since the early 1960s, and to study their subsequent worldwide dissemination. The early MRSA clones were hospital-associated (HA-MRSA). However, from the late 1990s, community-associated MRSA (CA-MRSA) clones emerged worldwide. CA-MRSA harbors SCCmec type IV, V or VII, the majority belong to other S. aureus lineages compared to HA-MRSA, and CAMRSA is often associated with the presence of the toxin Panton-Valentine leukocidin (PVL). However, during recent years, the distinction between HA-MRSA and CA-MRSA has started to disappear, and CAMRSA is now endemic in many US hospitals. MRSA probably originated trough the transfer of SCCmec into a limited number of methicillin-sensitive S. aureus (MSSA) lineages. This review describes the latest observations about the structure of SCCmec, the techniques used to study the molecular epidemiology and evolution of S. aureus as well as some challenges that researchers face in the future.","container-title":"Infection, Genetics and Evolution","DOI":"10.1016/j.meegid.2008.07.007","ISSN":"15671348","issue":"6","journalAbbreviation":"Infection, Genetics and Evolution","language":"en","page":"747-763","source":"DOI.org (Crossref)","title":"The evolution of Staphylococcus aureus","volume":"8","author":[{"family":"Deurenberg","given":"Ruud H."},{"family":"Stobberingh","given":"Ellen E."}],"issued":{"date-parts":[["2008",12]]}}}],"schema":"https://github.com/citation-style-language/schema/raw/master/csl-citation.json"} </w:instrText>
+      </w:r>
+      <w:r>
+        <w:rPr>
+          <w:rFonts w:ascii="Arial" w:hAnsi="Arial" w:cs="Arial"/>
+          <w:sz w:val="20"/>
+          <w:szCs w:val="20"/>
+        </w:rPr>
+        <w:fldChar w:fldCharType="separate"/>
+      </w:r>
+      <w:r>
+        <w:rPr>
+          <w:rFonts w:ascii="Arial" w:hAnsi="Arial" w:cs="Arial"/>
+          <w:sz w:val="20"/>
+          <w:u w:val="dash"/>
+          <w:vertAlign w:val="superscript"/>
+          <w:lang w:val="en-GB"/>
+        </w:rPr>
+        <w:t>1,2</w:t>
+      </w:r>
+      <w:r>
+        <w:rPr>
+          <w:rFonts w:ascii="Arial" w:hAnsi="Arial" w:cs="Arial"/>
+          <w:sz w:val="20"/>
+          <w:szCs w:val="20"/>
+        </w:rPr>
+        <w:fldChar w:fldCharType="end"/>
+      </w:r>
+      <w:r>
+        <w:rPr>
+          <w:rFonts w:ascii="Arial" w:hAnsi="Arial" w:cs="Arial"/>
+          <w:sz w:val="20"/>
+          <w:szCs w:val="20"/>
+        </w:rPr>
+        <w:t>.</w:t>
+      </w:r>
+      <w:r>
+        <w:rPr>
+          <w:rFonts w:ascii="Arial" w:hAnsi="Arial" w:cs="Arial"/>
+          <w:sz w:val="20"/>
+          <w:szCs w:val="20"/>
+        </w:rPr>
+        <w:t xml:space="preserve"> </w:t>
       </w:r>
     </w:p>
     <w:p>
@@ -2153,39 +2431,31 @@
           <w:sz w:val="20"/>
           <w:szCs w:val="20"/>
         </w:rPr>
-        <w:t>, speciallty to quantify and understand the relative roles of different routes of transmission or to characterize the condition of the hospital settings to sustain transmission of both resistant and sensitive strains (cite)</w:t>
-      </w:r>
-      <w:r>
-        <w:rPr>
-          <w:rFonts w:ascii="Arial" w:hAnsi="Arial" w:cs="Arial"/>
-          <w:sz w:val="20"/>
-          <w:szCs w:val="20"/>
-        </w:rPr>
-        <w:t xml:space="preserve">. </w:t>
-      </w:r>
-      <w:r>
-        <w:rPr>
-          <w:rFonts w:ascii="Arial" w:hAnsi="Arial" w:cs="Arial"/>
-          <w:sz w:val="20"/>
-          <w:szCs w:val="20"/>
-        </w:rPr>
-        <w:t xml:space="preserve">For instance, </w:t>
-      </w:r>
-      <w:r>
-        <w:rPr>
-          <w:rFonts w:ascii="Arial" w:hAnsi="Arial" w:cs="Arial"/>
-          <w:sz w:val="20"/>
-          <w:szCs w:val="20"/>
-        </w:rPr>
-        <w:t xml:space="preserve">theory </w:t>
-      </w:r>
-      <w:r>
-        <w:rPr>
-          <w:rFonts w:ascii="Arial" w:hAnsi="Arial" w:cs="Arial"/>
-          <w:sz w:val="20"/>
-          <w:szCs w:val="20"/>
-        </w:rPr>
-        <w:t xml:space="preserve">have been used to understand the emergence of resistance and its interplay with community-acquired infection </w:t>
+        <w:t xml:space="preserve">, </w:t>
+      </w:r>
+      <w:r>
+        <w:rPr>
+          <w:rFonts w:ascii="Arial" w:hAnsi="Arial" w:cs="Arial"/>
+          <w:sz w:val="20"/>
+          <w:szCs w:val="20"/>
+        </w:rPr>
+        <w:t>especially</w:t>
+      </w:r>
+      <w:r>
+        <w:rPr>
+          <w:rFonts w:ascii="Arial" w:hAnsi="Arial" w:cs="Arial"/>
+          <w:sz w:val="20"/>
+          <w:szCs w:val="20"/>
+        </w:rPr>
+        <w:t xml:space="preserve"> to quantify and understand the relative roles of different routes of transmission</w:t>
+      </w:r>
+      <w:r>
+        <w:rPr>
+          <w:rFonts w:ascii="Arial" w:hAnsi="Arial" w:cs="Arial"/>
+          <w:sz w:val="20"/>
+          <w:szCs w:val="20"/>
+        </w:rPr>
+        <w:t xml:space="preserve"> </w:t>
       </w:r>
       <w:r>
         <w:rPr>
@@ -2201,7 +2471,7 @@
           <w:sz w:val="20"/>
           <w:szCs w:val="20"/>
         </w:rPr>
-        <w:instrText xml:space="preserve"> ADDIN ZOTERO_ITEM CSL_CITATION {"citationID":"iqpcjcop","properties":{"formattedCitation":"\\super 5\\nosupersub{}","plainCitation":"5","noteIndex":0},"citationItems":[{"id":130,"uris":["http://zotero.org/users/9551388/items/IUTFA7I6"],"itemData":{"id":130,"type":"article-journal","abstract":"Hospital-acquired infections caused by antibiotic-resistant bacteria pose a grave and growing threat to public health. Antimicrobial cycling, in which two or more antibiotic classes are alternated on a time scale of months to years, seems to be a leading candidate in the search for treatment strategies that can slow the evolution and spread of antibiotic resistance in hospitals. We develop a mathematical model of antimicrobial cycling in a hospital setting and use this model to explore the efficacy of cycling programs. We find that cycling is unlikely to reduce either the evolution or the spread of antibiotic resistance. Alternative drug-use strategies such as mixing, in which each treated patient receives one of several drug classes used simultaneously in the hospital, are predicted to be more effective. A simple ecological explanation underlies these results. Heterogeneous antibiotic use slows the spread of resistance. However, at the scale relevant to bacterial populations, mixing imposes greater heterogeneity than does cycling. As a consequence, cycling is unlikely to be effective and may even hinder resistance control. These results may explain the limited success reported thus far from clinical trials of antimicrobial cycling.","container-title":"Proceedings of the National Academy of Sciences of the United States of America","DOI":"10.1073/pnas.0402298101","issue":"36","journalAbbreviation":"Proc Natl Acad Sci U S A","page":"13285","title":"Ecological theory suggests that antimicrobial cycling will not reduce antimicrobial resistance in hospitals","volume":"101","author":[{"family":"Bergstrom","given":"Carl T."},{"family":"Lo","given":"Monique"},{"family":"Lipsitch","given":"Marc"}],"issued":{"date-parts":[["2004",9,7]]}}}],"schema":"https://github.com/citation-style-language/schema/raw/master/csl-citation.json"} </w:instrText>
+        <w:instrText xml:space="preserve"> ADDIN ZOTERO_ITEM CSL_CITATION {"citationID":"a1jm9uapbeu","properties":{"formattedCitation":"\\super 4\\nosupersub{}","plainCitation":"4","noteIndex":0},"citationItems":[{"id":413,"uris":["http://zotero.org/users/9551388/items/X27EMPDM"],"itemData":{"id":413,"type":"article-journal","container-title":"PLOS Computational Biology","DOI":"10.1371/journal.pcbi.1006697","ISSN":"1553-7358","issue":"8","journalAbbreviation":"PLoS Comput Biol","language":"en","page":"e1006697","source":"DOI.org (Crossref)","title":"Tracking Pseudomonas aeruginosa transmissions due to environmental contamination after discharge in ICUs using mathematical models","volume":"15","author":[{"family":"Pham","given":"Thi Mui"},{"family":"Kretzschmar","given":"Mirjam"},{"family":"Bertrand","given":"Xavier"},{"family":"Bootsma","given":"Martin"},{"literal":"on behalf of COMBACTE-MAGNET Consortium"}],"editor":[{"family":"Kouyos","given":"Roger Dimitri"}],"issued":{"date-parts":[["2019",8,28]]}}}],"schema":"https://github.com/citation-style-language/schema/raw/master/csl-citation.json"} </w:instrText>
       </w:r>
       <w:r>
         <w:rPr>
@@ -2218,7 +2488,7 @@
           <w:vertAlign w:val="superscript"/>
           <w:lang w:val="en-GB"/>
         </w:rPr>
-        <w:t>5</w:t>
+        <w:t>4</w:t>
       </w:r>
       <w:r>
         <w:rPr>
@@ -2234,7 +2504,7 @@
           <w:sz w:val="20"/>
           <w:szCs w:val="20"/>
         </w:rPr>
-        <w:t xml:space="preserve">, to evaluate antibiotic treatment protocols </w:t>
+        <w:t xml:space="preserve"> or to characterize the condition of the hospital settings to sustain transmission of both resistant and sensitive strains </w:t>
       </w:r>
       <w:r>
         <w:rPr>
@@ -2250,7 +2520,7 @@
           <w:sz w:val="20"/>
           <w:szCs w:val="20"/>
         </w:rPr>
-        <w:instrText xml:space="preserve"> ADDIN ZOTERO_ITEM CSL_CITATION {"citationID":"r3HeQLSX","properties":{"formattedCitation":"\\super 6\\nosupersub{}","plainCitation":"6","noteIndex":0},"citationItems":[{"id":131,"uris":["http://zotero.org/users/9551388/items/XRNEV696"],"itemData":{"id":131,"type":"article-journal","abstract":"The spread of bacteria resistant to antimicrobial agents calls for population-wide treatment strategies to delay or reverse the trend toward antibiotic resistance. Here we propose new criteria for the evaluation of the population-wide effects of treatment protocols for directly transmitted bacterial infections and discuss different usage patterns for single and multiple antibiotic therapy. A mathematical model suggests that the long-term benefit of single drug treatment from introduction of the antibiotic until a high frequency of resistance precludes its use is almost independent of the pattern of antibiotic use. When more than one antibiotic is employed, sequential use of different antibiotics in the population (“cycling”) is always inferior to treatment strategies where, at any given time, equal fractions of the population receive different antibiotics. However, treatment of all patients with a combination of antibiotics is in most cases the optimal treatment strategy.","container-title":"Proceedings of the National Academy of Sciences","DOI":"10.1073/pnas.94.22.12106","issue":"22","journalAbbreviation":"Proc Natl Acad Sci USA","page":"12106","title":"Evaluating treatment protocols to prevent antibiotic resistance","volume":"94","author":[{"family":"Bonhoeffer","given":"Sebastian"},{"family":"Lipsitch","given":"Marc"},{"family":"Levin","given":"Bruce R."}],"issued":{"date-parts":[["1997",10,28]]}}}],"schema":"https://github.com/citation-style-language/schema/raw/master/csl-citation.json"} </w:instrText>
+        <w:instrText xml:space="preserve"> ADDIN ZOTERO_ITEM CSL_CITATION {"citationID":"a1lrgn11abe","properties":{"formattedCitation":"\\super 6\\nosupersub{}","plainCitation":"6","noteIndex":0},"citationItems":[{"id":132,"uris":["http://zotero.org/users/9551388/items/ZTS3IRMT"],"itemData":{"id":132,"type":"article-journal","abstract":"A simple mathematical model of bacterial transmission within a hospital was used to study the effects of measures to control nosocomial transmission of bacteria and reduce antimicrobial resistance in nosocomial pathogens. The model predicts that: (i) Use of an antibiotic for which resistance is not yet present in a hospital will be positively associated at the individual level (odds ratio) with carriage of bacteria resistant to other antibiotics, but negatively associated at the population level (prevalence). Thus inferences from individual risk factors can yield misleading conclusions about the effect of antibiotic use on resistance to another antibiotic. (ii) Nonspecific interventions that reduce transmission of all bacteria within a hospital will disproportionately reduce the prevalence of colonization with resistant bacteria. (iii) Changes in the prevalence of resistance after a successful intervention will occur on a time scale of weeks to months, considerably faster than in community-acquired infections. Moreover, resistance can decline rapidly in a hospital even if it does not carry a fitness cost. The predictions of the model are compared with those of other models and published data. The implications for resistance control and study design are discussed, along with the limitations and assumptions of the model. VRE,vancomycin-resistant enterococcus;HCW,healthcare worker","container-title":"Proceedings of the National Academy of Sciences","DOI":"10.1073/pnas.97.4.1938","issue":"4","journalAbbreviation":"Proc Natl Acad Sci USA","page":"1938","title":"The epidemiology of antibiotic resistance in hospitals: Paradoxes and prescriptions","volume":"97","author":[{"family":"Lipsitch","given":"Marc"},{"family":"Bergstrom","given":"Carl T."},{"family":"Levin","given":"Bruce R."}],"issued":{"date-parts":[["2000",2,15]]}}}],"schema":"https://github.com/citation-style-language/schema/raw/master/csl-citation.json"} </w:instrText>
       </w:r>
       <w:r>
         <w:rPr>
@@ -2283,7 +2553,31 @@
           <w:sz w:val="20"/>
           <w:szCs w:val="20"/>
         </w:rPr>
-        <w:t xml:space="preserve">, and to assess control measures to reduce nosocomial transmission </w:t>
+        <w:t>.</w:t>
+      </w:r>
+      <w:r>
+        <w:rPr>
+          <w:rFonts w:ascii="Arial" w:hAnsi="Arial" w:cs="Arial"/>
+          <w:sz w:val="20"/>
+          <w:szCs w:val="20"/>
+        </w:rPr>
+        <w:t xml:space="preserve">For instance, </w:t>
+      </w:r>
+      <w:r>
+        <w:rPr>
+          <w:rFonts w:ascii="Arial" w:hAnsi="Arial" w:cs="Arial"/>
+          <w:sz w:val="20"/>
+          <w:szCs w:val="20"/>
+        </w:rPr>
+        <w:t xml:space="preserve">theory </w:t>
+      </w:r>
+      <w:r>
+        <w:rPr>
+          <w:rFonts w:ascii="Arial" w:hAnsi="Arial" w:cs="Arial"/>
+          <w:sz w:val="20"/>
+          <w:szCs w:val="20"/>
+        </w:rPr>
+        <w:t xml:space="preserve">have been used to understand the emergence of resistance and its interplay with community-acquired infection </w:t>
       </w:r>
       <w:r>
         <w:rPr>
@@ -2299,7 +2593,7 @@
           <w:sz w:val="20"/>
           <w:szCs w:val="20"/>
         </w:rPr>
-        <w:instrText xml:space="preserve"> ADDIN ZOTERO_ITEM CSL_CITATION {"citationID":"dxvu5D9Z","properties":{"formattedCitation":"\\super 7\\uc0\\u8211{}11\\nosupersub{}","plainCitation":"7–11","noteIndex":0},"citationItems":[{"id":132,"uris":["http://zotero.org/users/9551388/items/ZTS3IRMT"],"itemData":{"id":132,"type":"article-journal","abstract":"A simple mathematical model of bacterial transmission within a hospital was used to study the effects of measures to control nosocomial transmission of bacteria and reduce antimicrobial resistance in nosocomial pathogens. The model predicts that: (i) Use of an antibiotic for which resistance is not yet present in a hospital will be positively associated at the individual level (odds ratio) with carriage of bacteria resistant to other antibiotics, but negatively associated at the population level (prevalence). Thus inferences from individual risk factors can yield misleading conclusions about the effect of antibiotic use on resistance to another antibiotic. (ii) Nonspecific interventions that reduce transmission of all bacteria within a hospital will disproportionately reduce the prevalence of colonization with resistant bacteria. (iii) Changes in the prevalence of resistance after a successful intervention will occur on a time scale of weeks to months, considerably faster than in community-acquired infections. Moreover, resistance can decline rapidly in a hospital even if it does not carry a fitness cost. The predictions of the model are compared with those of other models and published data. The implications for resistance control and study design are discussed, along with the limitations and assumptions of the model. VRE,vancomycin-resistant enterococcus;HCW,healthcare worker","container-title":"Proceedings of the National Academy of Sciences","DOI":"10.1073/pnas.97.4.1938","issue":"4","journalAbbreviation":"Proc Natl Acad Sci USA","page":"1938","title":"The epidemiology of antibiotic resistance in hospitals: Paradoxes and prescriptions","volume":"97","author":[{"family":"Lipsitch","given":"Marc"},{"family":"Bergstrom","given":"Carl T."},{"family":"Levin","given":"Bruce R."}],"issued":{"date-parts":[["2000",2,15]]}}},{"id":135,"uris":["http://zotero.org/users/9551388/items/D85TW3FM"],"itemData":{"id":135,"type":"article-journal","abstract":"Methicillin-resistant Staphylococcus aureus (MRSA) is a continued threat to human health in both community and healthcare settings. In hospitals, control efforts would benefit from accurate estimation of asymptomatic colonization and infection importation rates from the community. However, developing such estimates remains challenging due to limited observation of colonization and complicated transmission dynamics within hospitals and the community. Here, we develop an inference framework that can estimate these key quantities by combining statistical filtering techniques, an agent-based model, and real-world patient-to-patient contact networks, and use this framework to infer nosocomial transmission and infection importation over an outbreak spanning 6 years in 66 Swedish hospitals. In particular, we identify a small number of patients with disproportionately high risk of colonization. In retrospective control experiments, interventions targeted to these individuals yield a substantial improvement over heuristic strategies informed by number of contacts, length of stay and contact tracing.\n          , \n            Antibiotic-resistant bacteria like the Methicillin-resistant Staphylococcus aureus (MRSA) can live in people for many years without making them sick. During this time, the bacteria can spread to others who come in contact with the MRSA-infected person. The number of people with stealth MRSA infections living in the community has been increasing. As a result, hospitals may not only be dealing with MRSA infections that originated onsite, but also cases imported from the community. That makes tracking and controlling MRSA infections in hospitals difficult.\n            Now, Pei et al. show that computer modeling can help identify the role MRSA infections from the community play in hospital outbreaks and test ways to control them. In the experiments, data from an MRSA outbreak that occurred at 66 Swedish hospitals over 6 years were analyzed using statistical methods and computer modeling. This helped to identify patients who were likely colonized with MRSA within the hospital and those who had acquired it in the community. Next, Pei et al. used computer modeling to test what would have happened if these high-risk individuals had received interventions to prevent them from spreading MRSA in the hospital. This showed that targeting individuals at high-risk of a MRSA infection could reduce the spread of MRSA in the hospital.\n            The computer models developed by Pei et al. may help researchers, clinicians and public health officials working to control the spread of antibiotic resistant bacteria. The model can improve our understanding of how antibiotic resistant bacteria spread in healthcare facilities and may enable the development of more effective strategies to control these pathogens. Infection-control strategies created with this system must first be tested in isolated, real-world settings to verify they work before they can be deployed broadly.","container-title":"eLife","DOI":"10.7554/eLife.40977","ISSN":"2050-084X","language":"en","page":"e40977","source":"DOI.org (Crossref)","title":"Inference and control of the nosocomial transmission of methicillin-resistant Staphylococcus aureus","volume":"7","author":[{"family":"Pei","given":"Sen"},{"family":"Morone","given":"Flaviano"},{"family":"Liljeros","given":"Fredrik"},{"family":"Makse","given":"Hernán"},{"family":"Shaman","given":"Jeffrey L"}],"issued":{"date-parts":[["2018",12,18]]}}},{"id":136,"uris":["http://zotero.org/users/9551388/items/SWQBGV49"],"itemData":{"id":136,"type":"article-journal","abstract":"BACKGROUND: The Centers for Disease Control and Prevention (CDC) recently published interim guidance for a public health response to contain novel or targeted multidrug-resistant organisms (MDROs). We assessed the impact of implementing the strategy in a US state using a mathematical model. METHODS: We used a deterministic compartmental model, parametrized via a novel analysis of carbapenem-resistant Enterobacteriaceae data reported to the National Healthcare Safety Network and patient transfer data from the Centers for Medicare and Medicaid Services. The simulations assumed that after the importation of the MDRO and its initial detection by clinical culture at an index hospital, fortnightly prevalence surveys for colonization and additional infection control interventions were implemented at the index facility; similar surveys were then also implemented at those facilities known to be connected most strongly to it as measured by patient transfer data; and prevalence surveys were discontinued after 2 consecutive negative surveys. RESULTS: If additional infection-control interventions are assumed to lead to a 20% reduction in transmissibility in intervention facilities, prevalent case count in the state 3 years after importation would be reduced by 76% (interquartile range: 73-77%). During the third year, these additional infection-control measures would be applied in facilities accounting for 42% (37-46%) of inpatient days. CONCLUSIONS: CDC guidance for containing MDROs, when used in combination with information on transfer of patients among hospitals, is predicted to be effective, enabling targeted and efficient use of prevention resources during an outbreak response. Even modestly effective infection-control measures may lead to a substantial reduction in transmission events.","archive":"PubMed","archive_location":"30919885","container-title":"Clinical infectious diseases : an official publication of the Infectious Diseases Society of America","DOI":"10.1093/cid/ciz248","ISSN":"1537-6591","issue":"3","journalAbbreviation":"Clin Infect Dis","language":"eng","page":"388-394","title":"Modeling Regional Transmission and Containment of a Healthcare-associated Multidrug-resistant Organism","volume":"70","author":[{"family":"Paul","given":"Prabasaj"},{"family":"Slayton","given":"Rachel B"},{"family":"Kallen","given":"Alexander J"},{"family":"Walters","given":"Maroya S"},{"family":"Jernigan","given":"John A"}],"issued":{"date-parts":[["2020",1,16]]}}},{"id":141,"uris":["http://zotero.org/users/9551388/items/PVAEXFVJ"],"itemData":{"id":141,"type":"article-journal","container-title":"Proceedings of the National Academy of Sciences","DOI":"10.1073/pnas.0401324101","ISSN":"0027-8424, 1091-6490","issue":"27","journalAbbreviation":"Proceedings of the National Academy of Sciences","language":"en","page":"10223-10228","source":"DOI.org (Crossref)","title":"Methicillin-resistant Staphylococcus aureus in hospitals and the community: Stealth dynamics and control catastrophes","title-short":"Methicillin-resistant Staphylococcus aureus in hospitals and the community","volume":"101","author":[{"family":"Cooper","given":"B. S."},{"family":"Medley","given":"G. F."},{"family":"Stone","given":"S. P."},{"family":"Kibbler","given":"C. C."},{"family":"Cookson","given":"B. D."},{"family":"Roberts","given":"J. A."},{"family":"Duckworth","given":"G."},{"family":"Lai","given":"R."},{"family":"Ebrahim","given":"S."}],"issued":{"date-parts":[["2004",7,6]]}}},{"id":440,"uris":["http://zotero.org/users/9551388/items/2DRUTVTL"],"itemData":{"id":440,"type":"article-journal","abstract":"Significance\n            \n              Healthcare-associated infections caused by antimicrobial-resistant agents are hard to eliminate in hospitals partly because of the existence of asymptomatic spreaders who unwittingly transmit these pathogens to others. In practice, identifying asymptomatic patients colonized with antimicrobial-resistant agents is challenging, as only a limited number of carriers are typically observed. Here, we develop an efficient, individual-level inference method capable of estimating the colonization probability for each individual in a hospital network. Using real-world patient-to-patient contact networks and sparse observations of colonization, the proposed method identifies carriers of methicillin-resistant\n              Staphylococcus aureus\n              , a prevalent antimicrobial-resistant pathogen, more accurately than competing approaches informed by hospitalization history and contact tracing. In in silica control experiments, the individual-level inference supports improved, targeted interventions against healthcare-associated infections.\n            \n          , \n            \n              Antimicrobial-resistant organisms (AMROs) can colonize people without symptoms for long periods of time, during which these agents can spread unnoticed to other patients in healthcare systems. The accurate identification of asymptomatic spreaders of AMRO in hospital settings is essential for supporting the design of interventions against healthcare-associated infections (HAIs). However, this task remains challenging because of limited observations of colonization and the complicated transmission dynamics occurring within hospitals and the broader community. Here, we study the transmission of methicillin-resistant\n              Staphylococcus aureus\n              (MRSA), a prevalent AMRO, in 66 Swedish hospitals and healthcare facilities with inpatients using a data-driven, agent-based model informed by deidentified real-world hospitalization records. Combining the transmission model, patient-to-patient contact networks, and sparse observations of colonization, we develop and validate an individual-level inference approach that estimates the colonization probability of individual hospitalized patients. For both model-simulated and historical outbreaks, the proposed method supports the more accurate identification of asymptomatic MRSA carriers than other traditional approaches. In addition, in silica control experiments indicate that interventions targeted to inpatients with a high-colonization probability outperform heuristic strategies informed by hospitalization history and contact tracing.","container-title":"Proceedings of the National Academy of Sciences","DOI":"10.1073/pnas.2111190118","ISSN":"0027-8424, 1091-6490","issue":"37","journalAbbreviation":"Proc. Natl. Acad. Sci. U.S.A.","language":"en","page":"e2111190118","source":"DOI.org (Crossref)","title":"Identifying asymptomatic spreaders of antimicrobial-resistant pathogens in hospital settings","volume":"118","author":[{"family":"Pei","given":"Sen"},{"family":"Liljeros","given":"Fredrik"},{"family":"Shaman","given":"Jeffrey"}],"issued":{"date-parts":[["2021",9,14]]}}}],"schema":"https://github.com/citation-style-language/schema/raw/master/csl-citation.json"} </w:instrText>
+        <w:instrText xml:space="preserve"> ADDIN ZOTERO_ITEM CSL_CITATION {"citationID":"iqpcjcop","properties":{"formattedCitation":"\\super 8\\nosupersub{}","plainCitation":"8","noteIndex":0},"citationItems":[{"id":130,"uris":["http://zotero.org/users/9551388/items/IUTFA7I6"],"itemData":{"id":130,"type":"article-journal","abstract":"Hospital-acquired infections caused by antibiotic-resistant bacteria pose a grave and growing threat to public health. Antimicrobial cycling, in which two or more antibiotic classes are alternated on a time scale of months to years, seems to be a leading candidate in the search for treatment strategies that can slow the evolution and spread of antibiotic resistance in hospitals. We develop a mathematical model of antimicrobial cycling in a hospital setting and use this model to explore the efficacy of cycling programs. We find that cycling is unlikely to reduce either the evolution or the spread of antibiotic resistance. Alternative drug-use strategies such as mixing, in which each treated patient receives one of several drug classes used simultaneously in the hospital, are predicted to be more effective. A simple ecological explanation underlies these results. Heterogeneous antibiotic use slows the spread of resistance. However, at the scale relevant to bacterial populations, mixing imposes greater heterogeneity than does cycling. As a consequence, cycling is unlikely to be effective and may even hinder resistance control. These results may explain the limited success reported thus far from clinical trials of antimicrobial cycling.","container-title":"Proceedings of the National Academy of Sciences of the United States of America","DOI":"10.1073/pnas.0402298101","issue":"36","journalAbbreviation":"Proc Natl Acad Sci U S A","page":"13285","title":"Ecological theory suggests that antimicrobial cycling will not reduce antimicrobial resistance in hospitals","volume":"101","author":[{"family":"Bergstrom","given":"Carl T."},{"family":"Lo","given":"Monique"},{"family":"Lipsitch","given":"Marc"}],"issued":{"date-parts":[["2004",9,7]]}}}],"schema":"https://github.com/citation-style-language/schema/raw/master/csl-citation.json"} </w:instrText>
       </w:r>
       <w:r>
         <w:rPr>
@@ -2316,7 +2610,7 @@
           <w:vertAlign w:val="superscript"/>
           <w:lang w:val="en-GB"/>
         </w:rPr>
-        <w:t>7–11</w:t>
+        <w:t>8</w:t>
       </w:r>
       <w:r>
         <w:rPr>
@@ -2332,15 +2626,7 @@
           <w:sz w:val="20"/>
           <w:szCs w:val="20"/>
         </w:rPr>
-        <w:t>. However, most existing modeling studies focus</w:t>
-      </w:r>
-      <w:r>
-        <w:rPr>
-          <w:rFonts w:ascii="Arial" w:hAnsi="Arial" w:cs="Arial"/>
-          <w:sz w:val="20"/>
-          <w:szCs w:val="20"/>
-        </w:rPr>
-        <w:t xml:space="preserve"> on general theoretical framweorks of AMR </w:t>
+        <w:t xml:space="preserve">, to evaluate antibiotic treatment protocols </w:t>
       </w:r>
       <w:r>
         <w:rPr>
@@ -2356,7 +2642,7 @@
           <w:sz w:val="20"/>
           <w:szCs w:val="20"/>
         </w:rPr>
-        <w:instrText xml:space="preserve"> ADDIN ZOTERO_ITEM CSL_CITATION {"citationID":"NeOf40iI","properties":{"formattedCitation":"\\super 5\\uc0\\u8211{}7,12\\uc0\\u8211{}14\\nosupersub{}","plainCitation":"5–7,12–14","noteIndex":0},"citationItems":[{"id":130,"uris":["http://zotero.org/users/9551388/items/IUTFA7I6"],"itemData":{"id":130,"type":"article-journal","abstract":"Hospital-acquired infections caused by antibiotic-resistant bacteria pose a grave and growing threat to public health. Antimicrobial cycling, in which two or more antibiotic classes are alternated on a time scale of months to years, seems to be a leading candidate in the search for treatment strategies that can slow the evolution and spread of antibiotic resistance in hospitals. We develop a mathematical model of antimicrobial cycling in a hospital setting and use this model to explore the efficacy of cycling programs. We find that cycling is unlikely to reduce either the evolution or the spread of antibiotic resistance. Alternative drug-use strategies such as mixing, in which each treated patient receives one of several drug classes used simultaneously in the hospital, are predicted to be more effective. A simple ecological explanation underlies these results. Heterogeneous antibiotic use slows the spread of resistance. However, at the scale relevant to bacterial populations, mixing imposes greater heterogeneity than does cycling. As a consequence, cycling is unlikely to be effective and may even hinder resistance control. These results may explain the limited success reported thus far from clinical trials of antimicrobial cycling.","container-title":"Proceedings of the National Academy of Sciences of the United States of America","DOI":"10.1073/pnas.0402298101","issue":"36","journalAbbreviation":"Proc Natl Acad Sci U S A","page":"13285","title":"Ecological theory suggests that antimicrobial cycling will not reduce antimicrobial resistance in hospitals","volume":"101","author":[{"family":"Bergstrom","given":"Carl T."},{"family":"Lo","given":"Monique"},{"family":"Lipsitch","given":"Marc"}],"issued":{"date-parts":[["2004",9,7]]}}},{"id":131,"uris":["http://zotero.org/users/9551388/items/XRNEV696"],"itemData":{"id":131,"type":"article-journal","abstract":"The spread of bacteria resistant to antimicrobial agents calls for population-wide treatment strategies to delay or reverse the trend toward antibiotic resistance. Here we propose new criteria for the evaluation of the population-wide effects of treatment protocols for directly transmitted bacterial infections and discuss different usage patterns for single and multiple antibiotic therapy. A mathematical model suggests that the long-term benefit of single drug treatment from introduction of the antibiotic until a high frequency of resistance precludes its use is almost independent of the pattern of antibiotic use. When more than one antibiotic is employed, sequential use of different antibiotics in the population (“cycling”) is always inferior to treatment strategies where, at any given time, equal fractions of the population receive different antibiotics. However, treatment of all patients with a combination of antibiotics is in most cases the optimal treatment strategy.","container-title":"Proceedings of the National Academy of Sciences","DOI":"10.1073/pnas.94.22.12106","issue":"22","journalAbbreviation":"Proc Natl Acad Sci USA","page":"12106","title":"Evaluating treatment protocols to prevent antibiotic resistance","volume":"94","author":[{"family":"Bonhoeffer","given":"Sebastian"},{"family":"Lipsitch","given":"Marc"},{"family":"Levin","given":"Bruce R."}],"issued":{"date-parts":[["1997",10,28]]}}},{"id":132,"uris":["http://zotero.org/users/9551388/items/ZTS3IRMT"],"itemData":{"id":132,"type":"article-journal","abstract":"A simple mathematical model of bacterial transmission within a hospital was used to study the effects of measures to control nosocomial transmission of bacteria and reduce antimicrobial resistance in nosocomial pathogens. The model predicts that: (i) Use of an antibiotic for which resistance is not yet present in a hospital will be positively associated at the individual level (odds ratio) with carriage of bacteria resistant to other antibiotics, but negatively associated at the population level (prevalence). Thus inferences from individual risk factors can yield misleading conclusions about the effect of antibiotic use on resistance to another antibiotic. (ii) Nonspecific interventions that reduce transmission of all bacteria within a hospital will disproportionately reduce the prevalence of colonization with resistant bacteria. (iii) Changes in the prevalence of resistance after a successful intervention will occur on a time scale of weeks to months, considerably faster than in community-acquired infections. Moreover, resistance can decline rapidly in a hospital even if it does not carry a fitness cost. The predictions of the model are compared with those of other models and published data. The implications for resistance control and study design are discussed, along with the limitations and assumptions of the model. VRE,vancomycin-resistant enterococcus;HCW,healthcare worker","container-title":"Proceedings of the National Academy of Sciences","DOI":"10.1073/pnas.97.4.1938","issue":"4","journalAbbreviation":"Proc Natl Acad Sci USA","page":"1938","title":"The epidemiology of antibiotic resistance in hospitals: Paradoxes and prescriptions","volume":"97","author":[{"family":"Lipsitch","given":"Marc"},{"family":"Bergstrom","given":"Carl T."},{"family":"Levin","given":"Bruce R."}],"issued":{"date-parts":[["2000",2,15]]}}},{"id":181,"uris":["http://zotero.org/users/9551388/items/HFMXTG7L"],"itemData":{"id":181,"type":"article-journal","container-title":"Emerging Infectious Diseases","DOI":"10.3201/eid0804.010312","ISSN":"1080-6040, 1080-6059","issue":"4","journalAbbreviation":"Emerg. Infect. Dis.","language":"en","page":"347-354","source":"DOI.org (Crossref)","title":"Antimicrobial Use and Antimicrobial Resistance: A Population Perspective","title-short":"Antimicrobial Use and Antimicrobial Resistance","volume":"8","author":[{"family":"Lipsitch","given":"Marc"},{"family":"Samore","given":"Matthew H."}],"issued":{"date-parts":[["2002",4]]}}},{"id":176,"uris":["http://zotero.org/users/9551388/items/JJPA2CR9"],"itemData":{"id":176,"type":"article-journal","abstract":"The threat to human health posed by antibiotic resistance is of growing concern. Many commensal and pathogenic organisms have developed resistance to well established and newer antibiotics. The major selection pressure driving changes in the frequency of antibiotic resistance is the volume of drug use. However, establishing a quantitative relationship between the frequency of resistance and volume of drug use has proved difficult. Using population genetic methods and epidemiological observations, we report an analysis of the inf luence of the selective pressure imposed by the volume of drug use on temporal changes in resistance. Analytical expressions are derived to delineate key relationships between resistance and drug consumption. The analyses indicate that the time scale for emergence of resistance under a constant selective pressure is typically much shorter than the decay time after cessation or decline in the volume of drug use and that significant reductions in resistance require equally significant reductions in drug consumption. These results highlight the need for early intervention once resistance is detected.","container-title":"Proceedings of the National Academy of Sciences","DOI":"10.1073/pnas.96.3.1152","ISSN":"0027-8424, 1091-6490","issue":"3","journalAbbreviation":"Proceedings of the National Academy of Sciences","language":"en","page":"1152-1156","source":"DOI.org (Crossref)","title":"The relationship between the volume of antimicrobial consumption in human communities and the frequency of resistance","volume":"96","author":[{"family":"Austin","given":"D. J."},{"family":"Kristinsson","given":"K. G."},{"family":"Anderson","given":"R. M."}],"issued":{"date-parts":[["1999",2,2]]}}},{"id":177,"uris":["http://zotero.org/users/9551388/items/7IP9AEMT"],"itemData":{"id":177,"type":"article-journal","abstract":"Vancomycin-resistant enterococci (VRE) recently have emerged as a nosocomial pathogen especially in intensive-care units (ICUs) worldwide. Transmission via the hands of health-care workers is an important determinant of spread and persistence in a VRE-endemic ICU. We describe the transmission of nosocomial pathogens by using a microepidemiological framework based on the transmission dynamics of vector-borne diseases. By using the concept of a basic reproductive number, R0, defined as the average number of secondary cases generated by one primary case, we show quantitatively how infection control measures such as hand washing, cohorting, and antibiotic restriction affect nosocomial cross-transmission. By using detailed molecular epidemiological surveillance and compliance monitoring, we found that the estimated basic reproductive number for VRE during a study at the Cook County Hospital, Chicago, was approximately 3–4 without infection control and 0.7 when infection control measures were included. The impact of infection control was to reduce the prevalence from a predicted 79% to an observed 36%. Hand washing and staff cohorting are the most powerful control measures although their efficacy depends on the magnitude of R0. Under the circumstances tested, endemicity of VRE was stabilized despite infection control measures, by the constant introduction of colonized patients. Multiple stochastic simulations of the model revealed excellent agreement with observed pattern. In conjunction with detailed microbiological surveillance, a mathematical framework provides a precise template to describe the colonization dynamics of VRE in ICUs and impact of infection control measures. Our analyses suggest that compliance for hand washing significantly in excess of reported levels, or the cohorting of nursing staff, are needed to prevent nosocomial transmission of VRE in endemic settings.","container-title":"Proceedings of the National Academy of Sciences","DOI":"10.1073/pnas.96.12.6908","ISSN":"0027-8424, 1091-6490","issue":"12","journalAbbreviation":"Proceedings of the National Academy of Sciences","language":"en","page":"6908-6913","source":"DOI.org (Crossref)","title":"Vancomycin-resistant enterococci in intensive-care hospital settings: Transmission dynamics, persistence, and the impact of infection control programs","title-short":"Vancomycin-resistant enterococci in intensive-care hospital settings","volume":"96","author":[{"family":"Austin","given":"D. J."},{"family":"Bonten","given":"M. J. M."},{"family":"Weinstein","given":"R. A."},{"family":"Slaughter","given":"S."},{"family":"Anderson","given":"R. M."}],"issued":{"date-parts":[["1999",6,8]]}}}],"schema":"https://github.com/citation-style-language/schema/raw/master/csl-citation.json"} </w:instrText>
+        <w:instrText xml:space="preserve"> ADDIN ZOTERO_ITEM CSL_CITATION {"citationID":"r3HeQLSX","properties":{"formattedCitation":"\\super 9\\nosupersub{}","plainCitation":"9","noteIndex":0},"citationItems":[{"id":131,"uris":["http://zotero.org/users/9551388/items/XRNEV696"],"itemData":{"id":131,"type":"article-journal","abstract":"The spread of bacteria resistant to antimicrobial agents calls for population-wide treatment strategies to delay or reverse the trend toward antibiotic resistance. Here we propose new criteria for the evaluation of the population-wide effects of treatment protocols for directly transmitted bacterial infections and discuss different usage patterns for single and multiple antibiotic therapy. A mathematical model suggests that the long-term benefit of single drug treatment from introduction of the antibiotic until a high frequency of resistance precludes its use is almost independent of the pattern of antibiotic use. When more than one antibiotic is employed, sequential use of different antibiotics in the population (“cycling”) is always inferior to treatment strategies where, at any given time, equal fractions of the population receive different antibiotics. However, treatment of all patients with a combination of antibiotics is in most cases the optimal treatment strategy.","container-title":"Proceedings of the National Academy of Sciences","DOI":"10.1073/pnas.94.22.12106","issue":"22","journalAbbreviation":"Proc Natl Acad Sci USA","page":"12106","title":"Evaluating treatment protocols to prevent antibiotic resistance","volume":"94","author":[{"family":"Bonhoeffer","given":"Sebastian"},{"family":"Lipsitch","given":"Marc"},{"family":"Levin","given":"Bruce R."}],"issued":{"date-parts":[["1997",10,28]]}}}],"schema":"https://github.com/citation-style-language/schema/raw/master/csl-citation.json"} </w:instrText>
       </w:r>
       <w:r>
         <w:rPr>
@@ -2373,7 +2659,7 @@
           <w:vertAlign w:val="superscript"/>
           <w:lang w:val="en-GB"/>
         </w:rPr>
-        <w:t>5–7,12–14</w:t>
+        <w:t>9</w:t>
       </w:r>
       <w:r>
         <w:rPr>
@@ -2389,7 +2675,194 @@
           <w:sz w:val="20"/>
           <w:szCs w:val="20"/>
         </w:rPr>
-        <w:t xml:space="preserve"> and</w:t>
+        <w:t xml:space="preserve">, and to assess control measures to reduce nosocomial transmission </w:t>
+      </w:r>
+      <w:r>
+        <w:rPr>
+          <w:rFonts w:ascii="Arial" w:hAnsi="Arial" w:cs="Arial"/>
+          <w:sz w:val="20"/>
+          <w:szCs w:val="20"/>
+        </w:rPr>
+        <w:fldChar w:fldCharType="begin"/>
+      </w:r>
+      <w:r>
+        <w:rPr>
+          <w:rFonts w:ascii="Arial" w:hAnsi="Arial" w:cs="Arial"/>
+          <w:sz w:val="20"/>
+          <w:szCs w:val="20"/>
+        </w:rPr>
+        <w:instrText xml:space="preserve"> ADDIN ZOTERO_ITEM CSL_CITATION {"citationID":"dxvu5D9Z","properties":{"formattedCitation":"\\super 6,10\\uc0\\u8211{}13\\nosupersub{}","plainCitation":"6,10–13","noteIndex":0},"citationItems":[{"id":132,"uris":["http://zotero.org/users/9551388/items/ZTS3IRMT"],"itemData":{"id":132,"type":"article-journal","abstract":"A simple mathematical model of bacterial transmission within a hospital was used to study the effects of measures to control nosocomial transmission of bacteria and reduce antimicrobial resistance in nosocomial pathogens. The model predicts that: (i) Use of an antibiotic for which resistance is not yet present in a hospital will be positively associated at the individual level (odds ratio) with carriage of bacteria resistant to other antibiotics, but negatively associated at the population level (prevalence). Thus inferences from individual risk factors can yield misleading conclusions about the effect of antibiotic use on resistance to another antibiotic. (ii) Nonspecific interventions that reduce transmission of all bacteria within a hospital will disproportionately reduce the prevalence of colonization with resistant bacteria. (iii) Changes in the prevalence of resistance after a successful intervention will occur on a time scale of weeks to months, considerably faster than in community-acquired infections. Moreover, resistance can decline rapidly in a hospital even if it does not carry a fitness cost. The predictions of the model are compared with those of other models and published data. The implications for resistance control and study design are discussed, along with the limitations and assumptions of the model. VRE,vancomycin-resistant enterococcus;HCW,healthcare worker","container-title":"Proceedings of the National Academy of Sciences","DOI":"10.1073/pnas.97.4.1938","issue":"4","journalAbbreviation":"Proc Natl Acad Sci USA","page":"1938","title":"The epidemiology of antibiotic resistance in hospitals: Paradoxes and prescriptions","volume":"97","author":[{"family":"Lipsitch","given":"Marc"},{"family":"Bergstrom","given":"Carl T."},{"family":"Levin","given":"Bruce R."}],"issued":{"date-parts":[["2000",2,15]]}}},{"id":135,"uris":["http://zotero.org/users/9551388/items/D85TW3FM"],"itemData":{"id":135,"type":"article-journal","abstract":"Methicillin-resistant Staphylococcus aureus (MRSA) is a continued threat to human health in both community and healthcare settings. In hospitals, control efforts would benefit from accurate estimation of asymptomatic colonization and infection importation rates from the community. However, developing such estimates remains challenging due to limited observation of colonization and complicated transmission dynamics within hospitals and the community. Here, we develop an inference framework that can estimate these key quantities by combining statistical filtering techniques, an agent-based model, and real-world patient-to-patient contact networks, and use this framework to infer nosocomial transmission and infection importation over an outbreak spanning 6 years in 66 Swedish hospitals. In particular, we identify a small number of patients with disproportionately high risk of colonization. In retrospective control experiments, interventions targeted to these individuals yield a substantial improvement over heuristic strategies informed by number of contacts, length of stay and contact tracing.\n          , \n            Antibiotic-resistant bacteria like the Methicillin-resistant Staphylococcus aureus (MRSA) can live in people for many years without making them sick. During this time, the bacteria can spread to others who come in contact with the MRSA-infected person. The number of people with stealth MRSA infections living in the community has been increasing. As a result, hospitals may not only be dealing with MRSA infections that originated onsite, but also cases imported from the community. That makes tracking and controlling MRSA infections in hospitals difficult.\n            Now, Pei et al. show that computer modeling can help identify the role MRSA infections from the community play in hospital outbreaks and test ways to control them. In the experiments, data from an MRSA outbreak that occurred at 66 Swedish hospitals over 6 years were analyzed using statistical methods and computer modeling. This helped to identify patients who were likely colonized with MRSA within the hospital and those who had acquired it in the community. Next, Pei et al. used computer modeling to test what would have happened if these high-risk individuals had received interventions to prevent them from spreading MRSA in the hospital. This showed that targeting individuals at high-risk of a MRSA infection could reduce the spread of MRSA in the hospital.\n            The computer models developed by Pei et al. may help researchers, clinicians and public health officials working to control the spread of antibiotic resistant bacteria. The model can improve our understanding of how antibiotic resistant bacteria spread in healthcare facilities and may enable the development of more effective strategies to control these pathogens. Infection-control strategies created with this system must first be tested in isolated, real-world settings to verify they work before they can be deployed broadly.","container-title":"eLife","DOI":"10.7554/eLife.40977","ISSN":"2050-084X","language":"en","page":"e40977","source":"DOI.org (Crossref)","title":"Inference and control of the nosocomial transmission of methicillin-resistant Staphylococcus aureus","volume":"7","author":[{"family":"Pei","given":"Sen"},{"family":"Morone","given":"Flaviano"},{"family":"Liljeros","given":"Fredrik"},{"family":"Makse","given":"Hernán"},{"family":"Shaman","given":"Jeffrey L"}],"issued":{"date-parts":[["2018",12,18]]}}},{"id":136,"uris":["http://zotero.org/users/9551388/items/SWQBGV49"],"itemData":{"id":136,"type":"article-journal","abstract":"BACKGROUND: The Centers for Disease Control and Prevention (CDC) recently published interim guidance for a public health response to contain novel or targeted multidrug-resistant organisms (MDROs). We assessed the impact of implementing the strategy in a US state using a mathematical model. METHODS: We used a deterministic compartmental model, parametrized via a novel analysis of carbapenem-resistant Enterobacteriaceae data reported to the National Healthcare Safety Network and patient transfer data from the Centers for Medicare and Medicaid Services. The simulations assumed that after the importation of the MDRO and its initial detection by clinical culture at an index hospital, fortnightly prevalence surveys for colonization and additional infection control interventions were implemented at the index facility; similar surveys were then also implemented at those facilities known to be connected most strongly to it as measured by patient transfer data; and prevalence surveys were discontinued after 2 consecutive negative surveys. RESULTS: If additional infection-control interventions are assumed to lead to a 20% reduction in transmissibility in intervention facilities, prevalent case count in the state 3 years after importation would be reduced by 76% (interquartile range: 73-77%). During the third year, these additional infection-control measures would be applied in facilities accounting for 42% (37-46%) of inpatient days. CONCLUSIONS: CDC guidance for containing MDROs, when used in combination with information on transfer of patients among hospitals, is predicted to be effective, enabling targeted and efficient use of prevention resources during an outbreak response. Even modestly effective infection-control measures may lead to a substantial reduction in transmission events.","archive":"PubMed","archive_location":"30919885","container-title":"Clinical infectious diseases : an official publication of the Infectious Diseases Society of America","DOI":"10.1093/cid/ciz248","ISSN":"1537-6591","issue":"3","journalAbbreviation":"Clin Infect Dis","language":"eng","page":"388-394","title":"Modeling Regional Transmission and Containment of a Healthcare-associated Multidrug-resistant Organism","volume":"70","author":[{"family":"Paul","given":"Prabasaj"},{"family":"Slayton","given":"Rachel B"},{"family":"Kallen","given":"Alexander J"},{"family":"Walters","given":"Maroya S"},{"family":"Jernigan","given":"John A"}],"issued":{"date-parts":[["2020",1,16]]}}},{"id":141,"uris":["http://zotero.org/users/9551388/items/PVAEXFVJ"],"itemData":{"id":141,"type":"article-journal","container-title":"Proceedings of the National Academy of Sciences","DOI":"10.1073/pnas.0401324101","ISSN":"0027-8424, 1091-6490","issue":"27","journalAbbreviation":"Proceedings of the National Academy of Sciences","language":"en","page":"10223-10228","source":"DOI.org (Crossref)","title":"Methicillin-resistant Staphylococcus aureus in hospitals and the community: Stealth dynamics and control catastrophes","title-short":"Methicillin-resistant Staphylococcus aureus in hospitals and the community","volume":"101","author":[{"family":"Cooper","given":"B. S."},{"family":"Medley","given":"G. F."},{"family":"Stone","given":"S. P."},{"family":"Kibbler","given":"C. C."},{"family":"Cookson","given":"B. D."},{"family":"Roberts","given":"J. A."},{"family":"Duckworth","given":"G."},{"family":"Lai","given":"R."},{"family":"Ebrahim","given":"S."}],"issued":{"date-parts":[["2004",7,6]]}}},{"id":440,"uris":["http://zotero.org/users/9551388/items/2DRUTVTL"],"itemData":{"id":440,"type":"article-journal","abstract":"Significance\n            \n              Healthcare-associated infections caused by antimicrobial-resistant agents are hard to eliminate in hospitals partly because of the existence of asymptomatic spreaders who unwittingly transmit these pathogens to others. In practice, identifying asymptomatic patients colonized with antimicrobial-resistant agents is challenging, as only a limited number of carriers are typically observed. Here, we develop an efficient, individual-level inference method capable of estimating the colonization probability for each individual in a hospital network. Using real-world patient-to-patient contact networks and sparse observations of colonization, the proposed method identifies carriers of methicillin-resistant\n              Staphylococcus aureus\n              , a prevalent antimicrobial-resistant pathogen, more accurately than competing approaches informed by hospitalization history and contact tracing. In in silica control experiments, the individual-level inference supports improved, targeted interventions against healthcare-associated infections.\n            \n          , \n            \n              Antimicrobial-resistant organisms (AMROs) can colonize people without symptoms for long periods of time, during which these agents can spread unnoticed to other patients in healthcare systems. The accurate identification of asymptomatic spreaders of AMRO in hospital settings is essential for supporting the design of interventions against healthcare-associated infections (HAIs). However, this task remains challenging because of limited observations of colonization and the complicated transmission dynamics occurring within hospitals and the broader community. Here, we study the transmission of methicillin-resistant\n              Staphylococcus aureus\n              (MRSA), a prevalent AMRO, in 66 Swedish hospitals and healthcare facilities with inpatients using a data-driven, agent-based model informed by deidentified real-world hospitalization records. Combining the transmission model, patient-to-patient contact networks, and sparse observations of colonization, we develop and validate an individual-level inference approach that estimates the colonization probability of individual hospitalized patients. For both model-simulated and historical outbreaks, the proposed method supports the more accurate identification of asymptomatic MRSA carriers than other traditional approaches. In addition, in silica control experiments indicate that interventions targeted to inpatients with a high-colonization probability outperform heuristic strategies informed by hospitalization history and contact tracing.","container-title":"Proceedings of the National Academy of Sciences","DOI":"10.1073/pnas.2111190118","ISSN":"0027-8424, 1091-6490","issue":"37","journalAbbreviation":"Proc. Natl. Acad. Sci. U.S.A.","language":"en","page":"e2111190118","source":"DOI.org (Crossref)","title":"Identifying asymptomatic spreaders of antimicrobial-resistant pathogens in hospital settings","volume":"118","author":[{"family":"Pei","given":"Sen"},{"family":"Liljeros","given":"Fredrik"},{"family":"Shaman","given":"Jeffrey"}],"issued":{"date-parts":[["2021",9,14]]}}}],"schema":"https://github.com/citation-style-language/schema/raw/master/csl-citation.json"} </w:instrText>
+      </w:r>
+      <w:r>
+        <w:rPr>
+          <w:rFonts w:ascii="Arial" w:hAnsi="Arial" w:cs="Arial"/>
+          <w:sz w:val="20"/>
+          <w:szCs w:val="20"/>
+        </w:rPr>
+        <w:fldChar w:fldCharType="separate"/>
+      </w:r>
+      <w:r>
+        <w:rPr>
+          <w:rFonts w:ascii="Arial" w:hAnsi="Arial" w:cs="Arial"/>
+          <w:sz w:val="20"/>
+          <w:vertAlign w:val="superscript"/>
+          <w:lang w:val="en-GB"/>
+        </w:rPr>
+        <w:t>6,10–13</w:t>
+      </w:r>
+      <w:r>
+        <w:rPr>
+          <w:rFonts w:ascii="Arial" w:hAnsi="Arial" w:cs="Arial"/>
+          <w:sz w:val="20"/>
+          <w:szCs w:val="20"/>
+        </w:rPr>
+        <w:fldChar w:fldCharType="end"/>
+      </w:r>
+      <w:r>
+        <w:rPr>
+          <w:rFonts w:ascii="Arial" w:hAnsi="Arial" w:cs="Arial"/>
+          <w:sz w:val="20"/>
+          <w:szCs w:val="20"/>
+        </w:rPr>
+        <w:t>. However, most existing modeling studies focus</w:t>
+      </w:r>
+      <w:r>
+        <w:rPr>
+          <w:rFonts w:ascii="Arial" w:hAnsi="Arial" w:cs="Arial"/>
+          <w:sz w:val="20"/>
+          <w:szCs w:val="20"/>
+        </w:rPr>
+        <w:t xml:space="preserve"> on general theoretical </w:t>
+      </w:r>
+      <w:r>
+        <w:rPr>
+          <w:rFonts w:ascii="Arial" w:hAnsi="Arial" w:cs="Arial"/>
+          <w:sz w:val="20"/>
+          <w:szCs w:val="20"/>
+        </w:rPr>
+        <w:t>frameworks</w:t>
+      </w:r>
+      <w:r>
+        <w:rPr>
+          <w:rFonts w:ascii="Arial" w:hAnsi="Arial" w:cs="Arial"/>
+          <w:sz w:val="20"/>
+          <w:szCs w:val="20"/>
+        </w:rPr>
+        <w:t xml:space="preserve"> of AMR </w:t>
+      </w:r>
+      <w:r>
+        <w:rPr>
+          <w:rFonts w:ascii="Arial" w:hAnsi="Arial" w:cs="Arial"/>
+          <w:sz w:val="20"/>
+          <w:szCs w:val="20"/>
+        </w:rPr>
+        <w:fldChar w:fldCharType="begin"/>
+      </w:r>
+      <w:r>
+        <w:rPr>
+          <w:rFonts w:ascii="Arial" w:hAnsi="Arial" w:cs="Arial"/>
+          <w:sz w:val="20"/>
+          <w:szCs w:val="20"/>
+        </w:rPr>
+        <w:instrText xml:space="preserve"> ADDIN ZOTERO_ITEM CSL_CITATION {"citationID":"NeOf40iI","properties":{"formattedCitation":"\\super 6,8,9,14\\uc0\\u8211{}16\\nosupersub{}","plainCitation":"6,8,9,14–16","noteIndex":0},"citationItems":[{"id":130,"uris":["http://zotero.org/users/9551388/items/IUTFA7I6"],"itemData":{"id":130,"type":"article-journal","abstract":"Hospital-acquired infections caused by antibiotic-resistant bacteria pose a grave and growing threat to public health. Antimicrobial cycling, in which two or more antibiotic classes are alternated on a time scale of months to years, seems to be a leading candidate in the search for treatment strategies that can slow the evolution and spread of antibiotic resistance in hospitals. We develop a mathematical model of antimicrobial cycling in a hospital setting and use this model to explore the efficacy of cycling programs. We find that cycling is unlikely to reduce either the evolution or the spread of antibiotic resistance. Alternative drug-use strategies such as mixing, in which each treated patient receives one of several drug classes used simultaneously in the hospital, are predicted to be more effective. A simple ecological explanation underlies these results. Heterogeneous antibiotic use slows the spread of resistance. However, at the scale relevant to bacterial populations, mixing imposes greater heterogeneity than does cycling. As a consequence, cycling is unlikely to be effective and may even hinder resistance control. These results may explain the limited success reported thus far from clinical trials of antimicrobial cycling.","container-title":"Proceedings of the National Academy of Sciences of the United States of America","DOI":"10.1073/pnas.0402298101","issue":"36","journalAbbreviation":"Proc Natl Acad Sci U S A","page":"13285","title":"Ecological theory suggests that antimicrobial cycling will not reduce antimicrobial resistance in hospitals","volume":"101","author":[{"family":"Bergstrom","given":"Carl T."},{"family":"Lo","given":"Monique"},{"family":"Lipsitch","given":"Marc"}],"issued":{"date-parts":[["2004",9,7]]}}},{"id":131,"uris":["http://zotero.org/users/9551388/items/XRNEV696"],"itemData":{"id":131,"type":"article-journal","abstract":"The spread of bacteria resistant to antimicrobial agents calls for population-wide treatment strategies to delay or reverse the trend toward antibiotic resistance. Here we propose new criteria for the evaluation of the population-wide effects of treatment protocols for directly transmitted bacterial infections and discuss different usage patterns for single and multiple antibiotic therapy. A mathematical model suggests that the long-term benefit of single drug treatment from introduction of the antibiotic until a high frequency of resistance precludes its use is almost independent of the pattern of antibiotic use. When more than one antibiotic is employed, sequential use of different antibiotics in the population (“cycling”) is always inferior to treatment strategies where, at any given time, equal fractions of the population receive different antibiotics. However, treatment of all patients with a combination of antibiotics is in most cases the optimal treatment strategy.","container-title":"Proceedings of the National Academy of Sciences","DOI":"10.1073/pnas.94.22.12106","issue":"22","journalAbbreviation":"Proc Natl Acad Sci USA","page":"12106","title":"Evaluating treatment protocols to prevent antibiotic resistance","volume":"94","author":[{"family":"Bonhoeffer","given":"Sebastian"},{"family":"Lipsitch","given":"Marc"},{"family":"Levin","given":"Bruce R."}],"issued":{"date-parts":[["1997",10,28]]}}},{"id":132,"uris":["http://zotero.org/users/9551388/items/ZTS3IRMT"],"itemData":{"id":132,"type":"article-journal","abstract":"A simple mathematical model of bacterial transmission within a hospital was used to study the effects of measures to control nosocomial transmission of bacteria and reduce antimicrobial resistance in nosocomial pathogens. The model predicts that: (i) Use of an antibiotic for which resistance is not yet present in a hospital will be positively associated at the individual level (odds ratio) with carriage of bacteria resistant to other antibiotics, but negatively associated at the population level (prevalence). Thus inferences from individual risk factors can yield misleading conclusions about the effect of antibiotic use on resistance to another antibiotic. (ii) Nonspecific interventions that reduce transmission of all bacteria within a hospital will disproportionately reduce the prevalence of colonization with resistant bacteria. (iii) Changes in the prevalence of resistance after a successful intervention will occur on a time scale of weeks to months, considerably faster than in community-acquired infections. Moreover, resistance can decline rapidly in a hospital even if it does not carry a fitness cost. The predictions of the model are compared with those of other models and published data. The implications for resistance control and study design are discussed, along with the limitations and assumptions of the model. VRE,vancomycin-resistant enterococcus;HCW,healthcare worker","container-title":"Proceedings of the National Academy of Sciences","DOI":"10.1073/pnas.97.4.1938","issue":"4","journalAbbreviation":"Proc Natl Acad Sci USA","page":"1938","title":"The epidemiology of antibiotic resistance in hospitals: Paradoxes and prescriptions","volume":"97","author":[{"family":"Lipsitch","given":"Marc"},{"family":"Bergstrom","given":"Carl T."},{"family":"Levin","given":"Bruce R."}],"issued":{"date-parts":[["2000",2,15]]}}},{"id":181,"uris":["http://zotero.org/users/9551388/items/HFMXTG7L"],"itemData":{"id":181,"type":"article-journal","container-title":"Emerging Infectious Diseases","DOI":"10.3201/eid0804.010312","ISSN":"1080-6040, 1080-6059","issue":"4","journalAbbreviation":"Emerg. Infect. Dis.","language":"en","page":"347-354","source":"DOI.org (Crossref)","title":"Antimicrobial Use and Antimicrobial Resistance: A Population Perspective","title-short":"Antimicrobial Use and Antimicrobial Resistance","volume":"8","author":[{"family":"Lipsitch","given":"Marc"},{"family":"Samore","given":"Matthew H."}],"issued":{"date-parts":[["2002",4]]}}},{"id":176,"uris":["http://zotero.org/users/9551388/items/JJPA2CR9"],"itemData":{"id":176,"type":"article-journal","abstract":"The threat to human health posed by antibiotic resistance is of growing concern. Many commensal and pathogenic organisms have developed resistance to well established and newer antibiotics. The major selection pressure driving changes in the frequency of antibiotic resistance is the volume of drug use. However, establishing a quantitative relationship between the frequency of resistance and volume of drug use has proved difficult. Using population genetic methods and epidemiological observations, we report an analysis of the inf luence of the selective pressure imposed by the volume of drug use on temporal changes in resistance. Analytical expressions are derived to delineate key relationships between resistance and drug consumption. The analyses indicate that the time scale for emergence of resistance under a constant selective pressure is typically much shorter than the decay time after cessation or decline in the volume of drug use and that significant reductions in resistance require equally significant reductions in drug consumption. These results highlight the need for early intervention once resistance is detected.","container-title":"Proceedings of the National Academy of Sciences","DOI":"10.1073/pnas.96.3.1152","ISSN":"0027-8424, 1091-6490","issue":"3","journalAbbreviation":"Proceedings of the National Academy of Sciences","language":"en","page":"1152-1156","source":"DOI.org (Crossref)","title":"The relationship between the volume of antimicrobial consumption in human communities and the frequency of resistance","volume":"96","author":[{"family":"Austin","given":"D. J."},{"family":"Kristinsson","given":"K. G."},{"family":"Anderson","given":"R. M."}],"issued":{"date-parts":[["1999",2,2]]}}},{"id":177,"uris":["http://zotero.org/users/9551388/items/7IP9AEMT"],"itemData":{"id":177,"type":"article-journal","abstract":"Vancomycin-resistant enterococci (VRE) recently have emerged as a nosocomial pathogen especially in intensive-care units (ICUs) worldwide. Transmission via the hands of health-care workers is an important determinant of spread and persistence in a VRE-endemic ICU. We describe the transmission of nosocomial pathogens by using a microepidemiological framework based on the transmission dynamics of vector-borne diseases. By using the concept of a basic reproductive number, R0, defined as the average number of secondary cases generated by one primary case, we show quantitatively how infection control measures such as hand washing, cohorting, and antibiotic restriction affect nosocomial cross-transmission. By using detailed molecular epidemiological surveillance and compliance monitoring, we found that the estimated basic reproductive number for VRE during a study at the Cook County Hospital, Chicago, was approximately 3–4 without infection control and 0.7 when infection control measures were included. The impact of infection control was to reduce the prevalence from a predicted 79% to an observed 36%. Hand washing and staff cohorting are the most powerful control measures although their efficacy depends on the magnitude of R0. Under the circumstances tested, endemicity of VRE was stabilized despite infection control measures, by the constant introduction of colonized patients. Multiple stochastic simulations of the model revealed excellent agreement with observed pattern. In conjunction with detailed microbiological surveillance, a mathematical framework provides a precise template to describe the colonization dynamics of VRE in ICUs and impact of infection control measures. Our analyses suggest that compliance for hand washing significantly in excess of reported levels, or the cohorting of nursing staff, are needed to prevent nosocomial transmission of VRE in endemic settings.","container-title":"Proceedings of the National Academy of Sciences","DOI":"10.1073/pnas.96.12.6908","ISSN":"0027-8424, 1091-6490","issue":"12","journalAbbreviation":"Proceedings of the National Academy of Sciences","language":"en","page":"6908-6913","source":"DOI.org (Crossref)","title":"Vancomycin-resistant enterococci in intensive-care hospital settings: Transmission dynamics, persistence, and the impact of infection control programs","title-short":"Vancomycin-resistant enterococci in intensive-care hospital settings","volume":"96","author":[{"family":"Austin","given":"D. J."},{"family":"Bonten","given":"M. J. M."},{"family":"Weinstein","given":"R. A."},{"family":"Slaughter","given":"S."},{"family":"Anderson","given":"R. M."}],"issued":{"date-parts":[["1999",6,8]]}}}],"schema":"https://github.com/citation-style-language/schema/raw/master/csl-citation.json"} </w:instrText>
+      </w:r>
+      <w:r>
+        <w:rPr>
+          <w:rFonts w:ascii="Arial" w:hAnsi="Arial" w:cs="Arial"/>
+          <w:sz w:val="20"/>
+          <w:szCs w:val="20"/>
+        </w:rPr>
+        <w:fldChar w:fldCharType="separate"/>
+      </w:r>
+      <w:r>
+        <w:rPr>
+          <w:rFonts w:ascii="Arial" w:hAnsi="Arial" w:cs="Arial"/>
+          <w:sz w:val="20"/>
+          <w:vertAlign w:val="superscript"/>
+          <w:lang w:val="en-GB"/>
+        </w:rPr>
+        <w:t>6,8,9,14–16</w:t>
+      </w:r>
+      <w:r>
+        <w:rPr>
+          <w:rFonts w:ascii="Arial" w:hAnsi="Arial" w:cs="Arial"/>
+          <w:sz w:val="20"/>
+          <w:szCs w:val="20"/>
+        </w:rPr>
+        <w:fldChar w:fldCharType="end"/>
+      </w:r>
+      <w:r>
+        <w:rPr>
+          <w:rFonts w:ascii="Arial" w:hAnsi="Arial" w:cs="Arial"/>
+          <w:sz w:val="20"/>
+          <w:szCs w:val="20"/>
+        </w:rPr>
+        <w:t xml:space="preserve"> and have been extended recently in pair with empirical observations to assess the role of competition of different strains at the between-host level and the role of within the host microbiome pathogen interactions </w:t>
+      </w:r>
+      <w:r>
+        <w:rPr>
+          <w:rFonts w:ascii="Arial" w:hAnsi="Arial" w:cs="Arial"/>
+          <w:sz w:val="20"/>
+          <w:szCs w:val="20"/>
+        </w:rPr>
+        <w:fldChar w:fldCharType="begin"/>
+      </w:r>
+      <w:r>
+        <w:rPr>
+          <w:rFonts w:ascii="Arial" w:hAnsi="Arial" w:cs="Arial"/>
+          <w:sz w:val="20"/>
+          <w:szCs w:val="20"/>
+        </w:rPr>
+        <w:instrText xml:space="preserve"> ADDIN ZOTERO_ITEM CSL_CITATION {"citationID":"a2qanuomr2r","properties":{"formattedCitation":"\\super 7\\nosupersub{}","plainCitation":"7","noteIndex":0},"citationItems":[{"id":528,"uris":["http://zotero.org/users/9551388/items/VJGS9T7B"],"itemData":{"id":528,"type":"article-journal","abstract":"The human microbiome can protect against colonization with pathogenic antibioticresistant bacteria (ARB), but its impacts on the spread of antibiotic resistance are poorly understood. We propose a mathematical modeling framework for ARB epidemiology formalizing within-host ARB-microbiome competition, and impacts of antibiotic consumption on microbiome function. Applied to the healthcare setting, we demonstrate a trade-off whereby antibiotics simultaneously clear bacterial pathogens and increase host susceptibility to their colonization, and compare this framework with a traditional strain-based approach. At the population level, microbiome interactions drive ARB incidence, but not resistance rates, reflecting distinct epidemiological relevance of different forces of competition. Simulating a range of public health interventions (contact precautions, antibiotic stewardship, microbiome recovery therapy) and pathogens (Clostridioides difficile, methicillin-resistant Staphylococcus aureus, multidrug-resistant Enterobacteriaceae) highlights how species-specific within-host ecological interactions drive intervention efficacy. We find limited impact of contact precautions for Enterobacteriaceae prevention, and a promising role for microbiome-targeted interventions to limit ARB spread.","container-title":"eLife","DOI":"10.7554/eLife.68764","ISSN":"2050-084X","language":"en","page":"e68764","source":"DOI.org (Crossref)","title":"Microbiome-pathogen interactions drive epidemiological dynamics of antibiotic resistance: A modeling study applied to nosocomial pathogen control","title-short":"Microbiome-pathogen interactions drive epidemiological dynamics of antibiotic resistance","volume":"10","author":[{"family":"Smith","given":"David RM"},{"family":"Temime","given":"Laura"},{"family":"Opatowski","given":"Lulla"}],"issued":{"date-parts":[["2021",9,14]]}}}],"schema":"https://github.com/citation-style-language/schema/raw/master/csl-citation.json"} </w:instrText>
+      </w:r>
+      <w:r>
+        <w:rPr>
+          <w:rFonts w:ascii="Arial" w:hAnsi="Arial" w:cs="Arial"/>
+          <w:sz w:val="20"/>
+          <w:szCs w:val="20"/>
+        </w:rPr>
+        <w:fldChar w:fldCharType="separate"/>
+      </w:r>
+      <w:r>
+        <w:rPr>
+          <w:rFonts w:ascii="Arial" w:hAnsi="Arial" w:cs="Arial"/>
+          <w:sz w:val="20"/>
+          <w:vertAlign w:val="superscript"/>
+          <w:lang w:val="en-GB"/>
+        </w:rPr>
+        <w:t>7</w:t>
+      </w:r>
+      <w:r>
+        <w:rPr>
+          <w:rFonts w:ascii="Arial" w:hAnsi="Arial" w:cs="Arial"/>
+          <w:sz w:val="20"/>
+          <w:szCs w:val="20"/>
+        </w:rPr>
+        <w:fldChar w:fldCharType="end"/>
+      </w:r>
+      <w:r>
+        <w:rPr>
+          <w:rFonts w:ascii="Arial" w:hAnsi="Arial" w:cs="Arial"/>
+          <w:sz w:val="20"/>
+          <w:szCs w:val="20"/>
+        </w:rPr>
+        <w:t xml:space="preserve">, but interrogation </w:t>
+      </w:r>
+      <w:r>
+        <w:rPr>
+          <w:rFonts w:ascii="Arial" w:hAnsi="Arial" w:cs="Arial"/>
+          <w:sz w:val="20"/>
+          <w:szCs w:val="20"/>
+        </w:rPr>
+        <w:t>a</w:t>
+      </w:r>
+      <w:r>
+        <w:rPr>
+          <w:rFonts w:ascii="Arial" w:hAnsi="Arial" w:cs="Arial"/>
+          <w:sz w:val="20"/>
+          <w:szCs w:val="20"/>
+        </w:rPr>
+        <w:t>nd</w:t>
       </w:r>
       <w:r>
         <w:rPr>
@@ -2429,7 +2902,15 @@
           <w:sz w:val="20"/>
           <w:szCs w:val="20"/>
         </w:rPr>
-        <w:t xml:space="preserve"> d</w:t>
+        <w:t xml:space="preserve">.This appears surprising </w:t>
+      </w:r>
+      <w:r>
+        <w:rPr>
+          <w:rFonts w:ascii="Arial" w:hAnsi="Arial" w:cs="Arial"/>
+          <w:sz w:val="20"/>
+          <w:szCs w:val="20"/>
+        </w:rPr>
+        <w:t>d</w:t>
       </w:r>
       <w:r>
         <w:rPr>
@@ -2461,7 +2942,206 @@
           <w:sz w:val="20"/>
           <w:szCs w:val="20"/>
         </w:rPr>
-        <w:instrText xml:space="preserve"> ADDIN ZOTERO_ITEM CSL_CITATION {"citationID":"a22s0as1ans","properties":{"formattedCitation":"\\uldash{\\super 1\\nosupersub{}}","plainCitation":"1","noteIndex":0},"citationItems":[{"id":526,"uris":["http://zotero.org/users/9551388/items/LFT2UYMQ"],"itemData":{"id":526,"type":"article-journal","abstract":"Background: Antibiotics remain the cornerstone of modern medicine. Yet there exists an inherent dilemma in their use: we are able to prevent harm by administering antibiotic treatment as necessary to both humans and animals, but we must be mindful of limiting the spread of resistance and safeguarding the efficacy of antibiotics for current and future generations. Policies that strike the right balance must be informed by a transparent rationale that relies on a robust evidence base.","container-title":"BMC Infectious Diseases","DOI":"10.1186/s12879-019-4630-y","ISSN":"1471-2334","issue":"1","journalAbbreviation":"BMC Infect Dis","language":"en","page":"1011","source":"DOI.org (Crossref)","title":"Mathematical modelling for antibiotic resistance control policy: do we know enough?","title-short":"Mathematical modelling for antibiotic resistance control policy","volume":"19","author":[{"family":"Knight","given":"Gwenan M."},{"family":"Davies","given":"Nicholas G."},{"family":"Colijn","given":"Caroline"},{"family":"Coll","given":"Francesc"},{"family":"Donker","given":"Tjibbe"},{"family":"Gifford","given":"Danna R."},{"family":"Glover","given":"Rebecca E."},{"family":"Jit","given":"Mark"},{"family":"Klemm","given":"Elizabeth"},{"family":"Lehtinen","given":"Sonja"},{"family":"Lindsay","given":"Jodi A."},{"family":"Lipsitch","given":"Marc"},{"family":"Llewelyn","given":"Martin J."},{"family":"Mateus","given":"Ana L. P."},{"family":"Robotham","given":"Julie V."},{"family":"Sharland","given":"Mike"},{"family":"Stekel","given":"Dov"},{"family":"Yakob","given":"Laith"},{"family":"Atkins","given":"Katherine E."}],"issued":{"date-parts":[["2019",12]]}}}],"schema":"https://github.com/citation-style-language/schema/raw/master/csl-citation.json"} </w:instrText>
+        <w:instrText xml:space="preserve"> ADDIN ZOTERO_ITEM CSL_CITATION {"citationID":"a22s0as1ans","properties":{"formattedCitation":"\\super 5\\nosupersub{}","plainCitation":"5","noteIndex":0},"citationItems":[{"id":526,"uris":["http://zotero.org/users/9551388/items/LFT2UYMQ"],"itemData":{"id":526,"type":"article-journal","abstract":"Background: Antibiotics remain the cornerstone of modern medicine. Yet there exists an inherent dilemma in their use: we are able to prevent harm by administering antibiotic treatment as necessary to both humans and animals, but we must be mindful of limiting the spread of resistance and safeguarding the efficacy of antibiotics for current and future generations. Policies that strike the right balance must be informed by a transparent rationale that relies on a robust evidence base.","container-title":"BMC Infectious Diseases","DOI":"10.1186/s12879-019-4630-y","ISSN":"1471-2334","issue":"1","journalAbbreviation":"BMC Infect Dis","language":"en","page":"1011","source":"DOI.org (Crossref)","title":"Mathematical modelling for antibiotic resistance control policy: do we know enough?","title-short":"Mathematical modelling for antibiotic resistance control policy","volume":"19","author":[{"family":"Knight","given":"Gwenan M."},{"family":"Davies","given":"Nicholas G."},{"family":"Colijn","given":"Caroline"},{"family":"Coll","given":"Francesc"},{"family":"Donker","given":"Tjibbe"},{"family":"Gifford","given":"Danna R."},{"family":"Glover","given":"Rebecca E."},{"family":"Jit","given":"Mark"},{"family":"Klemm","given":"Elizabeth"},{"family":"Lehtinen","given":"Sonja"},{"family":"Lindsay","given":"Jodi A."},{"family":"Lipsitch","given":"Marc"},{"family":"Llewelyn","given":"Martin J."},{"family":"Mateus","given":"Ana L. P."},{"family":"Robotham","given":"Julie V."},{"family":"Sharland","given":"Mike"},{"family":"Stekel","given":"Dov"},{"family":"Yakob","given":"Laith"},{"family":"Atkins","given":"Katherine E."}],"issued":{"date-parts":[["2019",12]]}}}],"schema":"https://github.com/citation-style-language/schema/raw/master/csl-citation.json"} </w:instrText>
+      </w:r>
+      <w:r>
+        <w:rPr>
+          <w:rFonts w:ascii="Arial" w:hAnsi="Arial" w:cs="Arial"/>
+          <w:sz w:val="20"/>
+          <w:szCs w:val="20"/>
+        </w:rPr>
+        <w:fldChar w:fldCharType="separate"/>
+      </w:r>
+      <w:r>
+        <w:rPr>
+          <w:rFonts w:ascii="Arial" w:hAnsi="Arial" w:cs="Arial"/>
+          <w:sz w:val="20"/>
+          <w:vertAlign w:val="superscript"/>
+          <w:lang w:val="en-GB"/>
+        </w:rPr>
+        <w:t>5</w:t>
+      </w:r>
+      <w:r>
+        <w:rPr>
+          <w:rFonts w:ascii="Arial" w:hAnsi="Arial" w:cs="Arial"/>
+          <w:sz w:val="20"/>
+          <w:szCs w:val="20"/>
+        </w:rPr>
+        <w:fldChar w:fldCharType="end"/>
+      </w:r>
+      <w:r>
+        <w:rPr>
+          <w:rFonts w:ascii="Arial" w:hAnsi="Arial" w:cs="Arial"/>
+          <w:sz w:val="20"/>
+          <w:szCs w:val="20"/>
+        </w:rPr>
+        <w:t xml:space="preserve">. </w:t>
+      </w:r>
+      <w:r>
+        <w:rPr>
+          <w:rFonts w:ascii="Arial" w:hAnsi="Arial" w:cs="Arial"/>
+          <w:sz w:val="20"/>
+          <w:szCs w:val="20"/>
+        </w:rPr>
+        <w:t>Futhermore i</w:t>
+      </w:r>
+      <w:r>
+        <w:rPr>
+          <w:rFonts w:ascii="Arial" w:hAnsi="Arial" w:cs="Arial"/>
+          <w:sz w:val="20"/>
+          <w:szCs w:val="20"/>
+        </w:rPr>
+        <w:t xml:space="preserve">nvestigations pairing </w:t>
+      </w:r>
+      <w:r>
+        <w:rPr>
+          <w:rFonts w:ascii="Arial" w:hAnsi="Arial" w:cs="Arial"/>
+          <w:sz w:val="20"/>
+          <w:szCs w:val="20"/>
+        </w:rPr>
+        <w:t>simulation based inference tools</w:t>
+      </w:r>
+      <w:r>
+        <w:rPr>
+          <w:rFonts w:ascii="Arial" w:hAnsi="Arial" w:cs="Arial"/>
+          <w:sz w:val="20"/>
+          <w:szCs w:val="20"/>
+        </w:rPr>
+        <w:t xml:space="preserve"> with data </w:t>
+      </w:r>
+      <w:r>
+        <w:rPr>
+          <w:rFonts w:ascii="Arial" w:hAnsi="Arial" w:cs="Arial"/>
+          <w:sz w:val="20"/>
+          <w:szCs w:val="20"/>
+        </w:rPr>
+        <w:t>usually rely</w:t>
+      </w:r>
+      <w:r>
+        <w:rPr>
+          <w:rFonts w:ascii="Arial" w:hAnsi="Arial" w:cs="Arial"/>
+          <w:sz w:val="20"/>
+          <w:szCs w:val="20"/>
+        </w:rPr>
+        <w:t xml:space="preserve"> on a</w:t>
+      </w:r>
+      <w:r>
+        <w:rPr>
+          <w:rFonts w:ascii="Arial" w:hAnsi="Arial" w:cs="Arial"/>
+          <w:sz w:val="20"/>
+          <w:szCs w:val="20"/>
+        </w:rPr>
+        <w:t xml:space="preserve"> single AMROs of interest such as m</w:t>
+      </w:r>
+      <w:r>
+        <w:rPr>
+          <w:rFonts w:ascii="Arial" w:hAnsi="Arial" w:cs="Arial"/>
+          <w:sz w:val="20"/>
+          <w:szCs w:val="20"/>
+        </w:rPr>
+        <w:t xml:space="preserve">ethicillin-resistant </w:t>
+      </w:r>
+      <w:r>
+        <w:rPr>
+          <w:rFonts w:ascii="Arial" w:hAnsi="Arial" w:cs="Arial"/>
+          <w:i/>
+          <w:iCs/>
+          <w:sz w:val="20"/>
+          <w:szCs w:val="20"/>
+        </w:rPr>
+        <w:t>Staphylococcus aureus</w:t>
+      </w:r>
+      <w:r>
+        <w:rPr>
+          <w:rFonts w:ascii="Arial" w:hAnsi="Arial" w:cs="Arial"/>
+          <w:sz w:val="20"/>
+          <w:szCs w:val="20"/>
+        </w:rPr>
+        <w:t xml:space="preserve"> (MRSA)</w:t>
+      </w:r>
+      <w:r>
+        <w:rPr>
+          <w:rFonts w:ascii="Arial" w:hAnsi="Arial" w:cs="Arial"/>
+          <w:sz w:val="20"/>
+          <w:szCs w:val="20"/>
+        </w:rPr>
+        <w:t xml:space="preserve"> </w:t>
+      </w:r>
+      <w:r>
+        <w:rPr>
+          <w:rFonts w:ascii="Arial" w:hAnsi="Arial" w:cs="Arial"/>
+          <w:sz w:val="20"/>
+          <w:szCs w:val="20"/>
+        </w:rPr>
+        <w:t xml:space="preserve">or </w:t>
+      </w:r>
+      <w:r>
+        <w:rPr>
+          <w:rFonts w:ascii="Arial" w:hAnsi="Arial" w:cs="Arial"/>
+          <w:i/>
+          <w:iCs/>
+          <w:sz w:val="20"/>
+          <w:szCs w:val="20"/>
+        </w:rPr>
+        <w:t>K. pneumoniae</w:t>
+      </w:r>
+      <w:r>
+        <w:rPr>
+          <w:rFonts w:ascii="Arial" w:hAnsi="Arial" w:cs="Arial"/>
+          <w:i/>
+          <w:iCs/>
+          <w:sz w:val="20"/>
+          <w:szCs w:val="20"/>
+        </w:rPr>
+        <w:t xml:space="preserve"> </w:t>
+      </w:r>
+      <w:r>
+        <w:rPr>
+          <w:rFonts w:ascii="Arial" w:hAnsi="Arial" w:cs="Arial"/>
+          <w:sz w:val="20"/>
+          <w:szCs w:val="20"/>
+        </w:rPr>
+        <w:t xml:space="preserve">and principally used ICU admissions </w:t>
+      </w:r>
+      <w:r>
+        <w:rPr>
+          <w:rFonts w:ascii="Arial" w:hAnsi="Arial" w:cs="Arial"/>
+          <w:sz w:val="20"/>
+          <w:szCs w:val="20"/>
+        </w:rPr>
+        <w:t xml:space="preserve">to constrain the model </w:t>
+      </w:r>
+      <w:r>
+        <w:rPr>
+          <w:rFonts w:ascii="Arial" w:hAnsi="Arial" w:cs="Arial"/>
+          <w:sz w:val="20"/>
+          <w:szCs w:val="20"/>
+        </w:rPr>
+        <w:t>exercises</w:t>
+      </w:r>
+      <w:r>
+        <w:rPr>
+          <w:rFonts w:ascii="Arial" w:hAnsi="Arial" w:cs="Arial"/>
+          <w:sz w:val="20"/>
+          <w:szCs w:val="20"/>
+        </w:rPr>
+        <w:t xml:space="preserve"> </w:t>
+      </w:r>
+      <w:r>
+        <w:rPr>
+          <w:rFonts w:ascii="Arial" w:hAnsi="Arial" w:cs="Arial"/>
+          <w:sz w:val="20"/>
+          <w:szCs w:val="20"/>
+        </w:rPr>
+        <w:fldChar w:fldCharType="begin"/>
+      </w:r>
+      <w:r>
+        <w:rPr>
+          <w:rFonts w:ascii="Arial" w:hAnsi="Arial" w:cs="Arial"/>
+          <w:sz w:val="20"/>
+          <w:szCs w:val="20"/>
+        </w:rPr>
+        <w:instrText xml:space="preserve"> ADDIN ZOTERO_ITEM CSL_CITATION {"citationID":"aguioqd2l9","properties":{"formattedCitation":"\\uldash{\\super 1\\uc0\\u8211{}4\\nosupersub{}}","plainCitation":"1–4","noteIndex":0},"citationItems":[{"id":135,"uris":["http://zotero.org/users/9551388/items/D85TW3FM"],"itemData":{"id":135,"type":"article-journal","abstract":"Methicillin-resistant Staphylococcus aureus (MRSA) is a continued threat to human health in both community and healthcare settings. In hospitals, control efforts would benefit from accurate estimation of asymptomatic colonization and infection importation rates from the community. However, developing such estimates remains challenging due to limited observation of colonization and complicated transmission dynamics within hospitals and the community. Here, we develop an inference framework that can estimate these key quantities by combining statistical filtering techniques, an agent-based model, and real-world patient-to-patient contact networks, and use this framework to infer nosocomial transmission and infection importation over an outbreak spanning 6 years in 66 Swedish hospitals. In particular, we identify a small number of patients with disproportionately high risk of colonization. In retrospective control experiments, interventions targeted to these individuals yield a substantial improvement over heuristic strategies informed by number of contacts, length of stay and contact tracing.\n          , \n            Antibiotic-resistant bacteria like the Methicillin-resistant Staphylococcus aureus (MRSA) can live in people for many years without making them sick. During this time, the bacteria can spread to others who come in contact with the MRSA-infected person. The number of people with stealth MRSA infections living in the community has been increasing. As a result, hospitals may not only be dealing with MRSA infections that originated onsite, but also cases imported from the community. That makes tracking and controlling MRSA infections in hospitals difficult.\n            Now, Pei et al. show that computer modeling can help identify the role MRSA infections from the community play in hospital outbreaks and test ways to control them. In the experiments, data from an MRSA outbreak that occurred at 66 Swedish hospitals over 6 years were analyzed using statistical methods and computer modeling. This helped to identify patients who were likely colonized with MRSA within the hospital and those who had acquired it in the community. Next, Pei et al. used computer modeling to test what would have happened if these high-risk individuals had received interventions to prevent them from spreading MRSA in the hospital. This showed that targeting individuals at high-risk of a MRSA infection could reduce the spread of MRSA in the hospital.\n            The computer models developed by Pei et al. may help researchers, clinicians and public health officials working to control the spread of antibiotic resistant bacteria. The model can improve our understanding of how antibiotic resistant bacteria spread in healthcare facilities and may enable the development of more effective strategies to control these pathogens. Infection-control strategies created with this system must first be tested in isolated, real-world settings to verify they work before they can be deployed broadly.","container-title":"eLife","DOI":"10.7554/eLife.40977","ISSN":"2050-084X","language":"en","page":"e40977","source":"DOI.org (Crossref)","title":"Inference and control of the nosocomial transmission of methicillin-resistant Staphylococcus aureus","volume":"7","author":[{"family":"Pei","given":"Sen"},{"family":"Morone","given":"Flaviano"},{"family":"Liljeros","given":"Fredrik"},{"family":"Makse","given":"Hernán"},{"family":"Shaman","given":"Jeffrey L"}],"issued":{"date-parts":[["2018",12,18]]}}},{"id":440,"uris":["http://zotero.org/users/9551388/items/2DRUTVTL"],"itemData":{"id":440,"type":"article-journal","abstract":"Significance\n            \n              Healthcare-associated infections caused by antimicrobial-resistant agents are hard to eliminate in hospitals partly because of the existence of asymptomatic spreaders who unwittingly transmit these pathogens to others. In practice, identifying asymptomatic patients colonized with antimicrobial-resistant agents is challenging, as only a limited number of carriers are typically observed. Here, we develop an efficient, individual-level inference method capable of estimating the colonization probability for each individual in a hospital network. Using real-world patient-to-patient contact networks and sparse observations of colonization, the proposed method identifies carriers of methicillin-resistant\n              Staphylococcus aureus\n              , a prevalent antimicrobial-resistant pathogen, more accurately than competing approaches informed by hospitalization history and contact tracing. In in silica control experiments, the individual-level inference supports improved, targeted interventions against healthcare-associated infections.\n            \n          , \n            \n              Antimicrobial-resistant organisms (AMROs) can colonize people without symptoms for long periods of time, during which these agents can spread unnoticed to other patients in healthcare systems. The accurate identification of asymptomatic spreaders of AMRO in hospital settings is essential for supporting the design of interventions against healthcare-associated infections (HAIs). However, this task remains challenging because of limited observations of colonization and the complicated transmission dynamics occurring within hospitals and the broader community. Here, we study the transmission of methicillin-resistant\n              Staphylococcus aureus\n              (MRSA), a prevalent AMRO, in 66 Swedish hospitals and healthcare facilities with inpatients using a data-driven, agent-based model informed by deidentified real-world hospitalization records. Combining the transmission model, patient-to-patient contact networks, and sparse observations of colonization, we develop and validate an individual-level inference approach that estimates the colonization probability of individual hospitalized patients. For both model-simulated and historical outbreaks, the proposed method supports the more accurate identification of asymptomatic MRSA carriers than other traditional approaches. In addition, in silica control experiments indicate that interventions targeted to inpatients with a high-colonization probability outperform heuristic strategies informed by hospitalization history and contact tracing.","container-title":"Proceedings of the National Academy of Sciences","DOI":"10.1073/pnas.2111190118","ISSN":"0027-8424, 1091-6490","issue":"37","journalAbbreviation":"Proc. Natl. Acad. Sci. U.S.A.","language":"en","page":"e2111190118","source":"DOI.org (Crossref)","title":"Identifying asymptomatic spreaders of antimicrobial-resistant pathogens in hospital settings","volume":"118","author":[{"family":"Pei","given":"Sen"},{"family":"Liljeros","given":"Fredrik"},{"family":"Shaman","given":"Jeffrey"}],"issued":{"date-parts":[["2021",9,14]]}}},{"id":413,"uris":["http://zotero.org/users/9551388/items/X27EMPDM"],"itemData":{"id":413,"type":"article-journal","container-title":"PLOS Computational Biology","DOI":"10.1371/journal.pcbi.1006697","ISSN":"1553-7358","issue":"8","journalAbbreviation":"PLoS Comput Biol","language":"en","page":"e1006697","source":"DOI.org (Crossref)","title":"Tracking Pseudomonas aeruginosa transmissions due to environmental contamination after discharge in ICUs using mathematical models","volume":"15","author":[{"family":"Pham","given":"Thi Mui"},{"family":"Kretzschmar","given":"Mirjam"},{"family":"Bertrand","given":"Xavier"},{"family":"Bootsma","given":"Martin"},{"literal":"on behalf of COMBACTE-MAGNET Consortium"}],"editor":[{"family":"Kouyos","given":"Roger Dimitri"}],"issued":{"date-parts":[["2019",8,28]]}}},{"id":534,"uris":["http://zotero.org/users/9551388/items/G4SIHVHU"],"itemData":{"id":534,"type":"article-journal","abstract":"Background: Methicillin resistant Staphylococcus aureus (MRSA) bacteria cause serious, often healthcareassociated infections and are frequently highly resistant to diverse antibiotics. Multiple MRSA clonal com­ plexes (CCs) have evolved independently and countries have different prevalent CCs. It is unclear when and why the dominant CC in a region may switch.\nMethods: We developed a mathematical deterministic model of MRSA CC competing for limited resource. The model distinguishes ‘standard MRSA’ and multidrug resistant sub-populations within each CC, allowing for resistance loss and transfer between same CC bacteria. We first analysed how dynamics of this system depend on growth-rate and resistance-potential differences between CCs, and on their resistance gene accumulation. We then fit the model to capture the longitudinal CC dynamics observed at a single UK hospital, which exemplified the UK-wide switch from mainly CC30 to mainly CC22.\nResults: We find that within a CC, gain and loss of resistance can allow for co-existence of sensitive and resistant sub-populations. Due to more efficient transfer of resistance at higher CC density, more drug resistance can accumulate in the population of a more prevalent CC. We show how this process of density dependent compe­ tition, together with prevalence disruption, could explain the relatively sudden switch from mainly CC30 to mainly CC22 in the UK hospital setting. Alternatively, the observed hospital dynamics could be reproduced by assuming that multidrug resistant CC22 evolved only around 2004.\nConclusions: We showed how higher prevalence may advantage a CC by allowing it to acquire antimicrobial resistances more easily. Due to this density dependence in competition, dominance in an area can depend on historic contingencies; the MRSA CC that happened to be first could stay dominant because of its high prevalence advantage. This then could help explain the stability, despite frequent stochastic introductions across borders, of geographic differences in MRSA CC.","container-title":"Epidemics","DOI":"10.1016/j.epidem.2021.100511","ISSN":"17554365","journalAbbreviation":"Epidemics","language":"en","page":"100511","source":"DOI.org (Crossref)","title":"Understanding MRSA clonal competition within a UK hospital; the possible importance of density dependence","volume":"37","author":[{"family":"Vos","given":"Anneke S.","non-dropping-particle":"de"},{"family":"Vlas","given":"Sake J.","non-dropping-particle":"de"},{"family":"Lindsay","given":"Jodi A."},{"family":"Kretzschmar","given":"Mirjam E.E."},{"family":"Knight","given":"Gwenan M."}],"issued":{"date-parts":[["2021",12]]}}}],"schema":"https://github.com/citation-style-language/schema/raw/master/csl-citation.json"} </w:instrText>
       </w:r>
       <w:r>
         <w:rPr>
@@ -2479,7 +3159,7 @@
           <w:vertAlign w:val="superscript"/>
           <w:lang w:val="en-GB"/>
         </w:rPr>
-        <w:t>1</w:t>
+        <w:t>1–4</w:t>
       </w:r>
       <w:r>
         <w:rPr>
@@ -2495,63 +3175,111 @@
           <w:sz w:val="20"/>
           <w:szCs w:val="20"/>
         </w:rPr>
-        <w:t xml:space="preserve">. </w:t>
-      </w:r>
-      <w:r>
-        <w:rPr>
-          <w:rFonts w:ascii="Arial" w:hAnsi="Arial" w:cs="Arial"/>
-          <w:sz w:val="20"/>
-          <w:szCs w:val="20"/>
-        </w:rPr>
-        <w:t xml:space="preserve">Investigations pairing </w:t>
-      </w:r>
-      <w:r>
-        <w:rPr>
-          <w:rFonts w:ascii="Arial" w:hAnsi="Arial" w:cs="Arial"/>
-          <w:sz w:val="20"/>
-          <w:szCs w:val="20"/>
-        </w:rPr>
-        <w:t>simulation based inference tools</w:t>
-      </w:r>
-      <w:r>
-        <w:rPr>
-          <w:rFonts w:ascii="Arial" w:hAnsi="Arial" w:cs="Arial"/>
-          <w:sz w:val="20"/>
-          <w:szCs w:val="20"/>
-        </w:rPr>
-        <w:t xml:space="preserve"> with data </w:t>
-      </w:r>
-      <w:r>
-        <w:rPr>
-          <w:rFonts w:ascii="Arial" w:hAnsi="Arial" w:cs="Arial"/>
-          <w:sz w:val="20"/>
-          <w:szCs w:val="20"/>
-        </w:rPr>
-        <w:t>usually rely</w:t>
-      </w:r>
-      <w:r>
-        <w:rPr>
-          <w:rFonts w:ascii="Arial" w:hAnsi="Arial" w:cs="Arial"/>
-          <w:sz w:val="20"/>
-          <w:szCs w:val="20"/>
-        </w:rPr>
-        <w:t xml:space="preserve"> on a</w:t>
-      </w:r>
-      <w:r>
-        <w:rPr>
-          <w:rFonts w:ascii="Arial" w:hAnsi="Arial" w:cs="Arial"/>
-          <w:sz w:val="20"/>
-          <w:szCs w:val="20"/>
-        </w:rPr>
-        <w:t xml:space="preserve"> single AMROs of interest such as m</w:t>
-      </w:r>
-      <w:r>
-        <w:rPr>
-          <w:rFonts w:ascii="Arial" w:hAnsi="Arial" w:cs="Arial"/>
-          <w:sz w:val="20"/>
-          <w:szCs w:val="20"/>
-        </w:rPr>
-        <w:t xml:space="preserve">ethicillin-resistant </w:t>
+        <w:t>.</w:t>
+      </w:r>
+      <w:r>
+        <w:rPr>
+          <w:rFonts w:ascii="Arial" w:hAnsi="Arial" w:cs="Arial"/>
+          <w:sz w:val="20"/>
+          <w:szCs w:val="20"/>
+        </w:rPr>
+        <w:t xml:space="preserve"> </w:t>
+      </w:r>
+      <w:r>
+        <w:rPr>
+          <w:rFonts w:ascii="Arial" w:hAnsi="Arial" w:cs="Arial"/>
+          <w:sz w:val="20"/>
+          <w:szCs w:val="20"/>
+        </w:rPr>
+        <w:t>Additionally</w:t>
+      </w:r>
+      <w:r>
+        <w:rPr>
+          <w:rFonts w:ascii="Arial" w:hAnsi="Arial" w:cs="Arial"/>
+          <w:sz w:val="20"/>
+          <w:szCs w:val="20"/>
+        </w:rPr>
+        <w:t xml:space="preserve"> </w:t>
+      </w:r>
+      <w:r>
+        <w:rPr>
+          <w:rFonts w:ascii="Arial" w:hAnsi="Arial" w:cs="Arial"/>
+          <w:sz w:val="20"/>
+          <w:szCs w:val="20"/>
+        </w:rPr>
+        <w:t>some</w:t>
+      </w:r>
+      <w:r>
+        <w:rPr>
+          <w:rFonts w:ascii="Arial" w:hAnsi="Arial" w:cs="Arial"/>
+          <w:sz w:val="20"/>
+          <w:szCs w:val="20"/>
+        </w:rPr>
+        <w:t xml:space="preserve"> </w:t>
+      </w:r>
+      <w:r>
+        <w:rPr>
+          <w:rFonts w:ascii="Arial" w:hAnsi="Arial" w:cs="Arial"/>
+          <w:sz w:val="20"/>
+          <w:szCs w:val="20"/>
+        </w:rPr>
+        <w:t xml:space="preserve">of the investigations constraining models with data </w:t>
+      </w:r>
+      <w:r>
+        <w:rPr>
+          <w:rFonts w:ascii="Arial" w:hAnsi="Arial" w:cs="Arial"/>
+          <w:sz w:val="20"/>
+          <w:szCs w:val="20"/>
+        </w:rPr>
+        <w:t>are absent</w:t>
+      </w:r>
+      <w:r>
+        <w:rPr>
+          <w:rFonts w:ascii="Arial" w:hAnsi="Arial" w:cs="Arial"/>
+          <w:sz w:val="20"/>
+          <w:szCs w:val="20"/>
+        </w:rPr>
+        <w:t xml:space="preserve"> </w:t>
+      </w:r>
+      <w:r>
+        <w:rPr>
+          <w:rFonts w:ascii="Arial" w:hAnsi="Arial" w:cs="Arial"/>
+          <w:sz w:val="20"/>
+          <w:szCs w:val="20"/>
+        </w:rPr>
+        <w:t>of interrogation</w:t>
+      </w:r>
+      <w:r>
+        <w:rPr>
+          <w:rFonts w:ascii="Arial" w:hAnsi="Arial" w:cs="Arial"/>
+          <w:sz w:val="20"/>
+          <w:szCs w:val="20"/>
+        </w:rPr>
+        <w:t xml:space="preserve"> </w:t>
+      </w:r>
+      <w:r>
+        <w:rPr>
+          <w:rFonts w:ascii="Arial" w:hAnsi="Arial" w:cs="Arial"/>
+          <w:sz w:val="20"/>
+          <w:szCs w:val="20"/>
+        </w:rPr>
+        <w:t xml:space="preserve">about the structural identifiability of the system, for example (cite) infer whether nosocomial transmissions </w:t>
+      </w:r>
+      <w:r>
+        <w:rPr>
+          <w:rFonts w:ascii="Arial" w:hAnsi="Arial" w:cs="Arial"/>
+          <w:sz w:val="20"/>
+          <w:szCs w:val="20"/>
+        </w:rPr>
+        <w:t>were</w:t>
+      </w:r>
+      <w:r>
+        <w:rPr>
+          <w:rFonts w:ascii="Arial" w:hAnsi="Arial" w:cs="Arial"/>
+          <w:sz w:val="20"/>
+          <w:szCs w:val="20"/>
+        </w:rPr>
+        <w:t xml:space="preserve"> via host-to-host or an environmental reservoir for </w:t>
       </w:r>
       <w:r>
         <w:rPr>
@@ -2561,15 +3289,7 @@
           <w:sz w:val="20"/>
           <w:szCs w:val="20"/>
         </w:rPr>
-        <w:t>Staphylococcus aureus</w:t>
-      </w:r>
-      <w:r>
-        <w:rPr>
-          <w:rFonts w:ascii="Arial" w:hAnsi="Arial" w:cs="Arial"/>
-          <w:sz w:val="20"/>
-          <w:szCs w:val="20"/>
-        </w:rPr>
-        <w:t xml:space="preserve"> (MRSA) or </w:t>
+        <w:t>P. aeuruginosa</w:t>
       </w:r>
       <w:r>
         <w:rPr>
@@ -2579,13 +3299,27 @@
           <w:sz w:val="20"/>
           <w:szCs w:val="20"/>
         </w:rPr>
-        <w:t>K. pneumoniae</w:t>
-      </w:r>
-      <w:r>
-        <w:rPr>
-          <w:rFonts w:ascii="Arial" w:hAnsi="Arial" w:cs="Arial"/>
-          <w:i/>
-          <w:iCs/>
+        <w:t xml:space="preserve">. </w:t>
+      </w:r>
+      <w:r>
+        <w:rPr>
+          <w:rFonts w:ascii="Arial" w:hAnsi="Arial" w:cs="Arial"/>
+          <w:sz w:val="20"/>
+          <w:szCs w:val="20"/>
+        </w:rPr>
+        <w:t>We hypothesized that as patient-to-patient and environmental transmission apport linearly to the force of infection there might be multiple solutions</w:t>
+      </w:r>
+      <w:r>
+        <w:rPr>
+          <w:rFonts w:ascii="Arial" w:hAnsi="Arial" w:cs="Arial"/>
+          <w:sz w:val="20"/>
+          <w:szCs w:val="20"/>
+        </w:rPr>
+        <w:t xml:space="preserve"> of the parameter space</w:t>
+      </w:r>
+      <w:r>
+        <w:rPr>
+          <w:rFonts w:ascii="Arial" w:hAnsi="Arial" w:cs="Arial"/>
           <w:sz w:val="20"/>
           <w:szCs w:val="20"/>
         </w:rPr>
@@ -2597,269 +3331,31 @@
           <w:sz w:val="20"/>
           <w:szCs w:val="20"/>
         </w:rPr>
-        <w:t xml:space="preserve">and principally used ICU admissions </w:t>
-      </w:r>
-      <w:r>
-        <w:rPr>
-          <w:rFonts w:ascii="Arial" w:hAnsi="Arial" w:cs="Arial"/>
-          <w:sz w:val="20"/>
-          <w:szCs w:val="20"/>
-        </w:rPr>
-        <w:t xml:space="preserve">to constrain the model </w:t>
-      </w:r>
-      <w:r>
-        <w:rPr>
-          <w:rFonts w:ascii="Arial" w:hAnsi="Arial" w:cs="Arial"/>
-          <w:sz w:val="20"/>
-          <w:szCs w:val="20"/>
-        </w:rPr>
-        <w:t>exercises</w:t>
-      </w:r>
-      <w:r>
-        <w:rPr>
-          <w:rFonts w:ascii="Arial" w:hAnsi="Arial" w:cs="Arial"/>
-          <w:sz w:val="20"/>
-          <w:szCs w:val="20"/>
-        </w:rPr>
-        <w:t xml:space="preserve"> </w:t>
-      </w:r>
-      <w:r>
-        <w:rPr>
-          <w:rFonts w:ascii="Arial" w:hAnsi="Arial" w:cs="Arial"/>
-          <w:sz w:val="20"/>
-          <w:szCs w:val="20"/>
-        </w:rPr>
-        <w:fldChar w:fldCharType="begin"/>
-      </w:r>
-      <w:r>
-        <w:rPr>
-          <w:rFonts w:ascii="Arial" w:hAnsi="Arial" w:cs="Arial"/>
-          <w:sz w:val="20"/>
-          <w:szCs w:val="20"/>
-        </w:rPr>
-        <w:instrText xml:space="preserve"> ADDIN ZOTERO_ITEM CSL_CITATION {"citationID":"asmgv5mnj6","properties":{"formattedCitation":"\\uldash{\\super 1\\uc0\\u8211{}3\\nosupersub{}}","plainCitation":"1–3","noteIndex":0},"citationItems":[{"id":135,"uris":["http://zotero.org/users/9551388/items/D85TW3FM"],"itemData":{"id":135,"type":"article-journal","abstract":"Methicillin-resistant Staphylococcus aureus (MRSA) is a continued threat to human health in both community and healthcare settings. In hospitals, control efforts would benefit from accurate estimation of asymptomatic colonization and infection importation rates from the community. However, developing such estimates remains challenging due to limited observation of colonization and complicated transmission dynamics within hospitals and the community. Here, we develop an inference framework that can estimate these key quantities by combining statistical filtering techniques, an agent-based model, and real-world patient-to-patient contact networks, and use this framework to infer nosocomial transmission and infection importation over an outbreak spanning 6 years in 66 Swedish hospitals. In particular, we identify a small number of patients with disproportionately high risk of colonization. In retrospective control experiments, interventions targeted to these individuals yield a substantial improvement over heuristic strategies informed by number of contacts, length of stay and contact tracing.\n          , \n            Antibiotic-resistant bacteria like the Methicillin-resistant Staphylococcus aureus (MRSA) can live in people for many years without making them sick. During this time, the bacteria can spread to others who come in contact with the MRSA-infected person. The number of people with stealth MRSA infections living in the community has been increasing. As a result, hospitals may not only be dealing with MRSA infections that originated onsite, but also cases imported from the community. That makes tracking and controlling MRSA infections in hospitals difficult.\n            Now, Pei et al. show that computer modeling can help identify the role MRSA infections from the community play in hospital outbreaks and test ways to control them. In the experiments, data from an MRSA outbreak that occurred at 66 Swedish hospitals over 6 years were analyzed using statistical methods and computer modeling. This helped to identify patients who were likely colonized with MRSA within the hospital and those who had acquired it in the community. Next, Pei et al. used computer modeling to test what would have happened if these high-risk individuals had received interventions to prevent them from spreading MRSA in the hospital. This showed that targeting individuals at high-risk of a MRSA infection could reduce the spread of MRSA in the hospital.\n            The computer models developed by Pei et al. may help researchers, clinicians and public health officials working to control the spread of antibiotic resistant bacteria. The model can improve our understanding of how antibiotic resistant bacteria spread in healthcare facilities and may enable the development of more effective strategies to control these pathogens. Infection-control strategies created with this system must first be tested in isolated, real-world settings to verify they work before they can be deployed broadly.","container-title":"eLife","DOI":"10.7554/eLife.40977","ISSN":"2050-084X","language":"en","page":"e40977","source":"DOI.org (Crossref)","title":"Inference and control of the nosocomial transmission of methicillin-resistant Staphylococcus aureus","volume":"7","author":[{"family":"Pei","given":"Sen"},{"family":"Morone","given":"Flaviano"},{"family":"Liljeros","given":"Fredrik"},{"family":"Makse","given":"Hernán"},{"family":"Shaman","given":"Jeffrey L"}],"issued":{"date-parts":[["2018",12,18]]}}},{"id":440,"uris":["http://zotero.org/users/9551388/items/2DRUTVTL"],"itemData":{"id":440,"type":"article-journal","abstract":"Significance\n            \n              Healthcare-associated infections caused by antimicrobial-resistant agents are hard to eliminate in hospitals partly because of the existence of asymptomatic spreaders who unwittingly transmit these pathogens to others. In practice, identifying asymptomatic patients colonized with antimicrobial-resistant agents is challenging, as only a limited number of carriers are typically observed. Here, we develop an efficient, individual-level inference method capable of estimating the colonization probability for each individual in a hospital network. Using real-world patient-to-patient contact networks and sparse observations of colonization, the proposed method identifies carriers of methicillin-resistant\n              Staphylococcus aureus\n              , a prevalent antimicrobial-resistant pathogen, more accurately than competing approaches informed by hospitalization history and contact tracing. In in silica control experiments, the individual-level inference supports improved, targeted interventions against healthcare-associated infections.\n            \n          , \n            \n              Antimicrobial-resistant organisms (AMROs) can colonize people without symptoms for long periods of time, during which these agents can spread unnoticed to other patients in healthcare systems. The accurate identification of asymptomatic spreaders of AMRO in hospital settings is essential for supporting the design of interventions against healthcare-associated infections (HAIs). However, this task remains challenging because of limited observations of colonization and the complicated transmission dynamics occurring within hospitals and the broader community. Here, we study the transmission of methicillin-resistant\n              Staphylococcus aureus\n              (MRSA), a prevalent AMRO, in 66 Swedish hospitals and healthcare facilities with inpatients using a data-driven, agent-based model informed by deidentified real-world hospitalization records. Combining the transmission model, patient-to-patient contact networks, and sparse observations of colonization, we develop and validate an individual-level inference approach that estimates the colonization probability of individual hospitalized patients. For both model-simulated and historical outbreaks, the proposed method supports the more accurate identification of asymptomatic MRSA carriers than other traditional approaches. In addition, in silica control experiments indicate that interventions targeted to inpatients with a high-colonization probability outperform heuristic strategies informed by hospitalization history and contact tracing.","container-title":"Proceedings of the National Academy of Sciences","DOI":"10.1073/pnas.2111190118","ISSN":"0027-8424, 1091-6490","issue":"37","journalAbbreviation":"Proc. Natl. Acad. Sci. U.S.A.","language":"en","page":"e2111190118","source":"DOI.org (Crossref)","title":"Identifying asymptomatic spreaders of antimicrobial-resistant pathogens in hospital settings","volume":"118","author":[{"family":"Pei","given":"Sen"},{"family":"Liljeros","given":"Fredrik"},{"family":"Shaman","given":"Jeffrey"}],"issued":{"date-parts":[["2021",9,14]]}}},{"id":413,"uris":["http://zotero.org/users/9551388/items/X27EMPDM"],"itemData":{"id":413,"type":"article-journal","container-title":"PLOS Computational Biology","DOI":"10.1371/journal.pcbi.1006697","ISSN":"1553-7358","issue":"8","journalAbbreviation":"PLoS Comput Biol","language":"en","page":"e1006697","source":"DOI.org (Crossref)","title":"Tracking Pseudomonas aeruginosa transmissions due to environmental contamination after discharge in ICUs using mathematical models","volume":"15","author":[{"family":"Pham","given":"Thi Mui"},{"family":"Kretzschmar","given":"Mirjam"},{"family":"Bertrand","given":"Xavier"},{"family":"Bootsma","given":"Martin"},{"literal":"on behalf of COMBACTE-MAGNET Consortium"}],"editor":[{"family":"Kouyos","given":"Roger Dimitri"}],"issued":{"date-parts":[["2019",8,28]]}}}],"schema":"https://github.com/citation-style-language/schema/raw/master/csl-citation.json"} </w:instrText>
-      </w:r>
-      <w:r>
-        <w:rPr>
-          <w:rFonts w:ascii="Arial" w:hAnsi="Arial" w:cs="Arial"/>
-          <w:sz w:val="20"/>
-          <w:szCs w:val="20"/>
-        </w:rPr>
-        <w:fldChar w:fldCharType="separate"/>
-      </w:r>
-      <w:r>
-        <w:rPr>
-          <w:rFonts w:ascii="Arial" w:hAnsi="Arial" w:cs="Arial"/>
-          <w:sz w:val="20"/>
-          <w:u w:val="dash"/>
-          <w:vertAlign w:val="superscript"/>
-          <w:lang w:val="en-GB"/>
-        </w:rPr>
-        <w:t>1–3</w:t>
-      </w:r>
-      <w:r>
-        <w:rPr>
-          <w:rFonts w:ascii="Arial" w:hAnsi="Arial" w:cs="Arial"/>
-          <w:sz w:val="20"/>
-          <w:szCs w:val="20"/>
-        </w:rPr>
-        <w:fldChar w:fldCharType="end"/>
-      </w:r>
-      <w:r>
-        <w:rPr>
-          <w:rFonts w:ascii="Arial" w:hAnsi="Arial" w:cs="Arial"/>
-          <w:sz w:val="20"/>
-          <w:szCs w:val="20"/>
-        </w:rPr>
-        <w:t>.</w:t>
-      </w:r>
-      <w:r>
-        <w:rPr>
-          <w:rFonts w:ascii="Arial" w:hAnsi="Arial" w:cs="Arial"/>
-          <w:sz w:val="20"/>
-          <w:szCs w:val="20"/>
-        </w:rPr>
-        <w:t xml:space="preserve"> </w:t>
-      </w:r>
-      <w:r>
-        <w:rPr>
-          <w:rFonts w:ascii="Arial" w:hAnsi="Arial" w:cs="Arial"/>
-          <w:sz w:val="20"/>
-          <w:szCs w:val="20"/>
-        </w:rPr>
-        <w:t>Additionally</w:t>
-      </w:r>
-      <w:r>
-        <w:rPr>
-          <w:rFonts w:ascii="Arial" w:hAnsi="Arial" w:cs="Arial"/>
-          <w:sz w:val="20"/>
-          <w:szCs w:val="20"/>
-        </w:rPr>
-        <w:t xml:space="preserve"> most of the investigations constraining models with data lack of interrogation</w:t>
-      </w:r>
-      <w:r>
-        <w:rPr>
-          <w:rFonts w:ascii="Arial" w:hAnsi="Arial" w:cs="Arial"/>
-          <w:sz w:val="20"/>
-          <w:szCs w:val="20"/>
-        </w:rPr>
-        <w:t xml:space="preserve"> to the system</w:t>
-      </w:r>
-      <w:r>
-        <w:rPr>
-          <w:rFonts w:ascii="Arial" w:hAnsi="Arial" w:cs="Arial"/>
-          <w:sz w:val="20"/>
-          <w:szCs w:val="20"/>
-        </w:rPr>
-        <w:t xml:space="preserve"> about the structural identifiability of the system, for example (cite) infer whether nosocomial transmissions </w:t>
-      </w:r>
-      <w:r>
-        <w:rPr>
-          <w:rFonts w:ascii="Arial" w:hAnsi="Arial" w:cs="Arial"/>
-          <w:sz w:val="20"/>
-          <w:szCs w:val="20"/>
-        </w:rPr>
-        <w:t>were</w:t>
-      </w:r>
-      <w:r>
-        <w:rPr>
-          <w:rFonts w:ascii="Arial" w:hAnsi="Arial" w:cs="Arial"/>
-          <w:sz w:val="20"/>
-          <w:szCs w:val="20"/>
-        </w:rPr>
-        <w:t xml:space="preserve"> via host-to-host or an environmental reservoir for </w:t>
-      </w:r>
-      <w:r>
-        <w:rPr>
-          <w:rFonts w:ascii="Arial" w:hAnsi="Arial" w:cs="Arial"/>
-          <w:i/>
-          <w:iCs/>
-          <w:sz w:val="20"/>
-          <w:szCs w:val="20"/>
-        </w:rPr>
-        <w:t>P. aeuruginosa</w:t>
-      </w:r>
-      <w:r>
-        <w:rPr>
-          <w:rFonts w:ascii="Arial" w:hAnsi="Arial" w:cs="Arial"/>
-          <w:i/>
-          <w:iCs/>
+        <w:t xml:space="preserve">We also claim that </w:t>
+      </w:r>
+      <w:r>
+        <w:rPr>
+          <w:rFonts w:ascii="Arial" w:hAnsi="Arial" w:cs="Arial"/>
+          <w:sz w:val="20"/>
+          <w:szCs w:val="20"/>
+        </w:rPr>
+        <w:t>simulation-based inferences tools investigations need to start including in their cookbook systematical investigations of the identifiability of the system</w:t>
+      </w:r>
+      <w:r>
+        <w:rPr>
+          <w:rFonts w:ascii="Arial" w:hAnsi="Arial" w:cs="Arial"/>
+          <w:sz w:val="20"/>
+          <w:szCs w:val="20"/>
+        </w:rPr>
+        <w:t>, especially when relying on stochastic transmission models</w:t>
+      </w:r>
+      <w:r>
+        <w:rPr>
+          <w:rFonts w:ascii="Arial" w:hAnsi="Arial" w:cs="Arial"/>
           <w:sz w:val="20"/>
           <w:szCs w:val="20"/>
         </w:rPr>
         <w:t xml:space="preserve">. </w:t>
-      </w:r>
-      <w:r>
-        <w:rPr>
-          <w:rFonts w:ascii="Arial" w:hAnsi="Arial" w:cs="Arial"/>
-          <w:sz w:val="20"/>
-          <w:szCs w:val="20"/>
-        </w:rPr>
-        <w:t>We hypothesized that as patient-to-patient and environmental transmission apport linearly to the force of infection there might be multiple solutions</w:t>
-      </w:r>
-      <w:r>
-        <w:rPr>
-          <w:rFonts w:ascii="Arial" w:hAnsi="Arial" w:cs="Arial"/>
-          <w:sz w:val="20"/>
-          <w:szCs w:val="20"/>
-        </w:rPr>
-        <w:t>,</w:t>
-      </w:r>
-      <w:r>
-        <w:rPr>
-          <w:rFonts w:ascii="Arial" w:hAnsi="Arial" w:cs="Arial"/>
-          <w:sz w:val="20"/>
-          <w:szCs w:val="20"/>
-        </w:rPr>
-        <w:t xml:space="preserve"> </w:t>
-      </w:r>
-      <w:r>
-        <w:rPr>
-          <w:rFonts w:ascii="Arial" w:hAnsi="Arial" w:cs="Arial"/>
-          <w:sz w:val="20"/>
-          <w:szCs w:val="20"/>
-        </w:rPr>
-        <w:t>especially</w:t>
-      </w:r>
-      <w:r>
-        <w:rPr>
-          <w:rFonts w:ascii="Arial" w:hAnsi="Arial" w:cs="Arial"/>
-          <w:sz w:val="20"/>
-          <w:szCs w:val="20"/>
-        </w:rPr>
-        <w:t xml:space="preserve"> for regions of the parameter space where both rates apport in similar quantities</w:t>
-      </w:r>
-      <w:r>
-        <w:rPr>
-          <w:rFonts w:ascii="Arial" w:hAnsi="Arial" w:cs="Arial"/>
-          <w:sz w:val="20"/>
-          <w:szCs w:val="20"/>
-        </w:rPr>
-        <w:t xml:space="preserve"> (See SI Figure)</w:t>
-      </w:r>
-      <w:r>
-        <w:rPr>
-          <w:rFonts w:ascii="Arial" w:hAnsi="Arial" w:cs="Arial"/>
-          <w:sz w:val="20"/>
-          <w:szCs w:val="20"/>
-        </w:rPr>
-        <w:t xml:space="preserve">. </w:t>
-      </w:r>
-      <w:r>
-        <w:rPr>
-          <w:rFonts w:ascii="Arial" w:hAnsi="Arial" w:cs="Arial"/>
-          <w:sz w:val="20"/>
-          <w:szCs w:val="20"/>
-        </w:rPr>
-        <w:t xml:space="preserve">We also claim that </w:t>
-      </w:r>
-      <w:r>
-        <w:rPr>
-          <w:rFonts w:ascii="Arial" w:hAnsi="Arial" w:cs="Arial"/>
-          <w:sz w:val="20"/>
-          <w:szCs w:val="20"/>
-        </w:rPr>
-        <w:t xml:space="preserve">simulation-based inferences tools investigations need to start including in their cookbook systematical investigations of the identifiability of the system. We </w:t>
-      </w:r>
-      <w:r>
-        <w:rPr>
-          <w:rFonts w:ascii="Arial" w:hAnsi="Arial" w:cs="Arial"/>
-          <w:sz w:val="20"/>
-          <w:szCs w:val="20"/>
-        </w:rPr>
-        <w:t>suggest</w:t>
-      </w:r>
-      <w:r>
-        <w:rPr>
-          <w:rFonts w:ascii="Arial" w:hAnsi="Arial" w:cs="Arial"/>
-          <w:sz w:val="20"/>
-          <w:szCs w:val="20"/>
-        </w:rPr>
-        <w:t xml:space="preserve"> there is</w:t>
-      </w:r>
-      <w:r>
-        <w:rPr>
-          <w:rFonts w:ascii="Arial" w:hAnsi="Arial" w:cs="Arial"/>
-          <w:sz w:val="20"/>
-          <w:szCs w:val="20"/>
-        </w:rPr>
-        <w:t xml:space="preserve"> a parallel between the usual tools for studying the stability of theoretical dynamical systems and </w:t>
-      </w:r>
-      <w:r>
-        <w:rPr>
-          <w:rFonts w:ascii="Arial" w:hAnsi="Arial" w:cs="Arial"/>
-          <w:sz w:val="20"/>
-          <w:szCs w:val="20"/>
-        </w:rPr>
-        <w:t>identifiability</w:t>
-      </w:r>
-      <w:r>
-        <w:rPr>
-          <w:rFonts w:ascii="Arial" w:hAnsi="Arial" w:cs="Arial"/>
-          <w:sz w:val="20"/>
-          <w:szCs w:val="20"/>
-        </w:rPr>
-        <w:t xml:space="preserve"> interrogations.</w:t>
       </w:r>
     </w:p>
     <w:p>
@@ -2878,6 +3374,7 @@
           <w:sz w:val="20"/>
           <w:szCs w:val="20"/>
         </w:rPr>
+        <w:lastRenderedPageBreak/>
         <w:t>Studies on the epidemiological characteristics of multiple co-circulating organisms</w:t>
       </w:r>
       <w:r>
@@ -3039,6 +3536,318 @@
           <w:szCs w:val="20"/>
         </w:rPr>
         <w:t>.</w:t>
+      </w:r>
+      <w:r>
+        <w:rPr>
+          <w:rFonts w:ascii="Arial" w:hAnsi="Arial" w:cs="Arial"/>
+          <w:sz w:val="20"/>
+          <w:szCs w:val="20"/>
+        </w:rPr>
+        <w:t>First, hospital</w:t>
+      </w:r>
+      <w:r>
+        <w:rPr>
+          <w:rFonts w:ascii="Arial" w:hAnsi="Arial" w:cs="Arial"/>
+          <w:sz w:val="20"/>
+          <w:szCs w:val="20"/>
+        </w:rPr>
+        <w:t xml:space="preserve"> networks</w:t>
+      </w:r>
+      <w:r>
+        <w:rPr>
+          <w:rFonts w:ascii="Arial" w:hAnsi="Arial" w:cs="Arial"/>
+          <w:sz w:val="20"/>
+          <w:szCs w:val="20"/>
+        </w:rPr>
+        <w:t xml:space="preserve"> are</w:t>
+      </w:r>
+      <w:r>
+        <w:rPr>
+          <w:rFonts w:ascii="Arial" w:hAnsi="Arial" w:cs="Arial"/>
+          <w:sz w:val="20"/>
+          <w:szCs w:val="20"/>
+        </w:rPr>
+        <w:t xml:space="preserve"> open system</w:t>
+      </w:r>
+      <w:r>
+        <w:rPr>
+          <w:rFonts w:ascii="Arial" w:hAnsi="Arial" w:cs="Arial"/>
+          <w:sz w:val="20"/>
+          <w:szCs w:val="20"/>
+        </w:rPr>
+        <w:t>s</w:t>
+      </w:r>
+      <w:r>
+        <w:rPr>
+          <w:rFonts w:ascii="Arial" w:hAnsi="Arial" w:cs="Arial"/>
+          <w:sz w:val="20"/>
+          <w:szCs w:val="20"/>
+        </w:rPr>
+        <w:t xml:space="preserve"> with </w:t>
+      </w:r>
+      <w:r>
+        <w:rPr>
+          <w:rFonts w:ascii="Arial" w:hAnsi="Arial" w:cs="Arial"/>
+          <w:sz w:val="20"/>
+          <w:szCs w:val="20"/>
+        </w:rPr>
+        <w:t>significant</w:t>
+      </w:r>
+      <w:r>
+        <w:rPr>
+          <w:rFonts w:ascii="Arial" w:hAnsi="Arial" w:cs="Arial"/>
+          <w:sz w:val="20"/>
+          <w:szCs w:val="20"/>
+        </w:rPr>
+        <w:t xml:space="preserve"> variation</w:t>
+      </w:r>
+      <w:r>
+        <w:rPr>
+          <w:rFonts w:ascii="Arial" w:hAnsi="Arial" w:cs="Arial"/>
+          <w:sz w:val="20"/>
+          <w:szCs w:val="20"/>
+        </w:rPr>
+        <w:t>s</w:t>
+      </w:r>
+      <w:r>
+        <w:rPr>
+          <w:rFonts w:ascii="Arial" w:hAnsi="Arial" w:cs="Arial"/>
+          <w:sz w:val="20"/>
+          <w:szCs w:val="20"/>
+        </w:rPr>
+        <w:t xml:space="preserve"> in </w:t>
+      </w:r>
+      <w:r>
+        <w:rPr>
+          <w:rFonts w:ascii="Arial" w:hAnsi="Arial" w:cs="Arial"/>
+          <w:sz w:val="20"/>
+          <w:szCs w:val="20"/>
+        </w:rPr>
+        <w:t xml:space="preserve">the </w:t>
+      </w:r>
+      <w:r>
+        <w:rPr>
+          <w:rFonts w:ascii="Arial" w:hAnsi="Arial" w:cs="Arial"/>
+          <w:sz w:val="20"/>
+          <w:szCs w:val="20"/>
+        </w:rPr>
+        <w:t xml:space="preserve">daily and </w:t>
+      </w:r>
+      <w:r>
+        <w:rPr>
+          <w:rFonts w:ascii="Arial" w:hAnsi="Arial" w:cs="Arial"/>
+          <w:sz w:val="20"/>
+          <w:szCs w:val="20"/>
+        </w:rPr>
+        <w:t>weekly</w:t>
+      </w:r>
+      <w:r>
+        <w:rPr>
+          <w:rFonts w:ascii="Arial" w:hAnsi="Arial" w:cs="Arial"/>
+          <w:sz w:val="20"/>
+          <w:szCs w:val="20"/>
+        </w:rPr>
+        <w:t xml:space="preserve"> </w:t>
+      </w:r>
+      <w:r>
+        <w:rPr>
+          <w:rFonts w:ascii="Arial" w:hAnsi="Arial" w:cs="Arial"/>
+          <w:sz w:val="20"/>
+          <w:szCs w:val="20"/>
+        </w:rPr>
+        <w:t>admission</w:t>
+      </w:r>
+      <w:r>
+        <w:rPr>
+          <w:rFonts w:ascii="Arial" w:hAnsi="Arial" w:cs="Arial"/>
+          <w:sz w:val="20"/>
+          <w:szCs w:val="20"/>
+        </w:rPr>
+        <w:t xml:space="preserve"> rate</w:t>
+      </w:r>
+      <w:r>
+        <w:rPr>
+          <w:rFonts w:ascii="Arial" w:hAnsi="Arial" w:cs="Arial"/>
+          <w:sz w:val="20"/>
+          <w:szCs w:val="20"/>
+        </w:rPr>
+        <w:t xml:space="preserve"> </w:t>
+      </w:r>
+      <w:r>
+        <w:rPr>
+          <w:rFonts w:ascii="Arial" w:hAnsi="Arial" w:cs="Arial"/>
+          <w:sz w:val="20"/>
+          <w:szCs w:val="20"/>
+        </w:rPr>
+        <w:t xml:space="preserve">ranging from </w:t>
+      </w:r>
+      <w:r>
+        <w:rPr>
+          <w:rFonts w:ascii="Arial" w:hAnsi="Arial" w:cs="Arial"/>
+          <w:sz w:val="20"/>
+          <w:szCs w:val="20"/>
+        </w:rPr>
+        <w:t>23</w:t>
+      </w:r>
+      <w:r>
+        <w:rPr>
+          <w:rFonts w:ascii="Arial" w:hAnsi="Arial" w:cs="Arial"/>
+          <w:sz w:val="20"/>
+          <w:szCs w:val="20"/>
+        </w:rPr>
+        <w:t xml:space="preserve">% to </w:t>
+      </w:r>
+      <w:r>
+        <w:rPr>
+          <w:rFonts w:ascii="Arial" w:hAnsi="Arial" w:cs="Arial"/>
+          <w:sz w:val="20"/>
+          <w:szCs w:val="20"/>
+        </w:rPr>
+        <w:t>52</w:t>
+      </w:r>
+      <w:r>
+        <w:rPr>
+          <w:rFonts w:ascii="Arial" w:hAnsi="Arial" w:cs="Arial"/>
+          <w:sz w:val="20"/>
+          <w:szCs w:val="20"/>
+        </w:rPr>
+        <w:t>%</w:t>
+      </w:r>
+      <w:r>
+        <w:rPr>
+          <w:rFonts w:ascii="Arial" w:hAnsi="Arial" w:cs="Arial"/>
+          <w:sz w:val="20"/>
+          <w:szCs w:val="20"/>
+        </w:rPr>
+        <w:t xml:space="preserve"> (See Figure 1A), explained mostly by variations across the building</w:t>
+      </w:r>
+      <w:r>
+        <w:rPr>
+          <w:rFonts w:ascii="Arial" w:hAnsi="Arial" w:cs="Arial"/>
+          <w:sz w:val="20"/>
+          <w:szCs w:val="20"/>
+        </w:rPr>
+        <w:t>s in the hospital network</w:t>
+      </w:r>
+      <w:r>
+        <w:rPr>
+          <w:rFonts w:ascii="Arial" w:hAnsi="Arial" w:cs="Arial"/>
+          <w:sz w:val="20"/>
+          <w:szCs w:val="20"/>
+        </w:rPr>
+        <w:t xml:space="preserve"> with some ranging from 0-50% (high</w:t>
+      </w:r>
+      <w:r>
+        <w:rPr>
+          <w:rFonts w:ascii="Arial" w:hAnsi="Arial" w:cs="Arial"/>
+          <w:sz w:val="20"/>
+          <w:szCs w:val="20"/>
+        </w:rPr>
+        <w:t xml:space="preserve"> number of outpatients???)</w:t>
+      </w:r>
+      <w:r>
+        <w:rPr>
+          <w:rFonts w:ascii="Arial" w:hAnsi="Arial" w:cs="Arial"/>
+          <w:sz w:val="20"/>
+          <w:szCs w:val="20"/>
+        </w:rPr>
+        <w:t xml:space="preserve">. This heterogeneity at </w:t>
+      </w:r>
+      <w:r>
+        <w:rPr>
+          <w:rFonts w:ascii="Arial" w:hAnsi="Arial" w:cs="Arial"/>
+          <w:sz w:val="20"/>
+          <w:szCs w:val="20"/>
+        </w:rPr>
+        <w:t xml:space="preserve">the </w:t>
+      </w:r>
+      <w:r>
+        <w:rPr>
+          <w:rFonts w:ascii="Arial" w:hAnsi="Arial" w:cs="Arial"/>
+          <w:sz w:val="20"/>
+          <w:szCs w:val="20"/>
+        </w:rPr>
+        <w:t xml:space="preserve">building scale in turn </w:t>
+      </w:r>
+      <w:r>
+        <w:rPr>
+          <w:rFonts w:ascii="Arial" w:hAnsi="Arial" w:cs="Arial"/>
+          <w:sz w:val="20"/>
+          <w:szCs w:val="20"/>
+        </w:rPr>
+        <w:t xml:space="preserve">is </w:t>
+      </w:r>
+      <w:r>
+        <w:rPr>
+          <w:rFonts w:ascii="Arial" w:hAnsi="Arial" w:cs="Arial"/>
+          <w:sz w:val="20"/>
+          <w:szCs w:val="20"/>
+        </w:rPr>
+        <w:t>explained by variation across the wards composing each building (See Figure SI Xxx)</w:t>
+      </w:r>
+      <w:r>
+        <w:rPr>
+          <w:rFonts w:ascii="Arial" w:hAnsi="Arial" w:cs="Arial"/>
+          <w:sz w:val="20"/>
+          <w:szCs w:val="20"/>
+        </w:rPr>
+        <w:t>. Discharges or outflux of patients at ward facility scale follows similar patterns</w:t>
+      </w:r>
+      <w:r>
+        <w:rPr>
+          <w:rFonts w:ascii="Arial" w:hAnsi="Arial" w:cs="Arial"/>
+          <w:sz w:val="20"/>
+          <w:szCs w:val="20"/>
+        </w:rPr>
+        <w:t xml:space="preserve"> (See </w:t>
+      </w:r>
+      <w:r>
+        <w:rPr>
+          <w:rFonts w:ascii="Arial" w:hAnsi="Arial" w:cs="Arial"/>
+          <w:sz w:val="20"/>
+          <w:szCs w:val="20"/>
+        </w:rPr>
+        <w:t>Figure 1</w:t>
+      </w:r>
+      <w:r>
+        <w:rPr>
+          <w:rFonts w:ascii="Arial" w:hAnsi="Arial" w:cs="Arial"/>
+          <w:sz w:val="20"/>
+          <w:szCs w:val="20"/>
+        </w:rPr>
+        <w:t xml:space="preserve"> A</w:t>
+      </w:r>
+      <w:r>
+        <w:rPr>
+          <w:rFonts w:ascii="Arial" w:hAnsi="Arial" w:cs="Arial"/>
+          <w:sz w:val="20"/>
+          <w:szCs w:val="20"/>
+        </w:rPr>
+        <w:t xml:space="preserve"> and Supplementary Information Figure S1-S2</w:t>
+      </w:r>
+      <w:r>
+        <w:rPr>
+          <w:rFonts w:ascii="Arial" w:hAnsi="Arial" w:cs="Arial"/>
+          <w:sz w:val="20"/>
+          <w:szCs w:val="20"/>
+        </w:rPr>
+        <w:t>)</w:t>
+      </w:r>
+      <w:r>
+        <w:rPr>
+          <w:rFonts w:ascii="Arial" w:hAnsi="Arial" w:cs="Arial"/>
+          <w:sz w:val="20"/>
+          <w:szCs w:val="20"/>
+        </w:rPr>
+        <w:t>.</w:t>
+      </w:r>
+      <w:r>
+        <w:rPr>
+          <w:rFonts w:ascii="Arial" w:hAnsi="Arial" w:cs="Arial"/>
+          <w:sz w:val="20"/>
+          <w:szCs w:val="20"/>
+        </w:rPr>
+        <w:t xml:space="preserve"> We also observe that there's an empirical linear relationship between the number of admission/discharges and the number of hospitalized patients dictated by the ward size (See SI Figure S3).</w:t>
       </w:r>
     </w:p>
     <w:p>
@@ -3057,32 +3866,63 @@
           <w:sz w:val="20"/>
           <w:szCs w:val="20"/>
         </w:rPr>
-        <w:lastRenderedPageBreak/>
-        <w:t>First, hospital</w:t>
-      </w:r>
-      <w:r>
-        <w:rPr>
-          <w:rFonts w:ascii="Arial" w:hAnsi="Arial" w:cs="Arial"/>
-          <w:sz w:val="20"/>
-          <w:szCs w:val="20"/>
-        </w:rPr>
-        <w:t xml:space="preserve"> networks</w:t>
-      </w:r>
-      <w:r>
-        <w:rPr>
-          <w:rFonts w:ascii="Arial" w:hAnsi="Arial" w:cs="Arial"/>
-          <w:sz w:val="20"/>
-          <w:szCs w:val="20"/>
-        </w:rPr>
-        <w:t xml:space="preserve"> are</w:t>
-      </w:r>
-      <w:r>
-        <w:rPr>
-          <w:rFonts w:ascii="Arial" w:hAnsi="Arial" w:cs="Arial"/>
-          <w:sz w:val="20"/>
-          <w:szCs w:val="20"/>
-        </w:rPr>
-        <w:t xml:space="preserve"> open system</w:t>
+        <w:t>In contrast, communities are more closed systems with</w:t>
+      </w:r>
+      <w:r>
+        <w:rPr>
+          <w:rFonts w:ascii="Arial" w:hAnsi="Arial" w:cs="Arial"/>
+          <w:sz w:val="20"/>
+          <w:szCs w:val="20"/>
+        </w:rPr>
+        <w:t xml:space="preserve"> individuals </w:t>
+      </w:r>
+      <w:r>
+        <w:rPr>
+          <w:rFonts w:ascii="Arial" w:hAnsi="Arial" w:cs="Arial"/>
+          <w:sz w:val="20"/>
+          <w:szCs w:val="20"/>
+        </w:rPr>
+        <w:t xml:space="preserve">moving in or out at much </w:t>
+      </w:r>
+      <w:r>
+        <w:rPr>
+          <w:rFonts w:ascii="Arial" w:hAnsi="Arial" w:cs="Arial"/>
+          <w:sz w:val="20"/>
+          <w:szCs w:val="20"/>
+        </w:rPr>
+        <w:t xml:space="preserve">lower rates. Second, the capacity of many bacterial species to </w:t>
+      </w:r>
+      <w:r>
+        <w:rPr>
+          <w:rFonts w:ascii="Arial" w:hAnsi="Arial" w:cs="Arial"/>
+          <w:sz w:val="20"/>
+          <w:szCs w:val="20"/>
+        </w:rPr>
+        <w:t>persist</w:t>
+      </w:r>
+      <w:r>
+        <w:rPr>
+          <w:rFonts w:ascii="Arial" w:hAnsi="Arial" w:cs="Arial"/>
+          <w:sz w:val="20"/>
+          <w:szCs w:val="20"/>
+        </w:rPr>
+        <w:t xml:space="preserve"> as commensals </w:t>
+      </w:r>
+      <w:r>
+        <w:rPr>
+          <w:rFonts w:ascii="Arial" w:hAnsi="Arial" w:cs="Arial"/>
+          <w:sz w:val="20"/>
+          <w:szCs w:val="20"/>
+        </w:rPr>
+        <w:t xml:space="preserve">on </w:t>
+      </w:r>
+      <w:r>
+        <w:rPr>
+          <w:rFonts w:ascii="Arial" w:hAnsi="Arial" w:cs="Arial"/>
+          <w:sz w:val="20"/>
+          <w:szCs w:val="20"/>
+        </w:rPr>
+        <w:t>human host</w:t>
       </w:r>
       <w:r>
         <w:rPr>
@@ -3098,167 +3938,233 @@
           <w:sz w:val="20"/>
           <w:szCs w:val="20"/>
         </w:rPr>
-        <w:t xml:space="preserve"> with </w:t>
-      </w:r>
-      <w:r>
-        <w:rPr>
-          <w:rFonts w:ascii="Arial" w:hAnsi="Arial" w:cs="Arial"/>
-          <w:sz w:val="20"/>
-          <w:szCs w:val="20"/>
-        </w:rPr>
-        <w:t>significant</w:t>
-      </w:r>
-      <w:r>
-        <w:rPr>
-          <w:rFonts w:ascii="Arial" w:hAnsi="Arial" w:cs="Arial"/>
-          <w:sz w:val="20"/>
-          <w:szCs w:val="20"/>
-        </w:rPr>
-        <w:t xml:space="preserve"> variation</w:t>
-      </w:r>
-      <w:r>
-        <w:rPr>
-          <w:rFonts w:ascii="Arial" w:hAnsi="Arial" w:cs="Arial"/>
-          <w:sz w:val="20"/>
-          <w:szCs w:val="20"/>
-        </w:rPr>
-        <w:t>s</w:t>
-      </w:r>
-      <w:r>
-        <w:rPr>
-          <w:rFonts w:ascii="Arial" w:hAnsi="Arial" w:cs="Arial"/>
-          <w:sz w:val="20"/>
-          <w:szCs w:val="20"/>
-        </w:rPr>
-        <w:t xml:space="preserve"> in </w:t>
-      </w:r>
-      <w:r>
-        <w:rPr>
-          <w:rFonts w:ascii="Arial" w:hAnsi="Arial" w:cs="Arial"/>
-          <w:sz w:val="20"/>
-          <w:szCs w:val="20"/>
-        </w:rPr>
-        <w:t xml:space="preserve">the </w:t>
-      </w:r>
-      <w:r>
-        <w:rPr>
-          <w:rFonts w:ascii="Arial" w:hAnsi="Arial" w:cs="Arial"/>
-          <w:sz w:val="20"/>
-          <w:szCs w:val="20"/>
-        </w:rPr>
-        <w:t>weekly</w:t>
-      </w:r>
-      <w:r>
-        <w:rPr>
-          <w:rFonts w:ascii="Arial" w:hAnsi="Arial" w:cs="Arial"/>
-          <w:sz w:val="20"/>
-          <w:szCs w:val="20"/>
-        </w:rPr>
-        <w:t xml:space="preserve"> </w:t>
-      </w:r>
-      <w:r>
-        <w:rPr>
-          <w:rFonts w:ascii="Arial" w:hAnsi="Arial" w:cs="Arial"/>
-          <w:sz w:val="20"/>
-          <w:szCs w:val="20"/>
-        </w:rPr>
-        <w:t>admission</w:t>
-      </w:r>
-      <w:r>
-        <w:rPr>
-          <w:rFonts w:ascii="Arial" w:hAnsi="Arial" w:cs="Arial"/>
-          <w:sz w:val="20"/>
-          <w:szCs w:val="20"/>
-        </w:rPr>
-        <w:t xml:space="preserve"> rate</w:t>
-      </w:r>
-      <w:r>
-        <w:rPr>
-          <w:rFonts w:ascii="Arial" w:hAnsi="Arial" w:cs="Arial"/>
-          <w:sz w:val="20"/>
-          <w:szCs w:val="20"/>
-        </w:rPr>
-        <w:t xml:space="preserve"> </w:t>
-      </w:r>
-      <w:r>
-        <w:rPr>
-          <w:rFonts w:ascii="Arial" w:hAnsi="Arial" w:cs="Arial"/>
-          <w:sz w:val="20"/>
-          <w:szCs w:val="20"/>
-        </w:rPr>
-        <w:t xml:space="preserve">ranging from </w:t>
-      </w:r>
-      <w:r>
-        <w:rPr>
-          <w:rFonts w:ascii="Arial" w:hAnsi="Arial" w:cs="Arial"/>
-          <w:sz w:val="20"/>
-          <w:szCs w:val="20"/>
-        </w:rPr>
-        <w:t>23</w:t>
-      </w:r>
-      <w:r>
-        <w:rPr>
-          <w:rFonts w:ascii="Arial" w:hAnsi="Arial" w:cs="Arial"/>
-          <w:sz w:val="20"/>
-          <w:szCs w:val="20"/>
-        </w:rPr>
-        <w:t xml:space="preserve">% to </w:t>
-      </w:r>
-      <w:r>
-        <w:rPr>
-          <w:rFonts w:ascii="Arial" w:hAnsi="Arial" w:cs="Arial"/>
-          <w:sz w:val="20"/>
-          <w:szCs w:val="20"/>
-        </w:rPr>
-        <w:t>52</w:t>
-      </w:r>
-      <w:r>
-        <w:rPr>
-          <w:rFonts w:ascii="Arial" w:hAnsi="Arial" w:cs="Arial"/>
-          <w:sz w:val="20"/>
-          <w:szCs w:val="20"/>
-        </w:rPr>
-        <w:t>%</w:t>
-      </w:r>
-      <w:r>
-        <w:rPr>
-          <w:rFonts w:ascii="Arial" w:hAnsi="Arial" w:cs="Arial"/>
-          <w:sz w:val="20"/>
-          <w:szCs w:val="20"/>
-        </w:rPr>
-        <w:t xml:space="preserve"> (See Figure 1A), explained mostly by variations across the building</w:t>
-      </w:r>
-      <w:r>
-        <w:rPr>
-          <w:rFonts w:ascii="Arial" w:hAnsi="Arial" w:cs="Arial"/>
-          <w:sz w:val="20"/>
-          <w:szCs w:val="20"/>
-        </w:rPr>
-        <w:t>s in the hospital network</w:t>
-      </w:r>
-      <w:r>
-        <w:rPr>
-          <w:rFonts w:ascii="Arial" w:hAnsi="Arial" w:cs="Arial"/>
-          <w:sz w:val="20"/>
-          <w:szCs w:val="20"/>
-        </w:rPr>
-        <w:t xml:space="preserve"> with some ranging from 0-50% (high</w:t>
-      </w:r>
-      <w:r>
-        <w:rPr>
-          <w:rFonts w:ascii="Arial" w:hAnsi="Arial" w:cs="Arial"/>
-          <w:sz w:val="20"/>
-          <w:szCs w:val="20"/>
-        </w:rPr>
-        <w:t xml:space="preserve"> number of outpatients???)</w:t>
-      </w:r>
-      <w:r>
-        <w:rPr>
-          <w:rFonts w:ascii="Arial" w:hAnsi="Arial" w:cs="Arial"/>
-          <w:sz w:val="20"/>
-          <w:szCs w:val="20"/>
-        </w:rPr>
-        <w:t>. This heterogeneity at building scale is in turn explained by variation across the wards composing each building (See Figure SI Xxx)</w:t>
+        <w:t xml:space="preserve"> makes the detection of colonization</w:t>
+      </w:r>
+      <w:r>
+        <w:rPr>
+          <w:rFonts w:ascii="Arial" w:hAnsi="Arial" w:cs="Arial"/>
+          <w:sz w:val="20"/>
+          <w:szCs w:val="20"/>
+        </w:rPr>
+        <w:t xml:space="preserve"> both difficult and differential by body site. Indeed, patients with infections of the bloodstream or lower respiratory tract are more likely to be detected </w:t>
+      </w:r>
+      <w:r>
+        <w:rPr>
+          <w:rFonts w:ascii="Arial" w:hAnsi="Arial" w:cs="Arial" w:hint="eastAsia"/>
+          <w:sz w:val="20"/>
+          <w:szCs w:val="20"/>
+        </w:rPr>
+        <w:t>in</w:t>
+      </w:r>
+      <w:r>
+        <w:rPr>
+          <w:rFonts w:ascii="Arial" w:hAnsi="Arial" w:cs="Arial"/>
+          <w:sz w:val="20"/>
+          <w:szCs w:val="20"/>
+        </w:rPr>
+        <w:t xml:space="preserve"> hospital than those colonized at </w:t>
+      </w:r>
+      <w:r>
+        <w:rPr>
+          <w:rFonts w:ascii="Arial" w:hAnsi="Arial" w:cs="Arial"/>
+          <w:sz w:val="20"/>
+          <w:szCs w:val="20"/>
+        </w:rPr>
+        <w:t>other</w:t>
+      </w:r>
+      <w:r>
+        <w:rPr>
+          <w:rFonts w:ascii="Arial" w:hAnsi="Arial" w:cs="Arial"/>
+          <w:sz w:val="20"/>
+          <w:szCs w:val="20"/>
+        </w:rPr>
+        <w:t xml:space="preserve"> sites </w:t>
+      </w:r>
+      <w:r>
+        <w:rPr>
+          <w:rFonts w:ascii="Arial" w:hAnsi="Arial" w:cs="Arial"/>
+          <w:sz w:val="20"/>
+          <w:szCs w:val="20"/>
+        </w:rPr>
+        <w:fldChar w:fldCharType="begin"/>
+      </w:r>
+      <w:r>
+        <w:rPr>
+          <w:rFonts w:ascii="Arial" w:hAnsi="Arial" w:cs="Arial"/>
+          <w:sz w:val="20"/>
+          <w:szCs w:val="20"/>
+        </w:rPr>
+        <w:instrText xml:space="preserve"> ADDIN ZOTERO_ITEM CSL_CITATION {"citationID":"aSlHK9vT","properties":{"formattedCitation":"\\super 8,17\\nosupersub{}","plainCitation":"8,17","noteIndex":0},"citationItems":[{"id":130,"uris":["http://zotero.org/users/9551388/items/IUTFA7I6"],"itemData":{"id":130,"type":"article-journal","abstract":"Hospital-acquired infections caused by antibiotic-resistant bacteria pose a grave and growing threat to public health. Antimicrobial cycling, in which two or more antibiotic classes are alternated on a time scale of months to years, seems to be a leading candidate in the search for treatment strategies that can slow the evolution and spread of antibiotic resistance in hospitals. We develop a mathematical model of antimicrobial cycling in a hospital setting and use this model to explore the efficacy of cycling programs. We find that cycling is unlikely to reduce either the evolution or the spread of antibiotic resistance. Alternative drug-use strategies such as mixing, in which each treated patient receives one of several drug classes used simultaneously in the hospital, are predicted to be more effective. A simple ecological explanation underlies these results. Heterogeneous antibiotic use slows the spread of resistance. However, at the scale relevant to bacterial populations, mixing imposes greater heterogeneity than does cycling. As a consequence, cycling is unlikely to be effective and may even hinder resistance control. These results may explain the limited success reported thus far from clinical trials of antimicrobial cycling.","container-title":"Proceedings of the National Academy of Sciences of the United States of America","DOI":"10.1073/pnas.0402298101","issue":"36","journalAbbreviation":"Proc Natl Acad Sci U S A","page":"13285","title":"Ecological theory suggests that antimicrobial cycling will not reduce antimicrobial resistance in hospitals","volume":"101","author":[{"family":"Bergstrom","given":"Carl T."},{"family":"Lo","given":"Monique"},{"family":"Lipsitch","given":"Marc"}],"issued":{"date-parts":[["2004",9,7]]}}},{"id":139,"uris":["http://zotero.org/users/9551388/items/8YH6PN76"],"itemData":{"id":139,"type":"article-journal","abstract":"Staphylococcus aureus is a prominent cause of human infections globally. The high prevalence of infections is compounded by antibiotic resistance—a signiﬁcant problem for treatment. Methicillin-resistant S. aureus (MRSA) is endemic in hospitals and healthcare facilities worldwide, and is an increasingly common cause of community-associated bacterial infections in industrialized countries. Although much focus is placed on the role of S. aureus as a human pathogen, it is in fact a human commensal organism that has had a relatively long coexistence with the human host. Many S. aureus infections can be explained by host susceptibility or other predisposing risk factors. On the other hand, the emergence/re-emergence of successful S. aureus clones (referred to as epidemic waves) suggests a rapid bacterial adaption and evolution, which includes the emergence of antibiotic resistance and increased virulence and/or transmissibility. It is within this context that we review our understanding of selected S. aureus epidemic waves, and highlight the use of genome sequencing as a means to better understand the evolution of each lineage.","container-title":"Infection, Genetics and Evolution","DOI":"10.1016/j.meegid.2013.04.030","ISSN":"15671348","journalAbbreviation":"Infection, Genetics and Evolution","language":"en","page":"563-574","source":"DOI.org (Crossref)","title":"Evolution of community- and healthcare-associated methicillin-resistant Staphylococcus aureus","volume":"21","author":[{"family":"Uhlemann","given":"Anne-Catrin"},{"family":"Otto","given":"Michael"},{"family":"Lowy","given":"Franklin D."},{"family":"DeLeo","given":"Frank R."}],"issued":{"date-parts":[["2014",1]]}}}],"schema":"https://github.com/citation-style-language/schema/raw/master/csl-citation.json"} </w:instrText>
+      </w:r>
+      <w:r>
+        <w:rPr>
+          <w:rFonts w:ascii="Arial" w:hAnsi="Arial" w:cs="Arial"/>
+          <w:sz w:val="20"/>
+          <w:szCs w:val="20"/>
+        </w:rPr>
+        <w:fldChar w:fldCharType="separate"/>
+      </w:r>
+      <w:r>
+        <w:rPr>
+          <w:rFonts w:ascii="Arial" w:hAnsi="Arial" w:cs="Arial"/>
+          <w:sz w:val="20"/>
+          <w:vertAlign w:val="superscript"/>
+          <w:lang w:val="en-GB"/>
+        </w:rPr>
+        <w:t>8,17</w:t>
+      </w:r>
+      <w:r>
+        <w:rPr>
+          <w:rFonts w:ascii="Arial" w:hAnsi="Arial" w:cs="Arial"/>
+          <w:sz w:val="20"/>
+          <w:szCs w:val="20"/>
+        </w:rPr>
+        <w:fldChar w:fldCharType="end"/>
+      </w:r>
+      <w:r>
+        <w:rPr>
+          <w:rFonts w:ascii="Arial" w:hAnsi="Arial" w:cs="Arial"/>
+          <w:sz w:val="20"/>
+          <w:szCs w:val="20"/>
+        </w:rPr>
+        <w:t xml:space="preserve">. Third, </w:t>
+      </w:r>
+      <w:r>
+        <w:rPr>
+          <w:rFonts w:ascii="Arial" w:hAnsi="Arial" w:cs="Arial"/>
+          <w:sz w:val="20"/>
+          <w:szCs w:val="20"/>
+        </w:rPr>
+        <w:t xml:space="preserve">facilities within a single hospital system </w:t>
+      </w:r>
+      <w:r>
+        <w:rPr>
+          <w:rFonts w:ascii="Arial" w:hAnsi="Arial" w:cs="Arial"/>
+          <w:sz w:val="20"/>
+          <w:szCs w:val="20"/>
+        </w:rPr>
+        <w:t xml:space="preserve">(e.g., infusion, pediatric, emergency wards, among others) </w:t>
+      </w:r>
+      <w:r>
+        <w:rPr>
+          <w:rFonts w:ascii="Arial" w:hAnsi="Arial" w:cs="Arial"/>
+          <w:sz w:val="20"/>
+          <w:szCs w:val="20"/>
+        </w:rPr>
+        <w:t xml:space="preserve">may differ substantially in their control and detection of AMROs, a complication compounded by transfers between wards and hospitals </w:t>
+      </w:r>
+      <w:r>
+        <w:rPr>
+          <w:rFonts w:ascii="Arial" w:hAnsi="Arial" w:cs="Arial"/>
+          <w:sz w:val="20"/>
+          <w:szCs w:val="20"/>
+        </w:rPr>
+        <w:fldChar w:fldCharType="begin"/>
+      </w:r>
+      <w:r>
+        <w:rPr>
+          <w:rFonts w:ascii="Arial" w:hAnsi="Arial" w:cs="Arial"/>
+          <w:sz w:val="20"/>
+          <w:szCs w:val="20"/>
+        </w:rPr>
+        <w:instrText xml:space="preserve"> ADDIN ZOTERO_ITEM CSL_CITATION {"citationID":"igZ21RXh","properties":{"formattedCitation":"\\super 18,19\\nosupersub{}","plainCitation":"18,19","noteIndex":0},"citationItems":[{"id":144,"uris":["http://zotero.org/users/9551388/items/4Z8P8X96"],"itemData":{"id":144,"type":"article-journal","abstract":"The increasing frequency of antibiotic resistance in hospital-acquired infections is a major public health concern that has both biological and economic causes. Here we develop conceptual mathematical models that couple the economic incentives and population biology of hospital infection control (HIC). We show that the optimal investment by a hospital for HIC changes with the proportion of patients already colonized with antibiotic-resistant bacteria (ARB) at the time of admission. As that proportion increases, the optimal behavior of a hospital is to increase spending to control ARB with low transmissibility and decrease spending on those with high transmissibility. In some cases, the global optimum investment in HIC can shift discontinuously from one that contains transmission to a do-nothing policy once the proportion already colonized at the time of admission becomes too great. We also show that investments in HIC are determined by a strategic game when several hospitals share patients. Hospitals acting selfishly and rationally will free-ride on the investments of other hospitals, and the level of free-riding should increase with the number of other hospitals in the area. Thus, in areas with many hospitals, the rational strategy for each hospital is to spend less than in areas with few hospitals. Thus, we predict that transmission rates and the prevalence of ARB should be higher in urban hospitals, for instance, compared with rural hospitals. We conclude that regional coordination and planning for HIC is an essential element of public health planning for hospital-acquired infections.","container-title":"Proceedings of the National Academy of Sciences of the United States of America","DOI":"10.1073/pnas.0409523102","issue":"8","journalAbbreviation":"Proc Natl Acad Sci U S A","page":"3153","title":"Strategic interactions in multi-institutional epidemics of antibiotic resistance","volume":"102","author":[{"family":"Smith","given":"David L."},{"family":"Levin","given":"Simon A."},{"family":"Laxminarayan","given":"Ramanan"}],"issued":{"date-parts":[["2005",2,22]]}}},{"id":153,"uris":["http://zotero.org/users/9551388/items/AITB46I6"],"itemData":{"id":153,"type":"article-journal","container-title":"Nature Microbiology","DOI":"10.1038/s41564-019-0492-8","ISSN":"2058-5276","issue":"11","journalAbbreviation":"Nat Microbiol","language":"en","page":"1919-1929","source":"DOI.org (Crossref)","title":"Epidemic of carbapenem-resistant Klebsiella pneumoniae in Europe is driven by nosocomial spread","volume":"4","author":[{"literal":"the EuSCAPE Working Group"},{"literal":"the ESGEM Study Group"},{"family":"David","given":"Sophia"},{"family":"Reuter","given":"Sandra"},{"family":"Harris","given":"Simon R."},{"family":"Glasner","given":"Corinna"},{"family":"Feltwell","given":"Theresa"},{"family":"Argimon","given":"Silvia"},{"family":"Abudahab","given":"Khalil"},{"family":"Goater","given":"Richard"},{"family":"Giani","given":"Tommaso"},{"family":"Errico","given":"Giulia"},{"family":"Aspbury","given":"Marianne"},{"family":"Sjunnebo","given":"Sara"},{"family":"Feil","given":"Edward J."},{"family":"Rossolini","given":"Gian Maria"},{"family":"Aanensen","given":"David M."},{"family":"Grundmann","given":"Hajo"}],"issued":{"date-parts":[["2019",11]]}}}],"schema":"https://github.com/citation-style-language/schema/raw/master/csl-citation.json"} </w:instrText>
+      </w:r>
+      <w:r>
+        <w:rPr>
+          <w:rFonts w:ascii="Arial" w:hAnsi="Arial" w:cs="Arial"/>
+          <w:sz w:val="20"/>
+          <w:szCs w:val="20"/>
+        </w:rPr>
+        <w:fldChar w:fldCharType="separate"/>
+      </w:r>
+      <w:r>
+        <w:rPr>
+          <w:rFonts w:ascii="Arial" w:hAnsi="Arial" w:cs="Arial"/>
+          <w:sz w:val="20"/>
+          <w:vertAlign w:val="superscript"/>
+          <w:lang w:val="en-GB"/>
+        </w:rPr>
+        <w:t>18,19</w:t>
+      </w:r>
+      <w:r>
+        <w:rPr>
+          <w:rFonts w:ascii="Arial" w:hAnsi="Arial" w:cs="Arial"/>
+          <w:sz w:val="20"/>
+          <w:szCs w:val="20"/>
+        </w:rPr>
+        <w:fldChar w:fldCharType="end"/>
+      </w:r>
+      <w:r>
+        <w:rPr>
+          <w:rFonts w:ascii="Arial" w:hAnsi="Arial" w:cs="Arial"/>
+          <w:sz w:val="20"/>
+          <w:szCs w:val="20"/>
+        </w:rPr>
+        <w:t>.</w:t>
+      </w:r>
+      <w:r>
+        <w:rPr>
+          <w:rFonts w:ascii="Arial" w:hAnsi="Arial" w:cs="Arial"/>
+          <w:sz w:val="20"/>
+          <w:szCs w:val="20"/>
+        </w:rPr>
+        <w:t xml:space="preserve"> Fourth, a lack of observational </w:t>
+      </w:r>
+      <w:r>
+        <w:rPr>
+          <w:rFonts w:ascii="Arial" w:hAnsi="Arial" w:cs="Arial"/>
+          <w:sz w:val="20"/>
+          <w:szCs w:val="20"/>
+        </w:rPr>
+        <w:t xml:space="preserve">data </w:t>
+      </w:r>
+      <w:r>
+        <w:rPr>
+          <w:rFonts w:ascii="Arial" w:hAnsi="Arial" w:cs="Arial"/>
+          <w:sz w:val="20"/>
+          <w:szCs w:val="20"/>
+        </w:rPr>
+        <w:t>for</w:t>
+      </w:r>
+      <w:r>
+        <w:rPr>
+          <w:rFonts w:ascii="Arial" w:hAnsi="Arial" w:cs="Arial"/>
+          <w:sz w:val="20"/>
+          <w:szCs w:val="20"/>
+        </w:rPr>
+        <w:t xml:space="preserve"> multiple </w:t>
+      </w:r>
+      <w:r>
+        <w:rPr>
+          <w:rFonts w:ascii="Arial" w:hAnsi="Arial" w:cs="Arial"/>
+          <w:sz w:val="20"/>
+          <w:szCs w:val="20"/>
+        </w:rPr>
+        <w:t xml:space="preserve">microorganisms </w:t>
+      </w:r>
+      <w:r>
+        <w:rPr>
+          <w:rFonts w:ascii="Arial" w:hAnsi="Arial" w:cs="Arial"/>
+          <w:sz w:val="20"/>
+          <w:szCs w:val="20"/>
+        </w:rPr>
+        <w:t>in the same hospital system</w:t>
+      </w:r>
+      <w:r>
+        <w:rPr>
+          <w:rFonts w:ascii="Arial" w:hAnsi="Arial" w:cs="Arial"/>
+          <w:sz w:val="20"/>
+          <w:szCs w:val="20"/>
+        </w:rPr>
+        <w:t xml:space="preserve"> often imposes further challenges in comparing the epidemiological features of co-circulating organisms</w:t>
+      </w:r>
+      <w:r>
+        <w:rPr>
+          <w:rFonts w:ascii="Arial" w:hAnsi="Arial" w:cs="Arial"/>
+          <w:sz w:val="20"/>
+          <w:szCs w:val="20"/>
+        </w:rPr>
+        <w:t>.</w:t>
       </w:r>
     </w:p>
     <w:p>
@@ -3267,6 +4173,7 @@
         <w:jc w:val="both"/>
         <w:rPr>
           <w:rFonts w:ascii="Arial" w:hAnsi="Arial" w:cs="Arial"/>
+          <w:color w:val="000000"/>
           <w:sz w:val="20"/>
           <w:szCs w:val="20"/>
         </w:rPr>
@@ -3277,206 +4184,14 @@
           <w:sz w:val="20"/>
           <w:szCs w:val="20"/>
         </w:rPr>
-        <w:t>and outflux of patients</w:t>
-      </w:r>
-      <w:r>
-        <w:rPr>
-          <w:rFonts w:ascii="Arial" w:hAnsi="Arial" w:cs="Arial"/>
-          <w:sz w:val="20"/>
-          <w:szCs w:val="20"/>
-        </w:rPr>
-        <w:t xml:space="preserve"> at finer spatial scales</w:t>
-      </w:r>
-      <w:r>
-        <w:rPr>
-          <w:rFonts w:ascii="Arial" w:hAnsi="Arial" w:cs="Arial"/>
-          <w:sz w:val="20"/>
-          <w:szCs w:val="20"/>
-        </w:rPr>
-        <w:t>,</w:t>
-      </w:r>
-      <w:r>
-        <w:rPr>
-          <w:rFonts w:ascii="Arial" w:hAnsi="Arial" w:cs="Arial"/>
-          <w:sz w:val="20"/>
-          <w:szCs w:val="20"/>
-        </w:rPr>
-        <w:t xml:space="preserve"> of </w:t>
-      </w:r>
-      <w:r>
-        <w:rPr>
-          <w:rFonts w:ascii="Arial" w:hAnsi="Arial" w:cs="Arial"/>
-          <w:sz w:val="20"/>
-          <w:szCs w:val="20"/>
-        </w:rPr>
-        <w:t xml:space="preserve">the </w:t>
-      </w:r>
-      <w:r>
-        <w:rPr>
-          <w:rFonts w:ascii="Arial" w:hAnsi="Arial" w:cs="Arial"/>
-          <w:sz w:val="20"/>
-          <w:szCs w:val="20"/>
-        </w:rPr>
-        <w:t xml:space="preserve">weekly </w:t>
-      </w:r>
-      <w:r>
-        <w:rPr>
-          <w:rFonts w:ascii="Arial" w:hAnsi="Arial" w:cs="Arial"/>
-          <w:sz w:val="20"/>
-          <w:szCs w:val="20"/>
-        </w:rPr>
-        <w:t>average number of hospitalized patients</w:t>
-      </w:r>
-      <w:r>
-        <w:rPr>
-          <w:rFonts w:ascii="Arial" w:hAnsi="Arial" w:cs="Arial"/>
-          <w:sz w:val="20"/>
-          <w:szCs w:val="20"/>
-        </w:rPr>
-        <w:t xml:space="preserve"> (See </w:t>
-      </w:r>
-      <w:r>
-        <w:rPr>
-          <w:rFonts w:ascii="Arial" w:hAnsi="Arial" w:cs="Arial"/>
-          <w:sz w:val="20"/>
-          <w:szCs w:val="20"/>
-        </w:rPr>
-        <w:t>Figure 1</w:t>
-      </w:r>
-      <w:r>
-        <w:rPr>
-          <w:rFonts w:ascii="Arial" w:hAnsi="Arial" w:cs="Arial"/>
-          <w:sz w:val="20"/>
-          <w:szCs w:val="20"/>
-        </w:rPr>
-        <w:t xml:space="preserve"> A</w:t>
-      </w:r>
-      <w:r>
-        <w:rPr>
-          <w:rFonts w:ascii="Arial" w:hAnsi="Arial" w:cs="Arial"/>
-          <w:sz w:val="20"/>
-          <w:szCs w:val="20"/>
-        </w:rPr>
-        <w:t xml:space="preserve"> and Supplementary Information Figure S1-S2</w:t>
-      </w:r>
-      <w:r>
-        <w:rPr>
-          <w:rFonts w:ascii="Arial" w:hAnsi="Arial" w:cs="Arial"/>
-          <w:sz w:val="20"/>
-          <w:szCs w:val="20"/>
-        </w:rPr>
-        <w:t>)</w:t>
-      </w:r>
-      <w:r>
-        <w:rPr>
-          <w:rFonts w:ascii="Arial" w:hAnsi="Arial" w:cs="Arial"/>
-          <w:sz w:val="20"/>
-          <w:szCs w:val="20"/>
-        </w:rPr>
-        <w:t>.</w:t>
-      </w:r>
-    </w:p>
-    <w:p>
-      <w:pPr>
-        <w:spacing w:line="360" w:lineRule="auto"/>
-        <w:jc w:val="both"/>
-        <w:rPr>
-          <w:rFonts w:ascii="Arial" w:hAnsi="Arial" w:cs="Arial"/>
-          <w:sz w:val="20"/>
-          <w:szCs w:val="20"/>
-        </w:rPr>
-      </w:pPr>
-      <w:r>
-        <w:rPr>
-          <w:rFonts w:ascii="Arial" w:hAnsi="Arial" w:cs="Arial"/>
-          <w:sz w:val="20"/>
-          <w:szCs w:val="20"/>
-        </w:rPr>
-        <w:t>In contrast, communities are more closed systems with</w:t>
-      </w:r>
-      <w:r>
-        <w:rPr>
-          <w:rFonts w:ascii="Arial" w:hAnsi="Arial" w:cs="Arial"/>
-          <w:sz w:val="20"/>
-          <w:szCs w:val="20"/>
-        </w:rPr>
-        <w:t xml:space="preserve"> individuals </w:t>
-      </w:r>
-      <w:r>
-        <w:rPr>
-          <w:rFonts w:ascii="Arial" w:hAnsi="Arial" w:cs="Arial"/>
-          <w:sz w:val="20"/>
-          <w:szCs w:val="20"/>
-        </w:rPr>
-        <w:t xml:space="preserve">moving in or out at much </w:t>
-      </w:r>
-      <w:r>
-        <w:rPr>
-          <w:rFonts w:ascii="Arial" w:hAnsi="Arial" w:cs="Arial"/>
-          <w:sz w:val="20"/>
-          <w:szCs w:val="20"/>
-        </w:rPr>
-        <w:t xml:space="preserve">lower rates. Second, the capacity of many bacterial species to </w:t>
-      </w:r>
-      <w:r>
-        <w:rPr>
-          <w:rFonts w:ascii="Arial" w:hAnsi="Arial" w:cs="Arial"/>
-          <w:sz w:val="20"/>
-          <w:szCs w:val="20"/>
-        </w:rPr>
-        <w:t>persist</w:t>
-      </w:r>
-      <w:r>
-        <w:rPr>
-          <w:rFonts w:ascii="Arial" w:hAnsi="Arial" w:cs="Arial"/>
-          <w:sz w:val="20"/>
-          <w:szCs w:val="20"/>
-        </w:rPr>
-        <w:t xml:space="preserve"> as commensals </w:t>
-      </w:r>
-      <w:r>
-        <w:rPr>
-          <w:rFonts w:ascii="Arial" w:hAnsi="Arial" w:cs="Arial"/>
-          <w:sz w:val="20"/>
-          <w:szCs w:val="20"/>
-        </w:rPr>
-        <w:t xml:space="preserve">on </w:t>
-      </w:r>
-      <w:r>
-        <w:rPr>
-          <w:rFonts w:ascii="Arial" w:hAnsi="Arial" w:cs="Arial"/>
-          <w:sz w:val="20"/>
-          <w:szCs w:val="20"/>
-        </w:rPr>
-        <w:t>human host</w:t>
-      </w:r>
-      <w:r>
-        <w:rPr>
-          <w:rFonts w:ascii="Arial" w:hAnsi="Arial" w:cs="Arial"/>
-          <w:sz w:val="20"/>
-          <w:szCs w:val="20"/>
-        </w:rPr>
-        <w:t>s</w:t>
-      </w:r>
-      <w:r>
-        <w:rPr>
-          <w:rFonts w:ascii="Arial" w:hAnsi="Arial" w:cs="Arial"/>
-          <w:sz w:val="20"/>
-          <w:szCs w:val="20"/>
-        </w:rPr>
-        <w:t xml:space="preserve"> makes the detection of colonization</w:t>
-      </w:r>
-      <w:r>
-        <w:rPr>
-          <w:rFonts w:ascii="Arial" w:hAnsi="Arial" w:cs="Arial"/>
-          <w:sz w:val="20"/>
-          <w:szCs w:val="20"/>
-        </w:rPr>
-        <w:t xml:space="preserve"> both difficult and differential by body site. Indeed, patients with infections of the bloodstream or lower respiratory tract are more likely to be detected </w:t>
-      </w:r>
-      <w:r>
-        <w:rPr>
-          <w:rFonts w:ascii="Arial" w:hAnsi="Arial" w:cs="Arial" w:hint="eastAsia"/>
+        <w:t>In this study, we use an agent-based model (ABM) and detailed observational data for eight prevalent organisms collected</w:t>
+      </w:r>
+      <w:r>
+        <w:t xml:space="preserve"> </w:t>
+      </w:r>
+      <w:r>
+        <w:rPr>
+          <w:rFonts w:ascii="Arial" w:hAnsi="Arial" w:cs="Arial"/>
           <w:sz w:val="20"/>
           <w:szCs w:val="20"/>
         </w:rPr>
@@ -3488,177 +4203,55 @@
           <w:sz w:val="20"/>
           <w:szCs w:val="20"/>
         </w:rPr>
-        <w:t xml:space="preserve"> hospital than those colonized at </w:t>
-      </w:r>
-      <w:r>
-        <w:rPr>
-          <w:rFonts w:ascii="Arial" w:hAnsi="Arial" w:cs="Arial"/>
-          <w:sz w:val="20"/>
-          <w:szCs w:val="20"/>
-        </w:rPr>
-        <w:t>other</w:t>
-      </w:r>
-      <w:r>
-        <w:rPr>
-          <w:rFonts w:ascii="Arial" w:hAnsi="Arial" w:cs="Arial"/>
-          <w:sz w:val="20"/>
-          <w:szCs w:val="20"/>
-        </w:rPr>
-        <w:t xml:space="preserve"> sites </w:t>
-      </w:r>
-      <w:r>
-        <w:rPr>
-          <w:rFonts w:ascii="Arial" w:hAnsi="Arial" w:cs="Arial"/>
-          <w:sz w:val="20"/>
-          <w:szCs w:val="20"/>
-        </w:rPr>
-        <w:fldChar w:fldCharType="begin"/>
-      </w:r>
-      <w:r>
-        <w:rPr>
-          <w:rFonts w:ascii="Arial" w:hAnsi="Arial" w:cs="Arial"/>
-          <w:sz w:val="20"/>
-          <w:szCs w:val="20"/>
-        </w:rPr>
-        <w:instrText xml:space="preserve"> ADDIN ZOTERO_ITEM CSL_CITATION {"citationID":"aSlHK9vT","properties":{"formattedCitation":"\\super 5,15\\nosupersub{}","plainCitation":"5,15","noteIndex":0},"citationItems":[{"id":130,"uris":["http://zotero.org/users/9551388/items/IUTFA7I6"],"itemData":{"id":130,"type":"article-journal","abstract":"Hospital-acquired infections caused by antibiotic-resistant bacteria pose a grave and growing threat to public health. Antimicrobial cycling, in which two or more antibiotic classes are alternated on a time scale of months to years, seems to be a leading candidate in the search for treatment strategies that can slow the evolution and spread of antibiotic resistance in hospitals. We develop a mathematical model of antimicrobial cycling in a hospital setting and use this model to explore the efficacy of cycling programs. We find that cycling is unlikely to reduce either the evolution or the spread of antibiotic resistance. Alternative drug-use strategies such as mixing, in which each treated patient receives one of several drug classes used simultaneously in the hospital, are predicted to be more effective. A simple ecological explanation underlies these results. Heterogeneous antibiotic use slows the spread of resistance. However, at the scale relevant to bacterial populations, mixing imposes greater heterogeneity than does cycling. As a consequence, cycling is unlikely to be effective and may even hinder resistance control. These results may explain the limited success reported thus far from clinical trials of antimicrobial cycling.","container-title":"Proceedings of the National Academy of Sciences of the United States of America","DOI":"10.1073/pnas.0402298101","issue":"36","journalAbbreviation":"Proc Natl Acad Sci U S A","page":"13285","title":"Ecological theory suggests that antimicrobial cycling will not reduce antimicrobial resistance in hospitals","volume":"101","author":[{"family":"Bergstrom","given":"Carl T."},{"family":"Lo","given":"Monique"},{"family":"Lipsitch","given":"Marc"}],"issued":{"date-parts":[["2004",9,7]]}}},{"id":139,"uris":["http://zotero.org/users/9551388/items/8YH6PN76"],"itemData":{"id":139,"type":"article-journal","abstract":"Staphylococcus aureus is a prominent cause of human infections globally. The high prevalence of infections is compounded by antibiotic resistance—a signiﬁcant problem for treatment. Methicillin-resistant S. aureus (MRSA) is endemic in hospitals and healthcare facilities worldwide, and is an increasingly common cause of community-associated bacterial infections in industrialized countries. Although much focus is placed on the role of S. aureus as a human pathogen, it is in fact a human commensal organism that has had a relatively long coexistence with the human host. Many S. aureus infections can be explained by host susceptibility or other predisposing risk factors. On the other hand, the emergence/re-emergence of successful S. aureus clones (referred to as epidemic waves) suggests a rapid bacterial adaption and evolution, which includes the emergence of antibiotic resistance and increased virulence and/or transmissibility. It is within this context that we review our understanding of selected S. aureus epidemic waves, and highlight the use of genome sequencing as a means to better understand the evolution of each lineage.","container-title":"Infection, Genetics and Evolution","DOI":"10.1016/j.meegid.2013.04.030","ISSN":"15671348","journalAbbreviation":"Infection, Genetics and Evolution","language":"en","page":"563-574","source":"DOI.org (Crossref)","title":"Evolution of community- and healthcare-associated methicillin-resistant Staphylococcus aureus","volume":"21","author":[{"family":"Uhlemann","given":"Anne-Catrin"},{"family":"Otto","given":"Michael"},{"family":"Lowy","given":"Franklin D."},{"family":"DeLeo","given":"Frank R."}],"issued":{"date-parts":[["2014",1]]}}}],"schema":"https://github.com/citation-style-language/schema/raw/master/csl-citation.json"} </w:instrText>
-      </w:r>
-      <w:r>
-        <w:rPr>
-          <w:rFonts w:ascii="Arial" w:hAnsi="Arial" w:cs="Arial"/>
-          <w:sz w:val="20"/>
-          <w:szCs w:val="20"/>
-        </w:rPr>
-        <w:fldChar w:fldCharType="separate"/>
-      </w:r>
-      <w:r>
-        <w:rPr>
-          <w:rFonts w:ascii="Arial" w:hAnsi="Arial" w:cs="Arial"/>
-          <w:sz w:val="20"/>
-          <w:vertAlign w:val="superscript"/>
-          <w:lang w:val="en-GB"/>
-        </w:rPr>
-        <w:t>5,15</w:t>
-      </w:r>
-      <w:r>
-        <w:rPr>
-          <w:rFonts w:ascii="Arial" w:hAnsi="Arial" w:cs="Arial"/>
-          <w:sz w:val="20"/>
-          <w:szCs w:val="20"/>
-        </w:rPr>
-        <w:fldChar w:fldCharType="end"/>
-      </w:r>
-      <w:r>
-        <w:rPr>
-          <w:rFonts w:ascii="Arial" w:hAnsi="Arial" w:cs="Arial"/>
-          <w:sz w:val="20"/>
-          <w:szCs w:val="20"/>
-        </w:rPr>
-        <w:t xml:space="preserve">. Third, </w:t>
-      </w:r>
-      <w:r>
-        <w:rPr>
-          <w:rFonts w:ascii="Arial" w:hAnsi="Arial" w:cs="Arial"/>
-          <w:sz w:val="20"/>
-          <w:szCs w:val="20"/>
-        </w:rPr>
-        <w:t xml:space="preserve">facilities within a single hospital system </w:t>
-      </w:r>
-      <w:r>
-        <w:rPr>
-          <w:rFonts w:ascii="Arial" w:hAnsi="Arial" w:cs="Arial"/>
-          <w:sz w:val="20"/>
-          <w:szCs w:val="20"/>
-        </w:rPr>
-        <w:t xml:space="preserve">(e.g., infusion, pediatric, emergency wards, among others) </w:t>
-      </w:r>
-      <w:r>
-        <w:rPr>
-          <w:rFonts w:ascii="Arial" w:hAnsi="Arial" w:cs="Arial"/>
-          <w:sz w:val="20"/>
-          <w:szCs w:val="20"/>
-        </w:rPr>
-        <w:t xml:space="preserve">may differ substantially in their control and detection of AMROs, a complication compounded by transfers between wards and hospitals </w:t>
-      </w:r>
-      <w:r>
-        <w:rPr>
-          <w:rFonts w:ascii="Arial" w:hAnsi="Arial" w:cs="Arial"/>
-          <w:sz w:val="20"/>
-          <w:szCs w:val="20"/>
-        </w:rPr>
-        <w:fldChar w:fldCharType="begin"/>
-      </w:r>
-      <w:r>
-        <w:rPr>
-          <w:rFonts w:ascii="Arial" w:hAnsi="Arial" w:cs="Arial"/>
-          <w:sz w:val="20"/>
-          <w:szCs w:val="20"/>
-        </w:rPr>
-        <w:instrText xml:space="preserve"> ADDIN ZOTERO_ITEM CSL_CITATION {"citationID":"igZ21RXh","properties":{"formattedCitation":"\\super 16,17\\nosupersub{}","plainCitation":"16,17","noteIndex":0},"citationItems":[{"id":144,"uris":["http://zotero.org/users/9551388/items/4Z8P8X96"],"itemData":{"id":144,"type":"article-journal","abstract":"The increasing frequency of antibiotic resistance in hospital-acquired infections is a major public health concern that has both biological and economic causes. Here we develop conceptual mathematical models that couple the economic incentives and population biology of hospital infection control (HIC). We show that the optimal investment by a hospital for HIC changes with the proportion of patients already colonized with antibiotic-resistant bacteria (ARB) at the time of admission. As that proportion increases, the optimal behavior of a hospital is to increase spending to control ARB with low transmissibility and decrease spending on those with high transmissibility. In some cases, the global optimum investment in HIC can shift discontinuously from one that contains transmission to a do-nothing policy once the proportion already colonized at the time of admission becomes too great. We also show that investments in HIC are determined by a strategic game when several hospitals share patients. Hospitals acting selfishly and rationally will free-ride on the investments of other hospitals, and the level of free-riding should increase with the number of other hospitals in the area. Thus, in areas with many hospitals, the rational strategy for each hospital is to spend less than in areas with few hospitals. Thus, we predict that transmission rates and the prevalence of ARB should be higher in urban hospitals, for instance, compared with rural hospitals. We conclude that regional coordination and planning for HIC is an essential element of public health planning for hospital-acquired infections.","container-title":"Proceedings of the National Academy of Sciences of the United States of America","DOI":"10.1073/pnas.0409523102","issue":"8","journalAbbreviation":"Proc Natl Acad Sci U S A","page":"3153","title":"Strategic interactions in multi-institutional epidemics of antibiotic resistance","volume":"102","author":[{"family":"Smith","given":"David L."},{"family":"Levin","given":"Simon A."},{"family":"Laxminarayan","given":"Ramanan"}],"issued":{"date-parts":[["2005",2,22]]}}},{"id":153,"uris":["http://zotero.org/users/9551388/items/AITB46I6"],"itemData":{"id":153,"type":"article-journal","container-title":"Nature Microbiology","DOI":"10.1038/s41564-019-0492-8","ISSN":"2058-5276","issue":"11","journalAbbreviation":"Nat Microbiol","language":"en","page":"1919-1929","source":"DOI.org (Crossref)","title":"Epidemic of carbapenem-resistant Klebsiella pneumoniae in Europe is driven by nosocomial spread","volume":"4","author":[{"literal":"the EuSCAPE Working Group"},{"literal":"the ESGEM Study Group"},{"family":"David","given":"Sophia"},{"family":"Reuter","given":"Sandra"},{"family":"Harris","given":"Simon R."},{"family":"Glasner","given":"Corinna"},{"family":"Feltwell","given":"Theresa"},{"family":"Argimon","given":"Silvia"},{"family":"Abudahab","given":"Khalil"},{"family":"Goater","given":"Richard"},{"family":"Giani","given":"Tommaso"},{"family":"Errico","given":"Giulia"},{"family":"Aspbury","given":"Marianne"},{"family":"Sjunnebo","given":"Sara"},{"family":"Feil","given":"Edward J."},{"family":"Rossolini","given":"Gian Maria"},{"family":"Aanensen","given":"David M."},{"family":"Grundmann","given":"Hajo"}],"issued":{"date-parts":[["2019",11]]}}}],"schema":"https://github.com/citation-style-language/schema/raw/master/csl-citation.json"} </w:instrText>
-      </w:r>
-      <w:r>
-        <w:rPr>
-          <w:rFonts w:ascii="Arial" w:hAnsi="Arial" w:cs="Arial"/>
-          <w:sz w:val="20"/>
-          <w:szCs w:val="20"/>
-        </w:rPr>
-        <w:fldChar w:fldCharType="separate"/>
-      </w:r>
-      <w:r>
-        <w:rPr>
-          <w:rFonts w:ascii="Arial" w:hAnsi="Arial" w:cs="Arial"/>
-          <w:sz w:val="20"/>
-          <w:vertAlign w:val="superscript"/>
-          <w:lang w:val="en-GB"/>
-        </w:rPr>
-        <w:t>16,17</w:t>
-      </w:r>
-      <w:r>
-        <w:rPr>
-          <w:rFonts w:ascii="Arial" w:hAnsi="Arial" w:cs="Arial"/>
-          <w:sz w:val="20"/>
-          <w:szCs w:val="20"/>
-        </w:rPr>
-        <w:fldChar w:fldCharType="end"/>
-      </w:r>
-      <w:r>
-        <w:rPr>
-          <w:rFonts w:ascii="Arial" w:hAnsi="Arial" w:cs="Arial"/>
-          <w:sz w:val="20"/>
-          <w:szCs w:val="20"/>
-        </w:rPr>
-        <w:t>.</w:t>
-      </w:r>
-      <w:r>
-        <w:rPr>
-          <w:rFonts w:ascii="Arial" w:hAnsi="Arial" w:cs="Arial"/>
-          <w:sz w:val="20"/>
-          <w:szCs w:val="20"/>
-        </w:rPr>
-        <w:t xml:space="preserve"> Fourth, a lack of observational </w:t>
-      </w:r>
-      <w:r>
-        <w:rPr>
-          <w:rFonts w:ascii="Arial" w:hAnsi="Arial" w:cs="Arial"/>
-          <w:sz w:val="20"/>
-          <w:szCs w:val="20"/>
-        </w:rPr>
-        <w:t xml:space="preserve">data </w:t>
-      </w:r>
-      <w:r>
-        <w:rPr>
-          <w:rFonts w:ascii="Arial" w:hAnsi="Arial" w:cs="Arial"/>
-          <w:sz w:val="20"/>
-          <w:szCs w:val="20"/>
-        </w:rPr>
-        <w:t>for</w:t>
-      </w:r>
-      <w:r>
-        <w:rPr>
-          <w:rFonts w:ascii="Arial" w:hAnsi="Arial" w:cs="Arial"/>
-          <w:sz w:val="20"/>
-          <w:szCs w:val="20"/>
-        </w:rPr>
-        <w:t xml:space="preserve"> multiple </w:t>
+        <w:t xml:space="preserve"> </w:t>
+      </w:r>
+      <w:r>
+        <w:rPr>
+          <w:rFonts w:ascii="Arial" w:hAnsi="Arial" w:cs="Arial"/>
+          <w:sz w:val="20"/>
+          <w:szCs w:val="20"/>
+        </w:rPr>
+        <w:t xml:space="preserve">a </w:t>
+      </w:r>
+      <w:r>
+        <w:rPr>
+          <w:rFonts w:ascii="Arial" w:hAnsi="Arial" w:cs="Arial"/>
+          <w:sz w:val="20"/>
+          <w:szCs w:val="20"/>
+        </w:rPr>
+        <w:t>major</w:t>
+      </w:r>
+      <w:r>
+        <w:rPr>
+          <w:rFonts w:ascii="Arial" w:hAnsi="Arial" w:cs="Arial"/>
+          <w:sz w:val="20"/>
+          <w:szCs w:val="20"/>
+        </w:rPr>
+        <w:t xml:space="preserve"> New York City </w:t>
+      </w:r>
+      <w:r>
+        <w:rPr>
+          <w:rFonts w:ascii="Arial" w:hAnsi="Arial" w:cs="Arial"/>
+          <w:sz w:val="20"/>
+          <w:szCs w:val="20"/>
+        </w:rPr>
+        <w:t xml:space="preserve">(NYC) </w:t>
+      </w:r>
+      <w:r>
+        <w:rPr>
+          <w:rFonts w:ascii="Arial" w:hAnsi="Arial" w:cs="Arial"/>
+          <w:sz w:val="20"/>
+          <w:szCs w:val="20"/>
+        </w:rPr>
+        <w:t>hospital system</w:t>
+      </w:r>
+      <w:r>
+        <w:rPr>
+          <w:rFonts w:ascii="Arial" w:hAnsi="Arial" w:cs="Arial"/>
+          <w:sz w:val="20"/>
+          <w:szCs w:val="20"/>
+        </w:rPr>
+        <w:t xml:space="preserve"> to address these challenges. The agent-based model is informed by real-world patient movement in the hospital system and incorporates importation of </w:t>
       </w:r>
       <w:r>
         <w:rPr>
@@ -3674,45 +4267,38 @@
           <w:sz w:val="20"/>
           <w:szCs w:val="20"/>
         </w:rPr>
-        <w:t>in the same hospital system</w:t>
-      </w:r>
-      <w:r>
-        <w:rPr>
-          <w:rFonts w:ascii="Arial" w:hAnsi="Arial" w:cs="Arial"/>
-          <w:sz w:val="20"/>
-          <w:szCs w:val="20"/>
-        </w:rPr>
-        <w:t xml:space="preserve"> often imposes further challenges in comparing the epidemiological features of co-circulating organisms</w:t>
-      </w:r>
-      <w:r>
-        <w:rPr>
-          <w:rFonts w:ascii="Arial" w:hAnsi="Arial" w:cs="Arial"/>
-          <w:sz w:val="20"/>
-          <w:szCs w:val="20"/>
-        </w:rPr>
-        <w:t>.</w:t>
-      </w:r>
-    </w:p>
-    <w:p>
-      <w:pPr>
-        <w:spacing w:line="360" w:lineRule="auto"/>
-        <w:jc w:val="both"/>
-        <w:rPr>
-          <w:rFonts w:ascii="Arial" w:hAnsi="Arial" w:cs="Arial"/>
-          <w:color w:val="000000"/>
-          <w:sz w:val="20"/>
-          <w:szCs w:val="20"/>
-        </w:rPr>
-      </w:pPr>
-      <w:r>
-        <w:rPr>
-          <w:rFonts w:ascii="Arial" w:hAnsi="Arial" w:cs="Arial"/>
-          <w:sz w:val="20"/>
-          <w:szCs w:val="20"/>
-        </w:rPr>
-        <w:t>In this study, we use an agent-based model (ABM) and detailed observational data for eight prevalent organisms collected</w:t>
-      </w:r>
-      <w:r>
+        <w:t xml:space="preserve">from the community, patient-to-patient transmission, and patient transfer across hospital wards. To account for the heterogeneity of testing frequency and </w:t>
+      </w:r>
+      <w:r>
+        <w:rPr>
+          <w:rFonts w:ascii="Arial" w:hAnsi="Arial" w:cs="Arial"/>
+          <w:sz w:val="20"/>
+          <w:szCs w:val="20"/>
+        </w:rPr>
+        <w:t xml:space="preserve">microorganism </w:t>
+      </w:r>
+      <w:r>
+        <w:rPr>
+          <w:rFonts w:ascii="Arial" w:hAnsi="Arial" w:cs="Arial"/>
+          <w:sz w:val="20"/>
+          <w:szCs w:val="20"/>
+        </w:rPr>
+        <w:t xml:space="preserve">prevalence among facilities, we use clinical testing records to design </w:t>
+      </w:r>
+      <w:r>
+        <w:rPr>
+          <w:rFonts w:ascii="Arial" w:hAnsi="Arial" w:cs="Arial"/>
+          <w:sz w:val="20"/>
+          <w:szCs w:val="20"/>
+        </w:rPr>
+        <w:t>a</w:t>
+      </w:r>
+      <w:r>
+        <w:rPr>
+          <w:rFonts w:ascii="Arial" w:hAnsi="Arial" w:cs="Arial"/>
+          <w:sz w:val="20"/>
+          <w:szCs w:val="20"/>
+        </w:rPr>
         <w:t xml:space="preserve"> </w:t>
       </w:r>
       <w:r>
@@ -3721,63 +4307,15 @@
           <w:sz w:val="20"/>
           <w:szCs w:val="20"/>
         </w:rPr>
-        <w:t>in</w:t>
-      </w:r>
-      <w:r>
-        <w:rPr>
-          <w:rFonts w:ascii="Arial" w:hAnsi="Arial" w:cs="Arial"/>
-          <w:sz w:val="20"/>
-          <w:szCs w:val="20"/>
-        </w:rPr>
-        <w:t xml:space="preserve"> </w:t>
-      </w:r>
-      <w:r>
-        <w:rPr>
-          <w:rFonts w:ascii="Arial" w:hAnsi="Arial" w:cs="Arial"/>
-          <w:sz w:val="20"/>
-          <w:szCs w:val="20"/>
-        </w:rPr>
-        <w:t xml:space="preserve">a </w:t>
-      </w:r>
-      <w:r>
-        <w:rPr>
-          <w:rFonts w:ascii="Arial" w:hAnsi="Arial" w:cs="Arial"/>
-          <w:sz w:val="20"/>
-          <w:szCs w:val="20"/>
-        </w:rPr>
-        <w:t>major</w:t>
-      </w:r>
-      <w:r>
-        <w:rPr>
-          <w:rFonts w:ascii="Arial" w:hAnsi="Arial" w:cs="Arial"/>
-          <w:sz w:val="20"/>
-          <w:szCs w:val="20"/>
-        </w:rPr>
-        <w:t xml:space="preserve"> New York City </w:t>
-      </w:r>
-      <w:r>
-        <w:rPr>
-          <w:rFonts w:ascii="Arial" w:hAnsi="Arial" w:cs="Arial"/>
-          <w:sz w:val="20"/>
-          <w:szCs w:val="20"/>
-        </w:rPr>
-        <w:t xml:space="preserve">(NYC) </w:t>
-      </w:r>
-      <w:r>
-        <w:rPr>
-          <w:rFonts w:ascii="Arial" w:hAnsi="Arial" w:cs="Arial"/>
-          <w:sz w:val="20"/>
-          <w:szCs w:val="20"/>
-        </w:rPr>
-        <w:t>hospital system</w:t>
-      </w:r>
-      <w:r>
-        <w:rPr>
-          <w:rFonts w:ascii="Arial" w:hAnsi="Arial" w:cs="Arial"/>
-          <w:sz w:val="20"/>
-          <w:szCs w:val="20"/>
-        </w:rPr>
-        <w:t xml:space="preserve"> to address these challenges. The agent-based model is informed by real-world patient movement in the hospital system and incorporates importation of </w:t>
+        <w:t>patient-level</w:t>
+      </w:r>
+      <w:r>
+        <w:rPr>
+          <w:rFonts w:ascii="Arial" w:hAnsi="Arial" w:cs="Arial"/>
+          <w:sz w:val="20"/>
+          <w:szCs w:val="20"/>
+        </w:rPr>
+        <w:t xml:space="preserve"> observational model that mimics the detection of </w:t>
       </w:r>
       <w:r>
         <w:rPr>
@@ -3793,39 +4331,60 @@
           <w:sz w:val="20"/>
           <w:szCs w:val="20"/>
         </w:rPr>
-        <w:t xml:space="preserve">from the community, patient-to-patient transmission, and patient transfer across hospital wards. To account for the heterogeneity of testing frequency and </w:t>
-      </w:r>
-      <w:r>
-        <w:rPr>
-          <w:rFonts w:ascii="Arial" w:hAnsi="Arial" w:cs="Arial"/>
-          <w:sz w:val="20"/>
-          <w:szCs w:val="20"/>
-        </w:rPr>
-        <w:t xml:space="preserve">microorganism </w:t>
-      </w:r>
-      <w:r>
-        <w:rPr>
-          <w:rFonts w:ascii="Arial" w:hAnsi="Arial" w:cs="Arial"/>
-          <w:sz w:val="20"/>
-          <w:szCs w:val="20"/>
-        </w:rPr>
-        <w:t xml:space="preserve">prevalence among facilities, we use clinical testing records to design an observational model that mimics the detection of </w:t>
-      </w:r>
-      <w:r>
-        <w:rPr>
-          <w:rFonts w:ascii="Arial" w:hAnsi="Arial" w:cs="Arial"/>
-          <w:sz w:val="20"/>
-          <w:szCs w:val="20"/>
-        </w:rPr>
-        <w:t xml:space="preserve">microorganisms </w:t>
-      </w:r>
-      <w:r>
-        <w:rPr>
-          <w:rFonts w:ascii="Arial" w:hAnsi="Arial" w:cs="Arial"/>
-          <w:sz w:val="20"/>
-          <w:szCs w:val="20"/>
-        </w:rPr>
-        <w:t xml:space="preserve">in hospitals. We couple the ABM with a Bayesian inference algorithm, validate the system against simulated outbreaks and estimate importation rates and nosocomial transmission rates for the eight organisms, which cause substantial mortality associated with AMR worldwide </w:t>
+        <w:t xml:space="preserve">in hospitals. </w:t>
+      </w:r>
+      <w:r>
+        <w:rPr>
+          <w:rFonts w:ascii="Arial" w:hAnsi="Arial" w:cs="Arial"/>
+          <w:sz w:val="20"/>
+          <w:szCs w:val="20"/>
+        </w:rPr>
+        <w:t xml:space="preserve">Population density is know to be defined by the environment without substantial differences across populations (cite). Therefore we searched the literature to set the importation rate of each microorganims as a proxy of the community prevalence. Our search terms included 'prevalence', 'colonization', or we found some reviews for some of the organisms. In the Supplementary information </w:t>
+      </w:r>
+      <w:r>
+        <w:rPr>
+          <w:rFonts w:ascii="Arial" w:hAnsi="Arial" w:cs="Arial"/>
+          <w:b/>
+          <w:bCs/>
+          <w:sz w:val="20"/>
+          <w:szCs w:val="20"/>
+        </w:rPr>
+        <w:t>Prevalence estimates</w:t>
+      </w:r>
+      <w:r>
+        <w:rPr>
+          <w:rFonts w:ascii="Arial" w:hAnsi="Arial" w:cs="Arial"/>
+          <w:sz w:val="20"/>
+          <w:szCs w:val="20"/>
+        </w:rPr>
+        <w:t xml:space="preserve"> we included the different values found as well as the reference and a small description of the study, including the location and population, in Table 1 we consigned a resume with the values considered.</w:t>
+      </w:r>
+      <w:ins w:id="2" w:author="Cascante Vega, Jaime E." w:date="2023-04-17T16:15:00Z">
+        <w:r>
+          <w:rPr>
+            <w:rFonts w:ascii="Arial" w:hAnsi="Arial" w:cs="Arial"/>
+            <w:sz w:val="20"/>
+            <w:szCs w:val="20"/>
+          </w:rPr>
+          <w:t xml:space="preserve"> </w:t>
+        </w:r>
+      </w:ins>
+      <w:r>
+        <w:rPr>
+          <w:rFonts w:ascii="Arial" w:hAnsi="Arial" w:cs="Arial"/>
+          <w:sz w:val="20"/>
+          <w:szCs w:val="20"/>
+        </w:rPr>
+        <w:t xml:space="preserve">We couple the ABM with a Bayesian inference algorithm, </w:t>
+      </w:r>
+      <w:r>
+        <w:rPr>
+          <w:rFonts w:ascii="Arial" w:hAnsi="Arial" w:cs="Arial"/>
+          <w:sz w:val="20"/>
+          <w:szCs w:val="20"/>
+        </w:rPr>
+        <w:lastRenderedPageBreak/>
+        <w:t xml:space="preserve">validate the system against simulated outbreaks and estimate importation rates and nosocomial transmission rates for the eight organisms, which cause substantial mortality associated with AMR worldwide </w:t>
       </w:r>
       <w:r>
         <w:rPr>
@@ -3907,7 +4466,7 @@
         </w:rPr>
         <w:t>Results</w:t>
       </w:r>
-      <w:bookmarkStart w:id="2" w:name="_Hlk120132095"/>
+      <w:bookmarkStart w:id="3" w:name="_Hlk120132095"/>
     </w:p>
     <w:p>
       <w:pPr>
@@ -3963,7 +4522,7 @@
         <w:t xml:space="preserve">burden  </w:t>
       </w:r>
     </w:p>
-    <w:bookmarkEnd w:id="2"/>
+    <w:bookmarkEnd w:id="3"/>
     <w:p>
       <w:pPr>
         <w:spacing w:line="360" w:lineRule="auto"/>
@@ -4184,16 +4743,7 @@
           <w:sz w:val="20"/>
           <w:szCs w:val="20"/>
         </w:rPr>
-        <w:t xml:space="preserve">. Both quantities exhibited a </w:t>
-      </w:r>
-      <w:r>
-        <w:rPr>
-          <w:rFonts w:ascii="Arial" w:hAnsi="Arial" w:cs="Arial"/>
-          <w:sz w:val="20"/>
-          <w:szCs w:val="20"/>
-        </w:rPr>
-        <w:lastRenderedPageBreak/>
-        <w:t xml:space="preserve">strong weekly oscillation (Fig. </w:t>
+        <w:t xml:space="preserve">. Both quantities exhibited a strong weekly oscillation (Fig. </w:t>
       </w:r>
       <w:r>
         <w:rPr>
@@ -4856,7 +5406,16 @@
           <w:sz w:val="20"/>
           <w:szCs w:val="20"/>
         </w:rPr>
-        <w:t xml:space="preserve"> patient transfer matrix, we used a community detection method, the InfoMap algorithm </w:t>
+        <w:t xml:space="preserve"> patient transfer matrix, we used a community detection </w:t>
+      </w:r>
+      <w:r>
+        <w:rPr>
+          <w:rFonts w:ascii="Arial" w:hAnsi="Arial" w:cs="Arial"/>
+          <w:sz w:val="20"/>
+          <w:szCs w:val="20"/>
+        </w:rPr>
+        <w:lastRenderedPageBreak/>
+        <w:t xml:space="preserve">method, the InfoMap algorithm </w:t>
       </w:r>
       <w:r>
         <w:rPr>
@@ -4872,7 +5431,7 @@
           <w:sz w:val="20"/>
           <w:szCs w:val="20"/>
         </w:rPr>
-        <w:instrText xml:space="preserve"> ADDIN ZOTERO_ITEM CSL_CITATION {"citationID":"1KUecYmg","properties":{"formattedCitation":"\\super 18\\nosupersub{}","plainCitation":"18","noteIndex":0},"citationItems":[{"id":218,"uris":["http://zotero.org/users/9551388/items/GPV2JSHX"],"itemData":{"id":218,"type":"article-journal","container-title":"Proceedings of the National Academy of Sciences","DOI":"10.1073/pnas.0706851105","ISSN":"0027-8424, 1091-6490","issue":"4","journalAbbreviation":"Proceedings of the National Academy of Sciences","language":"en","page":"1118-1123","source":"DOI.org (Crossref)","title":"Maps of random walks on complex networks reveal community structure","volume":"105","author":[{"family":"Rosvall","given":"M."},{"family":"Bergstrom","given":"C. T."}],"issued":{"date-parts":[["2008",1,29]]}}}],"schema":"https://github.com/citation-style-language/schema/raw/master/csl-citation.json"} </w:instrText>
+        <w:instrText xml:space="preserve"> ADDIN ZOTERO_ITEM CSL_CITATION {"citationID":"1KUecYmg","properties":{"formattedCitation":"\\super 20\\nosupersub{}","plainCitation":"20","noteIndex":0},"citationItems":[{"id":218,"uris":["http://zotero.org/users/9551388/items/GPV2JSHX"],"itemData":{"id":218,"type":"article-journal","container-title":"Proceedings of the National Academy of Sciences","DOI":"10.1073/pnas.0706851105","ISSN":"0027-8424, 1091-6490","issue":"4","journalAbbreviation":"Proceedings of the National Academy of Sciences","language":"en","page":"1118-1123","source":"DOI.org (Crossref)","title":"Maps of random walks on complex networks reveal community structure","volume":"105","author":[{"family":"Rosvall","given":"M."},{"family":"Bergstrom","given":"C. T."}],"issued":{"date-parts":[["2008",1,29]]}}}],"schema":"https://github.com/citation-style-language/schema/raw/master/csl-citation.json"} </w:instrText>
       </w:r>
       <w:r>
         <w:rPr>
@@ -4889,7 +5448,7 @@
           <w:vertAlign w:val="superscript"/>
           <w:lang w:val="en-GB"/>
         </w:rPr>
-        <w:t>18</w:t>
+        <w:t>20</w:t>
       </w:r>
       <w:r>
         <w:rPr>
@@ -5204,16 +5763,7 @@
           <w:sz w:val="20"/>
           <w:szCs w:val="20"/>
         </w:rPr>
-        <w:t xml:space="preserve">To investigate the identifiability of the model-inference system, we generated ten synthetic scenarios by running the model with assigned parameters and initial conditions in free simulation.  We then applied the full model-inference framework to the output of these stochastic simulations to determine if the system could reliably estimate the imposed parameters (See Methods section). </w:t>
-      </w:r>
-      <w:r>
-        <w:rPr>
-          <w:rFonts w:ascii="Arial" w:hAnsi="Arial" w:cs="Arial"/>
-          <w:sz w:val="20"/>
-          <w:szCs w:val="20"/>
-        </w:rPr>
-        <w:lastRenderedPageBreak/>
-        <w:t>The posterior parameter estimates of the inference</w:t>
+        <w:t>To investigate the identifiability of the model-inference system, we generated ten synthetic scenarios by running the model with assigned parameters and initial conditions in free simulation.  We then applied the full model-inference framework to the output of these stochastic simulations to determine if the system could reliably estimate the imposed parameters (See Methods section). The posterior parameter estimates of the inference</w:t>
       </w:r>
       <w:r>
         <w:rPr>
@@ -5437,7 +5987,7 @@
           <w:sz w:val="20"/>
           <w:szCs w:val="20"/>
         </w:rPr>
-        <w:instrText xml:space="preserve"> ADDIN ZOTERO_ITEM CSL_CITATION {"citationID":"SFX9N4mD","properties":{"formattedCitation":"\\super 19\\uc0\\u8211{}21\\nosupersub{}","plainCitation":"19–21","noteIndex":0},"citationItems":[{"id":427,"uris":["http://zotero.org/users/9551388/items/ZGXYURKV"],"itemData":{"id":427,"type":"article-journal","abstract":"A key sticking point of Bayesian analysis is the choice of prior distribution, and there is a vast literature on potential defaults including uniform priors, Jeffreys’ priors, reference priors, maximum entropy priors, and weakly informative priors. These methods, however, often manifest a key conceptual tension in prior modeling: a model encoding true prior information should be chosen without reference to the model of the measurement process, but almost all common prior modeling techniques are implicitly motivated by a reference likelihood. In this paper we resolve this apparent paradox by placing the choice of prior into the context of the entire Bayesian analysis, from inference to prediction to model evaluation.","container-title":"Entropy","DOI":"10.3390/e19100555","ISSN":"1099-4300","issue":"10","journalAbbreviation":"Entropy","language":"en","page":"555","source":"DOI.org (Crossref)","title":"The Prior Can Often Only Be Understood in the Context of the Likelihood","volume":"19","author":[{"family":"Gelman","given":"Andrew"},{"family":"Simpson","given":"Daniel"},{"family":"Betancourt","given":"Michael"}],"issued":{"date-parts":[["2017",10,19]]}}},{"id":425,"uris":["http://zotero.org/users/9551388/items/YRKZNGKD"],"itemData":{"id":425,"type":"article-journal","abstract":"Cognitive modelling shares many features with statistical modelling, making it seem trivial to borrow from the practices of robust Bayesian statistics to protect the practice of robust cognitive modelling. We take one aspect of statistical workﬂow—prior predictive checks—and explore how they might be applied to a cognitive modelling task. We ﬁnd that it is not only the likelihood that is needed to interpret the priors, we also need to incorporate experiment information as well. This suggests that while cognitive modelling might borrow from statistical practices, especially workﬂow, care must be taken to make the necessary adaptions.","language":"en","page":"12","source":"Zotero","title":"The experiment is just as important as the likelihood in understanding the prior: A cautionary note on robust cognitive modelling.","author":[{"family":"Kennedy","given":"Lauren"},{"family":"Simpson","given":"Daniel"},{"family":"Gelman","given":"Andrew"}]}},{"id":426,"uris":["http://zotero.org/users/9551388/items/9PYZS3I5"],"itemData":{"id":426,"type":"article-journal","abstract":"We discuss issues of structural and practical identifiability of partially observed differential equations, which are often applied in systems biology. The development of mathematical methods to investigate structural nonidentifiability has a long tradition. Computationally efficient methods to detect and cure it have been developed recently. Practical nonidentifiability, on the other hand, has not been investigated at the same conceptually clear level. We argue that practical identifiability is more challenging than structural identifiability when it comes to modeling experimental data. We discuss that the classical approach based on the Fisher information matrix has severe shortcomings. As an alternative, we propose using the profile likelihood, which is a powerful approach to detect and resolve practical nonidentifiability.","container-title":"Current Opinion in Systems Biology","DOI":"10.1016/j.coisb.2021.03.005","ISSN":"24523100","journalAbbreviation":"Current Opinion in Systems Biology","language":"en","page":"60-69","source":"DOI.org (Crossref)","title":"On structural and practical identifiability","volume":"25","author":[{"family":"Wieland","given":"Franz-Georg"},{"family":"Hauber","given":"Adrian L."},{"family":"Rosenblatt","given":"Marcus"},{"family":"Tönsing","given":"Christian"},{"family":"Timmer","given":"Jens"}],"issued":{"date-parts":[["2021",3]]}}}],"schema":"https://github.com/citation-style-language/schema/raw/master/csl-citation.json"} </w:instrText>
+        <w:instrText xml:space="preserve"> ADDIN ZOTERO_ITEM CSL_CITATION {"citationID":"SFX9N4mD","properties":{"formattedCitation":"\\super 21\\uc0\\u8211{}23\\nosupersub{}","plainCitation":"21–23","noteIndex":0},"citationItems":[{"id":427,"uris":["http://zotero.org/users/9551388/items/ZGXYURKV"],"itemData":{"id":427,"type":"article-journal","abstract":"A key sticking point of Bayesian analysis is the choice of prior distribution, and there is a vast literature on potential defaults including uniform priors, Jeffreys’ priors, reference priors, maximum entropy priors, and weakly informative priors. These methods, however, often manifest a key conceptual tension in prior modeling: a model encoding true prior information should be chosen without reference to the model of the measurement process, but almost all common prior modeling techniques are implicitly motivated by a reference likelihood. In this paper we resolve this apparent paradox by placing the choice of prior into the context of the entire Bayesian analysis, from inference to prediction to model evaluation.","container-title":"Entropy","DOI":"10.3390/e19100555","ISSN":"1099-4300","issue":"10","journalAbbreviation":"Entropy","language":"en","page":"555","source":"DOI.org (Crossref)","title":"The Prior Can Often Only Be Understood in the Context of the Likelihood","volume":"19","author":[{"family":"Gelman","given":"Andrew"},{"family":"Simpson","given":"Daniel"},{"family":"Betancourt","given":"Michael"}],"issued":{"date-parts":[["2017",10,19]]}}},{"id":425,"uris":["http://zotero.org/users/9551388/items/YRKZNGKD"],"itemData":{"id":425,"type":"article-journal","abstract":"Cognitive modelling shares many features with statistical modelling, making it seem trivial to borrow from the practices of robust Bayesian statistics to protect the practice of robust cognitive modelling. We take one aspect of statistical workﬂow—prior predictive checks—and explore how they might be applied to a cognitive modelling task. We ﬁnd that it is not only the likelihood that is needed to interpret the priors, we also need to incorporate experiment information as well. This suggests that while cognitive modelling might borrow from statistical practices, especially workﬂow, care must be taken to make the necessary adaptions.","language":"en","page":"12","source":"Zotero","title":"The experiment is just as important as the likelihood in understanding the prior: A cautionary note on robust cognitive modelling.","author":[{"family":"Kennedy","given":"Lauren"},{"family":"Simpson","given":"Daniel"},{"family":"Gelman","given":"Andrew"}]}},{"id":426,"uris":["http://zotero.org/users/9551388/items/9PYZS3I5"],"itemData":{"id":426,"type":"article-journal","abstract":"We discuss issues of structural and practical identifiability of partially observed differential equations, which are often applied in systems biology. The development of mathematical methods to investigate structural nonidentifiability has a long tradition. Computationally efficient methods to detect and cure it have been developed recently. Practical nonidentifiability, on the other hand, has not been investigated at the same conceptually clear level. We argue that practical identifiability is more challenging than structural identifiability when it comes to modeling experimental data. We discuss that the classical approach based on the Fisher information matrix has severe shortcomings. As an alternative, we propose using the profile likelihood, which is a powerful approach to detect and resolve practical nonidentifiability.","container-title":"Current Opinion in Systems Biology","DOI":"10.1016/j.coisb.2021.03.005","ISSN":"24523100","journalAbbreviation":"Current Opinion in Systems Biology","language":"en","page":"60-69","source":"DOI.org (Crossref)","title":"On structural and practical identifiability","volume":"25","author":[{"family":"Wieland","given":"Franz-Georg"},{"family":"Hauber","given":"Adrian L."},{"family":"Rosenblatt","given":"Marcus"},{"family":"Tönsing","given":"Christian"},{"family":"Timmer","given":"Jens"}],"issued":{"date-parts":[["2021",3]]}}}],"schema":"https://github.com/citation-style-language/schema/raw/master/csl-citation.json"} </w:instrText>
       </w:r>
       <w:r>
         <w:rPr>
@@ -5454,7 +6004,7 @@
           <w:vertAlign w:val="superscript"/>
           <w:lang w:val="en-GB"/>
         </w:rPr>
-        <w:t>19–21</w:t>
+        <w:t>21–23</w:t>
       </w:r>
       <w:r>
         <w:rPr>
@@ -5619,7 +6169,16 @@
           <w:sz w:val="20"/>
           <w:szCs w:val="20"/>
         </w:rPr>
-        <w:t xml:space="preserve"> and nosocomial transmission rate </w:t>
+        <w:t xml:space="preserve"> and nosocomial </w:t>
+      </w:r>
+      <w:r>
+        <w:rPr>
+          <w:rFonts w:ascii="Arial" w:hAnsi="Arial" w:cs="Arial"/>
+          <w:sz w:val="20"/>
+          <w:szCs w:val="20"/>
+        </w:rPr>
+        <w:lastRenderedPageBreak/>
+        <w:t xml:space="preserve">transmission rate </w:t>
       </w:r>
       <m:oMath>
         <m:r>
@@ -5783,7 +6342,7 @@
           <w:sz w:val="20"/>
           <w:szCs w:val="20"/>
         </w:rPr>
-        <w:instrText xml:space="preserve"> ADDIN ZOTERO_ITEM CSL_CITATION {"citationID":"wqGoTMTv","properties":{"formattedCitation":"\\super 22\\nosupersub{}","plainCitation":"22","noteIndex":0},"citationItems":[{"id":366,"uris":["http://zotero.org/users/9551388/items/U5Z9BGT4"],"itemData":{"id":366,"type":"article-journal","abstract":"Purpose: The prevalence of extended-spectrum beta-lactamase-producing Escherichia coli (ESBL-EC) has been increasing worldwide since the early 2000s. E. coli is found in 70–90% of community-acquired urinary tract infections (CA-UTIs). We performed a systematic literature review to determine the risk factors for CA-UTI caused by ESBL-EC.\nMethods: We searched the MEDLINE, Cochrane Library, Embase and Web of Science databases without language or date restriction up to March 2019. Two independent reviewers selected studies with quantified risk factors for CA-UTI due to ESBL-EC, and assessed their quality using the Newcastle-Ottawa Scale.\nResults: Among the 5,597 studies identified, 16 observational studies (n=12,138 patients) met the eligibility criteria. The included studies were performed in various countries, and 14/ 16 were published after 2012. The most relevant risk factors for CA-UTI due to ESBL-EC identified were prior use of antibiotics (odds ratio (OR) from 2.2 to 21.4), previous hospi­ talization (OR: 1.7 to 3.9), and UTI history (OR: 1.3 to 3.8). Two risk factors were related to environmental contamination: travelling abroad, and swimming in freshwater.\nConclusion: Our findings could allow adapting empiric antibiotic treatments according to the patient profile. Further studies are needed to quantify the relationships between CA-UTI due to ESBL-EC and the environment.","container-title":"Infection and Drug Resistance","DOI":"10.2147/IDR.S269033","ISSN":"1178-6973","journalAbbreviation":"IDR","language":"en","page":"3945-3955","source":"DOI.org (Crossref)","title":"Risk Factors of Extended-Spectrum Beta-Lactamases-Producing Escherichia coli Community Acquired Urinary Tract Infections: A Systematic Review","title-short":"Risk Factors of Extended-Spectrum Beta-Lactamases-Producing Escherichia coli Community Acquired Urinary Tract Infections","volume":"Volume 13","author":[{"family":"Larramendy","given":"Stéphanie"},{"family":"Deglaire","given":"Valentine"},{"family":"Dusollier","given":"Paul"},{"family":"Fournier","given":"Jean-Pascal"},{"family":"Caillon","given":"Jocelyne"},{"family":"Beaudeau","given":"François"},{"family":"Moret","given":"Leïla"}],"issued":{"date-parts":[["2020",11]]}}}],"schema":"https://github.com/citation-style-language/schema/raw/master/csl-citation.json"} </w:instrText>
+        <w:instrText xml:space="preserve"> ADDIN ZOTERO_ITEM CSL_CITATION {"citationID":"wqGoTMTv","properties":{"formattedCitation":"\\super 24\\nosupersub{}","plainCitation":"24","noteIndex":0},"citationItems":[{"id":366,"uris":["http://zotero.org/users/9551388/items/U5Z9BGT4"],"itemData":{"id":366,"type":"article-journal","abstract":"Purpose: The prevalence of extended-spectrum beta-lactamase-producing Escherichia coli (ESBL-EC) has been increasing worldwide since the early 2000s. E. coli is found in 70–90% of community-acquired urinary tract infections (CA-UTIs). We performed a systematic literature review to determine the risk factors for CA-UTI caused by ESBL-EC.\nMethods: We searched the MEDLINE, Cochrane Library, Embase and Web of Science databases without language or date restriction up to March 2019. Two independent reviewers selected studies with quantified risk factors for CA-UTI due to ESBL-EC, and assessed their quality using the Newcastle-Ottawa Scale.\nResults: Among the 5,597 studies identified, 16 observational studies (n=12,138 patients) met the eligibility criteria. The included studies were performed in various countries, and 14/ 16 were published after 2012. The most relevant risk factors for CA-UTI due to ESBL-EC identified were prior use of antibiotics (odds ratio (OR) from 2.2 to 21.4), previous hospi­ talization (OR: 1.7 to 3.9), and UTI history (OR: 1.3 to 3.8). Two risk factors were related to environmental contamination: travelling abroad, and swimming in freshwater.\nConclusion: Our findings could allow adapting empiric antibiotic treatments according to the patient profile. Further studies are needed to quantify the relationships between CA-UTI due to ESBL-EC and the environment.","container-title":"Infection and Drug Resistance","DOI":"10.2147/IDR.S269033","ISSN":"1178-6973","journalAbbreviation":"IDR","language":"en","page":"3945-3955","source":"DOI.org (Crossref)","title":"Risk Factors of Extended-Spectrum Beta-Lactamases-Producing Escherichia coli Community Acquired Urinary Tract Infections: A Systematic Review","title-short":"Risk Factors of Extended-Spectrum Beta-Lactamases-Producing Escherichia coli Community Acquired Urinary Tract Infections","volume":"Volume 13","author":[{"family":"Larramendy","given":"Stéphanie"},{"family":"Deglaire","given":"Valentine"},{"family":"Dusollier","given":"Paul"},{"family":"Fournier","given":"Jean-Pascal"},{"family":"Caillon","given":"Jocelyne"},{"family":"Beaudeau","given":"François"},{"family":"Moret","given":"Leïla"}],"issued":{"date-parts":[["2020",11]]}}}],"schema":"https://github.com/citation-style-language/schema/raw/master/csl-citation.json"} </w:instrText>
       </w:r>
       <w:r>
         <w:rPr>
@@ -5800,7 +6359,7 @@
           <w:vertAlign w:val="superscript"/>
           <w:lang w:val="en-GB"/>
         </w:rPr>
-        <w:t>22</w:t>
+        <w:t>24</w:t>
       </w:r>
       <w:r>
         <w:rPr>
@@ -6320,7 +6879,6 @@
           <w:sz w:val="20"/>
           <w:szCs w:val="20"/>
         </w:rPr>
-        <w:lastRenderedPageBreak/>
         <w:t xml:space="preserve">E. </w:t>
       </w:r>
       <w:r>
@@ -6971,17 +7529,7 @@
           <w:sz w:val="20"/>
           <w:szCs w:val="20"/>
         </w:rPr>
-        <w:t xml:space="preserve">The epidemiological properties of microorganisms present in hospitals are difficult to quantify. Estimating these epidemiological properties can distinguish the roles of different mechanisms of transmission, such as community importation and nosocomial transmission, and help support improved AMR control in healthcare systems. In this paper, we used an agent-based model informed by patient hospitalization records and culture testing results from a large hospital system in New York City to study eight co-circulating microbial species. We coupled this model with an </w:t>
-      </w:r>
-      <w:r>
-        <w:rPr>
-          <w:rFonts w:ascii="Arial" w:hAnsi="Arial" w:cs="Arial"/>
-          <w:iCs/>
-          <w:sz w:val="20"/>
-          <w:szCs w:val="20"/>
-        </w:rPr>
-        <w:lastRenderedPageBreak/>
-        <w:t>inference algorithm to estimate importation and nosocomial transmission rates for these organisms and found substantial variation in community prevalence and within-hospital transmission.</w:t>
+        <w:t>The epidemiological properties of microorganisms present in hospitals are difficult to quantify. Estimating these epidemiological properties can distinguish the roles of different mechanisms of transmission, such as community importation and nosocomial transmission, and help support improved AMR control in healthcare systems. In this paper, we used an agent-based model informed by patient hospitalization records and culture testing results from a large hospital system in New York City to study eight co-circulating microbial species. We coupled this model with an inference algorithm to estimate importation and nosocomial transmission rates for these organisms and found substantial variation in community prevalence and within-hospital transmission.</w:t>
       </w:r>
     </w:p>
     <w:p>
@@ -7063,7 +7611,7 @@
           <w:sz w:val="20"/>
           <w:szCs w:val="20"/>
         </w:rPr>
-        <w:instrText xml:space="preserve"> ADDIN ZOTERO_ITEM CSL_CITATION {"citationID":"8M2ziEuQ","properties":{"formattedCitation":"\\super 1,7,12\\nosupersub{}","plainCitation":"1,7,12","noteIndex":0},"citationItems":[{"id":181,"uris":["http://zotero.org/users/9551388/items/HFMXTG7L"],"itemData":{"id":181,"type":"article-journal","container-title":"Emerging Infectious Diseases","DOI":"10.3201/eid0804.010312","ISSN":"1080-6040, 1080-6059","issue":"4","journalAbbreviation":"Emerg. Infect. Dis.","language":"en","page":"347-354","source":"DOI.org (Crossref)","title":"Antimicrobial Use and Antimicrobial Resistance: A Population Perspective","title-short":"Antimicrobial Use and Antimicrobial Resistance","volume":"8","author":[{"family":"Lipsitch","given":"Marc"},{"family":"Samore","given":"Matthew H."}],"issued":{"date-parts":[["2002",4]]}}},{"id":132,"uris":["http://zotero.org/users/9551388/items/ZTS3IRMT"],"itemData":{"id":132,"type":"article-journal","abstract":"A simple mathematical model of bacterial transmission within a hospital was used to study the effects of measures to control nosocomial transmission of bacteria and reduce antimicrobial resistance in nosocomial pathogens. The model predicts that: (i) Use of an antibiotic for which resistance is not yet present in a hospital will be positively associated at the individual level (odds ratio) with carriage of bacteria resistant to other antibiotics, but negatively associated at the population level (prevalence). Thus inferences from individual risk factors can yield misleading conclusions about the effect of antibiotic use on resistance to another antibiotic. (ii) Nonspecific interventions that reduce transmission of all bacteria within a hospital will disproportionately reduce the prevalence of colonization with resistant bacteria. (iii) Changes in the prevalence of resistance after a successful intervention will occur on a time scale of weeks to months, considerably faster than in community-acquired infections. Moreover, resistance can decline rapidly in a hospital even if it does not carry a fitness cost. The predictions of the model are compared with those of other models and published data. The implications for resistance control and study design are discussed, along with the limitations and assumptions of the model. VRE,vancomycin-resistant enterococcus;HCW,healthcare worker","container-title":"Proceedings of the National Academy of Sciences","DOI":"10.1073/pnas.97.4.1938","issue":"4","journalAbbreviation":"Proc Natl Acad Sci USA","page":"1938","title":"The epidemiology of antibiotic resistance in hospitals: Paradoxes and prescriptions","volume":"97","author":[{"family":"Lipsitch","given":"Marc"},{"family":"Bergstrom","given":"Carl T."},{"family":"Levin","given":"Bruce R."}],"issued":{"date-parts":[["2000",2,15]]}}},{"id":147,"uris":["http://zotero.org/users/9551388/items/SSS9MH66"],"itemData":{"id":147,"type":"article-journal","abstract":"Abstract\n            The increased focus on the public health burden of antimicrobial resistance (AMR) raises conceptual challenges, such as determining how much harm multidrug-resistant organisms do compared to what, or how to establish the burden. Here, we present a counterfactual framework and provide guidance to harmonize methodologies and optimize study quality. In AMR-burden studies, 2 counterfactual approaches have been applied: the harm of drug-resistant infections relative to the harm of the same drug-susceptible infections (the susceptible-infection counterfactual); and the total harm of drug-resistant infections relative to a situation where such infections were prevented (the no-infection counterfactual). We propose to use an intervention-based causal approach to determine the most appropriate counterfactual. We show that intervention scenarios, species of interest, and types of infections influence the choice of counterfactual. We recommend using purpose-designed cohort studies to apply this counterfactual framework, whereby the selection of cohorts (patients with drug-resistant, drug-susceptible infections, and those with no infection) should be based on matching on time to infection through exposure density sampling to avoid biased estimates. Application of survival methods is preferred, considering competing events. We conclude by advocating estimation of the burden of AMR by using the no-infection and susceptible-infection counterfactuals. The resulting numbers will provide policy-relevant information about the upper and lower bound of future interventions designed to control AMR. The counterfactuals should be applied in cohort studies, whereby selection of the unexposed cohorts should be based on exposure density sampling, applying methods avoiding time-dependent bias and confounding.","container-title":"Epidemiologic Reviews","DOI":"10.1093/epirev/mxab001","ISSN":"1478-6729","issue":"1","language":"en","page":"53-64","source":"DOI.org (Crossref)","title":"Burden of Antimicrobial Resistance: Compared to What?","title-short":"Burden of Antimicrobial Resistance","volume":"43","author":[{"family":"Kraker","given":"Marlieke E A","non-dropping-particle":"de"},{"family":"Lipsitch","given":"Marc"}],"issued":{"date-parts":[["2022",1,14]]}}}],"schema":"https://github.com/citation-style-language/schema/raw/master/csl-citation.json"} </w:instrText>
+        <w:instrText xml:space="preserve"> ADDIN ZOTERO_ITEM CSL_CITATION {"citationID":"8M2ziEuQ","properties":{"formattedCitation":"\\super 1,6,14\\nosupersub{}","plainCitation":"1,6,14","noteIndex":0},"citationItems":[{"id":181,"uris":["http://zotero.org/users/9551388/items/HFMXTG7L"],"itemData":{"id":181,"type":"article-journal","container-title":"Emerging Infectious Diseases","DOI":"10.3201/eid0804.010312","ISSN":"1080-6040, 1080-6059","issue":"4","journalAbbreviation":"Emerg. Infect. Dis.","language":"en","page":"347-354","source":"DOI.org (Crossref)","title":"Antimicrobial Use and Antimicrobial Resistance: A Population Perspective","title-short":"Antimicrobial Use and Antimicrobial Resistance","volume":"8","author":[{"family":"Lipsitch","given":"Marc"},{"family":"Samore","given":"Matthew H."}],"issued":{"date-parts":[["2002",4]]}}},{"id":132,"uris":["http://zotero.org/users/9551388/items/ZTS3IRMT"],"itemData":{"id":132,"type":"article-journal","abstract":"A simple mathematical model of bacterial transmission within a hospital was used to study the effects of measures to control nosocomial transmission of bacteria and reduce antimicrobial resistance in nosocomial pathogens. The model predicts that: (i) Use of an antibiotic for which resistance is not yet present in a hospital will be positively associated at the individual level (odds ratio) with carriage of bacteria resistant to other antibiotics, but negatively associated at the population level (prevalence). Thus inferences from individual risk factors can yield misleading conclusions about the effect of antibiotic use on resistance to another antibiotic. (ii) Nonspecific interventions that reduce transmission of all bacteria within a hospital will disproportionately reduce the prevalence of colonization with resistant bacteria. (iii) Changes in the prevalence of resistance after a successful intervention will occur on a time scale of weeks to months, considerably faster than in community-acquired infections. Moreover, resistance can decline rapidly in a hospital even if it does not carry a fitness cost. The predictions of the model are compared with those of other models and published data. The implications for resistance control and study design are discussed, along with the limitations and assumptions of the model. VRE,vancomycin-resistant enterococcus;HCW,healthcare worker","container-title":"Proceedings of the National Academy of Sciences","DOI":"10.1073/pnas.97.4.1938","issue":"4","journalAbbreviation":"Proc Natl Acad Sci USA","page":"1938","title":"The epidemiology of antibiotic resistance in hospitals: Paradoxes and prescriptions","volume":"97","author":[{"family":"Lipsitch","given":"Marc"},{"family":"Bergstrom","given":"Carl T."},{"family":"Levin","given":"Bruce R."}],"issued":{"date-parts":[["2000",2,15]]}}},{"id":147,"uris":["http://zotero.org/users/9551388/items/SSS9MH66"],"itemData":{"id":147,"type":"article-journal","abstract":"Abstract\n            The increased focus on the public health burden of antimicrobial resistance (AMR) raises conceptual challenges, such as determining how much harm multidrug-resistant organisms do compared to what, or how to establish the burden. Here, we present a counterfactual framework and provide guidance to harmonize methodologies and optimize study quality. In AMR-burden studies, 2 counterfactual approaches have been applied: the harm of drug-resistant infections relative to the harm of the same drug-susceptible infections (the susceptible-infection counterfactual); and the total harm of drug-resistant infections relative to a situation where such infections were prevented (the no-infection counterfactual). We propose to use an intervention-based causal approach to determine the most appropriate counterfactual. We show that intervention scenarios, species of interest, and types of infections influence the choice of counterfactual. We recommend using purpose-designed cohort studies to apply this counterfactual framework, whereby the selection of cohorts (patients with drug-resistant, drug-susceptible infections, and those with no infection) should be based on matching on time to infection through exposure density sampling to avoid biased estimates. Application of survival methods is preferred, considering competing events. We conclude by advocating estimation of the burden of AMR by using the no-infection and susceptible-infection counterfactuals. The resulting numbers will provide policy-relevant information about the upper and lower bound of future interventions designed to control AMR. The counterfactuals should be applied in cohort studies, whereby selection of the unexposed cohorts should be based on exposure density sampling, applying methods avoiding time-dependent bias and confounding.","container-title":"Epidemiologic Reviews","DOI":"10.1093/epirev/mxab001","ISSN":"1478-6729","issue":"1","language":"en","page":"53-64","source":"DOI.org (Crossref)","title":"Burden of Antimicrobial Resistance: Compared to What?","title-short":"Burden of Antimicrobial Resistance","volume":"43","author":[{"family":"Kraker","given":"Marlieke E A","non-dropping-particle":"de"},{"family":"Lipsitch","given":"Marc"}],"issued":{"date-parts":[["2022",1,14]]}}}],"schema":"https://github.com/citation-style-language/schema/raw/master/csl-citation.json"} </w:instrText>
       </w:r>
       <w:r>
         <w:rPr>
@@ -7080,7 +7628,7 @@
           <w:vertAlign w:val="superscript"/>
           <w:lang w:val="en-GB"/>
         </w:rPr>
-        <w:t>1,7,12</w:t>
+        <w:t>1,6,14</w:t>
       </w:r>
       <w:r>
         <w:rPr>
@@ -7200,7 +7748,7 @@
           <w:sz w:val="20"/>
           <w:szCs w:val="20"/>
         </w:rPr>
-        <w:instrText xml:space="preserve"> ADDIN ZOTERO_ITEM CSL_CITATION {"citationID":"G6dM7rEO","properties":{"formattedCitation":"\\super 4,23,24\\nosupersub{}","plainCitation":"4,23,24","noteIndex":0},"citationItems":[{"id":413,"uris":["http://zotero.org/users/9551388/items/X27EMPDM"],"itemData":{"id":413,"type":"article-journal","container-title":"PLOS Computational Biology","DOI":"10.1371/journal.pcbi.1006697","ISSN":"1553-7358","issue":"8","journalAbbreviation":"PLoS Comput Biol","language":"en","page":"e1006697","source":"DOI.org (Crossref)","title":"Tracking Pseudomonas aeruginosa transmissions due to environmental contamination after discharge in ICUs using mathematical models","volume":"15","author":[{"family":"Pham","given":"Thi Mui"},{"family":"Kretzschmar","given":"Mirjam"},{"family":"Bertrand","given":"Xavier"},{"family":"Bootsma","given":"Martin"},{"literal":"on behalf of COMBACTE-MAGNET Consortium"}],"editor":[{"family":"Kouyos","given":"Roger Dimitri"}],"issued":{"date-parts":[["2019",8,28]]}}},{"id":421,"uris":["http://zotero.org/users/9551388/items/JSJM8RPY"],"itemData":{"id":421,"type":"article-journal","abstract":"Pseudomonas aeruginosa\n                \n              \n              is a Gram-negative opportunistic pathogen and a model bacterium for studying virulence and bacterial social traits. While it can be isolated in low numbers from a wide variety of environments including soil and water, it can readily be found in almost any human/animal-impacted environment. It is a major cause of illness and death in humans with immunosuppressive and chronic conditions, and infections in these patients are difficult to treat due to a number of antibiotic resistance mechanisms and the organism’s propensity to form multicellular biofilms.","container-title":"Microbiology","DOI":"10.1099/mic.0.000860","ISSN":"1350-0872, 1465-2080","issue":"1","language":"en","page":"30-33","source":"DOI.org (Crossref)","title":"Microbe Profile: Pseudomonas aeruginosa: opportunistic pathogen and lab rat: This article is part of the Microbe Profiles collection.","title-short":"Microbe Profile","volume":"166","author":[{"family":"Diggle","given":"Stephen P."},{"family":"Whiteley","given":"Marvin"}],"issued":{"date-parts":[["2020",1,1]]}}},{"id":419,"uris":["http://zotero.org/users/9551388/items/IBS24KE4"],"itemData":{"id":419,"type":"article-journal","container-title":"Critical Care Medicine","DOI":"10.1097/00003246-200210000-00008","ISSN":"0090-3493","issue":"10","journalAbbreviation":"Critical Care Medicine","language":"en","page":"2222-2228","source":"DOI.org (Crossref)","title":"Analysis of transmission pathways of Pseudomonas aeruginosa between patients and tap water outlets*:","title-short":"Analysis of transmission pathways of Pseudomonas aeruginosa between patients and tap water outlets*","volume":"30","author":[{"family":"Reuter","given":"Stefan"},{"family":"Sigge","given":"Anja"},{"family":"Wiedeck","given":"Heidemarie"},{"family":"Trautmann","given":"Matthias"}],"issued":{"date-parts":[["2002",10]]}}}],"schema":"https://github.com/citation-style-language/schema/raw/master/csl-citation.json"} </w:instrText>
+        <w:instrText xml:space="preserve"> ADDIN ZOTERO_ITEM CSL_CITATION {"citationID":"G6dM7rEO","properties":{"formattedCitation":"\\super 4,25,26\\nosupersub{}","plainCitation":"4,25,26","noteIndex":0},"citationItems":[{"id":413,"uris":["http://zotero.org/users/9551388/items/X27EMPDM"],"itemData":{"id":413,"type":"article-journal","container-title":"PLOS Computational Biology","DOI":"10.1371/journal.pcbi.1006697","ISSN":"1553-7358","issue":"8","journalAbbreviation":"PLoS Comput Biol","language":"en","page":"e1006697","source":"DOI.org (Crossref)","title":"Tracking Pseudomonas aeruginosa transmissions due to environmental contamination after discharge in ICUs using mathematical models","volume":"15","author":[{"family":"Pham","given":"Thi Mui"},{"family":"Kretzschmar","given":"Mirjam"},{"family":"Bertrand","given":"Xavier"},{"family":"Bootsma","given":"Martin"},{"literal":"on behalf of COMBACTE-MAGNET Consortium"}],"editor":[{"family":"Kouyos","given":"Roger Dimitri"}],"issued":{"date-parts":[["2019",8,28]]}}},{"id":421,"uris":["http://zotero.org/users/9551388/items/JSJM8RPY"],"itemData":{"id":421,"type":"article-journal","abstract":"Pseudomonas aeruginosa\n                \n              \n              is a Gram-negative opportunistic pathogen and a model bacterium for studying virulence and bacterial social traits. While it can be isolated in low numbers from a wide variety of environments including soil and water, it can readily be found in almost any human/animal-impacted environment. It is a major cause of illness and death in humans with immunosuppressive and chronic conditions, and infections in these patients are difficult to treat due to a number of antibiotic resistance mechanisms and the organism’s propensity to form multicellular biofilms.","container-title":"Microbiology","DOI":"10.1099/mic.0.000860","ISSN":"1350-0872, 1465-2080","issue":"1","language":"en","page":"30-33","source":"DOI.org (Crossref)","title":"Microbe Profile: Pseudomonas aeruginosa: opportunistic pathogen and lab rat: This article is part of the Microbe Profiles collection.","title-short":"Microbe Profile","volume":"166","author":[{"family":"Diggle","given":"Stephen P."},{"family":"Whiteley","given":"Marvin"}],"issued":{"date-parts":[["2020",1,1]]}}},{"id":419,"uris":["http://zotero.org/users/9551388/items/IBS24KE4"],"itemData":{"id":419,"type":"article-journal","container-title":"Critical Care Medicine","DOI":"10.1097/00003246-200210000-00008","ISSN":"0090-3493","issue":"10","journalAbbreviation":"Critical Care Medicine","language":"en","page":"2222-2228","source":"DOI.org (Crossref)","title":"Analysis of transmission pathways of Pseudomonas aeruginosa between patients and tap water outlets*:","title-short":"Analysis of transmission pathways of Pseudomonas aeruginosa between patients and tap water outlets*","volume":"30","author":[{"family":"Reuter","given":"Stefan"},{"family":"Sigge","given":"Anja"},{"family":"Wiedeck","given":"Heidemarie"},{"family":"Trautmann","given":"Matthias"}],"issued":{"date-parts":[["2002",10]]}}}],"schema":"https://github.com/citation-style-language/schema/raw/master/csl-citation.json"} </w:instrText>
       </w:r>
       <w:r>
         <w:rPr>
@@ -7217,7 +7765,7 @@
           <w:vertAlign w:val="superscript"/>
           <w:lang w:val="en-GB"/>
         </w:rPr>
-        <w:t>4,23,24</w:t>
+        <w:t>4,25,26</w:t>
       </w:r>
       <w:r>
         <w:rPr>
@@ -7287,7 +7835,7 @@
           <w:sz w:val="20"/>
           <w:szCs w:val="20"/>
         </w:rPr>
-        <w:instrText xml:space="preserve"> ADDIN ZOTERO_ITEM CSL_CITATION {"citationID":"2dmm48S4","properties":{"formattedCitation":"\\super 25\\nosupersub{}","plainCitation":"25","noteIndex":0},"citationItems":[{"id":342,"uris":["http://zotero.org/users/9551388/items/E5UTJGVP"],"itemData":{"id":342,"type":"article-journal","abstract":"Background: Extended-spectrum b-lactamase (ESBL)-producing Escherichia coli is an emerging pathogen. The causal role of antibiotic selective pressure versus patient-to-patient transmission has not been assessed. The objective of this study was to quantify the amount of patient-to-patient transmission among patients who acquire an ESBL-producing E coli infection using perianal surveillance cultures in an intensive care unit (ICU) population.\nMethods: A prospective cohort of patients admitted between September 1, 2001, and September 1, 2004, to the medical and surgical ICUs at a tertiary care hospital was studied. Patients had perianal cultures on admission, weekly, and upon discharge. Strain typing by pulsed-ﬁeld gel electrophoresis (PFGE) and epidemiologic criteria were used to quantify the amount of patient-to-patient transmission.\nResults: There were 1806 patients admitted to the ICUs. There were 74 patients who had ESBL-producing E coli on admission to the ICU and 23 patients who acquired ESBL-producing E coli. Among these 23 patients, there were 14 PFGE types, and 3 (13%) patient acquisitions were deﬁned as patient-to-patient transmission by similar PFGE type and overlapping time in the hospital.\nConclusion: Our data suggest that patient-to-patient transmission is not an important cause of the acquisition of ESBL-producing E coli colonization in the ICU setting. (Am J Infect Control 2007;35:97-101.)","container-title":"American Journal of Infection Control","DOI":"10.1016/j.ajic.2006.09.011","ISSN":"01966553","issue":"2","journalAbbreviation":"American Journal of Infection Control","language":"en","page":"97-101","source":"DOI.org (Crossref)","title":"How important is patient-to-patient transmission in extended-spectrum β-lactamase Escherichia coli acquisition","volume":"35","author":[{"family":"Harris","given":"Anthony D."},{"family":"Kotetishvili","given":"Mamuka"},{"family":"Shurland","given":"Simone"},{"family":"Johnson","given":"Judy A."},{"family":"Morris","given":"J. Glenn"},{"family":"Nemoy","given":"Lucia L."},{"family":"Johnson","given":"J. Kristie"}],"issued":{"date-parts":[["2007",3]]}}}],"schema":"https://github.com/citation-style-language/schema/raw/master/csl-citation.json"} </w:instrText>
+        <w:instrText xml:space="preserve"> ADDIN ZOTERO_ITEM CSL_CITATION {"citationID":"2dmm48S4","properties":{"formattedCitation":"\\super 27\\nosupersub{}","plainCitation":"27","noteIndex":0},"citationItems":[{"id":342,"uris":["http://zotero.org/users/9551388/items/E5UTJGVP"],"itemData":{"id":342,"type":"article-journal","abstract":"Background: Extended-spectrum b-lactamase (ESBL)-producing Escherichia coli is an emerging pathogen. The causal role of antibiotic selective pressure versus patient-to-patient transmission has not been assessed. The objective of this study was to quantify the amount of patient-to-patient transmission among patients who acquire an ESBL-producing E coli infection using perianal surveillance cultures in an intensive care unit (ICU) population.\nMethods: A prospective cohort of patients admitted between September 1, 2001, and September 1, 2004, to the medical and surgical ICUs at a tertiary care hospital was studied. Patients had perianal cultures on admission, weekly, and upon discharge. Strain typing by pulsed-ﬁeld gel electrophoresis (PFGE) and epidemiologic criteria were used to quantify the amount of patient-to-patient transmission.\nResults: There were 1806 patients admitted to the ICUs. There were 74 patients who had ESBL-producing E coli on admission to the ICU and 23 patients who acquired ESBL-producing E coli. Among these 23 patients, there were 14 PFGE types, and 3 (13%) patient acquisitions were deﬁned as patient-to-patient transmission by similar PFGE type and overlapping time in the hospital.\nConclusion: Our data suggest that patient-to-patient transmission is not an important cause of the acquisition of ESBL-producing E coli colonization in the ICU setting. (Am J Infect Control 2007;35:97-101.)","container-title":"American Journal of Infection Control","DOI":"10.1016/j.ajic.2006.09.011","ISSN":"01966553","issue":"2","journalAbbreviation":"American Journal of Infection Control","language":"en","page":"97-101","source":"DOI.org (Crossref)","title":"How important is patient-to-patient transmission in extended-spectrum β-lactamase Escherichia coli acquisition","volume":"35","author":[{"family":"Harris","given":"Anthony D."},{"family":"Kotetishvili","given":"Mamuka"},{"family":"Shurland","given":"Simone"},{"family":"Johnson","given":"Judy A."},{"family":"Morris","given":"J. Glenn"},{"family":"Nemoy","given":"Lucia L."},{"family":"Johnson","given":"J. Kristie"}],"issued":{"date-parts":[["2007",3]]}}}],"schema":"https://github.com/citation-style-language/schema/raw/master/csl-citation.json"} </w:instrText>
       </w:r>
       <w:r>
         <w:rPr>
@@ -7304,7 +7852,7 @@
           <w:vertAlign w:val="superscript"/>
           <w:lang w:val="en-GB"/>
         </w:rPr>
-        <w:t>25</w:t>
+        <w:t>27</w:t>
       </w:r>
       <w:r>
         <w:rPr>
@@ -7937,7 +8485,7 @@
           <w:sz w:val="20"/>
           <w:szCs w:val="20"/>
         </w:rPr>
-        <w:instrText xml:space="preserve"> ADDIN ZOTERO_ITEM CSL_CITATION {"citationID":"XsYBoWmQ","properties":{"formattedCitation":"\\super 4,26\\nosupersub{}","plainCitation":"4,26","noteIndex":0},"citationItems":[{"id":413,"uris":["http://zotero.org/users/9551388/items/X27EMPDM"],"itemData":{"id":413,"type":"article-journal","container-title":"PLOS Computational Biology","DOI":"10.1371/journal.pcbi.1006697","ISSN":"1553-7358","issue":"8","journalAbbreviation":"PLoS Comput Biol","language":"en","page":"e1006697","source":"DOI.org (Crossref)","title":"Tracking Pseudomonas aeruginosa transmissions due to environmental contamination after discharge in ICUs using mathematical models","volume":"15","author":[{"family":"Pham","given":"Thi Mui"},{"family":"Kretzschmar","given":"Mirjam"},{"family":"Bertrand","given":"Xavier"},{"family":"Bootsma","given":"Martin"},{"literal":"on behalf of COMBACTE-MAGNET Consortium"}],"editor":[{"family":"Kouyos","given":"Roger Dimitri"}],"issued":{"date-parts":[["2019",8,28]]}}},{"id":429,"uris":["http://zotero.org/users/9551388/items/LQTBDH5D"],"itemData":{"id":429,"type":"article-journal","abstract":"In recent years, the transmission of healthcare-associated infections (HAIs) has led to substantial economic loss, extensive damage, and many preventable deaths. With the increasing availability of data, mathematical models of pathogen spreading in healthcare settings are becoming more detailed and realistic. Here, we make use of spatial and temporal information that has been obtained from healthcare workers (HCWs) in three hospitals in Canada and generate data-driven networks that allow us to realistically simulate the spreading of an airborne respiratory pathogen in such settings. By exploring in depth the dynamics of HAIs on the generated networks, we quantify the infection risk associated with both the spatial units of the hospitals and HCWs categorized by their occupations. Our ﬁndings show that the “inpatient care” and “public area” are the riskiest categories of units and “nurse” is the occupation at a greater risk of getting infected. Our results provide valuable insights that can prove important for measuring risks associated with HAIs and for strengthening prevention and control measures with the potential to reduce transmission of infections in hospital settings.","container-title":"Frontiers in Physics","DOI":"10.3389/fphy.2022.882314","ISSN":"2296-424X","journalAbbreviation":"Front. Phys.","language":"en","page":"882314","source":"DOI.org (Crossref)","title":"Assessing the Risk of Spatial Spreading of Diseases in Hospitals","volume":"10","author":[{"family":"Lu","given":"Dan"},{"family":"Aleta","given":"Alberto"},{"family":"Moreno","given":"Yamir"}],"issued":{"date-parts":[["2022",6,8]]}}}],"schema":"https://github.com/citation-style-language/schema/raw/master/csl-citation.json"} </w:instrText>
+        <w:instrText xml:space="preserve"> ADDIN ZOTERO_ITEM CSL_CITATION {"citationID":"XsYBoWmQ","properties":{"formattedCitation":"\\super 4,28\\nosupersub{}","plainCitation":"4,28","noteIndex":0},"citationItems":[{"id":413,"uris":["http://zotero.org/users/9551388/items/X27EMPDM"],"itemData":{"id":413,"type":"article-journal","container-title":"PLOS Computational Biology","DOI":"10.1371/journal.pcbi.1006697","ISSN":"1553-7358","issue":"8","journalAbbreviation":"PLoS Comput Biol","language":"en","page":"e1006697","source":"DOI.org (Crossref)","title":"Tracking Pseudomonas aeruginosa transmissions due to environmental contamination after discharge in ICUs using mathematical models","volume":"15","author":[{"family":"Pham","given":"Thi Mui"},{"family":"Kretzschmar","given":"Mirjam"},{"family":"Bertrand","given":"Xavier"},{"family":"Bootsma","given":"Martin"},{"literal":"on behalf of COMBACTE-MAGNET Consortium"}],"editor":[{"family":"Kouyos","given":"Roger Dimitri"}],"issued":{"date-parts":[["2019",8,28]]}}},{"id":429,"uris":["http://zotero.org/users/9551388/items/LQTBDH5D"],"itemData":{"id":429,"type":"article-journal","abstract":"In recent years, the transmission of healthcare-associated infections (HAIs) has led to substantial economic loss, extensive damage, and many preventable deaths. With the increasing availability of data, mathematical models of pathogen spreading in healthcare settings are becoming more detailed and realistic. Here, we make use of spatial and temporal information that has been obtained from healthcare workers (HCWs) in three hospitals in Canada and generate data-driven networks that allow us to realistically simulate the spreading of an airborne respiratory pathogen in such settings. By exploring in depth the dynamics of HAIs on the generated networks, we quantify the infection risk associated with both the spatial units of the hospitals and HCWs categorized by their occupations. Our ﬁndings show that the “inpatient care” and “public area” are the riskiest categories of units and “nurse” is the occupation at a greater risk of getting infected. Our results provide valuable insights that can prove important for measuring risks associated with HAIs and for strengthening prevention and control measures with the potential to reduce transmission of infections in hospital settings.","container-title":"Frontiers in Physics","DOI":"10.3389/fphy.2022.882314","ISSN":"2296-424X","journalAbbreviation":"Front. Phys.","language":"en","page":"882314","source":"DOI.org (Crossref)","title":"Assessing the Risk of Spatial Spreading of Diseases in Hospitals","volume":"10","author":[{"family":"Lu","given":"Dan"},{"family":"Aleta","given":"Alberto"},{"family":"Moreno","given":"Yamir"}],"issued":{"date-parts":[["2022",6,8]]}}}],"schema":"https://github.com/citation-style-language/schema/raw/master/csl-citation.json"} </w:instrText>
       </w:r>
       <w:r>
         <w:rPr>
@@ -7954,7 +8502,7 @@
           <w:vertAlign w:val="superscript"/>
           <w:lang w:val="en-GB"/>
         </w:rPr>
-        <w:t>4,26</w:t>
+        <w:t>4,28</w:t>
       </w:r>
       <w:r>
         <w:rPr>
@@ -8018,6 +8566,7 @@
           <w:sz w:val="20"/>
           <w:szCs w:val="20"/>
         </w:rPr>
+        <w:lastRenderedPageBreak/>
         <w:t>vaccines</w:t>
       </w:r>
       <w:r>
@@ -8070,7 +8619,7 @@
           <w:sz w:val="20"/>
           <w:szCs w:val="20"/>
         </w:rPr>
-        <w:instrText xml:space="preserve"> ADDIN ZOTERO_ITEM CSL_CITATION {"citationID":"K5Wo3T2d","properties":{"formattedCitation":"\\super 4,23,24\\nosupersub{}","plainCitation":"4,23,24","noteIndex":0},"citationItems":[{"id":413,"uris":["http://zotero.org/users/9551388/items/X27EMPDM"],"itemData":{"id":413,"type":"article-journal","container-title":"PLOS Computational Biology","DOI":"10.1371/journal.pcbi.1006697","ISSN":"1553-7358","issue":"8","journalAbbreviation":"PLoS Comput Biol","language":"en","page":"e1006697","source":"DOI.org (Crossref)","title":"Tracking Pseudomonas aeruginosa transmissions due to environmental contamination after discharge in ICUs using mathematical models","volume":"15","author":[{"family":"Pham","given":"Thi Mui"},{"family":"Kretzschmar","given":"Mirjam"},{"family":"Bertrand","given":"Xavier"},{"family":"Bootsma","given":"Martin"},{"literal":"on behalf of COMBACTE-MAGNET Consortium"}],"editor":[{"family":"Kouyos","given":"Roger Dimitri"}],"issued":{"date-parts":[["2019",8,28]]}}},{"id":421,"uris":["http://zotero.org/users/9551388/items/JSJM8RPY"],"itemData":{"id":421,"type":"article-journal","abstract":"Pseudomonas aeruginosa\n                \n              \n              is a Gram-negative opportunistic pathogen and a model bacterium for studying virulence and bacterial social traits. While it can be isolated in low numbers from a wide variety of environments including soil and water, it can readily be found in almost any human/animal-impacted environment. It is a major cause of illness and death in humans with immunosuppressive and chronic conditions, and infections in these patients are difficult to treat due to a number of antibiotic resistance mechanisms and the organism’s propensity to form multicellular biofilms.","container-title":"Microbiology","DOI":"10.1099/mic.0.000860","ISSN":"1350-0872, 1465-2080","issue":"1","language":"en","page":"30-33","source":"DOI.org (Crossref)","title":"Microbe Profile: Pseudomonas aeruginosa: opportunistic pathogen and lab rat: This article is part of the Microbe Profiles collection.","title-short":"Microbe Profile","volume":"166","author":[{"family":"Diggle","given":"Stephen P."},{"family":"Whiteley","given":"Marvin"}],"issued":{"date-parts":[["2020",1,1]]}}},{"id":419,"uris":["http://zotero.org/users/9551388/items/IBS24KE4"],"itemData":{"id":419,"type":"article-journal","container-title":"Critical Care Medicine","DOI":"10.1097/00003246-200210000-00008","ISSN":"0090-3493","issue":"10","journalAbbreviation":"Critical Care Medicine","language":"en","page":"2222-2228","source":"DOI.org (Crossref)","title":"Analysis of transmission pathways of Pseudomonas aeruginosa between patients and tap water outlets*:","title-short":"Analysis of transmission pathways of Pseudomonas aeruginosa between patients and tap water outlets*","volume":"30","author":[{"family":"Reuter","given":"Stefan"},{"family":"Sigge","given":"Anja"},{"family":"Wiedeck","given":"Heidemarie"},{"family":"Trautmann","given":"Matthias"}],"issued":{"date-parts":[["2002",10]]}}}],"schema":"https://github.com/citation-style-language/schema/raw/master/csl-citation.json"} </w:instrText>
+        <w:instrText xml:space="preserve"> ADDIN ZOTERO_ITEM CSL_CITATION {"citationID":"K5Wo3T2d","properties":{"formattedCitation":"\\super 4,25,26\\nosupersub{}","plainCitation":"4,25,26","noteIndex":0},"citationItems":[{"id":413,"uris":["http://zotero.org/users/9551388/items/X27EMPDM"],"itemData":{"id":413,"type":"article-journal","container-title":"PLOS Computational Biology","DOI":"10.1371/journal.pcbi.1006697","ISSN":"1553-7358","issue":"8","journalAbbreviation":"PLoS Comput Biol","language":"en","page":"e1006697","source":"DOI.org (Crossref)","title":"Tracking Pseudomonas aeruginosa transmissions due to environmental contamination after discharge in ICUs using mathematical models","volume":"15","author":[{"family":"Pham","given":"Thi Mui"},{"family":"Kretzschmar","given":"Mirjam"},{"family":"Bertrand","given":"Xavier"},{"family":"Bootsma","given":"Martin"},{"literal":"on behalf of COMBACTE-MAGNET Consortium"}],"editor":[{"family":"Kouyos","given":"Roger Dimitri"}],"issued":{"date-parts":[["2019",8,28]]}}},{"id":421,"uris":["http://zotero.org/users/9551388/items/JSJM8RPY"],"itemData":{"id":421,"type":"article-journal","abstract":"Pseudomonas aeruginosa\n                \n              \n              is a Gram-negative opportunistic pathogen and a model bacterium for studying virulence and bacterial social traits. While it can be isolated in low numbers from a wide variety of environments including soil and water, it can readily be found in almost any human/animal-impacted environment. It is a major cause of illness and death in humans with immunosuppressive and chronic conditions, and infections in these patients are difficult to treat due to a number of antibiotic resistance mechanisms and the organism’s propensity to form multicellular biofilms.","container-title":"Microbiology","DOI":"10.1099/mic.0.000860","ISSN":"1350-0872, 1465-2080","issue":"1","language":"en","page":"30-33","source":"DOI.org (Crossref)","title":"Microbe Profile: Pseudomonas aeruginosa: opportunistic pathogen and lab rat: This article is part of the Microbe Profiles collection.","title-short":"Microbe Profile","volume":"166","author":[{"family":"Diggle","given":"Stephen P."},{"family":"Whiteley","given":"Marvin"}],"issued":{"date-parts":[["2020",1,1]]}}},{"id":419,"uris":["http://zotero.org/users/9551388/items/IBS24KE4"],"itemData":{"id":419,"type":"article-journal","container-title":"Critical Care Medicine","DOI":"10.1097/00003246-200210000-00008","ISSN":"0090-3493","issue":"10","journalAbbreviation":"Critical Care Medicine","language":"en","page":"2222-2228","source":"DOI.org (Crossref)","title":"Analysis of transmission pathways of Pseudomonas aeruginosa between patients and tap water outlets*:","title-short":"Analysis of transmission pathways of Pseudomonas aeruginosa between patients and tap water outlets*","volume":"30","author":[{"family":"Reuter","given":"Stefan"},{"family":"Sigge","given":"Anja"},{"family":"Wiedeck","given":"Heidemarie"},{"family":"Trautmann","given":"Matthias"}],"issued":{"date-parts":[["2002",10]]}}}],"schema":"https://github.com/citation-style-language/schema/raw/master/csl-citation.json"} </w:instrText>
       </w:r>
       <w:r>
         <w:rPr>
@@ -8087,7 +8636,7 @@
           <w:vertAlign w:val="superscript"/>
           <w:lang w:val="en-GB"/>
         </w:rPr>
-        <w:t>4,23,24</w:t>
+        <w:t>4,25,26</w:t>
       </w:r>
       <w:r>
         <w:rPr>
@@ -8236,17 +8785,7 @@
           <w:sz w:val="20"/>
           <w:szCs w:val="20"/>
         </w:rPr>
-        <w:t xml:space="preserve">Mathematical models of infectious diseases are simplifications of real-world transmission dynamics. The ABM used here is not an exception. While the ABM captures multiple sources of </w:t>
-      </w:r>
-      <w:r>
-        <w:rPr>
-          <w:rFonts w:ascii="Arial" w:hAnsi="Arial" w:cs="Arial"/>
-          <w:color w:val="000000"/>
-          <w:sz w:val="20"/>
-          <w:szCs w:val="20"/>
-        </w:rPr>
-        <w:lastRenderedPageBreak/>
-        <w:t>heterogeneity (e.g., length of stay, contact patterns, observations, etc.) that otherwise cannot be represented by compartmental models, it has several limitations. First, we used an abstract nosocomial transmission rate to represent the collective effects of several processes that may contribute to the dissemination of microbial species, including direct patient-to-patient contact, healthcare worker-mediated contact, environment-mediated contact, etc. Other mechanisms potentially occurring within host (such as horizontal gene transfer) were also not represented in the current model form. The inferred transmission rate therefore cannot distinguish the relative contribution</w:t>
+        <w:t>Mathematical models of infectious diseases are simplifications of real-world transmission dynamics. The ABM used here is not an exception. While the ABM captures multiple sources of heterogeneity (e.g., length of stay, contact patterns, observations, etc.) that otherwise cannot be represented by compartmental models, it has several limitations. First, we used an abstract nosocomial transmission rate to represent the collective effects of several processes that may contribute to the dissemination of microbial species, including direct patient-to-patient contact, healthcare worker-mediated contact, environment-mediated contact, etc. Other mechanisms potentially occurring within host (such as horizontal gene transfer) were also not represented in the current model form. The inferred transmission rate therefore cannot distinguish the relative contribution</w:t>
       </w:r>
       <w:r>
         <w:rPr>
@@ -8432,7 +8971,17 @@
           <w:sz w:val="20"/>
           <w:szCs w:val="20"/>
         </w:rPr>
-        <w:t xml:space="preserve">The implications of these findings for disease control are linked to the spatial resolution of the analysis. Previous research has highlighted the important contribution of community prevalence to hospital prevalence, a direct effect of host population exchange between healthcare systems and the community at various rates </w:t>
+        <w:t xml:space="preserve">The implications of these findings for disease control are linked to the spatial resolution of the analysis. Previous research has highlighted the important contribution of community prevalence to hospital prevalence, a direct effect of host population exchange between healthcare systems and </w:t>
+      </w:r>
+      <w:r>
+        <w:rPr>
+          <w:rFonts w:ascii="Arial" w:hAnsi="Arial" w:cs="Arial"/>
+          <w:color w:val="000000"/>
+          <w:sz w:val="20"/>
+          <w:szCs w:val="20"/>
+        </w:rPr>
+        <w:lastRenderedPageBreak/>
+        <w:t xml:space="preserve">the community at various rates </w:t>
       </w:r>
       <w:r>
         <w:rPr>
@@ -8577,7 +9126,7 @@
           <w:sz w:val="20"/>
           <w:szCs w:val="20"/>
         </w:rPr>
-        <w:instrText xml:space="preserve"> ADDIN ZOTERO_ITEM CSL_CITATION {"citationID":"2k3PqnFz","properties":{"formattedCitation":"\\super 5\\nosupersub{}","plainCitation":"5","noteIndex":0},"citationItems":[{"id":130,"uris":["http://zotero.org/users/9551388/items/IUTFA7I6"],"itemData":{"id":130,"type":"article-journal","abstract":"Hospital-acquired infections caused by antibiotic-resistant bacteria pose a grave and growing threat to public health. Antimicrobial cycling, in which two or more antibiotic classes are alternated on a time scale of months to years, seems to be a leading candidate in the search for treatment strategies that can slow the evolution and spread of antibiotic resistance in hospitals. We develop a mathematical model of antimicrobial cycling in a hospital setting and use this model to explore the efficacy of cycling programs. We find that cycling is unlikely to reduce either the evolution or the spread of antibiotic resistance. Alternative drug-use strategies such as mixing, in which each treated patient receives one of several drug classes used simultaneously in the hospital, are predicted to be more effective. A simple ecological explanation underlies these results. Heterogeneous antibiotic use slows the spread of resistance. However, at the scale relevant to bacterial populations, mixing imposes greater heterogeneity than does cycling. As a consequence, cycling is unlikely to be effective and may even hinder resistance control. These results may explain the limited success reported thus far from clinical trials of antimicrobial cycling.","container-title":"Proceedings of the National Academy of Sciences of the United States of America","DOI":"10.1073/pnas.0402298101","issue":"36","journalAbbreviation":"Proc Natl Acad Sci U S A","page":"13285","title":"Ecological theory suggests that antimicrobial cycling will not reduce antimicrobial resistance in hospitals","volume":"101","author":[{"family":"Bergstrom","given":"Carl T."},{"family":"Lo","given":"Monique"},{"family":"Lipsitch","given":"Marc"}],"issued":{"date-parts":[["2004",9,7]]}}}],"schema":"https://github.com/citation-style-language/schema/raw/master/csl-citation.json"} </w:instrText>
+        <w:instrText xml:space="preserve"> ADDIN ZOTERO_ITEM CSL_CITATION {"citationID":"2k3PqnFz","properties":{"formattedCitation":"\\super 8\\nosupersub{}","plainCitation":"8","noteIndex":0},"citationItems":[{"id":130,"uris":["http://zotero.org/users/9551388/items/IUTFA7I6"],"itemData":{"id":130,"type":"article-journal","abstract":"Hospital-acquired infections caused by antibiotic-resistant bacteria pose a grave and growing threat to public health. Antimicrobial cycling, in which two or more antibiotic classes are alternated on a time scale of months to years, seems to be a leading candidate in the search for treatment strategies that can slow the evolution and spread of antibiotic resistance in hospitals. We develop a mathematical model of antimicrobial cycling in a hospital setting and use this model to explore the efficacy of cycling programs. We find that cycling is unlikely to reduce either the evolution or the spread of antibiotic resistance. Alternative drug-use strategies such as mixing, in which each treated patient receives one of several drug classes used simultaneously in the hospital, are predicted to be more effective. A simple ecological explanation underlies these results. Heterogeneous antibiotic use slows the spread of resistance. However, at the scale relevant to bacterial populations, mixing imposes greater heterogeneity than does cycling. As a consequence, cycling is unlikely to be effective and may even hinder resistance control. These results may explain the limited success reported thus far from clinical trials of antimicrobial cycling.","container-title":"Proceedings of the National Academy of Sciences of the United States of America","DOI":"10.1073/pnas.0402298101","issue":"36","journalAbbreviation":"Proc Natl Acad Sci U S A","page":"13285","title":"Ecological theory suggests that antimicrobial cycling will not reduce antimicrobial resistance in hospitals","volume":"101","author":[{"family":"Bergstrom","given":"Carl T."},{"family":"Lo","given":"Monique"},{"family":"Lipsitch","given":"Marc"}],"issued":{"date-parts":[["2004",9,7]]}}}],"schema":"https://github.com/citation-style-language/schema/raw/master/csl-citation.json"} </w:instrText>
       </w:r>
       <w:r>
         <w:rPr>
@@ -8596,7 +9145,7 @@
           <w:vertAlign w:val="superscript"/>
           <w:lang w:val="en-GB"/>
         </w:rPr>
-        <w:t>5</w:t>
+        <w:t>8</w:t>
       </w:r>
       <w:r>
         <w:rPr>
@@ -8632,17 +9181,7 @@
           <w:sz w:val="20"/>
           <w:szCs w:val="20"/>
         </w:rPr>
-        <w:t xml:space="preserve"> study different antibiotic usage schema </w:t>
-      </w:r>
-      <w:r>
-        <w:rPr>
-          <w:rFonts w:ascii="Arial" w:hAnsi="Arial" w:cs="Arial"/>
-          <w:color w:val="000000"/>
-          <w:sz w:val="20"/>
-          <w:szCs w:val="20"/>
-        </w:rPr>
-        <w:lastRenderedPageBreak/>
-        <w:t xml:space="preserve">and the introduction of new antibiotics. These analyses might be performed at the ward level to study how different scenarios of interventions affect prevalence at </w:t>
+        <w:t xml:space="preserve"> study different antibiotic usage schema and the introduction of new antibiotics. These analyses might be performed at the ward level to study how different scenarios of interventions affect prevalence at </w:t>
       </w:r>
       <w:r>
         <w:rPr>
@@ -8922,7 +9461,16 @@
           <w:sz w:val="20"/>
           <w:szCs w:val="20"/>
         </w:rPr>
-        <w:t xml:space="preserve"> 224 wards of different types including emergency, infusion, cardiology, pediatrics, etc. Hospitalization and </w:t>
+        <w:t xml:space="preserve"> 224 </w:t>
+      </w:r>
+      <w:r>
+        <w:rPr>
+          <w:rFonts w:ascii="Arial" w:hAnsi="Arial" w:cs="Arial"/>
+          <w:sz w:val="20"/>
+          <w:szCs w:val="20"/>
+        </w:rPr>
+        <w:lastRenderedPageBreak/>
+        <w:t xml:space="preserve">wards of different types including emergency, infusion, cardiology, pediatrics, etc. Hospitalization and </w:t>
       </w:r>
       <w:r>
         <w:rPr>
@@ -9328,16 +9876,7 @@
           <w:sz w:val="20"/>
           <w:szCs w:val="20"/>
         </w:rPr>
-        <w:t xml:space="preserve"> </w:t>
-      </w:r>
-      <w:r>
-        <w:rPr>
-          <w:rFonts w:ascii="Arial" w:hAnsi="Arial" w:cs="Arial"/>
-          <w:sz w:val="20"/>
-          <w:szCs w:val="20"/>
-        </w:rPr>
-        <w:lastRenderedPageBreak/>
-        <w:t>(n=</w:t>
+        <w:t xml:space="preserve"> (n=</w:t>
       </w:r>
       <w:r>
         <w:rPr>
@@ -9638,7 +10177,7 @@
           <w:sz w:val="20"/>
           <w:szCs w:val="20"/>
         </w:rPr>
-        <w:instrText xml:space="preserve"> ADDIN ZOTERO_ITEM CSL_CITATION {"citationID":"eoMscrWP","properties":{"formattedCitation":"\\super 8\\nosupersub{}","plainCitation":"8","noteIndex":0},"citationItems":[{"id":135,"uris":["http://zotero.org/users/9551388/items/D85TW3FM"],"itemData":{"id":135,"type":"article-journal","abstract":"Methicillin-resistant Staphylococcus aureus (MRSA) is a continued threat to human health in both community and healthcare settings. In hospitals, control efforts would benefit from accurate estimation of asymptomatic colonization and infection importation rates from the community. However, developing such estimates remains challenging due to limited observation of colonization and complicated transmission dynamics within hospitals and the community. Here, we develop an inference framework that can estimate these key quantities by combining statistical filtering techniques, an agent-based model, and real-world patient-to-patient contact networks, and use this framework to infer nosocomial transmission and infection importation over an outbreak spanning 6 years in 66 Swedish hospitals. In particular, we identify a small number of patients with disproportionately high risk of colonization. In retrospective control experiments, interventions targeted to these individuals yield a substantial improvement over heuristic strategies informed by number of contacts, length of stay and contact tracing.\n          , \n            Antibiotic-resistant bacteria like the Methicillin-resistant Staphylococcus aureus (MRSA) can live in people for many years without making them sick. During this time, the bacteria can spread to others who come in contact with the MRSA-infected person. The number of people with stealth MRSA infections living in the community has been increasing. As a result, hospitals may not only be dealing with MRSA infections that originated onsite, but also cases imported from the community. That makes tracking and controlling MRSA infections in hospitals difficult.\n            Now, Pei et al. show that computer modeling can help identify the role MRSA infections from the community play in hospital outbreaks and test ways to control them. In the experiments, data from an MRSA outbreak that occurred at 66 Swedish hospitals over 6 years were analyzed using statistical methods and computer modeling. This helped to identify patients who were likely colonized with MRSA within the hospital and those who had acquired it in the community. Next, Pei et al. used computer modeling to test what would have happened if these high-risk individuals had received interventions to prevent them from spreading MRSA in the hospital. This showed that targeting individuals at high-risk of a MRSA infection could reduce the spread of MRSA in the hospital.\n            The computer models developed by Pei et al. may help researchers, clinicians and public health officials working to control the spread of antibiotic resistant bacteria. The model can improve our understanding of how antibiotic resistant bacteria spread in healthcare facilities and may enable the development of more effective strategies to control these pathogens. Infection-control strategies created with this system must first be tested in isolated, real-world settings to verify they work before they can be deployed broadly.","container-title":"eLife","DOI":"10.7554/eLife.40977","ISSN":"2050-084X","language":"en","page":"e40977","source":"DOI.org (Crossref)","title":"Inference and control of the nosocomial transmission of methicillin-resistant Staphylococcus aureus","volume":"7","author":[{"family":"Pei","given":"Sen"},{"family":"Morone","given":"Flaviano"},{"family":"Liljeros","given":"Fredrik"},{"family":"Makse","given":"Hernán"},{"family":"Shaman","given":"Jeffrey L"}],"issued":{"date-parts":[["2018",12,18]]}}}],"schema":"https://github.com/citation-style-language/schema/raw/master/csl-citation.json"} </w:instrText>
+        <w:instrText xml:space="preserve"> ADDIN ZOTERO_ITEM CSL_CITATION {"citationID":"eoMscrWP","properties":{"formattedCitation":"\\super 10\\nosupersub{}","plainCitation":"10","noteIndex":0},"citationItems":[{"id":135,"uris":["http://zotero.org/users/9551388/items/D85TW3FM"],"itemData":{"id":135,"type":"article-journal","abstract":"Methicillin-resistant Staphylococcus aureus (MRSA) is a continued threat to human health in both community and healthcare settings. In hospitals, control efforts would benefit from accurate estimation of asymptomatic colonization and infection importation rates from the community. However, developing such estimates remains challenging due to limited observation of colonization and complicated transmission dynamics within hospitals and the community. Here, we develop an inference framework that can estimate these key quantities by combining statistical filtering techniques, an agent-based model, and real-world patient-to-patient contact networks, and use this framework to infer nosocomial transmission and infection importation over an outbreak spanning 6 years in 66 Swedish hospitals. In particular, we identify a small number of patients with disproportionately high risk of colonization. In retrospective control experiments, interventions targeted to these individuals yield a substantial improvement over heuristic strategies informed by number of contacts, length of stay and contact tracing.\n          , \n            Antibiotic-resistant bacteria like the Methicillin-resistant Staphylococcus aureus (MRSA) can live in people for many years without making them sick. During this time, the bacteria can spread to others who come in contact with the MRSA-infected person. The number of people with stealth MRSA infections living in the community has been increasing. As a result, hospitals may not only be dealing with MRSA infections that originated onsite, but also cases imported from the community. That makes tracking and controlling MRSA infections in hospitals difficult.\n            Now, Pei et al. show that computer modeling can help identify the role MRSA infections from the community play in hospital outbreaks and test ways to control them. In the experiments, data from an MRSA outbreak that occurred at 66 Swedish hospitals over 6 years were analyzed using statistical methods and computer modeling. This helped to identify patients who were likely colonized with MRSA within the hospital and those who had acquired it in the community. Next, Pei et al. used computer modeling to test what would have happened if these high-risk individuals had received interventions to prevent them from spreading MRSA in the hospital. This showed that targeting individuals at high-risk of a MRSA infection could reduce the spread of MRSA in the hospital.\n            The computer models developed by Pei et al. may help researchers, clinicians and public health officials working to control the spread of antibiotic resistant bacteria. The model can improve our understanding of how antibiotic resistant bacteria spread in healthcare facilities and may enable the development of more effective strategies to control these pathogens. Infection-control strategies created with this system must first be tested in isolated, real-world settings to verify they work before they can be deployed broadly.","container-title":"eLife","DOI":"10.7554/eLife.40977","ISSN":"2050-084X","language":"en","page":"e40977","source":"DOI.org (Crossref)","title":"Inference and control of the nosocomial transmission of methicillin-resistant Staphylococcus aureus","volume":"7","author":[{"family":"Pei","given":"Sen"},{"family":"Morone","given":"Flaviano"},{"family":"Liljeros","given":"Fredrik"},{"family":"Makse","given":"Hernán"},{"family":"Shaman","given":"Jeffrey L"}],"issued":{"date-parts":[["2018",12,18]]}}}],"schema":"https://github.com/citation-style-language/schema/raw/master/csl-citation.json"} </w:instrText>
       </w:r>
       <w:r>
         <w:rPr>
@@ -9655,7 +10194,7 @@
           <w:vertAlign w:val="superscript"/>
           <w:lang w:val="en-GB"/>
         </w:rPr>
-        <w:t>8</w:t>
+        <w:t>10</w:t>
       </w:r>
       <w:r>
         <w:rPr>
@@ -9954,7 +10493,7 @@
           <w:szCs w:val="20"/>
           <w:highlight w:val="yellow"/>
         </w:rPr>
-        <w:instrText xml:space="preserve"> ADDIN ZOTERO_ITEM CSL_CITATION {"citationID":"PlyOR8l7","properties":{"formattedCitation":"\\super 10\\nosupersub{}","plainCitation":"10","noteIndex":0},"citationItems":[{"id":141,"uris":["http://zotero.org/users/9551388/items/PVAEXFVJ"],"itemData":{"id":141,"type":"article-journal","container-title":"Proceedings of the National Academy of Sciences","DOI":"10.1073/pnas.0401324101","ISSN":"0027-8424, 1091-6490","issue":"27","journalAbbreviation":"Proceedings of the National Academy of Sciences","language":"en","page":"10223-10228","source":"DOI.org (Crossref)","title":"Methicillin-resistant Staphylococcus aureus in hospitals and the community: Stealth dynamics and control catastrophes","title-short":"Methicillin-resistant Staphylococcus aureus in hospitals and the community","volume":"101","author":[{"family":"Cooper","given":"B. S."},{"family":"Medley","given":"G. F."},{"family":"Stone","given":"S. P."},{"family":"Kibbler","given":"C. C."},{"family":"Cookson","given":"B. D."},{"family":"Roberts","given":"J. A."},{"family":"Duckworth","given":"G."},{"family":"Lai","given":"R."},{"family":"Ebrahim","given":"S."}],"issued":{"date-parts":[["2004",7,6]]}}}],"schema":"https://github.com/citation-style-language/schema/raw/master/csl-citation.json"} </w:instrText>
+        <w:instrText xml:space="preserve"> ADDIN ZOTERO_ITEM CSL_CITATION {"citationID":"PlyOR8l7","properties":{"formattedCitation":"\\super 12\\nosupersub{}","plainCitation":"12","noteIndex":0},"citationItems":[{"id":141,"uris":["http://zotero.org/users/9551388/items/PVAEXFVJ"],"itemData":{"id":141,"type":"article-journal","container-title":"Proceedings of the National Academy of Sciences","DOI":"10.1073/pnas.0401324101","ISSN":"0027-8424, 1091-6490","issue":"27","journalAbbreviation":"Proceedings of the National Academy of Sciences","language":"en","page":"10223-10228","source":"DOI.org (Crossref)","title":"Methicillin-resistant Staphylococcus aureus in hospitals and the community: Stealth dynamics and control catastrophes","title-short":"Methicillin-resistant Staphylococcus aureus in hospitals and the community","volume":"101","author":[{"family":"Cooper","given":"B. S."},{"family":"Medley","given":"G. F."},{"family":"Stone","given":"S. P."},{"family":"Kibbler","given":"C. C."},{"family":"Cookson","given":"B. D."},{"family":"Roberts","given":"J. A."},{"family":"Duckworth","given":"G."},{"family":"Lai","given":"R."},{"family":"Ebrahim","given":"S."}],"issued":{"date-parts":[["2004",7,6]]}}}],"schema":"https://github.com/citation-style-language/schema/raw/master/csl-citation.json"} </w:instrText>
       </w:r>
       <w:r>
         <w:rPr>
@@ -9972,7 +10511,7 @@
           <w:vertAlign w:val="superscript"/>
           <w:lang w:val="en-GB"/>
         </w:rPr>
-        <w:t>10</w:t>
+        <w:t>12</w:t>
       </w:r>
       <w:r>
         <w:rPr>
@@ -10201,7 +10740,16 @@
           <w:sz w:val="20"/>
           <w:szCs w:val="20"/>
         </w:rPr>
-        <w:t xml:space="preserve">not track changes in importation rates due to re-admission. As a consequence, the number of admitted, colonized patients on day </w:t>
+        <w:t xml:space="preserve">not track changes in importation rates </w:t>
+      </w:r>
+      <w:r>
+        <w:rPr>
+          <w:rFonts w:ascii="Arial" w:hAnsi="Arial" w:cs="Arial"/>
+          <w:sz w:val="20"/>
+          <w:szCs w:val="20"/>
+        </w:rPr>
+        <w:lastRenderedPageBreak/>
+        <w:t xml:space="preserve">due to re-admission. As a consequence, the number of admitted, colonized patients on day </w:t>
       </w:r>
       <m:oMath>
         <m:r>
@@ -11005,18 +11553,7 @@
           <w:sz w:val="20"/>
           <w:szCs w:val="20"/>
         </w:rPr>
-        <w:t xml:space="preserve"> is the average ward daily </w:t>
-      </w:r>
-      <w:r>
-        <w:rPr>
-          <w:rFonts w:ascii="Arial" w:hAnsi="Arial" w:cs="Arial"/>
-          <w:bCs/>
-          <w:color w:val="000000"/>
-          <w:sz w:val="20"/>
-          <w:szCs w:val="20"/>
-        </w:rPr>
-        <w:lastRenderedPageBreak/>
-        <w:t xml:space="preserve">occupancy </w:t>
+        <w:t xml:space="preserve"> is the average ward daily occupancy </w:t>
       </w:r>
       <w:r>
         <w:rPr>
@@ -12522,7 +13059,7 @@
           <w:sz w:val="20"/>
           <w:szCs w:val="20"/>
         </w:rPr>
-        <w:instrText xml:space="preserve"> ADDIN ZOTERO_ITEM CSL_CITATION {"citationID":"ikQcTf2l","properties":{"formattedCitation":"\\super 1,7\\nosupersub{}","plainCitation":"1,7","noteIndex":0},"citationItems":[{"id":147,"uris":["http://zotero.org/users/9551388/items/SSS9MH66"],"itemData":{"id":147,"type":"article-journal","abstract":"Abstract\n            The increased focus on the public health burden of antimicrobial resistance (AMR) raises conceptual challenges, such as determining how much harm multidrug-resistant organisms do compared to what, or how to establish the burden. Here, we present a counterfactual framework and provide guidance to harmonize methodologies and optimize study quality. In AMR-burden studies, 2 counterfactual approaches have been applied: the harm of drug-resistant infections relative to the harm of the same drug-susceptible infections (the susceptible-infection counterfactual); and the total harm of drug-resistant infections relative to a situation where such infections were prevented (the no-infection counterfactual). We propose to use an intervention-based causal approach to determine the most appropriate counterfactual. We show that intervention scenarios, species of interest, and types of infections influence the choice of counterfactual. We recommend using purpose-designed cohort studies to apply this counterfactual framework, whereby the selection of cohorts (patients with drug-resistant, drug-susceptible infections, and those with no infection) should be based on matching on time to infection through exposure density sampling to avoid biased estimates. Application of survival methods is preferred, considering competing events. We conclude by advocating estimation of the burden of AMR by using the no-infection and susceptible-infection counterfactuals. The resulting numbers will provide policy-relevant information about the upper and lower bound of future interventions designed to control AMR. The counterfactuals should be applied in cohort studies, whereby selection of the unexposed cohorts should be based on exposure density sampling, applying methods avoiding time-dependent bias and confounding.","container-title":"Epidemiologic Reviews","DOI":"10.1093/epirev/mxab001","ISSN":"1478-6729","issue":"1","language":"en","page":"53-64","source":"DOI.org (Crossref)","title":"Burden of Antimicrobial Resistance: Compared to What?","title-short":"Burden of Antimicrobial Resistance","volume":"43","author":[{"family":"Kraker","given":"Marlieke E A","non-dropping-particle":"de"},{"family":"Lipsitch","given":"Marc"}],"issued":{"date-parts":[["2022",1,14]]}}},{"id":132,"uris":["http://zotero.org/users/9551388/items/ZTS3IRMT"],"itemData":{"id":132,"type":"article-journal","abstract":"A simple mathematical model of bacterial transmission within a hospital was used to study the effects of measures to control nosocomial transmission of bacteria and reduce antimicrobial resistance in nosocomial pathogens. The model predicts that: (i) Use of an antibiotic for which resistance is not yet present in a hospital will be positively associated at the individual level (odds ratio) with carriage of bacteria resistant to other antibiotics, but negatively associated at the population level (prevalence). Thus inferences from individual risk factors can yield misleading conclusions about the effect of antibiotic use on resistance to another antibiotic. (ii) Nonspecific interventions that reduce transmission of all bacteria within a hospital will disproportionately reduce the prevalence of colonization with resistant bacteria. (iii) Changes in the prevalence of resistance after a successful intervention will occur on a time scale of weeks to months, considerably faster than in community-acquired infections. Moreover, resistance can decline rapidly in a hospital even if it does not carry a fitness cost. The predictions of the model are compared with those of other models and published data. The implications for resistance control and study design are discussed, along with the limitations and assumptions of the model. VRE,vancomycin-resistant enterococcus;HCW,healthcare worker","container-title":"Proceedings of the National Academy of Sciences","DOI":"10.1073/pnas.97.4.1938","issue":"4","journalAbbreviation":"Proc Natl Acad Sci USA","page":"1938","title":"The epidemiology of antibiotic resistance in hospitals: Paradoxes and prescriptions","volume":"97","author":[{"family":"Lipsitch","given":"Marc"},{"family":"Bergstrom","given":"Carl T."},{"family":"Levin","given":"Bruce R."}],"issued":{"date-parts":[["2000",2,15]]}}}],"schema":"https://github.com/citation-style-language/schema/raw/master/csl-citation.json"} </w:instrText>
+        <w:instrText xml:space="preserve"> ADDIN ZOTERO_ITEM CSL_CITATION {"citationID":"ikQcTf2l","properties":{"formattedCitation":"\\super 1,6\\nosupersub{}","plainCitation":"1,6","noteIndex":0},"citationItems":[{"id":147,"uris":["http://zotero.org/users/9551388/items/SSS9MH66"],"itemData":{"id":147,"type":"article-journal","abstract":"Abstract\n            The increased focus on the public health burden of antimicrobial resistance (AMR) raises conceptual challenges, such as determining how much harm multidrug-resistant organisms do compared to what, or how to establish the burden. Here, we present a counterfactual framework and provide guidance to harmonize methodologies and optimize study quality. In AMR-burden studies, 2 counterfactual approaches have been applied: the harm of drug-resistant infections relative to the harm of the same drug-susceptible infections (the susceptible-infection counterfactual); and the total harm of drug-resistant infections relative to a situation where such infections were prevented (the no-infection counterfactual). We propose to use an intervention-based causal approach to determine the most appropriate counterfactual. We show that intervention scenarios, species of interest, and types of infections influence the choice of counterfactual. We recommend using purpose-designed cohort studies to apply this counterfactual framework, whereby the selection of cohorts (patients with drug-resistant, drug-susceptible infections, and those with no infection) should be based on matching on time to infection through exposure density sampling to avoid biased estimates. Application of survival methods is preferred, considering competing events. We conclude by advocating estimation of the burden of AMR by using the no-infection and susceptible-infection counterfactuals. The resulting numbers will provide policy-relevant information about the upper and lower bound of future interventions designed to control AMR. The counterfactuals should be applied in cohort studies, whereby selection of the unexposed cohorts should be based on exposure density sampling, applying methods avoiding time-dependent bias and confounding.","container-title":"Epidemiologic Reviews","DOI":"10.1093/epirev/mxab001","ISSN":"1478-6729","issue":"1","language":"en","page":"53-64","source":"DOI.org (Crossref)","title":"Burden of Antimicrobial Resistance: Compared to What?","title-short":"Burden of Antimicrobial Resistance","volume":"43","author":[{"family":"Kraker","given":"Marlieke E A","non-dropping-particle":"de"},{"family":"Lipsitch","given":"Marc"}],"issued":{"date-parts":[["2022",1,14]]}}},{"id":132,"uris":["http://zotero.org/users/9551388/items/ZTS3IRMT"],"itemData":{"id":132,"type":"article-journal","abstract":"A simple mathematical model of bacterial transmission within a hospital was used to study the effects of measures to control nosocomial transmission of bacteria and reduce antimicrobial resistance in nosocomial pathogens. The model predicts that: (i) Use of an antibiotic for which resistance is not yet present in a hospital will be positively associated at the individual level (odds ratio) with carriage of bacteria resistant to other antibiotics, but negatively associated at the population level (prevalence). Thus inferences from individual risk factors can yield misleading conclusions about the effect of antibiotic use on resistance to another antibiotic. (ii) Nonspecific interventions that reduce transmission of all bacteria within a hospital will disproportionately reduce the prevalence of colonization with resistant bacteria. (iii) Changes in the prevalence of resistance after a successful intervention will occur on a time scale of weeks to months, considerably faster than in community-acquired infections. Moreover, resistance can decline rapidly in a hospital even if it does not carry a fitness cost. The predictions of the model are compared with those of other models and published data. The implications for resistance control and study design are discussed, along with the limitations and assumptions of the model. VRE,vancomycin-resistant enterococcus;HCW,healthcare worker","container-title":"Proceedings of the National Academy of Sciences","DOI":"10.1073/pnas.97.4.1938","issue":"4","journalAbbreviation":"Proc Natl Acad Sci USA","page":"1938","title":"The epidemiology of antibiotic resistance in hospitals: Paradoxes and prescriptions","volume":"97","author":[{"family":"Lipsitch","given":"Marc"},{"family":"Bergstrom","given":"Carl T."},{"family":"Levin","given":"Bruce R."}],"issued":{"date-parts":[["2000",2,15]]}}}],"schema":"https://github.com/citation-style-language/schema/raw/master/csl-citation.json"} </w:instrText>
       </w:r>
       <w:r>
         <w:rPr>
@@ -12539,7 +13076,7 @@
           <w:vertAlign w:val="superscript"/>
           <w:lang w:val="en-GB"/>
         </w:rPr>
-        <w:t>1,7</w:t>
+        <w:t>1,6</w:t>
       </w:r>
       <w:r>
         <w:rPr>
@@ -12571,7 +13108,16 @@
           <w:sz w:val="20"/>
           <w:szCs w:val="20"/>
         </w:rPr>
-        <w:t xml:space="preserve">eekly number of cultures across hospital wards and weekly number of admitted patients have a strong positive correlation (cultures are proportional to admissions) (Figure </w:t>
+        <w:t xml:space="preserve">eekly number of cultures across hospital wards and weekly number of admitted patients have a strong </w:t>
+      </w:r>
+      <w:r>
+        <w:rPr>
+          <w:rFonts w:ascii="Arial" w:hAnsi="Arial" w:cs="Arial"/>
+          <w:sz w:val="20"/>
+          <w:szCs w:val="20"/>
+        </w:rPr>
+        <w:lastRenderedPageBreak/>
+        <w:t xml:space="preserve">positive correlation (cultures are proportional to admissions) (Figure </w:t>
       </w:r>
       <w:r>
         <w:rPr>
@@ -12803,18 +13349,7 @@
           <w:sz w:val="20"/>
           <w:szCs w:val="20"/>
         </w:rPr>
-        <w:t xml:space="preserve"> sensitivity’ of detecting colonization, i.e. the probability of identifying carriage given that the patient is carrying a particular </w:t>
-      </w:r>
-      <w:r>
-        <w:rPr>
-          <w:rFonts w:ascii="Arial" w:hAnsi="Arial" w:cs="Arial"/>
-          <w:bCs/>
-          <w:color w:val="000000"/>
-          <w:sz w:val="20"/>
-          <w:szCs w:val="20"/>
-        </w:rPr>
-        <w:lastRenderedPageBreak/>
-        <w:t>microorganism. This effective sensitivity not only represents culture test sensitivity, in the strict sense, but also the likelihood a specimen will be taken from a colonized site (and capture bacteria) given colonization or infection exists anywhere on a patient.</w:t>
+        <w:t xml:space="preserve"> sensitivity’ of detecting colonization, i.e. the probability of identifying carriage given that the patient is carrying a particular microorganism. This effective sensitivity not only represents culture test sensitivity, in the strict sense, but also the likelihood a specimen will be taken from a colonized site (and capture bacteria) given colonization or infection exists anywhere on a patient.</w:t>
       </w:r>
     </w:p>
     <w:p>
@@ -12912,7 +13447,7 @@
           <w:sz w:val="20"/>
           <w:szCs w:val="20"/>
         </w:rPr>
-        <w:instrText xml:space="preserve"> ADDIN ZOTERO_ITEM CSL_CITATION {"citationID":"yzZOn6iF","properties":{"formattedCitation":"\\super 27,28\\nosupersub{}","plainCitation":"27,28","noteIndex":0},"citationItems":[{"id":221,"uris":["http://zotero.org/users/9551388/items/4PKBTMW2"],"itemData":{"id":221,"type":"article-journal","abstract":"Background: Antibiotic-resistant Staphylococcus aureus infections have increased dramatically in the community, yet S. aureus nasal colonization has remained stable. The objectives of this study were to determine if S. aureus colonization is a useful proxy measure to study disease transmission and infection in community settings, and to identify potential community reservoirs.\nMethodology/Principal Findings: Randomly selected households in Northern Manhattan, completed a structured social network questionnaire and provided nasal swabs that were typed by pulsed field gel electrophoresis to identify S. aureus colonizing strains. The main outcome measures were: 1) colonization with S. aureus; and 2) recent serious skin infection. Risk factor analyses were conducted at both the individual and the household levels; logistic regression models identified independent risks for household colonization and infection.\nResults: 321 surveyed households contained 914 members. The S. aureus prevalence was 25% and MRSA was 0.4%. More than 40% of households were colonized. Recent antibiotic use was the only significant correlate for household colonization (p = .002). Seventy-eight (24%) households reported serious skin infection. In contrast with colonization, five of the six risk factors that increased the risk of skin infection in the household at the univariate level remained independently significant in multivariable analysis: international travel, sports participation, surgery, antibiotic use and towel sharing. S. aureus colonization was not significantly associated with serious skin infection in any analysis. Among multiperson households with more than one person colonized, 50% carried the same strain.\nConclusions/Significance: The lack of association between S. aureus nasal colonization and serious skin infection underscores the need to explore alternative venues or body sites that may be crucial to transmission. Moreover, the magnitude of colonization and infection within the household suggests that households are an underappreciated and substantial community reservoir.","container-title":"PLoS ONE","DOI":"10.1371/journal.pone.0006708","ISSN":"1932-6203","issue":"8","journalAbbreviation":"PLoS ONE","language":"en","page":"e6708","source":"DOI.org (Crossref)","title":"Staphylococcus aureus in the Community: Colonization Versus Infection","title-short":"Staphylococcus aureus in the Community","volume":"4","author":[{"family":"Miller","given":"Maureen"},{"family":"Cook","given":"Heather A."},{"family":"Furuya","given":"E. Yoko"},{"family":"Bhat","given":"Meera"},{"family":"Lee","given":"Mei-Ho"},{"family":"Vavagiakis","given":"Peter"},{"family":"Visintainer","given":"Paul"},{"family":"Vasquez","given":"Glenny"},{"family":"Larson","given":"Elaine"},{"family":"Lowy","given":"Franklin D."}],"editor":[{"family":"Galvani","given":"Alison P."}],"issued":{"date-parts":[["2009",8,20]]}}},{"id":222,"uris":["http://zotero.org/users/9551388/items/XXI3QHW2"],"itemData":{"id":222,"type":"article-journal","abstract":"Up to 30% of the human population are asymptomatically and permanently colonized with nasal Staphylococcus aureus. To successfully colonize human nares, S. aureus needs to establish solid interactions with human nasal epithelial cells and overcome host defense mechanisms. However, some factors like bacterial interactions in the human nose can inﬂuence S. aureus colonization and sometimes prevent colonization. On the other hand, certain host characteristics and environmental factors can predispose to colonization. Nasal colonization can cause opportunistic and sometimes life-threatening infections such as surgical site infections or other infections in non-surgical patients that increase morbidity, mortality as well as healthcare costs.","container-title":"Frontiers in Microbiology","DOI":"10.3389/fmicb.2018.02419","ISSN":"1664-302X","journalAbbreviation":"Front. Microbiol.","language":"en","page":"2419","source":"DOI.org (Crossref)","title":"Staphylococcus aureus Nasal Colonization: An Update on Mechanisms, Epidemiology, Risk Factors, and Subsequent Infections","title-short":"Staphylococcus aureus Nasal Colonization","volume":"9","author":[{"family":"Sakr","given":"Adèle"},{"family":"Brégeon","given":"Fabienne"},{"family":"Mège","given":"Jean-Louis"},{"family":"Rolain","given":"Jean-Marc"},{"family":"Blin","given":"Olivier"}],"issued":{"date-parts":[["2018",10,8]]}}}],"schema":"https://github.com/citation-style-language/schema/raw/master/csl-citation.json"} </w:instrText>
+        <w:instrText xml:space="preserve"> ADDIN ZOTERO_ITEM CSL_CITATION {"citationID":"yzZOn6iF","properties":{"formattedCitation":"\\super 29,30\\nosupersub{}","plainCitation":"29,30","noteIndex":0},"citationItems":[{"id":221,"uris":["http://zotero.org/users/9551388/items/4PKBTMW2"],"itemData":{"id":221,"type":"article-journal","abstract":"Background: Antibiotic-resistant Staphylococcus aureus infections have increased dramatically in the community, yet S. aureus nasal colonization has remained stable. The objectives of this study were to determine if S. aureus colonization is a useful proxy measure to study disease transmission and infection in community settings, and to identify potential community reservoirs.\nMethodology/Principal Findings: Randomly selected households in Northern Manhattan, completed a structured social network questionnaire and provided nasal swabs that were typed by pulsed field gel electrophoresis to identify S. aureus colonizing strains. The main outcome measures were: 1) colonization with S. aureus; and 2) recent serious skin infection. Risk factor analyses were conducted at both the individual and the household levels; logistic regression models identified independent risks for household colonization and infection.\nResults: 321 surveyed households contained 914 members. The S. aureus prevalence was 25% and MRSA was 0.4%. More than 40% of households were colonized. Recent antibiotic use was the only significant correlate for household colonization (p = .002). Seventy-eight (24%) households reported serious skin infection. In contrast with colonization, five of the six risk factors that increased the risk of skin infection in the household at the univariate level remained independently significant in multivariable analysis: international travel, sports participation, surgery, antibiotic use and towel sharing. S. aureus colonization was not significantly associated with serious skin infection in any analysis. Among multiperson households with more than one person colonized, 50% carried the same strain.\nConclusions/Significance: The lack of association between S. aureus nasal colonization and serious skin infection underscores the need to explore alternative venues or body sites that may be crucial to transmission. Moreover, the magnitude of colonization and infection within the household suggests that households are an underappreciated and substantial community reservoir.","container-title":"PLoS ONE","DOI":"10.1371/journal.pone.0006708","ISSN":"1932-6203","issue":"8","journalAbbreviation":"PLoS ONE","language":"en","page":"e6708","source":"DOI.org (Crossref)","title":"Staphylococcus aureus in the Community: Colonization Versus Infection","title-short":"Staphylococcus aureus in the Community","volume":"4","author":[{"family":"Miller","given":"Maureen"},{"family":"Cook","given":"Heather A."},{"family":"Furuya","given":"E. Yoko"},{"family":"Bhat","given":"Meera"},{"family":"Lee","given":"Mei-Ho"},{"family":"Vavagiakis","given":"Peter"},{"family":"Visintainer","given":"Paul"},{"family":"Vasquez","given":"Glenny"},{"family":"Larson","given":"Elaine"},{"family":"Lowy","given":"Franklin D."}],"editor":[{"family":"Galvani","given":"Alison P."}],"issued":{"date-parts":[["2009",8,20]]}}},{"id":222,"uris":["http://zotero.org/users/9551388/items/XXI3QHW2"],"itemData":{"id":222,"type":"article-journal","abstract":"Up to 30% of the human population are asymptomatically and permanently colonized with nasal Staphylococcus aureus. To successfully colonize human nares, S. aureus needs to establish solid interactions with human nasal epithelial cells and overcome host defense mechanisms. However, some factors like bacterial interactions in the human nose can inﬂuence S. aureus colonization and sometimes prevent colonization. On the other hand, certain host characteristics and environmental factors can predispose to colonization. Nasal colonization can cause opportunistic and sometimes life-threatening infections such as surgical site infections or other infections in non-surgical patients that increase morbidity, mortality as well as healthcare costs.","container-title":"Frontiers in Microbiology","DOI":"10.3389/fmicb.2018.02419","ISSN":"1664-302X","journalAbbreviation":"Front. Microbiol.","language":"en","page":"2419","source":"DOI.org (Crossref)","title":"Staphylococcus aureus Nasal Colonization: An Update on Mechanisms, Epidemiology, Risk Factors, and Subsequent Infections","title-short":"Staphylococcus aureus Nasal Colonization","volume":"9","author":[{"family":"Sakr","given":"Adèle"},{"family":"Brégeon","given":"Fabienne"},{"family":"Mège","given":"Jean-Louis"},{"family":"Rolain","given":"Jean-Marc"},{"family":"Blin","given":"Olivier"}],"issued":{"date-parts":[["2018",10,8]]}}}],"schema":"https://github.com/citation-style-language/schema/raw/master/csl-citation.json"} </w:instrText>
       </w:r>
       <w:r>
         <w:rPr>
@@ -12932,7 +13467,7 @@
           <w:vertAlign w:val="superscript"/>
           <w:lang w:val="en-GB"/>
         </w:rPr>
-        <w:t>27,28</w:t>
+        <w:t>29,30</w:t>
       </w:r>
       <w:r>
         <w:rPr>
@@ -13235,7 +13770,7 @@
           <w:sz w:val="20"/>
           <w:szCs w:val="20"/>
         </w:rPr>
-        <w:instrText xml:space="preserve"> ADDIN ZOTERO_ITEM CSL_CITATION {"citationID":"45vAjOrg","properties":{"formattedCitation":"\\super 22\\nosupersub{}","plainCitation":"22","noteIndex":0},"citationItems":[{"id":366,"uris":["http://zotero.org/users/9551388/items/U5Z9BGT4"],"itemData":{"id":366,"type":"article-journal","abstract":"Purpose: The prevalence of extended-spectrum beta-lactamase-producing Escherichia coli (ESBL-EC) has been increasing worldwide since the early 2000s. E. coli is found in 70–90% of community-acquired urinary tract infections (CA-UTIs). We performed a systematic literature review to determine the risk factors for CA-UTI caused by ESBL-EC.\nMethods: We searched the MEDLINE, Cochrane Library, Embase and Web of Science databases without language or date restriction up to March 2019. Two independent reviewers selected studies with quantified risk factors for CA-UTI due to ESBL-EC, and assessed their quality using the Newcastle-Ottawa Scale.\nResults: Among the 5,597 studies identified, 16 observational studies (n=12,138 patients) met the eligibility criteria. The included studies were performed in various countries, and 14/ 16 were published after 2012. The most relevant risk factors for CA-UTI due to ESBL-EC identified were prior use of antibiotics (odds ratio (OR) from 2.2 to 21.4), previous hospi­ talization (OR: 1.7 to 3.9), and UTI history (OR: 1.3 to 3.8). Two risk factors were related to environmental contamination: travelling abroad, and swimming in freshwater.\nConclusion: Our findings could allow adapting empiric antibiotic treatments according to the patient profile. Further studies are needed to quantify the relationships between CA-UTI due to ESBL-EC and the environment.","container-title":"Infection and Drug Resistance","DOI":"10.2147/IDR.S269033","ISSN":"1178-6973","journalAbbreviation":"IDR","language":"en","page":"3945-3955","source":"DOI.org (Crossref)","title":"Risk Factors of Extended-Spectrum Beta-Lactamases-Producing Escherichia coli Community Acquired Urinary Tract Infections: A Systematic Review","title-short":"Risk Factors of Extended-Spectrum Beta-Lactamases-Producing Escherichia coli Community Acquired Urinary Tract Infections","volume":"Volume 13","author":[{"family":"Larramendy","given":"Stéphanie"},{"family":"Deglaire","given":"Valentine"},{"family":"Dusollier","given":"Paul"},{"family":"Fournier","given":"Jean-Pascal"},{"family":"Caillon","given":"Jocelyne"},{"family":"Beaudeau","given":"François"},{"family":"Moret","given":"Leïla"}],"issued":{"date-parts":[["2020",11]]}}}],"schema":"https://github.com/citation-style-language/schema/raw/master/csl-citation.json"} </w:instrText>
+        <w:instrText xml:space="preserve"> ADDIN ZOTERO_ITEM CSL_CITATION {"citationID":"45vAjOrg","properties":{"formattedCitation":"\\super 24\\nosupersub{}","plainCitation":"24","noteIndex":0},"citationItems":[{"id":366,"uris":["http://zotero.org/users/9551388/items/U5Z9BGT4"],"itemData":{"id":366,"type":"article-journal","abstract":"Purpose: The prevalence of extended-spectrum beta-lactamase-producing Escherichia coli (ESBL-EC) has been increasing worldwide since the early 2000s. E. coli is found in 70–90% of community-acquired urinary tract infections (CA-UTIs). We performed a systematic literature review to determine the risk factors for CA-UTI caused by ESBL-EC.\nMethods: We searched the MEDLINE, Cochrane Library, Embase and Web of Science databases without language or date restriction up to March 2019. Two independent reviewers selected studies with quantified risk factors for CA-UTI due to ESBL-EC, and assessed their quality using the Newcastle-Ottawa Scale.\nResults: Among the 5,597 studies identified, 16 observational studies (n=12,138 patients) met the eligibility criteria. The included studies were performed in various countries, and 14/ 16 were published after 2012. The most relevant risk factors for CA-UTI due to ESBL-EC identified were prior use of antibiotics (odds ratio (OR) from 2.2 to 21.4), previous hospi­ talization (OR: 1.7 to 3.9), and UTI history (OR: 1.3 to 3.8). Two risk factors were related to environmental contamination: travelling abroad, and swimming in freshwater.\nConclusion: Our findings could allow adapting empiric antibiotic treatments according to the patient profile. Further studies are needed to quantify the relationships between CA-UTI due to ESBL-EC and the environment.","container-title":"Infection and Drug Resistance","DOI":"10.2147/IDR.S269033","ISSN":"1178-6973","journalAbbreviation":"IDR","language":"en","page":"3945-3955","source":"DOI.org (Crossref)","title":"Risk Factors of Extended-Spectrum Beta-Lactamases-Producing Escherichia coli Community Acquired Urinary Tract Infections: A Systematic Review","title-short":"Risk Factors of Extended-Spectrum Beta-Lactamases-Producing Escherichia coli Community Acquired Urinary Tract Infections","volume":"Volume 13","author":[{"family":"Larramendy","given":"Stéphanie"},{"family":"Deglaire","given":"Valentine"},{"family":"Dusollier","given":"Paul"},{"family":"Fournier","given":"Jean-Pascal"},{"family":"Caillon","given":"Jocelyne"},{"family":"Beaudeau","given":"François"},{"family":"Moret","given":"Leïla"}],"issued":{"date-parts":[["2020",11]]}}}],"schema":"https://github.com/citation-style-language/schema/raw/master/csl-citation.json"} </w:instrText>
       </w:r>
       <w:r>
         <w:rPr>
@@ -13255,7 +13790,7 @@
           <w:vertAlign w:val="superscript"/>
           <w:lang w:val="en-GB"/>
         </w:rPr>
-        <w:t>22</w:t>
+        <w:t>24</w:t>
       </w:r>
       <w:r>
         <w:rPr>
@@ -13519,6 +14054,7 @@
           <w:szCs w:val="20"/>
           <w:lang w:val="en-US"/>
         </w:rPr>
+        <w:lastRenderedPageBreak/>
         <w:t>Hospital-level Observational model</w:t>
       </w:r>
     </w:p>
@@ -13730,7 +14266,7 @@
           <w:sz w:val="20"/>
           <w:szCs w:val="20"/>
         </w:rPr>
-        <w:instrText xml:space="preserve"> ADDIN ZOTERO_ITEM CSL_CITATION {"citationID":"V8kT9ZoS","properties":{"formattedCitation":"\\super 18\\nosupersub{}","plainCitation":"18","noteIndex":0},"citationItems":[{"id":218,"uris":["http://zotero.org/users/9551388/items/GPV2JSHX"],"itemData":{"id":218,"type":"article-journal","container-title":"Proceedings of the National Academy of Sciences","DOI":"10.1073/pnas.0706851105","ISSN":"0027-8424, 1091-6490","issue":"4","journalAbbreviation":"Proceedings of the National Academy of Sciences","language":"en","page":"1118-1123","source":"DOI.org (Crossref)","title":"Maps of random walks on complex networks reveal community structure","volume":"105","author":[{"family":"Rosvall","given":"M."},{"family":"Bergstrom","given":"C. T."}],"issued":{"date-parts":[["2008",1,29]]}}}],"schema":"https://github.com/citation-style-language/schema/raw/master/csl-citation.json"} </w:instrText>
+        <w:instrText xml:space="preserve"> ADDIN ZOTERO_ITEM CSL_CITATION {"citationID":"V8kT9ZoS","properties":{"formattedCitation":"\\super 20\\nosupersub{}","plainCitation":"20","noteIndex":0},"citationItems":[{"id":218,"uris":["http://zotero.org/users/9551388/items/GPV2JSHX"],"itemData":{"id":218,"type":"article-journal","container-title":"Proceedings of the National Academy of Sciences","DOI":"10.1073/pnas.0706851105","ISSN":"0027-8424, 1091-6490","issue":"4","journalAbbreviation":"Proceedings of the National Academy of Sciences","language":"en","page":"1118-1123","source":"DOI.org (Crossref)","title":"Maps of random walks on complex networks reveal community structure","volume":"105","author":[{"family":"Rosvall","given":"M."},{"family":"Bergstrom","given":"C. T."}],"issued":{"date-parts":[["2008",1,29]]}}}],"schema":"https://github.com/citation-style-language/schema/raw/master/csl-citation.json"} </w:instrText>
       </w:r>
       <w:r>
         <w:rPr>
@@ -13747,7 +14283,7 @@
           <w:vertAlign w:val="superscript"/>
           <w:lang w:val="en-GB"/>
         </w:rPr>
-        <w:t>18</w:t>
+        <w:t>20</w:t>
       </w:r>
       <w:r>
         <w:rPr>
@@ -13803,7 +14339,6 @@
           <w:szCs w:val="20"/>
           <w:lang w:val="en-US"/>
         </w:rPr>
-        <w:lastRenderedPageBreak/>
         <w:t>Inference</w:t>
       </w:r>
     </w:p>
@@ -13920,7 +14455,7 @@
           <w:sz w:val="20"/>
           <w:szCs w:val="20"/>
         </w:rPr>
-        <w:instrText xml:space="preserve"> ADDIN ZOTERO_ITEM CSL_CITATION {"citationID":"pzPttrOW","properties":{"formattedCitation":"\\super 29,30\\nosupersub{}","plainCitation":"29,30","noteIndex":0},"citationItems":[{"id":205,"uris":["http://zotero.org/users/9551388/items/9R354AKT"],"itemData":{"id":205,"type":"article-journal","abstract":"A theory for estimating the probability distribution of the state of a model given a set of observations exists. This nonlinear ﬁltering theory uniﬁes the data assimilation and ensemble generation problem that have been key foci of prediction and predictability research for numerical weather and ocean prediction applications. A new algorithm, referred to as an ensemble adjustment Kalman ﬁlter, and the more traditional implementation of the ensemble Kalman ﬁlter in which ‘‘perturbed observations’’ are used, are derived as Monte Carlo approximations to the nonlinear ﬁlter. Both ensemble Kalman ﬁlter methods produce assimilations with small ensemble mean errors while providing reasonable measures of uncertainty in the assimilated variables. The ensemble methods can assimilate observations with a nonlinear relation to model state variables and can also use observations to estimate the value of imprecisely known model parameters. These ensemble ﬁlter methods are shown to have signiﬁcant advantages over four-dimensional variational assimilation in low-order models and scale easily to much larger applications. Heuristic modiﬁcations to the ﬁltering algorithms allow them to be applied efﬁciently to very large models by sequentially processing observations and computing the impact of each observation on each state variable in an independent calculation. The ensemble adjustment Kalman ﬁlter is applied to a nondivergent barotropic model on the sphere to demonstrate the capabilities of the ﬁlters in models with state spaces that are much larger than the ensemble size.","container-title":"Monthly Weather Review","DOI":"10.1175/1520-0493(2001)129&lt;2884:AEAKFF&gt;2.0.CO;2","ISSN":"0027-0644, 1520-0493","issue":"12","journalAbbreviation":"Mon. Wea. Rev.","language":"en","page":"2884-2903","source":"DOI.org (Crossref)","title":"An Ensemble Adjustment Kalman Filter for Data Assimilation","volume":"129","author":[{"family":"Anderson","given":"Jeffrey L."}],"issued":{"date-parts":[["2001",12]]}}},{"id":202,"uris":["http://zotero.org/users/9551388/items/569VU9AQ"],"itemData":{"id":202,"type":"article-journal","abstract":"Increasingly, for many application areas, it is becoming important to include elements of nonlinearity and non-Gaussianity in order to model accurately the underlying dynamics of a physical system. Moreover, it is typically crucial to process data on-line as it arrives, both from the point of view of storage costs as well as for rapid adaptation to changing signal characteristics. In this paper, we review both optimal and suboptimal Bayesian algorithms for nonlinear/non-Gaussian tracking problems, with a focus on particle filters. Particle filters are sequential Monte Carlo methods based on point mass (or “particle”) representations of probability densities, which can be applied to any state-space model and which generalize the traditional Kalman filtering methods. Several variants of the particle filter such as SIR, ASIR, and RPF are introduced within a generic framework of the sequential importance sampling (SIS) algorithm. These are discussed and compared with the standard EKF through an illustrative example.","container-title":"IEEE Transactions on Signal Processing","DOI":"10.1109/78.978374","ISSN":"1053587X","issue":"2","journalAbbreviation":"IEEE Trans. Signal Process.","language":"en","page":"174-188","source":"DOI.org (Crossref)","title":"A tutorial on particle filters for online nonlinear/non-Gaussian Bayesian tracking","volume":"50","author":[{"family":"Arulampalam","given":"M.S."},{"family":"Maskell","given":"S."},{"family":"Gordon","given":"N."},{"family":"Clapp","given":"T."}],"issued":{"date-parts":[["2002",2]]}}}],"schema":"https://github.com/citation-style-language/schema/raw/master/csl-citation.json"} </w:instrText>
+        <w:instrText xml:space="preserve"> ADDIN ZOTERO_ITEM CSL_CITATION {"citationID":"pzPttrOW","properties":{"formattedCitation":"\\super 31,32\\nosupersub{}","plainCitation":"31,32","noteIndex":0},"citationItems":[{"id":205,"uris":["http://zotero.org/users/9551388/items/9R354AKT"],"itemData":{"id":205,"type":"article-journal","abstract":"A theory for estimating the probability distribution of the state of a model given a set of observations exists. This nonlinear ﬁltering theory uniﬁes the data assimilation and ensemble generation problem that have been key foci of prediction and predictability research for numerical weather and ocean prediction applications. A new algorithm, referred to as an ensemble adjustment Kalman ﬁlter, and the more traditional implementation of the ensemble Kalman ﬁlter in which ‘‘perturbed observations’’ are used, are derived as Monte Carlo approximations to the nonlinear ﬁlter. Both ensemble Kalman ﬁlter methods produce assimilations with small ensemble mean errors while providing reasonable measures of uncertainty in the assimilated variables. The ensemble methods can assimilate observations with a nonlinear relation to model state variables and can also use observations to estimate the value of imprecisely known model parameters. These ensemble ﬁlter methods are shown to have signiﬁcant advantages over four-dimensional variational assimilation in low-order models and scale easily to much larger applications. Heuristic modiﬁcations to the ﬁltering algorithms allow them to be applied efﬁciently to very large models by sequentially processing observations and computing the impact of each observation on each state variable in an independent calculation. The ensemble adjustment Kalman ﬁlter is applied to a nondivergent barotropic model on the sphere to demonstrate the capabilities of the ﬁlters in models with state spaces that are much larger than the ensemble size.","container-title":"Monthly Weather Review","DOI":"10.1175/1520-0493(2001)129&lt;2884:AEAKFF&gt;2.0.CO;2","ISSN":"0027-0644, 1520-0493","issue":"12","journalAbbreviation":"Mon. Wea. Rev.","language":"en","page":"2884-2903","source":"DOI.org (Crossref)","title":"An Ensemble Adjustment Kalman Filter for Data Assimilation","volume":"129","author":[{"family":"Anderson","given":"Jeffrey L."}],"issued":{"date-parts":[["2001",12]]}}},{"id":202,"uris":["http://zotero.org/users/9551388/items/569VU9AQ"],"itemData":{"id":202,"type":"article-journal","abstract":"Increasingly, for many application areas, it is becoming important to include elements of nonlinearity and non-Gaussianity in order to model accurately the underlying dynamics of a physical system. Moreover, it is typically crucial to process data on-line as it arrives, both from the point of view of storage costs as well as for rapid adaptation to changing signal characteristics. In this paper, we review both optimal and suboptimal Bayesian algorithms for nonlinear/non-Gaussian tracking problems, with a focus on particle filters. Particle filters are sequential Monte Carlo methods based on point mass (or “particle”) representations of probability densities, which can be applied to any state-space model and which generalize the traditional Kalman filtering methods. Several variants of the particle filter such as SIR, ASIR, and RPF are introduced within a generic framework of the sequential importance sampling (SIS) algorithm. These are discussed and compared with the standard EKF through an illustrative example.","container-title":"IEEE Transactions on Signal Processing","DOI":"10.1109/78.978374","ISSN":"1053587X","issue":"2","journalAbbreviation":"IEEE Trans. Signal Process.","language":"en","page":"174-188","source":"DOI.org (Crossref)","title":"A tutorial on particle filters for online nonlinear/non-Gaussian Bayesian tracking","volume":"50","author":[{"family":"Arulampalam","given":"M.S."},{"family":"Maskell","given":"S."},{"family":"Gordon","given":"N."},{"family":"Clapp","given":"T."}],"issued":{"date-parts":[["2002",2]]}}}],"schema":"https://github.com/citation-style-language/schema/raw/master/csl-citation.json"} </w:instrText>
       </w:r>
       <w:r>
         <w:rPr>
@@ -13937,7 +14472,7 @@
           <w:vertAlign w:val="superscript"/>
           <w:lang w:val="en-GB"/>
         </w:rPr>
-        <w:t>29,30</w:t>
+        <w:t>31,32</w:t>
       </w:r>
       <w:r>
         <w:rPr>
@@ -13977,7 +14512,7 @@
           <w:sz w:val="20"/>
           <w:szCs w:val="20"/>
         </w:rPr>
-        <w:instrText xml:space="preserve"> ADDIN ZOTERO_ITEM CSL_CITATION {"citationID":"KrWsqKR4","properties":{"formattedCitation":"\\super 31\\uc0\\u8211{}40\\nosupersub{}","plainCitation":"31–40","noteIndex":0},"citationItems":[{"id":42,"uris":["http://zotero.org/users/9551388/items/PEFRCSMI"],"itemData":{"id":42,"type":"article-journal","abstract":"The contributions of asymptomatic infections to herd immunity and community transmission are key to the resurgence and control of COVID-19, but are difficult to estimate using current models that ignore changes in testing capacity. Using a model that incorporates daily testing information fit to the case and serology data from New York City, we show that the proportion of symptomatic cases is low, ranging from 13 to 18%, and that the reproductive number may be larger than often assumed. Asymptomatic infections contribute substantially to herd immunity, and to community transmission together with presymptomatic ones. If asymptomatic infections transmit at similar rates as symptomatic ones, the overall reproductive number across all classes is larger than often assumed, with estimates ranging from 3.2 to 4.4. If they transmit poorly, then symptomatic cases have a larger reproductive number ranging from 3.9 to 8.1. Even in this regime, presymptomatic and asymptomatic cases together comprise at least 50% of the force of infection at the outbreak peak. We find no regimes in which all infection subpopulations have reproductive numbers lower than three. These findings elucidate the uncertainty that current case and serology data cannot resolve, despite consideration of different model structures. They also emphasize how temporal data on testing can reduce and better define this uncertainty, as we move forward through longer surveillance and second epidemic waves. Complementary information is required to determine the transmissibility of asymptomatic cases, which we discuss. Regardless, current assumptions about the basic reproductive number of severe acute respiratory syndrome coronavirus 2 (SARS-Cov-2) should be reconsidered.","container-title":"Proceedings of the National Academy of Sciences","DOI":"10.1073/pnas.2019716118","ISSN":"0027-8424, 1091-6490","issue":"9","journalAbbreviation":"PNAS","language":"en","license":"Copyright © 2021 the Author(s). Published by PNAS.. https://creativecommons.org/licenses/by/4.0/This open access article is distributed under Creative Commons Attribution License 4.0 (CC BY).","note":"publisher: National Academy of Sciences\nsection: Biological Sciences\nPMID: 33571106","source":"www.pnas.org","title":"Quantifying asymptomatic infection and transmission of COVID-19 in New York City using observed cases, serology, and testing capacity","URL":"https://www.pnas.org/content/118/9/e2019716118","volume":"118","author":[{"family":"Subramanian","given":"Rahul"},{"family":"He","given":"Qixin"},{"family":"Pascual","given":"Mercedes"}],"accessed":{"date-parts":[["2021",8,3]]},"issued":{"date-parts":[["2021",3,2]]}}},{"id":344,"uris":["http://zotero.org/users/9551388/items/NIA24ZSG"],"itemData":{"id":344,"type":"article-journal","abstract":"Abstract\n            The spread of dengue and other arboviruses constitutes an expanding global health threat. The extensive heterogeneity in population distribution and potential complexity of movement in megacities of low and middle-income countries challenges predictive modeling, even as its importance to disease spread is clearer than ever. Using surveillance data at fine resolution following the emergence of the DENV4 dengue serotype in Rio de Janeiro, we document a pattern in the size of successive epidemics that is invariant to the scale of spatial aggregation. This pattern emerges from the combined effect of herd immunity and seasonal transmission, and is strongly driven by variation in population density at sub-kilometer scales. It is apparent only when the landscape is stratified by population density and not by spatial proximity as has been common practice. Models that exploit this emergent simplicity should afford improved predictions of the local size of successive epidemic waves.","container-title":"Nature Communications","DOI":"10.1038/s41467-022-28231-w","ISSN":"2041-1723","issue":"1","journalAbbreviation":"Nat Commun","language":"en","page":"996","source":"DOI.org (Crossref)","title":"Fine-scale heterogeneity in population density predicts wave dynamics in dengue epidemics","volume":"13","author":[{"family":"Romeo-Aznar","given":"Victoria"},{"family":"Picinini Freitas","given":"Laís"},{"family":"Gonçalves Cruz","given":"Oswaldo"},{"family":"King","given":"Aaron A."},{"family":"Pascual","given":"Mercedes"}],"issued":{"date-parts":[["2022",12]]}}},{"id":346,"uris":["http://zotero.org/users/9551388/items/HTBD6ZRR"],"itemData":{"id":346,"type":"article-journal","abstract":"Abstract\n            The rapid pace of urbanization makes it imperative that we better understand the influence of climate forcing on urban malaria transmission. Despite extensive study of temperature effects in vector-borne infections in general, consideration of relative humidity remains limited. With process-based dynamical models informed by almost two decades of monthly surveillance data, we address the role of relative humidity in the interannual variability of epidemic malaria in two semi-arid cities of India. We show a strong and significant effect of humidity during the pre-transmission season on malaria burden in coastal Surat and more arid inland Ahmedabad. Simulations of the climate-driven transmission model with the MLE (Maximum Likelihood Estimates) of the parameters retrospectively capture the observed variability of disease incidence, and also prospectively predict that of ‘out-of-fit’ cases in more recent years, with high accuracy. Our findings indicate that relative humidity is a critical factor in the spread of urban malaria and potentially other vector-borne epidemics, and that climate change and lack of hydrological planning in cities might jeopardize malaria elimination efforts.","container-title":"Nature Communications","DOI":"10.1038/s41467-022-28145-7","ISSN":"2041-1723","issue":"1","journalAbbreviation":"Nat Commun","language":"en","page":"533","source":"DOI.org (Crossref)","title":"The neglected role of relative humidity in the interannual variability of urban malaria in Indian cities","volume":"13","author":[{"family":"Santos-Vega","given":"M."},{"family":"Martinez","given":"P. P."},{"family":"Vaishnav","given":"K. G."},{"family":"Kohli","given":"V."},{"family":"Desai","given":"V."},{"family":"Bouma","given":"M. J."},{"family":"Pascual","given":"M."}],"issued":{"date-parts":[["2022",12]]}}},{"id":3,"uris":["http://zotero.org/users/9551388/items/HZ9Q7C2K"],"itemData":{"id":3,"type":"article-journal","abstract":"Estimation of the prevalence and contagiousness of undocumented novel coronavirus [severe acute respiratory syndrome–coronavirus 2 (SARS-CoV-2)] infections is critical for understanding the overall prevalence and pandemic potential of this disease. Here, we use observations of reported infection within China, in conjunction with mobility data, a networked dynamic metapopulation model, and Bayesian inference, to infer critical epidemiological characteristics associated with SARS-CoV-2, including the fraction of undocumented infections and their contagiousness. We estimate that 86% of all infections were undocumented [95% credible interval (CI): 82–90%] before the 23 January 2020 travel restrictions. The transmission rate of undocumented infections per person was 55% the transmission rate of documented infections (95% CI: 46–62%), yet, because of their greater numbers, undocumented infections were the source of 79% of the documented cases. These findings explain the rapid geographic spread of SARS-CoV-2 and indicate that containment of this virus will be particularly challenging.","container-title":"Science","DOI":"10.1126/science.abb3221","ISSN":"0036-8075, 1095-9203","issue":"6490","journalAbbreviation":"Science","language":"en","page":"489-493","source":"DOI.org (Crossref)","title":"Substantial undocumented infection facilitates the rapid dissemination of novel coronavirus (SARS-CoV-2)","volume":"368","author":[{"family":"Li","given":"Ruiyun"},{"family":"Pei","given":"Sen"},{"family":"Chen","given":"Bin"},{"family":"Song","given":"Yimeng"},{"family":"Zhang","given":"Tao"},{"family":"Yang","given":"Wan"},{"family":"Shaman","given":"Jeffrey"}],"issued":{"date-parts":[["2020",5,1]]}}},{"id":359,"uris":["http://zotero.org/users/9551388/items/ZWXYMFRN"],"itemData":{"id":359,"type":"article-journal","abstract":"Influenza-like illness (ILI) is a commonly measured syndromic signal representative of a range of acute respiratory infections. Reliable forecasts of ILI can support better preparation for patient surges in healthcare systems. Although ILI is an amalgamation of multiple pathogens with variable seasonal phasing and attack rates, most existing process-based forecasting systems treat ILI as a single infectious agent. Here, using ILI records and virologic surveillance data, we show that ILI signal can be disaggregated into distinct viral components. We generate separate predictions for six contributing pathogens (influenza A/H1, A/ H3, B, respiratory syncytial virus, and human parainfluenza virus types 1–2 and 3), and develop a method to forecast ILI by aggregating these predictions. The relative contribution of each pathogen to the total ILI signal is estimated using a Markov Chain Monte Carlo (MCMC) method upon forecast aggregation. We find highly variable overall contributions from influenza type A viruses across seasons, but relatively stable contributions for the other pathogens. Using historical data from 1997 to 2014 at US national and regional levels, the proposed forecasting system generates improved predictions of both seasonal and near-term targets relative to a baseline method that simulates ILI as a single pathogen. The hierarchical forecasting system can generate predictions for each viral component, as well as infer and predict their contributions to ILI, which may additionally help physicians determine the etiological causes of ILI in clinical settings.","container-title":"PLOS Computational Biology","DOI":"10.1371/journal.pcbi.1008301","ISSN":"1553-7358","issue":"10","journalAbbreviation":"PLoS Comput Biol","language":"en","page":"e1008301","source":"DOI.org (Crossref)","title":"Aggregating forecasts of multiple respiratory pathogens supports more accurate forecasting of influenza-like illness","volume":"16","author":[{"family":"Pei","given":"Sen"},{"family":"Shaman","given":"Jeffrey"}],"editor":[{"family":"Del Valle","given":"Sara Y."}],"issued":{"date-parts":[["2020",10,22]]}}},{"id":353,"uris":["http://zotero.org/users/9551388/items/VZKWVG6L"],"itemData":{"id":353,"type":"article-journal","abstract":"Abstract\n            Infectious disease prevention, control and forecasting rely on sentinel observations; however, many locations lack the capacity for routine surveillance. Here we show that, by using data from multiple sites collectively, accurate estimation and forecasting of respiratory diseases for locations without surveillance is feasible. We develop a framework to optimize surveillance sites that suppresses uncertainty propagation in a networked disease transmission model. Using influenza outbreaks from 35 US states, the optimized system generates better near-term predictions than alternate systems designed using population and human mobility. We also find that monitoring regional population centers serves as a reasonable proxy for the optimized network and could direct surveillance for diseases with limited records. The  proxy method is validated using model simulations for 3,108 US counties and historical data for two other respiratory pathogens – human metapneumovirus and seasonal coronavirus – from 35 US states and can be used to guide systemic allocation of surveillance efforts.","container-title":"Nature Communications","DOI":"10.1038/s41467-020-20399-3","ISSN":"2041-1723","issue":"1","journalAbbreviation":"Nat Commun","language":"en","page":"222","source":"DOI.org (Crossref)","title":"Optimizing respiratory virus surveillance networks using uncertainty propagation","volume":"12","author":[{"family":"Pei","given":"Sen"},{"family":"Teng","given":"Xian"},{"family":"Lewis","given":"Paul"},{"family":"Shaman","given":"Jeffrey"}],"issued":{"date-parts":[["2021",12]]}}},{"id":354,"uris":["http://zotero.org/users/9551388/items/5ZMY76ZZ"],"itemData":{"id":354,"type":"article-journal","abstract":"Process-based models have been used to simulate and forecast a number of nonlinear dynamical systems, including influenza and other infectious diseases. In this work, we evaluate the effects of model initial condition error and stochastic fluctuation on forecast accuracy in a compartmental model of influenza transmission. These two types of errors are found to have qualitatively similar growth patterns during model integration, indicating that dynamic error growth, regardless of source, is a dominant component of forecast inaccuracy. We therefore examine the nonlinear growth of model initial error and compute the fastest growing directions using singular vector analysis. Using this information, we generate perturbations in an ensemble forecast system of influenza to obtain more optimal ensemble spread. In retrospective forecasts of historical outbreaks for 95 US cities from 2003 to 2014, this approach improves short-term forecast of incidence over the next one to four weeks.","container-title":"PLOS Computational Biology","DOI":"10.1371/journal.pcbi.1006783","ISSN":"1553-7358","issue":"2","journalAbbreviation":"PLoS Comput Biol","language":"en","page":"e1006783","source":"DOI.org (Crossref)","title":"Predictability in process-based ensemble forecast of influenza","volume":"15","author":[{"family":"Pei","given":"Sen"},{"family":"Cane","given":"Mark A."},{"family":"Shaman","given":"Jeffrey"}],"editor":[{"family":"Pitzer","given":"Virginia E."}],"issued":{"date-parts":[["2019",2,28]]}}},{"id":364,"uris":["http://zotero.org/users/9551388/items/4KX6CRLJ"],"itemData":{"id":364,"type":"article-journal","abstract":"Mathematical modeling predicts an enterovirus D68, and therefore acute flaccid myelitis, outbreak in the absence of nonpharmaceutical interventions in 2020.\n          , \n            When respiratory illness meets neurological symptoms\n            \n              Enterovirus D68 (EV-D68) has been increasingly linked with the neurological condition acute flaccid myelitis (AFM) in the United States within the past decade, although the reason for their coincidence is not clear. Park\n              et al.\n              used recent surveillance data from a national repository of respiratory virus panels to predict the incidence of EV-D68. They then examined the dynamics of the spatiotemporal association between the predicted incidence of EV-D68 and reported AFM cases on regional and national scales. The authors also found evidence that the extent of EV-D68 and AFM transmission in the United States in 2020 was likely kept in check by current social distancing practices.\n            \n          , \n            Acute flaccid myelitis (AFM) recently emerged in the United States as a rare but serious neurological condition since 2012. Enterovirus D68 (EV-D68) is thought to be a main causative agent, but limited surveillance of EV-D68 in the United States has hampered the ability to assess their causal relationship. Using surveillance data from the BioFire Syndromic Trends epidemiology network in the United States from January 2014 to September 2019, we characterized the epidemiological dynamics of EV-D68 and found latitudinal gradient in the mean timing of EV-D68 cases, which are likely climate driven. We also demonstrated a strong spatiotemporal association of EV-D68 with AFM. Mathematical modeling suggested that the recent dominant biennial cycles of EV-D68 dynamics may not be stable. Nonetheless, we predicted that a major EV-D68 outbreak, and hence an AFM outbreak, would have still been possible in 2020 under normal epidemiological conditions. Nonpharmaceutical intervention efforts due to the ongoing COVID-19 pandemic are likely to have reduced the sizes of EV-D68 and AFM outbreaks in 2020, illustrating the broader epidemiological impact of the pandemic.","container-title":"Science Translational Medicine","DOI":"10.1126/scitranslmed.abd2400","ISSN":"1946-6234, 1946-6242","issue":"584","journalAbbreviation":"Sci. Transl. Med.","language":"en","page":"eabd2400","source":"DOI.org (Crossref)","title":"Epidemiological dynamics of enterovirus D68 in the United States and implications for acute flaccid myelitis","volume":"13","author":[{"family":"Park","given":"Sang Woo"},{"family":"Pons-Salort","given":"Margarita"},{"family":"Messacar","given":"Kevin"},{"family":"Cook","given":"Camille"},{"family":"Meyers","given":"Lindsay"},{"family":"Farrar","given":"Jeremy"},{"family":"Grenfell","given":"Bryan T."}],"issued":{"date-parts":[["2021",3,10]]}}},{"id":61,"uris":["http://zotero.org/users/9551388/items/IR4M6YMP"],"itemData":{"id":61,"type":"article-journal","abstract":"&lt;h2&gt;Summary&lt;/h2&gt;&lt;h3&gt;Background&lt;/h3&gt;&lt;p&gt;As the COVID-19 pandemic continues to unfold, the infection-fatality risk (ie, risk of death among all infected individuals including those with asymptomatic and mild infections) is crucial for gauging the burden of death due to COVID-19 in the coming months or years. Here, we estimate the infection-fatality risk of severe acute respiratory syndrome coronavirus 2 (SARS-CoV-2) in New York City, NY, USA, the first epidemic centre in the USA, where the infection-fatality risk remains unclear.&lt;/p&gt;&lt;h3&gt;Methods&lt;/h3&gt;&lt;p&gt;In this model-based analysis, we developed a meta-population network model-inference system to estimate the underlying SARS-CoV-2 infection rate in New York City during the 2020 spring pandemic wave using available case, mortality, and mobility data. Based on these estimates, we further estimated the infection-fatality risk for all ages overall and for five age groups (&lt;25, 25–44, 45–64, 65–74, and ≥75 years) separately, during the period March 1 to June 6, 2020 (ie, before the city began a phased reopening).&lt;/p&gt;&lt;h3&gt;Findings&lt;/h3&gt;&lt;p&gt;During the period March 1 to June 6, 2020, 205 639 people had a laboratory-confirmed infection with SARS-CoV-2 and 21 447 confirmed and probable COVID-19-related deaths occurred among residents of New York City. We estimated an overall infection-fatality risk of 1·39% (95% credible interval 1·04–1·77) in New York City. Our estimated infection-fatality risk for the two oldest age groups (65–74 and ≥75 years) was much higher than the younger age groups, with a cumulative estimated infection-fatality risk of 0·116% (0·0729–0·148) for those aged 25–44 years and 0·939% (0·729–1·19) for those aged 45–64 years versus 4·87% (3·37–6·89) for those aged 65–74 years and 14·2% (10·2–18·1) for those aged 75 years and older. In particular, weekly infection-fatality risk was estimated to be as high as 6·72% (5·52–8·01) for those aged 65–74 years and 19·1% (14·7–21·9) for those aged 75 years and older.&lt;/p&gt;&lt;h3&gt;Interpretation&lt;/h3&gt;&lt;p&gt;Our results are based on more complete ascertainment of COVID-19-related deaths in New York City than other places and thus probably reflect the true higher burden of death due to COVID-19 than that previously reported elsewhere. Given the high infection-fatality risk of SARS-CoV-2, governments must account for and closely monitor the infection rate and population health outcomes and enact prompt public health responses accordingly as the COVID-19 pandemic unfolds.&lt;/p&gt;&lt;h3&gt;Funding&lt;/h3&gt;&lt;p&gt;National Institute of Allergy and Infectious Diseases, National Science Foundation Rapid Response Research Program, and New York City Department of Health and Mental Hygiene.&lt;/p&gt;","container-title":"The Lancet Infectious Diseases","DOI":"10.1016/S1473-3099(20)30769-6","ISSN":"1473-3099, 1474-4457","issue":"2","journalAbbreviation":"The Lancet Infectious Diseases","language":"English","note":"publisher: Elsevier\nPMID: 33091374","page":"203-212","source":"www.thelancet.com","title":"Estimating the infection-fatality risk of SARS-CoV-2 in New York City during the spring 2020 pandemic wave: a model-based analysis","title-short":"Estimating the infection-fatality risk of SARS-CoV-2 in New York City during the spring 2020 pandemic wave","volume":"21","author":[{"family":"Yang","given":"Wan"},{"family":"Kandula","given":"Sasikiran"},{"family":"Huynh","given":"Mary"},{"family":"Greene","given":"Sharon K."},{"family":"Wye","given":"Gretchen Van"},{"family":"Li","given":"Wenhui"},{"family":"Chan","given":"Hiu Tai"},{"family":"McGibbon","given":"Emily"},{"family":"Yeung","given":"Alice"},{"family":"Olson","given":"Don"},{"family":"Fine","given":"Anne"},{"family":"Shaman","given":"Jeffrey"}],"issued":{"date-parts":[["2021",2,1]]}}},{"id":352,"uris":["http://zotero.org/users/9551388/items/FGMPYXCY"],"itemData":{"id":352,"type":"article-journal","abstract":"Given the crucial role of climate in malaria transmission, many mechanistic models of malaria represent vector biology and the parasite lifecycle as functions of climate variables in order to accurately capture malaria transmission dynamics. Lower dimension mechanistic models that utilize implicit vector dynamics have relied on indirect climate modulation of transmission processes, which compromises investigation of the ecological role played by climate in malaria transmission. In this study, we develop an implicit process-based malaria model with direct climate-mediated modulation of transmission pressure borne through the Entomological Inoculation Rate (EIR). The EIR, a measure of the number of infectious bites per person per unit time, includes the effects of vector dynamics, resulting from mosquito development, survivorship, feeding activity and parasite development, all of which are moderated by climate. We combine this EIR-model framework, which is driven by rainfall and temperature, with Bayesian inference methods, and evaluate the model’s ability to simulate local transmission across 42 regions in Rwanda over four years. Our findings indicate that the biologically-motivated, EIR-model framework is capable of accurately simulating seasonal malaria dynamics and capturing of some of the inter-annual variation in malaria incidence. However, the model unsurprisingly failed to reproduce large declines in malaria transmission during 2018 and 2019 due to elevated anti-malaria measures, which were not accounted for in the model structure. The climate-driven transmission model also captured regional variation in malaria incidence across Rwanda’s diverse climate, while identifying key entomological and epidemiological parameters important to seasonal malaria dynamics. In general, this new model construct advances the capabilities of implicitly-forced lower dimension dynamical malaria models by leveraging climate drivers of malaria ecology and transmission.","container-title":"PLOS Computational Biology","DOI":"10.1371/journal.pcbi.1010161","ISSN":"1553-7358","issue":"6","journalAbbreviation":"PLoS Comput Biol","language":"en","page":"e1010161","source":"DOI.org (Crossref)","title":"Inference and dynamic simulation of malaria using a simple climate-driven entomological model of malaria transmission","volume":"18","author":[{"family":"Ukawuba","given":"Israel"},{"family":"Shaman","given":"Jeffrey"}],"editor":[{"family":"Meier-Schellersheim","given":"Martin"}],"issued":{"date-parts":[["2022",6,9]]}}}],"schema":"https://github.com/citation-style-language/schema/raw/master/csl-citation.json"} </w:instrText>
+        <w:instrText xml:space="preserve"> ADDIN ZOTERO_ITEM CSL_CITATION {"citationID":"KrWsqKR4","properties":{"formattedCitation":"\\super 33\\uc0\\u8211{}42\\nosupersub{}","plainCitation":"33–42","noteIndex":0},"citationItems":[{"id":42,"uris":["http://zotero.org/users/9551388/items/PEFRCSMI"],"itemData":{"id":42,"type":"article-journal","abstract":"The contributions of asymptomatic infections to herd immunity and community transmission are key to the resurgence and control of COVID-19, but are difficult to estimate using current models that ignore changes in testing capacity. Using a model that incorporates daily testing information fit to the case and serology data from New York City, we show that the proportion of symptomatic cases is low, ranging from 13 to 18%, and that the reproductive number may be larger than often assumed. Asymptomatic infections contribute substantially to herd immunity, and to community transmission together with presymptomatic ones. If asymptomatic infections transmit at similar rates as symptomatic ones, the overall reproductive number across all classes is larger than often assumed, with estimates ranging from 3.2 to 4.4. If they transmit poorly, then symptomatic cases have a larger reproductive number ranging from 3.9 to 8.1. Even in this regime, presymptomatic and asymptomatic cases together comprise at least 50% of the force of infection at the outbreak peak. We find no regimes in which all infection subpopulations have reproductive numbers lower than three. These findings elucidate the uncertainty that current case and serology data cannot resolve, despite consideration of different model structures. They also emphasize how temporal data on testing can reduce and better define this uncertainty, as we move forward through longer surveillance and second epidemic waves. Complementary information is required to determine the transmissibility of asymptomatic cases, which we discuss. Regardless, current assumptions about the basic reproductive number of severe acute respiratory syndrome coronavirus 2 (SARS-Cov-2) should be reconsidered.","container-title":"Proceedings of the National Academy of Sciences","DOI":"10.1073/pnas.2019716118","ISSN":"0027-8424, 1091-6490","issue":"9","journalAbbreviation":"PNAS","language":"en","license":"Copyright © 2021 the Author(s). Published by PNAS.. https://creativecommons.org/licenses/by/4.0/This open access article is distributed under Creative Commons Attribution License 4.0 (CC BY).","note":"publisher: National Academy of Sciences\nsection: Biological Sciences\nPMID: 33571106","source":"www.pnas.org","title":"Quantifying asymptomatic infection and transmission of COVID-19 in New York City using observed cases, serology, and testing capacity","URL":"https://www.pnas.org/content/118/9/e2019716118","volume":"118","author":[{"family":"Subramanian","given":"Rahul"},{"family":"He","given":"Qixin"},{"family":"Pascual","given":"Mercedes"}],"accessed":{"date-parts":[["2021",8,3]]},"issued":{"date-parts":[["2021",3,2]]}}},{"id":344,"uris":["http://zotero.org/users/9551388/items/NIA24ZSG"],"itemData":{"id":344,"type":"article-journal","abstract":"Abstract\n            The spread of dengue and other arboviruses constitutes an expanding global health threat. The extensive heterogeneity in population distribution and potential complexity of movement in megacities of low and middle-income countries challenges predictive modeling, even as its importance to disease spread is clearer than ever. Using surveillance data at fine resolution following the emergence of the DENV4 dengue serotype in Rio de Janeiro, we document a pattern in the size of successive epidemics that is invariant to the scale of spatial aggregation. This pattern emerges from the combined effect of herd immunity and seasonal transmission, and is strongly driven by variation in population density at sub-kilometer scales. It is apparent only when the landscape is stratified by population density and not by spatial proximity as has been common practice. Models that exploit this emergent simplicity should afford improved predictions of the local size of successive epidemic waves.","container-title":"Nature Communications","DOI":"10.1038/s41467-022-28231-w","ISSN":"2041-1723","issue":"1","journalAbbreviation":"Nat Commun","language":"en","page":"996","source":"DOI.org (Crossref)","title":"Fine-scale heterogeneity in population density predicts wave dynamics in dengue epidemics","volume":"13","author":[{"family":"Romeo-Aznar","given":"Victoria"},{"family":"Picinini Freitas","given":"Laís"},{"family":"Gonçalves Cruz","given":"Oswaldo"},{"family":"King","given":"Aaron A."},{"family":"Pascual","given":"Mercedes"}],"issued":{"date-parts":[["2022",12]]}}},{"id":346,"uris":["http://zotero.org/users/9551388/items/HTBD6ZRR"],"itemData":{"id":346,"type":"article-journal","abstract":"Abstract\n            The rapid pace of urbanization makes it imperative that we better understand the influence of climate forcing on urban malaria transmission. Despite extensive study of temperature effects in vector-borne infections in general, consideration of relative humidity remains limited. With process-based dynamical models informed by almost two decades of monthly surveillance data, we address the role of relative humidity in the interannual variability of epidemic malaria in two semi-arid cities of India. We show a strong and significant effect of humidity during the pre-transmission season on malaria burden in coastal Surat and more arid inland Ahmedabad. Simulations of the climate-driven transmission model with the MLE (Maximum Likelihood Estimates) of the parameters retrospectively capture the observed variability of disease incidence, and also prospectively predict that of ‘out-of-fit’ cases in more recent years, with high accuracy. Our findings indicate that relative humidity is a critical factor in the spread of urban malaria and potentially other vector-borne epidemics, and that climate change and lack of hydrological planning in cities might jeopardize malaria elimination efforts.","container-title":"Nature Communications","DOI":"10.1038/s41467-022-28145-7","ISSN":"2041-1723","issue":"1","journalAbbreviation":"Nat Commun","language":"en","page":"533","source":"DOI.org (Crossref)","title":"The neglected role of relative humidity in the interannual variability of urban malaria in Indian cities","volume":"13","author":[{"family":"Santos-Vega","given":"M."},{"family":"Martinez","given":"P. P."},{"family":"Vaishnav","given":"K. G."},{"family":"Kohli","given":"V."},{"family":"Desai","given":"V."},{"family":"Bouma","given":"M. J."},{"family":"Pascual","given":"M."}],"issued":{"date-parts":[["2022",12]]}}},{"id":3,"uris":["http://zotero.org/users/9551388/items/HZ9Q7C2K"],"itemData":{"id":3,"type":"article-journal","abstract":"Estimation of the prevalence and contagiousness of undocumented novel coronavirus [severe acute respiratory syndrome–coronavirus 2 (SARS-CoV-2)] infections is critical for understanding the overall prevalence and pandemic potential of this disease. Here, we use observations of reported infection within China, in conjunction with mobility data, a networked dynamic metapopulation model, and Bayesian inference, to infer critical epidemiological characteristics associated with SARS-CoV-2, including the fraction of undocumented infections and their contagiousness. We estimate that 86% of all infections were undocumented [95% credible interval (CI): 82–90%] before the 23 January 2020 travel restrictions. The transmission rate of undocumented infections per person was 55% the transmission rate of documented infections (95% CI: 46–62%), yet, because of their greater numbers, undocumented infections were the source of 79% of the documented cases. These findings explain the rapid geographic spread of SARS-CoV-2 and indicate that containment of this virus will be particularly challenging.","container-title":"Science","DOI":"10.1126/science.abb3221","ISSN":"0036-8075, 1095-9203","issue":"6490","journalAbbreviation":"Science","language":"en","page":"489-493","source":"DOI.org (Crossref)","title":"Substantial undocumented infection facilitates the rapid dissemination of novel coronavirus (SARS-CoV-2)","volume":"368","author":[{"family":"Li","given":"Ruiyun"},{"family":"Pei","given":"Sen"},{"family":"Chen","given":"Bin"},{"family":"Song","given":"Yimeng"},{"family":"Zhang","given":"Tao"},{"family":"Yang","given":"Wan"},{"family":"Shaman","given":"Jeffrey"}],"issued":{"date-parts":[["2020",5,1]]}}},{"id":359,"uris":["http://zotero.org/users/9551388/items/ZWXYMFRN"],"itemData":{"id":359,"type":"article-journal","abstract":"Influenza-like illness (ILI) is a commonly measured syndromic signal representative of a range of acute respiratory infections. Reliable forecasts of ILI can support better preparation for patient surges in healthcare systems. Although ILI is an amalgamation of multiple pathogens with variable seasonal phasing and attack rates, most existing process-based forecasting systems treat ILI as a single infectious agent. Here, using ILI records and virologic surveillance data, we show that ILI signal can be disaggregated into distinct viral components. We generate separate predictions for six contributing pathogens (influenza A/H1, A/ H3, B, respiratory syncytial virus, and human parainfluenza virus types 1–2 and 3), and develop a method to forecast ILI by aggregating these predictions. The relative contribution of each pathogen to the total ILI signal is estimated using a Markov Chain Monte Carlo (MCMC) method upon forecast aggregation. We find highly variable overall contributions from influenza type A viruses across seasons, but relatively stable contributions for the other pathogens. Using historical data from 1997 to 2014 at US national and regional levels, the proposed forecasting system generates improved predictions of both seasonal and near-term targets relative to a baseline method that simulates ILI as a single pathogen. The hierarchical forecasting system can generate predictions for each viral component, as well as infer and predict their contributions to ILI, which may additionally help physicians determine the etiological causes of ILI in clinical settings.","container-title":"PLOS Computational Biology","DOI":"10.1371/journal.pcbi.1008301","ISSN":"1553-7358","issue":"10","journalAbbreviation":"PLoS Comput Biol","language":"en","page":"e1008301","source":"DOI.org (Crossref)","title":"Aggregating forecasts of multiple respiratory pathogens supports more accurate forecasting of influenza-like illness","volume":"16","author":[{"family":"Pei","given":"Sen"},{"family":"Shaman","given":"Jeffrey"}],"editor":[{"family":"Del Valle","given":"Sara Y."}],"issued":{"date-parts":[["2020",10,22]]}}},{"id":353,"uris":["http://zotero.org/users/9551388/items/VZKWVG6L"],"itemData":{"id":353,"type":"article-journal","abstract":"Abstract\n            Infectious disease prevention, control and forecasting rely on sentinel observations; however, many locations lack the capacity for routine surveillance. Here we show that, by using data from multiple sites collectively, accurate estimation and forecasting of respiratory diseases for locations without surveillance is feasible. We develop a framework to optimize surveillance sites that suppresses uncertainty propagation in a networked disease transmission model. Using influenza outbreaks from 35 US states, the optimized system generates better near-term predictions than alternate systems designed using population and human mobility. We also find that monitoring regional population centers serves as a reasonable proxy for the optimized network and could direct surveillance for diseases with limited records. The  proxy method is validated using model simulations for 3,108 US counties and historical data for two other respiratory pathogens – human metapneumovirus and seasonal coronavirus – from 35 US states and can be used to guide systemic allocation of surveillance efforts.","container-title":"Nature Communications","DOI":"10.1038/s41467-020-20399-3","ISSN":"2041-1723","issue":"1","journalAbbreviation":"Nat Commun","language":"en","page":"222","source":"DOI.org (Crossref)","title":"Optimizing respiratory virus surveillance networks using uncertainty propagation","volume":"12","author":[{"family":"Pei","given":"Sen"},{"family":"Teng","given":"Xian"},{"family":"Lewis","given":"Paul"},{"family":"Shaman","given":"Jeffrey"}],"issued":{"date-parts":[["2021",12]]}}},{"id":354,"uris":["http://zotero.org/users/9551388/items/5ZMY76ZZ"],"itemData":{"id":354,"type":"article-journal","abstract":"Process-based models have been used to simulate and forecast a number of nonlinear dynamical systems, including influenza and other infectious diseases. In this work, we evaluate the effects of model initial condition error and stochastic fluctuation on forecast accuracy in a compartmental model of influenza transmission. These two types of errors are found to have qualitatively similar growth patterns during model integration, indicating that dynamic error growth, regardless of source, is a dominant component of forecast inaccuracy. We therefore examine the nonlinear growth of model initial error and compute the fastest growing directions using singular vector analysis. Using this information, we generate perturbations in an ensemble forecast system of influenza to obtain more optimal ensemble spread. In retrospective forecasts of historical outbreaks for 95 US cities from 2003 to 2014, this approach improves short-term forecast of incidence over the next one to four weeks.","container-title":"PLOS Computational Biology","DOI":"10.1371/journal.pcbi.1006783","ISSN":"1553-7358","issue":"2","journalAbbreviation":"PLoS Comput Biol","language":"en","page":"e1006783","source":"DOI.org (Crossref)","title":"Predictability in process-based ensemble forecast of influenza","volume":"15","author":[{"family":"Pei","given":"Sen"},{"family":"Cane","given":"Mark A."},{"family":"Shaman","given":"Jeffrey"}],"editor":[{"family":"Pitzer","given":"Virginia E."}],"issued":{"date-parts":[["2019",2,28]]}}},{"id":364,"uris":["http://zotero.org/users/9551388/items/4KX6CRLJ"],"itemData":{"id":364,"type":"article-journal","abstract":"Mathematical modeling predicts an enterovirus D68, and therefore acute flaccid myelitis, outbreak in the absence of nonpharmaceutical interventions in 2020.\n          , \n            When respiratory illness meets neurological symptoms\n            \n              Enterovirus D68 (EV-D68) has been increasingly linked with the neurological condition acute flaccid myelitis (AFM) in the United States within the past decade, although the reason for their coincidence is not clear. Park\n              et al.\n              used recent surveillance data from a national repository of respiratory virus panels to predict the incidence of EV-D68. They then examined the dynamics of the spatiotemporal association between the predicted incidence of EV-D68 and reported AFM cases on regional and national scales. The authors also found evidence that the extent of EV-D68 and AFM transmission in the United States in 2020 was likely kept in check by current social distancing practices.\n            \n          , \n            Acute flaccid myelitis (AFM) recently emerged in the United States as a rare but serious neurological condition since 2012. Enterovirus D68 (EV-D68) is thought to be a main causative agent, but limited surveillance of EV-D68 in the United States has hampered the ability to assess their causal relationship. Using surveillance data from the BioFire Syndromic Trends epidemiology network in the United States from January 2014 to September 2019, we characterized the epidemiological dynamics of EV-D68 and found latitudinal gradient in the mean timing of EV-D68 cases, which are likely climate driven. We also demonstrated a strong spatiotemporal association of EV-D68 with AFM. Mathematical modeling suggested that the recent dominant biennial cycles of EV-D68 dynamics may not be stable. Nonetheless, we predicted that a major EV-D68 outbreak, and hence an AFM outbreak, would have still been possible in 2020 under normal epidemiological conditions. Nonpharmaceutical intervention efforts due to the ongoing COVID-19 pandemic are likely to have reduced the sizes of EV-D68 and AFM outbreaks in 2020, illustrating the broader epidemiological impact of the pandemic.","container-title":"Science Translational Medicine","DOI":"10.1126/scitranslmed.abd2400","ISSN":"1946-6234, 1946-6242","issue":"584","journalAbbreviation":"Sci. Transl. Med.","language":"en","page":"eabd2400","source":"DOI.org (Crossref)","title":"Epidemiological dynamics of enterovirus D68 in the United States and implications for acute flaccid myelitis","volume":"13","author":[{"family":"Park","given":"Sang Woo"},{"family":"Pons-Salort","given":"Margarita"},{"family":"Messacar","given":"Kevin"},{"family":"Cook","given":"Camille"},{"family":"Meyers","given":"Lindsay"},{"family":"Farrar","given":"Jeremy"},{"family":"Grenfell","given":"Bryan T."}],"issued":{"date-parts":[["2021",3,10]]}}},{"id":61,"uris":["http://zotero.org/users/9551388/items/IR4M6YMP"],"itemData":{"id":61,"type":"article-journal","abstract":"&lt;h2&gt;Summary&lt;/h2&gt;&lt;h3&gt;Background&lt;/h3&gt;&lt;p&gt;As the COVID-19 pandemic continues to unfold, the infection-fatality risk (ie, risk of death among all infected individuals including those with asymptomatic and mild infections) is crucial for gauging the burden of death due to COVID-19 in the coming months or years. Here, we estimate the infection-fatality risk of severe acute respiratory syndrome coronavirus 2 (SARS-CoV-2) in New York City, NY, USA, the first epidemic centre in the USA, where the infection-fatality risk remains unclear.&lt;/p&gt;&lt;h3&gt;Methods&lt;/h3&gt;&lt;p&gt;In this model-based analysis, we developed a meta-population network model-inference system to estimate the underlying SARS-CoV-2 infection rate in New York City during the 2020 spring pandemic wave using available case, mortality, and mobility data. Based on these estimates, we further estimated the infection-fatality risk for all ages overall and for five age groups (&lt;25, 25–44, 45–64, 65–74, and ≥75 years) separately, during the period March 1 to June 6, 2020 (ie, before the city began a phased reopening).&lt;/p&gt;&lt;h3&gt;Findings&lt;/h3&gt;&lt;p&gt;During the period March 1 to June 6, 2020, 205 639 people had a laboratory-confirmed infection with SARS-CoV-2 and 21 447 confirmed and probable COVID-19-related deaths occurred among residents of New York City. We estimated an overall infection-fatality risk of 1·39% (95% credible interval 1·04–1·77) in New York City. Our estimated infection-fatality risk for the two oldest age groups (65–74 and ≥75 years) was much higher than the younger age groups, with a cumulative estimated infection-fatality risk of 0·116% (0·0729–0·148) for those aged 25–44 years and 0·939% (0·729–1·19) for those aged 45–64 years versus 4·87% (3·37–6·89) for those aged 65–74 years and 14·2% (10·2–18·1) for those aged 75 years and older. In particular, weekly infection-fatality risk was estimated to be as high as 6·72% (5·52–8·01) for those aged 65–74 years and 19·1% (14·7–21·9) for those aged 75 years and older.&lt;/p&gt;&lt;h3&gt;Interpretation&lt;/h3&gt;&lt;p&gt;Our results are based on more complete ascertainment of COVID-19-related deaths in New York City than other places and thus probably reflect the true higher burden of death due to COVID-19 than that previously reported elsewhere. Given the high infection-fatality risk of SARS-CoV-2, governments must account for and closely monitor the infection rate and population health outcomes and enact prompt public health responses accordingly as the COVID-19 pandemic unfolds.&lt;/p&gt;&lt;h3&gt;Funding&lt;/h3&gt;&lt;p&gt;National Institute of Allergy and Infectious Diseases, National Science Foundation Rapid Response Research Program, and New York City Department of Health and Mental Hygiene.&lt;/p&gt;","container-title":"The Lancet Infectious Diseases","DOI":"10.1016/S1473-3099(20)30769-6","ISSN":"1473-3099, 1474-4457","issue":"2","journalAbbreviation":"The Lancet Infectious Diseases","language":"English","note":"publisher: Elsevier\nPMID: 33091374","page":"203-212","source":"www.thelancet.com","title":"Estimating the infection-fatality risk of SARS-CoV-2 in New York City during the spring 2020 pandemic wave: a model-based analysis","title-short":"Estimating the infection-fatality risk of SARS-CoV-2 in New York City during the spring 2020 pandemic wave","volume":"21","author":[{"family":"Yang","given":"Wan"},{"family":"Kandula","given":"Sasikiran"},{"family":"Huynh","given":"Mary"},{"family":"Greene","given":"Sharon K."},{"family":"Wye","given":"Gretchen Van"},{"family":"Li","given":"Wenhui"},{"family":"Chan","given":"Hiu Tai"},{"family":"McGibbon","given":"Emily"},{"family":"Yeung","given":"Alice"},{"family":"Olson","given":"Don"},{"family":"Fine","given":"Anne"},{"family":"Shaman","given":"Jeffrey"}],"issued":{"date-parts":[["2021",2,1]]}}},{"id":352,"uris":["http://zotero.org/users/9551388/items/FGMPYXCY"],"itemData":{"id":352,"type":"article-journal","abstract":"Given the crucial role of climate in malaria transmission, many mechanistic models of malaria represent vector biology and the parasite lifecycle as functions of climate variables in order to accurately capture malaria transmission dynamics. Lower dimension mechanistic models that utilize implicit vector dynamics have relied on indirect climate modulation of transmission processes, which compromises investigation of the ecological role played by climate in malaria transmission. In this study, we develop an implicit process-based malaria model with direct climate-mediated modulation of transmission pressure borne through the Entomological Inoculation Rate (EIR). The EIR, a measure of the number of infectious bites per person per unit time, includes the effects of vector dynamics, resulting from mosquito development, survivorship, feeding activity and parasite development, all of which are moderated by climate. We combine this EIR-model framework, which is driven by rainfall and temperature, with Bayesian inference methods, and evaluate the model’s ability to simulate local transmission across 42 regions in Rwanda over four years. Our findings indicate that the biologically-motivated, EIR-model framework is capable of accurately simulating seasonal malaria dynamics and capturing of some of the inter-annual variation in malaria incidence. However, the model unsurprisingly failed to reproduce large declines in malaria transmission during 2018 and 2019 due to elevated anti-malaria measures, which were not accounted for in the model structure. The climate-driven transmission model also captured regional variation in malaria incidence across Rwanda’s diverse climate, while identifying key entomological and epidemiological parameters important to seasonal malaria dynamics. In general, this new model construct advances the capabilities of implicitly-forced lower dimension dynamical malaria models by leveraging climate drivers of malaria ecology and transmission.","container-title":"PLOS Computational Biology","DOI":"10.1371/journal.pcbi.1010161","ISSN":"1553-7358","issue":"6","journalAbbreviation":"PLoS Comput Biol","language":"en","page":"e1010161","source":"DOI.org (Crossref)","title":"Inference and dynamic simulation of malaria using a simple climate-driven entomological model of malaria transmission","volume":"18","author":[{"family":"Ukawuba","given":"Israel"},{"family":"Shaman","given":"Jeffrey"}],"editor":[{"family":"Meier-Schellersheim","given":"Martin"}],"issued":{"date-parts":[["2022",6,9]]}}}],"schema":"https://github.com/citation-style-language/schema/raw/master/csl-citation.json"} </w:instrText>
       </w:r>
       <w:r>
         <w:rPr>
@@ -13994,7 +14529,7 @@
           <w:vertAlign w:val="superscript"/>
           <w:lang w:val="en-GB"/>
         </w:rPr>
-        <w:t>31–40</w:t>
+        <w:t>33–42</w:t>
       </w:r>
       <w:r>
         <w:rPr>
@@ -14042,7 +14577,7 @@
           <w:sz w:val="20"/>
           <w:szCs w:val="20"/>
         </w:rPr>
-        <w:instrText xml:space="preserve"> ADDIN ZOTERO_ITEM CSL_CITATION {"citationID":"co5whNFX","properties":{"formattedCitation":"\\super 8\\nosupersub{}","plainCitation":"8","noteIndex":0},"citationItems":[{"id":135,"uris":["http://zotero.org/users/9551388/items/D85TW3FM"],"itemData":{"id":135,"type":"article-journal","abstract":"Methicillin-resistant Staphylococcus aureus (MRSA) is a continued threat to human health in both community and healthcare settings. In hospitals, control efforts would benefit from accurate estimation of asymptomatic colonization and infection importation rates from the community. However, developing such estimates remains challenging due to limited observation of colonization and complicated transmission dynamics within hospitals and the community. Here, we develop an inference framework that can estimate these key quantities by combining statistical filtering techniques, an agent-based model, and real-world patient-to-patient contact networks, and use this framework to infer nosocomial transmission and infection importation over an outbreak spanning 6 years in 66 Swedish hospitals. In particular, we identify a small number of patients with disproportionately high risk of colonization. In retrospective control experiments, interventions targeted to these individuals yield a substantial improvement over heuristic strategies informed by number of contacts, length of stay and contact tracing.\n          , \n            Antibiotic-resistant bacteria like the Methicillin-resistant Staphylococcus aureus (MRSA) can live in people for many years without making them sick. During this time, the bacteria can spread to others who come in contact with the MRSA-infected person. The number of people with stealth MRSA infections living in the community has been increasing. As a result, hospitals may not only be dealing with MRSA infections that originated onsite, but also cases imported from the community. That makes tracking and controlling MRSA infections in hospitals difficult.\n            Now, Pei et al. show that computer modeling can help identify the role MRSA infections from the community play in hospital outbreaks and test ways to control them. In the experiments, data from an MRSA outbreak that occurred at 66 Swedish hospitals over 6 years were analyzed using statistical methods and computer modeling. This helped to identify patients who were likely colonized with MRSA within the hospital and those who had acquired it in the community. Next, Pei et al. used computer modeling to test what would have happened if these high-risk individuals had received interventions to prevent them from spreading MRSA in the hospital. This showed that targeting individuals at high-risk of a MRSA infection could reduce the spread of MRSA in the hospital.\n            The computer models developed by Pei et al. may help researchers, clinicians and public health officials working to control the spread of antibiotic resistant bacteria. The model can improve our understanding of how antibiotic resistant bacteria spread in healthcare facilities and may enable the development of more effective strategies to control these pathogens. Infection-control strategies created with this system must first be tested in isolated, real-world settings to verify they work before they can be deployed broadly.","container-title":"eLife","DOI":"10.7554/eLife.40977","ISSN":"2050-084X","language":"en","page":"e40977","source":"DOI.org (Crossref)","title":"Inference and control of the nosocomial transmission of methicillin-resistant Staphylococcus aureus","volume":"7","author":[{"family":"Pei","given":"Sen"},{"family":"Morone","given":"Flaviano"},{"family":"Liljeros","given":"Fredrik"},{"family":"Makse","given":"Hernán"},{"family":"Shaman","given":"Jeffrey L"}],"issued":{"date-parts":[["2018",12,18]]}}}],"schema":"https://github.com/citation-style-language/schema/raw/master/csl-citation.json"} </w:instrText>
+        <w:instrText xml:space="preserve"> ADDIN ZOTERO_ITEM CSL_CITATION {"citationID":"co5whNFX","properties":{"formattedCitation":"\\super 10\\nosupersub{}","plainCitation":"10","noteIndex":0},"citationItems":[{"id":135,"uris":["http://zotero.org/users/9551388/items/D85TW3FM"],"itemData":{"id":135,"type":"article-journal","abstract":"Methicillin-resistant Staphylococcus aureus (MRSA) is a continued threat to human health in both community and healthcare settings. In hospitals, control efforts would benefit from accurate estimation of asymptomatic colonization and infection importation rates from the community. However, developing such estimates remains challenging due to limited observation of colonization and complicated transmission dynamics within hospitals and the community. Here, we develop an inference framework that can estimate these key quantities by combining statistical filtering techniques, an agent-based model, and real-world patient-to-patient contact networks, and use this framework to infer nosocomial transmission and infection importation over an outbreak spanning 6 years in 66 Swedish hospitals. In particular, we identify a small number of patients with disproportionately high risk of colonization. In retrospective control experiments, interventions targeted to these individuals yield a substantial improvement over heuristic strategies informed by number of contacts, length of stay and contact tracing.\n          , \n            Antibiotic-resistant bacteria like the Methicillin-resistant Staphylococcus aureus (MRSA) can live in people for many years without making them sick. During this time, the bacteria can spread to others who come in contact with the MRSA-infected person. The number of people with stealth MRSA infections living in the community has been increasing. As a result, hospitals may not only be dealing with MRSA infections that originated onsite, but also cases imported from the community. That makes tracking and controlling MRSA infections in hospitals difficult.\n            Now, Pei et al. show that computer modeling can help identify the role MRSA infections from the community play in hospital outbreaks and test ways to control them. In the experiments, data from an MRSA outbreak that occurred at 66 Swedish hospitals over 6 years were analyzed using statistical methods and computer modeling. This helped to identify patients who were likely colonized with MRSA within the hospital and those who had acquired it in the community. Next, Pei et al. used computer modeling to test what would have happened if these high-risk individuals had received interventions to prevent them from spreading MRSA in the hospital. This showed that targeting individuals at high-risk of a MRSA infection could reduce the spread of MRSA in the hospital.\n            The computer models developed by Pei et al. may help researchers, clinicians and public health officials working to control the spread of antibiotic resistant bacteria. The model can improve our understanding of how antibiotic resistant bacteria spread in healthcare facilities and may enable the development of more effective strategies to control these pathogens. Infection-control strategies created with this system must first be tested in isolated, real-world settings to verify they work before they can be deployed broadly.","container-title":"eLife","DOI":"10.7554/eLife.40977","ISSN":"2050-084X","language":"en","page":"e40977","source":"DOI.org (Crossref)","title":"Inference and control of the nosocomial transmission of methicillin-resistant Staphylococcus aureus","volume":"7","author":[{"family":"Pei","given":"Sen"},{"family":"Morone","given":"Flaviano"},{"family":"Liljeros","given":"Fredrik"},{"family":"Makse","given":"Hernán"},{"family":"Shaman","given":"Jeffrey L"}],"issued":{"date-parts":[["2018",12,18]]}}}],"schema":"https://github.com/citation-style-language/schema/raw/master/csl-citation.json"} </w:instrText>
       </w:r>
       <w:r>
         <w:rPr>
@@ -14059,7 +14594,7 @@
           <w:vertAlign w:val="superscript"/>
           <w:lang w:val="en-GB"/>
         </w:rPr>
-        <w:t>8</w:t>
+        <w:t>10</w:t>
       </w:r>
       <w:r>
         <w:rPr>
@@ -14227,7 +14762,7 @@
           <w:sz w:val="20"/>
           <w:szCs w:val="20"/>
         </w:rPr>
-        <w:instrText xml:space="preserve"> ADDIN ZOTERO_ITEM CSL_CITATION {"citationID":"1c4wqN9W","properties":{"formattedCitation":"\\super 29\\nosupersub{}","plainCitation":"29","noteIndex":0},"citationItems":[{"id":205,"uris":["http://zotero.org/users/9551388/items/9R354AKT"],"itemData":{"id":205,"type":"article-journal","abstract":"A theory for estimating the probability distribution of the state of a model given a set of observations exists. This nonlinear ﬁltering theory uniﬁes the data assimilation and ensemble generation problem that have been key foci of prediction and predictability research for numerical weather and ocean prediction applications. A new algorithm, referred to as an ensemble adjustment Kalman ﬁlter, and the more traditional implementation of the ensemble Kalman ﬁlter in which ‘‘perturbed observations’’ are used, are derived as Monte Carlo approximations to the nonlinear ﬁlter. Both ensemble Kalman ﬁlter methods produce assimilations with small ensemble mean errors while providing reasonable measures of uncertainty in the assimilated variables. The ensemble methods can assimilate observations with a nonlinear relation to model state variables and can also use observations to estimate the value of imprecisely known model parameters. These ensemble ﬁlter methods are shown to have signiﬁcant advantages over four-dimensional variational assimilation in low-order models and scale easily to much larger applications. Heuristic modiﬁcations to the ﬁltering algorithms allow them to be applied efﬁciently to very large models by sequentially processing observations and computing the impact of each observation on each state variable in an independent calculation. The ensemble adjustment Kalman ﬁlter is applied to a nondivergent barotropic model on the sphere to demonstrate the capabilities of the ﬁlters in models with state spaces that are much larger than the ensemble size.","container-title":"Monthly Weather Review","DOI":"10.1175/1520-0493(2001)129&lt;2884:AEAKFF&gt;2.0.CO;2","ISSN":"0027-0644, 1520-0493","issue":"12","journalAbbreviation":"Mon. Wea. Rev.","language":"en","page":"2884-2903","source":"DOI.org (Crossref)","title":"An Ensemble Adjustment Kalman Filter for Data Assimilation","volume":"129","author":[{"family":"Anderson","given":"Jeffrey L."}],"issued":{"date-parts":[["2001",12]]}}}],"schema":"https://github.com/citation-style-language/schema/raw/master/csl-citation.json"} </w:instrText>
+        <w:instrText xml:space="preserve"> ADDIN ZOTERO_ITEM CSL_CITATION {"citationID":"1c4wqN9W","properties":{"formattedCitation":"\\super 31\\nosupersub{}","plainCitation":"31","noteIndex":0},"citationItems":[{"id":205,"uris":["http://zotero.org/users/9551388/items/9R354AKT"],"itemData":{"id":205,"type":"article-journal","abstract":"A theory for estimating the probability distribution of the state of a model given a set of observations exists. This nonlinear ﬁltering theory uniﬁes the data assimilation and ensemble generation problem that have been key foci of prediction and predictability research for numerical weather and ocean prediction applications. A new algorithm, referred to as an ensemble adjustment Kalman ﬁlter, and the more traditional implementation of the ensemble Kalman ﬁlter in which ‘‘perturbed observations’’ are used, are derived as Monte Carlo approximations to the nonlinear ﬁlter. Both ensemble Kalman ﬁlter methods produce assimilations with small ensemble mean errors while providing reasonable measures of uncertainty in the assimilated variables. The ensemble methods can assimilate observations with a nonlinear relation to model state variables and can also use observations to estimate the value of imprecisely known model parameters. These ensemble ﬁlter methods are shown to have signiﬁcant advantages over four-dimensional variational assimilation in low-order models and scale easily to much larger applications. Heuristic modiﬁcations to the ﬁltering algorithms allow them to be applied efﬁciently to very large models by sequentially processing observations and computing the impact of each observation on each state variable in an independent calculation. The ensemble adjustment Kalman ﬁlter is applied to a nondivergent barotropic model on the sphere to demonstrate the capabilities of the ﬁlters in models with state spaces that are much larger than the ensemble size.","container-title":"Monthly Weather Review","DOI":"10.1175/1520-0493(2001)129&lt;2884:AEAKFF&gt;2.0.CO;2","ISSN":"0027-0644, 1520-0493","issue":"12","journalAbbreviation":"Mon. Wea. Rev.","language":"en","page":"2884-2903","source":"DOI.org (Crossref)","title":"An Ensemble Adjustment Kalman Filter for Data Assimilation","volume":"129","author":[{"family":"Anderson","given":"Jeffrey L."}],"issued":{"date-parts":[["2001",12]]}}}],"schema":"https://github.com/citation-style-language/schema/raw/master/csl-citation.json"} </w:instrText>
       </w:r>
       <w:r>
         <w:rPr>
@@ -14246,7 +14781,7 @@
           <w:vertAlign w:val="superscript"/>
           <w:lang w:val="en-GB"/>
         </w:rPr>
-        <w:t>29</w:t>
+        <w:t>31</w:t>
       </w:r>
       <w:r>
         <w:rPr>
@@ -14282,7 +14817,7 @@
           <w:sz w:val="20"/>
           <w:szCs w:val="20"/>
         </w:rPr>
-        <w:instrText xml:space="preserve"> ADDIN ZOTERO_ITEM CSL_CITATION {"citationID":"EsHX0GTh","properties":{"formattedCitation":"\\super 41,42\\nosupersub{}","plainCitation":"41,42","noteIndex":0},"citationItems":[{"id":200,"uris":["http://zotero.org/users/9551388/items/9E8VPYBM"],"itemData":{"id":200,"type":"article-journal","container-title":"Proceedings of the National Academy of Sciences","DOI":"10.1073/pnas.0603181103","ISSN":"0027-8424, 1091-6490","issue":"49","journalAbbreviation":"Proceedings of the National Academy of Sciences","language":"en","page":"18438-18443","source":"DOI.org (Crossref)","title":"Inference for nonlinear dynamical systems","volume":"103","author":[{"family":"Ionides","given":"E. L."},{"family":"Breto","given":"C."},{"family":"King","given":"A. A."}],"issued":{"date-parts":[["2006",12,5]]}}},{"id":201,"uris":["http://zotero.org/users/9551388/items/IXQ7WENK"],"itemData":{"id":201,"type":"article-journal","abstract":"Iterated filtering algorithms are stochastic optimization procedures for latent variable models that recursively combine parameter perturbations with latent variable reconstruction. Previously, theoretical support for these algorithms has been based on the use of conditional moments of perturbed parameters to approximate derivatives of the log likelihood function. Here, a theoretical approach is introduced based on the convergence of an iterated Bayes map. An algorithm supported by this theory displays substantial numerical improvement on the computational challenge of inferring parameters of a partially observed Markov process.","container-title":"Proceedings of the National Academy of Sciences","DOI":"10.1073/pnas.1410597112","ISSN":"0027-8424, 1091-6490","issue":"3","journalAbbreviation":"Proc Natl Acad Sci USA","language":"en","page":"719-724","source":"DOI.org (Crossref)","title":"Inference for dynamic and latent variable models via iterated, perturbed Bayes maps","volume":"112","author":[{"family":"Ionides","given":"Edward L."},{"family":"Nguyen","given":"Dao"},{"family":"Atchadé","given":"Yves"},{"family":"Stoev","given":"Stilian"},{"family":"King","given":"Aaron A."}],"issued":{"date-parts":[["2015",1,20]]}}}],"schema":"https://github.com/citation-style-language/schema/raw/master/csl-citation.json"} </w:instrText>
+        <w:instrText xml:space="preserve"> ADDIN ZOTERO_ITEM CSL_CITATION {"citationID":"EsHX0GTh","properties":{"formattedCitation":"\\super 43,44\\nosupersub{}","plainCitation":"43,44","noteIndex":0},"citationItems":[{"id":200,"uris":["http://zotero.org/users/9551388/items/9E8VPYBM"],"itemData":{"id":200,"type":"article-journal","container-title":"Proceedings of the National Academy of Sciences","DOI":"10.1073/pnas.0603181103","ISSN":"0027-8424, 1091-6490","issue":"49","journalAbbreviation":"Proceedings of the National Academy of Sciences","language":"en","page":"18438-18443","source":"DOI.org (Crossref)","title":"Inference for nonlinear dynamical systems","volume":"103","author":[{"family":"Ionides","given":"E. L."},{"family":"Breto","given":"C."},{"family":"King","given":"A. A."}],"issued":{"date-parts":[["2006",12,5]]}}},{"id":201,"uris":["http://zotero.org/users/9551388/items/IXQ7WENK"],"itemData":{"id":201,"type":"article-journal","abstract":"Iterated filtering algorithms are stochastic optimization procedures for latent variable models that recursively combine parameter perturbations with latent variable reconstruction. Previously, theoretical support for these algorithms has been based on the use of conditional moments of perturbed parameters to approximate derivatives of the log likelihood function. Here, a theoretical approach is introduced based on the convergence of an iterated Bayes map. An algorithm supported by this theory displays substantial numerical improvement on the computational challenge of inferring parameters of a partially observed Markov process.","container-title":"Proceedings of the National Academy of Sciences","DOI":"10.1073/pnas.1410597112","ISSN":"0027-8424, 1091-6490","issue":"3","journalAbbreviation":"Proc Natl Acad Sci USA","language":"en","page":"719-724","source":"DOI.org (Crossref)","title":"Inference for dynamic and latent variable models via iterated, perturbed Bayes maps","volume":"112","author":[{"family":"Ionides","given":"Edward L."},{"family":"Nguyen","given":"Dao"},{"family":"Atchadé","given":"Yves"},{"family":"Stoev","given":"Stilian"},{"family":"King","given":"Aaron A."}],"issued":{"date-parts":[["2015",1,20]]}}}],"schema":"https://github.com/citation-style-language/schema/raw/master/csl-citation.json"} </w:instrText>
       </w:r>
       <w:r>
         <w:rPr>
@@ -14301,7 +14836,7 @@
           <w:vertAlign w:val="superscript"/>
           <w:lang w:val="en-GB"/>
         </w:rPr>
-        <w:t>41,42</w:t>
+        <w:t>43,44</w:t>
       </w:r>
       <w:r>
         <w:rPr>
@@ -14337,7 +14872,7 @@
           <w:sz w:val="20"/>
           <w:szCs w:val="20"/>
         </w:rPr>
-        <w:instrText xml:space="preserve"> ADDIN ZOTERO_ITEM CSL_CITATION {"citationID":"wLZivfXX","properties":{"formattedCitation":"\\super 43,44\\nosupersub{}","plainCitation":"43,44","noteIndex":0},"citationItems":[{"id":212,"uris":["http://zotero.org/users/9551388/items/N275R7HA"],"itemData":{"id":212,"type":"article-journal","abstract":"Abstract\n            \n              Array programming provides a powerful, compact and expressive syntax for accessing, manipulating and operating on data in vectors, matrices and higher-dimensional arrays. NumPy is the primary array programming library for the Python language. It has an essential role in research analysis pipelines in fields as diverse as physics, chemistry, astronomy, geoscience, biology, psychology, materials science, engineering, finance and economics. For example, in astronomy, NumPy was an important part of the software stack used in the discovery of gravitational waves\n              1\n              and in the first imaging of a black hole\n              2\n              . Here we review how a few fundamental array concepts lead to a simple and powerful programming paradigm for organizing, exploring and analysing scientific data. NumPy is the foundation upon which the scientific Python ecosystem is constructed. It is so pervasive that several projects, targeting audiences with specialized needs, have developed their own NumPy-like interfaces and array objects. Owing to its central position in the ecosystem, NumPy increasingly acts as an interoperability layer between such array computation libraries and, together with its application programming interface (API), provides a flexible framework to support the next decade of scientific and industrial analysis.","container-title":"Nature","DOI":"10.1038/s41586-020-2649-2","ISSN":"0028-0836, 1476-4687","issue":"7825","journalAbbreviation":"Nature","language":"en","page":"357-362","source":"DOI.org (Crossref)","title":"Array programming with NumPy","volume":"585","author":[{"family":"Harris","given":"Charles R."},{"family":"Millman","given":"K. Jarrod"},{"family":"Walt","given":"Stéfan J.","non-dropping-particle":"van der"},{"family":"Gommers","given":"Ralf"},{"family":"Virtanen","given":"Pauli"},{"family":"Cournapeau","given":"David"},{"family":"Wieser","given":"Eric"},{"family":"Taylor","given":"Julian"},{"family":"Berg","given":"Sebastian"},{"family":"Smith","given":"Nathaniel J."},{"family":"Kern","given":"Robert"},{"family":"Picus","given":"Matti"},{"family":"Hoyer","given":"Stephan"},{"family":"Kerkwijk","given":"Marten H.","non-dropping-particle":"van"},{"family":"Brett","given":"Matthew"},{"family":"Haldane","given":"Allan"},{"family":"Río","given":"Jaime Fernández","non-dropping-particle":"del"},{"family":"Wiebe","given":"Mark"},{"family":"Peterson","given":"Pearu"},{"family":"Gérard-Marchant","given":"Pierre"},{"family":"Sheppard","given":"Kevin"},{"family":"Reddy","given":"Tyler"},{"family":"Weckesser","given":"Warren"},{"family":"Abbasi","given":"Hameer"},{"family":"Gohlke","given":"Christoph"},{"family":"Oliphant","given":"Travis E."}],"issued":{"date-parts":[["2020",9,17]]}}},{"id":215,"uris":["http://zotero.org/users/9551388/items/CGBSI3UM"],"itemData":{"id":215,"type":"article-journal","abstract":"Abstract\n            SciPy is an open-source scientific computing library for the Python programming language. Since its initial release in 2001, SciPy has become a de facto standard for leveraging scientific algorithms in Python, with over 600 unique code contributors, thousands of dependent packages, over 100,000 dependent repositories and millions of downloads per year. In this work, we provide an overview of the capabilities and development practices of SciPy 1.0 and highlight some recent technical developments.","container-title":"Nature Methods","DOI":"10.1038/s41592-019-0686-2","ISSN":"1548-7091, 1548-7105","issue":"3","journalAbbreviation":"Nat Methods","language":"en","page":"261-272","source":"DOI.org (Crossref)","title":"SciPy 1.0: fundamental algorithms for scientific computing in Python","title-short":"SciPy 1.0","volume":"17","author":[{"family":"Virtanen","given":"Pauli"},{"family":"Gommers","given":"Ralf"},{"family":"Oliphant","given":"Travis E."},{"family":"Haberland","given":"Matt"},{"family":"Reddy","given":"Tyler"},{"family":"Cournapeau","given":"David"},{"family":"Burovski","given":"Evgeni"},{"family":"Peterson","given":"Pearu"},{"family":"Weckesser","given":"Warren"},{"family":"Bright","given":"Jonathan"},{"family":"Walt","given":"Stéfan J.","non-dropping-particle":"van der"},{"family":"Brett","given":"Matthew"},{"family":"Wilson","given":"Joshua"},{"family":"Millman","given":"K. Jarrod"},{"family":"Mayorov","given":"Nikolay"},{"family":"Nelson","given":"Andrew R. J."},{"family":"Jones","given":"Eric"},{"family":"Kern","given":"Robert"},{"family":"Larson","given":"Eric"},{"family":"Carey","given":"C J"},{"family":"Polat","given":"İlhan"},{"family":"Feng","given":"Yu"},{"family":"Moore","given":"Eric W."},{"family":"VanderPlas","given":"Jake"},{"family":"Laxalde","given":"Denis"},{"family":"Perktold","given":"Josef"},{"family":"Cimrman","given":"Robert"},{"family":"Henriksen","given":"Ian"},{"family":"Quintero","given":"E. A."},{"family":"Harris","given":"Charles R."},{"family":"Archibald","given":"Anne M."},{"family":"Ribeiro","given":"Antônio H."},{"family":"Pedregosa","given":"Fabian"},{"family":"Mulbregt","given":"Paul","non-dropping-particle":"van"},{"literal":"SciPy 1.0 Contributors"},{"family":"Vijaykumar","given":"Aditya"},{"family":"Bardelli","given":"Alessandro Pietro"},{"family":"Rothberg","given":"Alex"},{"family":"Hilboll","given":"Andreas"},{"family":"Kloeckner","given":"Andreas"},{"family":"Scopatz","given":"Anthony"},{"family":"Lee","given":"Antony"},{"family":"Rokem","given":"Ariel"},{"family":"Woods","given":"C. Nathan"},{"family":"Fulton","given":"Chad"},{"family":"Masson","given":"Charles"},{"family":"Häggström","given":"Christian"},{"family":"Fitzgerald","given":"Clark"},{"family":"Nicholson","given":"David A."},{"family":"Hagen","given":"David R."},{"family":"Pasechnik","given":"Dmitrii V."},{"family":"Olivetti","given":"Emanuele"},{"family":"Martin","given":"Eric"},{"family":"Wieser","given":"Eric"},{"family":"Silva","given":"Fabrice"},{"family":"Lenders","given":"Felix"},{"family":"Wilhelm","given":"Florian"},{"family":"Young","given":"G."},{"family":"Price","given":"Gavin A."},{"family":"Ingold","given":"Gert-Ludwig"},{"family":"Allen","given":"Gregory E."},{"family":"Lee","given":"Gregory R."},{"family":"Audren","given":"Hervé"},{"family":"Probst","given":"Irvin"},{"family":"Dietrich","given":"Jörg P."},{"family":"Silterra","given":"Jacob"},{"family":"Webber","given":"James T"},{"family":"Slavič","given":"Janko"},{"family":"Nothman","given":"Joel"},{"family":"Buchner","given":"Johannes"},{"family":"Kulick","given":"Johannes"},{"family":"Schönberger","given":"Johannes L."},{"family":"Miranda Cardoso","given":"José Vinícius","non-dropping-particle":"de"},{"family":"Reimer","given":"Joscha"},{"family":"Harrington","given":"Joseph"},{"family":"Rodríguez","given":"Juan Luis Cano"},{"family":"Nunez-Iglesias","given":"Juan"},{"family":"Kuczynski","given":"Justin"},{"family":"Tritz","given":"Kevin"},{"family":"Thoma","given":"Martin"},{"family":"Newville","given":"Matthew"},{"family":"Kümmerer","given":"Matthias"},{"family":"Bolingbroke","given":"Maximilian"},{"family":"Tartre","given":"Michael"},{"family":"Pak","given":"Mikhail"},{"family":"Smith","given":"Nathaniel J."},{"family":"Nowaczyk","given":"Nikolai"},{"family":"Shebanov","given":"Nikolay"},{"family":"Pavlyk","given":"Oleksandr"},{"family":"Brodtkorb","given":"Per A."},{"family":"Lee","given":"Perry"},{"family":"McGibbon","given":"Robert T."},{"family":"Feldbauer","given":"Roman"},{"family":"Lewis","given":"Sam"},{"family":"Tygier","given":"Sam"},{"family":"Sievert","given":"Scott"},{"family":"Vigna","given":"Sebastiano"},{"family":"Peterson","given":"Stefan"},{"family":"More","given":"Surhud"},{"family":"Pudlik","given":"Tadeusz"},{"family":"Oshima","given":"Takuya"},{"family":"Pingel","given":"Thomas J."},{"family":"Robitaille","given":"Thomas P."},{"family":"Spura","given":"Thomas"},{"family":"Jones","given":"Thouis R."},{"family":"Cera","given":"Tim"},{"family":"Leslie","given":"Tim"},{"family":"Zito","given":"Tiziano"},{"family":"Krauss","given":"Tom"},{"family":"Upadhyay","given":"Utkarsh"},{"family":"Halchenko","given":"Yaroslav O."},{"family":"Vázquez-Baeza","given":"Yoshiki"}],"issued":{"date-parts":[["2020",3,2]]}}}],"schema":"https://github.com/citation-style-language/schema/raw/master/csl-citation.json"} </w:instrText>
+        <w:instrText xml:space="preserve"> ADDIN ZOTERO_ITEM CSL_CITATION {"citationID":"wLZivfXX","properties":{"formattedCitation":"\\super 45,46\\nosupersub{}","plainCitation":"45,46","noteIndex":0},"citationItems":[{"id":212,"uris":["http://zotero.org/users/9551388/items/N275R7HA"],"itemData":{"id":212,"type":"article-journal","abstract":"Abstract\n            \n              Array programming provides a powerful, compact and expressive syntax for accessing, manipulating and operating on data in vectors, matrices and higher-dimensional arrays. NumPy is the primary array programming library for the Python language. It has an essential role in research analysis pipelines in fields as diverse as physics, chemistry, astronomy, geoscience, biology, psychology, materials science, engineering, finance and economics. For example, in astronomy, NumPy was an important part of the software stack used in the discovery of gravitational waves\n              1\n              and in the first imaging of a black hole\n              2\n              . Here we review how a few fundamental array concepts lead to a simple and powerful programming paradigm for organizing, exploring and analysing scientific data. NumPy is the foundation upon which the scientific Python ecosystem is constructed. It is so pervasive that several projects, targeting audiences with specialized needs, have developed their own NumPy-like interfaces and array objects. Owing to its central position in the ecosystem, NumPy increasingly acts as an interoperability layer between such array computation libraries and, together with its application programming interface (API), provides a flexible framework to support the next decade of scientific and industrial analysis.","container-title":"Nature","DOI":"10.1038/s41586-020-2649-2","ISSN":"0028-0836, 1476-4687","issue":"7825","journalAbbreviation":"Nature","language":"en","page":"357-362","source":"DOI.org (Crossref)","title":"Array programming with NumPy","volume":"585","author":[{"family":"Harris","given":"Charles R."},{"family":"Millman","given":"K. Jarrod"},{"family":"Walt","given":"Stéfan J.","non-dropping-particle":"van der"},{"family":"Gommers","given":"Ralf"},{"family":"Virtanen","given":"Pauli"},{"family":"Cournapeau","given":"David"},{"family":"Wieser","given":"Eric"},{"family":"Taylor","given":"Julian"},{"family":"Berg","given":"Sebastian"},{"family":"Smith","given":"Nathaniel J."},{"family":"Kern","given":"Robert"},{"family":"Picus","given":"Matti"},{"family":"Hoyer","given":"Stephan"},{"family":"Kerkwijk","given":"Marten H.","non-dropping-particle":"van"},{"family":"Brett","given":"Matthew"},{"family":"Haldane","given":"Allan"},{"family":"Río","given":"Jaime Fernández","non-dropping-particle":"del"},{"family":"Wiebe","given":"Mark"},{"family":"Peterson","given":"Pearu"},{"family":"Gérard-Marchant","given":"Pierre"},{"family":"Sheppard","given":"Kevin"},{"family":"Reddy","given":"Tyler"},{"family":"Weckesser","given":"Warren"},{"family":"Abbasi","given":"Hameer"},{"family":"Gohlke","given":"Christoph"},{"family":"Oliphant","given":"Travis E."}],"issued":{"date-parts":[["2020",9,17]]}}},{"id":215,"uris":["http://zotero.org/users/9551388/items/CGBSI3UM"],"itemData":{"id":215,"type":"article-journal","abstract":"Abstract\n            SciPy is an open-source scientific computing library for the Python programming language. Since its initial release in 2001, SciPy has become a de facto standard for leveraging scientific algorithms in Python, with over 600 unique code contributors, thousands of dependent packages, over 100,000 dependent repositories and millions of downloads per year. In this work, we provide an overview of the capabilities and development practices of SciPy 1.0 and highlight some recent technical developments.","container-title":"Nature Methods","DOI":"10.1038/s41592-019-0686-2","ISSN":"1548-7091, 1548-7105","issue":"3","journalAbbreviation":"Nat Methods","language":"en","page":"261-272","source":"DOI.org (Crossref)","title":"SciPy 1.0: fundamental algorithms for scientific computing in Python","title-short":"SciPy 1.0","volume":"17","author":[{"family":"Virtanen","given":"Pauli"},{"family":"Gommers","given":"Ralf"},{"family":"Oliphant","given":"Travis E."},{"family":"Haberland","given":"Matt"},{"family":"Reddy","given":"Tyler"},{"family":"Cournapeau","given":"David"},{"family":"Burovski","given":"Evgeni"},{"family":"Peterson","given":"Pearu"},{"family":"Weckesser","given":"Warren"},{"family":"Bright","given":"Jonathan"},{"family":"Walt","given":"Stéfan J.","non-dropping-particle":"van der"},{"family":"Brett","given":"Matthew"},{"family":"Wilson","given":"Joshua"},{"family":"Millman","given":"K. Jarrod"},{"family":"Mayorov","given":"Nikolay"},{"family":"Nelson","given":"Andrew R. J."},{"family":"Jones","given":"Eric"},{"family":"Kern","given":"Robert"},{"family":"Larson","given":"Eric"},{"family":"Carey","given":"C J"},{"family":"Polat","given":"İlhan"},{"family":"Feng","given":"Yu"},{"family":"Moore","given":"Eric W."},{"family":"VanderPlas","given":"Jake"},{"family":"Laxalde","given":"Denis"},{"family":"Perktold","given":"Josef"},{"family":"Cimrman","given":"Robert"},{"family":"Henriksen","given":"Ian"},{"family":"Quintero","given":"E. A."},{"family":"Harris","given":"Charles R."},{"family":"Archibald","given":"Anne M."},{"family":"Ribeiro","given":"Antônio H."},{"family":"Pedregosa","given":"Fabian"},{"family":"Mulbregt","given":"Paul","non-dropping-particle":"van"},{"literal":"SciPy 1.0 Contributors"},{"family":"Vijaykumar","given":"Aditya"},{"family":"Bardelli","given":"Alessandro Pietro"},{"family":"Rothberg","given":"Alex"},{"family":"Hilboll","given":"Andreas"},{"family":"Kloeckner","given":"Andreas"},{"family":"Scopatz","given":"Anthony"},{"family":"Lee","given":"Antony"},{"family":"Rokem","given":"Ariel"},{"family":"Woods","given":"C. Nathan"},{"family":"Fulton","given":"Chad"},{"family":"Masson","given":"Charles"},{"family":"Häggström","given":"Christian"},{"family":"Fitzgerald","given":"Clark"},{"family":"Nicholson","given":"David A."},{"family":"Hagen","given":"David R."},{"family":"Pasechnik","given":"Dmitrii V."},{"family":"Olivetti","given":"Emanuele"},{"family":"Martin","given":"Eric"},{"family":"Wieser","given":"Eric"},{"family":"Silva","given":"Fabrice"},{"family":"Lenders","given":"Felix"},{"family":"Wilhelm","given":"Florian"},{"family":"Young","given":"G."},{"family":"Price","given":"Gavin A."},{"family":"Ingold","given":"Gert-Ludwig"},{"family":"Allen","given":"Gregory E."},{"family":"Lee","given":"Gregory R."},{"family":"Audren","given":"Hervé"},{"family":"Probst","given":"Irvin"},{"family":"Dietrich","given":"Jörg P."},{"family":"Silterra","given":"Jacob"},{"family":"Webber","given":"James T"},{"family":"Slavič","given":"Janko"},{"family":"Nothman","given":"Joel"},{"family":"Buchner","given":"Johannes"},{"family":"Kulick","given":"Johannes"},{"family":"Schönberger","given":"Johannes L."},{"family":"Miranda Cardoso","given":"José Vinícius","non-dropping-particle":"de"},{"family":"Reimer","given":"Joscha"},{"family":"Harrington","given":"Joseph"},{"family":"Rodríguez","given":"Juan Luis Cano"},{"family":"Nunez-Iglesias","given":"Juan"},{"family":"Kuczynski","given":"Justin"},{"family":"Tritz","given":"Kevin"},{"family":"Thoma","given":"Martin"},{"family":"Newville","given":"Matthew"},{"family":"Kümmerer","given":"Matthias"},{"family":"Bolingbroke","given":"Maximilian"},{"family":"Tartre","given":"Michael"},{"family":"Pak","given":"Mikhail"},{"family":"Smith","given":"Nathaniel J."},{"family":"Nowaczyk","given":"Nikolai"},{"family":"Shebanov","given":"Nikolay"},{"family":"Pavlyk","given":"Oleksandr"},{"family":"Brodtkorb","given":"Per A."},{"family":"Lee","given":"Perry"},{"family":"McGibbon","given":"Robert T."},{"family":"Feldbauer","given":"Roman"},{"family":"Lewis","given":"Sam"},{"family":"Tygier","given":"Sam"},{"family":"Sievert","given":"Scott"},{"family":"Vigna","given":"Sebastiano"},{"family":"Peterson","given":"Stefan"},{"family":"More","given":"Surhud"},{"family":"Pudlik","given":"Tadeusz"},{"family":"Oshima","given":"Takuya"},{"family":"Pingel","given":"Thomas J."},{"family":"Robitaille","given":"Thomas P."},{"family":"Spura","given":"Thomas"},{"family":"Jones","given":"Thouis R."},{"family":"Cera","given":"Tim"},{"family":"Leslie","given":"Tim"},{"family":"Zito","given":"Tiziano"},{"family":"Krauss","given":"Tom"},{"family":"Upadhyay","given":"Utkarsh"},{"family":"Halchenko","given":"Yaroslav O."},{"family":"Vázquez-Baeza","given":"Yoshiki"}],"issued":{"date-parts":[["2020",3,2]]}}}],"schema":"https://github.com/citation-style-language/schema/raw/master/csl-citation.json"} </w:instrText>
       </w:r>
       <w:r>
         <w:rPr>
@@ -14356,7 +14891,7 @@
           <w:vertAlign w:val="superscript"/>
           <w:lang w:val="en-GB"/>
         </w:rPr>
-        <w:t>43,44</w:t>
+        <w:t>45,46</w:t>
       </w:r>
       <w:r>
         <w:rPr>
@@ -14437,7 +14972,17 @@
           <w:sz w:val="20"/>
           <w:szCs w:val="20"/>
         </w:rPr>
-        <w:t xml:space="preserve"> using simulated outbreaks (i.e., the ability of the framework to infer the parameters when they are known). We generated synthetic observations of incident microorganism colonization using the ABM and assigned importation and nosocomial transmission rates. The synthetic observations were then assimilated into the full model-inference system to assess system ability to accurately estimate the parameters. In total, ten synthetic time series of observations were generated with parameters spanning a broad range</w:t>
+        <w:t xml:space="preserve"> using simulated outbreaks (i.e., the ability of the framework to infer the parameters when they are known). We generated synthetic observations of incident microorganism colonization using the ABM and assigned importation and nosocomial transmission rates. The synthetic observations were then assimilated into the full </w:t>
+      </w:r>
+      <w:r>
+        <w:rPr>
+          <w:rFonts w:ascii="Arial" w:hAnsi="Arial" w:cs="Arial"/>
+          <w:color w:val="000000"/>
+          <w:sz w:val="20"/>
+          <w:szCs w:val="20"/>
+        </w:rPr>
+        <w:lastRenderedPageBreak/>
+        <w:t>model-inference system to assess system ability to accurately estimate the parameters. In total, ten synthetic time series of observations were generated with parameters spanning a broad range</w:t>
       </w:r>
       <w:r>
         <w:rPr>
@@ -14693,16 +15238,7 @@
           <w:sz w:val="20"/>
           <w:szCs w:val="20"/>
         </w:rPr>
-        <w:t xml:space="preserve">owever, </w:t>
-      </w:r>
-      <w:r>
-        <w:rPr>
-          <w:rFonts w:ascii="Arial" w:hAnsi="Arial" w:cs="Arial"/>
-          <w:sz w:val="20"/>
-          <w:szCs w:val="20"/>
-        </w:rPr>
-        <w:lastRenderedPageBreak/>
-        <w:t xml:space="preserve">we also performed sensitivity analyses in which we restricted </w:t>
+        <w:t xml:space="preserve">owever, we also performed sensitivity analyses in which we restricted </w:t>
       </w:r>
       <w:r>
         <w:rPr>
@@ -15479,7 +16015,17 @@
           <w:sz w:val="20"/>
           <w:szCs w:val="20"/>
         </w:rPr>
-        <w:t xml:space="preserve">n-hospital patients (red) and admitted patients (blue) during the study period at daily resolution (weekly variability is evident). </w:t>
+        <w:t xml:space="preserve">n-hospital patients (red) and admitted patients (blue) during the study period at daily </w:t>
+      </w:r>
+      <w:r>
+        <w:rPr>
+          <w:rFonts w:ascii="Arial" w:hAnsi="Arial" w:cs="Arial"/>
+          <w:color w:val="000000"/>
+          <w:sz w:val="20"/>
+          <w:szCs w:val="20"/>
+        </w:rPr>
+        <w:lastRenderedPageBreak/>
+        <w:t xml:space="preserve">resolution (weekly variability is evident). </w:t>
       </w:r>
       <w:r>
         <w:rPr>
@@ -15555,7 +16101,6 @@
           <w:sz w:val="20"/>
           <w:szCs w:val="20"/>
         </w:rPr>
-        <w:lastRenderedPageBreak/>
         <w:t xml:space="preserve">period. </w:t>
       </w:r>
       <w:r>
@@ -16395,7 +16940,17 @@
           <w:sz w:val="20"/>
           <w:szCs w:val="20"/>
         </w:rPr>
-        <w:t xml:space="preserve"> Hospital level fit: Light and dark ribbons show the 95% and 50% quantiles, respectively, constructed from 300 simulations with the posterior estimates of parameters. Observed carriage is plotted with dots at weekly time scale. D) Calibration plot. Hospital</w:t>
+        <w:t xml:space="preserve"> Hospital level fit: Light and dark ribbons show the 95% and 50% quantiles, respectively, constructed from 300 simulations with the posterior estimates of parameters. Observed carriage is plotted with dots at weekly time scale. D) Calibration plot. </w:t>
+      </w:r>
+      <w:r>
+        <w:rPr>
+          <w:rFonts w:ascii="Arial" w:hAnsi="Arial" w:cs="Arial"/>
+          <w:color w:val="000000"/>
+          <w:sz w:val="20"/>
+          <w:szCs w:val="20"/>
+        </w:rPr>
+        <w:lastRenderedPageBreak/>
+        <w:t>Hospital</w:t>
       </w:r>
       <w:r>
         <w:rPr>
@@ -17453,7 +18008,6 @@
                 <w:sz w:val="20"/>
                 <w:szCs w:val="20"/>
               </w:rPr>
-              <w:lastRenderedPageBreak/>
               <w:t>Scenario 3</w:t>
             </w:r>
           </w:p>
@@ -18853,6 +19407,14 @@
     <w:abstractNumId w:val="0"/>
   </w:num>
 </w:numbering>
+</file>
+
+<file path=word/people.xml><?xml version="1.0" encoding="utf-8"?>
+<w15:people xmlns:wpc="http://schemas.microsoft.com/office/word/2010/wordprocessingCanvas" xmlns:cx="http://schemas.microsoft.com/office/drawing/2014/chartex" xmlns:cx1="http://schemas.microsoft.com/office/drawing/2015/9/8/chartex" xmlns:cx2="http://schemas.microsoft.com/office/drawing/2015/10/21/chartex" xmlns:cx3="http://schemas.microsoft.com/office/drawing/2016/5/9/chartex" xmlns:cx4="http://schemas.microsoft.com/office/drawing/2016/5/10/chartex" xmlns:cx5="http://schemas.microsoft.com/office/drawing/2016/5/11/chartex" xmlns:cx6="http://schemas.microsoft.com/office/drawing/2016/5/12/chartex" xmlns:cx7="http://schemas.microsoft.com/office/drawing/2016/5/13/chartex" xmlns:cx8="http://schemas.microsoft.com/office/drawing/2016/5/14/chartex" xmlns:mc="http://schemas.openxmlformats.org/markup-compatibility/2006" xmlns:aink="http://schemas.microsoft.com/office/drawing/2016/ink" xmlns:am3d="http://schemas.microsoft.com/office/drawing/2017/model3d" xmlns:o="urn:schemas-microsoft-com:office:office" xmlns:oel="http://schemas.microsoft.com/office/2019/extlst" xmlns:r="http://schemas.openxmlformats.org/officeDocument/2006/relationships" xmlns:m="http://schemas.openxmlformats.org/officeDocument/2006/math" xmlns:v="urn:schemas-microsoft-com:vml" xmlns:wp14="http://schemas.microsoft.com/office/word/2010/wordprocessingDrawing" xmlns:wp="http://schemas.openxmlformats.org/drawingml/2006/wordprocessingDrawing" xmlns:w10="urn:schemas-microsoft-com:office:word" xmlns:w="http://schemas.openxmlformats.org/wordprocessingml/2006/main" xmlns:w14="http://schemas.microsoft.com/office/word/2010/wordml" xmlns:w15="http://schemas.microsoft.com/office/word/2012/wordml" xmlns:w16cex="http://schemas.microsoft.com/office/word/2018/wordml/cex" xmlns:w16cid="http://schemas.microsoft.com/office/word/2016/wordml/cid" xmlns:w16="http://schemas.microsoft.com/office/word/2018/wordml" xmlns:w16du="http://schemas.microsoft.com/office/word/2023/wordml/word16du" xmlns:w16sdtdh="http://schemas.microsoft.com/office/word/2020/wordml/sdtdatahash" xmlns:w16se="http://schemas.microsoft.com/office/word/2015/wordml/symex" xmlns:wpg="http://schemas.microsoft.com/office/word/2010/wordprocessingGroup" xmlns:wpi="http://schemas.microsoft.com/office/word/2010/wordprocessingInk" xmlns:wne="http://schemas.microsoft.com/office/word/2006/wordml" xmlns:wps="http://schemas.microsoft.com/office/word/2010/wordprocessingShape" mc:Ignorable="w14 w15 w16se w16cid w16 w16cex w16sdtdh wp14">
+  <w15:person w15:author="Cascante Vega, Jaime E.">
+    <w15:presenceInfo w15:providerId="AD" w15:userId="S::jc5647@cumc.columbia.edu::3677c03d-1a31-4cc1-b5d3-d4cdd0e39dc4"/>
+  </w15:person>
+</w15:people>
 </file>
 
 <file path=word/styles.xml><?xml version="1.0" encoding="utf-8"?>

</xml_diff>

<commit_message>
update figures and draft
</commit_message>
<xml_diff>
--- a/manuscript/Draft01.docx
+++ b/manuscript/Draft01.docx
@@ -11417,7 +11417,7 @@
           <w:szCs w:val="20"/>
           <w:lang w:val="en-US"/>
         </w:rPr>
-        <w:t xml:space="preserve"> ran with the true parameters</w:t>
+        <w:t xml:space="preserve"> </w:t>
       </w:r>
       <w:r>
         <w:rPr>
@@ -11425,7 +11425,7 @@
           <w:sz w:val="20"/>
           <w:szCs w:val="20"/>
         </w:rPr>
-        <w:t xml:space="preserve"> (See SI Figure S</w:t>
+        <w:t>(See SI Figure S</w:t>
       </w:r>
       <w:r>
         <w:rPr>
@@ -15273,7 +15273,29 @@
           <w:szCs w:val="20"/>
           <w:lang w:val="en-US"/>
         </w:rPr>
-        <w:t xml:space="preserve"> measure used to approximate and infer transmission, however it represents multiple synergies of the surveillance system.</w:t>
+        <w:t xml:space="preserve"> measure used to approximate and infer transmission, however it represents multiple synergies of the surveillance system</w:t>
+      </w:r>
+      <w:ins w:id="18" w:author="Cascante Vega, Jaime E." w:date="2023-05-05T11:18:00Z">
+        <w:r>
+          <w:rPr>
+            <w:rFonts w:ascii="Arial" w:hAnsi="Arial" w:cs="Arial"/>
+            <w:iCs/>
+            <w:sz w:val="20"/>
+            <w:szCs w:val="20"/>
+            <w:lang w:val="en-US"/>
+          </w:rPr>
+          <w:t xml:space="preserve"> </w:t>
+        </w:r>
+      </w:ins>
+      <w:r>
+        <w:rPr>
+          <w:rFonts w:ascii="Arial" w:hAnsi="Arial" w:cs="Arial"/>
+          <w:iCs/>
+          <w:sz w:val="20"/>
+          <w:szCs w:val="20"/>
+          <w:lang w:val="en-US"/>
+        </w:rPr>
+        <w:t>.</w:t>
       </w:r>
       <w:r>
         <w:rPr>
@@ -15522,17 +15544,7 @@
           <w:szCs w:val="20"/>
           <w:lang w:val="en-US"/>
         </w:rPr>
-        <w:t>infected</w:t>
-      </w:r>
-      <w:r>
-        <w:rPr>
-          <w:rFonts w:ascii="Arial" w:hAnsi="Arial" w:cs="Arial"/>
-          <w:iCs/>
-          <w:sz w:val="20"/>
-          <w:szCs w:val="20"/>
-          <w:lang w:val="en-US"/>
-        </w:rPr>
-        <w:t xml:space="preserve"> and therefore</w:t>
+        <w:t>infected and therefore</w:t>
       </w:r>
       <w:r>
         <w:rPr>
@@ -15552,17 +15564,7 @@
           <w:szCs w:val="20"/>
           <w:lang w:val="en-US"/>
         </w:rPr>
-        <w:t>searched for pathogens</w:t>
-      </w:r>
-      <w:r>
-        <w:rPr>
-          <w:rFonts w:ascii="Arial" w:hAnsi="Arial" w:cs="Arial"/>
-          <w:iCs/>
-          <w:sz w:val="20"/>
-          <w:szCs w:val="20"/>
-          <w:lang w:val="en-US"/>
-        </w:rPr>
-        <w:t xml:space="preserve"> </w:t>
+        <w:t xml:space="preserve">searched for pathogens </w:t>
       </w:r>
       <w:r>
         <w:rPr>
@@ -15993,7 +15995,355 @@
           <w:szCs w:val="20"/>
           <w:lang w:val="en-US"/>
         </w:rPr>
-        <w:t xml:space="preserve">. We surveyed the literature and set </w:t>
+        <w:t>.</w:t>
+      </w:r>
+      <w:commentRangeStart w:id="19"/>
+      <w:r>
+        <w:rPr>
+          <w:rFonts w:ascii="Arial" w:hAnsi="Arial" w:cs="Arial"/>
+          <w:iCs/>
+          <w:sz w:val="20"/>
+          <w:szCs w:val="20"/>
+          <w:lang w:val="en-US"/>
+        </w:rPr>
+        <w:t xml:space="preserve"> </w:t>
+      </w:r>
+      <w:r>
+        <w:rPr>
+          <w:rFonts w:ascii="Arial" w:hAnsi="Arial" w:cs="Arial"/>
+          <w:iCs/>
+          <w:sz w:val="20"/>
+          <w:szCs w:val="20"/>
+          <w:lang w:val="en-US"/>
+        </w:rPr>
+        <w:t>Epidemiological o</w:t>
+      </w:r>
+      <w:r>
+        <w:rPr>
+          <w:rFonts w:ascii="Arial" w:hAnsi="Arial" w:cs="Arial"/>
+          <w:iCs/>
+          <w:sz w:val="20"/>
+          <w:szCs w:val="20"/>
+          <w:lang w:val="en-US"/>
+        </w:rPr>
+        <w:t xml:space="preserve">bservational studies </w:t>
+      </w:r>
+      <w:commentRangeEnd w:id="19"/>
+      <w:r>
+        <w:rPr>
+          <w:rStyle w:val="CommentReference"/>
+        </w:rPr>
+        <w:commentReference w:id="19"/>
+      </w:r>
+      <w:r>
+        <w:rPr>
+          <w:rFonts w:ascii="Arial" w:hAnsi="Arial" w:cs="Arial"/>
+          <w:iCs/>
+          <w:sz w:val="20"/>
+          <w:szCs w:val="20"/>
+          <w:lang w:val="en-US"/>
+        </w:rPr>
+        <w:t>show</w:t>
+      </w:r>
+      <w:r>
+        <w:rPr>
+          <w:rFonts w:ascii="Arial" w:hAnsi="Arial" w:cs="Arial"/>
+          <w:iCs/>
+          <w:sz w:val="20"/>
+          <w:szCs w:val="20"/>
+          <w:lang w:val="en-US"/>
+        </w:rPr>
+        <w:t xml:space="preserve"> consistency in the range of human prevalence</w:t>
+      </w:r>
+      <w:r>
+        <w:rPr>
+          <w:rFonts w:ascii="Arial" w:hAnsi="Arial" w:cs="Arial"/>
+          <w:iCs/>
+          <w:sz w:val="20"/>
+          <w:szCs w:val="20"/>
+          <w:lang w:val="en-US"/>
+        </w:rPr>
+        <w:t>s</w:t>
+      </w:r>
+      <w:r>
+        <w:rPr>
+          <w:rFonts w:ascii="Arial" w:hAnsi="Arial" w:cs="Arial"/>
+          <w:iCs/>
+          <w:sz w:val="20"/>
+          <w:szCs w:val="20"/>
+          <w:lang w:val="en-US"/>
+        </w:rPr>
+        <w:t xml:space="preserve"> reported</w:t>
+      </w:r>
+      <w:r>
+        <w:rPr>
+          <w:rFonts w:ascii="Arial" w:hAnsi="Arial" w:cs="Arial"/>
+          <w:iCs/>
+          <w:sz w:val="20"/>
+          <w:szCs w:val="20"/>
+          <w:lang w:val="en-US"/>
+        </w:rPr>
+        <w:t xml:space="preserve"> for </w:t>
+      </w:r>
+      <w:r>
+        <w:rPr>
+          <w:rFonts w:ascii="Arial" w:hAnsi="Arial" w:cs="Arial"/>
+          <w:iCs/>
+          <w:sz w:val="20"/>
+          <w:szCs w:val="20"/>
+          <w:lang w:val="en-US"/>
+        </w:rPr>
+        <w:t xml:space="preserve">each </w:t>
+      </w:r>
+      <w:r>
+        <w:rPr>
+          <w:rFonts w:ascii="Arial" w:hAnsi="Arial" w:cs="Arial"/>
+          <w:iCs/>
+          <w:sz w:val="20"/>
+          <w:szCs w:val="20"/>
+          <w:lang w:val="en-US"/>
+        </w:rPr>
+        <w:t xml:space="preserve">bacterial </w:t>
+      </w:r>
+      <w:r>
+        <w:rPr>
+          <w:rFonts w:ascii="Arial" w:hAnsi="Arial" w:cs="Arial"/>
+          <w:iCs/>
+          <w:sz w:val="20"/>
+          <w:szCs w:val="20"/>
+          <w:lang w:val="en-US"/>
+        </w:rPr>
+        <w:t>microorganism</w:t>
+      </w:r>
+      <w:r>
+        <w:rPr>
+          <w:rFonts w:ascii="Arial" w:hAnsi="Arial" w:cs="Arial"/>
+          <w:iCs/>
+          <w:sz w:val="20"/>
+          <w:szCs w:val="20"/>
+          <w:lang w:val="en-US"/>
+        </w:rPr>
+        <w:t xml:space="preserve"> (Table 1 and SI section </w:t>
+      </w:r>
+      <w:r>
+        <w:rPr>
+          <w:rFonts w:ascii="Arial" w:hAnsi="Arial" w:cs="Arial"/>
+          <w:i/>
+          <w:sz w:val="20"/>
+          <w:szCs w:val="20"/>
+          <w:lang w:val="en-US"/>
+        </w:rPr>
+        <w:t>prevalence estimates</w:t>
+      </w:r>
+      <w:r>
+        <w:rPr>
+          <w:rFonts w:ascii="Arial" w:hAnsi="Arial" w:cs="Arial"/>
+          <w:iCs/>
+          <w:sz w:val="20"/>
+          <w:szCs w:val="20"/>
+          <w:lang w:val="en-US"/>
+        </w:rPr>
+        <w:t>)</w:t>
+      </w:r>
+      <w:r>
+        <w:rPr>
+          <w:rFonts w:ascii="Arial" w:hAnsi="Arial" w:cs="Arial"/>
+          <w:iCs/>
+          <w:sz w:val="20"/>
+          <w:szCs w:val="20"/>
+          <w:lang w:val="en-US"/>
+        </w:rPr>
+        <w:t xml:space="preserve">. </w:t>
+      </w:r>
+      <w:r>
+        <w:rPr>
+          <w:rFonts w:ascii="Arial" w:hAnsi="Arial" w:cs="Arial"/>
+          <w:iCs/>
+          <w:sz w:val="20"/>
+          <w:szCs w:val="20"/>
+          <w:lang w:val="en-US"/>
+        </w:rPr>
+        <w:t>E</w:t>
+      </w:r>
+      <w:r>
+        <w:rPr>
+          <w:rFonts w:ascii="Arial" w:hAnsi="Arial" w:cs="Arial"/>
+          <w:iCs/>
+          <w:sz w:val="20"/>
+          <w:szCs w:val="20"/>
+          <w:lang w:val="en-US"/>
+        </w:rPr>
+        <w:t xml:space="preserve">cological </w:t>
+      </w:r>
+      <w:r>
+        <w:rPr>
+          <w:rFonts w:ascii="Arial" w:hAnsi="Arial" w:cs="Arial"/>
+          <w:iCs/>
+          <w:sz w:val="20"/>
+          <w:szCs w:val="20"/>
+          <w:lang w:val="en-US"/>
+        </w:rPr>
+        <w:t>theory has</w:t>
+      </w:r>
+      <w:r>
+        <w:rPr>
+          <w:rFonts w:ascii="Arial" w:hAnsi="Arial" w:cs="Arial"/>
+          <w:iCs/>
+          <w:sz w:val="20"/>
+          <w:szCs w:val="20"/>
+          <w:lang w:val="en-US"/>
+        </w:rPr>
+        <w:t xml:space="preserve"> </w:t>
+      </w:r>
+      <w:r>
+        <w:rPr>
+          <w:rFonts w:ascii="Arial" w:hAnsi="Arial" w:cs="Arial"/>
+          <w:iCs/>
+          <w:sz w:val="20"/>
+          <w:szCs w:val="20"/>
+          <w:lang w:val="en-US"/>
+        </w:rPr>
+        <w:t xml:space="preserve">suggested </w:t>
+      </w:r>
+      <w:r>
+        <w:rPr>
+          <w:rFonts w:ascii="Arial" w:hAnsi="Arial" w:cs="Arial"/>
+          <w:iCs/>
+          <w:sz w:val="20"/>
+          <w:szCs w:val="20"/>
+          <w:lang w:val="en-US"/>
+        </w:rPr>
+        <w:t xml:space="preserve">mechanistic principles </w:t>
+      </w:r>
+      <w:r>
+        <w:rPr>
+          <w:rFonts w:ascii="Arial" w:hAnsi="Arial" w:cs="Arial"/>
+          <w:iCs/>
+          <w:sz w:val="20"/>
+          <w:szCs w:val="20"/>
+          <w:lang w:val="en-US"/>
+        </w:rPr>
+        <w:t>should</w:t>
+      </w:r>
+      <w:r>
+        <w:rPr>
+          <w:rFonts w:ascii="Arial" w:hAnsi="Arial" w:cs="Arial"/>
+          <w:iCs/>
+          <w:sz w:val="20"/>
+          <w:szCs w:val="20"/>
+          <w:lang w:val="en-US"/>
+        </w:rPr>
+        <w:t xml:space="preserve"> determine population density</w:t>
+      </w:r>
+      <w:r>
+        <w:rPr>
+          <w:rFonts w:ascii="Arial" w:hAnsi="Arial" w:cs="Arial"/>
+          <w:iCs/>
+          <w:sz w:val="20"/>
+          <w:szCs w:val="20"/>
+          <w:lang w:val="en-US"/>
+        </w:rPr>
+        <w:t xml:space="preserve"> (cite)</w:t>
+      </w:r>
+      <w:r>
+        <w:rPr>
+          <w:rFonts w:ascii="Arial" w:hAnsi="Arial" w:cs="Arial"/>
+          <w:iCs/>
+          <w:sz w:val="20"/>
+          <w:szCs w:val="20"/>
+          <w:lang w:val="en-US"/>
+        </w:rPr>
+        <w:t xml:space="preserve">, </w:t>
+      </w:r>
+      <w:r>
+        <w:rPr>
+          <w:rFonts w:ascii="Arial" w:hAnsi="Arial" w:cs="Arial"/>
+          <w:iCs/>
+          <w:sz w:val="20"/>
+          <w:szCs w:val="20"/>
+          <w:lang w:val="en-US"/>
+        </w:rPr>
+        <w:t xml:space="preserve">we argue that </w:t>
+      </w:r>
+      <w:r>
+        <w:rPr>
+          <w:rFonts w:ascii="Arial" w:hAnsi="Arial" w:cs="Arial"/>
+          <w:iCs/>
+          <w:sz w:val="20"/>
+          <w:szCs w:val="20"/>
+          <w:lang w:val="en-US"/>
+        </w:rPr>
+        <w:t>those mechanisms</w:t>
+      </w:r>
+      <w:r>
+        <w:rPr>
+          <w:rFonts w:ascii="Arial" w:hAnsi="Arial" w:cs="Arial"/>
+          <w:iCs/>
+          <w:sz w:val="20"/>
+          <w:szCs w:val="20"/>
+          <w:lang w:val="en-US"/>
+        </w:rPr>
+        <w:t xml:space="preserve"> can also be thought to </w:t>
+      </w:r>
+      <w:r>
+        <w:rPr>
+          <w:rFonts w:ascii="Arial" w:hAnsi="Arial" w:cs="Arial"/>
+          <w:iCs/>
+          <w:sz w:val="20"/>
+          <w:szCs w:val="20"/>
+          <w:lang w:val="en-US"/>
+        </w:rPr>
+        <w:t xml:space="preserve">determine population density in communities of microorganisms inhabiting different body sites in </w:t>
+      </w:r>
+      <w:r>
+        <w:rPr>
+          <w:rFonts w:ascii="Arial" w:hAnsi="Arial" w:cs="Arial"/>
+          <w:iCs/>
+          <w:sz w:val="20"/>
+          <w:szCs w:val="20"/>
+          <w:lang w:val="en-US"/>
+        </w:rPr>
+        <w:t>humans.</w:t>
+      </w:r>
+      <w:r>
+        <w:rPr>
+          <w:rFonts w:ascii="Arial" w:hAnsi="Arial" w:cs="Arial"/>
+          <w:iCs/>
+          <w:sz w:val="20"/>
+          <w:szCs w:val="20"/>
+          <w:lang w:val="en-US"/>
+        </w:rPr>
+        <w:t xml:space="preserve"> Armed with </w:t>
+      </w:r>
+      <w:r>
+        <w:rPr>
+          <w:rFonts w:ascii="Arial" w:hAnsi="Arial" w:cs="Arial"/>
+          <w:iCs/>
+          <w:sz w:val="20"/>
+          <w:szCs w:val="20"/>
+          <w:lang w:val="en-US"/>
+        </w:rPr>
+        <w:t>these</w:t>
+      </w:r>
+      <w:r>
+        <w:rPr>
+          <w:rFonts w:ascii="Arial" w:hAnsi="Arial" w:cs="Arial"/>
+          <w:iCs/>
+          <w:sz w:val="20"/>
+          <w:szCs w:val="20"/>
+          <w:lang w:val="en-US"/>
+        </w:rPr>
+        <w:t xml:space="preserve"> experimental and theoretical arguments we </w:t>
+      </w:r>
+      <w:r>
+        <w:rPr>
+          <w:rFonts w:ascii="Arial" w:hAnsi="Arial" w:cs="Arial"/>
+          <w:iCs/>
+          <w:sz w:val="20"/>
+          <w:szCs w:val="20"/>
+          <w:lang w:val="en-US"/>
+        </w:rPr>
+        <w:t xml:space="preserve">set </w:t>
       </w:r>
       <m:oMath>
         <m:r>
@@ -16019,414 +16369,6 @@
         </w:rPr>
         <w:t xml:space="preserve"> for each microorganism</w:t>
       </w:r>
-      <w:commentRangeStart w:id="18"/>
-      <w:r>
-        <w:rPr>
-          <w:rFonts w:ascii="Arial" w:hAnsi="Arial" w:cs="Arial"/>
-          <w:iCs/>
-          <w:sz w:val="20"/>
-          <w:szCs w:val="20"/>
-          <w:lang w:val="en-US"/>
-        </w:rPr>
-        <w:t xml:space="preserve">. </w:t>
-      </w:r>
-      <w:r>
-        <w:rPr>
-          <w:rFonts w:ascii="Arial" w:hAnsi="Arial" w:cs="Arial"/>
-          <w:iCs/>
-          <w:sz w:val="20"/>
-          <w:szCs w:val="20"/>
-          <w:lang w:val="en-US"/>
-        </w:rPr>
-        <w:t>Epidemiological o</w:t>
-      </w:r>
-      <w:r>
-        <w:rPr>
-          <w:rFonts w:ascii="Arial" w:hAnsi="Arial" w:cs="Arial"/>
-          <w:iCs/>
-          <w:sz w:val="20"/>
-          <w:szCs w:val="20"/>
-          <w:lang w:val="en-US"/>
-        </w:rPr>
-        <w:t xml:space="preserve">bservational studies </w:t>
-      </w:r>
-      <w:commentRangeEnd w:id="18"/>
-      <w:r>
-        <w:rPr>
-          <w:rStyle w:val="CommentReference"/>
-        </w:rPr>
-        <w:commentReference w:id="18"/>
-      </w:r>
-      <w:r>
-        <w:rPr>
-          <w:rFonts w:ascii="Arial" w:hAnsi="Arial" w:cs="Arial"/>
-          <w:iCs/>
-          <w:sz w:val="20"/>
-          <w:szCs w:val="20"/>
-          <w:lang w:val="en-US"/>
-        </w:rPr>
-        <w:t>show</w:t>
-      </w:r>
-      <w:r>
-        <w:rPr>
-          <w:rFonts w:ascii="Arial" w:hAnsi="Arial" w:cs="Arial"/>
-          <w:iCs/>
-          <w:sz w:val="20"/>
-          <w:szCs w:val="20"/>
-          <w:lang w:val="en-US"/>
-        </w:rPr>
-        <w:t xml:space="preserve"> consistency in the range of human prevalence</w:t>
-      </w:r>
-      <w:r>
-        <w:rPr>
-          <w:rFonts w:ascii="Arial" w:hAnsi="Arial" w:cs="Arial"/>
-          <w:iCs/>
-          <w:sz w:val="20"/>
-          <w:szCs w:val="20"/>
-          <w:lang w:val="en-US"/>
-        </w:rPr>
-        <w:t>s</w:t>
-      </w:r>
-      <w:r>
-        <w:rPr>
-          <w:rFonts w:ascii="Arial" w:hAnsi="Arial" w:cs="Arial"/>
-          <w:iCs/>
-          <w:sz w:val="20"/>
-          <w:szCs w:val="20"/>
-          <w:lang w:val="en-US"/>
-        </w:rPr>
-        <w:t xml:space="preserve"> reported</w:t>
-      </w:r>
-      <w:r>
-        <w:rPr>
-          <w:rFonts w:ascii="Arial" w:hAnsi="Arial" w:cs="Arial"/>
-          <w:iCs/>
-          <w:sz w:val="20"/>
-          <w:szCs w:val="20"/>
-          <w:lang w:val="en-US"/>
-        </w:rPr>
-        <w:t xml:space="preserve"> for </w:t>
-      </w:r>
-      <w:r>
-        <w:rPr>
-          <w:rFonts w:ascii="Arial" w:hAnsi="Arial" w:cs="Arial"/>
-          <w:iCs/>
-          <w:sz w:val="20"/>
-          <w:szCs w:val="20"/>
-          <w:lang w:val="en-US"/>
-        </w:rPr>
-        <w:t xml:space="preserve">each </w:t>
-      </w:r>
-      <w:r>
-        <w:rPr>
-          <w:rFonts w:ascii="Arial" w:hAnsi="Arial" w:cs="Arial"/>
-          <w:iCs/>
-          <w:sz w:val="20"/>
-          <w:szCs w:val="20"/>
-          <w:lang w:val="en-US"/>
-        </w:rPr>
-        <w:t xml:space="preserve">bacterial </w:t>
-      </w:r>
-      <w:r>
-        <w:rPr>
-          <w:rFonts w:ascii="Arial" w:hAnsi="Arial" w:cs="Arial"/>
-          <w:iCs/>
-          <w:sz w:val="20"/>
-          <w:szCs w:val="20"/>
-          <w:lang w:val="en-US"/>
-        </w:rPr>
-        <w:t>microorganism</w:t>
-      </w:r>
-      <w:r>
-        <w:rPr>
-          <w:rFonts w:ascii="Arial" w:hAnsi="Arial" w:cs="Arial"/>
-          <w:iCs/>
-          <w:sz w:val="20"/>
-          <w:szCs w:val="20"/>
-          <w:lang w:val="en-US"/>
-        </w:rPr>
-        <w:t xml:space="preserve"> (Table 1 and SI section </w:t>
-      </w:r>
-      <w:r>
-        <w:rPr>
-          <w:rFonts w:ascii="Arial" w:hAnsi="Arial" w:cs="Arial"/>
-          <w:i/>
-          <w:sz w:val="20"/>
-          <w:szCs w:val="20"/>
-          <w:lang w:val="en-US"/>
-        </w:rPr>
-        <w:t>prevalence estimates</w:t>
-      </w:r>
-      <w:r>
-        <w:rPr>
-          <w:rFonts w:ascii="Arial" w:hAnsi="Arial" w:cs="Arial"/>
-          <w:iCs/>
-          <w:sz w:val="20"/>
-          <w:szCs w:val="20"/>
-          <w:lang w:val="en-US"/>
-        </w:rPr>
-        <w:t>)</w:t>
-      </w:r>
-      <w:r>
-        <w:rPr>
-          <w:rFonts w:ascii="Arial" w:hAnsi="Arial" w:cs="Arial"/>
-          <w:iCs/>
-          <w:sz w:val="20"/>
-          <w:szCs w:val="20"/>
-          <w:lang w:val="en-US"/>
-        </w:rPr>
-        <w:t xml:space="preserve">. </w:t>
-      </w:r>
-      <w:r>
-        <w:rPr>
-          <w:rFonts w:ascii="Arial" w:hAnsi="Arial" w:cs="Arial"/>
-          <w:iCs/>
-          <w:sz w:val="20"/>
-          <w:szCs w:val="20"/>
-          <w:lang w:val="en-US"/>
-        </w:rPr>
-        <w:t>E</w:t>
-      </w:r>
-      <w:r>
-        <w:rPr>
-          <w:rFonts w:ascii="Arial" w:hAnsi="Arial" w:cs="Arial"/>
-          <w:iCs/>
-          <w:sz w:val="20"/>
-          <w:szCs w:val="20"/>
-          <w:lang w:val="en-US"/>
-        </w:rPr>
-        <w:t xml:space="preserve">cological </w:t>
-      </w:r>
-      <w:r>
-        <w:rPr>
-          <w:rFonts w:ascii="Arial" w:hAnsi="Arial" w:cs="Arial"/>
-          <w:iCs/>
-          <w:sz w:val="20"/>
-          <w:szCs w:val="20"/>
-          <w:lang w:val="en-US"/>
-        </w:rPr>
-        <w:t>theory has</w:t>
-      </w:r>
-      <w:r>
-        <w:rPr>
-          <w:rFonts w:ascii="Arial" w:hAnsi="Arial" w:cs="Arial"/>
-          <w:iCs/>
-          <w:sz w:val="20"/>
-          <w:szCs w:val="20"/>
-          <w:lang w:val="en-US"/>
-        </w:rPr>
-        <w:t xml:space="preserve"> </w:t>
-      </w:r>
-      <w:r>
-        <w:rPr>
-          <w:rFonts w:ascii="Arial" w:hAnsi="Arial" w:cs="Arial"/>
-          <w:iCs/>
-          <w:sz w:val="20"/>
-          <w:szCs w:val="20"/>
-          <w:lang w:val="en-US"/>
-        </w:rPr>
-        <w:t xml:space="preserve">suggested </w:t>
-      </w:r>
-      <w:r>
-        <w:rPr>
-          <w:rFonts w:ascii="Arial" w:hAnsi="Arial" w:cs="Arial"/>
-          <w:iCs/>
-          <w:sz w:val="20"/>
-          <w:szCs w:val="20"/>
-          <w:lang w:val="en-US"/>
-        </w:rPr>
-        <w:t xml:space="preserve">mechanistic principles </w:t>
-      </w:r>
-      <w:r>
-        <w:rPr>
-          <w:rFonts w:ascii="Arial" w:hAnsi="Arial" w:cs="Arial"/>
-          <w:iCs/>
-          <w:sz w:val="20"/>
-          <w:szCs w:val="20"/>
-          <w:lang w:val="en-US"/>
-        </w:rPr>
-        <w:t>should</w:t>
-      </w:r>
-      <w:r>
-        <w:rPr>
-          <w:rFonts w:ascii="Arial" w:hAnsi="Arial" w:cs="Arial"/>
-          <w:iCs/>
-          <w:sz w:val="20"/>
-          <w:szCs w:val="20"/>
-          <w:lang w:val="en-US"/>
-        </w:rPr>
-        <w:t xml:space="preserve"> determine population density</w:t>
-      </w:r>
-      <w:r>
-        <w:rPr>
-          <w:rFonts w:ascii="Arial" w:hAnsi="Arial" w:cs="Arial"/>
-          <w:iCs/>
-          <w:sz w:val="20"/>
-          <w:szCs w:val="20"/>
-          <w:lang w:val="en-US"/>
-        </w:rPr>
-        <w:t xml:space="preserve"> (cite)</w:t>
-      </w:r>
-      <w:r>
-        <w:rPr>
-          <w:rFonts w:ascii="Arial" w:hAnsi="Arial" w:cs="Arial"/>
-          <w:iCs/>
-          <w:sz w:val="20"/>
-          <w:szCs w:val="20"/>
-          <w:lang w:val="en-US"/>
-        </w:rPr>
-        <w:t xml:space="preserve">, </w:t>
-      </w:r>
-      <w:r>
-        <w:rPr>
-          <w:rFonts w:ascii="Arial" w:hAnsi="Arial" w:cs="Arial"/>
-          <w:iCs/>
-          <w:sz w:val="20"/>
-          <w:szCs w:val="20"/>
-          <w:lang w:val="en-US"/>
-        </w:rPr>
-        <w:t xml:space="preserve">we argue that </w:t>
-      </w:r>
-      <w:r>
-        <w:rPr>
-          <w:rFonts w:ascii="Arial" w:hAnsi="Arial" w:cs="Arial"/>
-          <w:iCs/>
-          <w:sz w:val="20"/>
-          <w:szCs w:val="20"/>
-          <w:lang w:val="en-US"/>
-        </w:rPr>
-        <w:t>those mechanisms</w:t>
-      </w:r>
-      <w:r>
-        <w:rPr>
-          <w:rFonts w:ascii="Arial" w:hAnsi="Arial" w:cs="Arial"/>
-          <w:iCs/>
-          <w:sz w:val="20"/>
-          <w:szCs w:val="20"/>
-          <w:lang w:val="en-US"/>
-        </w:rPr>
-        <w:t xml:space="preserve"> can also be thought to </w:t>
-      </w:r>
-      <w:r>
-        <w:rPr>
-          <w:rFonts w:ascii="Arial" w:hAnsi="Arial" w:cs="Arial"/>
-          <w:iCs/>
-          <w:sz w:val="20"/>
-          <w:szCs w:val="20"/>
-          <w:lang w:val="en-US"/>
-        </w:rPr>
-        <w:t xml:space="preserve">determine population density in communities of microorganisms inhabiting different body sites in </w:t>
-      </w:r>
-      <w:r>
-        <w:rPr>
-          <w:rFonts w:ascii="Arial" w:hAnsi="Arial" w:cs="Arial"/>
-          <w:iCs/>
-          <w:sz w:val="20"/>
-          <w:szCs w:val="20"/>
-          <w:lang w:val="en-US"/>
-        </w:rPr>
-        <w:t>humans.</w:t>
-      </w:r>
-      <w:r>
-        <w:rPr>
-          <w:rFonts w:ascii="Arial" w:hAnsi="Arial" w:cs="Arial"/>
-          <w:iCs/>
-          <w:sz w:val="20"/>
-          <w:szCs w:val="20"/>
-          <w:lang w:val="en-US"/>
-        </w:rPr>
-        <w:t xml:space="preserve"> Armed with </w:t>
-      </w:r>
-      <w:r>
-        <w:rPr>
-          <w:rFonts w:ascii="Arial" w:hAnsi="Arial" w:cs="Arial"/>
-          <w:iCs/>
-          <w:sz w:val="20"/>
-          <w:szCs w:val="20"/>
-          <w:lang w:val="en-US"/>
-        </w:rPr>
-        <w:t>these</w:t>
-      </w:r>
-      <w:r>
-        <w:rPr>
-          <w:rFonts w:ascii="Arial" w:hAnsi="Arial" w:cs="Arial"/>
-          <w:iCs/>
-          <w:sz w:val="20"/>
-          <w:szCs w:val="20"/>
-          <w:lang w:val="en-US"/>
-        </w:rPr>
-        <w:t xml:space="preserve"> experimental and theoretical arguments we suggest</w:t>
-      </w:r>
-      <w:r>
-        <w:rPr>
-          <w:rFonts w:ascii="Arial" w:hAnsi="Arial" w:cs="Arial"/>
-          <w:iCs/>
-          <w:sz w:val="20"/>
-          <w:szCs w:val="20"/>
-          <w:lang w:val="en-US"/>
-        </w:rPr>
-        <w:t xml:space="preserve"> fixing importation rates </w:t>
-      </w:r>
-      <w:r>
-        <w:rPr>
-          <w:rFonts w:ascii="Arial" w:hAnsi="Arial" w:cs="Arial"/>
-          <w:iCs/>
-          <w:sz w:val="20"/>
-          <w:szCs w:val="20"/>
-          <w:lang w:val="en-US"/>
-        </w:rPr>
-        <w:t xml:space="preserve">from estimates across different populations </w:t>
-      </w:r>
-      <w:r>
-        <w:rPr>
-          <w:rFonts w:ascii="Arial" w:hAnsi="Arial" w:cs="Arial"/>
-          <w:iCs/>
-          <w:sz w:val="20"/>
-          <w:szCs w:val="20"/>
-          <w:lang w:val="en-US"/>
-        </w:rPr>
-        <w:t>is</w:t>
-      </w:r>
-      <w:r>
-        <w:rPr>
-          <w:rFonts w:ascii="Arial" w:hAnsi="Arial" w:cs="Arial"/>
-          <w:iCs/>
-          <w:sz w:val="20"/>
-          <w:szCs w:val="20"/>
-          <w:lang w:val="en-US"/>
-        </w:rPr>
-        <w:t xml:space="preserve"> a good approximation to attempt to estimate epidemiological features of communities of microorganism</w:t>
-      </w:r>
-      <w:r>
-        <w:rPr>
-          <w:rFonts w:ascii="Arial" w:hAnsi="Arial" w:cs="Arial"/>
-          <w:iCs/>
-          <w:sz w:val="20"/>
-          <w:szCs w:val="20"/>
-          <w:lang w:val="en-US"/>
-        </w:rPr>
-        <w:t>s</w:t>
-      </w:r>
-      <w:r>
-        <w:rPr>
-          <w:rFonts w:ascii="Arial" w:hAnsi="Arial" w:cs="Arial"/>
-          <w:iCs/>
-          <w:sz w:val="20"/>
-          <w:szCs w:val="20"/>
-          <w:lang w:val="en-US"/>
-        </w:rPr>
-        <w:t xml:space="preserve"> in hospital</w:t>
-      </w:r>
-      <w:r>
-        <w:rPr>
-          <w:rFonts w:ascii="Arial" w:hAnsi="Arial" w:cs="Arial"/>
-          <w:iCs/>
-          <w:sz w:val="20"/>
-          <w:szCs w:val="20"/>
-          <w:lang w:val="en-US"/>
-        </w:rPr>
-        <w:t>s</w:t>
-      </w:r>
       <w:r>
         <w:rPr>
           <w:rFonts w:ascii="Arial" w:hAnsi="Arial" w:cs="Arial"/>
@@ -16611,17 +16553,97 @@
           <w:szCs w:val="20"/>
           <w:lang w:val="en-US"/>
         </w:rPr>
-        <w:t xml:space="preserve"> and </w:t>
-      </w:r>
-      <w:r>
-        <w:rPr>
-          <w:rFonts w:ascii="Arial" w:hAnsi="Arial" w:cs="Arial"/>
-          <w:iCs/>
-          <w:sz w:val="20"/>
-          <w:szCs w:val="20"/>
-          <w:lang w:val="en-US"/>
-        </w:rPr>
-        <w:t>are reported between 5 to 2 years for the microparasites</w:t>
+        <w:t xml:space="preserve"> and</w:t>
+      </w:r>
+      <w:r>
+        <w:rPr>
+          <w:rFonts w:ascii="Arial" w:hAnsi="Arial" w:cs="Arial"/>
+          <w:iCs/>
+          <w:sz w:val="20"/>
+          <w:szCs w:val="20"/>
+          <w:lang w:val="en-US"/>
+        </w:rPr>
+        <w:t xml:space="preserve"> for the baceria studied in this work</w:t>
+      </w:r>
+      <w:r>
+        <w:rPr>
+          <w:rFonts w:ascii="Arial" w:hAnsi="Arial" w:cs="Arial"/>
+          <w:iCs/>
+          <w:sz w:val="20"/>
+          <w:szCs w:val="20"/>
+          <w:lang w:val="en-US"/>
+        </w:rPr>
+        <w:t xml:space="preserve"> are reported between 5 </w:t>
+      </w:r>
+      <w:r>
+        <w:rPr>
+          <w:rFonts w:ascii="Arial" w:hAnsi="Arial" w:cs="Arial"/>
+          <w:iCs/>
+          <w:sz w:val="20"/>
+          <w:szCs w:val="20"/>
+          <w:lang w:val="en-US"/>
+        </w:rPr>
+        <w:t xml:space="preserve">months </w:t>
+      </w:r>
+      <w:r>
+        <w:rPr>
+          <w:rFonts w:ascii="Arial" w:hAnsi="Arial" w:cs="Arial"/>
+          <w:iCs/>
+          <w:sz w:val="20"/>
+          <w:szCs w:val="20"/>
+          <w:lang w:val="en-US"/>
+        </w:rPr>
+        <w:t>to 2</w:t>
+      </w:r>
+      <w:r>
+        <w:rPr>
+          <w:rFonts w:ascii="Arial" w:hAnsi="Arial" w:cs="Arial"/>
+          <w:iCs/>
+          <w:sz w:val="20"/>
+          <w:szCs w:val="20"/>
+          <w:lang w:val="en-US"/>
+        </w:rPr>
+        <w:t xml:space="preserve"> years </w:t>
+      </w:r>
+      <w:r>
+        <w:rPr>
+          <w:rFonts w:ascii="Arial" w:hAnsi="Arial" w:cs="Arial"/>
+          <w:iCs/>
+          <w:sz w:val="20"/>
+          <w:szCs w:val="20"/>
+          <w:lang w:val="en-US"/>
+        </w:rPr>
+        <w:t xml:space="preserve">(cite Cooper, Sen, K pneumoniae and </w:t>
+      </w:r>
+      <w:r>
+        <w:rPr>
+          <w:rFonts w:ascii="Arial" w:hAnsi="Arial" w:cs="Arial"/>
+          <w:i/>
+          <w:sz w:val="20"/>
+          <w:szCs w:val="20"/>
+          <w:lang w:val="en-US"/>
+        </w:rPr>
+        <w:t>E coli</w:t>
+      </w:r>
+      <w:r>
+        <w:rPr>
+          <w:rFonts w:ascii="Arial" w:hAnsi="Arial" w:cs="Arial"/>
+          <w:iCs/>
+          <w:sz w:val="20"/>
+          <w:szCs w:val="20"/>
+          <w:lang w:val="en-US"/>
+        </w:rPr>
+        <w:t>)</w:t>
+      </w:r>
+      <w:r>
+        <w:rPr>
+          <w:rFonts w:ascii="Arial" w:hAnsi="Arial" w:cs="Arial"/>
+          <w:iCs/>
+          <w:sz w:val="20"/>
+          <w:szCs w:val="20"/>
+          <w:lang w:val="en-US"/>
+        </w:rPr>
+        <w:t>.</w:t>
       </w:r>
       <w:r>
         <w:rPr>
@@ -16641,56 +16663,6 @@
           <w:szCs w:val="20"/>
           <w:lang w:val="en-US"/>
         </w:rPr>
-        <w:t xml:space="preserve">we studied (cite Cooper, Sen, K pneumoniae and </w:t>
-      </w:r>
-      <w:r>
-        <w:rPr>
-          <w:rFonts w:ascii="Arial" w:hAnsi="Arial" w:cs="Arial"/>
-          <w:i/>
-          <w:sz w:val="20"/>
-          <w:szCs w:val="20"/>
-          <w:lang w:val="en-US"/>
-        </w:rPr>
-        <w:t>E coli</w:t>
-      </w:r>
-      <w:r>
-        <w:rPr>
-          <w:rFonts w:ascii="Arial" w:hAnsi="Arial" w:cs="Arial"/>
-          <w:iCs/>
-          <w:sz w:val="20"/>
-          <w:szCs w:val="20"/>
-          <w:lang w:val="en-US"/>
-        </w:rPr>
-        <w:t>)</w:t>
-      </w:r>
-      <w:r>
-        <w:rPr>
-          <w:rFonts w:ascii="Arial" w:hAnsi="Arial" w:cs="Arial"/>
-          <w:iCs/>
-          <w:sz w:val="20"/>
-          <w:szCs w:val="20"/>
-          <w:lang w:val="en-US"/>
-        </w:rPr>
-        <w:t>.</w:t>
-      </w:r>
-      <w:r>
-        <w:rPr>
-          <w:rFonts w:ascii="Arial" w:hAnsi="Arial" w:cs="Arial"/>
-          <w:iCs/>
-          <w:sz w:val="20"/>
-          <w:szCs w:val="20"/>
-          <w:lang w:val="en-US"/>
-        </w:rPr>
-        <w:t xml:space="preserve"> </w:t>
-      </w:r>
-      <w:r>
-        <w:rPr>
-          <w:rFonts w:ascii="Arial" w:hAnsi="Arial" w:cs="Arial"/>
-          <w:iCs/>
-          <w:sz w:val="20"/>
-          <w:szCs w:val="20"/>
-          <w:lang w:val="en-US"/>
-        </w:rPr>
         <w:t xml:space="preserve">We derived a mathematical expression based on the mean-field approximation of the system and showed that the system should not be sensitive to the value for the decolonization rate given the fast replacement of patients in the hospital system. </w:t>
       </w:r>
       <w:r>
@@ -16701,27 +16673,17 @@
           <w:szCs w:val="20"/>
           <w:lang w:val="en-US"/>
         </w:rPr>
-        <w:t xml:space="preserve">In SI section </w:t>
-      </w:r>
-      <w:r>
-        <w:rPr>
-          <w:rFonts w:ascii="Arial" w:hAnsi="Arial" w:cs="Arial"/>
-          <w:i/>
-          <w:sz w:val="20"/>
-          <w:szCs w:val="20"/>
-          <w:lang w:val="en-US"/>
-        </w:rPr>
-        <w:t xml:space="preserve">The ordinary differential equation </w:t>
-      </w:r>
-      <w:r>
-        <w:rPr>
-          <w:rFonts w:ascii="Arial" w:hAnsi="Arial" w:cs="Arial"/>
-          <w:iCs/>
-          <w:sz w:val="20"/>
-          <w:szCs w:val="20"/>
-          <w:lang w:val="en-US"/>
-        </w:rPr>
-        <w:t>we computed the basic reproductive</w:t>
+        <w:t>W</w:t>
+      </w:r>
+      <w:r>
+        <w:rPr>
+          <w:rFonts w:ascii="Arial" w:hAnsi="Arial" w:cs="Arial"/>
+          <w:iCs/>
+          <w:sz w:val="20"/>
+          <w:szCs w:val="20"/>
+          <w:lang w:val="en-US"/>
+        </w:rPr>
+        <w:t>e computed the basic reproductive</w:t>
       </w:r>
       <w:r>
         <w:rPr>
@@ -16995,27 +16957,37 @@
           <w:szCs w:val="20"/>
           <w:lang w:val="en-US"/>
         </w:rPr>
-        <w:t>carrier</w:t>
-      </w:r>
-      <w:r>
-        <w:rPr>
-          <w:rFonts w:ascii="Arial" w:hAnsi="Arial" w:cs="Arial"/>
-          <w:iCs/>
-          <w:sz w:val="20"/>
-          <w:szCs w:val="20"/>
-          <w:lang w:val="en-US"/>
-        </w:rPr>
-        <w:t xml:space="preserve"> </w:t>
-      </w:r>
-      <w:r>
-        <w:rPr>
-          <w:rFonts w:ascii="Arial" w:hAnsi="Arial" w:cs="Arial"/>
-          <w:iCs/>
-          <w:sz w:val="20"/>
-          <w:szCs w:val="20"/>
-          <w:lang w:val="en-US"/>
-        </w:rPr>
-        <w:t xml:space="preserve">inside the hospital (the inverse of </w:t>
+        <w:t xml:space="preserve">carrier </w:t>
+      </w:r>
+      <w:r>
+        <w:rPr>
+          <w:rFonts w:ascii="Arial" w:hAnsi="Arial" w:cs="Arial"/>
+          <w:iCs/>
+          <w:sz w:val="20"/>
+          <w:szCs w:val="20"/>
+          <w:lang w:val="en-US"/>
+        </w:rPr>
+        <w:t>inside the hospital</w:t>
+      </w:r>
+      <w:r>
+        <w:rPr>
+          <w:rFonts w:ascii="Arial" w:hAnsi="Arial" w:cs="Arial"/>
+          <w:iCs/>
+          <w:sz w:val="20"/>
+          <w:szCs w:val="20"/>
+          <w:lang w:val="en-US"/>
+        </w:rPr>
+        <w:t xml:space="preserve">, </w:t>
+      </w:r>
+      <w:r>
+        <w:rPr>
+          <w:rFonts w:ascii="Arial" w:hAnsi="Arial" w:cs="Arial"/>
+          <w:iCs/>
+          <w:sz w:val="20"/>
+          <w:szCs w:val="20"/>
+          <w:lang w:val="en-US"/>
+        </w:rPr>
+        <w:t xml:space="preserve">the inverse of </w:t>
       </w:r>
       <w:r>
         <w:rPr>
@@ -17074,19 +17046,59 @@
           </w:rPr>
           <m:t>τ</m:t>
         </m:r>
-        <m:r>
-          <w:rPr>
-            <w:rFonts w:ascii="Cambria Math" w:hAnsi="Cambria Math" w:cs="Arial"/>
-            <w:sz w:val="20"/>
-            <w:szCs w:val="20"/>
-            <w:lang w:val="en-US"/>
-          </w:rPr>
-          <m:t>).</m:t>
-        </m:r>
       </m:oMath>
       <w:r>
         <w:rPr>
           <w:rFonts w:ascii="Arial" w:hAnsi="Arial" w:cs="Arial"/>
+          <w:sz w:val="20"/>
+          <w:szCs w:val="20"/>
+          <w:lang w:val="en-US"/>
+        </w:rPr>
+        <w:t xml:space="preserve"> (</w:t>
+      </w:r>
+      <w:r>
+        <w:rPr>
+          <w:rFonts w:ascii="Arial" w:hAnsi="Arial" w:cs="Arial"/>
+          <w:iCs/>
+          <w:sz w:val="20"/>
+          <w:szCs w:val="20"/>
+          <w:lang w:val="en-US"/>
+        </w:rPr>
+        <w:t xml:space="preserve">SI section </w:t>
+      </w:r>
+      <w:r>
+        <w:rPr>
+          <w:rFonts w:ascii="Arial" w:hAnsi="Arial" w:cs="Arial"/>
+          <w:i/>
+          <w:sz w:val="20"/>
+          <w:szCs w:val="20"/>
+          <w:lang w:val="en-US"/>
+        </w:rPr>
+        <w:t>The ordinary differential equation</w:t>
+      </w:r>
+      <w:r>
+        <w:rPr>
+          <w:rFonts w:ascii="Arial" w:hAnsi="Arial" w:cs="Arial"/>
+          <w:iCs/>
+          <w:sz w:val="20"/>
+          <w:szCs w:val="20"/>
+          <w:lang w:val="en-US"/>
+        </w:rPr>
+        <w:t>)</w:t>
+      </w:r>
+      <w:r>
+        <w:rPr>
+          <w:rFonts w:ascii="Arial" w:hAnsi="Arial" w:cs="Arial"/>
+          <w:iCs/>
+          <w:sz w:val="20"/>
+          <w:szCs w:val="20"/>
+          <w:lang w:val="en-US"/>
+        </w:rPr>
+        <w:t>.</w:t>
+      </w:r>
+      <w:r>
+        <w:rPr>
+          <w:rFonts w:ascii="Arial" w:hAnsi="Arial" w:cs="Arial"/>
           <w:iCs/>
           <w:sz w:val="20"/>
           <w:szCs w:val="20"/>
@@ -17132,7 +17144,27 @@
           <w:szCs w:val="20"/>
           <w:lang w:val="en-US"/>
         </w:rPr>
-        <w:t>for the discharge rates at hospital, building and ward level and</w:t>
+        <w:t>for the discharge rates at hospital</w:t>
+      </w:r>
+      <w:r>
+        <w:rPr>
+          <w:rFonts w:ascii="Arial" w:hAnsi="Arial" w:cs="Arial"/>
+          <w:iCs/>
+          <w:sz w:val="20"/>
+          <w:szCs w:val="20"/>
+          <w:lang w:val="en-US"/>
+        </w:rPr>
+        <w:t xml:space="preserve"> and</w:t>
+      </w:r>
+      <w:r>
+        <w:rPr>
+          <w:rFonts w:ascii="Arial" w:hAnsi="Arial" w:cs="Arial"/>
+          <w:iCs/>
+          <w:sz w:val="20"/>
+          <w:szCs w:val="20"/>
+          <w:lang w:val="en-US"/>
+        </w:rPr>
+        <w:t xml:space="preserve"> building level and</w:t>
       </w:r>
       <w:r>
         <w:rPr>
@@ -17202,18 +17234,7 @@
           <w:szCs w:val="20"/>
           <w:lang w:val="en-US"/>
         </w:rPr>
-        <w:t xml:space="preserve"> in the hospital, and 3.17, 4.18, 6.22, 5.05, 1.25 and 1.85 days in Allen Hospital, Harkness </w:t>
-      </w:r>
-      <w:r>
-        <w:rPr>
-          <w:rFonts w:ascii="Arial" w:hAnsi="Arial" w:cs="Arial"/>
-          <w:iCs/>
-          <w:sz w:val="20"/>
-          <w:szCs w:val="20"/>
-          <w:lang w:val="en-US"/>
-        </w:rPr>
-        <w:lastRenderedPageBreak/>
-        <w:t xml:space="preserve">Pavilion, Milstein Hospital, Mschony, Presbyterian Hospital and </w:t>
+        <w:t xml:space="preserve"> in the hospital, and 3.17, 4.18, 6.22, 5.05, 1.25 and 1.85 days in Allen Hospital, Harkness Pavilion, Milstein Hospital, Mschony, Presbyterian Hospital and </w:t>
       </w:r>
       <w:r>
         <w:rPr>
@@ -17413,6 +17434,7 @@
           <w:rFonts w:ascii="Arial" w:hAnsi="Arial" w:cs="Arial"/>
           <w:sz w:val="20"/>
           <w:szCs w:val="20"/>
+          <w:lang w:val="en-US"/>
         </w:rPr>
       </w:pPr>
       <w:r>
@@ -17553,6 +17575,46 @@
           <w:szCs w:val="20"/>
           <w:lang w:val="en-US"/>
         </w:rPr>
+        <w:t xml:space="preserve"> and likelihood of detection given carriage from </w:t>
+      </w:r>
+      <w:r>
+        <w:rPr>
+          <w:rFonts w:ascii="Arial" w:hAnsi="Arial" w:cs="Arial"/>
+          <w:iCs/>
+          <w:sz w:val="20"/>
+          <w:szCs w:val="20"/>
+          <w:lang w:val="en-US"/>
+        </w:rPr>
+        <w:t>0.57</w:t>
+      </w:r>
+      <w:r>
+        <w:rPr>
+          <w:rFonts w:ascii="Arial" w:hAnsi="Arial" w:cs="Arial"/>
+          <w:iCs/>
+          <w:sz w:val="20"/>
+          <w:szCs w:val="20"/>
+          <w:lang w:val="en-US"/>
+        </w:rPr>
+        <w:t xml:space="preserve">% to </w:t>
+      </w:r>
+      <w:r>
+        <w:rPr>
+          <w:rFonts w:ascii="Arial" w:hAnsi="Arial" w:cs="Arial"/>
+          <w:iCs/>
+          <w:sz w:val="20"/>
+          <w:szCs w:val="20"/>
+          <w:lang w:val="en-US"/>
+        </w:rPr>
+        <w:t>2.51%</w:t>
+      </w:r>
+      <w:r>
+        <w:rPr>
+          <w:rFonts w:ascii="Arial" w:hAnsi="Arial" w:cs="Arial"/>
+          <w:iCs/>
+          <w:sz w:val="20"/>
+          <w:szCs w:val="20"/>
+          <w:lang w:val="en-US"/>
+        </w:rPr>
         <w:t xml:space="preserve">. </w:t>
       </w:r>
       <w:r>
@@ -17599,7 +17661,24 @@
           <w:sz w:val="20"/>
           <w:szCs w:val="20"/>
         </w:rPr>
-        <w:t xml:space="preserve"> has the </w:t>
+        <w:t xml:space="preserve"> has the</w:t>
+      </w:r>
+      <w:r>
+        <w:rPr>
+          <w:rFonts w:ascii="Arial" w:hAnsi="Arial" w:cs="Arial"/>
+          <w:sz w:val="20"/>
+          <w:szCs w:val="20"/>
+          <w:lang w:val="en-US"/>
+        </w:rPr>
+        <w:t xml:space="preserve"> highest</w:t>
+      </w:r>
+      <w:r>
+        <w:rPr>
+          <w:rFonts w:ascii="Arial" w:hAnsi="Arial" w:cs="Arial"/>
+          <w:sz w:val="20"/>
+          <w:szCs w:val="20"/>
+        </w:rPr>
+        <w:t xml:space="preserve"> </w:t>
       </w:r>
       <w:r>
         <w:rPr>
@@ -17624,6 +17703,33 @@
           <w:rFonts w:ascii="Arial" w:hAnsi="Arial" w:cs="Arial"/>
           <w:sz w:val="20"/>
           <w:szCs w:val="20"/>
+          <w:lang w:val="en-US"/>
+        </w:rPr>
+        <w:t xml:space="preserve"> </w:t>
+      </w:r>
+      <w:r>
+        <w:rPr>
+          <w:rFonts w:ascii="Arial" w:hAnsi="Arial" w:cs="Arial"/>
+          <w:sz w:val="20"/>
+          <w:szCs w:val="20"/>
+          <w:lang w:val="en-US"/>
+        </w:rPr>
+        <w:t>17.31% to 18.53%</w:t>
+      </w:r>
+      <w:r>
+        <w:rPr>
+          <w:rFonts w:ascii="Arial" w:hAnsi="Arial" w:cs="Arial"/>
+          <w:sz w:val="20"/>
+          <w:szCs w:val="20"/>
+          <w:lang w:val="en-US"/>
+        </w:rPr>
+        <w:t>)</w:t>
+      </w:r>
+      <w:r>
+        <w:rPr>
+          <w:rFonts w:ascii="Arial" w:hAnsi="Arial" w:cs="Arial"/>
+          <w:sz w:val="20"/>
+          <w:szCs w:val="20"/>
         </w:rPr>
         <w:t>, it has the lowest nosocomial transmission</w:t>
       </w:r>
@@ -17634,6 +17740,15 @@
           <w:szCs w:val="20"/>
           <w:lang w:val="en-US"/>
         </w:rPr>
+        <w:t xml:space="preserve"> rate</w:t>
+      </w:r>
+      <w:r>
+        <w:rPr>
+          <w:rFonts w:ascii="Arial" w:hAnsi="Arial" w:cs="Arial"/>
+          <w:sz w:val="20"/>
+          <w:szCs w:val="20"/>
+          <w:lang w:val="en-US"/>
+        </w:rPr>
         <w:t xml:space="preserve"> almost </w:t>
       </w:r>
       <w:r>
@@ -17650,8 +17765,17 @@
           <w:rFonts w:ascii="Arial" w:hAnsi="Arial" w:cs="Arial"/>
           <w:sz w:val="20"/>
           <w:szCs w:val="20"/>
-        </w:rPr>
-        <w:t xml:space="preserve"> rate suggesting that most </w:t>
+          <w:lang w:val="en-US"/>
+        </w:rPr>
+        <w:t xml:space="preserve"> </w:t>
+      </w:r>
+      <w:r>
+        <w:rPr>
+          <w:rFonts w:ascii="Arial" w:hAnsi="Arial" w:cs="Arial"/>
+          <w:sz w:val="20"/>
+          <w:szCs w:val="20"/>
+        </w:rPr>
+        <w:t xml:space="preserve">suggesting that most </w:t>
       </w:r>
       <w:r>
         <w:rPr>
@@ -17758,8 +17882,9 @@
           <w:rFonts w:ascii="Arial" w:hAnsi="Arial" w:cs="Arial"/>
           <w:sz w:val="20"/>
           <w:szCs w:val="20"/>
-        </w:rPr>
-        <w:t xml:space="preserve">The difference in nosocomial transmission rates among resistant and sensitive strains of </w:t>
+          <w:lang w:val="en-US"/>
+        </w:rPr>
+        <w:t xml:space="preserve">We found nosocomial transmission rates if </w:t>
       </w:r>
       <w:r>
         <w:rPr>
@@ -17768,36 +17893,123 @@
           <w:iCs/>
           <w:sz w:val="20"/>
           <w:szCs w:val="20"/>
-        </w:rPr>
-        <w:t xml:space="preserve">S. </w:t>
-      </w:r>
-      <w:r>
-        <w:rPr>
-          <w:rFonts w:ascii="Arial" w:hAnsi="Arial" w:cs="Arial"/>
-          <w:i/>
-          <w:iCs/>
-          <w:sz w:val="20"/>
-          <w:szCs w:val="20"/>
-        </w:rPr>
-        <w:t>a</w:t>
-      </w:r>
-      <w:r>
-        <w:rPr>
-          <w:rFonts w:ascii="Arial" w:hAnsi="Arial" w:cs="Arial"/>
-          <w:i/>
-          <w:iCs/>
-          <w:sz w:val="20"/>
-          <w:szCs w:val="20"/>
-        </w:rPr>
-        <w:t>ureus</w:t>
-      </w:r>
-      <w:r>
-        <w:rPr>
-          <w:rFonts w:ascii="Arial" w:hAnsi="Arial" w:cs="Arial"/>
-          <w:sz w:val="20"/>
-          <w:szCs w:val="20"/>
-        </w:rPr>
-        <w:t xml:space="preserve"> is potentially explained by the relative fitness of the two strains. It has been reported that resistance generates a decrease in fitness with respect to the sensitive strain, making it less transmissible </w:t>
+          <w:lang w:val="en-US"/>
+        </w:rPr>
+        <w:t>S. aureus</w:t>
+      </w:r>
+      <w:r>
+        <w:rPr>
+          <w:rFonts w:ascii="Arial" w:hAnsi="Arial" w:cs="Arial"/>
+          <w:sz w:val="20"/>
+          <w:szCs w:val="20"/>
+          <w:lang w:val="en-US"/>
+        </w:rPr>
+        <w:t xml:space="preserve"> phenotypes were different, suggesting a difference </w:t>
+      </w:r>
+      <w:r>
+        <w:rPr>
+          <w:rFonts w:ascii="Arial" w:hAnsi="Arial" w:cs="Arial"/>
+          <w:sz w:val="20"/>
+          <w:szCs w:val="20"/>
+          <w:lang w:val="en-US"/>
+        </w:rPr>
+        <w:t>in</w:t>
+      </w:r>
+      <w:r>
+        <w:rPr>
+          <w:rFonts w:ascii="Arial" w:hAnsi="Arial" w:cs="Arial"/>
+          <w:sz w:val="20"/>
+          <w:szCs w:val="20"/>
+          <w:lang w:val="en-US"/>
+        </w:rPr>
+        <w:t xml:space="preserve"> </w:t>
+      </w:r>
+      <w:r>
+        <w:rPr>
+          <w:rFonts w:ascii="Arial" w:hAnsi="Arial" w:cs="Arial"/>
+          <w:sz w:val="20"/>
+          <w:szCs w:val="20"/>
+          <w:lang w:val="en-US"/>
+        </w:rPr>
+        <w:t xml:space="preserve">the </w:t>
+      </w:r>
+      <w:r>
+        <w:rPr>
+          <w:rFonts w:ascii="Arial" w:hAnsi="Arial" w:cs="Arial"/>
+          <w:sz w:val="20"/>
+          <w:szCs w:val="20"/>
+          <w:lang w:val="en-US"/>
+        </w:rPr>
+        <w:t xml:space="preserve">fitness of the two strains. </w:t>
+      </w:r>
+      <w:r>
+        <w:rPr>
+          <w:rFonts w:ascii="Arial" w:hAnsi="Arial" w:cs="Arial"/>
+          <w:sz w:val="20"/>
+          <w:szCs w:val="20"/>
+        </w:rPr>
+        <w:t xml:space="preserve">It has been </w:t>
+      </w:r>
+      <w:r>
+        <w:rPr>
+          <w:rFonts w:ascii="Arial" w:hAnsi="Arial" w:cs="Arial"/>
+          <w:sz w:val="20"/>
+          <w:szCs w:val="20"/>
+          <w:lang w:val="en-US"/>
+        </w:rPr>
+        <w:t>assumed</w:t>
+      </w:r>
+      <w:r>
+        <w:rPr>
+          <w:rFonts w:ascii="Arial" w:hAnsi="Arial" w:cs="Arial"/>
+          <w:sz w:val="20"/>
+          <w:szCs w:val="20"/>
+          <w:lang w:val="en-US"/>
+        </w:rPr>
+        <w:t xml:space="preserve"> </w:t>
+      </w:r>
+      <w:r>
+        <w:rPr>
+          <w:rFonts w:ascii="Arial" w:hAnsi="Arial" w:cs="Arial"/>
+          <w:sz w:val="20"/>
+          <w:szCs w:val="20"/>
+          <w:lang w:val="en-US"/>
+        </w:rPr>
+        <w:t>principally</w:t>
+      </w:r>
+      <w:r>
+        <w:rPr>
+          <w:rFonts w:ascii="Arial" w:hAnsi="Arial" w:cs="Arial"/>
+          <w:sz w:val="20"/>
+          <w:szCs w:val="20"/>
+          <w:lang w:val="en-US"/>
+        </w:rPr>
+        <w:t xml:space="preserve"> </w:t>
+      </w:r>
+      <w:r>
+        <w:rPr>
+          <w:rFonts w:ascii="Arial" w:hAnsi="Arial" w:cs="Arial"/>
+          <w:sz w:val="20"/>
+          <w:szCs w:val="20"/>
+          <w:lang w:val="en-US"/>
+        </w:rPr>
+        <w:t>in modeling studies</w:t>
+      </w:r>
+      <w:r>
+        <w:rPr>
+          <w:rFonts w:ascii="Arial" w:hAnsi="Arial" w:cs="Arial"/>
+          <w:sz w:val="20"/>
+          <w:szCs w:val="20"/>
+        </w:rPr>
+        <w:t xml:space="preserve"> </w:t>
+      </w:r>
+      <w:r>
+        <w:rPr>
+          <w:rFonts w:ascii="Arial" w:hAnsi="Arial" w:cs="Arial"/>
+          <w:sz w:val="20"/>
+          <w:szCs w:val="20"/>
+        </w:rPr>
+        <w:t xml:space="preserve">that resistance generates a decrease in fitness with respect to the sensitive strain, making it less transmissible </w:t>
       </w:r>
       <w:r>
         <w:rPr>
@@ -17813,7 +18025,7 @@
           <w:sz w:val="20"/>
           <w:szCs w:val="20"/>
         </w:rPr>
-        <w:instrText xml:space="preserve"> ADDIN ZOTERO_ITEM CSL_CITATION {"citationID":"8M2ziEuQ","properties":{"formattedCitation":"\\super 1,21,29\\nosupersub{}","plainCitation":"1,21,29","noteIndex":0},"citationItems":[{"id":181,"uris":["http://zotero.org/users/9551388/items/HFMXTG7L"],"itemData":{"id":181,"type":"article-journal","container-title":"Emerging Infectious Diseases","DOI":"10.3201/eid0804.010312","ISSN":"1080-6040, 1080-6059","issue":"4","journalAbbreviation":"Emerg. Infect. Dis.","language":"en","page":"347-354","source":"DOI.org (Crossref)","title":"Antimicrobial Use and Antimicrobial Resistance: A Population Perspective","title-short":"Antimicrobial Use and Antimicrobial Resistance","volume":"8","author":[{"family":"Lipsitch","given":"Marc"},{"family":"Samore","given":"Matthew H."}],"issued":{"date-parts":[["2002",4]]}}},{"id":132,"uris":["http://zotero.org/users/9551388/items/ZTS3IRMT"],"itemData":{"id":132,"type":"article-journal","abstract":"A simple mathematical model of bacterial transmission within a hospital was used to study the effects of measures to control nosocomial transmission of bacteria and reduce antimicrobial resistance in nosocomial pathogens. The model predicts that: (i) Use of an antibiotic for which resistance is not yet present in a hospital will be positively associated at the individual level (odds ratio) with carriage of bacteria resistant to other antibiotics, but negatively associated at the population level (prevalence). Thus inferences from individual risk factors can yield misleading conclusions about the effect of antibiotic use on resistance to another antibiotic. (ii) Nonspecific interventions that reduce transmission of all bacteria within a hospital will disproportionately reduce the prevalence of colonization with resistant bacteria. (iii) Changes in the prevalence of resistance after a successful intervention will occur on a time scale of weeks to months, considerably faster than in community-acquired infections. Moreover, resistance can decline rapidly in a hospital even if it does not carry a fitness cost. The predictions of the model are compared with those of other models and published data. The implications for resistance control and study design are discussed, along with the limitations and assumptions of the model. VRE,vancomycin-resistant enterococcus;HCW,healthcare worker","container-title":"Proceedings of the National Academy of Sciences","DOI":"10.1073/pnas.97.4.1938","issue":"4","journalAbbreviation":"Proc Natl Acad Sci USA","page":"1938","title":"The epidemiology of antibiotic resistance in hospitals: Paradoxes and prescriptions","volume":"97","author":[{"family":"Lipsitch","given":"Marc"},{"family":"Bergstrom","given":"Carl T."},{"family":"Levin","given":"Bruce R."}],"issued":{"date-parts":[["2000",2,15]]}}},{"id":147,"uris":["http://zotero.org/users/9551388/items/SSS9MH66"],"itemData":{"id":147,"type":"article-journal","abstract":"Abstract\n            The increased focus on the public health burden of antimicrobial resistance (AMR) raises conceptual challenges, such as determining how much harm multidrug-resistant organisms do compared to what, or how to establish the burden. Here, we present a counterfactual framework and provide guidance to harmonize methodologies and optimize study quality. In AMR-burden studies, 2 counterfactual approaches have been applied: the harm of drug-resistant infections relative to the harm of the same drug-susceptible infections (the susceptible-infection counterfactual); and the total harm of drug-resistant infections relative to a situation where such infections were prevented (the no-infection counterfactual). We propose to use an intervention-based causal approach to determine the most appropriate counterfactual. We show that intervention scenarios, species of interest, and types of infections influence the choice of counterfactual. We recommend using purpose-designed cohort studies to apply this counterfactual framework, whereby the selection of cohorts (patients with drug-resistant, drug-susceptible infections, and those with no infection) should be based on matching on time to infection through exposure density sampling to avoid biased estimates. Application of survival methods is preferred, considering competing events. We conclude by advocating estimation of the burden of AMR by using the no-infection and susceptible-infection counterfactuals. The resulting numbers will provide policy-relevant information about the upper and lower bound of future interventions designed to control AMR. The counterfactuals should be applied in cohort studies, whereby selection of the unexposed cohorts should be based on exposure density sampling, applying methods avoiding time-dependent bias and confounding.","container-title":"Epidemiologic Reviews","DOI":"10.1093/epirev/mxab001","ISSN":"1478-6729","issue":"1","language":"en","page":"53-64","source":"DOI.org (Crossref)","title":"Burden of Antimicrobial Resistance: Compared to What?","title-short":"Burden of Antimicrobial Resistance","volume":"43","author":[{"family":"Kraker","given":"Marlieke E A","non-dropping-particle":"de"},{"family":"Lipsitch","given":"Marc"}],"issued":{"date-parts":[["2022",1,14]]}}}],"schema":"https://github.com/citation-style-language/schema/raw/master/csl-citation.json"} </w:instrText>
+        <w:instrText xml:space="preserve"> ADDIN ZOTERO_ITEM CSL_CITATION {"citationID":"aao2384nh8","properties":{"formattedCitation":"\\uldash{\\super 1\\uc0\\u8211{}5\\nosupersub{}}","plainCitation":"1–5","noteIndex":0},"citationItems":[{"id":181,"uris":["http://zotero.org/users/9551388/items/HFMXTG7L"],"itemData":{"id":181,"type":"article-journal","container-title":"Emerging Infectious Diseases","DOI":"10.3201/eid0804.010312","ISSN":"1080-6040, 1080-6059","issue":"4","journalAbbreviation":"Emerg. Infect. Dis.","language":"en","page":"347-354","source":"DOI.org (Crossref)","title":"Antimicrobial Use and Antimicrobial Resistance: A Population Perspective","title-short":"Antimicrobial Use and Antimicrobial Resistance","volume":"8","author":[{"family":"Lipsitch","given":"Marc"},{"family":"Samore","given":"Matthew H."}],"issued":{"date-parts":[["2002",4]]}}},{"id":132,"uris":["http://zotero.org/users/9551388/items/ZTS3IRMT"],"itemData":{"id":132,"type":"article-journal","abstract":"A simple mathematical model of bacterial transmission within a hospital was used to study the effects of measures to control nosocomial transmission of bacteria and reduce antimicrobial resistance in nosocomial pathogens. The model predicts that: (i) Use of an antibiotic for which resistance is not yet present in a hospital will be positively associated at the individual level (odds ratio) with carriage of bacteria resistant to other antibiotics, but negatively associated at the population level (prevalence). Thus inferences from individual risk factors can yield misleading conclusions about the effect of antibiotic use on resistance to another antibiotic. (ii) Nonspecific interventions that reduce transmission of all bacteria within a hospital will disproportionately reduce the prevalence of colonization with resistant bacteria. (iii) Changes in the prevalence of resistance after a successful intervention will occur on a time scale of weeks to months, considerably faster than in community-acquired infections. Moreover, resistance can decline rapidly in a hospital even if it does not carry a fitness cost. The predictions of the model are compared with those of other models and published data. The implications for resistance control and study design are discussed, along with the limitations and assumptions of the model. VRE,vancomycin-resistant enterococcus;HCW,healthcare worker","container-title":"Proceedings of the National Academy of Sciences","DOI":"10.1073/pnas.97.4.1938","issue":"4","journalAbbreviation":"Proc Natl Acad Sci USA","page":"1938","title":"The epidemiology of antibiotic resistance in hospitals: Paradoxes and prescriptions","volume":"97","author":[{"family":"Lipsitch","given":"Marc"},{"family":"Bergstrom","given":"Carl T."},{"family":"Levin","given":"Bruce R."}],"issued":{"date-parts":[["2000",2,15]]}}},{"id":147,"uris":["http://zotero.org/users/9551388/items/SSS9MH66"],"itemData":{"id":147,"type":"article-journal","abstract":"Abstract\n            The increased focus on the public health burden of antimicrobial resistance (AMR) raises conceptual challenges, such as determining how much harm multidrug-resistant organisms do compared to what, or how to establish the burden. Here, we present a counterfactual framework and provide guidance to harmonize methodologies and optimize study quality. In AMR-burden studies, 2 counterfactual approaches have been applied: the harm of drug-resistant infections relative to the harm of the same drug-susceptible infections (the susceptible-infection counterfactual); and the total harm of drug-resistant infections relative to a situation where such infections were prevented (the no-infection counterfactual). We propose to use an intervention-based causal approach to determine the most appropriate counterfactual. We show that intervention scenarios, species of interest, and types of infections influence the choice of counterfactual. We recommend using purpose-designed cohort studies to apply this counterfactual framework, whereby the selection of cohorts (patients with drug-resistant, drug-susceptible infections, and those with no infection) should be based on matching on time to infection through exposure density sampling to avoid biased estimates. Application of survival methods is preferred, considering competing events. We conclude by advocating estimation of the burden of AMR by using the no-infection and susceptible-infection counterfactuals. The resulting numbers will provide policy-relevant information about the upper and lower bound of future interventions designed to control AMR. The counterfactuals should be applied in cohort studies, whereby selection of the unexposed cohorts should be based on exposure density sampling, applying methods avoiding time-dependent bias and confounding.","container-title":"Epidemiologic Reviews","DOI":"10.1093/epirev/mxab001","ISSN":"1478-6729","issue":"1","language":"en","page":"53-64","source":"DOI.org (Crossref)","title":"Burden of Antimicrobial Resistance: Compared to What?","title-short":"Burden of Antimicrobial Resistance","volume":"43","author":[{"family":"Kraker","given":"Marlieke E A","non-dropping-particle":"de"},{"family":"Lipsitch","given":"Marc"}],"issued":{"date-parts":[["2022",1,14]]}}},{"id":909,"uris":["http://zotero.org/users/9551388/items/92WNR89D"],"itemData":{"id":909,"type":"article-journal","abstract":"Methicillin-resistant Staphylococcus aureus (MRSA) is an important cause of morbidity and mortality in both hospitals and the community. Traditionally, MRSA was mainly hospital-associated (HA-MRSA), but in the past decade communityassociated strains (CA-MRSA) have spread widely. CA-MRSA strains seem to have significantly lower biological costs of resistance, and hence it has been speculated that they may replace HA-MRSA strains in the hospital. Such a replacement could potentially have major consequences for public health, as there are differences in the resistance spectra of the two strains as well as possible differences in their clinical effects. Here we assess the impact of competition between HA- and CAMRSA using epidemiological models which integrate realistic data on drug-usage frequencies, resistance profiles, contact, and age structures. By explicitly accounting for the differing antibiotic usage frequencies in the hospital and the community, we find that coexistence between the strains is a possible outcome, as selection favors CA-MRSA in the community, because of its lower cost of resistance, while it favors HA-MRSA in the hospital, because of its broader resistance spectrum. Incorporating realistic degrees of age- and treatment-structure into the model significantly increases the parameter ranges over which coexistence is possible. Thus, our results indicate that the large heterogeneities existing in human populations make coexistence between hospital- and community-associated strains of MRSA a likely outcome.","container-title":"PLoS Pathogens","DOI":"10.1371/journal.ppat.1003134","ISSN":"1553-7374","issue":"2","journalAbbreviation":"PLoS Pathog","language":"en","page":"e1003134","source":"DOI.org (Crossref)","title":"Hospital-Community Interactions Foster Coexistence between Methicillin-Resistant Strains of Staphylococcus aureus","volume":"9","author":[{"family":"Kouyos","given":"Roger"},{"family":"Klein","given":"Eili"},{"family":"Grenfell","given":"Bryan"}],"editor":[{"family":"Levin","given":"Bruce R."}],"issued":{"date-parts":[["2013",2,28]]}}},{"id":747,"uris":["http://zotero.org/users/9551388/items/YBLDRK39"],"itemData":{"id":747,"type":"article-journal","container-title":"Nature Ecology &amp; Evolution","DOI":"10.1038/s41559-018-0786-x","ISSN":"2397-334X","issue":"3","journalAbbreviation":"Nat Ecol Evol","language":"en","page":"440-449","source":"DOI.org (Crossref)","title":"Within-host dynamics shape antibiotic resistance in commensal bacteria","volume":"3","author":[{"family":"Davies","given":"Nicholas G."},{"family":"Flasche","given":"Stefan"},{"family":"Jit","given":"Mark"},{"family":"Atkins","given":"Katherine E."}],"issued":{"date-parts":[["2019",2,11]]}}}],"schema":"https://github.com/citation-style-language/schema/raw/master/csl-citation.json"} </w:instrText>
       </w:r>
       <w:r>
         <w:rPr>
@@ -17827,10 +18039,11 @@
         <w:rPr>
           <w:rFonts w:ascii="Arial" w:hAnsi="Arial" w:cs="Arial"/>
           <w:sz w:val="20"/>
+          <w:u w:val="dash"/>
           <w:vertAlign w:val="superscript"/>
           <w:lang w:val="en-GB"/>
         </w:rPr>
-        <w:t>1,21,29</w:t>
+        <w:t>1–5</w:t>
       </w:r>
       <w:r>
         <w:rPr>
@@ -17845,17 +18058,794 @@
           <w:rFonts w:ascii="Arial" w:hAnsi="Arial" w:cs="Arial"/>
           <w:sz w:val="20"/>
           <w:szCs w:val="20"/>
-        </w:rPr>
-        <w:t xml:space="preserve"> consistent with our findings here. </w:t>
-      </w:r>
+          <w:lang w:val="en-US"/>
+        </w:rPr>
+        <w:t>.</w:t>
+      </w:r>
+      <w:r>
+        <w:rPr>
+          <w:rFonts w:ascii="Arial" w:hAnsi="Arial" w:cs="Arial"/>
+          <w:sz w:val="20"/>
+          <w:szCs w:val="20"/>
+          <w:lang w:val="en-US"/>
+        </w:rPr>
+        <w:t xml:space="preserve"> </w:t>
+      </w:r>
+      <w:r>
+        <w:rPr>
+          <w:rFonts w:ascii="Arial" w:hAnsi="Arial" w:cs="Arial"/>
+          <w:sz w:val="20"/>
+          <w:szCs w:val="20"/>
+          <w:lang w:val="en-US"/>
+        </w:rPr>
+        <w:t xml:space="preserve">We found </w:t>
+      </w:r>
+      <w:r>
+        <w:rPr>
+          <w:rFonts w:ascii="Arial" w:hAnsi="Arial" w:cs="Arial"/>
+          <w:i/>
+          <w:iCs/>
+          <w:sz w:val="20"/>
+          <w:szCs w:val="20"/>
+          <w:lang w:val="en-US"/>
+        </w:rPr>
+        <w:t xml:space="preserve">MSSA </w:t>
+      </w:r>
+      <w:r>
+        <w:rPr>
+          <w:rFonts w:ascii="Arial" w:hAnsi="Arial" w:cs="Arial"/>
+          <w:sz w:val="20"/>
+          <w:szCs w:val="20"/>
+          <w:lang w:val="en-US"/>
+        </w:rPr>
+        <w:t xml:space="preserve">has a lower transmission rate than </w:t>
+      </w:r>
+      <w:r>
+        <w:rPr>
+          <w:rFonts w:ascii="Arial" w:hAnsi="Arial" w:cs="Arial"/>
+          <w:i/>
+          <w:iCs/>
+          <w:sz w:val="20"/>
+          <w:szCs w:val="20"/>
+          <w:lang w:val="en-US"/>
+        </w:rPr>
+        <w:t>MRSA</w:t>
+      </w:r>
+      <w:r>
+        <w:rPr>
+          <w:rFonts w:ascii="Arial" w:hAnsi="Arial" w:cs="Arial"/>
+          <w:sz w:val="20"/>
+          <w:szCs w:val="20"/>
+          <w:lang w:val="en-US"/>
+        </w:rPr>
+        <w:t>.</w:t>
+      </w:r>
+      <w:r>
+        <w:rPr>
+          <w:rFonts w:ascii="Arial" w:hAnsi="Arial" w:cs="Arial"/>
+          <w:sz w:val="20"/>
+          <w:szCs w:val="20"/>
+          <w:lang w:val="en-US"/>
+        </w:rPr>
+        <w:t xml:space="preserve"> This </w:t>
+      </w:r>
+      <w:r>
+        <w:rPr>
+          <w:rFonts w:ascii="Arial" w:hAnsi="Arial" w:cs="Arial"/>
+          <w:sz w:val="20"/>
+          <w:szCs w:val="20"/>
+          <w:lang w:val="en-US"/>
+        </w:rPr>
+        <w:t>result</w:t>
+      </w:r>
+      <w:r>
+        <w:rPr>
+          <w:rFonts w:ascii="Arial" w:hAnsi="Arial" w:cs="Arial"/>
+          <w:sz w:val="20"/>
+          <w:szCs w:val="20"/>
+          <w:lang w:val="en-US"/>
+        </w:rPr>
+        <w:t xml:space="preserve"> is particularly interesting </w:t>
+      </w:r>
+      <w:r>
+        <w:rPr>
+          <w:rFonts w:ascii="Arial" w:hAnsi="Arial" w:cs="Arial"/>
+          <w:sz w:val="20"/>
+          <w:szCs w:val="20"/>
+          <w:lang w:val="en-US"/>
+        </w:rPr>
+        <w:t xml:space="preserve">because a simple model of </w:t>
+      </w:r>
+      <w:r>
+        <w:rPr>
+          <w:rFonts w:ascii="Arial" w:hAnsi="Arial" w:cs="Arial"/>
+          <w:sz w:val="20"/>
+          <w:szCs w:val="20"/>
+          <w:lang w:val="en-US"/>
+        </w:rPr>
+        <w:t>competition between resistant and sensitive strains</w:t>
+      </w:r>
+      <w:r>
+        <w:rPr>
+          <w:rFonts w:ascii="Arial" w:hAnsi="Arial" w:cs="Arial"/>
+          <w:sz w:val="20"/>
+          <w:szCs w:val="20"/>
+          <w:lang w:val="en-US"/>
+        </w:rPr>
+        <w:t xml:space="preserve"> </w:t>
+      </w:r>
+      <w:r>
+        <w:rPr>
+          <w:rFonts w:ascii="Arial" w:hAnsi="Arial" w:cs="Arial"/>
+          <w:sz w:val="20"/>
+          <w:szCs w:val="20"/>
+          <w:lang w:val="en-US"/>
+        </w:rPr>
+        <w:t xml:space="preserve">would predict that as the ratio between nosocomial transmissions between strains </w:t>
+      </w:r>
+      <m:oMath>
+        <m:sSub>
+          <m:sSubPr>
+            <m:ctrlPr>
+              <w:rPr>
+                <w:rFonts w:ascii="Cambria Math" w:hAnsi="Cambria Math" w:cs="Arial"/>
+                <w:i/>
+                <w:sz w:val="20"/>
+                <w:szCs w:val="20"/>
+                <w:lang w:val="en-US"/>
+              </w:rPr>
+            </m:ctrlPr>
+          </m:sSubPr>
+          <m:e>
+            <m:r>
+              <m:rPr>
+                <m:sty m:val="p"/>
+              </m:rPr>
+              <w:rPr>
+                <w:rFonts w:ascii="Cambria Math" w:hAnsi="Cambria Math" w:cs="Arial"/>
+                <w:sz w:val="20"/>
+                <w:szCs w:val="20"/>
+                <w:lang w:val="en-US"/>
+              </w:rPr>
+              <m:t>β</m:t>
+            </m:r>
+            <m:ctrlPr>
+              <w:rPr>
+                <w:rFonts w:ascii="Cambria Math" w:hAnsi="Cambria Math" w:cs="Arial"/>
+                <w:sz w:val="20"/>
+                <w:szCs w:val="20"/>
+                <w:lang w:val="en-US"/>
+              </w:rPr>
+            </m:ctrlPr>
+          </m:e>
+          <m:sub>
+            <m:r>
+              <w:rPr>
+                <w:rFonts w:ascii="Cambria Math" w:hAnsi="Cambria Math" w:cs="Arial"/>
+                <w:sz w:val="20"/>
+                <w:szCs w:val="20"/>
+                <w:lang w:val="en-US"/>
+              </w:rPr>
+              <m:t>R</m:t>
+            </m:r>
+          </m:sub>
+        </m:sSub>
+        <m:r>
+          <m:rPr>
+            <m:lit/>
+          </m:rPr>
+          <w:rPr>
+            <w:rFonts w:ascii="Cambria Math" w:hAnsi="Cambria Math" w:cs="Arial"/>
+            <w:sz w:val="20"/>
+            <w:szCs w:val="20"/>
+            <w:lang w:val="en-US"/>
+          </w:rPr>
+          <m:t>/</m:t>
+        </m:r>
+        <m:sSub>
+          <m:sSubPr>
+            <m:ctrlPr>
+              <w:rPr>
+                <w:rFonts w:ascii="Cambria Math" w:hAnsi="Cambria Math" w:cs="Arial"/>
+                <w:i/>
+                <w:sz w:val="20"/>
+                <w:szCs w:val="20"/>
+                <w:lang w:val="en-US"/>
+              </w:rPr>
+            </m:ctrlPr>
+          </m:sSubPr>
+          <m:e>
+            <m:r>
+              <m:rPr>
+                <m:sty m:val="p"/>
+              </m:rPr>
+              <w:rPr>
+                <w:rFonts w:ascii="Cambria Math" w:hAnsi="Cambria Math" w:cs="Arial"/>
+                <w:sz w:val="20"/>
+                <w:szCs w:val="20"/>
+                <w:lang w:val="en-US"/>
+              </w:rPr>
+              <m:t>β</m:t>
+            </m:r>
+            <m:ctrlPr>
+              <w:rPr>
+                <w:rFonts w:ascii="Cambria Math" w:hAnsi="Cambria Math" w:cs="Arial"/>
+                <w:sz w:val="20"/>
+                <w:szCs w:val="20"/>
+                <w:lang w:val="en-US"/>
+              </w:rPr>
+            </m:ctrlPr>
+          </m:e>
+          <m:sub>
+            <m:r>
+              <w:rPr>
+                <w:rFonts w:ascii="Cambria Math" w:hAnsi="Cambria Math" w:cs="Arial"/>
+                <w:sz w:val="20"/>
+                <w:szCs w:val="20"/>
+                <w:lang w:val="en-US"/>
+              </w:rPr>
+              <m:t>S</m:t>
+            </m:r>
+          </m:sub>
+        </m:sSub>
+        <m:r>
+          <w:rPr>
+            <w:rFonts w:ascii="Cambria Math" w:hAnsi="Cambria Math" w:cs="Arial"/>
+            <w:sz w:val="20"/>
+            <w:szCs w:val="20"/>
+            <w:lang w:val="en-US"/>
+          </w:rPr>
+          <m:t>&gt;1</m:t>
+        </m:r>
+      </m:oMath>
+      <w:r>
+        <w:rPr>
+          <w:rFonts w:ascii="Arial" w:hAnsi="Arial" w:cs="Arial"/>
+          <w:sz w:val="20"/>
+          <w:szCs w:val="20"/>
+          <w:lang w:val="en-US"/>
+        </w:rPr>
+        <w:t xml:space="preserve"> the resistant strain should outcompete the sensitive strains </w:t>
+      </w:r>
+      <w:r>
+        <w:rPr>
+          <w:rFonts w:ascii="Arial" w:hAnsi="Arial" w:cs="Arial"/>
+          <w:sz w:val="20"/>
+          <w:szCs w:val="20"/>
+          <w:lang w:val="en-US"/>
+        </w:rPr>
+        <w:fldChar w:fldCharType="begin"/>
+      </w:r>
+      <w:r>
+        <w:rPr>
+          <w:rFonts w:ascii="Arial" w:hAnsi="Arial" w:cs="Arial"/>
+          <w:sz w:val="20"/>
+          <w:szCs w:val="20"/>
+          <w:lang w:val="en-US"/>
+        </w:rPr>
+        <w:instrText xml:space="preserve"> ADDIN ZOTERO_ITEM CSL_CITATION {"citationID":"a25hskcn6vm","properties":{"formattedCitation":"\\uldash{\\super 1,2\\nosupersub{}}","plainCitation":"1,2","noteIndex":0},"citationItems":[{"id":911,"uris":["http://zotero.org/users/9551388/items/AHEYRW7U"],"itemData":{"id":911,"type":"article-journal","abstract":"Antibiotic resistance, and in particular, multidrug resistance are public health concerns. Yet, there has been little theoretical work on the evolutionary dynamics of multidrug resistance (MDR). Here, we present a generic model of MDR inspired by two pervasive trends in resistance dynamics. The ﬁrst trend is the robust coexistence of antibiotic sensitivity and resistance in multiple bacterial species and for numerous antibiotics. The second is that resistance to di</w:instrText>
+      </w:r>
+      <w:r>
+        <w:rPr>
+          <w:rFonts w:ascii="Cambria Math" w:hAnsi="Cambria Math" w:cs="Cambria Math"/>
+          <w:sz w:val="20"/>
+          <w:szCs w:val="20"/>
+          <w:lang w:val="en-US"/>
+        </w:rPr>
+        <w:instrText>ﬀ</w:instrText>
+      </w:r>
+      <w:r>
+        <w:rPr>
+          <w:rFonts w:ascii="Arial" w:hAnsi="Arial" w:cs="Arial"/>
+          <w:sz w:val="20"/>
+          <w:szCs w:val="20"/>
+          <w:lang w:val="en-US"/>
+        </w:rPr>
+        <w:instrText>erent antibiotics tends to be concentrated on the same strains, giving rise to high MDR frequencies. We argue that these two observations are linked: mechanisms that maintain coexistence also promote high MDR frequencies. This argument is based on the recognition that, in many of the most plausible models of coexistence, the coexistence-maintaining mechanism is fundamentally similar: either strain or host population structure stratiﬁes the pathogen population into sub-populations and introduces variation in the ﬁtness e</w:instrText>
+      </w:r>
+      <w:r>
+        <w:rPr>
+          <w:rFonts w:ascii="Cambria Math" w:hAnsi="Cambria Math" w:cs="Cambria Math"/>
+          <w:sz w:val="20"/>
+          <w:szCs w:val="20"/>
+          <w:lang w:val="en-US"/>
+        </w:rPr>
+        <w:instrText>ﬀ</w:instrText>
+      </w:r>
+      <w:r>
+        <w:rPr>
+          <w:rFonts w:ascii="Arial" w:hAnsi="Arial" w:cs="Arial"/>
+          <w:sz w:val="20"/>
+          <w:szCs w:val="20"/>
+          <w:lang w:val="en-US"/>
+        </w:rPr>
+        <w:instrText xml:space="preserve">ect of resistance between these sub-populations. We show that this model structure also gives rise to high MDR frequencies, because resistance against all antibiotics is concentrated in the sub-populations where the ﬁtness advantage gained from resistance is high. We test predictions from this model on two pneumococcal datasets and ﬁnd predicted trends are qualitatively consistent with those observed in data. This model provides a parsimonious explanation for the pervasiveness of high MDR frequencies and allows us to reconcile this trend with observed long-term stability in the prevalence of resistance.","language":"en","source":"Zotero","title":"Mechanisms that maintain coexistence of antibiotic sensitivity and resistance also promote high frequencies of multidrug resistance","author":[{"family":"Lehtinen","given":"Sonja"},{"family":"Blanquart","given":"Francois"},{"family":"Lipsitch","given":"Marc"},{"family":"Fraser","given":"Christophe"}]}},{"id":180,"uris":["http://zotero.org/users/9551388/items/STY87FAQ"],"itemData":{"id":180,"type":"article-journal","container-title":"Proceedings of the National Academy of Sciences","DOI":"10.1073/pnas.97.4.1938","ISSN":"0027-8424, 1091-6490","issue":"4","journalAbbreviation":"Proceedings of the National Academy of Sciences","language":"en","page":"1938-1943","source":"DOI.org (Crossref)","title":"The epidemiology of antibiotic resistance in hospitals: Paradoxes and prescriptions","title-short":"The epidemiology of antibiotic resistance in hospitals","volume":"97","author":[{"family":"Lipsitch","given":"M."},{"family":"Bergstrom","given":"C. T."},{"family":"Levin","given":"B. R."}],"issued":{"date-parts":[["2000",2,15]]}}}],"schema":"https://github.com/citation-style-language/schema/raw/master/csl-citation.json"} </w:instrText>
+      </w:r>
+      <w:r>
+        <w:rPr>
+          <w:rFonts w:ascii="Arial" w:hAnsi="Arial" w:cs="Arial"/>
+          <w:sz w:val="20"/>
+          <w:szCs w:val="20"/>
+          <w:lang w:val="en-US"/>
+        </w:rPr>
+        <w:fldChar w:fldCharType="separate"/>
+      </w:r>
+      <w:r>
+        <w:rPr>
+          <w:rFonts w:ascii="Arial" w:hAnsi="Arial" w:cs="Arial"/>
+          <w:sz w:val="20"/>
+          <w:u w:val="dash"/>
+          <w:vertAlign w:val="superscript"/>
+          <w:lang w:val="en-GB"/>
+        </w:rPr>
+        <w:t>1,2</w:t>
+      </w:r>
+      <w:r>
+        <w:rPr>
+          <w:rFonts w:ascii="Arial" w:hAnsi="Arial" w:cs="Arial"/>
+          <w:sz w:val="20"/>
+          <w:szCs w:val="20"/>
+          <w:lang w:val="en-US"/>
+        </w:rPr>
+        <w:fldChar w:fldCharType="end"/>
+      </w:r>
+      <w:r>
+        <w:rPr>
+          <w:rFonts w:ascii="Arial" w:hAnsi="Arial" w:cs="Arial"/>
+          <w:sz w:val="20"/>
+          <w:szCs w:val="20"/>
+          <w:lang w:val="en-US"/>
+        </w:rPr>
+        <w:t xml:space="preserve"> that is not the case observed empirically (Figure 1A). </w:t>
+      </w:r>
+      <w:r>
+        <w:rPr>
+          <w:rFonts w:ascii="Arial" w:hAnsi="Arial" w:cs="Arial"/>
+          <w:sz w:val="20"/>
+          <w:szCs w:val="20"/>
+          <w:lang w:val="en-US"/>
+        </w:rPr>
+        <w:t xml:space="preserve">While the split in resistant and sensitive phenotypes could possibly be the most important </w:t>
+      </w:r>
+      <w:r>
+        <w:rPr>
+          <w:rFonts w:ascii="Arial" w:hAnsi="Arial" w:cs="Arial"/>
+          <w:sz w:val="20"/>
+          <w:szCs w:val="20"/>
+          <w:lang w:val="en-US"/>
+        </w:rPr>
+        <w:t xml:space="preserve">categorization </w:t>
+      </w:r>
+      <w:r>
+        <w:rPr>
+          <w:rFonts w:ascii="Arial" w:hAnsi="Arial" w:cs="Arial"/>
+          <w:sz w:val="20"/>
+          <w:szCs w:val="20"/>
+          <w:lang w:val="en-US"/>
+        </w:rPr>
+        <w:t xml:space="preserve">clinically </w:t>
+      </w:r>
+      <w:r>
+        <w:rPr>
+          <w:rFonts w:ascii="Arial" w:hAnsi="Arial" w:cs="Arial"/>
+          <w:sz w:val="20"/>
+          <w:szCs w:val="20"/>
+          <w:lang w:val="en-US"/>
+        </w:rPr>
+        <w:fldChar w:fldCharType="begin"/>
+      </w:r>
+      <w:r>
+        <w:rPr>
+          <w:rFonts w:ascii="Arial" w:hAnsi="Arial" w:cs="Arial"/>
+          <w:sz w:val="20"/>
+          <w:szCs w:val="20"/>
+          <w:lang w:val="en-US"/>
+        </w:rPr>
+        <w:instrText xml:space="preserve"> ADDIN ZOTERO_ITEM CSL_CITATION {"citationID":"akbe095sbm","properties":{"formattedCitation":"\\uldash{\\super 1\\nosupersub{}}","plainCitation":"1","noteIndex":0},"citationItems":[{"id":913,"uris":["http://zotero.org/users/9551388/items/PMZ2MPLE"],"itemData":{"id":913,"type":"report","abstract":"Antimicrobial resistance (AMR) to all antibiotic classes has been found in the pathogen Staphylococcus aureus. The reported prevalence of these resistances vary, driven by withinhost AMR evolution at the patient level, and between-host transmission at the hospital level. Without dense longitudinal sampling, pragmatic analysis of AMR dynamics at multiple levels using routine surveillance data is essential to inform control measures.","genre":"preprint","language":"en","note":"DOI: 10.1101/2023.02.15.23285946","publisher":"Epidemiology","source":"DOI.org (Crossref)","title":"Quantifying patient- and hospital-level antimicrobial resistance dynamics in &lt;i&gt;Staphylococcus aureus&lt;/i&gt; from routinely collected data","URL":"http://medrxiv.org/lookup/doi/10.1101/2023.02.15.23285946","author":[{"family":"Leclerc","given":"Quentin"},{"family":"Clements","given":"Alastair"},{"family":"Dunn","given":"Helen"},{"family":"Hatcher","given":"James"},{"family":"Lindsay","given":"Jodi A"},{"family":"Grandjean","given":"Louis"},{"family":"Knight","given":"Gwenan M"}],"accessed":{"date-parts":[["2023",5,5]]},"issued":{"date-parts":[["2023",2,16]]}}}],"schema":"https://github.com/citation-style-language/schema/raw/master/csl-citation.json"} </w:instrText>
+      </w:r>
+      <w:r>
+        <w:rPr>
+          <w:rFonts w:ascii="Arial" w:hAnsi="Arial" w:cs="Arial"/>
+          <w:sz w:val="20"/>
+          <w:szCs w:val="20"/>
+          <w:lang w:val="en-US"/>
+        </w:rPr>
+        <w:fldChar w:fldCharType="separate"/>
+      </w:r>
+      <w:r>
+        <w:rPr>
+          <w:rFonts w:ascii="Arial" w:hAnsi="Arial" w:cs="Arial"/>
+          <w:sz w:val="20"/>
+          <w:u w:val="dash"/>
+          <w:vertAlign w:val="superscript"/>
+          <w:lang w:val="en-GB"/>
+        </w:rPr>
+        <w:t>1</w:t>
+      </w:r>
+      <w:r>
+        <w:rPr>
+          <w:rFonts w:ascii="Arial" w:hAnsi="Arial" w:cs="Arial"/>
+          <w:sz w:val="20"/>
+          <w:szCs w:val="20"/>
+          <w:lang w:val="en-US"/>
+        </w:rPr>
+        <w:fldChar w:fldCharType="end"/>
+      </w:r>
+      <w:r>
+        <w:rPr>
+          <w:rFonts w:ascii="Arial" w:hAnsi="Arial" w:cs="Arial"/>
+          <w:sz w:val="20"/>
+          <w:szCs w:val="20"/>
+          <w:lang w:val="en-US"/>
+        </w:rPr>
+        <w:t xml:space="preserve"> </w:t>
+      </w:r>
+      <w:r>
+        <w:rPr>
+          <w:rFonts w:ascii="Arial" w:hAnsi="Arial" w:cs="Arial"/>
+          <w:sz w:val="20"/>
+          <w:szCs w:val="20"/>
+          <w:lang w:val="en-US"/>
+        </w:rPr>
+        <w:t xml:space="preserve"> within-host dynamics</w:t>
+      </w:r>
+      <w:r>
+        <w:rPr>
+          <w:rFonts w:ascii="Arial" w:hAnsi="Arial" w:cs="Arial"/>
+          <w:sz w:val="20"/>
+          <w:szCs w:val="20"/>
+          <w:lang w:val="en-US"/>
+        </w:rPr>
+        <w:t xml:space="preserve"> between these two</w:t>
+      </w:r>
+      <w:r>
+        <w:rPr>
+          <w:rFonts w:ascii="Arial" w:hAnsi="Arial" w:cs="Arial"/>
+          <w:sz w:val="20"/>
+          <w:szCs w:val="20"/>
+          <w:lang w:val="en-US"/>
+        </w:rPr>
+        <w:t xml:space="preserve"> </w:t>
+      </w:r>
+      <w:r>
+        <w:rPr>
+          <w:rFonts w:ascii="Arial" w:hAnsi="Arial" w:cs="Arial"/>
+          <w:sz w:val="20"/>
+          <w:szCs w:val="20"/>
+          <w:lang w:val="en-US"/>
+        </w:rPr>
+        <w:fldChar w:fldCharType="begin"/>
+      </w:r>
+      <w:r>
+        <w:rPr>
+          <w:rFonts w:ascii="Arial" w:hAnsi="Arial" w:cs="Arial"/>
+          <w:sz w:val="20"/>
+          <w:szCs w:val="20"/>
+          <w:lang w:val="en-US"/>
+        </w:rPr>
+        <w:instrText xml:space="preserve"> ADDIN ZOTERO_ITEM CSL_CITATION {"citationID":"a1q9g37vr4p","properties":{"formattedCitation":"\\uldash{\\super 1,2\\nosupersub{}}","plainCitation":"1,2","noteIndex":0},"citationItems":[{"id":747,"uris":["http://zotero.org/users/9551388/items/YBLDRK39"],"itemData":{"id":747,"type":"article-journal","container-title":"Nature Ecology &amp; Evolution","DOI":"10.1038/s41559-018-0786-x","ISSN":"2397-334X","issue":"3","journalAbbreviation":"Nat Ecol Evol","language":"en","page":"440-449","source":"DOI.org (Crossref)","title":"Within-host dynamics shape antibiotic resistance in commensal bacteria","volume":"3","author":[{"family":"Davies","given":"Nicholas G."},{"family":"Flasche","given":"Stefan"},{"family":"Jit","given":"Mark"},{"family":"Atkins","given":"Katherine E."}],"issued":{"date-parts":[["2019",2,11]]}}},{"id":913,"uris":["http://zotero.org/users/9551388/items/PMZ2MPLE"],"itemData":{"id":913,"type":"report","abstract":"Antimicrobial resistance (AMR) to all antibiotic classes has been found in the pathogen Staphylococcus aureus. The reported prevalence of these resistances vary, driven by withinhost AMR evolution at the patient level, and between-host transmission at the hospital level. Without dense longitudinal sampling, pragmatic analysis of AMR dynamics at multiple levels using routine surveillance data is essential to inform control measures.","genre":"preprint","language":"en","note":"DOI: 10.1101/2023.02.15.23285946","publisher":"Epidemiology","source":"DOI.org (Crossref)","title":"Quantifying patient- and hospital-level antimicrobial resistance dynamics in &lt;i&gt;Staphylococcus aureus&lt;/i&gt; from routinely collected data","URL":"http://medrxiv.org/lookup/doi/10.1101/2023.02.15.23285946","author":[{"family":"Leclerc","given":"Quentin"},{"family":"Clements","given":"Alastair"},{"family":"Dunn","given":"Helen"},{"family":"Hatcher","given":"James"},{"family":"Lindsay","given":"Jodi A"},{"family":"Grandjean","given":"Louis"},{"family":"Knight","given":"Gwenan M"}],"accessed":{"date-parts":[["2023",5,5]]},"issued":{"date-parts":[["2023",2,16]]}}}],"schema":"https://github.com/citation-style-language/schema/raw/master/csl-citation.json"} </w:instrText>
+      </w:r>
+      <w:r>
+        <w:rPr>
+          <w:rFonts w:ascii="Arial" w:hAnsi="Arial" w:cs="Arial"/>
+          <w:sz w:val="20"/>
+          <w:szCs w:val="20"/>
+          <w:lang w:val="en-US"/>
+        </w:rPr>
+        <w:fldChar w:fldCharType="separate"/>
+      </w:r>
+      <w:r>
+        <w:rPr>
+          <w:rFonts w:ascii="Arial" w:hAnsi="Arial" w:cs="Arial"/>
+          <w:sz w:val="20"/>
+          <w:u w:val="dash"/>
+          <w:vertAlign w:val="superscript"/>
+          <w:lang w:val="en-GB"/>
+        </w:rPr>
+        <w:t>1,2</w:t>
+      </w:r>
+      <w:r>
+        <w:rPr>
+          <w:rFonts w:ascii="Arial" w:hAnsi="Arial" w:cs="Arial"/>
+          <w:sz w:val="20"/>
+          <w:szCs w:val="20"/>
+          <w:lang w:val="en-US"/>
+        </w:rPr>
+        <w:fldChar w:fldCharType="end"/>
+      </w:r>
+      <w:r>
+        <w:rPr>
+          <w:rFonts w:ascii="Arial" w:hAnsi="Arial" w:cs="Arial"/>
+          <w:sz w:val="20"/>
+          <w:szCs w:val="20"/>
+          <w:lang w:val="en-US"/>
+        </w:rPr>
+        <w:t xml:space="preserve"> </w:t>
+      </w:r>
+      <w:r>
+        <w:rPr>
+          <w:rFonts w:ascii="Arial" w:hAnsi="Arial" w:cs="Arial"/>
+          <w:sz w:val="20"/>
+          <w:szCs w:val="20"/>
+          <w:lang w:val="en-US"/>
+        </w:rPr>
+        <w:t xml:space="preserve">and </w:t>
+      </w:r>
+      <w:r>
+        <w:rPr>
+          <w:rFonts w:ascii="Arial" w:hAnsi="Arial" w:cs="Arial"/>
+          <w:sz w:val="20"/>
+          <w:szCs w:val="20"/>
+          <w:lang w:val="en-US"/>
+        </w:rPr>
+        <w:t>interactions</w:t>
+      </w:r>
+      <w:r>
+        <w:rPr>
+          <w:rFonts w:ascii="Arial" w:hAnsi="Arial" w:cs="Arial"/>
+          <w:sz w:val="20"/>
+          <w:szCs w:val="20"/>
+          <w:lang w:val="en-US"/>
+        </w:rPr>
+        <w:t xml:space="preserve"> between CA-MRSA and HA-MRSA strains </w:t>
+      </w:r>
+      <w:r>
+        <w:rPr>
+          <w:rFonts w:ascii="Arial" w:hAnsi="Arial" w:cs="Arial"/>
+          <w:sz w:val="20"/>
+          <w:szCs w:val="20"/>
+          <w:lang w:val="en-US"/>
+        </w:rPr>
+        <w:fldChar w:fldCharType="begin"/>
+      </w:r>
+      <w:r>
+        <w:rPr>
+          <w:rFonts w:ascii="Arial" w:hAnsi="Arial" w:cs="Arial"/>
+          <w:sz w:val="20"/>
+          <w:szCs w:val="20"/>
+          <w:lang w:val="en-US"/>
+        </w:rPr>
+        <w:instrText xml:space="preserve"> ADDIN ZOTERO_ITEM CSL_CITATION {"citationID":"a1cqhhi36el","properties":{"formattedCitation":"\\uldash{\\super 1\\nosupersub{}}","plainCitation":"1","noteIndex":0},"citationItems":[{"id":909,"uris":["http://zotero.org/users/9551388/items/92WNR89D"],"itemData":{"id":909,"type":"article-journal","abstract":"Methicillin-resistant Staphylococcus aureus (MRSA) is an important cause of morbidity and mortality in both hospitals and the community. Traditionally, MRSA was mainly hospital-associated (HA-MRSA), but in the past decade communityassociated strains (CA-MRSA) have spread widely. CA-MRSA strains seem to have significantly lower biological costs of resistance, and hence it has been speculated that they may replace HA-MRSA strains in the hospital. Such a replacement could potentially have major consequences for public health, as there are differences in the resistance spectra of the two strains as well as possible differences in their clinical effects. Here we assess the impact of competition between HA- and CAMRSA using epidemiological models which integrate realistic data on drug-usage frequencies, resistance profiles, contact, and age structures. By explicitly accounting for the differing antibiotic usage frequencies in the hospital and the community, we find that coexistence between the strains is a possible outcome, as selection favors CA-MRSA in the community, because of its lower cost of resistance, while it favors HA-MRSA in the hospital, because of its broader resistance spectrum. Incorporating realistic degrees of age- and treatment-structure into the model significantly increases the parameter ranges over which coexistence is possible. Thus, our results indicate that the large heterogeneities existing in human populations make coexistence between hospital- and community-associated strains of MRSA a likely outcome.","container-title":"PLoS Pathogens","DOI":"10.1371/journal.ppat.1003134","ISSN":"1553-7374","issue":"2","journalAbbreviation":"PLoS Pathog","language":"en","page":"e1003134","source":"DOI.org (Crossref)","title":"Hospital-Community Interactions Foster Coexistence between Methicillin-Resistant Strains of Staphylococcus aureus","volume":"9","author":[{"family":"Kouyos","given":"Roger"},{"family":"Klein","given":"Eili"},{"family":"Grenfell","given":"Bryan"}],"editor":[{"family":"Levin","given":"Bruce R."}],"issued":{"date-parts":[["2013",2,28]]}}}],"schema":"https://github.com/citation-style-language/schema/raw/master/csl-citation.json"} </w:instrText>
+      </w:r>
+      <w:r>
+        <w:rPr>
+          <w:rFonts w:ascii="Arial" w:hAnsi="Arial" w:cs="Arial"/>
+          <w:sz w:val="20"/>
+          <w:szCs w:val="20"/>
+          <w:lang w:val="en-US"/>
+        </w:rPr>
+        <w:fldChar w:fldCharType="separate"/>
+      </w:r>
+      <w:r>
+        <w:rPr>
+          <w:rFonts w:ascii="Arial" w:hAnsi="Arial" w:cs="Arial"/>
+          <w:sz w:val="20"/>
+          <w:u w:val="dash"/>
+          <w:vertAlign w:val="superscript"/>
+          <w:lang w:val="en-GB"/>
+        </w:rPr>
+        <w:t>1</w:t>
+      </w:r>
+      <w:r>
+        <w:rPr>
+          <w:rFonts w:ascii="Arial" w:hAnsi="Arial" w:cs="Arial"/>
+          <w:sz w:val="20"/>
+          <w:szCs w:val="20"/>
+          <w:lang w:val="en-US"/>
+        </w:rPr>
+        <w:fldChar w:fldCharType="end"/>
+      </w:r>
+      <w:r>
+        <w:rPr>
+          <w:rFonts w:ascii="Arial" w:hAnsi="Arial" w:cs="Arial"/>
+          <w:sz w:val="20"/>
+          <w:szCs w:val="20"/>
+          <w:lang w:val="en-US"/>
+        </w:rPr>
+        <w:t xml:space="preserve"> </w:t>
+      </w:r>
+      <w:r>
+        <w:rPr>
+          <w:rFonts w:ascii="Arial" w:hAnsi="Arial" w:cs="Arial"/>
+          <w:sz w:val="20"/>
+          <w:szCs w:val="20"/>
+          <w:lang w:val="en-US"/>
+        </w:rPr>
+        <w:t xml:space="preserve">could help to make sense of estimated differences in the nosocomial transmission rates and ultimately an accurate representation of the process shaping the </w:t>
+      </w:r>
+      <w:r>
+        <w:rPr>
+          <w:rFonts w:ascii="Arial" w:hAnsi="Arial" w:cs="Arial"/>
+          <w:sz w:val="20"/>
+          <w:szCs w:val="20"/>
+          <w:lang w:val="en-US"/>
+        </w:rPr>
+        <w:t>co-existence</w:t>
+      </w:r>
+      <w:r>
+        <w:rPr>
+          <w:rFonts w:ascii="Arial" w:hAnsi="Arial" w:cs="Arial"/>
+          <w:sz w:val="20"/>
+          <w:szCs w:val="20"/>
+          <w:lang w:val="en-US"/>
+        </w:rPr>
+        <w:t xml:space="preserve"> of </w:t>
+      </w:r>
+      <w:r>
+        <w:rPr>
+          <w:rFonts w:ascii="Arial" w:hAnsi="Arial" w:cs="Arial"/>
+          <w:i/>
+          <w:iCs/>
+          <w:sz w:val="20"/>
+          <w:szCs w:val="20"/>
+          <w:lang w:val="en-US"/>
+        </w:rPr>
+        <w:t xml:space="preserve">S. aureus </w:t>
+      </w:r>
+      <w:r>
+        <w:rPr>
+          <w:rFonts w:ascii="Arial" w:hAnsi="Arial" w:cs="Arial"/>
+          <w:sz w:val="20"/>
+          <w:szCs w:val="20"/>
+          <w:lang w:val="en-US"/>
+        </w:rPr>
+        <w:t xml:space="preserve">strains in the hospital. </w:t>
+      </w:r>
+      <w:r>
+        <w:rPr>
+          <w:rFonts w:ascii="Arial" w:hAnsi="Arial" w:cs="Arial"/>
+          <w:i/>
+          <w:iCs/>
+          <w:sz w:val="20"/>
+          <w:szCs w:val="20"/>
+          <w:lang w:val="en-US"/>
+        </w:rPr>
+        <w:t xml:space="preserve">S. aureus </w:t>
+      </w:r>
+      <w:r>
+        <w:rPr>
+          <w:rFonts w:ascii="Arial" w:hAnsi="Arial" w:cs="Arial"/>
+          <w:sz w:val="20"/>
+          <w:szCs w:val="20"/>
+          <w:lang w:val="en-US"/>
+        </w:rPr>
+        <w:t xml:space="preserve">and </w:t>
+      </w:r>
+      <w:r>
+        <w:rPr>
+          <w:rFonts w:ascii="Arial" w:hAnsi="Arial" w:cs="Arial"/>
+          <w:i/>
+          <w:iCs/>
+          <w:sz w:val="20"/>
+          <w:szCs w:val="20"/>
+          <w:lang w:val="en-US"/>
+        </w:rPr>
+        <w:t>S. epidermis</w:t>
+      </w:r>
+      <w:r>
+        <w:rPr>
+          <w:rFonts w:ascii="Arial" w:hAnsi="Arial" w:cs="Arial"/>
+          <w:sz w:val="20"/>
+          <w:szCs w:val="20"/>
+          <w:lang w:val="en-US"/>
+        </w:rPr>
+        <w:t xml:space="preserve"> inhabit the nasal nares as commensal, this overlaps in </w:t>
+      </w:r>
+      <w:r>
+        <w:rPr>
+          <w:rFonts w:ascii="Arial" w:hAnsi="Arial" w:cs="Arial"/>
+          <w:sz w:val="20"/>
+          <w:szCs w:val="20"/>
+          <w:lang w:val="en-US"/>
+        </w:rPr>
+        <w:t>its</w:t>
+      </w:r>
+      <w:r>
+        <w:rPr>
+          <w:rFonts w:ascii="Arial" w:hAnsi="Arial" w:cs="Arial"/>
+          <w:sz w:val="20"/>
+          <w:szCs w:val="20"/>
+          <w:lang w:val="en-US"/>
+        </w:rPr>
+        <w:t xml:space="preserve"> ecological niche</w:t>
+      </w:r>
+      <w:del w:id="20" w:author="Cascante Vega, Jaime E." w:date="2023-05-05T22:07:00Z">
+        <w:r>
+          <w:rPr>
+            <w:rFonts w:ascii="Arial" w:hAnsi="Arial" w:cs="Arial"/>
+            <w:sz w:val="20"/>
+            <w:szCs w:val="20"/>
+            <w:lang w:val="en-US"/>
+          </w:rPr>
+          <w:delText xml:space="preserve"> produce</w:delText>
+        </w:r>
+        <w:r>
+          <w:rPr>
+            <w:rFonts w:ascii="Arial" w:hAnsi="Arial" w:cs="Arial"/>
+            <w:sz w:val="20"/>
+            <w:szCs w:val="20"/>
+            <w:lang w:val="en-US"/>
+          </w:rPr>
+          <w:delText>d</w:delText>
+        </w:r>
+        <w:r>
+          <w:rPr>
+            <w:rFonts w:ascii="Arial" w:hAnsi="Arial" w:cs="Arial"/>
+            <w:sz w:val="20"/>
+            <w:szCs w:val="20"/>
+            <w:lang w:val="en-US"/>
+          </w:rPr>
+          <w:delText xml:space="preserve"> negative relatio</w:delText>
+        </w:r>
+      </w:del>
+      <w:ins w:id="21" w:author="Cascante Vega, Jaime E." w:date="2023-05-05T22:07:00Z">
+        <w:r>
+          <w:rPr>
+            <w:rFonts w:ascii="Arial" w:hAnsi="Arial" w:cs="Arial"/>
+            <w:sz w:val="20"/>
+            <w:szCs w:val="20"/>
+            <w:lang w:val="en-US"/>
+          </w:rPr>
+          <w:t>...</w:t>
+        </w:r>
+      </w:ins>
+      <w:r>
+        <w:rPr>
+          <w:rFonts w:ascii="Arial" w:hAnsi="Arial" w:cs="Arial"/>
+          <w:sz w:val="20"/>
+          <w:szCs w:val="20"/>
+          <w:lang w:val="en-US"/>
+        </w:rPr>
+        <w:t>n</w:t>
+      </w:r>
+      <w:ins w:id="22" w:author="Cascante Vega, Jaime E." w:date="2023-05-05T22:07:00Z">
+        <w:r>
+          <w:rPr>
+            <w:rFonts w:ascii="Arial" w:hAnsi="Arial" w:cs="Arial"/>
+            <w:sz w:val="20"/>
+            <w:szCs w:val="20"/>
+            <w:lang w:val="en-US"/>
+          </w:rPr>
+          <w:t>.</w:t>
+        </w:r>
+      </w:ins>
+      <w:del w:id="23" w:author="Cascante Vega, Jaime E." w:date="2023-05-05T22:07:00Z">
+        <w:r>
+          <w:rPr>
+            <w:rFonts w:ascii="Arial" w:hAnsi="Arial" w:cs="Arial"/>
+            <w:sz w:val="20"/>
+            <w:szCs w:val="20"/>
+            <w:lang w:val="en-US"/>
+          </w:rPr>
+          <w:delText xml:space="preserve"> of </w:delText>
+        </w:r>
+        <w:r>
+          <w:rPr>
+            <w:rFonts w:ascii="Arial" w:hAnsi="Arial" w:cs="Arial"/>
+            <w:sz w:val="20"/>
+            <w:szCs w:val="20"/>
+            <w:lang w:val="en-US"/>
+          </w:rPr>
+          <w:delText>additional</w:delText>
+        </w:r>
+        <w:r>
+          <w:rPr>
+            <w:rFonts w:ascii="Arial" w:hAnsi="Arial" w:cs="Arial"/>
+            <w:sz w:val="20"/>
+            <w:szCs w:val="20"/>
+            <w:lang w:val="en-US"/>
+          </w:rPr>
+          <w:delText xml:space="preserve"> emergence of</w:delText>
+        </w:r>
+      </w:del>
     </w:p>
     <w:p>
       <w:pPr>
         <w:spacing w:line="360" w:lineRule="auto"/>
         <w:jc w:val="both"/>
         <w:rPr>
-          <w:del w:id="19" w:author="Cascante Vega, Jaime E." w:date="2023-05-04T23:02:00Z"/>
-          <w:rFonts w:ascii="Arial" w:hAnsi="Arial" w:cs="Arial"/>
+          <w:rFonts w:ascii="Arial" w:hAnsi="Arial" w:cs="Arial"/>
+          <w:i/>
           <w:iCs/>
           <w:sz w:val="20"/>
           <w:szCs w:val="20"/>
@@ -17868,9 +18858,50 @@
         <w:spacing w:line="360" w:lineRule="auto"/>
         <w:jc w:val="both"/>
         <w:rPr>
-          <w:del w:id="20" w:author="Cascante Vega, Jaime E." w:date="2023-05-04T23:02:00Z"/>
-          <w:rFonts w:ascii="Arial" w:hAnsi="Arial" w:cs="Arial"/>
-          <w:iCs/>
+          <w:ins w:id="24" w:author="Cascante Vega, Jaime E." w:date="2023-05-05T11:22:00Z"/>
+          <w:rFonts w:ascii="Arial" w:hAnsi="Arial" w:cs="Arial"/>
+          <w:sz w:val="20"/>
+          <w:szCs w:val="20"/>
+          <w:lang w:val="en-US"/>
+          <w:rPrChange w:id="25" w:author="Cascante Vega, Jaime E." w:date="2023-05-05T11:22:00Z">
+            <w:rPr>
+              <w:ins w:id="26" w:author="Cascante Vega, Jaime E." w:date="2023-05-05T11:22:00Z"/>
+              <w:rFonts w:ascii="Arial" w:hAnsi="Arial" w:cs="Arial"/>
+              <w:sz w:val="20"/>
+              <w:szCs w:val="20"/>
+            </w:rPr>
+          </w:rPrChange>
+        </w:rPr>
+      </w:pPr>
+      <w:ins w:id="27" w:author="Cascante Vega, Jaime E." w:date="2023-05-05T11:27:00Z">
+        <w:r>
+          <w:rPr>
+            <w:rFonts w:ascii="Arial" w:hAnsi="Arial" w:cs="Arial"/>
+            <w:sz w:val="20"/>
+            <w:szCs w:val="20"/>
+            <w:lang w:val="en-US"/>
+          </w:rPr>
+          <w:t>We used an indiv</w:t>
+        </w:r>
+      </w:ins>
+      <w:ins w:id="28" w:author="Cascante Vega, Jaime E." w:date="2023-05-05T11:28:00Z">
+        <w:r>
+          <w:rPr>
+            <w:rFonts w:ascii="Arial" w:hAnsi="Arial" w:cs="Arial"/>
+            <w:sz w:val="20"/>
+            <w:szCs w:val="20"/>
+            <w:lang w:val="en-US"/>
+          </w:rPr>
+          <w:t xml:space="preserve">idual-based computational model to enrich the however simplified substantially the process dynamics making </w:t>
+        </w:r>
+      </w:ins>
+    </w:p>
+    <w:p>
+      <w:pPr>
+        <w:spacing w:line="360" w:lineRule="auto"/>
+        <w:jc w:val="both"/>
+        <w:rPr>
+          <w:rFonts w:ascii="Arial" w:hAnsi="Arial" w:cs="Arial"/>
           <w:sz w:val="20"/>
           <w:szCs w:val="20"/>
         </w:rPr>
@@ -17886,24 +18917,30 @@
           <w:szCs w:val="20"/>
         </w:rPr>
       </w:pPr>
-    </w:p>
-    <w:p>
-      <w:pPr>
-        <w:spacing w:line="360" w:lineRule="auto"/>
-        <w:jc w:val="both"/>
-        <w:rPr>
-          <w:rFonts w:ascii="Arial" w:hAnsi="Arial" w:cs="Arial"/>
-          <w:sz w:val="20"/>
-          <w:szCs w:val="20"/>
-        </w:rPr>
-      </w:pPr>
-      <w:r>
-        <w:rPr>
-          <w:rFonts w:ascii="Arial" w:hAnsi="Arial" w:cs="Arial"/>
-          <w:sz w:val="20"/>
-          <w:szCs w:val="20"/>
-        </w:rPr>
-        <w:t>Our model-inference system</w:t>
+      <w:r>
+        <w:rPr>
+          <w:rFonts w:ascii="Arial" w:hAnsi="Arial" w:cs="Arial"/>
+          <w:sz w:val="20"/>
+          <w:szCs w:val="20"/>
+        </w:rPr>
+        <w:t>Here,</w:t>
+      </w:r>
+      <w:r>
+        <w:rPr>
+          <w:rFonts w:ascii="Arial" w:hAnsi="Arial" w:cs="Arial"/>
+          <w:sz w:val="20"/>
+          <w:szCs w:val="20"/>
+        </w:rPr>
+        <w:t xml:space="preserve"> the goal of using </w:t>
+      </w:r>
+      <w:r>
+        <w:rPr>
+          <w:rFonts w:ascii="Arial" w:hAnsi="Arial" w:cs="Arial"/>
+          <w:sz w:val="20"/>
+          <w:szCs w:val="20"/>
+          <w:lang w:val="en-US"/>
+        </w:rPr>
+        <w:t>individual-based</w:t>
       </w:r>
       <w:r>
         <w:rPr>
@@ -17918,8 +18955,273 @@
           <w:rFonts w:ascii="Arial" w:hAnsi="Arial" w:cs="Arial"/>
           <w:sz w:val="20"/>
           <w:szCs w:val="20"/>
-        </w:rPr>
-        <w:t xml:space="preserve">estimated </w:t>
+          <w:lang w:val="en-US"/>
+        </w:rPr>
+        <w:t>computational</w:t>
+      </w:r>
+      <w:r>
+        <w:rPr>
+          <w:rFonts w:ascii="Arial" w:hAnsi="Arial" w:cs="Arial"/>
+          <w:sz w:val="20"/>
+          <w:szCs w:val="20"/>
+        </w:rPr>
+        <w:t xml:space="preserve"> </w:t>
+      </w:r>
+      <w:r>
+        <w:rPr>
+          <w:rFonts w:ascii="Arial" w:hAnsi="Arial" w:cs="Arial"/>
+          <w:sz w:val="20"/>
+          <w:szCs w:val="20"/>
+        </w:rPr>
+        <w:t xml:space="preserve">models to infer transmission properties </w:t>
+      </w:r>
+      <w:r>
+        <w:rPr>
+          <w:rFonts w:ascii="Arial" w:hAnsi="Arial" w:cs="Arial"/>
+          <w:sz w:val="20"/>
+          <w:szCs w:val="20"/>
+        </w:rPr>
+        <w:t>is to</w:t>
+      </w:r>
+      <w:r>
+        <w:rPr>
+          <w:rFonts w:ascii="Arial" w:hAnsi="Arial" w:cs="Arial"/>
+          <w:sz w:val="20"/>
+          <w:szCs w:val="20"/>
+        </w:rPr>
+        <w:t xml:space="preserve"> provide quantitative evidence disentangl</w:t>
+      </w:r>
+      <w:r>
+        <w:rPr>
+          <w:rFonts w:ascii="Arial" w:hAnsi="Arial" w:cs="Arial"/>
+          <w:sz w:val="20"/>
+          <w:szCs w:val="20"/>
+        </w:rPr>
+        <w:t>ing</w:t>
+      </w:r>
+      <w:r>
+        <w:rPr>
+          <w:rFonts w:ascii="Arial" w:hAnsi="Arial" w:cs="Arial"/>
+          <w:sz w:val="20"/>
+          <w:szCs w:val="20"/>
+        </w:rPr>
+        <w:t xml:space="preserve"> </w:t>
+      </w:r>
+      <w:r>
+        <w:rPr>
+          <w:rFonts w:ascii="Arial" w:hAnsi="Arial" w:cs="Arial"/>
+          <w:sz w:val="20"/>
+          <w:szCs w:val="20"/>
+        </w:rPr>
+        <w:t>the force of</w:t>
+      </w:r>
+      <w:r>
+        <w:rPr>
+          <w:rFonts w:ascii="Arial" w:hAnsi="Arial" w:cs="Arial"/>
+          <w:sz w:val="20"/>
+          <w:szCs w:val="20"/>
+        </w:rPr>
+        <w:t xml:space="preserve"> transmission</w:t>
+      </w:r>
+      <w:r>
+        <w:rPr>
+          <w:rFonts w:ascii="Arial" w:hAnsi="Arial" w:cs="Arial"/>
+          <w:sz w:val="20"/>
+          <w:szCs w:val="20"/>
+        </w:rPr>
+        <w:t xml:space="preserve">, which </w:t>
+      </w:r>
+      <w:r>
+        <w:rPr>
+          <w:rFonts w:ascii="Arial" w:hAnsi="Arial" w:cs="Arial"/>
+          <w:sz w:val="20"/>
+          <w:szCs w:val="20"/>
+        </w:rPr>
+        <w:t>might be used</w:t>
+      </w:r>
+      <w:r>
+        <w:rPr>
+          <w:rFonts w:ascii="Arial" w:hAnsi="Arial" w:cs="Arial"/>
+          <w:sz w:val="20"/>
+          <w:szCs w:val="20"/>
+        </w:rPr>
+        <w:t xml:space="preserve"> to inform interventions in hospital network</w:t>
+      </w:r>
+      <w:r>
+        <w:rPr>
+          <w:rFonts w:ascii="Arial" w:hAnsi="Arial" w:cs="Arial"/>
+          <w:sz w:val="20"/>
+          <w:szCs w:val="20"/>
+        </w:rPr>
+        <w:t>s</w:t>
+      </w:r>
+      <w:r>
+        <w:rPr>
+          <w:rFonts w:ascii="Arial" w:hAnsi="Arial" w:cs="Arial"/>
+          <w:sz w:val="20"/>
+          <w:szCs w:val="20"/>
+        </w:rPr>
+        <w:t xml:space="preserve">. We show that importation and nosocomial </w:t>
+      </w:r>
+      <w:r>
+        <w:rPr>
+          <w:rFonts w:ascii="Arial" w:hAnsi="Arial" w:cs="Arial"/>
+          <w:sz w:val="20"/>
+          <w:szCs w:val="20"/>
+        </w:rPr>
+        <w:t>transmission</w:t>
+      </w:r>
+      <w:r>
+        <w:rPr>
+          <w:rFonts w:ascii="Arial" w:hAnsi="Arial" w:cs="Arial"/>
+          <w:sz w:val="20"/>
+          <w:szCs w:val="20"/>
+        </w:rPr>
+        <w:t xml:space="preserve"> play different role</w:t>
+      </w:r>
+      <w:r>
+        <w:rPr>
+          <w:rFonts w:ascii="Arial" w:hAnsi="Arial" w:cs="Arial"/>
+          <w:sz w:val="20"/>
+          <w:szCs w:val="20"/>
+        </w:rPr>
+        <w:t>s</w:t>
+      </w:r>
+      <w:r>
+        <w:rPr>
+          <w:rFonts w:ascii="Arial" w:hAnsi="Arial" w:cs="Arial"/>
+          <w:sz w:val="20"/>
+          <w:szCs w:val="20"/>
+        </w:rPr>
+        <w:t xml:space="preserve"> across organisms</w:t>
+      </w:r>
+      <w:r>
+        <w:rPr>
+          <w:rFonts w:ascii="Arial" w:hAnsi="Arial" w:cs="Arial"/>
+          <w:sz w:val="20"/>
+          <w:szCs w:val="20"/>
+        </w:rPr>
+        <w:t>.</w:t>
+      </w:r>
+      <w:r>
+        <w:rPr>
+          <w:rFonts w:ascii="Arial" w:hAnsi="Arial" w:cs="Arial"/>
+          <w:sz w:val="20"/>
+          <w:szCs w:val="20"/>
+        </w:rPr>
+        <w:t xml:space="preserve"> </w:t>
+      </w:r>
+      <w:r>
+        <w:rPr>
+          <w:rFonts w:ascii="Arial" w:hAnsi="Arial" w:cs="Arial"/>
+          <w:sz w:val="20"/>
+          <w:szCs w:val="20"/>
+        </w:rPr>
+        <w:t>T</w:t>
+      </w:r>
+      <w:r>
+        <w:rPr>
+          <w:rFonts w:ascii="Arial" w:hAnsi="Arial" w:cs="Arial"/>
+          <w:sz w:val="20"/>
+          <w:szCs w:val="20"/>
+        </w:rPr>
+        <w:t xml:space="preserve">his information itself could </w:t>
+      </w:r>
+      <w:r>
+        <w:rPr>
+          <w:rFonts w:ascii="Arial" w:hAnsi="Arial" w:cs="Arial"/>
+          <w:sz w:val="20"/>
+          <w:szCs w:val="20"/>
+        </w:rPr>
+        <w:t xml:space="preserve">potentially </w:t>
+      </w:r>
+      <w:r>
+        <w:rPr>
+          <w:rFonts w:ascii="Arial" w:hAnsi="Arial" w:cs="Arial"/>
+          <w:sz w:val="20"/>
+          <w:szCs w:val="20"/>
+        </w:rPr>
+        <w:t xml:space="preserve">help </w:t>
+      </w:r>
+      <w:r>
+        <w:rPr>
+          <w:rFonts w:ascii="Arial" w:hAnsi="Arial" w:cs="Arial"/>
+          <w:sz w:val="20"/>
+          <w:szCs w:val="20"/>
+        </w:rPr>
+        <w:t>with</w:t>
+      </w:r>
+      <w:r>
+        <w:rPr>
+          <w:rFonts w:ascii="Arial" w:hAnsi="Arial" w:cs="Arial"/>
+          <w:sz w:val="20"/>
+          <w:szCs w:val="20"/>
+        </w:rPr>
+        <w:t xml:space="preserve"> </w:t>
+      </w:r>
+      <w:r>
+        <w:rPr>
+          <w:rFonts w:ascii="Arial" w:hAnsi="Arial" w:cs="Arial"/>
+          <w:sz w:val="20"/>
+          <w:szCs w:val="20"/>
+        </w:rPr>
+        <w:t xml:space="preserve">the </w:t>
+      </w:r>
+      <w:r>
+        <w:rPr>
+          <w:rFonts w:ascii="Arial" w:hAnsi="Arial" w:cs="Arial"/>
+          <w:sz w:val="20"/>
+          <w:szCs w:val="20"/>
+        </w:rPr>
+        <w:t>desig</w:t>
+      </w:r>
+      <w:r>
+        <w:rPr>
+          <w:rFonts w:ascii="Arial" w:hAnsi="Arial" w:cs="Arial"/>
+          <w:sz w:val="20"/>
+          <w:szCs w:val="20"/>
+        </w:rPr>
+        <w:t>n of</w:t>
+      </w:r>
+      <w:r>
+        <w:rPr>
+          <w:rFonts w:ascii="Arial" w:hAnsi="Arial" w:cs="Arial"/>
+          <w:sz w:val="20"/>
+          <w:szCs w:val="20"/>
+        </w:rPr>
+        <w:t xml:space="preserve"> screening strategies in hospitals. Species </w:t>
+      </w:r>
+      <w:r>
+        <w:rPr>
+          <w:rFonts w:ascii="Arial" w:hAnsi="Arial" w:cs="Arial"/>
+          <w:sz w:val="20"/>
+          <w:szCs w:val="20"/>
+        </w:rPr>
+        <w:t>with</w:t>
+      </w:r>
+      <w:r>
+        <w:rPr>
+          <w:rFonts w:ascii="Arial" w:hAnsi="Arial" w:cs="Arial"/>
+          <w:sz w:val="20"/>
+          <w:szCs w:val="20"/>
+        </w:rPr>
+        <w:t xml:space="preserve"> importation considerably </w:t>
+      </w:r>
+      <w:r>
+        <w:rPr>
+          <w:rFonts w:ascii="Arial" w:hAnsi="Arial" w:cs="Arial"/>
+          <w:sz w:val="20"/>
+          <w:szCs w:val="20"/>
+        </w:rPr>
+        <w:t>greater</w:t>
+      </w:r>
+      <w:r>
+        <w:rPr>
+          <w:rFonts w:ascii="Arial" w:hAnsi="Arial" w:cs="Arial"/>
+          <w:sz w:val="20"/>
+          <w:szCs w:val="20"/>
+        </w:rPr>
+        <w:t xml:space="preserve"> than nosocomial transmission (e.g. </w:t>
       </w:r>
       <w:r>
         <w:rPr>
@@ -17929,6 +19231,382 @@
           <w:sz w:val="20"/>
           <w:szCs w:val="20"/>
         </w:rPr>
+        <w:t xml:space="preserve">E. </w:t>
+      </w:r>
+      <w:r>
+        <w:rPr>
+          <w:rFonts w:ascii="Arial" w:hAnsi="Arial" w:cs="Arial"/>
+          <w:i/>
+          <w:iCs/>
+          <w:sz w:val="20"/>
+          <w:szCs w:val="20"/>
+        </w:rPr>
+        <w:t>c</w:t>
+      </w:r>
+      <w:r>
+        <w:rPr>
+          <w:rFonts w:ascii="Arial" w:hAnsi="Arial" w:cs="Arial"/>
+          <w:i/>
+          <w:iCs/>
+          <w:sz w:val="20"/>
+          <w:szCs w:val="20"/>
+        </w:rPr>
+        <w:t>oli</w:t>
+      </w:r>
+      <w:r>
+        <w:rPr>
+          <w:rFonts w:ascii="Arial" w:hAnsi="Arial" w:cs="Arial"/>
+          <w:sz w:val="20"/>
+          <w:szCs w:val="20"/>
+        </w:rPr>
+        <w:t xml:space="preserve">) </w:t>
+      </w:r>
+      <w:r>
+        <w:rPr>
+          <w:rFonts w:ascii="Arial" w:hAnsi="Arial" w:cs="Arial"/>
+          <w:sz w:val="20"/>
+          <w:szCs w:val="20"/>
+        </w:rPr>
+        <w:t>could</w:t>
+      </w:r>
+      <w:r>
+        <w:rPr>
+          <w:rFonts w:ascii="Arial" w:hAnsi="Arial" w:cs="Arial"/>
+          <w:sz w:val="20"/>
+          <w:szCs w:val="20"/>
+        </w:rPr>
+        <w:t xml:space="preserve"> be actively screened </w:t>
+      </w:r>
+      <w:r>
+        <w:rPr>
+          <w:rFonts w:ascii="Arial" w:hAnsi="Arial" w:cs="Arial"/>
+          <w:sz w:val="20"/>
+          <w:szCs w:val="20"/>
+        </w:rPr>
+        <w:t>u</w:t>
+      </w:r>
+      <w:r>
+        <w:rPr>
+          <w:rFonts w:ascii="Arial" w:hAnsi="Arial" w:cs="Arial"/>
+          <w:sz w:val="20"/>
+          <w:szCs w:val="20"/>
+        </w:rPr>
+        <w:t xml:space="preserve">pon admission to </w:t>
+      </w:r>
+      <w:r>
+        <w:rPr>
+          <w:rFonts w:ascii="Arial" w:hAnsi="Arial" w:cs="Arial"/>
+          <w:sz w:val="20"/>
+          <w:szCs w:val="20"/>
+        </w:rPr>
+        <w:t>reduce subsequent</w:t>
+      </w:r>
+      <w:r>
+        <w:rPr>
+          <w:rFonts w:ascii="Arial" w:hAnsi="Arial" w:cs="Arial"/>
+          <w:sz w:val="20"/>
+          <w:szCs w:val="20"/>
+        </w:rPr>
+        <w:t xml:space="preserve"> transmission within the hospital. On </w:t>
+      </w:r>
+      <w:r>
+        <w:rPr>
+          <w:rFonts w:ascii="Arial" w:hAnsi="Arial" w:cs="Arial"/>
+          <w:sz w:val="20"/>
+          <w:szCs w:val="20"/>
+        </w:rPr>
+        <w:t xml:space="preserve">the </w:t>
+      </w:r>
+      <w:r>
+        <w:rPr>
+          <w:rFonts w:ascii="Arial" w:hAnsi="Arial" w:cs="Arial"/>
+          <w:sz w:val="20"/>
+          <w:szCs w:val="20"/>
+        </w:rPr>
+        <w:t>other hand</w:t>
+      </w:r>
+      <w:r>
+        <w:rPr>
+          <w:rFonts w:ascii="Arial" w:hAnsi="Arial" w:cs="Arial"/>
+          <w:sz w:val="20"/>
+          <w:szCs w:val="20"/>
+        </w:rPr>
+        <w:t>,</w:t>
+      </w:r>
+      <w:r>
+        <w:rPr>
+          <w:rFonts w:ascii="Arial" w:hAnsi="Arial" w:cs="Arial"/>
+          <w:sz w:val="20"/>
+          <w:szCs w:val="20"/>
+        </w:rPr>
+        <w:t xml:space="preserve"> further research to understand the sources of nosocomial transmission should be </w:t>
+      </w:r>
+      <w:r>
+        <w:rPr>
+          <w:rFonts w:ascii="Arial" w:hAnsi="Arial" w:cs="Arial"/>
+          <w:sz w:val="20"/>
+          <w:szCs w:val="20"/>
+        </w:rPr>
+        <w:t>undertaken.</w:t>
+      </w:r>
+      <w:r>
+        <w:rPr>
+          <w:rFonts w:ascii="Arial" w:hAnsi="Arial" w:cs="Arial"/>
+          <w:sz w:val="20"/>
+          <w:szCs w:val="20"/>
+        </w:rPr>
+        <w:t xml:space="preserve"> </w:t>
+      </w:r>
+      <w:r>
+        <w:rPr>
+          <w:rFonts w:ascii="Arial" w:hAnsi="Arial" w:cs="Arial"/>
+          <w:sz w:val="20"/>
+          <w:szCs w:val="20"/>
+        </w:rPr>
+        <w:t>O</w:t>
+      </w:r>
+      <w:r>
+        <w:rPr>
+          <w:rFonts w:ascii="Arial" w:hAnsi="Arial" w:cs="Arial"/>
+          <w:sz w:val="20"/>
+          <w:szCs w:val="20"/>
+        </w:rPr>
+        <w:t>ur model consider</w:t>
+      </w:r>
+      <w:r>
+        <w:rPr>
+          <w:rFonts w:ascii="Arial" w:hAnsi="Arial" w:cs="Arial"/>
+          <w:sz w:val="20"/>
+          <w:szCs w:val="20"/>
+        </w:rPr>
+        <w:t>s</w:t>
+      </w:r>
+      <w:r>
+        <w:rPr>
+          <w:rFonts w:ascii="Arial" w:hAnsi="Arial" w:cs="Arial"/>
+          <w:sz w:val="20"/>
+          <w:szCs w:val="20"/>
+        </w:rPr>
+        <w:t xml:space="preserve"> </w:t>
+      </w:r>
+      <w:r>
+        <w:rPr>
+          <w:rFonts w:ascii="Arial" w:hAnsi="Arial" w:cs="Arial"/>
+          <w:sz w:val="20"/>
+          <w:szCs w:val="20"/>
+        </w:rPr>
+        <w:t xml:space="preserve">a </w:t>
+      </w:r>
+      <w:r>
+        <w:rPr>
+          <w:rFonts w:ascii="Arial" w:hAnsi="Arial" w:cs="Arial"/>
+          <w:sz w:val="20"/>
+          <w:szCs w:val="20"/>
+        </w:rPr>
+        <w:t>ward-level</w:t>
+      </w:r>
+      <w:r>
+        <w:rPr>
+          <w:rFonts w:ascii="Arial" w:hAnsi="Arial" w:cs="Arial"/>
+          <w:sz w:val="20"/>
+          <w:szCs w:val="20"/>
+        </w:rPr>
+        <w:t xml:space="preserve"> force of infection that might be </w:t>
+      </w:r>
+      <w:r>
+        <w:rPr>
+          <w:rFonts w:ascii="Arial" w:hAnsi="Arial" w:cs="Arial"/>
+          <w:sz w:val="20"/>
+          <w:szCs w:val="20"/>
+        </w:rPr>
+        <w:t>due to not only</w:t>
+      </w:r>
+      <w:r>
+        <w:rPr>
+          <w:rFonts w:ascii="Arial" w:hAnsi="Arial" w:cs="Arial"/>
+          <w:sz w:val="20"/>
+          <w:szCs w:val="20"/>
+        </w:rPr>
+        <w:t xml:space="preserve"> patient</w:t>
+      </w:r>
+      <w:r>
+        <w:rPr>
+          <w:rFonts w:ascii="Arial" w:hAnsi="Arial" w:cs="Arial"/>
+          <w:sz w:val="20"/>
+          <w:szCs w:val="20"/>
+        </w:rPr>
+        <w:t>-</w:t>
+      </w:r>
+      <w:r>
+        <w:rPr>
+          <w:rFonts w:ascii="Arial" w:hAnsi="Arial" w:cs="Arial"/>
+          <w:sz w:val="20"/>
+          <w:szCs w:val="20"/>
+        </w:rPr>
+        <w:t>to</w:t>
+      </w:r>
+      <w:r>
+        <w:rPr>
+          <w:rFonts w:ascii="Arial" w:hAnsi="Arial" w:cs="Arial"/>
+          <w:sz w:val="20"/>
+          <w:szCs w:val="20"/>
+        </w:rPr>
+        <w:t>-</w:t>
+      </w:r>
+      <w:r>
+        <w:rPr>
+          <w:rFonts w:ascii="Arial" w:hAnsi="Arial" w:cs="Arial"/>
+          <w:sz w:val="20"/>
+          <w:szCs w:val="20"/>
+        </w:rPr>
+        <w:t xml:space="preserve">patient transmission but also transmission </w:t>
+      </w:r>
+      <w:r>
+        <w:rPr>
+          <w:rFonts w:ascii="Arial" w:hAnsi="Arial" w:cs="Arial"/>
+          <w:sz w:val="20"/>
+          <w:szCs w:val="20"/>
+        </w:rPr>
+        <w:t>vectored by</w:t>
+      </w:r>
+      <w:r>
+        <w:rPr>
+          <w:rFonts w:ascii="Arial" w:hAnsi="Arial" w:cs="Arial"/>
+          <w:sz w:val="20"/>
+          <w:szCs w:val="20"/>
+        </w:rPr>
+        <w:t xml:space="preserve"> healthcare workers or environmental </w:t>
+      </w:r>
+      <w:r>
+        <w:rPr>
+          <w:rFonts w:ascii="Arial" w:hAnsi="Arial" w:cs="Arial"/>
+          <w:sz w:val="20"/>
+          <w:szCs w:val="20"/>
+        </w:rPr>
+        <w:t xml:space="preserve">contamination </w:t>
+      </w:r>
+      <w:r>
+        <w:rPr>
+          <w:rFonts w:ascii="Arial" w:hAnsi="Arial" w:cs="Arial"/>
+          <w:sz w:val="20"/>
+          <w:szCs w:val="20"/>
+        </w:rPr>
+        <w:fldChar w:fldCharType="begin"/>
+      </w:r>
+      <w:r>
+        <w:rPr>
+          <w:rFonts w:ascii="Arial" w:hAnsi="Arial" w:cs="Arial"/>
+          <w:sz w:val="20"/>
+          <w:szCs w:val="20"/>
+        </w:rPr>
+        <w:instrText xml:space="preserve"> ADDIN ZOTERO_ITEM CSL_CITATION {"citationID":"XsYBoWmQ","properties":{"formattedCitation":"\\super 4,48\\nosupersub{}","plainCitation":"4,48","noteIndex":0},"citationItems":[{"id":413,"uris":["http://zotero.org/users/9551388/items/X27EMPDM"],"itemData":{"id":413,"type":"article-journal","container-title":"PLOS Computational Biology","DOI":"10.1371/journal.pcbi.1006697","ISSN":"1553-7358","issue":"8","journalAbbreviation":"PLoS Comput Biol","language":"en","page":"e1006697","source":"DOI.org (Crossref)","title":"Tracking Pseudomonas aeruginosa transmissions due to environmental contamination after discharge in ICUs using mathematical models","volume":"15","author":[{"family":"Pham","given":"Thi Mui"},{"family":"Kretzschmar","given":"Mirjam"},{"family":"Bertrand","given":"Xavier"},{"family":"Bootsma","given":"Martin"},{"literal":"on behalf of COMBACTE-MAGNET Consortium"}],"editor":[{"family":"Kouyos","given":"Roger Dimitri"}],"issued":{"date-parts":[["2019",8,28]]}}},{"id":429,"uris":["http://zotero.org/users/9551388/items/LQTBDH5D"],"itemData":{"id":429,"type":"article-journal","abstract":"In recent years, the transmission of healthcare-associated infections (HAIs) has led to substantial economic loss, extensive damage, and many preventable deaths. With the increasing availability of data, mathematical models of pathogen spreading in healthcare settings are becoming more detailed and realistic. Here, we make use of spatial and temporal information that has been obtained from healthcare workers (HCWs) in three hospitals in Canada and generate data-driven networks that allow us to realistically simulate the spreading of an airborne respiratory pathogen in such settings. By exploring in depth the dynamics of HAIs on the generated networks, we quantify the infection risk associated with both the spatial units of the hospitals and HCWs categorized by their occupations. Our ﬁndings show that the “inpatient care” and “public area” are the riskiest categories of units and “nurse” is the occupation at a greater risk of getting infected. Our results provide valuable insights that can prove important for measuring risks associated with HAIs and for strengthening prevention and control measures with the potential to reduce transmission of infections in hospital settings.","container-title":"Frontiers in Physics","DOI":"10.3389/fphy.2022.882314","ISSN":"2296-424X","journalAbbreviation":"Front. Phys.","language":"en","page":"882314","source":"DOI.org (Crossref)","title":"Assessing the Risk of Spatial Spreading of Diseases in Hospitals","volume":"10","author":[{"family":"Lu","given":"Dan"},{"family":"Aleta","given":"Alberto"},{"family":"Moreno","given":"Yamir"}],"issued":{"date-parts":[["2022",6,8]]}}}],"schema":"https://github.com/citation-style-language/schema/raw/master/csl-citation.json"} </w:instrText>
+      </w:r>
+      <w:r>
+        <w:rPr>
+          <w:rFonts w:ascii="Arial" w:hAnsi="Arial" w:cs="Arial"/>
+          <w:sz w:val="20"/>
+          <w:szCs w:val="20"/>
+        </w:rPr>
+        <w:fldChar w:fldCharType="separate"/>
+      </w:r>
+      <w:r>
+        <w:rPr>
+          <w:rFonts w:ascii="Arial" w:hAnsi="Arial" w:cs="Arial"/>
+          <w:sz w:val="20"/>
+          <w:vertAlign w:val="superscript"/>
+          <w:lang w:val="en-GB"/>
+        </w:rPr>
+        <w:t>4,48</w:t>
+      </w:r>
+      <w:r>
+        <w:rPr>
+          <w:rFonts w:ascii="Arial" w:hAnsi="Arial" w:cs="Arial"/>
+          <w:sz w:val="20"/>
+          <w:szCs w:val="20"/>
+        </w:rPr>
+        <w:fldChar w:fldCharType="end"/>
+      </w:r>
+      <w:r>
+        <w:rPr>
+          <w:rFonts w:ascii="Arial" w:hAnsi="Arial" w:cs="Arial"/>
+          <w:sz w:val="20"/>
+          <w:szCs w:val="20"/>
+        </w:rPr>
+        <w:t>. It might be possible to test</w:t>
+      </w:r>
+      <w:r>
+        <w:rPr>
+          <w:rFonts w:ascii="Arial" w:hAnsi="Arial" w:cs="Arial"/>
+          <w:sz w:val="20"/>
+          <w:szCs w:val="20"/>
+        </w:rPr>
+        <w:t xml:space="preserve"> interventions in </w:t>
+      </w:r>
+      <w:r>
+        <w:rPr>
+          <w:rFonts w:ascii="Arial" w:hAnsi="Arial" w:cs="Arial"/>
+          <w:sz w:val="20"/>
+          <w:szCs w:val="20"/>
+        </w:rPr>
+        <w:lastRenderedPageBreak/>
+        <w:t xml:space="preserve">the first days of admission </w:t>
+      </w:r>
+      <w:r>
+        <w:rPr>
+          <w:rFonts w:ascii="Arial" w:hAnsi="Arial" w:cs="Arial"/>
+          <w:sz w:val="20"/>
+          <w:szCs w:val="20"/>
+        </w:rPr>
+        <w:t>that potentially disrupt</w:t>
+      </w:r>
+      <w:r>
+        <w:rPr>
+          <w:rFonts w:ascii="Arial" w:hAnsi="Arial" w:cs="Arial"/>
+          <w:sz w:val="20"/>
+          <w:szCs w:val="20"/>
+        </w:rPr>
+        <w:t xml:space="preserve"> transmission chains (e.g. improve</w:t>
+      </w:r>
+      <w:r>
+        <w:rPr>
+          <w:rFonts w:ascii="Arial" w:hAnsi="Arial" w:cs="Arial"/>
+          <w:sz w:val="20"/>
+          <w:szCs w:val="20"/>
+        </w:rPr>
+        <w:t>d</w:t>
+      </w:r>
+      <w:r>
+        <w:rPr>
+          <w:rFonts w:ascii="Arial" w:hAnsi="Arial" w:cs="Arial"/>
+          <w:sz w:val="20"/>
+          <w:szCs w:val="20"/>
+        </w:rPr>
+        <w:t xml:space="preserve"> sanitation, </w:t>
+      </w:r>
+      <w:r>
+        <w:rPr>
+          <w:rFonts w:ascii="Arial" w:hAnsi="Arial" w:cs="Arial"/>
+          <w:sz w:val="20"/>
+          <w:szCs w:val="20"/>
+        </w:rPr>
+        <w:t>vaccines</w:t>
+      </w:r>
+      <w:r>
+        <w:rPr>
+          <w:rFonts w:ascii="Arial" w:hAnsi="Arial" w:cs="Arial"/>
+          <w:sz w:val="20"/>
+          <w:szCs w:val="20"/>
+        </w:rPr>
+        <w:t xml:space="preserve">) for pathogens with high nosocomial transmission rates (e.g. </w:t>
+      </w:r>
+      <w:r>
+        <w:rPr>
+          <w:rFonts w:ascii="Arial" w:hAnsi="Arial" w:cs="Arial"/>
+          <w:i/>
+          <w:iCs/>
+          <w:sz w:val="20"/>
+          <w:szCs w:val="20"/>
+        </w:rPr>
         <w:t>P.</w:t>
       </w:r>
       <w:r>
@@ -17939,55 +19617,27 @@
           <w:sz w:val="20"/>
           <w:szCs w:val="20"/>
         </w:rPr>
+        <w:t xml:space="preserve"> aeuruginosa</w:t>
+      </w:r>
+      <w:r>
+        <w:rPr>
+          <w:rFonts w:ascii="Arial" w:hAnsi="Arial" w:cs="Arial"/>
+          <w:sz w:val="20"/>
+          <w:szCs w:val="20"/>
+        </w:rPr>
+        <w:t>)</w:t>
+      </w:r>
+      <w:r>
+        <w:rPr>
+          <w:rFonts w:ascii="Arial" w:hAnsi="Arial" w:cs="Arial"/>
+          <w:sz w:val="20"/>
+          <w:szCs w:val="20"/>
+        </w:rPr>
         <w:t xml:space="preserve"> </w:t>
       </w:r>
       <w:r>
         <w:rPr>
           <w:rFonts w:ascii="Arial" w:hAnsi="Arial" w:cs="Arial"/>
-          <w:i/>
-          <w:iCs/>
-          <w:sz w:val="20"/>
-          <w:szCs w:val="20"/>
-        </w:rPr>
-        <w:t>a</w:t>
-      </w:r>
-      <w:r>
-        <w:rPr>
-          <w:rFonts w:ascii="Arial" w:hAnsi="Arial" w:cs="Arial"/>
-          <w:i/>
-          <w:iCs/>
-          <w:sz w:val="20"/>
-          <w:szCs w:val="20"/>
-        </w:rPr>
-        <w:t>eruginosa</w:t>
-      </w:r>
-      <w:r>
-        <w:rPr>
-          <w:rFonts w:ascii="Arial" w:hAnsi="Arial" w:cs="Arial"/>
-          <w:sz w:val="20"/>
-          <w:szCs w:val="20"/>
-        </w:rPr>
-        <w:t xml:space="preserve"> to be the most transmissible microbial species, consistent with reports that classify this organism as an opportunistic pathogen able to easily colonize non</w:t>
-      </w:r>
-      <w:r>
-        <w:rPr>
-          <w:rFonts w:ascii="Arial" w:hAnsi="Arial" w:cs="Arial"/>
-          <w:sz w:val="20"/>
-          <w:szCs w:val="20"/>
-        </w:rPr>
-        <w:t>-</w:t>
-      </w:r>
-      <w:r>
-        <w:rPr>
-          <w:rFonts w:ascii="Arial" w:hAnsi="Arial" w:cs="Arial"/>
-          <w:sz w:val="20"/>
-          <w:szCs w:val="20"/>
-        </w:rPr>
-        <w:t xml:space="preserve">healthy patients more likely to experience lengthy stays in hospital </w:t>
-      </w:r>
-      <w:r>
-        <w:rPr>
-          <w:rFonts w:ascii="Arial" w:hAnsi="Arial" w:cs="Arial"/>
           <w:sz w:val="20"/>
           <w:szCs w:val="20"/>
         </w:rPr>
@@ -17999,7 +19649,7 @@
           <w:sz w:val="20"/>
           <w:szCs w:val="20"/>
         </w:rPr>
-        <w:instrText xml:space="preserve"> ADDIN ZOTERO_ITEM CSL_CITATION {"citationID":"G6dM7rEO","properties":{"formattedCitation":"\\super 4,45,46\\nosupersub{}","plainCitation":"4,45,46","noteIndex":0},"citationItems":[{"id":413,"uris":["http://zotero.org/users/9551388/items/X27EMPDM"],"itemData":{"id":413,"type":"article-journal","container-title":"PLOS Computational Biology","DOI":"10.1371/journal.pcbi.1006697","ISSN":"1553-7358","issue":"8","journalAbbreviation":"PLoS Comput Biol","language":"en","page":"e1006697","source":"DOI.org (Crossref)","title":"Tracking Pseudomonas aeruginosa transmissions due to environmental contamination after discharge in ICUs using mathematical models","volume":"15","author":[{"family":"Pham","given":"Thi Mui"},{"family":"Kretzschmar","given":"Mirjam"},{"family":"Bertrand","given":"Xavier"},{"family":"Bootsma","given":"Martin"},{"literal":"on behalf of COMBACTE-MAGNET Consortium"}],"editor":[{"family":"Kouyos","given":"Roger Dimitri"}],"issued":{"date-parts":[["2019",8,28]]}}},{"id":421,"uris":["http://zotero.org/users/9551388/items/JSJM8RPY"],"itemData":{"id":421,"type":"article-journal","abstract":"Pseudomonas aeruginosa\n                \n              \n              is a Gram-negative opportunistic pathogen and a model bacterium for studying virulence and bacterial social traits. While it can be isolated in low numbers from a wide variety of environments including soil and water, it can readily be found in almost any human/animal-impacted environment. It is a major cause of illness and death in humans with immunosuppressive and chronic conditions, and infections in these patients are difficult to treat due to a number of antibiotic resistance mechanisms and the organism’s propensity to form multicellular biofilms.","container-title":"Microbiology","DOI":"10.1099/mic.0.000860","ISSN":"1350-0872, 1465-2080","issue":"1","language":"en","page":"30-33","source":"DOI.org (Crossref)","title":"Microbe Profile: Pseudomonas aeruginosa: opportunistic pathogen and lab rat: This article is part of the Microbe Profiles collection.","title-short":"Microbe Profile","volume":"166","author":[{"family":"Diggle","given":"Stephen P."},{"family":"Whiteley","given":"Marvin"}],"issued":{"date-parts":[["2020",1,1]]}}},{"id":419,"uris":["http://zotero.org/users/9551388/items/IBS24KE4"],"itemData":{"id":419,"type":"article-journal","container-title":"Critical Care Medicine","DOI":"10.1097/00003246-200210000-00008","ISSN":"0090-3493","issue":"10","journalAbbreviation":"Critical Care Medicine","language":"en","page":"2222-2228","source":"DOI.org (Crossref)","title":"Analysis of transmission pathways of Pseudomonas aeruginosa between patients and tap water outlets*:","title-short":"Analysis of transmission pathways of Pseudomonas aeruginosa between patients and tap water outlets*","volume":"30","author":[{"family":"Reuter","given":"Stefan"},{"family":"Sigge","given":"Anja"},{"family":"Wiedeck","given":"Heidemarie"},{"family":"Trautmann","given":"Matthias"}],"issued":{"date-parts":[["2002",10]]}}}],"schema":"https://github.com/citation-style-language/schema/raw/master/csl-citation.json"} </w:instrText>
+        <w:instrText xml:space="preserve"> ADDIN ZOTERO_ITEM CSL_CITATION {"citationID":"K5Wo3T2d","properties":{"formattedCitation":"\\super 4,45,46\\nosupersub{}","plainCitation":"4,45,46","noteIndex":0},"citationItems":[{"id":413,"uris":["http://zotero.org/users/9551388/items/X27EMPDM"],"itemData":{"id":413,"type":"article-journal","container-title":"PLOS Computational Biology","DOI":"10.1371/journal.pcbi.1006697","ISSN":"1553-7358","issue":"8","journalAbbreviation":"PLoS Comput Biol","language":"en","page":"e1006697","source":"DOI.org (Crossref)","title":"Tracking Pseudomonas aeruginosa transmissions due to environmental contamination after discharge in ICUs using mathematical models","volume":"15","author":[{"family":"Pham","given":"Thi Mui"},{"family":"Kretzschmar","given":"Mirjam"},{"family":"Bertrand","given":"Xavier"},{"family":"Bootsma","given":"Martin"},{"literal":"on behalf of COMBACTE-MAGNET Consortium"}],"editor":[{"family":"Kouyos","given":"Roger Dimitri"}],"issued":{"date-parts":[["2019",8,28]]}}},{"id":421,"uris":["http://zotero.org/users/9551388/items/JSJM8RPY"],"itemData":{"id":421,"type":"article-journal","abstract":"Pseudomonas aeruginosa\n                \n              \n              is a Gram-negative opportunistic pathogen and a model bacterium for studying virulence and bacterial social traits. While it can be isolated in low numbers from a wide variety of environments including soil and water, it can readily be found in almost any human/animal-impacted environment. It is a major cause of illness and death in humans with immunosuppressive and chronic conditions, and infections in these patients are difficult to treat due to a number of antibiotic resistance mechanisms and the organism’s propensity to form multicellular biofilms.","container-title":"Microbiology","DOI":"10.1099/mic.0.000860","ISSN":"1350-0872, 1465-2080","issue":"1","language":"en","page":"30-33","source":"DOI.org (Crossref)","title":"Microbe Profile: Pseudomonas aeruginosa: opportunistic pathogen and lab rat: This article is part of the Microbe Profiles collection.","title-short":"Microbe Profile","volume":"166","author":[{"family":"Diggle","given":"Stephen P."},{"family":"Whiteley","given":"Marvin"}],"issued":{"date-parts":[["2020",1,1]]}}},{"id":419,"uris":["http://zotero.org/users/9551388/items/IBS24KE4"],"itemData":{"id":419,"type":"article-journal","container-title":"Critical Care Medicine","DOI":"10.1097/00003246-200210000-00008","ISSN":"0090-3493","issue":"10","journalAbbreviation":"Critical Care Medicine","language":"en","page":"2222-2228","source":"DOI.org (Crossref)","title":"Analysis of transmission pathways of Pseudomonas aeruginosa between patients and tap water outlets*:","title-short":"Analysis of transmission pathways of Pseudomonas aeruginosa between patients and tap water outlets*","volume":"30","author":[{"family":"Reuter","given":"Stefan"},{"family":"Sigge","given":"Anja"},{"family":"Wiedeck","given":"Heidemarie"},{"family":"Trautmann","given":"Matthias"}],"issued":{"date-parts":[["2002",10]]}}}],"schema":"https://github.com/citation-style-language/schema/raw/master/csl-citation.json"} </w:instrText>
       </w:r>
       <w:r>
         <w:rPr>
@@ -18052,6 +19702,7 @@
         <w:jc w:val="both"/>
         <w:rPr>
           <w:rFonts w:ascii="Arial" w:hAnsi="Arial" w:cs="Arial"/>
+          <w:color w:val="000000"/>
           <w:sz w:val="20"/>
           <w:szCs w:val="20"/>
         </w:rPr>
@@ -18059,787 +19710,6 @@
       <w:r>
         <w:rPr>
           <w:rFonts w:ascii="Arial" w:hAnsi="Arial" w:cs="Arial"/>
-          <w:sz w:val="20"/>
-          <w:szCs w:val="20"/>
-        </w:rPr>
-        <w:t>Here,</w:t>
-      </w:r>
-      <w:r>
-        <w:rPr>
-          <w:rFonts w:ascii="Arial" w:hAnsi="Arial" w:cs="Arial"/>
-          <w:sz w:val="20"/>
-          <w:szCs w:val="20"/>
-        </w:rPr>
-        <w:t xml:space="preserve"> the goal of using </w:t>
-      </w:r>
-      <w:r>
-        <w:rPr>
-          <w:rFonts w:ascii="Arial" w:hAnsi="Arial" w:cs="Arial"/>
-          <w:sz w:val="20"/>
-          <w:szCs w:val="20"/>
-          <w:lang w:val="en-US"/>
-        </w:rPr>
-        <w:t>individual-based</w:t>
-      </w:r>
-      <w:r>
-        <w:rPr>
-          <w:rFonts w:ascii="Arial" w:hAnsi="Arial" w:cs="Arial"/>
-          <w:sz w:val="20"/>
-          <w:szCs w:val="20"/>
-        </w:rPr>
-        <w:t xml:space="preserve"> </w:t>
-      </w:r>
-      <w:r>
-        <w:rPr>
-          <w:rFonts w:ascii="Arial" w:hAnsi="Arial" w:cs="Arial"/>
-          <w:sz w:val="20"/>
-          <w:szCs w:val="20"/>
-          <w:lang w:val="en-US"/>
-        </w:rPr>
-        <w:t>computational</w:t>
-      </w:r>
-      <w:r>
-        <w:rPr>
-          <w:rFonts w:ascii="Arial" w:hAnsi="Arial" w:cs="Arial"/>
-          <w:sz w:val="20"/>
-          <w:szCs w:val="20"/>
-        </w:rPr>
-        <w:t xml:space="preserve"> </w:t>
-      </w:r>
-      <w:r>
-        <w:rPr>
-          <w:rFonts w:ascii="Arial" w:hAnsi="Arial" w:cs="Arial"/>
-          <w:sz w:val="20"/>
-          <w:szCs w:val="20"/>
-        </w:rPr>
-        <w:t xml:space="preserve">models to infer transmission properties </w:t>
-      </w:r>
-      <w:r>
-        <w:rPr>
-          <w:rFonts w:ascii="Arial" w:hAnsi="Arial" w:cs="Arial"/>
-          <w:sz w:val="20"/>
-          <w:szCs w:val="20"/>
-        </w:rPr>
-        <w:t>is to</w:t>
-      </w:r>
-      <w:r>
-        <w:rPr>
-          <w:rFonts w:ascii="Arial" w:hAnsi="Arial" w:cs="Arial"/>
-          <w:sz w:val="20"/>
-          <w:szCs w:val="20"/>
-        </w:rPr>
-        <w:t xml:space="preserve"> provide quantitative evidence disentangl</w:t>
-      </w:r>
-      <w:r>
-        <w:rPr>
-          <w:rFonts w:ascii="Arial" w:hAnsi="Arial" w:cs="Arial"/>
-          <w:sz w:val="20"/>
-          <w:szCs w:val="20"/>
-        </w:rPr>
-        <w:t>ing</w:t>
-      </w:r>
-      <w:r>
-        <w:rPr>
-          <w:rFonts w:ascii="Arial" w:hAnsi="Arial" w:cs="Arial"/>
-          <w:sz w:val="20"/>
-          <w:szCs w:val="20"/>
-        </w:rPr>
-        <w:t xml:space="preserve"> </w:t>
-      </w:r>
-      <w:r>
-        <w:rPr>
-          <w:rFonts w:ascii="Arial" w:hAnsi="Arial" w:cs="Arial"/>
-          <w:sz w:val="20"/>
-          <w:szCs w:val="20"/>
-        </w:rPr>
-        <w:t>the force of</w:t>
-      </w:r>
-      <w:r>
-        <w:rPr>
-          <w:rFonts w:ascii="Arial" w:hAnsi="Arial" w:cs="Arial"/>
-          <w:sz w:val="20"/>
-          <w:szCs w:val="20"/>
-        </w:rPr>
-        <w:t xml:space="preserve"> transmission</w:t>
-      </w:r>
-      <w:r>
-        <w:rPr>
-          <w:rFonts w:ascii="Arial" w:hAnsi="Arial" w:cs="Arial"/>
-          <w:sz w:val="20"/>
-          <w:szCs w:val="20"/>
-        </w:rPr>
-        <w:t xml:space="preserve">, which </w:t>
-      </w:r>
-      <w:r>
-        <w:rPr>
-          <w:rFonts w:ascii="Arial" w:hAnsi="Arial" w:cs="Arial"/>
-          <w:sz w:val="20"/>
-          <w:szCs w:val="20"/>
-        </w:rPr>
-        <w:t>might be used</w:t>
-      </w:r>
-      <w:r>
-        <w:rPr>
-          <w:rFonts w:ascii="Arial" w:hAnsi="Arial" w:cs="Arial"/>
-          <w:sz w:val="20"/>
-          <w:szCs w:val="20"/>
-        </w:rPr>
-        <w:t xml:space="preserve"> to inform interventions in hospital network</w:t>
-      </w:r>
-      <w:r>
-        <w:rPr>
-          <w:rFonts w:ascii="Arial" w:hAnsi="Arial" w:cs="Arial"/>
-          <w:sz w:val="20"/>
-          <w:szCs w:val="20"/>
-        </w:rPr>
-        <w:t>s</w:t>
-      </w:r>
-      <w:r>
-        <w:rPr>
-          <w:rFonts w:ascii="Arial" w:hAnsi="Arial" w:cs="Arial"/>
-          <w:sz w:val="20"/>
-          <w:szCs w:val="20"/>
-        </w:rPr>
-        <w:t xml:space="preserve">. We show that importation and nosocomial </w:t>
-      </w:r>
-      <w:r>
-        <w:rPr>
-          <w:rFonts w:ascii="Arial" w:hAnsi="Arial" w:cs="Arial"/>
-          <w:sz w:val="20"/>
-          <w:szCs w:val="20"/>
-        </w:rPr>
-        <w:t>transmission</w:t>
-      </w:r>
-      <w:r>
-        <w:rPr>
-          <w:rFonts w:ascii="Arial" w:hAnsi="Arial" w:cs="Arial"/>
-          <w:sz w:val="20"/>
-          <w:szCs w:val="20"/>
-        </w:rPr>
-        <w:t xml:space="preserve"> play different role</w:t>
-      </w:r>
-      <w:r>
-        <w:rPr>
-          <w:rFonts w:ascii="Arial" w:hAnsi="Arial" w:cs="Arial"/>
-          <w:sz w:val="20"/>
-          <w:szCs w:val="20"/>
-        </w:rPr>
-        <w:t>s</w:t>
-      </w:r>
-      <w:r>
-        <w:rPr>
-          <w:rFonts w:ascii="Arial" w:hAnsi="Arial" w:cs="Arial"/>
-          <w:sz w:val="20"/>
-          <w:szCs w:val="20"/>
-        </w:rPr>
-        <w:t xml:space="preserve"> across organisms</w:t>
-      </w:r>
-      <w:r>
-        <w:rPr>
-          <w:rFonts w:ascii="Arial" w:hAnsi="Arial" w:cs="Arial"/>
-          <w:sz w:val="20"/>
-          <w:szCs w:val="20"/>
-        </w:rPr>
-        <w:t>.</w:t>
-      </w:r>
-      <w:r>
-        <w:rPr>
-          <w:rFonts w:ascii="Arial" w:hAnsi="Arial" w:cs="Arial"/>
-          <w:sz w:val="20"/>
-          <w:szCs w:val="20"/>
-        </w:rPr>
-        <w:t xml:space="preserve"> </w:t>
-      </w:r>
-      <w:r>
-        <w:rPr>
-          <w:rFonts w:ascii="Arial" w:hAnsi="Arial" w:cs="Arial"/>
-          <w:sz w:val="20"/>
-          <w:szCs w:val="20"/>
-        </w:rPr>
-        <w:t>T</w:t>
-      </w:r>
-      <w:r>
-        <w:rPr>
-          <w:rFonts w:ascii="Arial" w:hAnsi="Arial" w:cs="Arial"/>
-          <w:sz w:val="20"/>
-          <w:szCs w:val="20"/>
-        </w:rPr>
-        <w:t xml:space="preserve">his information itself could </w:t>
-      </w:r>
-      <w:r>
-        <w:rPr>
-          <w:rFonts w:ascii="Arial" w:hAnsi="Arial" w:cs="Arial"/>
-          <w:sz w:val="20"/>
-          <w:szCs w:val="20"/>
-        </w:rPr>
-        <w:t xml:space="preserve">potentially </w:t>
-      </w:r>
-      <w:r>
-        <w:rPr>
-          <w:rFonts w:ascii="Arial" w:hAnsi="Arial" w:cs="Arial"/>
-          <w:sz w:val="20"/>
-          <w:szCs w:val="20"/>
-        </w:rPr>
-        <w:t xml:space="preserve">help </w:t>
-      </w:r>
-      <w:r>
-        <w:rPr>
-          <w:rFonts w:ascii="Arial" w:hAnsi="Arial" w:cs="Arial"/>
-          <w:sz w:val="20"/>
-          <w:szCs w:val="20"/>
-        </w:rPr>
-        <w:t>with</w:t>
-      </w:r>
-      <w:r>
-        <w:rPr>
-          <w:rFonts w:ascii="Arial" w:hAnsi="Arial" w:cs="Arial"/>
-          <w:sz w:val="20"/>
-          <w:szCs w:val="20"/>
-        </w:rPr>
-        <w:t xml:space="preserve"> </w:t>
-      </w:r>
-      <w:r>
-        <w:rPr>
-          <w:rFonts w:ascii="Arial" w:hAnsi="Arial" w:cs="Arial"/>
-          <w:sz w:val="20"/>
-          <w:szCs w:val="20"/>
-        </w:rPr>
-        <w:t xml:space="preserve">the </w:t>
-      </w:r>
-      <w:r>
-        <w:rPr>
-          <w:rFonts w:ascii="Arial" w:hAnsi="Arial" w:cs="Arial"/>
-          <w:sz w:val="20"/>
-          <w:szCs w:val="20"/>
-        </w:rPr>
-        <w:t>desig</w:t>
-      </w:r>
-      <w:r>
-        <w:rPr>
-          <w:rFonts w:ascii="Arial" w:hAnsi="Arial" w:cs="Arial"/>
-          <w:sz w:val="20"/>
-          <w:szCs w:val="20"/>
-        </w:rPr>
-        <w:t>n of</w:t>
-      </w:r>
-      <w:r>
-        <w:rPr>
-          <w:rFonts w:ascii="Arial" w:hAnsi="Arial" w:cs="Arial"/>
-          <w:sz w:val="20"/>
-          <w:szCs w:val="20"/>
-        </w:rPr>
-        <w:t xml:space="preserve"> screening strategies in hospitals. Species </w:t>
-      </w:r>
-      <w:r>
-        <w:rPr>
-          <w:rFonts w:ascii="Arial" w:hAnsi="Arial" w:cs="Arial"/>
-          <w:sz w:val="20"/>
-          <w:szCs w:val="20"/>
-        </w:rPr>
-        <w:t>with</w:t>
-      </w:r>
-      <w:r>
-        <w:rPr>
-          <w:rFonts w:ascii="Arial" w:hAnsi="Arial" w:cs="Arial"/>
-          <w:sz w:val="20"/>
-          <w:szCs w:val="20"/>
-        </w:rPr>
-        <w:t xml:space="preserve"> importation considerably </w:t>
-      </w:r>
-      <w:r>
-        <w:rPr>
-          <w:rFonts w:ascii="Arial" w:hAnsi="Arial" w:cs="Arial"/>
-          <w:sz w:val="20"/>
-          <w:szCs w:val="20"/>
-        </w:rPr>
-        <w:t>greater</w:t>
-      </w:r>
-      <w:r>
-        <w:rPr>
-          <w:rFonts w:ascii="Arial" w:hAnsi="Arial" w:cs="Arial"/>
-          <w:sz w:val="20"/>
-          <w:szCs w:val="20"/>
-        </w:rPr>
-        <w:t xml:space="preserve"> than nosocomial transmission (e.g. </w:t>
-      </w:r>
-      <w:r>
-        <w:rPr>
-          <w:rFonts w:ascii="Arial" w:hAnsi="Arial" w:cs="Arial"/>
-          <w:i/>
-          <w:iCs/>
-          <w:sz w:val="20"/>
-          <w:szCs w:val="20"/>
-        </w:rPr>
-        <w:t xml:space="preserve">E. </w:t>
-      </w:r>
-      <w:r>
-        <w:rPr>
-          <w:rFonts w:ascii="Arial" w:hAnsi="Arial" w:cs="Arial"/>
-          <w:i/>
-          <w:iCs/>
-          <w:sz w:val="20"/>
-          <w:szCs w:val="20"/>
-        </w:rPr>
-        <w:t>c</w:t>
-      </w:r>
-      <w:r>
-        <w:rPr>
-          <w:rFonts w:ascii="Arial" w:hAnsi="Arial" w:cs="Arial"/>
-          <w:i/>
-          <w:iCs/>
-          <w:sz w:val="20"/>
-          <w:szCs w:val="20"/>
-        </w:rPr>
-        <w:t>oli</w:t>
-      </w:r>
-      <w:r>
-        <w:rPr>
-          <w:rFonts w:ascii="Arial" w:hAnsi="Arial" w:cs="Arial"/>
-          <w:sz w:val="20"/>
-          <w:szCs w:val="20"/>
-        </w:rPr>
-        <w:t xml:space="preserve">) </w:t>
-      </w:r>
-      <w:r>
-        <w:rPr>
-          <w:rFonts w:ascii="Arial" w:hAnsi="Arial" w:cs="Arial"/>
-          <w:sz w:val="20"/>
-          <w:szCs w:val="20"/>
-        </w:rPr>
-        <w:t>could</w:t>
-      </w:r>
-      <w:r>
-        <w:rPr>
-          <w:rFonts w:ascii="Arial" w:hAnsi="Arial" w:cs="Arial"/>
-          <w:sz w:val="20"/>
-          <w:szCs w:val="20"/>
-        </w:rPr>
-        <w:t xml:space="preserve"> be actively screened </w:t>
-      </w:r>
-      <w:r>
-        <w:rPr>
-          <w:rFonts w:ascii="Arial" w:hAnsi="Arial" w:cs="Arial"/>
-          <w:sz w:val="20"/>
-          <w:szCs w:val="20"/>
-        </w:rPr>
-        <w:t>u</w:t>
-      </w:r>
-      <w:r>
-        <w:rPr>
-          <w:rFonts w:ascii="Arial" w:hAnsi="Arial" w:cs="Arial"/>
-          <w:sz w:val="20"/>
-          <w:szCs w:val="20"/>
-        </w:rPr>
-        <w:t xml:space="preserve">pon admission to </w:t>
-      </w:r>
-      <w:r>
-        <w:rPr>
-          <w:rFonts w:ascii="Arial" w:hAnsi="Arial" w:cs="Arial"/>
-          <w:sz w:val="20"/>
-          <w:szCs w:val="20"/>
-        </w:rPr>
-        <w:t>reduce subsequent</w:t>
-      </w:r>
-      <w:r>
-        <w:rPr>
-          <w:rFonts w:ascii="Arial" w:hAnsi="Arial" w:cs="Arial"/>
-          <w:sz w:val="20"/>
-          <w:szCs w:val="20"/>
-        </w:rPr>
-        <w:t xml:space="preserve"> transmission within the hospital. On </w:t>
-      </w:r>
-      <w:r>
-        <w:rPr>
-          <w:rFonts w:ascii="Arial" w:hAnsi="Arial" w:cs="Arial"/>
-          <w:sz w:val="20"/>
-          <w:szCs w:val="20"/>
-        </w:rPr>
-        <w:t xml:space="preserve">the </w:t>
-      </w:r>
-      <w:r>
-        <w:rPr>
-          <w:rFonts w:ascii="Arial" w:hAnsi="Arial" w:cs="Arial"/>
-          <w:sz w:val="20"/>
-          <w:szCs w:val="20"/>
-        </w:rPr>
-        <w:t>other hand</w:t>
-      </w:r>
-      <w:r>
-        <w:rPr>
-          <w:rFonts w:ascii="Arial" w:hAnsi="Arial" w:cs="Arial"/>
-          <w:sz w:val="20"/>
-          <w:szCs w:val="20"/>
-        </w:rPr>
-        <w:t>,</w:t>
-      </w:r>
-      <w:r>
-        <w:rPr>
-          <w:rFonts w:ascii="Arial" w:hAnsi="Arial" w:cs="Arial"/>
-          <w:sz w:val="20"/>
-          <w:szCs w:val="20"/>
-        </w:rPr>
-        <w:t xml:space="preserve"> further research to understand the sources of nosocomial transmission should be </w:t>
-      </w:r>
-      <w:r>
-        <w:rPr>
-          <w:rFonts w:ascii="Arial" w:hAnsi="Arial" w:cs="Arial"/>
-          <w:sz w:val="20"/>
-          <w:szCs w:val="20"/>
-        </w:rPr>
-        <w:t>undertaken.</w:t>
-      </w:r>
-      <w:r>
-        <w:rPr>
-          <w:rFonts w:ascii="Arial" w:hAnsi="Arial" w:cs="Arial"/>
-          <w:sz w:val="20"/>
-          <w:szCs w:val="20"/>
-        </w:rPr>
-        <w:t xml:space="preserve"> </w:t>
-      </w:r>
-      <w:r>
-        <w:rPr>
-          <w:rFonts w:ascii="Arial" w:hAnsi="Arial" w:cs="Arial"/>
-          <w:sz w:val="20"/>
-          <w:szCs w:val="20"/>
-        </w:rPr>
-        <w:t>O</w:t>
-      </w:r>
-      <w:r>
-        <w:rPr>
-          <w:rFonts w:ascii="Arial" w:hAnsi="Arial" w:cs="Arial"/>
-          <w:sz w:val="20"/>
-          <w:szCs w:val="20"/>
-        </w:rPr>
-        <w:t>ur model consider</w:t>
-      </w:r>
-      <w:r>
-        <w:rPr>
-          <w:rFonts w:ascii="Arial" w:hAnsi="Arial" w:cs="Arial"/>
-          <w:sz w:val="20"/>
-          <w:szCs w:val="20"/>
-        </w:rPr>
-        <w:t>s</w:t>
-      </w:r>
-      <w:r>
-        <w:rPr>
-          <w:rFonts w:ascii="Arial" w:hAnsi="Arial" w:cs="Arial"/>
-          <w:sz w:val="20"/>
-          <w:szCs w:val="20"/>
-        </w:rPr>
-        <w:t xml:space="preserve"> </w:t>
-      </w:r>
-      <w:r>
-        <w:rPr>
-          <w:rFonts w:ascii="Arial" w:hAnsi="Arial" w:cs="Arial"/>
-          <w:sz w:val="20"/>
-          <w:szCs w:val="20"/>
-        </w:rPr>
-        <w:t xml:space="preserve">a </w:t>
-      </w:r>
-      <w:r>
-        <w:rPr>
-          <w:rFonts w:ascii="Arial" w:hAnsi="Arial" w:cs="Arial"/>
-          <w:sz w:val="20"/>
-          <w:szCs w:val="20"/>
-        </w:rPr>
-        <w:t>ward-level</w:t>
-      </w:r>
-      <w:r>
-        <w:rPr>
-          <w:rFonts w:ascii="Arial" w:hAnsi="Arial" w:cs="Arial"/>
-          <w:sz w:val="20"/>
-          <w:szCs w:val="20"/>
-        </w:rPr>
-        <w:t xml:space="preserve"> force of infection that might be </w:t>
-      </w:r>
-      <w:r>
-        <w:rPr>
-          <w:rFonts w:ascii="Arial" w:hAnsi="Arial" w:cs="Arial"/>
-          <w:sz w:val="20"/>
-          <w:szCs w:val="20"/>
-        </w:rPr>
-        <w:t>due to not only</w:t>
-      </w:r>
-      <w:r>
-        <w:rPr>
-          <w:rFonts w:ascii="Arial" w:hAnsi="Arial" w:cs="Arial"/>
-          <w:sz w:val="20"/>
-          <w:szCs w:val="20"/>
-        </w:rPr>
-        <w:t xml:space="preserve"> patient</w:t>
-      </w:r>
-      <w:r>
-        <w:rPr>
-          <w:rFonts w:ascii="Arial" w:hAnsi="Arial" w:cs="Arial"/>
-          <w:sz w:val="20"/>
-          <w:szCs w:val="20"/>
-        </w:rPr>
-        <w:t>-</w:t>
-      </w:r>
-      <w:r>
-        <w:rPr>
-          <w:rFonts w:ascii="Arial" w:hAnsi="Arial" w:cs="Arial"/>
-          <w:sz w:val="20"/>
-          <w:szCs w:val="20"/>
-        </w:rPr>
-        <w:t>to</w:t>
-      </w:r>
-      <w:r>
-        <w:rPr>
-          <w:rFonts w:ascii="Arial" w:hAnsi="Arial" w:cs="Arial"/>
-          <w:sz w:val="20"/>
-          <w:szCs w:val="20"/>
-        </w:rPr>
-        <w:t>-</w:t>
-      </w:r>
-      <w:r>
-        <w:rPr>
-          <w:rFonts w:ascii="Arial" w:hAnsi="Arial" w:cs="Arial"/>
-          <w:sz w:val="20"/>
-          <w:szCs w:val="20"/>
-        </w:rPr>
-        <w:t xml:space="preserve">patient transmission but also transmission </w:t>
-      </w:r>
-      <w:r>
-        <w:rPr>
-          <w:rFonts w:ascii="Arial" w:hAnsi="Arial" w:cs="Arial"/>
-          <w:sz w:val="20"/>
-          <w:szCs w:val="20"/>
-        </w:rPr>
-        <w:t>vectored by</w:t>
-      </w:r>
-      <w:r>
-        <w:rPr>
-          <w:rFonts w:ascii="Arial" w:hAnsi="Arial" w:cs="Arial"/>
-          <w:sz w:val="20"/>
-          <w:szCs w:val="20"/>
-        </w:rPr>
-        <w:t xml:space="preserve"> healthcare workers or environmental </w:t>
-      </w:r>
-      <w:r>
-        <w:rPr>
-          <w:rFonts w:ascii="Arial" w:hAnsi="Arial" w:cs="Arial"/>
-          <w:sz w:val="20"/>
-          <w:szCs w:val="20"/>
-        </w:rPr>
-        <w:t xml:space="preserve">contamination </w:t>
-      </w:r>
-      <w:r>
-        <w:rPr>
-          <w:rFonts w:ascii="Arial" w:hAnsi="Arial" w:cs="Arial"/>
-          <w:sz w:val="20"/>
-          <w:szCs w:val="20"/>
-        </w:rPr>
-        <w:fldChar w:fldCharType="begin"/>
-      </w:r>
-      <w:r>
-        <w:rPr>
-          <w:rFonts w:ascii="Arial" w:hAnsi="Arial" w:cs="Arial"/>
-          <w:sz w:val="20"/>
-          <w:szCs w:val="20"/>
-        </w:rPr>
-        <w:instrText xml:space="preserve"> ADDIN ZOTERO_ITEM CSL_CITATION {"citationID":"XsYBoWmQ","properties":{"formattedCitation":"\\super 4,48\\nosupersub{}","plainCitation":"4,48","noteIndex":0},"citationItems":[{"id":413,"uris":["http://zotero.org/users/9551388/items/X27EMPDM"],"itemData":{"id":413,"type":"article-journal","container-title":"PLOS Computational Biology","DOI":"10.1371/journal.pcbi.1006697","ISSN":"1553-7358","issue":"8","journalAbbreviation":"PLoS Comput Biol","language":"en","page":"e1006697","source":"DOI.org (Crossref)","title":"Tracking Pseudomonas aeruginosa transmissions due to environmental contamination after discharge in ICUs using mathematical models","volume":"15","author":[{"family":"Pham","given":"Thi Mui"},{"family":"Kretzschmar","given":"Mirjam"},{"family":"Bertrand","given":"Xavier"},{"family":"Bootsma","given":"Martin"},{"literal":"on behalf of COMBACTE-MAGNET Consortium"}],"editor":[{"family":"Kouyos","given":"Roger Dimitri"}],"issued":{"date-parts":[["2019",8,28]]}}},{"id":429,"uris":["http://zotero.org/users/9551388/items/LQTBDH5D"],"itemData":{"id":429,"type":"article-journal","abstract":"In recent years, the transmission of healthcare-associated infections (HAIs) has led to substantial economic loss, extensive damage, and many preventable deaths. With the increasing availability of data, mathematical models of pathogen spreading in healthcare settings are becoming more detailed and realistic. Here, we make use of spatial and temporal information that has been obtained from healthcare workers (HCWs) in three hospitals in Canada and generate data-driven networks that allow us to realistically simulate the spreading of an airborne respiratory pathogen in such settings. By exploring in depth the dynamics of HAIs on the generated networks, we quantify the infection risk associated with both the spatial units of the hospitals and HCWs categorized by their occupations. Our ﬁndings show that the “inpatient care” and “public area” are the riskiest categories of units and “nurse” is the occupation at a greater risk of getting infected. Our results provide valuable insights that can prove important for measuring risks associated with HAIs and for strengthening prevention and control measures with the potential to reduce transmission of infections in hospital settings.","container-title":"Frontiers in Physics","DOI":"10.3389/fphy.2022.882314","ISSN":"2296-424X","journalAbbreviation":"Front. Phys.","language":"en","page":"882314","source":"DOI.org (Crossref)","title":"Assessing the Risk of Spatial Spreading of Diseases in Hospitals","volume":"10","author":[{"family":"Lu","given":"Dan"},{"family":"Aleta","given":"Alberto"},{"family":"Moreno","given":"Yamir"}],"issued":{"date-parts":[["2022",6,8]]}}}],"schema":"https://github.com/citation-style-language/schema/raw/master/csl-citation.json"} </w:instrText>
-      </w:r>
-      <w:r>
-        <w:rPr>
-          <w:rFonts w:ascii="Arial" w:hAnsi="Arial" w:cs="Arial"/>
-          <w:sz w:val="20"/>
-          <w:szCs w:val="20"/>
-        </w:rPr>
-        <w:fldChar w:fldCharType="separate"/>
-      </w:r>
-      <w:r>
-        <w:rPr>
-          <w:rFonts w:ascii="Arial" w:hAnsi="Arial" w:cs="Arial"/>
-          <w:sz w:val="20"/>
-          <w:vertAlign w:val="superscript"/>
-          <w:lang w:val="en-GB"/>
-        </w:rPr>
-        <w:t>4,48</w:t>
-      </w:r>
-      <w:r>
-        <w:rPr>
-          <w:rFonts w:ascii="Arial" w:hAnsi="Arial" w:cs="Arial"/>
-          <w:sz w:val="20"/>
-          <w:szCs w:val="20"/>
-        </w:rPr>
-        <w:fldChar w:fldCharType="end"/>
-      </w:r>
-      <w:r>
-        <w:rPr>
-          <w:rFonts w:ascii="Arial" w:hAnsi="Arial" w:cs="Arial"/>
-          <w:sz w:val="20"/>
-          <w:szCs w:val="20"/>
-        </w:rPr>
-        <w:t>. It might be possible to test</w:t>
-      </w:r>
-      <w:r>
-        <w:rPr>
-          <w:rFonts w:ascii="Arial" w:hAnsi="Arial" w:cs="Arial"/>
-          <w:sz w:val="20"/>
-          <w:szCs w:val="20"/>
-        </w:rPr>
-        <w:t xml:space="preserve"> interventions in the first days of admission </w:t>
-      </w:r>
-      <w:r>
-        <w:rPr>
-          <w:rFonts w:ascii="Arial" w:hAnsi="Arial" w:cs="Arial"/>
-          <w:sz w:val="20"/>
-          <w:szCs w:val="20"/>
-        </w:rPr>
-        <w:t>that potentially disrupt</w:t>
-      </w:r>
-      <w:r>
-        <w:rPr>
-          <w:rFonts w:ascii="Arial" w:hAnsi="Arial" w:cs="Arial"/>
-          <w:sz w:val="20"/>
-          <w:szCs w:val="20"/>
-        </w:rPr>
-        <w:t xml:space="preserve"> transmission chains (e.g. improve</w:t>
-      </w:r>
-      <w:r>
-        <w:rPr>
-          <w:rFonts w:ascii="Arial" w:hAnsi="Arial" w:cs="Arial"/>
-          <w:sz w:val="20"/>
-          <w:szCs w:val="20"/>
-        </w:rPr>
-        <w:t>d</w:t>
-      </w:r>
-      <w:r>
-        <w:rPr>
-          <w:rFonts w:ascii="Arial" w:hAnsi="Arial" w:cs="Arial"/>
-          <w:sz w:val="20"/>
-          <w:szCs w:val="20"/>
-        </w:rPr>
-        <w:t xml:space="preserve"> sanitation, </w:t>
-      </w:r>
-      <w:r>
-        <w:rPr>
-          <w:rFonts w:ascii="Arial" w:hAnsi="Arial" w:cs="Arial"/>
-          <w:sz w:val="20"/>
-          <w:szCs w:val="20"/>
-        </w:rPr>
-        <w:t>vaccines</w:t>
-      </w:r>
-      <w:r>
-        <w:rPr>
-          <w:rFonts w:ascii="Arial" w:hAnsi="Arial" w:cs="Arial"/>
-          <w:sz w:val="20"/>
-          <w:szCs w:val="20"/>
-        </w:rPr>
-        <w:t xml:space="preserve">) for pathogens with high nosocomial transmission rates (e.g. </w:t>
-      </w:r>
-      <w:r>
-        <w:rPr>
-          <w:rFonts w:ascii="Arial" w:hAnsi="Arial" w:cs="Arial"/>
-          <w:i/>
-          <w:iCs/>
-          <w:sz w:val="20"/>
-          <w:szCs w:val="20"/>
-        </w:rPr>
-        <w:t>P.</w:t>
-      </w:r>
-      <w:r>
-        <w:rPr>
-          <w:rFonts w:ascii="Arial" w:hAnsi="Arial" w:cs="Arial"/>
-          <w:i/>
-          <w:iCs/>
-          <w:sz w:val="20"/>
-          <w:szCs w:val="20"/>
-        </w:rPr>
-        <w:t xml:space="preserve"> aeuruginosa</w:t>
-      </w:r>
-      <w:r>
-        <w:rPr>
-          <w:rFonts w:ascii="Arial" w:hAnsi="Arial" w:cs="Arial"/>
-          <w:sz w:val="20"/>
-          <w:szCs w:val="20"/>
-        </w:rPr>
-        <w:t>)</w:t>
-      </w:r>
-      <w:r>
-        <w:rPr>
-          <w:rFonts w:ascii="Arial" w:hAnsi="Arial" w:cs="Arial"/>
-          <w:sz w:val="20"/>
-          <w:szCs w:val="20"/>
-        </w:rPr>
-        <w:t xml:space="preserve"> </w:t>
-      </w:r>
-      <w:r>
-        <w:rPr>
-          <w:rFonts w:ascii="Arial" w:hAnsi="Arial" w:cs="Arial"/>
-          <w:sz w:val="20"/>
-          <w:szCs w:val="20"/>
-        </w:rPr>
-        <w:fldChar w:fldCharType="begin"/>
-      </w:r>
-      <w:r>
-        <w:rPr>
-          <w:rFonts w:ascii="Arial" w:hAnsi="Arial" w:cs="Arial"/>
-          <w:sz w:val="20"/>
-          <w:szCs w:val="20"/>
-        </w:rPr>
-        <w:instrText xml:space="preserve"> ADDIN ZOTERO_ITEM CSL_CITATION {"citationID":"K5Wo3T2d","properties":{"formattedCitation":"\\super 4,45,46\\nosupersub{}","plainCitation":"4,45,46","noteIndex":0},"citationItems":[{"id":413,"uris":["http://zotero.org/users/9551388/items/X27EMPDM"],"itemData":{"id":413,"type":"article-journal","container-title":"PLOS Computational Biology","DOI":"10.1371/journal.pcbi.1006697","ISSN":"1553-7358","issue":"8","journalAbbreviation":"PLoS Comput Biol","language":"en","page":"e1006697","source":"DOI.org (Crossref)","title":"Tracking Pseudomonas aeruginosa transmissions due to environmental contamination after discharge in ICUs using mathematical models","volume":"15","author":[{"family":"Pham","given":"Thi Mui"},{"family":"Kretzschmar","given":"Mirjam"},{"family":"Bertrand","given":"Xavier"},{"family":"Bootsma","given":"Martin"},{"literal":"on behalf of COMBACTE-MAGNET Consortium"}],"editor":[{"family":"Kouyos","given":"Roger Dimitri"}],"issued":{"date-parts":[["2019",8,28]]}}},{"id":421,"uris":["http://zotero.org/users/9551388/items/JSJM8RPY"],"itemData":{"id":421,"type":"article-journal","abstract":"Pseudomonas aeruginosa\n                \n              \n              is a Gram-negative opportunistic pathogen and a model bacterium for studying virulence and bacterial social traits. While it can be isolated in low numbers from a wide variety of environments including soil and water, it can readily be found in almost any human/animal-impacted environment. It is a major cause of illness and death in humans with immunosuppressive and chronic conditions, and infections in these patients are difficult to treat due to a number of antibiotic resistance mechanisms and the organism’s propensity to form multicellular biofilms.","container-title":"Microbiology","DOI":"10.1099/mic.0.000860","ISSN":"1350-0872, 1465-2080","issue":"1","language":"en","page":"30-33","source":"DOI.org (Crossref)","title":"Microbe Profile: Pseudomonas aeruginosa: opportunistic pathogen and lab rat: This article is part of the Microbe Profiles collection.","title-short":"Microbe Profile","volume":"166","author":[{"family":"Diggle","given":"Stephen P."},{"family":"Whiteley","given":"Marvin"}],"issued":{"date-parts":[["2020",1,1]]}}},{"id":419,"uris":["http://zotero.org/users/9551388/items/IBS24KE4"],"itemData":{"id":419,"type":"article-journal","container-title":"Critical Care Medicine","DOI":"10.1097/00003246-200210000-00008","ISSN":"0090-3493","issue":"10","journalAbbreviation":"Critical Care Medicine","language":"en","page":"2222-2228","source":"DOI.org (Crossref)","title":"Analysis of transmission pathways of Pseudomonas aeruginosa between patients and tap water outlets*:","title-short":"Analysis of transmission pathways of Pseudomonas aeruginosa between patients and tap water outlets*","volume":"30","author":[{"family":"Reuter","given":"Stefan"},{"family":"Sigge","given":"Anja"},{"family":"Wiedeck","given":"Heidemarie"},{"family":"Trautmann","given":"Matthias"}],"issued":{"date-parts":[["2002",10]]}}}],"schema":"https://github.com/citation-style-language/schema/raw/master/csl-citation.json"} </w:instrText>
-      </w:r>
-      <w:r>
-        <w:rPr>
-          <w:rFonts w:ascii="Arial" w:hAnsi="Arial" w:cs="Arial"/>
-          <w:sz w:val="20"/>
-          <w:szCs w:val="20"/>
-        </w:rPr>
-        <w:fldChar w:fldCharType="separate"/>
-      </w:r>
-      <w:r>
-        <w:rPr>
-          <w:rFonts w:ascii="Arial" w:hAnsi="Arial" w:cs="Arial"/>
-          <w:sz w:val="20"/>
-          <w:vertAlign w:val="superscript"/>
-          <w:lang w:val="en-GB"/>
-        </w:rPr>
-        <w:t>4,45,46</w:t>
-      </w:r>
-      <w:r>
-        <w:rPr>
-          <w:rFonts w:ascii="Arial" w:hAnsi="Arial" w:cs="Arial"/>
-          <w:sz w:val="20"/>
-          <w:szCs w:val="20"/>
-        </w:rPr>
-        <w:fldChar w:fldCharType="end"/>
-      </w:r>
-      <w:r>
-        <w:rPr>
-          <w:rFonts w:ascii="Arial" w:hAnsi="Arial" w:cs="Arial"/>
-          <w:sz w:val="20"/>
-          <w:szCs w:val="20"/>
-        </w:rPr>
-        <w:t xml:space="preserve">. </w:t>
-      </w:r>
-    </w:p>
-    <w:p>
-      <w:pPr>
-        <w:spacing w:line="360" w:lineRule="auto"/>
-        <w:jc w:val="both"/>
-        <w:rPr>
-          <w:rFonts w:ascii="Arial" w:hAnsi="Arial" w:cs="Arial"/>
-          <w:sz w:val="20"/>
-          <w:szCs w:val="20"/>
-        </w:rPr>
-      </w:pPr>
-    </w:p>
-    <w:p>
-      <w:pPr>
-        <w:spacing w:line="360" w:lineRule="auto"/>
-        <w:jc w:val="both"/>
-        <w:rPr>
-          <w:rFonts w:ascii="Arial" w:hAnsi="Arial" w:cs="Arial"/>
-          <w:color w:val="000000"/>
-          <w:sz w:val="20"/>
-          <w:szCs w:val="20"/>
-        </w:rPr>
-      </w:pPr>
-      <w:r>
-        <w:rPr>
-          <w:rFonts w:ascii="Arial" w:hAnsi="Arial" w:cs="Arial"/>
           <w:color w:val="000000"/>
           <w:sz w:val="20"/>
           <w:szCs w:val="20"/>
@@ -18863,17 +19733,7 @@
           <w:sz w:val="20"/>
           <w:szCs w:val="20"/>
         </w:rPr>
-        <w:t xml:space="preserve">. The ABM used here is not an exception. While the ABM captures multiple sources of </w:t>
-      </w:r>
-      <w:r>
-        <w:rPr>
-          <w:rFonts w:ascii="Arial" w:hAnsi="Arial" w:cs="Arial"/>
-          <w:color w:val="000000"/>
-          <w:sz w:val="20"/>
-          <w:szCs w:val="20"/>
-        </w:rPr>
-        <w:lastRenderedPageBreak/>
-        <w:t>heterogeneity</w:t>
+        <w:t>. The ABM used here is not an exception. While the ABM captures multiple sources of heterogeneity</w:t>
       </w:r>
       <w:r>
         <w:rPr>
@@ -19284,7 +20144,17 @@
           <w:sz w:val="20"/>
           <w:szCs w:val="20"/>
         </w:rPr>
-        <w:t xml:space="preserve"> community importation should be assessed differently across wards. The use of antibiotics and different schemes for using them (e.g. cycling, mixing at ward level, alternating antibiotics) have been tested using mathematical models and found less effective in model simulations </w:t>
+        <w:t xml:space="preserve"> community importation should be assessed differently across wards. The use of antibiotics and different schemes for using them (e.g. cycling, mixing at ward level, alternating antibiotics) have been tested using mathematical models and found less </w:t>
+      </w:r>
+      <w:r>
+        <w:rPr>
+          <w:rFonts w:ascii="Arial" w:hAnsi="Arial" w:cs="Arial"/>
+          <w:color w:val="000000"/>
+          <w:sz w:val="20"/>
+          <w:szCs w:val="20"/>
+        </w:rPr>
+        <w:lastRenderedPageBreak/>
+        <w:t xml:space="preserve">effective in model simulations </w:t>
       </w:r>
       <w:r>
         <w:rPr>
@@ -19357,17 +20227,7 @@
           <w:sz w:val="20"/>
           <w:szCs w:val="20"/>
         </w:rPr>
-        <w:t xml:space="preserve"> study different antibiotic usage schema and the introduction of new antibiotics. These analyses might be performed at the ward level to study how different </w:t>
-      </w:r>
-      <w:r>
-        <w:rPr>
-          <w:rFonts w:ascii="Arial" w:hAnsi="Arial" w:cs="Arial"/>
-          <w:color w:val="000000"/>
-          <w:sz w:val="20"/>
-          <w:szCs w:val="20"/>
-        </w:rPr>
-        <w:lastRenderedPageBreak/>
-        <w:t xml:space="preserve">scenarios of interventions affect prevalence at </w:t>
+        <w:t xml:space="preserve"> study different antibiotic usage schema and the introduction of new antibiotics. These analyses might be performed at the ward level to study how different scenarios of interventions affect prevalence at </w:t>
       </w:r>
       <w:r>
         <w:rPr>
@@ -19932,6 +20792,7 @@
           <w:sz w:val="20"/>
           <w:szCs w:val="20"/>
         </w:rPr>
+        <w:lastRenderedPageBreak/>
         <w:t>Staphylococcus</w:t>
       </w:r>
       <w:r>
@@ -20126,7 +20987,6 @@
           <w:szCs w:val="20"/>
           <w:lang w:val="en-US"/>
         </w:rPr>
-        <w:lastRenderedPageBreak/>
         <w:t>The transmission model</w:t>
       </w:r>
     </w:p>
@@ -21601,7 +22461,18 @@
           <w:sz w:val="20"/>
           <w:szCs w:val="20"/>
         </w:rPr>
-        <w:t xml:space="preserve"> is the average ward daily occupancy </w:t>
+        <w:t xml:space="preserve"> is the average ward daily </w:t>
+      </w:r>
+      <w:r>
+        <w:rPr>
+          <w:rFonts w:ascii="Arial" w:hAnsi="Arial" w:cs="Arial"/>
+          <w:bCs/>
+          <w:color w:val="000000"/>
+          <w:sz w:val="20"/>
+          <w:szCs w:val="20"/>
+        </w:rPr>
+        <w:lastRenderedPageBreak/>
+        <w:t xml:space="preserve">occupancy </w:t>
       </w:r>
       <w:r>
         <w:rPr>
@@ -22313,18 +23184,7 @@
           <w:sz w:val="20"/>
           <w:szCs w:val="20"/>
         </w:rPr>
-        <w:t xml:space="preserve">and the transition equations </w:t>
-      </w:r>
-      <w:r>
-        <w:rPr>
-          <w:rFonts w:ascii="Arial" w:hAnsi="Arial" w:cs="Arial"/>
-          <w:bCs/>
-          <w:color w:val="000000"/>
-          <w:sz w:val="20"/>
-          <w:szCs w:val="20"/>
-        </w:rPr>
-        <w:lastRenderedPageBreak/>
-        <w:t xml:space="preserve">governing the change of </w:t>
+        <w:t xml:space="preserve">and the transition equations governing the change of </w:t>
       </w:r>
       <w:r>
         <w:rPr>
@@ -23532,7 +24392,18 @@
           <w:sz w:val="20"/>
           <w:szCs w:val="20"/>
         </w:rPr>
-        <w:t xml:space="preserve">, as a proxy for the community importation rate. This empirical estimate indicates that 30% of new admissions from the community carry </w:t>
+        <w:t xml:space="preserve">, </w:t>
+      </w:r>
+      <w:r>
+        <w:rPr>
+          <w:rFonts w:ascii="Arial" w:hAnsi="Arial" w:cs="Arial"/>
+          <w:bCs/>
+          <w:color w:val="000000"/>
+          <w:sz w:val="20"/>
+          <w:szCs w:val="20"/>
+        </w:rPr>
+        <w:lastRenderedPageBreak/>
+        <w:t xml:space="preserve">as a proxy for the community importation rate. This empirical estimate indicates that 30% of new admissions from the community carry </w:t>
       </w:r>
       <w:r>
         <w:rPr>
@@ -23751,18 +24622,7 @@
           <w:sz w:val="20"/>
           <w:szCs w:val="20"/>
         </w:rPr>
-        <w:t xml:space="preserve"> we </w:t>
-      </w:r>
-      <w:r>
-        <w:rPr>
-          <w:rFonts w:ascii="Arial" w:hAnsi="Arial" w:cs="Arial"/>
-          <w:bCs/>
-          <w:color w:val="000000"/>
-          <w:sz w:val="20"/>
-          <w:szCs w:val="20"/>
-        </w:rPr>
-        <w:lastRenderedPageBreak/>
-        <w:t xml:space="preserve">estimated the community prevalence of </w:t>
+        <w:t xml:space="preserve"> we estimated the community prevalence of </w:t>
       </w:r>
       <w:r>
         <w:rPr>
@@ -24628,7 +25488,16 @@
           <w:sz w:val="20"/>
           <w:szCs w:val="20"/>
         </w:rPr>
-        <w:t xml:space="preserve">This framework has been applied to many infectious diseases, including influenza, dengue, malaria, cholera, Ebola, enterovirus D68, and COVID-19 </w:t>
+        <w:t xml:space="preserve">This framework has been applied to many infectious diseases, including influenza, dengue, malaria, </w:t>
+      </w:r>
+      <w:r>
+        <w:rPr>
+          <w:rFonts w:ascii="Arial" w:hAnsi="Arial" w:cs="Arial"/>
+          <w:sz w:val="20"/>
+          <w:szCs w:val="20"/>
+        </w:rPr>
+        <w:lastRenderedPageBreak/>
+        <w:t xml:space="preserve">cholera, Ebola, enterovirus D68, and COVID-19 </w:t>
       </w:r>
       <w:r>
         <w:rPr>
@@ -24807,16 +25676,7 @@
           <w:sz w:val="20"/>
           <w:szCs w:val="20"/>
         </w:rPr>
-        <w:t xml:space="preserve"> only </w:t>
-      </w:r>
-      <w:r>
-        <w:rPr>
-          <w:rFonts w:ascii="Arial" w:hAnsi="Arial" w:cs="Arial"/>
-          <w:sz w:val="20"/>
-          <w:szCs w:val="20"/>
-        </w:rPr>
-        <w:lastRenderedPageBreak/>
-        <w:t>estimate two parameters,</w:t>
+        <w:t xml:space="preserve"> only estimate two parameters,</w:t>
       </w:r>
       <w:r>
         <w:rPr>
@@ -25889,6 +26749,7 @@
           <w:sz w:val="20"/>
           <w:szCs w:val="20"/>
         </w:rPr>
+        <w:lastRenderedPageBreak/>
         <w:t>particular</w:t>
       </w:r>
       <w:r>
@@ -26939,7 +27800,17 @@
           <w:sz w:val="20"/>
           <w:szCs w:val="20"/>
         </w:rPr>
-        <w:t xml:space="preserve">Heatmap plot showing the number of weekly cultures identified in each ward cluster during the study period. </w:t>
+        <w:t xml:space="preserve">Heatmap plot showing the number of weekly cultures identified in each ward cluster during the </w:t>
+      </w:r>
+      <w:r>
+        <w:rPr>
+          <w:rFonts w:ascii="Arial" w:hAnsi="Arial" w:cs="Arial"/>
+          <w:color w:val="000000"/>
+          <w:sz w:val="20"/>
+          <w:szCs w:val="20"/>
+        </w:rPr>
+        <w:lastRenderedPageBreak/>
+        <w:t xml:space="preserve">study period. </w:t>
       </w:r>
       <w:r>
         <w:rPr>
@@ -27170,17 +28041,7 @@
           <w:sz w:val="20"/>
           <w:szCs w:val="20"/>
         </w:rPr>
-        <w:t xml:space="preserve">the last iteration of the IF-EAKF (see Methods section) for 3 different runs of the model-inference system. Red dots </w:t>
-      </w:r>
-      <w:r>
-        <w:rPr>
-          <w:rFonts w:ascii="Arial" w:hAnsi="Arial" w:cs="Arial"/>
-          <w:color w:val="000000"/>
-          <w:sz w:val="20"/>
-          <w:szCs w:val="20"/>
-        </w:rPr>
-        <w:lastRenderedPageBreak/>
-        <w:t>show the value used in the synthetic simulation (i.e. the truth).</w:t>
+        <w:t>the last iteration of the IF-EAKF (see Methods section) for 3 different runs of the model-inference system. Red dots show the value used in the synthetic simulation (i.e. the truth).</w:t>
       </w:r>
       <w:r>
         <w:rPr>
@@ -27801,6 +28662,7 @@
           <w:sz w:val="20"/>
           <w:szCs w:val="20"/>
         </w:rPr>
+        <w:lastRenderedPageBreak/>
         <w:br/>
       </w:r>
       <w:r>
@@ -27861,7 +28723,6 @@
           <w:sz w:val="20"/>
           <w:szCs w:val="20"/>
         </w:rPr>
-        <w:lastRenderedPageBreak/>
         <w:br/>
       </w:r>
     </w:p>
@@ -28578,7 +29439,7 @@
       </w:r>
     </w:p>
   </w:comment>
-  <w:comment w:id="18" w:author="Cascante Vega, Jaime E." w:date="2023-05-04T13:52:00Z" w:initials="JC">
+  <w:comment w:id="19" w:author="Cascante Vega, Jaime E." w:date="2023-05-04T13:52:00Z" w:initials="JC">
     <w:p>
       <w:r>
         <w:rPr>

</xml_diff>

<commit_message>
update draft with tweaks and methods and main text Figures
</commit_message>
<xml_diff>
--- a/manuscript/Draft01.docx
+++ b/manuscript/Draft01.docx
@@ -26320,6 +26320,14 @@
           <w:rFonts w:ascii="Arial" w:hAnsi="Arial" w:cs="Arial"/>
           <w:sz w:val="20"/>
           <w:szCs w:val="20"/>
+          <w:lang w:val="en-US"/>
+          <w:rPrChange w:id="19" w:author="Cascante Vega, Jaime E." w:date="2023-05-09T18:17:00Z">
+            <w:rPr>
+              <w:rFonts w:ascii="Arial" w:hAnsi="Arial" w:cs="Arial"/>
+              <w:sz w:val="20"/>
+              <w:szCs w:val="20"/>
+            </w:rPr>
+          </w:rPrChange>
         </w:rPr>
       </w:pPr>
       <w:r>
@@ -26384,104 +26392,33 @@
           <w:sz w:val="20"/>
           <w:szCs w:val="20"/>
         </w:rPr>
-        <w:t>granular observations at the sub-hospital level while avoiding excessive noise, we partition</w:t>
-      </w:r>
-      <w:r>
-        <w:rPr>
-          <w:rFonts w:ascii="Arial" w:hAnsi="Arial" w:cs="Arial"/>
-          <w:sz w:val="20"/>
-          <w:szCs w:val="20"/>
-        </w:rPr>
-        <w:t>ed</w:t>
-      </w:r>
-      <w:r>
-        <w:rPr>
-          <w:rFonts w:ascii="Arial" w:hAnsi="Arial" w:cs="Arial"/>
-          <w:sz w:val="20"/>
-          <w:szCs w:val="20"/>
-        </w:rPr>
-        <w:t xml:space="preserve"> all wards</w:t>
-      </w:r>
-      <w:r>
-        <w:rPr>
-          <w:rFonts w:ascii="Arial" w:hAnsi="Arial" w:cs="Arial"/>
-          <w:sz w:val="20"/>
-          <w:szCs w:val="20"/>
-        </w:rPr>
-        <w:t xml:space="preserve"> (n=22</w:t>
-      </w:r>
-      <w:r>
-        <w:rPr>
-          <w:rFonts w:ascii="Arial" w:hAnsi="Arial" w:cs="Arial"/>
-          <w:sz w:val="20"/>
-          <w:szCs w:val="20"/>
-          <w:lang w:val="en-US"/>
-        </w:rPr>
-        <w:t>1</w:t>
-      </w:r>
-      <w:r>
-        <w:rPr>
-          <w:rFonts w:ascii="Arial" w:hAnsi="Arial" w:cs="Arial"/>
-          <w:sz w:val="20"/>
-          <w:szCs w:val="20"/>
-        </w:rPr>
-        <w:t>)</w:t>
-      </w:r>
-      <w:r>
-        <w:rPr>
-          <w:rFonts w:ascii="Arial" w:hAnsi="Arial" w:cs="Arial"/>
-          <w:sz w:val="20"/>
-          <w:szCs w:val="20"/>
-        </w:rPr>
-        <w:t xml:space="preserve"> into </w:t>
-      </w:r>
-      <w:r>
-        <w:rPr>
-          <w:rFonts w:ascii="Arial" w:hAnsi="Arial" w:cs="Arial"/>
-          <w:sz w:val="20"/>
-          <w:szCs w:val="20"/>
-        </w:rPr>
-        <w:t xml:space="preserve">six </w:t>
-      </w:r>
-      <w:r>
-        <w:rPr>
-          <w:rFonts w:ascii="Arial" w:hAnsi="Arial" w:cs="Arial"/>
-          <w:sz w:val="20"/>
-          <w:szCs w:val="20"/>
-        </w:rPr>
-        <w:t xml:space="preserve">clusters </w:t>
-      </w:r>
-      <w:r>
-        <w:rPr>
-          <w:rFonts w:ascii="Arial" w:hAnsi="Arial" w:cs="Arial"/>
-          <w:sz w:val="20"/>
-          <w:szCs w:val="20"/>
-        </w:rPr>
-        <w:t xml:space="preserve">and used </w:t>
-      </w:r>
-      <w:r>
-        <w:rPr>
-          <w:rFonts w:ascii="Arial" w:hAnsi="Arial" w:cs="Arial"/>
-          <w:sz w:val="20"/>
-          <w:szCs w:val="20"/>
-        </w:rPr>
-        <w:t>the aggregated number of positive tests in th</w:t>
-      </w:r>
-      <w:r>
-        <w:rPr>
-          <w:rFonts w:ascii="Arial" w:hAnsi="Arial" w:cs="Arial"/>
-          <w:sz w:val="20"/>
-          <w:szCs w:val="20"/>
-        </w:rPr>
-        <w:t>o</w:t>
-      </w:r>
-      <w:r>
-        <w:rPr>
-          <w:rFonts w:ascii="Arial" w:hAnsi="Arial" w:cs="Arial"/>
-          <w:sz w:val="20"/>
-          <w:szCs w:val="20"/>
-        </w:rPr>
-        <w:t>se clusters to perform inference</w:t>
+        <w:t>granular observations at the sub-hospital level while avoiding excessive noise, we</w:t>
+      </w:r>
+      <w:r>
+        <w:rPr>
+          <w:rFonts w:ascii="Arial" w:hAnsi="Arial" w:cs="Arial"/>
+          <w:sz w:val="20"/>
+          <w:szCs w:val="20"/>
+          <w:lang w:val="en-US"/>
+        </w:rPr>
+        <w:t xml:space="preserve"> used the building </w:t>
+      </w:r>
+      <w:r>
+        <w:rPr>
+          <w:rFonts w:ascii="Arial" w:hAnsi="Arial" w:cs="Arial"/>
+          <w:sz w:val="20"/>
+          <w:szCs w:val="20"/>
+          <w:lang w:val="en-US"/>
+        </w:rPr>
+        <w:t>aggregation to sum the number of nosocomial infection data and</w:t>
+      </w:r>
+      <w:r>
+        <w:rPr>
+          <w:rFonts w:ascii="Arial" w:hAnsi="Arial" w:cs="Arial"/>
+          <w:sz w:val="20"/>
+          <w:szCs w:val="20"/>
+        </w:rPr>
+        <w:t xml:space="preserve"> perform inference</w:t>
       </w:r>
       <w:r>
         <w:rPr>
@@ -26504,89 +26441,76 @@
           <w:rFonts w:ascii="Arial" w:hAnsi="Arial" w:cs="Arial"/>
           <w:sz w:val="20"/>
           <w:szCs w:val="20"/>
-        </w:rPr>
-        <w:t>The clusters were defined based on</w:t>
-      </w:r>
-      <w:r>
-        <w:rPr>
-          <w:rFonts w:ascii="Arial" w:hAnsi="Arial" w:cs="Arial"/>
-          <w:sz w:val="20"/>
-          <w:szCs w:val="20"/>
-        </w:rPr>
-        <w:t xml:space="preserve"> patient movement across wards within the hospital system</w:t>
-      </w:r>
-      <w:r>
-        <w:rPr>
-          <w:rFonts w:ascii="Arial" w:hAnsi="Arial" w:cs="Arial"/>
-          <w:sz w:val="20"/>
-          <w:szCs w:val="20"/>
-        </w:rPr>
-        <w:t xml:space="preserve"> and were identified using a network community detection algorithm </w:t>
-      </w:r>
-      <w:r>
-        <w:rPr>
-          <w:rFonts w:ascii="Arial" w:hAnsi="Arial" w:cs="Arial"/>
-          <w:sz w:val="20"/>
-          <w:szCs w:val="20"/>
-        </w:rPr>
-        <w:fldChar w:fldCharType="begin"/>
-      </w:r>
-      <w:r>
-        <w:rPr>
-          <w:rFonts w:ascii="Arial" w:hAnsi="Arial" w:cs="Arial"/>
-          <w:sz w:val="20"/>
-          <w:szCs w:val="20"/>
-        </w:rPr>
-        <w:instrText xml:space="preserve"> ADDIN ZOTERO_ITEM CSL_CITATION {"citationID":"V8kT9ZoS","properties":{"formattedCitation":"\\super 58\\nosupersub{}","plainCitation":"58","noteIndex":0},"citationItems":[{"id":218,"uris":["http://zotero.org/users/9551388/items/GPV2JSHX"],"itemData":{"id":218,"type":"article-journal","container-title":"Proceedings of the National Academy of Sciences","DOI":"10.1073/pnas.0706851105","ISSN":"0027-8424, 1091-6490","issue":"4","journalAbbreviation":"Proceedings of the National Academy of Sciences","language":"en","page":"1118-1123","source":"DOI.org (Crossref)","title":"Maps of random walks on complex networks reveal community structure","volume":"105","author":[{"family":"Rosvall","given":"M."},{"family":"Bergstrom","given":"C. T."}],"issued":{"date-parts":[["2008",1,29]]}}}],"schema":"https://github.com/citation-style-language/schema/raw/master/csl-citation.json"} </w:instrText>
-      </w:r>
-      <w:r>
-        <w:rPr>
-          <w:rFonts w:ascii="Arial" w:hAnsi="Arial" w:cs="Arial"/>
-          <w:sz w:val="20"/>
-          <w:szCs w:val="20"/>
-        </w:rPr>
-        <w:fldChar w:fldCharType="separate"/>
-      </w:r>
-      <w:r>
-        <w:rPr>
-          <w:rFonts w:ascii="Arial" w:hAnsi="Arial" w:cs="Arial"/>
-          <w:sz w:val="20"/>
-          <w:vertAlign w:val="superscript"/>
-          <w:lang w:val="en-GB"/>
-        </w:rPr>
-        <w:t>58</w:t>
-      </w:r>
-      <w:r>
-        <w:rPr>
-          <w:rFonts w:ascii="Arial" w:hAnsi="Arial" w:cs="Arial"/>
-          <w:sz w:val="20"/>
-          <w:szCs w:val="20"/>
-        </w:rPr>
-        <w:fldChar w:fldCharType="end"/>
-      </w:r>
-      <w:r>
-        <w:rPr>
-          <w:rFonts w:ascii="Arial" w:hAnsi="Arial" w:cs="Arial"/>
-          <w:sz w:val="20"/>
-          <w:szCs w:val="20"/>
-        </w:rPr>
-        <w:t xml:space="preserve">. The number of transfers between wards is shown in Figure </w:t>
-      </w:r>
-      <w:r>
-        <w:rPr>
-          <w:rFonts w:ascii="Arial" w:hAnsi="Arial" w:cs="Arial"/>
-          <w:sz w:val="20"/>
-          <w:szCs w:val="20"/>
-        </w:rPr>
-        <w:t>2</w:t>
-      </w:r>
-      <w:r>
-        <w:rPr>
-          <w:rFonts w:ascii="Arial" w:hAnsi="Arial" w:cs="Arial"/>
-          <w:sz w:val="20"/>
-          <w:szCs w:val="20"/>
-        </w:rPr>
-        <w:t>A. Wards within each identified cluster have more frequent within-cluster transfers than cross-cluster transfers.</w:t>
+          <w:lang w:val="en-US"/>
+        </w:rPr>
+        <w:t xml:space="preserve">SI Figure SX shows the number of test at the building scale, we merge buildings composed mostly by outpatients and with few test into a aggregation named 'Rest'. </w:t>
+      </w:r>
+      <w:r>
+        <w:rPr>
+          <w:rFonts w:ascii="Arial" w:hAnsi="Arial" w:cs="Arial"/>
+          <w:sz w:val="20"/>
+          <w:szCs w:val="20"/>
+        </w:rPr>
+        <w:t xml:space="preserve">The number of transfers between wards is shown in </w:t>
+      </w:r>
+      <w:r>
+        <w:rPr>
+          <w:rFonts w:ascii="Arial" w:hAnsi="Arial" w:cs="Arial"/>
+          <w:sz w:val="20"/>
+          <w:szCs w:val="20"/>
+          <w:lang w:val="en-US"/>
+        </w:rPr>
+        <w:t xml:space="preserve">SI </w:t>
+      </w:r>
+      <w:r>
+        <w:rPr>
+          <w:rFonts w:ascii="Arial" w:hAnsi="Arial" w:cs="Arial"/>
+          <w:sz w:val="20"/>
+          <w:szCs w:val="20"/>
+        </w:rPr>
+        <w:t xml:space="preserve">Figure </w:t>
+      </w:r>
+      <w:r>
+        <w:rPr>
+          <w:rFonts w:ascii="Arial" w:hAnsi="Arial" w:cs="Arial"/>
+          <w:sz w:val="20"/>
+          <w:szCs w:val="20"/>
+          <w:lang w:val="en-US"/>
+        </w:rPr>
+        <w:t>SX2</w:t>
+      </w:r>
+      <w:r>
+        <w:rPr>
+          <w:rFonts w:ascii="Arial" w:hAnsi="Arial" w:cs="Arial"/>
+          <w:sz w:val="20"/>
+          <w:szCs w:val="20"/>
+        </w:rPr>
+        <w:t xml:space="preserve">. Wards within each identified </w:t>
+      </w:r>
+      <w:r>
+        <w:rPr>
+          <w:rFonts w:ascii="Arial" w:hAnsi="Arial" w:cs="Arial"/>
+          <w:sz w:val="20"/>
+          <w:szCs w:val="20"/>
+          <w:lang w:val="en-US"/>
+        </w:rPr>
+        <w:t>building</w:t>
+      </w:r>
+      <w:r>
+        <w:rPr>
+          <w:rFonts w:ascii="Arial" w:hAnsi="Arial" w:cs="Arial"/>
+          <w:sz w:val="20"/>
+          <w:szCs w:val="20"/>
+        </w:rPr>
+        <w:t xml:space="preserve"> </w:t>
+      </w:r>
+      <w:r>
+        <w:rPr>
+          <w:rFonts w:ascii="Arial" w:hAnsi="Arial" w:cs="Arial"/>
+          <w:sz w:val="20"/>
+          <w:szCs w:val="20"/>
+        </w:rPr>
+        <w:t>have more frequent within-cluster transfers than cross-cluster transfers.</w:t>
       </w:r>
     </w:p>
     <w:p>
@@ -28403,8 +28327,8 @@
           <w:szCs w:val="20"/>
         </w:rPr>
       </w:pPr>
-      <w:commentRangeStart w:id="19"/>
       <w:commentRangeStart w:id="20"/>
+      <w:commentRangeStart w:id="21"/>
       <w:r>
         <w:rPr>
           <w:rFonts w:ascii="Arial" w:hAnsi="Arial" w:cs="Arial"/>
@@ -28456,19 +28380,19 @@
           </wp:inline>
         </w:drawing>
       </w:r>
-      <w:commentRangeEnd w:id="19"/>
+      <w:commentRangeEnd w:id="20"/>
       <w:r>
         <w:rPr>
           <w:rStyle w:val="CommentReference"/>
         </w:rPr>
-        <w:commentReference w:id="19"/>
-      </w:r>
-      <w:commentRangeEnd w:id="20"/>
+        <w:commentReference w:id="20"/>
+      </w:r>
+      <w:commentRangeEnd w:id="21"/>
       <w:r>
         <w:rPr>
           <w:rStyle w:val="CommentReference"/>
         </w:rPr>
-        <w:commentReference w:id="20"/>
+        <w:commentReference w:id="21"/>
       </w:r>
     </w:p>
     <w:p>
@@ -29628,7 +29552,7 @@
           <w:szCs w:val="20"/>
         </w:rPr>
       </w:pPr>
-      <w:commentRangeStart w:id="21"/>
+      <w:commentRangeStart w:id="22"/>
       <w:r>
         <w:rPr>
           <w:rFonts w:ascii="Arial" w:hAnsi="Arial" w:cs="Arial"/>
@@ -29680,12 +29604,12 @@
           </wp:inline>
         </w:drawing>
       </w:r>
-      <w:commentRangeEnd w:id="21"/>
+      <w:commentRangeEnd w:id="22"/>
       <w:r>
         <w:rPr>
           <w:rStyle w:val="CommentReference"/>
         </w:rPr>
-        <w:commentReference w:id="21"/>
+        <w:commentReference w:id="22"/>
       </w:r>
     </w:p>
     <w:p>
@@ -35043,7 +34967,7 @@
       </w:r>
     </w:p>
   </w:comment>
-  <w:comment w:id="19" w:author="Cascante Vega, Jaime E." w:date="2023-05-09T13:38:00Z" w:initials="JC">
+  <w:comment w:id="20" w:author="Cascante Vega, Jaime E." w:date="2023-05-09T13:38:00Z" w:initials="JC">
     <w:p>
       <w:r>
         <w:rPr>
@@ -35060,7 +34984,7 @@
       </w:r>
     </w:p>
   </w:comment>
-  <w:comment w:id="20" w:author="Cascante Vega, Jaime E." w:date="2023-05-09T13:40:00Z" w:initials="JC">
+  <w:comment w:id="21" w:author="Cascante Vega, Jaime E." w:date="2023-05-09T13:40:00Z" w:initials="JC">
     <w:p>
       <w:r>
         <w:rPr>
@@ -35078,7 +35002,7 @@
       </w:r>
     </w:p>
   </w:comment>
-  <w:comment w:id="21" w:author="Cascante Vega, Jaime E." w:date="2023-05-09T16:54:00Z" w:initials="JC">
+  <w:comment w:id="22" w:author="Cascante Vega, Jaime E." w:date="2023-05-09T16:54:00Z" w:initials="JC">
     <w:p>
       <w:r>
         <w:rPr>

</xml_diff>

<commit_message>
update all SM figures and draft, and figure1
</commit_message>
<xml_diff>
--- a/manuscript/Draft01.docx
+++ b/manuscript/Draft01.docx
@@ -3356,25 +3356,7 @@
           <w:szCs w:val="20"/>
           <w:lang w:val="en-US"/>
         </w:rPr>
-        <w:t xml:space="preserve"> and</w:t>
-      </w:r>
-      <w:r>
-        <w:rPr>
-          <w:rFonts w:ascii="Arial" w:hAnsi="Arial" w:cs="Arial"/>
-          <w:sz w:val="20"/>
-          <w:szCs w:val="20"/>
-          <w:lang w:val="en-US"/>
-        </w:rPr>
-        <w:t xml:space="preserve"> </w:t>
-      </w:r>
-      <w:r>
-        <w:rPr>
-          <w:rFonts w:ascii="Arial" w:hAnsi="Arial" w:cs="Arial"/>
-          <w:sz w:val="20"/>
-          <w:szCs w:val="20"/>
-          <w:lang w:val="en-US"/>
-        </w:rPr>
-        <w:t>of health care worker mediated transmission</w:t>
+        <w:t xml:space="preserve"> and of health care worker mediated transmission</w:t>
       </w:r>
       <w:r>
         <w:rPr>
@@ -7637,8 +7619,30 @@
           <w:szCs w:val="20"/>
           <w:lang w:val="en-US"/>
         </w:rPr>
-        <w:t>and tide</w:t>
-      </w:r>
+        <w:t>and ti</w:t>
+      </w:r>
+      <w:ins w:id="6" w:author="Cascante Vega, Jaime E." w:date="2023-05-09T23:34:00Z">
+        <w:r>
+          <w:rPr>
+            <w:rFonts w:ascii="Arial" w:hAnsi="Arial" w:cs="Arial"/>
+            <w:sz w:val="20"/>
+            <w:szCs w:val="20"/>
+            <w:lang w:val="en-US"/>
+          </w:rPr>
+          <w:t>ed</w:t>
+        </w:r>
+      </w:ins>
+      <w:del w:id="7" w:author="Cascante Vega, Jaime E." w:date="2023-05-09T23:34:00Z">
+        <w:r>
+          <w:rPr>
+            <w:rFonts w:ascii="Arial" w:hAnsi="Arial" w:cs="Arial"/>
+            <w:sz w:val="20"/>
+            <w:szCs w:val="20"/>
+            <w:lang w:val="en-US"/>
+          </w:rPr>
+          <w:delText>de</w:delText>
+        </w:r>
+      </w:del>
       <w:r>
         <w:rPr>
           <w:rFonts w:ascii="Arial" w:hAnsi="Arial" w:cs="Arial"/>
@@ -8559,7 +8563,7 @@
         </w:rPr>
         <w:t>Results</w:t>
       </w:r>
-      <w:bookmarkStart w:id="6" w:name="_Hlk120132095"/>
+      <w:bookmarkStart w:id="8" w:name="_Hlk120132095"/>
     </w:p>
     <w:p>
       <w:pPr>
@@ -8615,7 +8619,7 @@
         <w:t>burden</w:t>
       </w:r>
     </w:p>
-    <w:bookmarkEnd w:id="6"/>
+    <w:bookmarkEnd w:id="8"/>
     <w:p>
       <w:pPr>
         <w:spacing w:line="360" w:lineRule="auto"/>
@@ -9947,9 +9951,9 @@
           <w:lang w:val="en-US"/>
         </w:rPr>
       </w:pPr>
-      <w:commentRangeStart w:id="7"/>
-      <w:commentRangeStart w:id="8"/>
       <w:commentRangeStart w:id="9"/>
+      <w:commentRangeStart w:id="10"/>
+      <w:commentRangeStart w:id="11"/>
       <w:r>
         <w:rPr>
           <w:i/>
@@ -10017,7 +10021,7 @@
         </w:rPr>
         <w:t xml:space="preserve"> we included the different values, sources, and a small description of the study, with the geographical location and population of interest; in Table 1 we consigned a resume with the values.</w:t>
       </w:r>
-      <w:commentRangeEnd w:id="7"/>
+      <w:commentRangeEnd w:id="9"/>
       <w:r>
         <w:rPr>
           <w:rStyle w:val="CommentReference"/>
@@ -10025,9 +10029,9 @@
           <w:color w:val="auto"/>
           <w:lang w:val="en-US" w:eastAsia="en-US"/>
         </w:rPr>
-        <w:commentReference w:id="7"/>
-      </w:r>
-      <w:commentRangeEnd w:id="8"/>
+        <w:commentReference w:id="9"/>
+      </w:r>
+      <w:commentRangeEnd w:id="10"/>
       <w:r>
         <w:rPr>
           <w:rStyle w:val="CommentReference"/>
@@ -10035,9 +10039,9 @@
           <w:color w:val="auto"/>
           <w:lang w:val="en-US" w:eastAsia="en-US"/>
         </w:rPr>
-        <w:commentReference w:id="8"/>
-      </w:r>
-      <w:commentRangeEnd w:id="9"/>
+        <w:commentReference w:id="10"/>
+      </w:r>
+      <w:commentRangeEnd w:id="11"/>
       <w:r>
         <w:rPr>
           <w:rStyle w:val="CommentReference"/>
@@ -10045,7 +10049,7 @@
           <w:color w:val="auto"/>
           <w:lang w:val="en-US" w:eastAsia="en-US"/>
         </w:rPr>
-        <w:commentReference w:id="9"/>
+        <w:commentReference w:id="11"/>
       </w:r>
       <w:r>
         <w:rPr>
@@ -10391,10 +10395,10 @@
         </w:rPr>
         <w:t xml:space="preserve">. </w:t>
       </w:r>
-      <w:commentRangeStart w:id="10"/>
-      <w:commentRangeStart w:id="11"/>
       <w:commentRangeStart w:id="12"/>
       <w:commentRangeStart w:id="13"/>
+      <w:commentRangeStart w:id="14"/>
+      <w:commentRangeStart w:id="15"/>
       <w:r>
         <w:rPr>
           <w:rFonts w:ascii="Arial" w:eastAsiaTheme="minorEastAsia" w:hAnsi="Arial" w:cs="Arial"/>
@@ -10473,33 +10477,33 @@
         </w:rPr>
         <w:t xml:space="preserve">25 and 50% respectively). </w:t>
       </w:r>
-      <w:commentRangeEnd w:id="10"/>
+      <w:commentRangeEnd w:id="12"/>
       <w:r>
         <w:rPr>
           <w:rStyle w:val="CommentReference"/>
         </w:rPr>
-        <w:commentReference w:id="10"/>
-      </w:r>
-      <w:commentRangeEnd w:id="11"/>
+        <w:commentReference w:id="12"/>
+      </w:r>
+      <w:commentRangeEnd w:id="13"/>
       <w:r>
         <w:rPr>
           <w:rStyle w:val="CommentReference"/>
         </w:rPr>
-        <w:commentReference w:id="11"/>
-      </w:r>
-      <w:commentRangeEnd w:id="12"/>
+        <w:commentReference w:id="13"/>
+      </w:r>
+      <w:commentRangeEnd w:id="14"/>
       <w:r>
         <w:rPr>
           <w:rStyle w:val="CommentReference"/>
         </w:rPr>
-        <w:commentReference w:id="12"/>
-      </w:r>
-      <w:commentRangeEnd w:id="13"/>
+        <w:commentReference w:id="14"/>
+      </w:r>
+      <w:commentRangeEnd w:id="15"/>
       <w:r>
         <w:rPr>
           <w:rStyle w:val="CommentReference"/>
         </w:rPr>
-        <w:commentReference w:id="13"/>
+        <w:commentReference w:id="15"/>
       </w:r>
       <w:r>
         <w:rPr>
@@ -11156,7 +11160,7 @@
         </w:rPr>
         <w:t xml:space="preserve"> </w:t>
       </w:r>
-      <w:commentRangeStart w:id="14"/>
+      <w:commentRangeStart w:id="16"/>
       <w:r>
         <w:rPr>
           <w:rFonts w:ascii="Arial" w:hAnsi="Arial" w:cs="Arial"/>
@@ -11206,7 +11210,7 @@
           </w:rPr>
           <m:t>γ</m:t>
         </m:r>
-        <w:commentRangeEnd w:id="14"/>
+        <w:commentRangeEnd w:id="16"/>
         <m:r>
           <m:rPr>
             <m:sty m:val="p"/>
@@ -11215,7 +11219,7 @@
             <w:rStyle w:val="CommentReference"/>
             <w:rFonts w:ascii="Cambria Math" w:hAnsi="Cambria Math"/>
           </w:rPr>
-          <w:commentReference w:id="14"/>
+          <w:commentReference w:id="16"/>
         </m:r>
         <m:r>
           <w:rPr>
@@ -11638,7 +11642,7 @@
         </w:rPr>
         <w:t xml:space="preserve">the </w:t>
       </w:r>
-      <w:commentRangeStart w:id="15"/>
+      <w:commentRangeStart w:id="17"/>
       <w:r>
         <w:rPr>
           <w:rFonts w:ascii="Arial" w:hAnsi="Arial" w:cs="Arial"/>
@@ -11657,12 +11661,12 @@
         </w:rPr>
         <w:t xml:space="preserve"> of the inferred simulated nosocomial data</w:t>
       </w:r>
-      <w:commentRangeEnd w:id="15"/>
+      <w:commentRangeEnd w:id="17"/>
       <w:r>
         <w:rPr>
           <w:rStyle w:val="CommentReference"/>
         </w:rPr>
-        <w:commentReference w:id="15"/>
+        <w:commentReference w:id="17"/>
       </w:r>
       <w:r>
         <w:rPr>
@@ -12424,7 +12428,7 @@
         </w:rPr>
         <w:t xml:space="preserve"> the 9 scenarios selected for each pathogenic bacteria. </w:t>
       </w:r>
-      <w:commentRangeStart w:id="16"/>
+      <w:commentRangeStart w:id="18"/>
       <w:r>
         <w:rPr>
           <w:rFonts w:ascii="Arial" w:hAnsi="Arial" w:cs="Arial"/>
@@ -12449,12 +12453,12 @@
         </w:rPr>
         <w:t xml:space="preserve"> </w:t>
       </w:r>
-      <w:commentRangeEnd w:id="16"/>
+      <w:commentRangeEnd w:id="18"/>
       <w:r>
         <w:rPr>
           <w:rStyle w:val="CommentReference"/>
         </w:rPr>
-        <w:commentReference w:id="16"/>
+        <w:commentReference w:id="18"/>
       </w:r>
       <w:r>
         <w:rPr>
@@ -15131,7 +15135,7 @@
         </w:rPr>
         <w:t xml:space="preserve"> </w:t>
       </w:r>
-      <w:commentRangeStart w:id="17"/>
+      <w:commentRangeStart w:id="19"/>
       <w:r>
         <w:rPr>
           <w:rFonts w:ascii="Arial" w:hAnsi="Arial" w:cs="Arial"/>
@@ -15141,12 +15145,12 @@
         </w:rPr>
         <w:t>(Methods)</w:t>
       </w:r>
-      <w:commentRangeEnd w:id="17"/>
+      <w:commentRangeEnd w:id="19"/>
       <w:r>
         <w:rPr>
           <w:rStyle w:val="CommentReference"/>
         </w:rPr>
-        <w:commentReference w:id="17"/>
+        <w:commentReference w:id="19"/>
       </w:r>
       <w:r>
         <w:rPr>
@@ -15189,16 +15193,7 @@
           <w:szCs w:val="20"/>
           <w:lang w:val="en-US"/>
         </w:rPr>
-        <w:t>bacterial pathogens</w:t>
-      </w:r>
-      <w:r>
-        <w:rPr>
-          <w:rFonts w:ascii="Arial" w:hAnsi="Arial" w:cs="Arial"/>
-          <w:sz w:val="20"/>
-          <w:szCs w:val="20"/>
-          <w:lang w:val="en-US"/>
-        </w:rPr>
-        <w:t xml:space="preserve"> </w:t>
+        <w:t xml:space="preserve">bacterial pathogens </w:t>
       </w:r>
       <w:r>
         <w:rPr>
@@ -16302,7 +16297,7 @@
         </w:rPr>
         <w:t>.</w:t>
       </w:r>
-      <w:commentRangeStart w:id="18"/>
+      <w:commentRangeStart w:id="20"/>
       <w:r>
         <w:rPr>
           <w:rFonts w:ascii="Arial" w:hAnsi="Arial" w:cs="Arial"/>
@@ -16333,12 +16328,12 @@
         </w:rPr>
         <w:t xml:space="preserve">bservational studies </w:t>
       </w:r>
-      <w:commentRangeEnd w:id="18"/>
+      <w:commentRangeEnd w:id="20"/>
       <w:r>
         <w:rPr>
           <w:rStyle w:val="CommentReference"/>
         </w:rPr>
-        <w:commentReference w:id="18"/>
+        <w:commentReference w:id="20"/>
       </w:r>
       <w:r>
         <w:rPr>
@@ -18976,7 +18971,38 @@
           <w:szCs w:val="20"/>
           <w:lang w:val="en-US"/>
         </w:rPr>
-        <w:t xml:space="preserve"> to HA-MRSA without </w:t>
+        <w:t xml:space="preserve"> </w:t>
+      </w:r>
+      <w:ins w:id="21" w:author="Cascante Vega, Jaime E." w:date="2023-05-10T10:07:00Z">
+        <w:r>
+          <w:rPr>
+            <w:rFonts w:ascii="Arial" w:hAnsi="Arial" w:cs="Arial"/>
+            <w:sz w:val="20"/>
+            <w:szCs w:val="20"/>
+            <w:lang w:val="en-US"/>
+          </w:rPr>
+          <w:t>as</w:t>
+        </w:r>
+      </w:ins>
+      <w:del w:id="22" w:author="Cascante Vega, Jaime E." w:date="2023-05-10T10:07:00Z">
+        <w:r>
+          <w:rPr>
+            <w:rFonts w:ascii="Arial" w:hAnsi="Arial" w:cs="Arial"/>
+            <w:sz w:val="20"/>
+            <w:szCs w:val="20"/>
+            <w:lang w:val="en-US"/>
+          </w:rPr>
+          <w:delText>to</w:delText>
+        </w:r>
+      </w:del>
+      <w:r>
+        <w:rPr>
+          <w:rFonts w:ascii="Arial" w:hAnsi="Arial" w:cs="Arial"/>
+          <w:sz w:val="20"/>
+          <w:szCs w:val="20"/>
+          <w:lang w:val="en-US"/>
+        </w:rPr>
+        <w:t xml:space="preserve"> HA-MRSA without </w:t>
       </w:r>
       <w:r>
         <w:rPr>
@@ -21489,17 +21515,7 @@
           <w:szCs w:val="20"/>
           <w:lang w:val="en-US"/>
         </w:rPr>
-        <w:t>the environment</w:t>
-      </w:r>
-      <w:r>
-        <w:rPr>
-          <w:rFonts w:ascii="Arial" w:hAnsi="Arial" w:cs="Arial"/>
-          <w:color w:val="000000"/>
-          <w:sz w:val="20"/>
-          <w:szCs w:val="20"/>
-          <w:lang w:val="en-US"/>
-        </w:rPr>
-        <w:t xml:space="preserve"> </w:t>
+        <w:t xml:space="preserve">the environment </w:t>
       </w:r>
       <w:r>
         <w:rPr>
@@ -22976,23 +22992,7 @@
             <w:sz w:val="20"/>
             <w:szCs w:val="20"/>
           </w:rPr>
-          <m:t xml:space="preserve"> = </m:t>
-        </m:r>
-        <m:r>
-          <w:rPr>
-            <w:rFonts w:ascii="Cambria Math" w:hAnsi="Cambria Math" w:cs="Arial"/>
-            <w:sz w:val="20"/>
-            <w:szCs w:val="20"/>
-          </w:rPr>
-          <m:t>12</m:t>
-        </m:r>
-        <m:r>
-          <w:rPr>
-            <w:rFonts w:ascii="Cambria Math" w:hAnsi="Cambria Math" w:cs="Arial"/>
-            <w:sz w:val="20"/>
-            <w:szCs w:val="20"/>
-          </w:rPr>
-          <m:t>0</m:t>
+          <m:t xml:space="preserve"> = 120</m:t>
         </m:r>
       </m:oMath>
       <w:r>
@@ -23306,25 +23306,7 @@
           <w:szCs w:val="20"/>
           <w:lang w:val="en-US"/>
         </w:rPr>
-        <w:t>of re-admission on</w:t>
-      </w:r>
-      <w:r>
-        <w:rPr>
-          <w:rFonts w:ascii="Arial" w:hAnsi="Arial" w:cs="Arial"/>
-          <w:sz w:val="20"/>
-          <w:szCs w:val="20"/>
-          <w:lang w:val="en-US"/>
-        </w:rPr>
-        <w:t xml:space="preserve"> </w:t>
-      </w:r>
-      <w:r>
-        <w:rPr>
-          <w:rFonts w:ascii="Arial" w:hAnsi="Arial" w:cs="Arial"/>
-          <w:sz w:val="20"/>
-          <w:szCs w:val="20"/>
-          <w:lang w:val="en-US"/>
-        </w:rPr>
-        <w:t>consecutive days</w:t>
+        <w:t>of re-admission on consecutive days</w:t>
       </w:r>
       <w:r>
         <w:rPr>
@@ -26321,7 +26303,7 @@
           <w:sz w:val="20"/>
           <w:szCs w:val="20"/>
           <w:lang w:val="en-US"/>
-          <w:rPrChange w:id="19" w:author="Cascante Vega, Jaime E." w:date="2023-05-09T18:17:00Z">
+          <w:rPrChange w:id="23" w:author="Cascante Vega, Jaime E." w:date="2023-05-09T18:17:00Z">
             <w:rPr>
               <w:rFonts w:ascii="Arial" w:hAnsi="Arial" w:cs="Arial"/>
               <w:sz w:val="20"/>
@@ -28327,8 +28309,8 @@
           <w:szCs w:val="20"/>
         </w:rPr>
       </w:pPr>
-      <w:commentRangeStart w:id="20"/>
-      <w:commentRangeStart w:id="21"/>
+      <w:commentRangeStart w:id="24"/>
+      <w:commentRangeStart w:id="25"/>
       <w:r>
         <w:rPr>
           <w:rFonts w:ascii="Arial" w:hAnsi="Arial" w:cs="Arial"/>
@@ -28380,19 +28362,19 @@
           </wp:inline>
         </w:drawing>
       </w:r>
-      <w:commentRangeEnd w:id="20"/>
+      <w:commentRangeEnd w:id="24"/>
       <w:r>
         <w:rPr>
           <w:rStyle w:val="CommentReference"/>
         </w:rPr>
-        <w:commentReference w:id="20"/>
-      </w:r>
-      <w:commentRangeEnd w:id="21"/>
+        <w:commentReference w:id="24"/>
+      </w:r>
+      <w:commentRangeEnd w:id="25"/>
       <w:r>
         <w:rPr>
           <w:rStyle w:val="CommentReference"/>
         </w:rPr>
-        <w:commentReference w:id="21"/>
+        <w:commentReference w:id="25"/>
       </w:r>
     </w:p>
     <w:p>
@@ -29172,37 +29154,7 @@
           <w:szCs w:val="20"/>
           <w:lang w:val="en-US"/>
         </w:rPr>
-        <w:t>=</w:t>
-      </w:r>
-      <w:r>
-        <w:rPr>
-          <w:rFonts w:ascii="Arial" w:hAnsi="Arial" w:cs="Arial"/>
-          <w:color w:val="000000"/>
-          <w:sz w:val="20"/>
-          <w:szCs w:val="20"/>
-          <w:lang w:val="en-US"/>
-        </w:rPr>
-        <w:t>50</w:t>
-      </w:r>
-      <w:r>
-        <w:rPr>
-          <w:rFonts w:ascii="Arial" w:hAnsi="Arial" w:cs="Arial"/>
-          <w:color w:val="000000"/>
-          <w:sz w:val="20"/>
-          <w:szCs w:val="20"/>
-          <w:lang w:val="en-US"/>
-        </w:rPr>
-        <w:t>%</w:t>
-      </w:r>
-      <w:r>
-        <w:rPr>
-          <w:rFonts w:ascii="Arial" w:hAnsi="Arial" w:cs="Arial"/>
-          <w:color w:val="000000"/>
-          <w:sz w:val="20"/>
-          <w:szCs w:val="20"/>
-          <w:lang w:val="en-US"/>
-        </w:rPr>
-        <w:t xml:space="preserve">. </w:t>
+        <w:t xml:space="preserve">=50%. </w:t>
       </w:r>
       <w:r>
         <w:rPr>
@@ -29392,17 +29344,7 @@
           <w:szCs w:val="20"/>
           <w:lang w:val="en-US"/>
         </w:rPr>
-        <w:t xml:space="preserve">. </w:t>
-      </w:r>
-      <w:r>
-        <w:rPr>
-          <w:rFonts w:ascii="Arial" w:hAnsi="Arial" w:cs="Arial"/>
-          <w:color w:val="000000"/>
-          <w:sz w:val="20"/>
-          <w:szCs w:val="20"/>
-          <w:lang w:val="en-US"/>
-        </w:rPr>
-        <w:t xml:space="preserve">Note that in both </w:t>
+        <w:t xml:space="preserve">. Note that in both </w:t>
       </w:r>
       <w:r>
         <w:rPr>
@@ -29447,17 +29389,7 @@
           <w:szCs w:val="20"/>
           <w:lang w:val="en-US"/>
         </w:rPr>
-        <w:t>the prior range is the limits of each axis,</w:t>
-      </w:r>
-      <w:r>
-        <w:rPr>
-          <w:rFonts w:ascii="Arial" w:hAnsi="Arial" w:cs="Arial"/>
-          <w:color w:val="000000"/>
-          <w:sz w:val="20"/>
-          <w:szCs w:val="20"/>
-          <w:lang w:val="en-US"/>
-        </w:rPr>
-        <w:t xml:space="preserve"> </w:t>
+        <w:t xml:space="preserve">the prior range is the limits of each axis, </w:t>
       </w:r>
       <m:oMath>
         <m:r>
@@ -29552,7 +29484,7 @@
           <w:szCs w:val="20"/>
         </w:rPr>
       </w:pPr>
-      <w:commentRangeStart w:id="22"/>
+      <w:commentRangeStart w:id="26"/>
       <w:r>
         <w:rPr>
           <w:rFonts w:ascii="Arial" w:hAnsi="Arial" w:cs="Arial"/>
@@ -29604,12 +29536,12 @@
           </wp:inline>
         </w:drawing>
       </w:r>
-      <w:commentRangeEnd w:id="22"/>
+      <w:commentRangeEnd w:id="26"/>
       <w:r>
         <w:rPr>
           <w:rStyle w:val="CommentReference"/>
         </w:rPr>
-        <w:commentReference w:id="22"/>
+        <w:commentReference w:id="26"/>
       </w:r>
     </w:p>
     <w:p>
@@ -29729,17 +29661,7 @@
           <w:szCs w:val="20"/>
           <w:lang w:val="en-US"/>
         </w:rPr>
-        <w:t>l</w:t>
-      </w:r>
-      <w:r>
-        <w:rPr>
-          <w:rFonts w:ascii="Arial" w:hAnsi="Arial" w:cs="Arial"/>
-          <w:color w:val="000000"/>
-          <w:sz w:val="20"/>
-          <w:szCs w:val="20"/>
-          <w:lang w:val="en-US"/>
-        </w:rPr>
-        <w:t xml:space="preserve">ikelihood of detection upon testing </w:t>
+        <w:t xml:space="preserve">likelihood of detection upon testing </w:t>
       </w:r>
       <m:oMath>
         <m:r>
@@ -29803,27 +29725,7 @@
           <w:szCs w:val="20"/>
           <w:lang w:val="en-US"/>
         </w:rPr>
-        <w:t xml:space="preserve"> (</w:t>
-      </w:r>
-      <w:r>
-        <w:rPr>
-          <w:rFonts w:ascii="Arial" w:hAnsi="Arial" w:cs="Arial"/>
-          <w:color w:val="000000"/>
-          <w:sz w:val="20"/>
-          <w:szCs w:val="20"/>
-          <w:lang w:val="en-US"/>
-        </w:rPr>
-        <w:t>y-axis</w:t>
-      </w:r>
-      <w:r>
-        <w:rPr>
-          <w:rFonts w:ascii="Arial" w:hAnsi="Arial" w:cs="Arial"/>
-          <w:color w:val="000000"/>
-          <w:sz w:val="20"/>
-          <w:szCs w:val="20"/>
-          <w:lang w:val="en-US"/>
-        </w:rPr>
-        <w:t>)</w:t>
+        <w:t xml:space="preserve"> (y-axis)</w:t>
       </w:r>
       <w:r>
         <w:rPr>
@@ -34578,7 +34480,7 @@
     </w:p>
     <w:p/>
   </w:comment>
-  <w:comment w:id="7" w:author="Cascante Vega, Jaime E." w:date="2023-04-29T15:16:00Z" w:initials="CVJE">
+  <w:comment w:id="9" w:author="Cascante Vega, Jaime E." w:date="2023-04-29T15:16:00Z" w:initials="CVJE">
     <w:p>
       <w:r>
         <w:rPr>
@@ -34602,7 +34504,7 @@
       </w:r>
     </w:p>
   </w:comment>
-  <w:comment w:id="8" w:author="Cascante Vega, Jaime E." w:date="2023-04-29T15:18:00Z" w:initials="CVJE">
+  <w:comment w:id="10" w:author="Cascante Vega, Jaime E." w:date="2023-04-29T15:18:00Z" w:initials="CVJE">
     <w:p>
       <w:r>
         <w:rPr>
@@ -34619,7 +34521,7 @@
       </w:r>
     </w:p>
   </w:comment>
-  <w:comment w:id="9" w:author="Cascante Vega, Jaime E." w:date="2023-04-29T18:04:00Z" w:initials="CVJE">
+  <w:comment w:id="11" w:author="Cascante Vega, Jaime E." w:date="2023-04-29T18:04:00Z" w:initials="CVJE">
     <w:p>
       <w:r>
         <w:rPr>
@@ -34638,7 +34540,7 @@
       </w:r>
     </w:p>
   </w:comment>
-  <w:comment w:id="10" w:author="Cascante Vega, Jaime E." w:date="2023-04-28T12:27:00Z" w:initials="CVJE">
+  <w:comment w:id="12" w:author="Cascante Vega, Jaime E." w:date="2023-04-28T12:27:00Z" w:initials="CVJE">
     <w:p>
       <w:r>
         <w:rPr>
@@ -34666,7 +34568,7 @@
       </w:r>
     </w:p>
   </w:comment>
-  <w:comment w:id="11" w:author="Cascante Vega, Jaime E." w:date="2023-05-03T13:09:00Z" w:initials="JC">
+  <w:comment w:id="13" w:author="Cascante Vega, Jaime E." w:date="2023-05-03T13:09:00Z" w:initials="JC">
     <w:p>
       <w:r>
         <w:rPr>
@@ -34684,7 +34586,7 @@
       </w:r>
     </w:p>
   </w:comment>
-  <w:comment w:id="12" w:author="Cascante Vega, Jaime E." w:date="2023-05-03T20:28:00Z" w:initials="JC">
+  <w:comment w:id="14" w:author="Cascante Vega, Jaime E." w:date="2023-05-03T20:28:00Z" w:initials="JC">
     <w:p>
       <w:r>
         <w:rPr>
@@ -34702,7 +34604,7 @@
       </w:r>
     </w:p>
   </w:comment>
-  <w:comment w:id="13" w:author="Cascante Vega, Jaime E." w:date="2023-05-03T21:00:00Z" w:initials="JC">
+  <w:comment w:id="15" w:author="Cascante Vega, Jaime E." w:date="2023-05-03T21:00:00Z" w:initials="JC">
     <w:p>
       <w:r>
         <w:rPr>
@@ -34719,7 +34621,7 @@
       </w:r>
     </w:p>
   </w:comment>
-  <w:comment w:id="14" w:author="Cascante Vega, Jaime E." w:date="2023-04-26T16:04:00Z" w:initials="CVJE">
+  <w:comment w:id="16" w:author="Cascante Vega, Jaime E." w:date="2023-04-26T16:04:00Z" w:initials="CVJE">
     <w:p>
       <w:r>
         <w:rPr>
@@ -34751,7 +34653,7 @@
       </w:r>
     </w:p>
   </w:comment>
-  <w:comment w:id="15" w:author="Cascante Vega, Jaime E." w:date="2023-04-29T14:08:00Z" w:initials="CVJE">
+  <w:comment w:id="17" w:author="Cascante Vega, Jaime E." w:date="2023-04-29T14:08:00Z" w:initials="CVJE">
     <w:p>
       <w:r>
         <w:rPr>
@@ -34769,7 +34671,7 @@
       </w:r>
     </w:p>
   </w:comment>
-  <w:comment w:id="16" w:author="Cascante Vega, Jaime E." w:date="2023-04-29T14:17:00Z" w:initials="CVJE">
+  <w:comment w:id="18" w:author="Cascante Vega, Jaime E." w:date="2023-04-29T14:17:00Z" w:initials="CVJE">
     <w:p>
       <w:r>
         <w:rPr>
@@ -34787,7 +34689,7 @@
       </w:r>
     </w:p>
   </w:comment>
-  <w:comment w:id="17" w:author="Cascante Vega, Jaime E." w:date="2023-05-01T11:55:00Z" w:initials="CVJE">
+  <w:comment w:id="19" w:author="Cascante Vega, Jaime E." w:date="2023-05-01T11:55:00Z" w:initials="CVJE">
     <w:p>
       <w:r>
         <w:rPr>
@@ -34805,7 +34707,7 @@
       </w:r>
     </w:p>
   </w:comment>
-  <w:comment w:id="18" w:author="Cascante Vega, Jaime E." w:date="2023-05-04T13:52:00Z" w:initials="JC">
+  <w:comment w:id="20" w:author="Cascante Vega, Jaime E." w:date="2023-05-04T13:52:00Z" w:initials="JC">
     <w:p>
       <w:r>
         <w:rPr>
@@ -34967,7 +34869,7 @@
       </w:r>
     </w:p>
   </w:comment>
-  <w:comment w:id="20" w:author="Cascante Vega, Jaime E." w:date="2023-05-09T13:38:00Z" w:initials="JC">
+  <w:comment w:id="24" w:author="Cascante Vega, Jaime E." w:date="2023-05-09T13:38:00Z" w:initials="JC">
     <w:p>
       <w:r>
         <w:rPr>
@@ -34984,7 +34886,7 @@
       </w:r>
     </w:p>
   </w:comment>
-  <w:comment w:id="21" w:author="Cascante Vega, Jaime E." w:date="2023-05-09T13:40:00Z" w:initials="JC">
+  <w:comment w:id="25" w:author="Cascante Vega, Jaime E." w:date="2023-05-09T13:40:00Z" w:initials="JC">
     <w:p>
       <w:r>
         <w:rPr>
@@ -35002,7 +34904,7 @@
       </w:r>
     </w:p>
   </w:comment>
-  <w:comment w:id="22" w:author="Cascante Vega, Jaime E." w:date="2023-05-09T16:54:00Z" w:initials="JC">
+  <w:comment w:id="26" w:author="Cascante Vega, Jaime E." w:date="2023-05-09T16:54:00Z" w:initials="JC">
     <w:p>
       <w:r>
         <w:rPr>

</xml_diff>